<commit_message>
Melhorias mínimas no DER
Melhorias mínimas na interface
</commit_message>
<xml_diff>
--- a/DER.docx
+++ b/DER.docx
@@ -1,8 +1,10 @@
 
 <file path=word/document.xml><?xml version="1.0" encoding="utf-8"?>
-<w:document xmlns:wpc="http://schemas.microsoft.com/office/word/2010/wordprocessingCanvas" xmlns:cx="http://schemas.microsoft.com/office/drawing/2014/chartex" xmlns:cx1="http://schemas.microsoft.com/office/drawing/2015/9/8/chartex" xmlns:cx2="http://schemas.microsoft.com/office/drawing/2015/10/21/chartex" xmlns:cx3="http://schemas.microsoft.com/office/drawing/2016/5/9/chartex" xmlns:cx4="http://schemas.microsoft.com/office/drawing/2016/5/10/chartex" xmlns:cx5="http://schemas.microsoft.com/office/drawing/2016/5/11/chartex" xmlns:mc="http://schemas.openxmlformats.org/markup-compatibility/2006" xmlns:o="urn:schemas-microsoft-com:office:office" xmlns:r="http://schemas.openxmlformats.org/officeDocument/2006/relationships" xmlns:m="http://schemas.openxmlformats.org/officeDocument/2006/math" xmlns:v="urn:schemas-microsoft-com:vml" xmlns:wp14="http://schemas.microsoft.com/office/word/2010/wordprocessingDrawing" xmlns:wp="http://schemas.openxmlformats.org/drawingml/2006/wordprocessingDrawing" xmlns:w10="urn:schemas-microsoft-com:office:word" xmlns:w="http://schemas.openxmlformats.org/wordprocessingml/2006/main" xmlns:w14="http://schemas.microsoft.com/office/word/2010/wordml" xmlns:w15="http://schemas.microsoft.com/office/word/2012/wordml" xmlns:w16se="http://schemas.microsoft.com/office/word/2015/wordml/symex" xmlns:wpg="http://schemas.microsoft.com/office/word/2010/wordprocessingGroup" xmlns:wpi="http://schemas.microsoft.com/office/word/2010/wordprocessingInk" xmlns:wne="http://schemas.microsoft.com/office/word/2006/wordml" xmlns:wps="http://schemas.microsoft.com/office/word/2010/wordprocessingShape" mc:Ignorable="w14 w15 w16se wp14">
+<w:document xmlns:wpc="http://schemas.microsoft.com/office/word/2010/wordprocessingCanvas" xmlns:mc="http://schemas.openxmlformats.org/markup-compatibility/2006" xmlns:o="urn:schemas-microsoft-com:office:office" xmlns:r="http://schemas.openxmlformats.org/officeDocument/2006/relationships" xmlns:m="http://schemas.openxmlformats.org/officeDocument/2006/math" xmlns:v="urn:schemas-microsoft-com:vml" xmlns:wp14="http://schemas.microsoft.com/office/word/2010/wordprocessingDrawing" xmlns:wp="http://schemas.openxmlformats.org/drawingml/2006/wordprocessingDrawing" xmlns:w10="urn:schemas-microsoft-com:office:word" xmlns:w="http://schemas.openxmlformats.org/wordprocessingml/2006/main" xmlns:w14="http://schemas.microsoft.com/office/word/2010/wordml" xmlns:wpg="http://schemas.microsoft.com/office/word/2010/wordprocessingGroup" xmlns:wpi="http://schemas.microsoft.com/office/word/2010/wordprocessingInk" xmlns:wne="http://schemas.microsoft.com/office/word/2006/wordml" xmlns:wps="http://schemas.microsoft.com/office/word/2010/wordprocessingShape" mc:Ignorable="w14 wp14">
   <w:body>
     <w:p>
+      <w:bookmarkStart w:id="0" w:name="_GoBack"/>
+      <w:bookmarkEnd w:id="0"/>
       <w:r>
         <w:rPr>
           <w:noProof/>
@@ -11,7 +13,413 @@
         <mc:AlternateContent>
           <mc:Choice Requires="wps">
             <w:drawing>
-              <wp:anchor distT="0" distB="0" distL="114300" distR="114300" simplePos="0" relativeHeight="252017664" behindDoc="0" locked="0" layoutInCell="1" allowOverlap="1">
+              <wp:anchor distT="0" distB="0" distL="114300" distR="114300" simplePos="0" relativeHeight="252025856" behindDoc="0" locked="0" layoutInCell="1" allowOverlap="1" wp14:anchorId="369D97A9" wp14:editId="56CFFBF2">
+                <wp:simplePos x="0" y="0"/>
+                <wp:positionH relativeFrom="margin">
+                  <wp:posOffset>7709815</wp:posOffset>
+                </wp:positionH>
+                <wp:positionV relativeFrom="paragraph">
+                  <wp:posOffset>3387296</wp:posOffset>
+                </wp:positionV>
+                <wp:extent cx="190006" cy="98631"/>
+                <wp:effectExtent l="0" t="0" r="19685" b="34925"/>
+                <wp:wrapNone/>
+                <wp:docPr id="99" name="Conexão reta 142"/>
+                <wp:cNvGraphicFramePr/>
+                <a:graphic xmlns:a="http://schemas.openxmlformats.org/drawingml/2006/main">
+                  <a:graphicData uri="http://schemas.microsoft.com/office/word/2010/wordprocessingShape">
+                    <wps:wsp>
+                      <wps:cNvCnPr/>
+                      <wps:spPr>
+                        <a:xfrm flipH="1">
+                          <a:off x="0" y="0"/>
+                          <a:ext cx="190006" cy="98631"/>
+                        </a:xfrm>
+                        <a:prstGeom prst="line">
+                          <a:avLst/>
+                        </a:prstGeom>
+                        <a:ln w="22225">
+                          <a:solidFill>
+                            <a:schemeClr val="bg1">
+                              <a:lumMod val="50000"/>
+                            </a:schemeClr>
+                          </a:solidFill>
+                        </a:ln>
+                      </wps:spPr>
+                      <wps:style>
+                        <a:lnRef idx="1">
+                          <a:schemeClr val="accent1"/>
+                        </a:lnRef>
+                        <a:fillRef idx="0">
+                          <a:schemeClr val="accent1"/>
+                        </a:fillRef>
+                        <a:effectRef idx="0">
+                          <a:schemeClr val="accent1"/>
+                        </a:effectRef>
+                        <a:fontRef idx="minor">
+                          <a:schemeClr val="tx1"/>
+                        </a:fontRef>
+                      </wps:style>
+                      <wps:bodyPr/>
+                    </wps:wsp>
+                  </a:graphicData>
+                </a:graphic>
+                <wp14:sizeRelH relativeFrom="margin">
+                  <wp14:pctWidth>0</wp14:pctWidth>
+                </wp14:sizeRelH>
+                <wp14:sizeRelV relativeFrom="margin">
+                  <wp14:pctHeight>0</wp14:pctHeight>
+                </wp14:sizeRelV>
+              </wp:anchor>
+            </w:drawing>
+          </mc:Choice>
+          <mc:Fallback>
+            <w:pict>
+              <v:line id="Conexão reta 142" o:spid="_x0000_s1026" style="position:absolute;flip:x;z-index:252025856;visibility:visible;mso-wrap-style:square;mso-width-percent:0;mso-height-percent:0;mso-wrap-distance-left:9pt;mso-wrap-distance-top:0;mso-wrap-distance-right:9pt;mso-wrap-distance-bottom:0;mso-position-horizontal:absolute;mso-position-horizontal-relative:margin;mso-position-vertical:absolute;mso-position-vertical-relative:text;mso-width-percent:0;mso-height-percent:0;mso-width-relative:margin;mso-height-relative:margin" from="607.05pt,266.7pt" to="622pt,274.45pt" o:gfxdata="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" strokecolor="#7f7f7f [1612]" strokeweight="1.75pt">
+                <v:stroke joinstyle="miter"/>
+                <w10:wrap anchorx="margin"/>
+              </v:line>
+            </w:pict>
+          </mc:Fallback>
+        </mc:AlternateContent>
+      </w:r>
+      <w:r>
+        <w:rPr>
+          <w:noProof/>
+          <w:lang w:val="pt-PT" w:eastAsia="pt-PT"/>
+        </w:rPr>
+        <mc:AlternateContent>
+          <mc:Choice Requires="wps">
+            <w:drawing>
+              <wp:anchor distT="0" distB="0" distL="114300" distR="114300" simplePos="0" relativeHeight="252023808" behindDoc="0" locked="0" layoutInCell="1" allowOverlap="1" wp14:anchorId="5DDD5DEB" wp14:editId="1068DFD5">
+                <wp:simplePos x="0" y="0"/>
+                <wp:positionH relativeFrom="margin">
+                  <wp:posOffset>7899400</wp:posOffset>
+                </wp:positionH>
+                <wp:positionV relativeFrom="paragraph">
+                  <wp:posOffset>3238500</wp:posOffset>
+                </wp:positionV>
+                <wp:extent cx="612775" cy="290195"/>
+                <wp:effectExtent l="0" t="0" r="15875" b="14605"/>
+                <wp:wrapNone/>
+                <wp:docPr id="85" name="Oval 85"/>
+                <wp:cNvGraphicFramePr/>
+                <a:graphic xmlns:a="http://schemas.openxmlformats.org/drawingml/2006/main">
+                  <a:graphicData uri="http://schemas.microsoft.com/office/word/2010/wordprocessingShape">
+                    <wps:wsp>
+                      <wps:cNvSpPr/>
+                      <wps:spPr>
+                        <a:xfrm>
+                          <a:off x="0" y="0"/>
+                          <a:ext cx="612775" cy="290195"/>
+                        </a:xfrm>
+                        <a:prstGeom prst="ellipse">
+                          <a:avLst/>
+                        </a:prstGeom>
+                        <a:solidFill>
+                          <a:sysClr val="window" lastClr="FFFFFF"/>
+                        </a:solidFill>
+                        <a:ln w="9525" cap="flat" cmpd="sng" algn="ctr">
+                          <a:solidFill>
+                            <a:sysClr val="windowText" lastClr="000000"/>
+                          </a:solidFill>
+                          <a:prstDash val="solid"/>
+                          <a:miter lim="800000"/>
+                        </a:ln>
+                        <a:effectLst/>
+                      </wps:spPr>
+                      <wps:txbx>
+                        <w:txbxContent>
+                          <w:p>
+                            <w:pPr>
+                              <w:jc w:val="center"/>
+                              <w:rPr>
+                                <w:color w:val="000000" w:themeColor="text1"/>
+                                <w:sz w:val="16"/>
+                                <w:szCs w:val="16"/>
+                                <w:lang w:val="pt-PT"/>
+                              </w:rPr>
+                            </w:pPr>
+                            <w:proofErr w:type="gramStart"/>
+                            <w:r>
+                              <w:rPr>
+                                <w:color w:val="000000" w:themeColor="text1"/>
+                                <w:sz w:val="16"/>
+                                <w:szCs w:val="16"/>
+                                <w:lang w:val="pt-PT"/>
+                              </w:rPr>
+                              <w:t>preco</w:t>
+                            </w:r>
+                            <w:proofErr w:type="gramEnd"/>
+                          </w:p>
+                        </w:txbxContent>
+                      </wps:txbx>
+                      <wps:bodyPr rot="0" spcFirstLastPara="0" vertOverflow="overflow" horzOverflow="overflow" vert="horz" wrap="square" lIns="91440" tIns="45720" rIns="91440" bIns="45720" numCol="1" spcCol="0" rtlCol="0" fromWordArt="0" anchor="ctr" anchorCtr="0" forceAA="0" compatLnSpc="1">
+                        <a:prstTxWarp prst="textNoShape">
+                          <a:avLst/>
+                        </a:prstTxWarp>
+                        <a:noAutofit/>
+                      </wps:bodyPr>
+                    </wps:wsp>
+                  </a:graphicData>
+                </a:graphic>
+                <wp14:sizeRelH relativeFrom="margin">
+                  <wp14:pctWidth>0</wp14:pctWidth>
+                </wp14:sizeRelH>
+                <wp14:sizeRelV relativeFrom="margin">
+                  <wp14:pctHeight>0</wp14:pctHeight>
+                </wp14:sizeRelV>
+              </wp:anchor>
+            </w:drawing>
+          </mc:Choice>
+          <mc:Fallback>
+            <w:pict>
+              <v:oval id="Oval 85" o:spid="_x0000_s1026" style="position:absolute;margin-left:622pt;margin-top:255pt;width:48.25pt;height:22.85pt;z-index:252023808;visibility:visible;mso-wrap-style:square;mso-width-percent:0;mso-height-percent:0;mso-wrap-distance-left:9pt;mso-wrap-distance-top:0;mso-wrap-distance-right:9pt;mso-wrap-distance-bottom:0;mso-position-horizontal:absolute;mso-position-horizontal-relative:margin;mso-position-vertical:absolute;mso-position-vertical-relative:text;mso-width-percent:0;mso-height-percent:0;mso-width-relative:margin;mso-height-relative:margin;v-text-anchor:middle" o:gfxdata="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" fillcolor="window" strokecolor="windowText">
+                <v:stroke joinstyle="miter"/>
+                <v:textbox>
+                  <w:txbxContent>
+                    <w:p>
+                      <w:pPr>
+                        <w:jc w:val="center"/>
+                        <w:rPr>
+                          <w:color w:val="000000" w:themeColor="text1"/>
+                          <w:sz w:val="16"/>
+                          <w:szCs w:val="16"/>
+                          <w:lang w:val="pt-PT"/>
+                        </w:rPr>
+                      </w:pPr>
+                      <w:proofErr w:type="gramStart"/>
+                      <w:r>
+                        <w:rPr>
+                          <w:color w:val="000000" w:themeColor="text1"/>
+                          <w:sz w:val="16"/>
+                          <w:szCs w:val="16"/>
+                          <w:lang w:val="pt-PT"/>
+                        </w:rPr>
+                        <w:t>preco</w:t>
+                      </w:r>
+                      <w:proofErr w:type="gramEnd"/>
+                    </w:p>
+                  </w:txbxContent>
+                </v:textbox>
+                <w10:wrap anchorx="margin"/>
+              </v:oval>
+            </w:pict>
+          </mc:Fallback>
+        </mc:AlternateContent>
+      </w:r>
+      <w:r>
+        <w:rPr>
+          <w:noProof/>
+          <w:lang w:val="pt-PT" w:eastAsia="pt-PT"/>
+        </w:rPr>
+        <mc:AlternateContent>
+          <mc:Choice Requires="wps">
+            <w:drawing>
+              <wp:anchor distT="0" distB="0" distL="114300" distR="114300" simplePos="0" relativeHeight="252021760" behindDoc="0" locked="0" layoutInCell="1" allowOverlap="1" wp14:anchorId="225FB197" wp14:editId="4C2CC512">
+                <wp:simplePos x="0" y="0"/>
+                <wp:positionH relativeFrom="margin">
+                  <wp:posOffset>1286758</wp:posOffset>
+                </wp:positionH>
+                <wp:positionV relativeFrom="paragraph">
+                  <wp:posOffset>4811782</wp:posOffset>
+                </wp:positionV>
+                <wp:extent cx="41939" cy="353640"/>
+                <wp:effectExtent l="0" t="0" r="34290" b="27940"/>
+                <wp:wrapNone/>
+                <wp:docPr id="24" name="Conexão reta 126"/>
+                <wp:cNvGraphicFramePr/>
+                <a:graphic xmlns:a="http://schemas.openxmlformats.org/drawingml/2006/main">
+                  <a:graphicData uri="http://schemas.microsoft.com/office/word/2010/wordprocessingShape">
+                    <wps:wsp>
+                      <wps:cNvCnPr/>
+                      <wps:spPr>
+                        <a:xfrm flipH="1" flipV="1">
+                          <a:off x="0" y="0"/>
+                          <a:ext cx="41939" cy="353640"/>
+                        </a:xfrm>
+                        <a:prstGeom prst="line">
+                          <a:avLst/>
+                        </a:prstGeom>
+                        <a:ln w="22225">
+                          <a:solidFill>
+                            <a:schemeClr val="bg1">
+                              <a:lumMod val="50000"/>
+                            </a:schemeClr>
+                          </a:solidFill>
+                        </a:ln>
+                      </wps:spPr>
+                      <wps:style>
+                        <a:lnRef idx="1">
+                          <a:schemeClr val="accent1"/>
+                        </a:lnRef>
+                        <a:fillRef idx="0">
+                          <a:schemeClr val="accent1"/>
+                        </a:fillRef>
+                        <a:effectRef idx="0">
+                          <a:schemeClr val="accent1"/>
+                        </a:effectRef>
+                        <a:fontRef idx="minor">
+                          <a:schemeClr val="tx1"/>
+                        </a:fontRef>
+                      </wps:style>
+                      <wps:bodyPr/>
+                    </wps:wsp>
+                  </a:graphicData>
+                </a:graphic>
+                <wp14:sizeRelH relativeFrom="margin">
+                  <wp14:pctWidth>0</wp14:pctWidth>
+                </wp14:sizeRelH>
+                <wp14:sizeRelV relativeFrom="margin">
+                  <wp14:pctHeight>0</wp14:pctHeight>
+                </wp14:sizeRelV>
+              </wp:anchor>
+            </w:drawing>
+          </mc:Choice>
+          <mc:Fallback>
+            <w:pict>
+              <v:line id="Conexão reta 126" o:spid="_x0000_s1026" style="position:absolute;flip:x y;z-index:252021760;visibility:visible;mso-wrap-style:square;mso-width-percent:0;mso-height-percent:0;mso-wrap-distance-left:9pt;mso-wrap-distance-top:0;mso-wrap-distance-right:9pt;mso-wrap-distance-bottom:0;mso-position-horizontal:absolute;mso-position-horizontal-relative:margin;mso-position-vertical:absolute;mso-position-vertical-relative:text;mso-width-percent:0;mso-height-percent:0;mso-width-relative:margin;mso-height-relative:margin" from="101.3pt,378.9pt" to="104.6pt,406.75pt" o:gfxdata="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" strokecolor="#7f7f7f [1612]" strokeweight="1.75pt">
+                <v:stroke joinstyle="miter"/>
+                <w10:wrap anchorx="margin"/>
+              </v:line>
+            </w:pict>
+          </mc:Fallback>
+        </mc:AlternateContent>
+      </w:r>
+      <w:r>
+        <w:rPr>
+          <w:noProof/>
+          <w:lang w:val="pt-PT" w:eastAsia="pt-PT"/>
+        </w:rPr>
+        <mc:AlternateContent>
+          <mc:Choice Requires="wps">
+            <w:drawing>
+              <wp:anchor distT="0" distB="0" distL="114300" distR="114300" simplePos="0" relativeHeight="252019712" behindDoc="0" locked="0" layoutInCell="1" allowOverlap="1" wp14:anchorId="6C912DDC" wp14:editId="18994776">
+                <wp:simplePos x="0" y="0"/>
+                <wp:positionH relativeFrom="margin">
+                  <wp:posOffset>1151283</wp:posOffset>
+                </wp:positionH>
+                <wp:positionV relativeFrom="paragraph">
+                  <wp:posOffset>5159099</wp:posOffset>
+                </wp:positionV>
+                <wp:extent cx="612775" cy="290221"/>
+                <wp:effectExtent l="0" t="0" r="15875" b="14605"/>
+                <wp:wrapNone/>
+                <wp:docPr id="2" name="Oval 2"/>
+                <wp:cNvGraphicFramePr/>
+                <a:graphic xmlns:a="http://schemas.openxmlformats.org/drawingml/2006/main">
+                  <a:graphicData uri="http://schemas.microsoft.com/office/word/2010/wordprocessingShape">
+                    <wps:wsp>
+                      <wps:cNvSpPr/>
+                      <wps:spPr>
+                        <a:xfrm>
+                          <a:off x="0" y="0"/>
+                          <a:ext cx="612775" cy="290221"/>
+                        </a:xfrm>
+                        <a:prstGeom prst="ellipse">
+                          <a:avLst/>
+                        </a:prstGeom>
+                        <a:solidFill>
+                          <a:sysClr val="window" lastClr="FFFFFF"/>
+                        </a:solidFill>
+                        <a:ln w="9525" cap="flat" cmpd="sng" algn="ctr">
+                          <a:solidFill>
+                            <a:sysClr val="windowText" lastClr="000000"/>
+                          </a:solidFill>
+                          <a:prstDash val="solid"/>
+                          <a:miter lim="800000"/>
+                        </a:ln>
+                        <a:effectLst/>
+                      </wps:spPr>
+                      <wps:txbx>
+                        <w:txbxContent>
+                          <w:p>
+                            <w:pPr>
+                              <w:jc w:val="center"/>
+                              <w:rPr>
+                                <w:color w:val="000000" w:themeColor="text1"/>
+                                <w:sz w:val="16"/>
+                                <w:szCs w:val="16"/>
+                                <w:lang w:val="pt-PT"/>
+                              </w:rPr>
+                            </w:pPr>
+                            <w:proofErr w:type="gramStart"/>
+                            <w:r>
+                              <w:rPr>
+                                <w:color w:val="000000" w:themeColor="text1"/>
+                                <w:sz w:val="16"/>
+                                <w:szCs w:val="16"/>
+                                <w:lang w:val="pt-PT"/>
+                              </w:rPr>
+                              <w:t>preco</w:t>
+                            </w:r>
+                            <w:proofErr w:type="gramEnd"/>
+                          </w:p>
+                        </w:txbxContent>
+                      </wps:txbx>
+                      <wps:bodyPr rot="0" spcFirstLastPara="0" vertOverflow="overflow" horzOverflow="overflow" vert="horz" wrap="square" lIns="91440" tIns="45720" rIns="91440" bIns="45720" numCol="1" spcCol="0" rtlCol="0" fromWordArt="0" anchor="ctr" anchorCtr="0" forceAA="0" compatLnSpc="1">
+                        <a:prstTxWarp prst="textNoShape">
+                          <a:avLst/>
+                        </a:prstTxWarp>
+                        <a:noAutofit/>
+                      </wps:bodyPr>
+                    </wps:wsp>
+                  </a:graphicData>
+                </a:graphic>
+                <wp14:sizeRelH relativeFrom="margin">
+                  <wp14:pctWidth>0</wp14:pctWidth>
+                </wp14:sizeRelH>
+                <wp14:sizeRelV relativeFrom="margin">
+                  <wp14:pctHeight>0</wp14:pctHeight>
+                </wp14:sizeRelV>
+              </wp:anchor>
+            </w:drawing>
+          </mc:Choice>
+          <mc:Fallback>
+            <w:pict>
+              <v:oval id="Oval 2" o:spid="_x0000_s1027" style="position:absolute;margin-left:90.65pt;margin-top:406.25pt;width:48.25pt;height:22.85pt;z-index:252019712;visibility:visible;mso-wrap-style:square;mso-width-percent:0;mso-height-percent:0;mso-wrap-distance-left:9pt;mso-wrap-distance-top:0;mso-wrap-distance-right:9pt;mso-wrap-distance-bottom:0;mso-position-horizontal:absolute;mso-position-horizontal-relative:margin;mso-position-vertical:absolute;mso-position-vertical-relative:text;mso-width-percent:0;mso-height-percent:0;mso-width-relative:margin;mso-height-relative:margin;v-text-anchor:middle" o:gfxdata="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" fillcolor="window" strokecolor="windowText">
+                <v:stroke joinstyle="miter"/>
+                <v:textbox>
+                  <w:txbxContent>
+                    <w:p>
+                      <w:pPr>
+                        <w:jc w:val="center"/>
+                        <w:rPr>
+                          <w:color w:val="000000" w:themeColor="text1"/>
+                          <w:sz w:val="16"/>
+                          <w:szCs w:val="16"/>
+                          <w:lang w:val="pt-PT"/>
+                        </w:rPr>
+                      </w:pPr>
+                      <w:proofErr w:type="gramStart"/>
+                      <w:r>
+                        <w:rPr>
+                          <w:color w:val="000000" w:themeColor="text1"/>
+                          <w:sz w:val="16"/>
+                          <w:szCs w:val="16"/>
+                          <w:lang w:val="pt-PT"/>
+                        </w:rPr>
+                        <w:t>preco</w:t>
+                      </w:r>
+                      <w:proofErr w:type="gramEnd"/>
+                    </w:p>
+                  </w:txbxContent>
+                </v:textbox>
+                <w10:wrap anchorx="margin"/>
+              </v:oval>
+            </w:pict>
+          </mc:Fallback>
+        </mc:AlternateContent>
+      </w:r>
+      <w:r>
+        <w:rPr>
+          <w:noProof/>
+          <w:lang w:val="pt-PT" w:eastAsia="pt-PT"/>
+        </w:rPr>
+        <mc:AlternateContent>
+          <mc:Choice Requires="wps">
+            <w:drawing>
+              <wp:anchor distT="0" distB="0" distL="114300" distR="114300" simplePos="0" relativeHeight="252017664" behindDoc="0" locked="0" layoutInCell="1" allowOverlap="1" wp14:anchorId="4B573B21" wp14:editId="6C8442D8">
                 <wp:simplePos x="0" y="0"/>
                 <wp:positionH relativeFrom="column">
                   <wp:posOffset>1843405</wp:posOffset>
@@ -71,7 +479,7 @@
               </wp:anchor>
             </w:drawing>
           </mc:Choice>
-          <mc:Fallback>
+          <mc:Fallback xmlns:w16se="http://schemas.microsoft.com/office/word/2015/wordml/symex" xmlns:w15="http://schemas.microsoft.com/office/word/2012/wordml" xmlns:cx5="http://schemas.microsoft.com/office/drawing/2016/5/11/chartex" xmlns:cx4="http://schemas.microsoft.com/office/drawing/2016/5/10/chartex" xmlns:cx3="http://schemas.microsoft.com/office/drawing/2016/5/9/chartex" xmlns:cx2="http://schemas.microsoft.com/office/drawing/2015/10/21/chartex" xmlns:cx1="http://schemas.microsoft.com/office/drawing/2015/9/8/chartex" xmlns:cx="http://schemas.microsoft.com/office/drawing/2014/chartex">
             <w:pict>
               <v:oval w14:anchorId="3B2D2375" id="Oval 173" o:spid="_x0000_s1026" style="position:absolute;margin-left:145.15pt;margin-top:214.2pt;width:204pt;height:94.5pt;z-index:252017664;visibility:visible;mso-wrap-style:square;mso-wrap-distance-left:9pt;mso-wrap-distance-top:0;mso-wrap-distance-right:9pt;mso-wrap-distance-bottom:0;mso-position-horizontal:absolute;mso-position-horizontal-relative:text;mso-position-vertical:absolute;mso-position-vertical-relative:text;v-text-anchor:middle" o:gfxdata="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" filled="f" strokecolor="red" strokeweight="3pt">
                 <v:stroke joinstyle="miter"/>
@@ -81,10 +489,14 @@
         </mc:AlternateContent>
       </w:r>
       <w:r>
+        <w:rPr>
+          <w:noProof/>
+          <w:lang w:val="pt-PT" w:eastAsia="pt-PT"/>
+        </w:rPr>
         <mc:AlternateContent>
           <mc:Choice Requires="wps">
             <w:drawing>
-              <wp:anchor distT="0" distB="0" distL="114300" distR="114300" simplePos="0" relativeHeight="251990016" behindDoc="0" locked="0" layoutInCell="1" allowOverlap="1" wp14:anchorId="663767DF" wp14:editId="7698CA73">
+              <wp:anchor distT="0" distB="0" distL="114300" distR="114300" simplePos="0" relativeHeight="251990016" behindDoc="0" locked="0" layoutInCell="1" allowOverlap="1" wp14:anchorId="29053ADA" wp14:editId="48AF83B4">
                 <wp:simplePos x="0" y="0"/>
                 <wp:positionH relativeFrom="margin">
                   <wp:posOffset>4958079</wp:posOffset>
@@ -144,7 +556,7 @@
               </wp:anchor>
             </w:drawing>
           </mc:Choice>
-          <mc:Fallback>
+          <mc:Fallback xmlns:w16se="http://schemas.microsoft.com/office/word/2015/wordml/symex" xmlns:w15="http://schemas.microsoft.com/office/word/2012/wordml" xmlns:cx5="http://schemas.microsoft.com/office/drawing/2016/5/11/chartex" xmlns:cx4="http://schemas.microsoft.com/office/drawing/2016/5/10/chartex" xmlns:cx3="http://schemas.microsoft.com/office/drawing/2016/5/9/chartex" xmlns:cx2="http://schemas.microsoft.com/office/drawing/2015/10/21/chartex" xmlns:cx1="http://schemas.microsoft.com/office/drawing/2015/9/8/chartex" xmlns:cx="http://schemas.microsoft.com/office/drawing/2014/chartex">
             <w:pict>
               <v:line w14:anchorId="24EFF8CD" id="Conexão reta 158" o:spid="_x0000_s1026" style="position:absolute;flip:x;z-index:251990016;visibility:visible;mso-wrap-style:square;mso-width-percent:0;mso-height-percent:0;mso-wrap-distance-left:9pt;mso-wrap-distance-top:0;mso-wrap-distance-right:9pt;mso-wrap-distance-bottom:0;mso-position-horizontal:absolute;mso-position-horizontal-relative:margin;mso-position-vertical:absolute;mso-position-vertical-relative:text;mso-width-percent:0;mso-height-percent:0;mso-width-relative:margin;mso-height-relative:margin" from="390.4pt,339.45pt" to="392.65pt,352.2pt" o:gfxdata="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" strokecolor="#7f7f7f [1612]" strokeweight="1.75pt">
                 <v:stroke joinstyle="miter"/>
@@ -155,10 +567,14 @@
         </mc:AlternateContent>
       </w:r>
       <w:r>
+        <w:rPr>
+          <w:noProof/>
+          <w:lang w:val="pt-PT" w:eastAsia="pt-PT"/>
+        </w:rPr>
         <mc:AlternateContent>
           <mc:Choice Requires="wps">
             <w:drawing>
-              <wp:anchor distT="0" distB="0" distL="114300" distR="114300" simplePos="0" relativeHeight="252016640" behindDoc="0" locked="0" layoutInCell="1" allowOverlap="1" wp14:anchorId="6889468A" wp14:editId="7564081A">
+              <wp:anchor distT="0" distB="0" distL="114300" distR="114300" simplePos="0" relativeHeight="252016640" behindDoc="0" locked="0" layoutInCell="1" allowOverlap="1" wp14:anchorId="105C6750" wp14:editId="43F41026">
                 <wp:simplePos x="0" y="0"/>
                 <wp:positionH relativeFrom="margin">
                   <wp:posOffset>3138805</wp:posOffset>
@@ -218,7 +634,7 @@
               </wp:anchor>
             </w:drawing>
           </mc:Choice>
-          <mc:Fallback>
+          <mc:Fallback xmlns:w16se="http://schemas.microsoft.com/office/word/2015/wordml/symex" xmlns:w15="http://schemas.microsoft.com/office/word/2012/wordml" xmlns:cx5="http://schemas.microsoft.com/office/drawing/2016/5/11/chartex" xmlns:cx4="http://schemas.microsoft.com/office/drawing/2016/5/10/chartex" xmlns:cx3="http://schemas.microsoft.com/office/drawing/2016/5/9/chartex" xmlns:cx2="http://schemas.microsoft.com/office/drawing/2015/10/21/chartex" xmlns:cx1="http://schemas.microsoft.com/office/drawing/2015/9/8/chartex" xmlns:cx="http://schemas.microsoft.com/office/drawing/2014/chartex">
             <w:pict>
               <v:line w14:anchorId="55C840DB" id="Conexão reta 172" o:spid="_x0000_s1026" style="position:absolute;flip:x;z-index:252016640;visibility:visible;mso-wrap-style:square;mso-width-percent:0;mso-height-percent:0;mso-wrap-distance-left:9pt;mso-wrap-distance-top:0;mso-wrap-distance-right:9pt;mso-wrap-distance-bottom:0;mso-position-horizontal:absolute;mso-position-horizontal-relative:margin;mso-position-vertical:absolute;mso-position-vertical-relative:text;mso-width-percent:0;mso-height-percent:0;mso-width-relative:margin;mso-height-relative:margin" from="247.15pt,337.95pt" to="251.65pt,352.15pt" o:gfxdata="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" strokecolor="#7f7f7f [1612]" strokeweight="1.75pt">
                 <v:stroke joinstyle="miter"/>
@@ -229,10 +645,14 @@
         </mc:AlternateContent>
       </w:r>
       <w:r>
+        <w:rPr>
+          <w:noProof/>
+          <w:lang w:val="pt-PT" w:eastAsia="pt-PT"/>
+        </w:rPr>
         <mc:AlternateContent>
           <mc:Choice Requires="wps">
             <w:drawing>
-              <wp:anchor distT="0" distB="0" distL="114300" distR="114300" simplePos="0" relativeHeight="252014592" behindDoc="0" locked="0" layoutInCell="1" allowOverlap="1" wp14:anchorId="03BA7165" wp14:editId="229CF261">
+              <wp:anchor distT="0" distB="0" distL="114300" distR="114300" simplePos="0" relativeHeight="252014592" behindDoc="0" locked="0" layoutInCell="1" allowOverlap="1" wp14:anchorId="051C6277" wp14:editId="2CFA2ED9">
                 <wp:simplePos x="0" y="0"/>
                 <wp:positionH relativeFrom="margin">
                   <wp:posOffset>2929255</wp:posOffset>
@@ -290,17 +710,7 @@
                                 <w:u w:val="single"/>
                                 <w:lang w:val="pt-PT"/>
                               </w:rPr>
-                              <w:t>cod</w:t>
-                            </w:r>
-                            <w:r>
-                              <w:rPr>
-                                <w:color w:val="000000" w:themeColor="text1"/>
-                                <w:sz w:val="16"/>
-                                <w:szCs w:val="16"/>
-                                <w:u w:val="single"/>
-                                <w:lang w:val="pt-PT"/>
-                              </w:rPr>
-                              <w:t>AP</w:t>
+                              <w:t>codAP</w:t>
                             </w:r>
                           </w:p>
                         </w:txbxContent>
@@ -323,7 +733,7 @@
               </wp:anchor>
             </w:drawing>
           </mc:Choice>
-          <mc:Fallback>
+          <mc:Fallback xmlns:w16se="http://schemas.microsoft.com/office/word/2015/wordml/symex" xmlns:w15="http://schemas.microsoft.com/office/word/2012/wordml" xmlns:cx5="http://schemas.microsoft.com/office/drawing/2016/5/11/chartex" xmlns:cx4="http://schemas.microsoft.com/office/drawing/2016/5/10/chartex" xmlns:cx3="http://schemas.microsoft.com/office/drawing/2016/5/9/chartex" xmlns:cx2="http://schemas.microsoft.com/office/drawing/2015/10/21/chartex" xmlns:cx1="http://schemas.microsoft.com/office/drawing/2015/9/8/chartex" xmlns:cx="http://schemas.microsoft.com/office/drawing/2014/chartex">
             <w:pict>
               <v:oval w14:anchorId="03BA7165" id="Oval 171" o:spid="_x0000_s1026" style="position:absolute;margin-left:230.65pt;margin-top:313.55pt;width:53.55pt;height:24.75pt;z-index:252014592;visibility:visible;mso-wrap-style:square;mso-width-percent:0;mso-height-percent:0;mso-wrap-distance-left:9pt;mso-wrap-distance-top:0;mso-wrap-distance-right:9pt;mso-wrap-distance-bottom:0;mso-position-horizontal:absolute;mso-position-horizontal-relative:margin;mso-position-vertical:absolute;mso-position-vertical-relative:text;mso-width-percent:0;mso-height-percent:0;mso-width-relative:margin;mso-height-relative:margin;v-text-anchor:middle" o:gfxdata="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" fillcolor="window" strokecolor="windowText">
                 <v:stroke joinstyle="miter"/>
@@ -370,10 +780,14 @@
         </mc:AlternateContent>
       </w:r>
       <w:r>
+        <w:rPr>
+          <w:noProof/>
+          <w:lang w:val="pt-PT" w:eastAsia="pt-PT"/>
+        </w:rPr>
         <mc:AlternateContent>
           <mc:Choice Requires="wps">
             <w:drawing>
-              <wp:anchor distT="0" distB="0" distL="114300" distR="114300" simplePos="0" relativeHeight="251985920" behindDoc="0" locked="0" layoutInCell="1" allowOverlap="1" wp14:anchorId="47A70778" wp14:editId="6DD66813">
+              <wp:anchor distT="0" distB="0" distL="114300" distR="114300" simplePos="0" relativeHeight="251985920" behindDoc="0" locked="0" layoutInCell="1" allowOverlap="1" wp14:anchorId="14E3F67A" wp14:editId="08737047">
                 <wp:simplePos x="0" y="0"/>
                 <wp:positionH relativeFrom="margin">
                   <wp:posOffset>5476875</wp:posOffset>
@@ -452,7 +866,7 @@
               </wp:anchor>
             </w:drawing>
           </mc:Choice>
-          <mc:Fallback>
+          <mc:Fallback xmlns:w16se="http://schemas.microsoft.com/office/word/2015/wordml/symex" xmlns:w15="http://schemas.microsoft.com/office/word/2012/wordml" xmlns:cx5="http://schemas.microsoft.com/office/drawing/2016/5/11/chartex" xmlns:cx4="http://schemas.microsoft.com/office/drawing/2016/5/10/chartex" xmlns:cx3="http://schemas.microsoft.com/office/drawing/2016/5/9/chartex" xmlns:cx2="http://schemas.microsoft.com/office/drawing/2015/10/21/chartex" xmlns:cx1="http://schemas.microsoft.com/office/drawing/2015/9/8/chartex" xmlns:cx="http://schemas.microsoft.com/office/drawing/2014/chartex">
             <w:pict>
               <v:oval w14:anchorId="47A70778" id="Oval 155" o:spid="_x0000_s1027" style="position:absolute;margin-left:431.25pt;margin-top:315.6pt;width:48.25pt;height:22.85pt;z-index:251985920;visibility:visible;mso-wrap-style:square;mso-width-percent:0;mso-height-percent:0;mso-wrap-distance-left:9pt;mso-wrap-distance-top:0;mso-wrap-distance-right:9pt;mso-wrap-distance-bottom:0;mso-position-horizontal:absolute;mso-position-horizontal-relative:margin;mso-position-vertical:absolute;mso-position-vertical-relative:text;mso-width-percent:0;mso-height-percent:0;mso-width-relative:margin;mso-height-relative:margin;v-text-anchor:middle" o:gfxdata="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" fillcolor="window" strokecolor="windowText">
                 <v:stroke joinstyle="miter"/>
@@ -487,10 +901,14 @@
         </mc:AlternateContent>
       </w:r>
       <w:r>
+        <w:rPr>
+          <w:noProof/>
+          <w:lang w:val="pt-PT" w:eastAsia="pt-PT"/>
+        </w:rPr>
         <mc:AlternateContent>
           <mc:Choice Requires="wps">
             <w:drawing>
-              <wp:anchor distT="0" distB="0" distL="114300" distR="114300" simplePos="0" relativeHeight="251988992" behindDoc="0" locked="0" layoutInCell="1" allowOverlap="1" wp14:anchorId="47A70778" wp14:editId="6DD66813">
+              <wp:anchor distT="0" distB="0" distL="114300" distR="114300" simplePos="0" relativeHeight="251988992" behindDoc="0" locked="0" layoutInCell="1" allowOverlap="1" wp14:anchorId="4FA711FC" wp14:editId="5769C13E">
                 <wp:simplePos x="0" y="0"/>
                 <wp:positionH relativeFrom="margin">
                   <wp:posOffset>4748530</wp:posOffset>
@@ -601,7 +1019,7 @@
               </wp:anchor>
             </w:drawing>
           </mc:Choice>
-          <mc:Fallback>
+          <mc:Fallback xmlns:w16se="http://schemas.microsoft.com/office/word/2015/wordml/symex" xmlns:w15="http://schemas.microsoft.com/office/word/2012/wordml" xmlns:cx5="http://schemas.microsoft.com/office/drawing/2016/5/11/chartex" xmlns:cx4="http://schemas.microsoft.com/office/drawing/2016/5/10/chartex" xmlns:cx3="http://schemas.microsoft.com/office/drawing/2016/5/9/chartex" xmlns:cx2="http://schemas.microsoft.com/office/drawing/2015/10/21/chartex" xmlns:cx1="http://schemas.microsoft.com/office/drawing/2015/9/8/chartex" xmlns:cx="http://schemas.microsoft.com/office/drawing/2014/chartex">
             <w:pict>
               <v:oval w14:anchorId="47A70778" id="Oval 157" o:spid="_x0000_s1028" style="position:absolute;margin-left:373.9pt;margin-top:314.5pt;width:53.55pt;height:24.75pt;z-index:251988992;visibility:visible;mso-wrap-style:square;mso-width-percent:0;mso-height-percent:0;mso-wrap-distance-left:9pt;mso-wrap-distance-top:0;mso-wrap-distance-right:9pt;mso-wrap-distance-bottom:0;mso-position-horizontal:absolute;mso-position-horizontal-relative:margin;mso-position-vertical:absolute;mso-position-vertical-relative:text;mso-width-percent:0;mso-height-percent:0;mso-width-relative:margin;mso-height-relative:margin;v-text-anchor:middle" o:gfxdata="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" fillcolor="window" strokecolor="windowText">
                 <v:stroke joinstyle="miter"/>
@@ -668,10 +1086,14 @@
         </mc:AlternateContent>
       </w:r>
       <w:r>
+        <w:rPr>
+          <w:noProof/>
+          <w:lang w:val="pt-PT" w:eastAsia="pt-PT"/>
+        </w:rPr>
         <mc:AlternateContent>
           <mc:Choice Requires="wps">
             <w:drawing>
-              <wp:anchor distT="0" distB="0" distL="114300" distR="114300" simplePos="0" relativeHeight="251986944" behindDoc="0" locked="0" layoutInCell="1" allowOverlap="1" wp14:anchorId="663767DF" wp14:editId="7698CA73">
+              <wp:anchor distT="0" distB="0" distL="114300" distR="114300" simplePos="0" relativeHeight="251986944" behindDoc="0" locked="0" layoutInCell="1" allowOverlap="1" wp14:anchorId="0F27596B" wp14:editId="739E14F1">
                 <wp:simplePos x="0" y="0"/>
                 <wp:positionH relativeFrom="margin">
                   <wp:posOffset>5725160</wp:posOffset>
@@ -731,7 +1153,7 @@
               </wp:anchor>
             </w:drawing>
           </mc:Choice>
-          <mc:Fallback>
+          <mc:Fallback xmlns:w16se="http://schemas.microsoft.com/office/word/2015/wordml/symex" xmlns:w15="http://schemas.microsoft.com/office/word/2012/wordml" xmlns:cx5="http://schemas.microsoft.com/office/drawing/2016/5/11/chartex" xmlns:cx4="http://schemas.microsoft.com/office/drawing/2016/5/10/chartex" xmlns:cx3="http://schemas.microsoft.com/office/drawing/2016/5/9/chartex" xmlns:cx2="http://schemas.microsoft.com/office/drawing/2015/10/21/chartex" xmlns:cx1="http://schemas.microsoft.com/office/drawing/2015/9/8/chartex" xmlns:cx="http://schemas.microsoft.com/office/drawing/2014/chartex">
             <w:pict>
               <v:line w14:anchorId="0BEDC1F4" id="Conexão reta 156" o:spid="_x0000_s1026" style="position:absolute;flip:x;z-index:251986944;visibility:visible;mso-wrap-style:square;mso-width-percent:0;mso-height-percent:0;mso-wrap-distance-left:9pt;mso-wrap-distance-top:0;mso-wrap-distance-right:9pt;mso-wrap-distance-bottom:0;mso-position-horizontal:absolute;mso-position-horizontal-relative:margin;mso-position-vertical:absolute;mso-position-vertical-relative:text;mso-width-percent:0;mso-height-percent:0;mso-width-relative:margin;mso-height-relative:margin" from="450.8pt,336.95pt" to="461.6pt,350.65pt" o:gfxdata="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" strokecolor="#7f7f7f [1612]" strokeweight="1.75pt">
                 <v:stroke joinstyle="miter"/>
@@ -747,7 +1169,7 @@
           <w:lang w:val="pt-PT" w:eastAsia="pt-PT"/>
         </w:rPr>
         <w:drawing>
-          <wp:anchor distT="0" distB="0" distL="114300" distR="114300" simplePos="0" relativeHeight="251983872" behindDoc="1" locked="0" layoutInCell="1" allowOverlap="1" wp14:anchorId="7DFD9568" wp14:editId="0459B2CB">
+          <wp:anchor distT="0" distB="0" distL="114300" distR="114300" simplePos="0" relativeHeight="251983872" behindDoc="1" locked="0" layoutInCell="1" allowOverlap="1" wp14:anchorId="12964ECD" wp14:editId="2B59BBA8">
             <wp:simplePos x="0" y="0"/>
             <wp:positionH relativeFrom="margin">
               <wp:posOffset>1607820</wp:posOffset>
@@ -772,7 +1194,7 @@
                     </pic:cNvPicPr>
                   </pic:nvPicPr>
                   <pic:blipFill rotWithShape="1">
-                    <a:blip r:embed="rId6">
+                    <a:blip r:embed="rId7">
                       <a:extLst>
                         <a:ext uri="{28A0092B-C50C-407E-A947-70E740481C1C}">
                           <a14:useLocalDpi xmlns:a14="http://schemas.microsoft.com/office/drawing/2010/main" val="0"/>
@@ -818,7 +1240,7 @@
           <w:lang w:val="pt-PT" w:eastAsia="pt-PT"/>
         </w:rPr>
         <w:drawing>
-          <wp:anchor distT="0" distB="0" distL="114300" distR="114300" simplePos="0" relativeHeight="252012544" behindDoc="1" locked="0" layoutInCell="1" allowOverlap="1" wp14:anchorId="38C75EF0" wp14:editId="53920018">
+          <wp:anchor distT="0" distB="0" distL="114300" distR="114300" simplePos="0" relativeHeight="252012544" behindDoc="1" locked="0" layoutInCell="1" allowOverlap="1" wp14:anchorId="2C80E3D0" wp14:editId="67B07CD9">
             <wp:simplePos x="0" y="0"/>
             <wp:positionH relativeFrom="margin">
               <wp:posOffset>3757930</wp:posOffset>
@@ -843,7 +1265,7 @@
                     </pic:cNvPicPr>
                   </pic:nvPicPr>
                   <pic:blipFill rotWithShape="1">
-                    <a:blip r:embed="rId6">
+                    <a:blip r:embed="rId7">
                       <a:extLst>
                         <a:ext uri="{28A0092B-C50C-407E-A947-70E740481C1C}">
                           <a14:useLocalDpi xmlns:a14="http://schemas.microsoft.com/office/drawing/2010/main" val="0"/>
@@ -891,7 +1313,7 @@
         <mc:AlternateContent>
           <mc:Choice Requires="wps">
             <w:drawing>
-              <wp:anchor distT="0" distB="0" distL="114300" distR="114300" simplePos="0" relativeHeight="252010496" behindDoc="0" locked="0" layoutInCell="1" allowOverlap="1" wp14:anchorId="18076F44" wp14:editId="70443F45">
+              <wp:anchor distT="0" distB="0" distL="114300" distR="114300" simplePos="0" relativeHeight="252010496" behindDoc="0" locked="0" layoutInCell="1" allowOverlap="1" wp14:anchorId="78B28C50" wp14:editId="74BDC016">
                 <wp:simplePos x="0" y="0"/>
                 <wp:positionH relativeFrom="column">
                   <wp:posOffset>4825365</wp:posOffset>
@@ -975,7 +1397,7 @@
               </wp:anchor>
             </w:drawing>
           </mc:Choice>
-          <mc:Fallback>
+          <mc:Fallback xmlns:w16se="http://schemas.microsoft.com/office/word/2015/wordml/symex" xmlns:w15="http://schemas.microsoft.com/office/word/2012/wordml" xmlns:cx5="http://schemas.microsoft.com/office/drawing/2016/5/11/chartex" xmlns:cx4="http://schemas.microsoft.com/office/drawing/2016/5/10/chartex" xmlns:cx3="http://schemas.microsoft.com/office/drawing/2016/5/9/chartex" xmlns:cx2="http://schemas.microsoft.com/office/drawing/2015/10/21/chartex" xmlns:cx1="http://schemas.microsoft.com/office/drawing/2015/9/8/chartex" xmlns:cx="http://schemas.microsoft.com/office/drawing/2014/chartex">
             <w:pict>
               <v:rect w14:anchorId="18076F44" id="Retângulo 169" o:spid="_x0000_s1029" style="position:absolute;margin-left:379.95pt;margin-top:352.15pt;width:83.2pt;height:25.45pt;rotation:180;flip:y;z-index:252010496;visibility:visible;mso-wrap-style:square;mso-wrap-distance-left:9pt;mso-wrap-distance-top:0;mso-wrap-distance-right:9pt;mso-wrap-distance-bottom:0;mso-position-horizontal:absolute;mso-position-horizontal-relative:text;mso-position-vertical:absolute;mso-position-vertical-relative:text;v-text-anchor:middle" o:gfxdata="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" filled="f" strokecolor="windowText" strokeweight="1.25pt">
                 <v:textbox>
@@ -1028,7 +1450,7 @@
         <mc:AlternateContent>
           <mc:Choice Requires="wps">
             <w:drawing>
-              <wp:anchor distT="0" distB="0" distL="114300" distR="114300" simplePos="0" relativeHeight="251956224" behindDoc="0" locked="0" layoutInCell="1" allowOverlap="1" wp14:anchorId="3A7F976D" wp14:editId="4BE10B43">
+              <wp:anchor distT="0" distB="0" distL="114300" distR="114300" simplePos="0" relativeHeight="251956224" behindDoc="0" locked="0" layoutInCell="1" allowOverlap="1" wp14:anchorId="2E7F02E8" wp14:editId="599F3BF2">
                 <wp:simplePos x="0" y="0"/>
                 <wp:positionH relativeFrom="column">
                   <wp:posOffset>4097020</wp:posOffset>
@@ -1111,7 +1533,7 @@
               </wp:anchor>
             </w:drawing>
           </mc:Choice>
-          <mc:Fallback>
+          <mc:Fallback xmlns:w16se="http://schemas.microsoft.com/office/word/2015/wordml/symex" xmlns:w15="http://schemas.microsoft.com/office/word/2012/wordml" xmlns:cx5="http://schemas.microsoft.com/office/drawing/2016/5/11/chartex" xmlns:cx4="http://schemas.microsoft.com/office/drawing/2016/5/10/chartex" xmlns:cx3="http://schemas.microsoft.com/office/drawing/2016/5/9/chartex" xmlns:cx2="http://schemas.microsoft.com/office/drawing/2015/10/21/chartex" xmlns:cx1="http://schemas.microsoft.com/office/drawing/2015/9/8/chartex" xmlns:cx="http://schemas.microsoft.com/office/drawing/2014/chartex">
             <w:pict>
               <v:shapetype w14:anchorId="3A7F976D" id="_x0000_t65" coordsize="21600,21600" o:spt="65" adj="18900" path="m,l,21600@0,21600,21600@0,21600,xem@0,21600nfl@3@5c@7@9@11@13,21600@0e">
                 <v:formulas>
@@ -1179,7 +1601,7 @@
         <mc:AlternateContent>
           <mc:Choice Requires="wps">
             <w:drawing>
-              <wp:anchor distT="0" distB="0" distL="114300" distR="114300" simplePos="0" relativeHeight="252008448" behindDoc="0" locked="0" layoutInCell="1" allowOverlap="1" wp14:anchorId="63DFBD4A" wp14:editId="196DB560">
+              <wp:anchor distT="0" distB="0" distL="114300" distR="114300" simplePos="0" relativeHeight="252008448" behindDoc="0" locked="0" layoutInCell="1" allowOverlap="1" wp14:anchorId="4CCB9F8F" wp14:editId="3AB51953">
                 <wp:simplePos x="0" y="0"/>
                 <wp:positionH relativeFrom="margin">
                   <wp:posOffset>3767454</wp:posOffset>
@@ -1239,7 +1661,7 @@
               </wp:anchor>
             </w:drawing>
           </mc:Choice>
-          <mc:Fallback>
+          <mc:Fallback xmlns:w16se="http://schemas.microsoft.com/office/word/2015/wordml/symex" xmlns:w15="http://schemas.microsoft.com/office/word/2012/wordml" xmlns:cx5="http://schemas.microsoft.com/office/drawing/2016/5/11/chartex" xmlns:cx4="http://schemas.microsoft.com/office/drawing/2016/5/10/chartex" xmlns:cx3="http://schemas.microsoft.com/office/drawing/2016/5/9/chartex" xmlns:cx2="http://schemas.microsoft.com/office/drawing/2015/10/21/chartex" xmlns:cx1="http://schemas.microsoft.com/office/drawing/2015/9/8/chartex" xmlns:cx="http://schemas.microsoft.com/office/drawing/2014/chartex">
             <w:pict>
               <v:line w14:anchorId="5E34ED78" id="Conexão reta 168" o:spid="_x0000_s1026" style="position:absolute;flip:x y;z-index:252008448;visibility:visible;mso-wrap-style:square;mso-width-percent:0;mso-height-percent:0;mso-wrap-distance-left:9pt;mso-wrap-distance-top:0;mso-wrap-distance-right:9pt;mso-wrap-distance-bottom:0;mso-position-horizontal:absolute;mso-position-horizontal-relative:margin;mso-position-vertical:absolute;mso-position-vertical-relative:text;mso-width-percent:0;mso-height-percent:0;mso-width-relative:margin;mso-height-relative:margin" from="296.65pt,411.25pt" to="315pt,421.95pt" o:gfxdata="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" strokecolor="#7f7f7f [1612]" strokeweight="1.75pt">
                 <v:stroke joinstyle="miter"/>
@@ -1257,7 +1679,7 @@
         <mc:AlternateContent>
           <mc:Choice Requires="wps">
             <w:drawing>
-              <wp:anchor distT="0" distB="0" distL="114300" distR="114300" simplePos="0" relativeHeight="252004352" behindDoc="0" locked="0" layoutInCell="1" allowOverlap="1" wp14:anchorId="4DDF741B" wp14:editId="10760C46">
+              <wp:anchor distT="0" distB="0" distL="114300" distR="114300" simplePos="0" relativeHeight="252004352" behindDoc="0" locked="0" layoutInCell="1" allowOverlap="1" wp14:anchorId="50995FF7" wp14:editId="27036644">
                 <wp:simplePos x="0" y="0"/>
                 <wp:positionH relativeFrom="margin">
                   <wp:posOffset>3999865</wp:posOffset>
@@ -1336,7 +1758,7 @@
               </wp:anchor>
             </w:drawing>
           </mc:Choice>
-          <mc:Fallback>
+          <mc:Fallback xmlns:w16se="http://schemas.microsoft.com/office/word/2015/wordml/symex" xmlns:w15="http://schemas.microsoft.com/office/word/2012/wordml" xmlns:cx5="http://schemas.microsoft.com/office/drawing/2016/5/11/chartex" xmlns:cx4="http://schemas.microsoft.com/office/drawing/2016/5/10/chartex" xmlns:cx3="http://schemas.microsoft.com/office/drawing/2016/5/9/chartex" xmlns:cx2="http://schemas.microsoft.com/office/drawing/2015/10/21/chartex" xmlns:cx1="http://schemas.microsoft.com/office/drawing/2015/9/8/chartex" xmlns:cx="http://schemas.microsoft.com/office/drawing/2014/chartex">
             <w:pict>
               <v:oval w14:anchorId="4DDF741B" id="Oval 166" o:spid="_x0000_s1031" style="position:absolute;margin-left:314.95pt;margin-top:412.6pt;width:48.3pt;height:22.85pt;z-index:252004352;visibility:visible;mso-wrap-style:square;mso-width-percent:0;mso-height-percent:0;mso-wrap-distance-left:9pt;mso-wrap-distance-top:0;mso-wrap-distance-right:9pt;mso-wrap-distance-bottom:0;mso-position-horizontal:absolute;mso-position-horizontal-relative:margin;mso-position-vertical:absolute;mso-position-vertical-relative:text;mso-width-percent:0;mso-height-percent:0;mso-width-relative:margin;mso-height-relative:margin;v-text-anchor:middle" o:gfxdata="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" fillcolor="window" strokecolor="windowText">
                 <v:stroke joinstyle="miter"/>
@@ -1378,7 +1800,7 @@
         <mc:AlternateContent>
           <mc:Choice Requires="wps">
             <w:drawing>
-              <wp:anchor distT="0" distB="0" distL="114300" distR="114300" simplePos="0" relativeHeight="252006400" behindDoc="0" locked="0" layoutInCell="1" allowOverlap="1" wp14:anchorId="3C8B88C1" wp14:editId="500A2689">
+              <wp:anchor distT="0" distB="0" distL="114300" distR="114300" simplePos="0" relativeHeight="252006400" behindDoc="0" locked="0" layoutInCell="1" allowOverlap="1" wp14:anchorId="487708E2" wp14:editId="199C9933">
                 <wp:simplePos x="0" y="0"/>
                 <wp:positionH relativeFrom="margin">
                   <wp:posOffset>3757929</wp:posOffset>
@@ -1438,7 +1860,7 @@
               </wp:anchor>
             </w:drawing>
           </mc:Choice>
-          <mc:Fallback>
+          <mc:Fallback xmlns:w16se="http://schemas.microsoft.com/office/word/2015/wordml/symex" xmlns:w15="http://schemas.microsoft.com/office/word/2012/wordml" xmlns:cx5="http://schemas.microsoft.com/office/drawing/2016/5/11/chartex" xmlns:cx4="http://schemas.microsoft.com/office/drawing/2016/5/10/chartex" xmlns:cx3="http://schemas.microsoft.com/office/drawing/2016/5/9/chartex" xmlns:cx2="http://schemas.microsoft.com/office/drawing/2015/10/21/chartex" xmlns:cx1="http://schemas.microsoft.com/office/drawing/2015/9/8/chartex" xmlns:cx="http://schemas.microsoft.com/office/drawing/2014/chartex">
             <w:pict>
               <v:line w14:anchorId="7D3BBE08" id="Conexão reta 167" o:spid="_x0000_s1026" style="position:absolute;flip:x;z-index:252006400;visibility:visible;mso-wrap-style:square;mso-width-percent:0;mso-height-percent:0;mso-wrap-distance-left:9pt;mso-wrap-distance-top:0;mso-wrap-distance-right:9pt;mso-wrap-distance-bottom:0;mso-position-horizontal:absolute;mso-position-horizontal-relative:margin;mso-position-vertical:absolute;mso-position-vertical-relative:text;mso-width-percent:0;mso-height-percent:0;mso-width-relative:margin;mso-height-relative:margin" from="295.9pt,394.2pt" to="313.15pt,394.95pt" o:gfxdata="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" strokecolor="#7f7f7f [1612]" strokeweight="1.75pt">
                 <v:stroke joinstyle="miter"/>
@@ -1456,7 +1878,7 @@
         <mc:AlternateContent>
           <mc:Choice Requires="wps">
             <w:drawing>
-              <wp:anchor distT="0" distB="0" distL="114300" distR="114300" simplePos="0" relativeHeight="252002304" behindDoc="0" locked="0" layoutInCell="1" allowOverlap="1" wp14:anchorId="2FEC75F6" wp14:editId="1D76203B">
+              <wp:anchor distT="0" distB="0" distL="114300" distR="114300" simplePos="0" relativeHeight="252002304" behindDoc="0" locked="0" layoutInCell="1" allowOverlap="1" wp14:anchorId="27ADFDDD" wp14:editId="58F0D3F0">
                 <wp:simplePos x="0" y="0"/>
                 <wp:positionH relativeFrom="margin">
                   <wp:posOffset>3967480</wp:posOffset>
@@ -1550,7 +1972,7 @@
               </wp:anchor>
             </w:drawing>
           </mc:Choice>
-          <mc:Fallback>
+          <mc:Fallback xmlns:w16se="http://schemas.microsoft.com/office/word/2015/wordml/symex" xmlns:w15="http://schemas.microsoft.com/office/word/2012/wordml" xmlns:cx5="http://schemas.microsoft.com/office/drawing/2016/5/11/chartex" xmlns:cx4="http://schemas.microsoft.com/office/drawing/2016/5/10/chartex" xmlns:cx3="http://schemas.microsoft.com/office/drawing/2016/5/9/chartex" xmlns:cx2="http://schemas.microsoft.com/office/drawing/2015/10/21/chartex" xmlns:cx1="http://schemas.microsoft.com/office/drawing/2015/9/8/chartex" xmlns:cx="http://schemas.microsoft.com/office/drawing/2014/chartex">
             <w:pict>
               <v:oval w14:anchorId="2FEC75F6" id="Oval 164" o:spid="_x0000_s1032" style="position:absolute;margin-left:312.4pt;margin-top:381.45pt;width:52pt;height:25.4pt;z-index:252002304;visibility:visible;mso-wrap-style:square;mso-width-percent:0;mso-height-percent:0;mso-wrap-distance-left:9pt;mso-wrap-distance-top:0;mso-wrap-distance-right:9pt;mso-wrap-distance-bottom:0;mso-position-horizontal:absolute;mso-position-horizontal-relative:margin;mso-position-vertical:absolute;mso-position-vertical-relative:text;mso-width-percent:0;mso-height-percent:0;mso-width-relative:margin;mso-height-relative:margin;v-text-anchor:middle" o:gfxdata="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" fillcolor="white [3212]" strokecolor="black [3213]">
                 <v:stroke joinstyle="miter"/>
@@ -1594,7 +2016,7 @@
         <mc:AlternateContent>
           <mc:Choice Requires="wps">
             <w:drawing>
-              <wp:anchor distT="0" distB="0" distL="114300" distR="114300" simplePos="0" relativeHeight="252000256" behindDoc="0" locked="0" layoutInCell="1" allowOverlap="1" wp14:anchorId="799EDC30" wp14:editId="5E721253">
+              <wp:anchor distT="0" distB="0" distL="114300" distR="114300" simplePos="0" relativeHeight="252000256" behindDoc="0" locked="0" layoutInCell="1" allowOverlap="1" wp14:anchorId="29FF710F" wp14:editId="47A1223E">
                 <wp:simplePos x="0" y="0"/>
                 <wp:positionH relativeFrom="column">
                   <wp:posOffset>2567305</wp:posOffset>
@@ -1654,7 +2076,7 @@
               </wp:anchor>
             </w:drawing>
           </mc:Choice>
-          <mc:Fallback>
+          <mc:Fallback xmlns:w16se="http://schemas.microsoft.com/office/word/2015/wordml/symex" xmlns:w15="http://schemas.microsoft.com/office/word/2012/wordml" xmlns:cx5="http://schemas.microsoft.com/office/drawing/2016/5/11/chartex" xmlns:cx4="http://schemas.microsoft.com/office/drawing/2016/5/10/chartex" xmlns:cx3="http://schemas.microsoft.com/office/drawing/2016/5/9/chartex" xmlns:cx2="http://schemas.microsoft.com/office/drawing/2015/10/21/chartex" xmlns:cx1="http://schemas.microsoft.com/office/drawing/2015/9/8/chartex" xmlns:cx="http://schemas.microsoft.com/office/drawing/2014/chartex">
             <w:pict>
               <v:line w14:anchorId="246DCBA0" id="Conexão reta 163" o:spid="_x0000_s1026" style="position:absolute;flip:y;z-index:252000256;visibility:visible;mso-wrap-style:square;mso-width-percent:0;mso-height-percent:0;mso-wrap-distance-left:9pt;mso-wrap-distance-top:0;mso-wrap-distance-right:9pt;mso-wrap-distance-bottom:0;mso-position-horizontal:absolute;mso-position-horizontal-relative:text;mso-position-vertical:absolute;mso-position-vertical-relative:text;mso-width-percent:0;mso-height-percent:0;mso-width-relative:margin;mso-height-relative:margin" from="202.15pt,397.2pt" to="202.15pt,409.95pt" o:gfxdata="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" strokecolor="#7f7f7f [1612]" strokeweight="1.5pt">
                 <v:stroke joinstyle="miter"/>
@@ -1671,7 +2093,7 @@
         <mc:AlternateContent>
           <mc:Choice Requires="wps">
             <w:drawing>
-              <wp:anchor distT="0" distB="0" distL="114300" distR="114300" simplePos="0" relativeHeight="251998208" behindDoc="0" locked="0" layoutInCell="1" allowOverlap="1" wp14:anchorId="774149A3" wp14:editId="1EB2F5A4">
+              <wp:anchor distT="0" distB="0" distL="114300" distR="114300" simplePos="0" relativeHeight="251998208" behindDoc="0" locked="0" layoutInCell="1" allowOverlap="1" wp14:anchorId="0BAB7D8B" wp14:editId="4CFBE8E1">
                 <wp:simplePos x="0" y="0"/>
                 <wp:positionH relativeFrom="column">
                   <wp:posOffset>1423670</wp:posOffset>
@@ -1731,7 +2153,7 @@
               </wp:anchor>
             </w:drawing>
           </mc:Choice>
-          <mc:Fallback>
+          <mc:Fallback xmlns:w16se="http://schemas.microsoft.com/office/word/2015/wordml/symex" xmlns:w15="http://schemas.microsoft.com/office/word/2012/wordml" xmlns:cx5="http://schemas.microsoft.com/office/drawing/2016/5/11/chartex" xmlns:cx4="http://schemas.microsoft.com/office/drawing/2016/5/10/chartex" xmlns:cx3="http://schemas.microsoft.com/office/drawing/2016/5/9/chartex" xmlns:cx2="http://schemas.microsoft.com/office/drawing/2015/10/21/chartex" xmlns:cx1="http://schemas.microsoft.com/office/drawing/2015/9/8/chartex" xmlns:cx="http://schemas.microsoft.com/office/drawing/2014/chartex">
             <w:pict>
               <v:line w14:anchorId="717237CB" id="Conexão reta 162" o:spid="_x0000_s1026" style="position:absolute;z-index:251998208;visibility:visible;mso-wrap-style:square;mso-width-percent:0;mso-height-percent:0;mso-wrap-distance-left:9pt;mso-wrap-distance-top:0;mso-wrap-distance-right:9pt;mso-wrap-distance-bottom:0;mso-position-horizontal:absolute;mso-position-horizontal-relative:text;mso-position-vertical:absolute;mso-position-vertical-relative:text;mso-width-percent:0;mso-height-percent:0;mso-width-relative:margin;mso-height-relative:margin" from="112.1pt,403.2pt" to="208.85pt,403.95pt" o:gfxdata="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" strokecolor="#7f7f7f [1612]" strokeweight="2pt">
                 <v:stroke joinstyle="miter"/>
@@ -1746,7 +2168,7 @@
           <w:lang w:val="pt-PT" w:eastAsia="pt-PT"/>
         </w:rPr>
         <w:drawing>
-          <wp:anchor distT="0" distB="0" distL="114300" distR="114300" simplePos="0" relativeHeight="251996160" behindDoc="1" locked="0" layoutInCell="1" allowOverlap="1" wp14:anchorId="7FDED259" wp14:editId="2238924D">
+          <wp:anchor distT="0" distB="0" distL="114300" distR="114300" simplePos="0" relativeHeight="251996160" behindDoc="1" locked="0" layoutInCell="1" allowOverlap="1" wp14:anchorId="7721E018" wp14:editId="699EE92F">
             <wp:simplePos x="0" y="0"/>
             <wp:positionH relativeFrom="margin">
               <wp:posOffset>1270954</wp:posOffset>
@@ -1771,7 +2193,7 @@
                     </pic:cNvPicPr>
                   </pic:nvPicPr>
                   <pic:blipFill rotWithShape="1">
-                    <a:blip r:embed="rId6">
+                    <a:blip r:embed="rId7">
                       <a:extLst>
                         <a:ext uri="{28A0092B-C50C-407E-A947-70E740481C1C}">
                           <a14:useLocalDpi xmlns:a14="http://schemas.microsoft.com/office/drawing/2010/main" val="0"/>
@@ -1819,7 +2241,7 @@
         <mc:AlternateContent>
           <mc:Choice Requires="wps">
             <w:drawing>
-              <wp:anchor distT="0" distB="0" distL="114300" distR="114300" simplePos="0" relativeHeight="251992064" behindDoc="0" locked="0" layoutInCell="1" allowOverlap="1" wp14:anchorId="792A2B13" wp14:editId="61C360BA">
+              <wp:anchor distT="0" distB="0" distL="114300" distR="114300" simplePos="0" relativeHeight="251992064" behindDoc="0" locked="0" layoutInCell="1" allowOverlap="1" wp14:anchorId="1064A2A5" wp14:editId="7FC03D00">
                 <wp:simplePos x="0" y="0"/>
                 <wp:positionH relativeFrom="column">
                   <wp:posOffset>2667000</wp:posOffset>
@@ -1896,7 +2318,7 @@
               </wp:anchor>
             </w:drawing>
           </mc:Choice>
-          <mc:Fallback>
+          <mc:Fallback xmlns:w16se="http://schemas.microsoft.com/office/word/2015/wordml/symex" xmlns:w15="http://schemas.microsoft.com/office/word/2012/wordml" xmlns:cx5="http://schemas.microsoft.com/office/drawing/2016/5/11/chartex" xmlns:cx4="http://schemas.microsoft.com/office/drawing/2016/5/10/chartex" xmlns:cx3="http://schemas.microsoft.com/office/drawing/2016/5/9/chartex" xmlns:cx2="http://schemas.microsoft.com/office/drawing/2015/10/21/chartex" xmlns:cx1="http://schemas.microsoft.com/office/drawing/2015/9/8/chartex" xmlns:cx="http://schemas.microsoft.com/office/drawing/2014/chartex">
             <w:pict>
               <v:rect w14:anchorId="792A2B13" id="Retângulo 159" o:spid="_x0000_s1033" style="position:absolute;margin-left:210pt;margin-top:391.2pt;width:87.35pt;height:25.45pt;rotation:180;flip:y;z-index:251992064;visibility:visible;mso-wrap-style:square;mso-width-percent:0;mso-wrap-distance-left:9pt;mso-wrap-distance-top:0;mso-wrap-distance-right:9pt;mso-wrap-distance-bottom:0;mso-position-horizontal:absolute;mso-position-horizontal-relative:text;mso-position-vertical:absolute;mso-position-vertical-relative:text;mso-width-percent:0;mso-width-relative:margin;v-text-anchor:middle" o:gfxdata="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" filled="f" strokecolor="windowText" strokeweight="1.25pt">
                 <v:textbox>
@@ -1939,7 +2361,7 @@
         <mc:AlternateContent>
           <mc:Choice Requires="wps">
             <w:drawing>
-              <wp:anchor distT="0" distB="0" distL="114300" distR="114300" simplePos="0" relativeHeight="251925504" behindDoc="0" locked="0" layoutInCell="1" allowOverlap="1" wp14:anchorId="24B57CC4" wp14:editId="61803FF2">
+              <wp:anchor distT="0" distB="0" distL="114300" distR="114300" simplePos="0" relativeHeight="251925504" behindDoc="0" locked="0" layoutInCell="1" allowOverlap="1" wp14:anchorId="0CF11786" wp14:editId="18202029">
                 <wp:simplePos x="0" y="0"/>
                 <wp:positionH relativeFrom="margin">
                   <wp:posOffset>3367404</wp:posOffset>
@@ -1999,7 +2421,7 @@
               </wp:anchor>
             </w:drawing>
           </mc:Choice>
-          <mc:Fallback>
+          <mc:Fallback xmlns:w16se="http://schemas.microsoft.com/office/word/2015/wordml/symex" xmlns:w15="http://schemas.microsoft.com/office/word/2012/wordml" xmlns:cx5="http://schemas.microsoft.com/office/drawing/2016/5/11/chartex" xmlns:cx4="http://schemas.microsoft.com/office/drawing/2016/5/10/chartex" xmlns:cx3="http://schemas.microsoft.com/office/drawing/2016/5/9/chartex" xmlns:cx2="http://schemas.microsoft.com/office/drawing/2015/10/21/chartex" xmlns:cx1="http://schemas.microsoft.com/office/drawing/2015/9/8/chartex" xmlns:cx="http://schemas.microsoft.com/office/drawing/2014/chartex">
             <w:pict>
               <v:line w14:anchorId="499482CC" id="Conexão reta 133" o:spid="_x0000_s1026" style="position:absolute;flip:x y;z-index:251925504;visibility:visible;mso-wrap-style:square;mso-width-percent:0;mso-height-percent:0;mso-wrap-distance-left:9pt;mso-wrap-distance-top:0;mso-wrap-distance-right:9pt;mso-wrap-distance-bottom:0;mso-position-horizontal:absolute;mso-position-horizontal-relative:margin;mso-position-vertical:absolute;mso-position-vertical-relative:text;mso-width-percent:0;mso-height-percent:0;mso-width-relative:margin;mso-height-relative:margin" from="265.15pt,454.2pt" to="268.45pt,464.7pt" o:gfxdata="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" strokecolor="#7f7f7f [1612]" strokeweight="1.75pt">
                 <v:stroke joinstyle="miter"/>
@@ -2017,7 +2439,7 @@
         <mc:AlternateContent>
           <mc:Choice Requires="wps">
             <w:drawing>
-              <wp:anchor distT="0" distB="0" distL="114300" distR="114300" simplePos="0" relativeHeight="251921408" behindDoc="0" locked="0" layoutInCell="1" allowOverlap="1" wp14:anchorId="0A25F337" wp14:editId="6CF0305D">
+              <wp:anchor distT="0" distB="0" distL="114300" distR="114300" simplePos="0" relativeHeight="251921408" behindDoc="0" locked="0" layoutInCell="1" allowOverlap="1" wp14:anchorId="237E8C61" wp14:editId="48DC23A7">
                 <wp:simplePos x="0" y="0"/>
                 <wp:positionH relativeFrom="margin">
                   <wp:posOffset>3131185</wp:posOffset>
@@ -2113,7 +2535,7 @@
           </mc:Choice>
           <mc:Fallback>
             <w:pict>
-              <v:oval w14:anchorId="0A25F337" id="Oval 131" o:spid="_x0000_s1034" style="position:absolute;margin-left:246.55pt;margin-top:464.15pt;width:52pt;height:25.4pt;z-index:251921408;visibility:visible;mso-wrap-style:square;mso-width-percent:0;mso-height-percent:0;mso-wrap-distance-left:9pt;mso-wrap-distance-top:0;mso-wrap-distance-right:9pt;mso-wrap-distance-bottom:0;mso-position-horizontal:absolute;mso-position-horizontal-relative:margin;mso-position-vertical:absolute;mso-position-vertical-relative:text;mso-width-percent:0;mso-height-percent:0;mso-width-relative:margin;mso-height-relative:margin;v-text-anchor:middle" o:gfxdata="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" fillcolor="white [3212]" strokecolor="black [3213]">
+              <v:oval id="Oval 131" o:spid="_x0000_s1036" style="position:absolute;margin-left:246.55pt;margin-top:464.15pt;width:52pt;height:25.4pt;z-index:251921408;visibility:visible;mso-wrap-style:square;mso-width-percent:0;mso-height-percent:0;mso-wrap-distance-left:9pt;mso-wrap-distance-top:0;mso-wrap-distance-right:9pt;mso-wrap-distance-bottom:0;mso-position-horizontal:absolute;mso-position-horizontal-relative:margin;mso-position-vertical:absolute;mso-position-vertical-relative:text;mso-width-percent:0;mso-height-percent:0;mso-width-relative:margin;mso-height-relative:margin;v-text-anchor:middle" o:gfxdata="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" fillcolor="white [3212]" strokecolor="black [3213]">
                 <v:stroke joinstyle="miter"/>
                 <v:textbox>
                   <w:txbxContent>
@@ -2155,7 +2577,7 @@
         <mc:AlternateContent>
           <mc:Choice Requires="wps">
             <w:drawing>
-              <wp:anchor distT="0" distB="0" distL="114300" distR="114300" simplePos="0" relativeHeight="251913216" behindDoc="0" locked="0" layoutInCell="1" allowOverlap="1" wp14:anchorId="10E7B336" wp14:editId="23D2D577">
+              <wp:anchor distT="0" distB="0" distL="114300" distR="114300" simplePos="0" relativeHeight="251913216" behindDoc="0" locked="0" layoutInCell="1" allowOverlap="1" wp14:anchorId="4050A345" wp14:editId="70947397">
                 <wp:simplePos x="0" y="0"/>
                 <wp:positionH relativeFrom="margin">
                   <wp:posOffset>509906</wp:posOffset>
@@ -2215,7 +2637,7 @@
               </wp:anchor>
             </w:drawing>
           </mc:Choice>
-          <mc:Fallback>
+          <mc:Fallback xmlns:w16se="http://schemas.microsoft.com/office/word/2015/wordml/symex" xmlns:w15="http://schemas.microsoft.com/office/word/2012/wordml" xmlns:cx5="http://schemas.microsoft.com/office/drawing/2016/5/11/chartex" xmlns:cx4="http://schemas.microsoft.com/office/drawing/2016/5/10/chartex" xmlns:cx3="http://schemas.microsoft.com/office/drawing/2016/5/9/chartex" xmlns:cx2="http://schemas.microsoft.com/office/drawing/2015/10/21/chartex" xmlns:cx1="http://schemas.microsoft.com/office/drawing/2015/9/8/chartex" xmlns:cx="http://schemas.microsoft.com/office/drawing/2014/chartex">
             <w:pict>
               <v:line w14:anchorId="437DD8D8" id="Conexão reta 126" o:spid="_x0000_s1026" style="position:absolute;flip:y;z-index:251913216;visibility:visible;mso-wrap-style:square;mso-width-percent:0;mso-height-percent:0;mso-wrap-distance-left:9pt;mso-wrap-distance-top:0;mso-wrap-distance-right:9pt;mso-wrap-distance-bottom:0;mso-position-horizontal:absolute;mso-position-horizontal-relative:margin;mso-position-vertical:absolute;mso-position-vertical-relative:text;mso-width-percent:0;mso-height-percent:0;mso-width-relative:margin;mso-height-relative:margin" from="40.15pt,378.85pt" to="52.15pt,406.2pt" o:gfxdata="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" strokecolor="#7f7f7f [1612]" strokeweight="1.75pt">
                 <v:stroke joinstyle="miter"/>
@@ -2233,7 +2655,7 @@
         <mc:AlternateContent>
           <mc:Choice Requires="wps">
             <w:drawing>
-              <wp:anchor distT="0" distB="0" distL="114300" distR="114300" simplePos="0" relativeHeight="251915264" behindDoc="0" locked="0" layoutInCell="1" allowOverlap="1" wp14:anchorId="6B3F57E5" wp14:editId="781BD803">
+              <wp:anchor distT="0" distB="0" distL="114300" distR="114300" simplePos="0" relativeHeight="251915264" behindDoc="0" locked="0" layoutInCell="1" allowOverlap="1" wp14:anchorId="0A236CC8" wp14:editId="0C10F120">
                 <wp:simplePos x="0" y="0"/>
                 <wp:positionH relativeFrom="margin">
                   <wp:posOffset>15240</wp:posOffset>
@@ -2312,7 +2734,7 @@
               </wp:anchor>
             </w:drawing>
           </mc:Choice>
-          <mc:Fallback>
+          <mc:Fallback xmlns:w16se="http://schemas.microsoft.com/office/word/2015/wordml/symex" xmlns:w15="http://schemas.microsoft.com/office/word/2012/wordml" xmlns:cx5="http://schemas.microsoft.com/office/drawing/2016/5/11/chartex" xmlns:cx4="http://schemas.microsoft.com/office/drawing/2016/5/10/chartex" xmlns:cx3="http://schemas.microsoft.com/office/drawing/2016/5/9/chartex" xmlns:cx2="http://schemas.microsoft.com/office/drawing/2015/10/21/chartex" xmlns:cx1="http://schemas.microsoft.com/office/drawing/2015/9/8/chartex" xmlns:cx="http://schemas.microsoft.com/office/drawing/2014/chartex">
             <w:pict>
               <v:oval w14:anchorId="6B3F57E5" id="Oval 127" o:spid="_x0000_s1035" style="position:absolute;margin-left:1.2pt;margin-top:404.35pt;width:68.25pt;height:22.85pt;z-index:251915264;visibility:visible;mso-wrap-style:square;mso-width-percent:0;mso-height-percent:0;mso-wrap-distance-left:9pt;mso-wrap-distance-top:0;mso-wrap-distance-right:9pt;mso-wrap-distance-bottom:0;mso-position-horizontal:absolute;mso-position-horizontal-relative:margin;mso-position-vertical:absolute;mso-position-vertical-relative:text;mso-width-percent:0;mso-height-percent:0;mso-width-relative:margin;mso-height-relative:margin;v-text-anchor:middle" o:gfxdata="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" fillcolor="window" strokecolor="windowText">
                 <v:stroke joinstyle="miter"/>
@@ -2354,7 +2776,7 @@
         <mc:AlternateContent>
           <mc:Choice Requires="wps">
             <w:drawing>
-              <wp:anchor distT="0" distB="0" distL="114300" distR="114300" simplePos="0" relativeHeight="251974656" behindDoc="0" locked="0" layoutInCell="1" allowOverlap="1" wp14:anchorId="46A7BCD0" wp14:editId="2C03548D">
+              <wp:anchor distT="0" distB="0" distL="114300" distR="114300" simplePos="0" relativeHeight="251974656" behindDoc="0" locked="0" layoutInCell="1" allowOverlap="1" wp14:anchorId="00FF2282" wp14:editId="56DB8C73">
                 <wp:simplePos x="0" y="0"/>
                 <wp:positionH relativeFrom="margin">
                   <wp:posOffset>319405</wp:posOffset>
@@ -2414,7 +2836,7 @@
               </wp:anchor>
             </w:drawing>
           </mc:Choice>
-          <mc:Fallback>
+          <mc:Fallback xmlns:w16se="http://schemas.microsoft.com/office/word/2015/wordml/symex" xmlns:w15="http://schemas.microsoft.com/office/word/2012/wordml" xmlns:cx5="http://schemas.microsoft.com/office/drawing/2016/5/11/chartex" xmlns:cx4="http://schemas.microsoft.com/office/drawing/2016/5/10/chartex" xmlns:cx3="http://schemas.microsoft.com/office/drawing/2016/5/9/chartex" xmlns:cx2="http://schemas.microsoft.com/office/drawing/2015/10/21/chartex" xmlns:cx1="http://schemas.microsoft.com/office/drawing/2015/9/8/chartex" xmlns:cx="http://schemas.microsoft.com/office/drawing/2014/chartex">
             <w:pict>
               <v:line w14:anchorId="6437A562" id="Conexão reta 149" o:spid="_x0000_s1026" style="position:absolute;flip:y;z-index:251974656;visibility:visible;mso-wrap-style:square;mso-width-percent:0;mso-height-percent:0;mso-wrap-distance-left:9pt;mso-wrap-distance-top:0;mso-wrap-distance-right:9pt;mso-wrap-distance-bottom:0;mso-position-horizontal:absolute;mso-position-horizontal-relative:margin;mso-position-vertical:absolute;mso-position-vertical-relative:text;mso-width-percent:0;mso-height-percent:0;mso-width-relative:margin;mso-height-relative:margin" from="25.15pt,372.45pt" to="43.9pt,382.2pt" o:gfxdata="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" strokecolor="#7f7f7f [1612]" strokeweight="1.75pt">
                 <v:stroke joinstyle="miter"/>
@@ -2432,7 +2854,7 @@
         <mc:AlternateContent>
           <mc:Choice Requires="wps">
             <w:drawing>
-              <wp:anchor distT="0" distB="0" distL="114300" distR="114300" simplePos="0" relativeHeight="251972608" behindDoc="0" locked="0" layoutInCell="1" allowOverlap="1" wp14:anchorId="5A0AE410" wp14:editId="6EDC0DA8">
+              <wp:anchor distT="0" distB="0" distL="114300" distR="114300" simplePos="0" relativeHeight="251972608" behindDoc="0" locked="0" layoutInCell="1" allowOverlap="1" wp14:anchorId="3FA7EC99" wp14:editId="282C8033">
                 <wp:simplePos x="0" y="0"/>
                 <wp:positionH relativeFrom="margin">
                   <wp:posOffset>-318770</wp:posOffset>
@@ -2511,7 +2933,7 @@
               </wp:anchor>
             </w:drawing>
           </mc:Choice>
-          <mc:Fallback>
+          <mc:Fallback xmlns:w16se="http://schemas.microsoft.com/office/word/2015/wordml/symex" xmlns:w15="http://schemas.microsoft.com/office/word/2012/wordml" xmlns:cx5="http://schemas.microsoft.com/office/drawing/2016/5/11/chartex" xmlns:cx4="http://schemas.microsoft.com/office/drawing/2016/5/10/chartex" xmlns:cx3="http://schemas.microsoft.com/office/drawing/2016/5/9/chartex" xmlns:cx2="http://schemas.microsoft.com/office/drawing/2015/10/21/chartex" xmlns:cx1="http://schemas.microsoft.com/office/drawing/2015/9/8/chartex" xmlns:cx="http://schemas.microsoft.com/office/drawing/2014/chartex">
             <w:pict>
               <v:oval w14:anchorId="5A0AE410" id="Oval 148" o:spid="_x0000_s1036" style="position:absolute;margin-left:-25.1pt;margin-top:374.7pt;width:51.15pt;height:22.85pt;z-index:251972608;visibility:visible;mso-wrap-style:square;mso-width-percent:0;mso-height-percent:0;mso-wrap-distance-left:9pt;mso-wrap-distance-top:0;mso-wrap-distance-right:9pt;mso-wrap-distance-bottom:0;mso-position-horizontal:absolute;mso-position-horizontal-relative:margin;mso-position-vertical:absolute;mso-position-vertical-relative:text;mso-width-percent:0;mso-height-percent:0;mso-width-relative:margin;mso-height-relative:margin;v-text-anchor:middle" o:gfxdata="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" fillcolor="window" strokecolor="windowText">
                 <v:stroke joinstyle="miter"/>
@@ -2553,7 +2975,7 @@
         <mc:AlternateContent>
           <mc:Choice Requires="wps">
             <w:drawing>
-              <wp:anchor distT="0" distB="0" distL="114300" distR="114300" simplePos="0" relativeHeight="251979776" behindDoc="0" locked="0" layoutInCell="1" allowOverlap="1">
+              <wp:anchor distT="0" distB="0" distL="114300" distR="114300" simplePos="0" relativeHeight="251979776" behindDoc="0" locked="0" layoutInCell="1" allowOverlap="1" wp14:anchorId="4E3EFD77" wp14:editId="618EAF5F">
                 <wp:simplePos x="0" y="0"/>
                 <wp:positionH relativeFrom="column">
                   <wp:posOffset>-411480</wp:posOffset>
@@ -2613,7 +3035,7 @@
               </wp:anchor>
             </w:drawing>
           </mc:Choice>
-          <mc:Fallback>
+          <mc:Fallback xmlns:w16se="http://schemas.microsoft.com/office/word/2015/wordml/symex" xmlns:w15="http://schemas.microsoft.com/office/word/2012/wordml" xmlns:cx5="http://schemas.microsoft.com/office/drawing/2016/5/11/chartex" xmlns:cx4="http://schemas.microsoft.com/office/drawing/2016/5/10/chartex" xmlns:cx3="http://schemas.microsoft.com/office/drawing/2016/5/9/chartex" xmlns:cx2="http://schemas.microsoft.com/office/drawing/2015/10/21/chartex" xmlns:cx1="http://schemas.microsoft.com/office/drawing/2015/9/8/chartex" xmlns:cx="http://schemas.microsoft.com/office/drawing/2014/chartex">
             <w:pict>
               <v:oval w14:anchorId="34F82630" id="Oval 152" o:spid="_x0000_s1026" style="position:absolute;margin-left:-32.4pt;margin-top:369.4pt;width:66.35pt;height:35.25pt;z-index:251979776;visibility:visible;mso-wrap-style:square;mso-wrap-distance-left:9pt;mso-wrap-distance-top:0;mso-wrap-distance-right:9pt;mso-wrap-distance-bottom:0;mso-position-horizontal:absolute;mso-position-horizontal-relative:text;mso-position-vertical:absolute;mso-position-vertical-relative:text;v-text-anchor:middle" o:gfxdata="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" filled="f" strokecolor="red" strokeweight="1.25pt">
                 <v:stroke joinstyle="miter"/>
@@ -2630,7 +3052,7 @@
         <mc:AlternateContent>
           <mc:Choice Requires="wps">
             <w:drawing>
-              <wp:anchor distT="0" distB="0" distL="114300" distR="114300" simplePos="0" relativeHeight="251978752" behindDoc="0" locked="0" layoutInCell="1" allowOverlap="1" wp14:anchorId="1EB8AABE" wp14:editId="2D7B0355">
+              <wp:anchor distT="0" distB="0" distL="114300" distR="114300" simplePos="0" relativeHeight="251978752" behindDoc="0" locked="0" layoutInCell="1" allowOverlap="1" wp14:anchorId="39EAB3FE" wp14:editId="7C07E100">
                 <wp:simplePos x="0" y="0"/>
                 <wp:positionH relativeFrom="margin">
                   <wp:posOffset>471806</wp:posOffset>
@@ -2690,7 +3112,7 @@
               </wp:anchor>
             </w:drawing>
           </mc:Choice>
-          <mc:Fallback>
+          <mc:Fallback xmlns:w16se="http://schemas.microsoft.com/office/word/2015/wordml/symex" xmlns:w15="http://schemas.microsoft.com/office/word/2012/wordml" xmlns:cx5="http://schemas.microsoft.com/office/drawing/2016/5/11/chartex" xmlns:cx4="http://schemas.microsoft.com/office/drawing/2016/5/10/chartex" xmlns:cx3="http://schemas.microsoft.com/office/drawing/2016/5/9/chartex" xmlns:cx2="http://schemas.microsoft.com/office/drawing/2015/10/21/chartex" xmlns:cx1="http://schemas.microsoft.com/office/drawing/2015/9/8/chartex" xmlns:cx="http://schemas.microsoft.com/office/drawing/2014/chartex">
             <w:pict>
               <v:line w14:anchorId="26329706" id="Conexão reta 151" o:spid="_x0000_s1026" style="position:absolute;z-index:251978752;visibility:visible;mso-wrap-style:square;mso-width-percent:0;mso-height-percent:0;mso-wrap-distance-left:9pt;mso-wrap-distance-top:0;mso-wrap-distance-right:9pt;mso-wrap-distance-bottom:0;mso-position-horizontal:absolute;mso-position-horizontal-relative:margin;mso-position-vertical:absolute;mso-position-vertical-relative:text;mso-width-percent:0;mso-height-percent:0;mso-width-relative:margin;mso-height-relative:margin" from="37.15pt,360.45pt" to="43.15pt,363.45pt" o:gfxdata="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" strokecolor="#7f7f7f [1612]" strokeweight="1.75pt">
                 <v:stroke joinstyle="miter"/>
@@ -2708,7 +3130,7 @@
         <mc:AlternateContent>
           <mc:Choice Requires="wps">
             <w:drawing>
-              <wp:anchor distT="0" distB="0" distL="114300" distR="114300" simplePos="0" relativeHeight="251976704" behindDoc="0" locked="0" layoutInCell="1" allowOverlap="1" wp14:anchorId="04EA1FDF" wp14:editId="24D56C21">
+              <wp:anchor distT="0" distB="0" distL="114300" distR="114300" simplePos="0" relativeHeight="251976704" behindDoc="0" locked="0" layoutInCell="1" allowOverlap="1" wp14:anchorId="554FB303" wp14:editId="6D935739">
                 <wp:simplePos x="0" y="0"/>
                 <wp:positionH relativeFrom="margin">
                   <wp:posOffset>-314325</wp:posOffset>
@@ -2787,7 +3209,7 @@
               </wp:anchor>
             </w:drawing>
           </mc:Choice>
-          <mc:Fallback>
+          <mc:Fallback xmlns:w16se="http://schemas.microsoft.com/office/word/2015/wordml/symex" xmlns:w15="http://schemas.microsoft.com/office/word/2012/wordml" xmlns:cx5="http://schemas.microsoft.com/office/drawing/2016/5/11/chartex" xmlns:cx4="http://schemas.microsoft.com/office/drawing/2016/5/10/chartex" xmlns:cx3="http://schemas.microsoft.com/office/drawing/2016/5/9/chartex" xmlns:cx2="http://schemas.microsoft.com/office/drawing/2015/10/21/chartex" xmlns:cx1="http://schemas.microsoft.com/office/drawing/2015/9/8/chartex" xmlns:cx="http://schemas.microsoft.com/office/drawing/2014/chartex">
             <w:pict>
               <v:oval w14:anchorId="04EA1FDF" id="Oval 150" o:spid="_x0000_s1037" style="position:absolute;margin-left:-24.75pt;margin-top:348.45pt;width:61.5pt;height:22.85pt;z-index:251976704;visibility:visible;mso-wrap-style:square;mso-width-percent:0;mso-height-percent:0;mso-wrap-distance-left:9pt;mso-wrap-distance-top:0;mso-wrap-distance-right:9pt;mso-wrap-distance-bottom:0;mso-position-horizontal:absolute;mso-position-horizontal-relative:margin;mso-position-vertical:absolute;mso-position-vertical-relative:text;mso-width-percent:0;mso-height-percent:0;mso-width-relative:margin;mso-height-relative:margin;v-text-anchor:middle" o:gfxdata="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" fillcolor="window" strokecolor="windowText">
                 <v:stroke joinstyle="miter"/>
@@ -2829,7 +3251,7 @@
         <mc:AlternateContent>
           <mc:Choice Requires="wps">
             <w:drawing>
-              <wp:anchor distT="0" distB="0" distL="114300" distR="114300" simplePos="0" relativeHeight="251911168" behindDoc="0" locked="0" layoutInCell="1" allowOverlap="1" wp14:anchorId="7087DAB4" wp14:editId="26DE2BE5">
+              <wp:anchor distT="0" distB="0" distL="114300" distR="114300" simplePos="0" relativeHeight="251911168" behindDoc="0" locked="0" layoutInCell="1" allowOverlap="1" wp14:anchorId="48861D71" wp14:editId="5C245C14">
                 <wp:simplePos x="0" y="0"/>
                 <wp:positionH relativeFrom="margin">
                   <wp:posOffset>300356</wp:posOffset>
@@ -2889,7 +3311,7 @@
               </wp:anchor>
             </w:drawing>
           </mc:Choice>
-          <mc:Fallback>
+          <mc:Fallback xmlns:w16se="http://schemas.microsoft.com/office/word/2015/wordml/symex" xmlns:w15="http://schemas.microsoft.com/office/word/2012/wordml" xmlns:cx5="http://schemas.microsoft.com/office/drawing/2016/5/11/chartex" xmlns:cx4="http://schemas.microsoft.com/office/drawing/2016/5/10/chartex" xmlns:cx3="http://schemas.microsoft.com/office/drawing/2016/5/9/chartex" xmlns:cx2="http://schemas.microsoft.com/office/drawing/2015/10/21/chartex" xmlns:cx1="http://schemas.microsoft.com/office/drawing/2015/9/8/chartex" xmlns:cx="http://schemas.microsoft.com/office/drawing/2014/chartex">
             <w:pict>
               <v:line w14:anchorId="28811DA1" id="Conexão reta 125" o:spid="_x0000_s1026" style="position:absolute;z-index:251911168;visibility:visible;mso-wrap-style:square;mso-width-percent:0;mso-height-percent:0;mso-wrap-distance-left:9pt;mso-wrap-distance-top:0;mso-wrap-distance-right:9pt;mso-wrap-distance-bottom:0;mso-position-horizontal:absolute;mso-position-horizontal-relative:margin;mso-position-vertical:absolute;mso-position-vertical-relative:text;mso-width-percent:0;mso-height-percent:0;mso-width-relative:margin;mso-height-relative:margin" from="23.65pt,341.7pt" to="43.15pt,353.7pt" o:gfxdata="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" strokecolor="#7f7f7f [1612]" strokeweight="1.75pt">
                 <v:stroke joinstyle="miter"/>
@@ -2907,7 +3329,7 @@
         <mc:AlternateContent>
           <mc:Choice Requires="wps">
             <w:drawing>
-              <wp:anchor distT="0" distB="0" distL="114300" distR="114300" simplePos="0" relativeHeight="251909120" behindDoc="0" locked="0" layoutInCell="1" allowOverlap="1" wp14:anchorId="1350FF51" wp14:editId="255F776E">
+              <wp:anchor distT="0" distB="0" distL="114300" distR="114300" simplePos="0" relativeHeight="251909120" behindDoc="0" locked="0" layoutInCell="1" allowOverlap="1" wp14:anchorId="79ED57E9" wp14:editId="21526E06">
                 <wp:simplePos x="0" y="0"/>
                 <wp:positionH relativeFrom="margin">
                   <wp:posOffset>-248920</wp:posOffset>
@@ -2986,7 +3408,7 @@
               </wp:anchor>
             </w:drawing>
           </mc:Choice>
-          <mc:Fallback>
+          <mc:Fallback xmlns:w16se="http://schemas.microsoft.com/office/word/2015/wordml/symex" xmlns:w15="http://schemas.microsoft.com/office/word/2012/wordml" xmlns:cx5="http://schemas.microsoft.com/office/drawing/2016/5/11/chartex" xmlns:cx4="http://schemas.microsoft.com/office/drawing/2016/5/10/chartex" xmlns:cx3="http://schemas.microsoft.com/office/drawing/2016/5/9/chartex" xmlns:cx2="http://schemas.microsoft.com/office/drawing/2015/10/21/chartex" xmlns:cx1="http://schemas.microsoft.com/office/drawing/2015/9/8/chartex" xmlns:cx="http://schemas.microsoft.com/office/drawing/2014/chartex">
             <w:pict>
               <v:oval w14:anchorId="1350FF51" id="Oval 124" o:spid="_x0000_s1038" style="position:absolute;margin-left:-19.6pt;margin-top:322.5pt;width:51.15pt;height:22.85pt;z-index:251909120;visibility:visible;mso-wrap-style:square;mso-width-percent:0;mso-height-percent:0;mso-wrap-distance-left:9pt;mso-wrap-distance-top:0;mso-wrap-distance-right:9pt;mso-wrap-distance-bottom:0;mso-position-horizontal:absolute;mso-position-horizontal-relative:margin;mso-position-vertical:absolute;mso-position-vertical-relative:text;mso-width-percent:0;mso-height-percent:0;mso-width-relative:margin;mso-height-relative:margin;v-text-anchor:middle" o:gfxdata="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" fillcolor="window" strokecolor="windowText">
                 <v:stroke joinstyle="miter"/>
@@ -3028,7 +3450,7 @@
         <mc:AlternateContent>
           <mc:Choice Requires="wps">
             <w:drawing>
-              <wp:anchor distT="0" distB="0" distL="114300" distR="114300" simplePos="0" relativeHeight="251902976" behindDoc="0" locked="0" layoutInCell="1" allowOverlap="1" wp14:anchorId="4B38EAEF" wp14:editId="61999ECD">
+              <wp:anchor distT="0" distB="0" distL="114300" distR="114300" simplePos="0" relativeHeight="251902976" behindDoc="0" locked="0" layoutInCell="1" allowOverlap="1" wp14:anchorId="725390B4" wp14:editId="0AE32FE5">
                 <wp:simplePos x="0" y="0"/>
                 <wp:positionH relativeFrom="margin">
                   <wp:posOffset>776605</wp:posOffset>
@@ -3088,7 +3510,7 @@
               </wp:anchor>
             </w:drawing>
           </mc:Choice>
-          <mc:Fallback>
+          <mc:Fallback xmlns:w16se="http://schemas.microsoft.com/office/word/2015/wordml/symex" xmlns:w15="http://schemas.microsoft.com/office/word/2012/wordml" xmlns:cx5="http://schemas.microsoft.com/office/drawing/2016/5/11/chartex" xmlns:cx4="http://schemas.microsoft.com/office/drawing/2016/5/10/chartex" xmlns:cx3="http://schemas.microsoft.com/office/drawing/2016/5/9/chartex" xmlns:cx2="http://schemas.microsoft.com/office/drawing/2015/10/21/chartex" xmlns:cx1="http://schemas.microsoft.com/office/drawing/2015/9/8/chartex" xmlns:cx="http://schemas.microsoft.com/office/drawing/2014/chartex">
             <w:pict>
               <v:line w14:anchorId="6C3A507E" id="Conexão reta 121" o:spid="_x0000_s1026" style="position:absolute;z-index:251902976;visibility:visible;mso-wrap-style:square;mso-width-percent:0;mso-height-percent:0;mso-wrap-distance-left:9pt;mso-wrap-distance-top:0;mso-wrap-distance-right:9pt;mso-wrap-distance-bottom:0;mso-position-horizontal:absolute;mso-position-horizontal-relative:margin;mso-position-vertical:absolute;mso-position-vertical-relative:text;mso-width-percent:0;mso-height-percent:0;mso-width-relative:margin;mso-height-relative:margin" from="61.15pt,348.45pt" to="61.15pt,354.25pt" o:gfxdata="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" strokecolor="#7f7f7f [1612]" strokeweight="1.75pt">
                 <v:stroke joinstyle="miter"/>
@@ -3106,7 +3528,7 @@
         <mc:AlternateContent>
           <mc:Choice Requires="wps">
             <w:drawing>
-              <wp:anchor distT="0" distB="0" distL="114300" distR="114300" simplePos="0" relativeHeight="251900928" behindDoc="0" locked="0" layoutInCell="1" allowOverlap="1" wp14:anchorId="3D523281" wp14:editId="1568534F">
+              <wp:anchor distT="0" distB="0" distL="114300" distR="114300" simplePos="0" relativeHeight="251900928" behindDoc="0" locked="0" layoutInCell="1" allowOverlap="1" wp14:anchorId="48B12A40" wp14:editId="4FAEACB8">
                 <wp:simplePos x="0" y="0"/>
                 <wp:positionH relativeFrom="margin">
                   <wp:posOffset>437515</wp:posOffset>
@@ -3200,7 +3622,7 @@
               </wp:anchor>
             </w:drawing>
           </mc:Choice>
-          <mc:Fallback>
+          <mc:Fallback xmlns:w16se="http://schemas.microsoft.com/office/word/2015/wordml/symex" xmlns:w15="http://schemas.microsoft.com/office/word/2012/wordml" xmlns:cx5="http://schemas.microsoft.com/office/drawing/2016/5/11/chartex" xmlns:cx4="http://schemas.microsoft.com/office/drawing/2016/5/10/chartex" xmlns:cx3="http://schemas.microsoft.com/office/drawing/2016/5/9/chartex" xmlns:cx2="http://schemas.microsoft.com/office/drawing/2015/10/21/chartex" xmlns:cx1="http://schemas.microsoft.com/office/drawing/2015/9/8/chartex" xmlns:cx="http://schemas.microsoft.com/office/drawing/2014/chartex">
             <w:pict>
               <v:oval w14:anchorId="3D523281" id="Oval 120" o:spid="_x0000_s1039" style="position:absolute;margin-left:34.45pt;margin-top:322.55pt;width:48.25pt;height:25.35pt;z-index:251900928;visibility:visible;mso-wrap-style:square;mso-width-percent:0;mso-height-percent:0;mso-wrap-distance-left:9pt;mso-wrap-distance-top:0;mso-wrap-distance-right:9pt;mso-wrap-distance-bottom:0;mso-position-horizontal:absolute;mso-position-horizontal-relative:margin;mso-position-vertical:absolute;mso-position-vertical-relative:text;mso-width-percent:0;mso-height-percent:0;mso-width-relative:margin;mso-height-relative:margin;v-text-anchor:middle" o:gfxdata="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" fillcolor="white [3212]" strokecolor="black [3213]">
                 <v:stroke joinstyle="miter"/>
@@ -3244,7 +3666,7 @@
         <mc:AlternateContent>
           <mc:Choice Requires="wps">
             <w:drawing>
-              <wp:anchor distT="0" distB="0" distL="114300" distR="114300" simplePos="0" relativeHeight="251798528" behindDoc="0" locked="0" layoutInCell="1" allowOverlap="1" wp14:anchorId="10F5A133" wp14:editId="3A35DE98">
+              <wp:anchor distT="0" distB="0" distL="114300" distR="114300" simplePos="0" relativeHeight="251798528" behindDoc="0" locked="0" layoutInCell="1" allowOverlap="1" wp14:anchorId="7B24F604" wp14:editId="53FEFC3A">
                 <wp:simplePos x="0" y="0"/>
                 <wp:positionH relativeFrom="column">
                   <wp:posOffset>2045335</wp:posOffset>
@@ -3348,7 +3770,7 @@
               </wp:anchor>
             </w:drawing>
           </mc:Choice>
-          <mc:Fallback>
+          <mc:Fallback xmlns:w16se="http://schemas.microsoft.com/office/word/2015/wordml/symex" xmlns:w15="http://schemas.microsoft.com/office/word/2012/wordml" xmlns:cx5="http://schemas.microsoft.com/office/drawing/2016/5/11/chartex" xmlns:cx4="http://schemas.microsoft.com/office/drawing/2016/5/10/chartex" xmlns:cx3="http://schemas.microsoft.com/office/drawing/2016/5/9/chartex" xmlns:cx2="http://schemas.microsoft.com/office/drawing/2015/10/21/chartex" xmlns:cx1="http://schemas.microsoft.com/office/drawing/2015/9/8/chartex" xmlns:cx="http://schemas.microsoft.com/office/drawing/2014/chartex">
             <w:pict>
               <v:oval w14:anchorId="10F5A133" id="Oval 68" o:spid="_x0000_s1040" style="position:absolute;margin-left:161.05pt;margin-top:76.25pt;width:45.6pt;height:23.85pt;z-index:251798528;visibility:visible;mso-wrap-style:square;mso-width-percent:0;mso-height-percent:0;mso-wrap-distance-left:9pt;mso-wrap-distance-top:0;mso-wrap-distance-right:9pt;mso-wrap-distance-bottom:0;mso-position-horizontal:absolute;mso-position-horizontal-relative:text;mso-position-vertical:absolute;mso-position-vertical-relative:text;mso-width-percent:0;mso-height-percent:0;mso-width-relative:margin;mso-height-relative:margin;v-text-anchor:middle" o:gfxdata="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" fillcolor="white [3212]" strokecolor="black [3213]">
                 <v:stroke joinstyle="miter"/>
@@ -3401,7 +3823,7 @@
         <mc:AlternateContent>
           <mc:Choice Requires="wps">
             <w:drawing>
-              <wp:anchor distT="0" distB="0" distL="114300" distR="114300" simplePos="0" relativeHeight="251800576" behindDoc="0" locked="0" layoutInCell="1" allowOverlap="1" wp14:anchorId="180AB91E" wp14:editId="6E6C6BA5">
+              <wp:anchor distT="0" distB="0" distL="114300" distR="114300" simplePos="0" relativeHeight="251800576" behindDoc="0" locked="0" layoutInCell="1" allowOverlap="1" wp14:anchorId="781F11D0" wp14:editId="5AFB431C">
                 <wp:simplePos x="0" y="0"/>
                 <wp:positionH relativeFrom="column">
                   <wp:posOffset>2386329</wp:posOffset>
@@ -3461,7 +3883,7 @@
               </wp:anchor>
             </w:drawing>
           </mc:Choice>
-          <mc:Fallback>
+          <mc:Fallback xmlns:w16se="http://schemas.microsoft.com/office/word/2015/wordml/symex" xmlns:w15="http://schemas.microsoft.com/office/word/2012/wordml" xmlns:cx5="http://schemas.microsoft.com/office/drawing/2016/5/11/chartex" xmlns:cx4="http://schemas.microsoft.com/office/drawing/2016/5/10/chartex" xmlns:cx3="http://schemas.microsoft.com/office/drawing/2016/5/9/chartex" xmlns:cx2="http://schemas.microsoft.com/office/drawing/2015/10/21/chartex" xmlns:cx1="http://schemas.microsoft.com/office/drawing/2015/9/8/chartex" xmlns:cx="http://schemas.microsoft.com/office/drawing/2014/chartex">
             <w:pict>
               <v:line w14:anchorId="5E3E44AD" id="Conexão reta 69" o:spid="_x0000_s1026" style="position:absolute;flip:x y;z-index:251800576;visibility:visible;mso-wrap-style:square;mso-width-percent:0;mso-height-percent:0;mso-wrap-distance-left:9pt;mso-wrap-distance-top:0;mso-wrap-distance-right:9pt;mso-wrap-distance-bottom:0;mso-position-horizontal:absolute;mso-position-horizontal-relative:text;mso-position-vertical:absolute;mso-position-vertical-relative:text;mso-width-percent:0;mso-height-percent:0;mso-width-relative:margin;mso-height-relative:margin" from="187.9pt,100.2pt" to="191.45pt,111.7pt" o:gfxdata="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" strokecolor="#7f7f7f [1612]" strokeweight="1.75pt">
                 <v:stroke joinstyle="miter"/>
@@ -3478,7 +3900,7 @@
         <mc:AlternateContent>
           <mc:Choice Requires="wps">
             <w:drawing>
-              <wp:anchor distT="0" distB="0" distL="114300" distR="114300" simplePos="0" relativeHeight="251981824" behindDoc="0" locked="0" layoutInCell="1" allowOverlap="1" wp14:anchorId="301E2933" wp14:editId="101F5A4E">
+              <wp:anchor distT="0" distB="0" distL="114300" distR="114300" simplePos="0" relativeHeight="251981824" behindDoc="0" locked="0" layoutInCell="1" allowOverlap="1" wp14:anchorId="744A6E66" wp14:editId="667A281A">
                 <wp:simplePos x="0" y="0"/>
                 <wp:positionH relativeFrom="column">
                   <wp:posOffset>2691130</wp:posOffset>
@@ -3573,7 +3995,7 @@
               </wp:anchor>
             </w:drawing>
           </mc:Choice>
-          <mc:Fallback>
+          <mc:Fallback xmlns:w16se="http://schemas.microsoft.com/office/word/2015/wordml/symex" xmlns:w15="http://schemas.microsoft.com/office/word/2012/wordml" xmlns:cx5="http://schemas.microsoft.com/office/drawing/2016/5/11/chartex" xmlns:cx4="http://schemas.microsoft.com/office/drawing/2016/5/10/chartex" xmlns:cx3="http://schemas.microsoft.com/office/drawing/2016/5/9/chartex" xmlns:cx2="http://schemas.microsoft.com/office/drawing/2015/10/21/chartex" xmlns:cx1="http://schemas.microsoft.com/office/drawing/2015/9/8/chartex" xmlns:cx="http://schemas.microsoft.com/office/drawing/2014/chartex">
             <w:pict>
               <v:rect w14:anchorId="301E2933" id="Retângulo 153" o:spid="_x0000_s1041" style="position:absolute;margin-left:211.9pt;margin-top:352.95pt;width:83.2pt;height:25.45pt;rotation:180;flip:y;z-index:251981824;visibility:visible;mso-wrap-style:square;mso-wrap-distance-left:9pt;mso-wrap-distance-top:0;mso-wrap-distance-right:9pt;mso-wrap-distance-bottom:0;mso-position-horizontal:absolute;mso-position-horizontal-relative:text;mso-position-vertical:absolute;mso-position-vertical-relative:text;v-text-anchor:middle" o:gfxdata="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" filled="f" strokecolor="windowText" strokeweight="1.25pt">
                 <v:textbox>
@@ -3637,7 +4059,7 @@
         <mc:AlternateContent>
           <mc:Choice Requires="wps">
             <w:drawing>
-              <wp:anchor distT="0" distB="0" distL="114300" distR="114300" simplePos="0" relativeHeight="251919360" behindDoc="0" locked="0" layoutInCell="1" allowOverlap="1" wp14:anchorId="505CEC77" wp14:editId="17E87CE8">
+              <wp:anchor distT="0" distB="0" distL="114300" distR="114300" simplePos="0" relativeHeight="251919360" behindDoc="0" locked="0" layoutInCell="1" allowOverlap="1" wp14:anchorId="776160C2" wp14:editId="6DC9E138">
                 <wp:simplePos x="0" y="0"/>
                 <wp:positionH relativeFrom="margin">
                   <wp:posOffset>624205</wp:posOffset>
@@ -3697,7 +4119,7 @@
               </wp:anchor>
             </w:drawing>
           </mc:Choice>
-          <mc:Fallback>
+          <mc:Fallback xmlns:w16se="http://schemas.microsoft.com/office/word/2015/wordml/symex" xmlns:w15="http://schemas.microsoft.com/office/word/2012/wordml" xmlns:cx5="http://schemas.microsoft.com/office/drawing/2016/5/11/chartex" xmlns:cx4="http://schemas.microsoft.com/office/drawing/2016/5/10/chartex" xmlns:cx3="http://schemas.microsoft.com/office/drawing/2016/5/9/chartex" xmlns:cx2="http://schemas.microsoft.com/office/drawing/2015/10/21/chartex" xmlns:cx1="http://schemas.microsoft.com/office/drawing/2015/9/8/chartex" xmlns:cx="http://schemas.microsoft.com/office/drawing/2014/chartex">
             <w:pict>
               <v:line w14:anchorId="176A2530" id="Conexão reta 130" o:spid="_x0000_s1026" style="position:absolute;flip:x;z-index:251919360;visibility:visible;mso-wrap-style:square;mso-width-percent:0;mso-height-percent:0;mso-wrap-distance-left:9pt;mso-wrap-distance-top:0;mso-wrap-distance-right:9pt;mso-wrap-distance-bottom:0;mso-position-horizontal:absolute;mso-position-horizontal-relative:margin;mso-position-vertical:absolute;mso-position-vertical-relative:text;mso-width-percent:0;mso-height-percent:0;mso-width-relative:margin;mso-height-relative:margin" from="49.15pt,454.2pt" to="56.65pt,466.75pt" o:gfxdata="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" strokecolor="#7f7f7f [1612]" strokeweight="1.75pt">
                 <v:stroke joinstyle="miter"/>
@@ -3715,7 +4137,7 @@
         <mc:AlternateContent>
           <mc:Choice Requires="wps">
             <w:drawing>
-              <wp:anchor distT="0" distB="0" distL="114300" distR="114300" simplePos="0" relativeHeight="251917312" behindDoc="0" locked="0" layoutInCell="1" allowOverlap="1" wp14:anchorId="22887989" wp14:editId="68AB5405">
+              <wp:anchor distT="0" distB="0" distL="114300" distR="114300" simplePos="0" relativeHeight="251917312" behindDoc="0" locked="0" layoutInCell="1" allowOverlap="1" wp14:anchorId="74D20D2A" wp14:editId="394FECC9">
                 <wp:simplePos x="0" y="0"/>
                 <wp:positionH relativeFrom="margin">
                   <wp:posOffset>291465</wp:posOffset>
@@ -3809,7 +4231,7 @@
               </wp:anchor>
             </w:drawing>
           </mc:Choice>
-          <mc:Fallback>
+          <mc:Fallback xmlns:w16se="http://schemas.microsoft.com/office/word/2015/wordml/symex" xmlns:w15="http://schemas.microsoft.com/office/word/2012/wordml" xmlns:cx5="http://schemas.microsoft.com/office/drawing/2016/5/11/chartex" xmlns:cx4="http://schemas.microsoft.com/office/drawing/2016/5/10/chartex" xmlns:cx3="http://schemas.microsoft.com/office/drawing/2016/5/9/chartex" xmlns:cx2="http://schemas.microsoft.com/office/drawing/2015/10/21/chartex" xmlns:cx1="http://schemas.microsoft.com/office/drawing/2015/9/8/chartex" xmlns:cx="http://schemas.microsoft.com/office/drawing/2014/chartex">
             <w:pict>
               <v:oval w14:anchorId="22887989" id="Oval 129" o:spid="_x0000_s1042" style="position:absolute;margin-left:22.95pt;margin-top:466.6pt;width:52pt;height:25.4pt;z-index:251917312;visibility:visible;mso-wrap-style:square;mso-width-percent:0;mso-height-percent:0;mso-wrap-distance-left:9pt;mso-wrap-distance-top:0;mso-wrap-distance-right:9pt;mso-wrap-distance-bottom:0;mso-position-horizontal:absolute;mso-position-horizontal-relative:margin;mso-position-vertical:absolute;mso-position-vertical-relative:text;mso-width-percent:0;mso-height-percent:0;mso-width-relative:margin;mso-height-relative:margin;v-text-anchor:middle" o:gfxdata="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" fillcolor="white [3212]" strokecolor="black [3213]">
                 <v:stroke joinstyle="miter"/>
@@ -3853,7 +4275,7 @@
         <mc:AlternateContent>
           <mc:Choice Requires="wps">
             <w:drawing>
-              <wp:anchor distT="0" distB="0" distL="114300" distR="114300" simplePos="0" relativeHeight="251970560" behindDoc="0" locked="0" layoutInCell="1" allowOverlap="1" wp14:anchorId="3688EF7A" wp14:editId="3E57E354">
+              <wp:anchor distT="0" distB="0" distL="114300" distR="114300" simplePos="0" relativeHeight="251970560" behindDoc="0" locked="0" layoutInCell="1" allowOverlap="1" wp14:anchorId="4A3B9D7B" wp14:editId="6C1555F1">
                 <wp:simplePos x="0" y="0"/>
                 <wp:positionH relativeFrom="margin">
                   <wp:posOffset>432536</wp:posOffset>
@@ -3913,7 +4335,7 @@
               </wp:anchor>
             </w:drawing>
           </mc:Choice>
-          <mc:Fallback>
+          <mc:Fallback xmlns:w16se="http://schemas.microsoft.com/office/word/2015/wordml/symex" xmlns:w15="http://schemas.microsoft.com/office/word/2012/wordml" xmlns:cx5="http://schemas.microsoft.com/office/drawing/2016/5/11/chartex" xmlns:cx4="http://schemas.microsoft.com/office/drawing/2016/5/10/chartex" xmlns:cx3="http://schemas.microsoft.com/office/drawing/2016/5/9/chartex" xmlns:cx2="http://schemas.microsoft.com/office/drawing/2015/10/21/chartex" xmlns:cx1="http://schemas.microsoft.com/office/drawing/2015/9/8/chartex" xmlns:cx="http://schemas.microsoft.com/office/drawing/2014/chartex">
             <w:pict>
               <v:line w14:anchorId="146380BD" id="Conexão reta 128" o:spid="_x0000_s1026" style="position:absolute;z-index:251970560;visibility:visible;mso-wrap-style:square;mso-width-percent:0;mso-height-percent:0;mso-wrap-distance-left:9pt;mso-wrap-distance-top:0;mso-wrap-distance-right:9pt;mso-wrap-distance-bottom:0;mso-position-horizontal:absolute;mso-position-horizontal-relative:margin;mso-position-vertical:absolute;mso-position-vertical-relative:text;mso-width-percent:0;mso-height-percent:0;mso-width-relative:margin;mso-height-relative:margin" from="34.05pt,310.75pt" to="44.65pt,314.3pt" o:gfxdata="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" strokecolor="#7f7f7f [1612]" strokeweight="1.75pt">
                 <v:stroke joinstyle="miter"/>
@@ -3931,7 +4353,7 @@
         <mc:AlternateContent>
           <mc:Choice Requires="wps">
             <w:drawing>
-              <wp:anchor distT="0" distB="0" distL="114300" distR="114300" simplePos="0" relativeHeight="251968512" behindDoc="0" locked="0" layoutInCell="1" allowOverlap="1" wp14:anchorId="6B3DC7B7" wp14:editId="3C23A134">
+              <wp:anchor distT="0" distB="0" distL="114300" distR="114300" simplePos="0" relativeHeight="251968512" behindDoc="0" locked="0" layoutInCell="1" allowOverlap="1" wp14:anchorId="098EEBBA" wp14:editId="4AF5E4B5">
                 <wp:simplePos x="0" y="0"/>
                 <wp:positionH relativeFrom="margin">
                   <wp:posOffset>-349952</wp:posOffset>
@@ -4010,7 +4432,7 @@
               </wp:anchor>
             </w:drawing>
           </mc:Choice>
-          <mc:Fallback>
+          <mc:Fallback xmlns:w16se="http://schemas.microsoft.com/office/word/2015/wordml/symex" xmlns:w15="http://schemas.microsoft.com/office/word/2012/wordml" xmlns:cx5="http://schemas.microsoft.com/office/drawing/2016/5/11/chartex" xmlns:cx4="http://schemas.microsoft.com/office/drawing/2016/5/10/chartex" xmlns:cx3="http://schemas.microsoft.com/office/drawing/2016/5/9/chartex" xmlns:cx2="http://schemas.microsoft.com/office/drawing/2015/10/21/chartex" xmlns:cx1="http://schemas.microsoft.com/office/drawing/2015/9/8/chartex" xmlns:cx="http://schemas.microsoft.com/office/drawing/2014/chartex">
             <w:pict>
               <v:oval w14:anchorId="6B3DC7B7" id="Oval 87" o:spid="_x0000_s1043" style="position:absolute;margin-left:-27.55pt;margin-top:299pt;width:61.6pt;height:22.85pt;z-index:251968512;visibility:visible;mso-wrap-style:square;mso-width-percent:0;mso-height-percent:0;mso-wrap-distance-left:9pt;mso-wrap-distance-top:0;mso-wrap-distance-right:9pt;mso-wrap-distance-bottom:0;mso-position-horizontal:absolute;mso-position-horizontal-relative:margin;mso-position-vertical:absolute;mso-position-vertical-relative:text;mso-width-percent:0;mso-height-percent:0;mso-width-relative:margin;mso-height-relative:margin;v-text-anchor:middle" o:gfxdata="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" fillcolor="window" strokecolor="windowText">
                 <v:stroke joinstyle="miter"/>
@@ -4052,7 +4474,7 @@
         <mc:AlternateContent>
           <mc:Choice Requires="wps">
             <w:drawing>
-              <wp:anchor distT="0" distB="0" distL="114300" distR="114300" simplePos="0" relativeHeight="251896832" behindDoc="0" locked="0" layoutInCell="1" allowOverlap="1" wp14:anchorId="4995319E" wp14:editId="7B9D4972">
+              <wp:anchor distT="0" distB="0" distL="114300" distR="114300" simplePos="0" relativeHeight="251896832" behindDoc="0" locked="0" layoutInCell="1" allowOverlap="1" wp14:anchorId="5653DF0D" wp14:editId="6AA0D3C1">
                 <wp:simplePos x="0" y="0"/>
                 <wp:positionH relativeFrom="margin">
                   <wp:posOffset>1453523</wp:posOffset>
@@ -4131,7 +4553,7 @@
               </wp:anchor>
             </w:drawing>
           </mc:Choice>
-          <mc:Fallback>
+          <mc:Fallback xmlns:w16se="http://schemas.microsoft.com/office/word/2015/wordml/symex" xmlns:w15="http://schemas.microsoft.com/office/word/2012/wordml" xmlns:cx5="http://schemas.microsoft.com/office/drawing/2016/5/11/chartex" xmlns:cx4="http://schemas.microsoft.com/office/drawing/2016/5/10/chartex" xmlns:cx3="http://schemas.microsoft.com/office/drawing/2016/5/9/chartex" xmlns:cx2="http://schemas.microsoft.com/office/drawing/2015/10/21/chartex" xmlns:cx1="http://schemas.microsoft.com/office/drawing/2015/9/8/chartex" xmlns:cx="http://schemas.microsoft.com/office/drawing/2014/chartex">
             <w:pict>
               <v:oval w14:anchorId="4995319E" id="Oval 118" o:spid="_x0000_s1044" style="position:absolute;margin-left:114.45pt;margin-top:267.65pt;width:44.5pt;height:21.85pt;z-index:251896832;visibility:visible;mso-wrap-style:square;mso-width-percent:0;mso-height-percent:0;mso-wrap-distance-left:9pt;mso-wrap-distance-top:0;mso-wrap-distance-right:9pt;mso-wrap-distance-bottom:0;mso-position-horizontal:absolute;mso-position-horizontal-relative:margin;mso-position-vertical:absolute;mso-position-vertical-relative:text;mso-width-percent:0;mso-height-percent:0;mso-width-relative:margin;mso-height-relative:margin;v-text-anchor:middle" o:gfxdata="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" fillcolor="window" strokecolor="windowText">
                 <v:stroke joinstyle="miter"/>
@@ -4173,7 +4595,7 @@
         <mc:AlternateContent>
           <mc:Choice Requires="wps">
             <w:drawing>
-              <wp:anchor distT="0" distB="0" distL="114300" distR="114300" simplePos="0" relativeHeight="251960320" behindDoc="0" locked="0" layoutInCell="1" allowOverlap="1" wp14:anchorId="0C9FA3AA" wp14:editId="635661D6">
+              <wp:anchor distT="0" distB="0" distL="114300" distR="114300" simplePos="0" relativeHeight="251960320" behindDoc="0" locked="0" layoutInCell="1" allowOverlap="1" wp14:anchorId="36E891BE" wp14:editId="132BFED1">
                 <wp:simplePos x="0" y="0"/>
                 <wp:positionH relativeFrom="margin">
                   <wp:posOffset>1930357</wp:posOffset>
@@ -4252,7 +4674,7 @@
               </wp:anchor>
             </w:drawing>
           </mc:Choice>
-          <mc:Fallback>
+          <mc:Fallback xmlns:w16se="http://schemas.microsoft.com/office/word/2015/wordml/symex" xmlns:w15="http://schemas.microsoft.com/office/word/2012/wordml" xmlns:cx5="http://schemas.microsoft.com/office/drawing/2016/5/11/chartex" xmlns:cx4="http://schemas.microsoft.com/office/drawing/2016/5/10/chartex" xmlns:cx3="http://schemas.microsoft.com/office/drawing/2016/5/9/chartex" xmlns:cx2="http://schemas.microsoft.com/office/drawing/2015/10/21/chartex" xmlns:cx1="http://schemas.microsoft.com/office/drawing/2015/9/8/chartex" xmlns:cx="http://schemas.microsoft.com/office/drawing/2014/chartex">
             <w:pict>
               <v:oval w14:anchorId="0C9FA3AA" id="Oval 29" o:spid="_x0000_s1045" style="position:absolute;margin-left:152pt;margin-top:285.35pt;width:44.6pt;height:22.55pt;z-index:251960320;visibility:visible;mso-wrap-style:square;mso-width-percent:0;mso-height-percent:0;mso-wrap-distance-left:9pt;mso-wrap-distance-top:0;mso-wrap-distance-right:9pt;mso-wrap-distance-bottom:0;mso-position-horizontal:absolute;mso-position-horizontal-relative:margin;mso-position-vertical:absolute;mso-position-vertical-relative:text;mso-width-percent:0;mso-height-percent:0;mso-width-relative:margin;mso-height-relative:margin;v-text-anchor:middle" o:gfxdata="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" fillcolor="window" strokecolor="windowText">
                 <v:stroke joinstyle="miter"/>
@@ -4294,7 +4716,7 @@
         <mc:AlternateContent>
           <mc:Choice Requires="wps">
             <w:drawing>
-              <wp:anchor distT="0" distB="0" distL="114300" distR="114300" simplePos="0" relativeHeight="251964416" behindDoc="0" locked="0" layoutInCell="1" allowOverlap="1" wp14:anchorId="4AEC1A72" wp14:editId="5EBF64C7">
+              <wp:anchor distT="0" distB="0" distL="114300" distR="114300" simplePos="0" relativeHeight="251964416" behindDoc="0" locked="0" layoutInCell="1" allowOverlap="1" wp14:anchorId="19DB54C5" wp14:editId="0E4FCFED">
                 <wp:simplePos x="0" y="0"/>
                 <wp:positionH relativeFrom="margin">
                   <wp:posOffset>2076212</wp:posOffset>
@@ -4373,7 +4795,7 @@
               </wp:anchor>
             </w:drawing>
           </mc:Choice>
-          <mc:Fallback>
+          <mc:Fallback xmlns:w16se="http://schemas.microsoft.com/office/word/2015/wordml/symex" xmlns:w15="http://schemas.microsoft.com/office/word/2012/wordml" xmlns:cx5="http://schemas.microsoft.com/office/drawing/2016/5/11/chartex" xmlns:cx4="http://schemas.microsoft.com/office/drawing/2016/5/10/chartex" xmlns:cx3="http://schemas.microsoft.com/office/drawing/2016/5/9/chartex" xmlns:cx2="http://schemas.microsoft.com/office/drawing/2015/10/21/chartex" xmlns:cx1="http://schemas.microsoft.com/office/drawing/2015/9/8/chartex" xmlns:cx="http://schemas.microsoft.com/office/drawing/2014/chartex">
             <w:pict>
               <v:oval w14:anchorId="4AEC1A72" id="Oval 63" o:spid="_x0000_s1046" style="position:absolute;margin-left:163.5pt;margin-top:310.05pt;width:50.1pt;height:24.75pt;z-index:251964416;visibility:visible;mso-wrap-style:square;mso-width-percent:0;mso-height-percent:0;mso-wrap-distance-left:9pt;mso-wrap-distance-top:0;mso-wrap-distance-right:9pt;mso-wrap-distance-bottom:0;mso-position-horizontal:absolute;mso-position-horizontal-relative:margin;mso-position-vertical:absolute;mso-position-vertical-relative:text;mso-width-percent:0;mso-height-percent:0;mso-width-relative:margin;mso-height-relative:margin;v-text-anchor:middle" o:gfxdata="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" fillcolor="window" strokecolor="windowText">
                 <v:stroke joinstyle="miter"/>
@@ -4415,7 +4837,7 @@
         <mc:AlternateContent>
           <mc:Choice Requires="wps">
             <w:drawing>
-              <wp:anchor distT="0" distB="0" distL="114300" distR="114300" simplePos="0" relativeHeight="251966464" behindDoc="0" locked="0" layoutInCell="1" allowOverlap="1" wp14:anchorId="724F9919" wp14:editId="72B147D8">
+              <wp:anchor distT="0" distB="0" distL="114300" distR="114300" simplePos="0" relativeHeight="251966464" behindDoc="0" locked="0" layoutInCell="1" allowOverlap="1" wp14:anchorId="26E88014" wp14:editId="408655F5">
                 <wp:simplePos x="0" y="0"/>
                 <wp:positionH relativeFrom="margin">
                   <wp:posOffset>1631264</wp:posOffset>
@@ -4475,7 +4897,7 @@
               </wp:anchor>
             </w:drawing>
           </mc:Choice>
-          <mc:Fallback>
+          <mc:Fallback xmlns:w16se="http://schemas.microsoft.com/office/word/2015/wordml/symex" xmlns:w15="http://schemas.microsoft.com/office/word/2012/wordml" xmlns:cx5="http://schemas.microsoft.com/office/drawing/2016/5/11/chartex" xmlns:cx4="http://schemas.microsoft.com/office/drawing/2016/5/10/chartex" xmlns:cx3="http://schemas.microsoft.com/office/drawing/2016/5/9/chartex" xmlns:cx2="http://schemas.microsoft.com/office/drawing/2015/10/21/chartex" xmlns:cx1="http://schemas.microsoft.com/office/drawing/2015/9/8/chartex" xmlns:cx="http://schemas.microsoft.com/office/drawing/2014/chartex">
             <w:pict>
               <v:line w14:anchorId="4D857A40" id="Conexão reta 86" o:spid="_x0000_s1026" style="position:absolute;flip:x y;z-index:251966464;visibility:visible;mso-wrap-style:square;mso-width-percent:0;mso-height-percent:0;mso-wrap-distance-left:9pt;mso-wrap-distance-top:0;mso-wrap-distance-right:9pt;mso-wrap-distance-bottom:0;mso-position-horizontal:absolute;mso-position-horizontal-relative:margin;mso-position-vertical:absolute;mso-position-vertical-relative:text;mso-width-percent:0;mso-height-percent:0;mso-width-relative:margin;mso-height-relative:margin" from="128.45pt,313.55pt" to="163.6pt,320.4pt" o:gfxdata="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" strokecolor="#7f7f7f [1612]" strokeweight="1.75pt">
                 <v:stroke joinstyle="miter"/>
@@ -4493,7 +4915,7 @@
         <mc:AlternateContent>
           <mc:Choice Requires="wps">
             <w:drawing>
-              <wp:anchor distT="0" distB="0" distL="114300" distR="114300" simplePos="0" relativeHeight="251962368" behindDoc="0" locked="0" layoutInCell="1" allowOverlap="1" wp14:anchorId="00A69B9F" wp14:editId="12ACC6BB">
+              <wp:anchor distT="0" distB="0" distL="114300" distR="114300" simplePos="0" relativeHeight="251962368" behindDoc="0" locked="0" layoutInCell="1" allowOverlap="1" wp14:anchorId="7C9C77E9" wp14:editId="19B112AB">
                 <wp:simplePos x="0" y="0"/>
                 <wp:positionH relativeFrom="margin">
                   <wp:posOffset>1631263</wp:posOffset>
@@ -4553,7 +4975,7 @@
               </wp:anchor>
             </w:drawing>
           </mc:Choice>
-          <mc:Fallback>
+          <mc:Fallback xmlns:w16se="http://schemas.microsoft.com/office/word/2015/wordml/symex" xmlns:w15="http://schemas.microsoft.com/office/word/2012/wordml" xmlns:cx5="http://schemas.microsoft.com/office/drawing/2016/5/11/chartex" xmlns:cx4="http://schemas.microsoft.com/office/drawing/2016/5/10/chartex" xmlns:cx3="http://schemas.microsoft.com/office/drawing/2016/5/9/chartex" xmlns:cx2="http://schemas.microsoft.com/office/drawing/2015/10/21/chartex" xmlns:cx1="http://schemas.microsoft.com/office/drawing/2015/9/8/chartex" xmlns:cx="http://schemas.microsoft.com/office/drawing/2014/chartex">
             <w:pict>
               <v:line w14:anchorId="51D8A2CF" id="Conexão reta 62" o:spid="_x0000_s1026" style="position:absolute;flip:x;z-index:251962368;visibility:visible;mso-wrap-style:square;mso-width-percent:0;mso-height-percent:0;mso-wrap-distance-left:9pt;mso-wrap-distance-top:0;mso-wrap-distance-right:9pt;mso-wrap-distance-bottom:0;mso-position-horizontal:absolute;mso-position-horizontal-relative:margin;mso-position-vertical:absolute;mso-position-vertical-relative:text;mso-width-percent:0;mso-height-percent:0;mso-width-relative:margin;mso-height-relative:margin" from="128.45pt,296.8pt" to="152.65pt,303.75pt" o:gfxdata="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" strokecolor="#7f7f7f [1612]" strokeweight="1.75pt">
                 <v:stroke joinstyle="miter"/>
@@ -4571,7 +4993,7 @@
         <mc:AlternateContent>
           <mc:Choice Requires="wps">
             <w:drawing>
-              <wp:anchor distT="0" distB="0" distL="114300" distR="114300" simplePos="0" relativeHeight="251898880" behindDoc="0" locked="0" layoutInCell="1" allowOverlap="1" wp14:anchorId="46522A4C" wp14:editId="592D7435">
+              <wp:anchor distT="0" distB="0" distL="114300" distR="114300" simplePos="0" relativeHeight="251898880" behindDoc="0" locked="0" layoutInCell="1" allowOverlap="1" wp14:anchorId="3925E8B0" wp14:editId="7E5C751C">
                 <wp:simplePos x="0" y="0"/>
                 <wp:positionH relativeFrom="margin">
                   <wp:posOffset>1623948</wp:posOffset>
@@ -4631,7 +5053,7 @@
               </wp:anchor>
             </w:drawing>
           </mc:Choice>
-          <mc:Fallback>
+          <mc:Fallback xmlns:w16se="http://schemas.microsoft.com/office/word/2015/wordml/symex" xmlns:w15="http://schemas.microsoft.com/office/word/2012/wordml" xmlns:cx5="http://schemas.microsoft.com/office/drawing/2016/5/11/chartex" xmlns:cx4="http://schemas.microsoft.com/office/drawing/2016/5/10/chartex" xmlns:cx3="http://schemas.microsoft.com/office/drawing/2016/5/9/chartex" xmlns:cx2="http://schemas.microsoft.com/office/drawing/2015/10/21/chartex" xmlns:cx1="http://schemas.microsoft.com/office/drawing/2015/9/8/chartex" xmlns:cx="http://schemas.microsoft.com/office/drawing/2014/chartex">
             <w:pict>
               <v:line w14:anchorId="05C37DE3" id="Conexão reta 119" o:spid="_x0000_s1026" style="position:absolute;flip:x;z-index:251898880;visibility:visible;mso-wrap-style:square;mso-width-percent:0;mso-height-percent:0;mso-wrap-distance-left:9pt;mso-wrap-distance-top:0;mso-wrap-distance-right:9pt;mso-wrap-distance-bottom:0;mso-position-horizontal:absolute;mso-position-horizontal-relative:margin;mso-position-vertical:absolute;mso-position-vertical-relative:text;mso-width-percent:0;mso-height-percent:0;mso-width-relative:margin;mso-height-relative:margin" from="127.85pt,289.35pt" to="133.6pt,296.85pt" o:gfxdata="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" strokecolor="#7f7f7f [1612]" strokeweight="1.75pt">
                 <v:stroke joinstyle="miter"/>
@@ -4649,7 +5071,7 @@
         <mc:AlternateContent>
           <mc:Choice Requires="wps">
             <w:drawing>
-              <wp:anchor distT="0" distB="0" distL="114300" distR="114300" simplePos="0" relativeHeight="251719680" behindDoc="0" locked="0" layoutInCell="1" allowOverlap="1">
+              <wp:anchor distT="0" distB="0" distL="114300" distR="114300" simplePos="0" relativeHeight="251719680" behindDoc="0" locked="0" layoutInCell="1" allowOverlap="1" wp14:anchorId="3C05B6D2" wp14:editId="424375AC">
                 <wp:simplePos x="0" y="0"/>
                 <wp:positionH relativeFrom="column">
                   <wp:posOffset>950595</wp:posOffset>
@@ -4709,7 +5131,7 @@
               </wp:anchor>
             </w:drawing>
           </mc:Choice>
-          <mc:Fallback>
+          <mc:Fallback xmlns:w16se="http://schemas.microsoft.com/office/word/2015/wordml/symex" xmlns:w15="http://schemas.microsoft.com/office/word/2012/wordml" xmlns:cx5="http://schemas.microsoft.com/office/drawing/2016/5/11/chartex" xmlns:cx4="http://schemas.microsoft.com/office/drawing/2016/5/10/chartex" xmlns:cx3="http://schemas.microsoft.com/office/drawing/2016/5/9/chartex" xmlns:cx2="http://schemas.microsoft.com/office/drawing/2015/10/21/chartex" xmlns:cx1="http://schemas.microsoft.com/office/drawing/2015/9/8/chartex" xmlns:cx="http://schemas.microsoft.com/office/drawing/2014/chartex">
             <w:pict>
               <v:line w14:anchorId="2AB1487C" id="Conexão reta 31" o:spid="_x0000_s1026" style="position:absolute;z-index:251719680;visibility:visible;mso-wrap-style:square;mso-width-percent:0;mso-height-percent:0;mso-wrap-distance-left:9pt;mso-wrap-distance-top:0;mso-wrap-distance-right:9pt;mso-wrap-distance-bottom:0;mso-position-horizontal:absolute;mso-position-horizontal-relative:text;mso-position-vertical:absolute;mso-position-vertical-relative:text;mso-width-percent:0;mso-height-percent:0;mso-width-relative:margin;mso-height-relative:margin" from="74.85pt,219.75pt" to="91.75pt,219.75pt" o:gfxdata="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" strokecolor="#7f7f7f [1612]" strokeweight="1.75pt">
                 <v:stroke joinstyle="miter"/>
@@ -4726,7 +5148,7 @@
         <mc:AlternateContent>
           <mc:Choice Requires="wpg">
             <w:drawing>
-              <wp:anchor distT="0" distB="0" distL="114300" distR="114300" simplePos="0" relativeHeight="251716608" behindDoc="0" locked="0" layoutInCell="1" allowOverlap="1">
+              <wp:anchor distT="0" distB="0" distL="114300" distR="114300" simplePos="0" relativeHeight="251716608" behindDoc="0" locked="0" layoutInCell="1" allowOverlap="1" wp14:anchorId="31062A17" wp14:editId="54898FB1">
                 <wp:simplePos x="0" y="0"/>
                 <wp:positionH relativeFrom="column">
                   <wp:posOffset>511810</wp:posOffset>
@@ -4924,7 +5346,7 @@
                           </pic:cNvPicPr>
                         </pic:nvPicPr>
                         <pic:blipFill rotWithShape="1">
-                          <a:blip r:embed="rId6">
+                          <a:blip r:embed="rId7">
                             <a:extLst>
                               <a:ext uri="{28A0092B-C50C-407E-A947-70E740481C1C}">
                                 <a14:useLocalDpi xmlns:a14="http://schemas.microsoft.com/office/drawing/2010/main" val="0"/>
@@ -4961,7 +5383,7 @@
                           </pic:cNvPicPr>
                         </pic:nvPicPr>
                         <pic:blipFill rotWithShape="1">
-                          <a:blip r:embed="rId6">
+                          <a:blip r:embed="rId7">
                             <a:extLst>
                               <a:ext uri="{28A0092B-C50C-407E-A947-70E740481C1C}">
                                 <a14:useLocalDpi xmlns:a14="http://schemas.microsoft.com/office/drawing/2010/main" val="0"/>
@@ -5063,7 +5485,7 @@
                           </pic:cNvPicPr>
                         </pic:nvPicPr>
                         <pic:blipFill rotWithShape="1">
-                          <a:blip r:embed="rId6">
+                          <a:blip r:embed="rId7">
                             <a:extLst>
                               <a:ext uri="{28A0092B-C50C-407E-A947-70E740481C1C}">
                                 <a14:useLocalDpi xmlns:a14="http://schemas.microsoft.com/office/drawing/2010/main" val="0"/>
@@ -5104,7 +5526,7 @@
               </wp:anchor>
             </w:drawing>
           </mc:Choice>
-          <mc:Fallback>
+          <mc:Fallback xmlns:w16se="http://schemas.microsoft.com/office/word/2015/wordml/symex" xmlns:w15="http://schemas.microsoft.com/office/word/2012/wordml" xmlns:cx5="http://schemas.microsoft.com/office/drawing/2016/5/11/chartex" xmlns:cx4="http://schemas.microsoft.com/office/drawing/2016/5/10/chartex" xmlns:cx3="http://schemas.microsoft.com/office/drawing/2016/5/9/chartex" xmlns:cx2="http://schemas.microsoft.com/office/drawing/2015/10/21/chartex" xmlns:cx1="http://schemas.microsoft.com/office/drawing/2015/9/8/chartex" xmlns:cx="http://schemas.microsoft.com/office/drawing/2014/chartex">
             <w:pict>
               <v:group id="Grupo 33" o:spid="_x0000_s1047" style="position:absolute;margin-left:40.3pt;margin-top:188.55pt;width:87.6pt;height:190.15pt;flip:y;z-index:251716608;mso-width-relative:margin;mso-height-relative:margin" coordsize="11129,22035" o:gfxdata="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">
                 <v:rect id="Retângulo 11" o:spid="_x0000_s1048" style="position:absolute;top:12898;width:10572;height:2953;rotation:180;visibility:visible;mso-wrap-style:square;v-text-anchor:middle" o:gfxdata="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" filled="f" strokecolor="windowText" strokeweight="1.25pt">
@@ -5214,11 +5636,11 @@
                   <o:lock v:ext="edit" aspectratio="t"/>
                 </v:shapetype>
                 <v:shape id="Imagem 25" o:spid="_x0000_s1051" type="#_x0000_t75" alt="Resultado de imagem para Entity–relationship model arrows" style="position:absolute;left:3896;top:16776;width:3031;height:1412;rotation:-90;visibility:visible;mso-wrap-style:square" o:gfxdata="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">
-                  <v:imagedata r:id="rId7" o:title="Resultado de imagem para Entity–relationship model arrows" croptop="15101f" cropbottom="47455f" cropleft="24881f" cropright="33683f"/>
+                  <v:imagedata r:id="rId8" o:title="Resultado de imagem para Entity–relationship model arrows" croptop="15101f" cropbottom="47455f" cropleft="24881f" cropright="33683f"/>
                   <v:path arrowok="t"/>
                 </v:shape>
                 <v:shape id="Imagem 28" o:spid="_x0000_s1052" type="#_x0000_t75" alt="Resultado de imagem para Entity–relationship model arrows" style="position:absolute;left:4810;top:4094;width:3651;height:1575;rotation:90;visibility:visible;mso-wrap-style:square" o:gfxdata="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">
-                  <v:imagedata r:id="rId7" o:title="Resultado de imagem para Entity–relationship model arrows" croptop="15095f" cropbottom="47455f" cropleft="24305f" cropright="33683f"/>
+                  <v:imagedata r:id="rId8" o:title="Resultado de imagem para Entity–relationship model arrows" croptop="15095f" cropbottom="47455f" cropleft="24305f" cropright="33683f"/>
                   <v:path arrowok="t"/>
                 </v:shape>
                 <v:rect id="Retângulo 22" o:spid="_x0000_s1053" style="position:absolute;left:556;top:6758;width:10573;height:2953;rotation:180;visibility:visible;mso-wrap-style:square;v-text-anchor:middle" o:gfxdata="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" filled="f" strokecolor="windowText" strokeweight="1.25pt">
@@ -5261,7 +5683,7 @@
                   </v:textbox>
                 </v:rect>
                 <v:shape id="Imagem 32" o:spid="_x0000_s1054" type="#_x0000_t75" alt="Resultado de imagem para Entity–relationship model arrows" style="position:absolute;left:3867;top:10583;width:3056;height:1312;rotation:-90;visibility:visible;mso-wrap-style:square" o:gfxdata="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">
-                  <v:imagedata r:id="rId7" o:title="Resultado de imagem para Entity–relationship model arrows" croptop="15095f" cropbottom="47455f" cropleft="24305f" cropright="33683f"/>
+                  <v:imagedata r:id="rId8" o:title="Resultado de imagem para Entity–relationship model arrows" croptop="15095f" cropbottom="47455f" cropleft="24305f" cropright="33683f"/>
                   <v:path arrowok="t"/>
                 </v:shape>
               </v:group>
@@ -5277,7 +5699,7 @@
         <mc:AlternateContent>
           <mc:Choice Requires="wps">
             <w:drawing>
-              <wp:anchor distT="0" distB="0" distL="114300" distR="114300" simplePos="0" relativeHeight="251958272" behindDoc="0" locked="0" layoutInCell="1" allowOverlap="1" wp14:anchorId="1DC106CC" wp14:editId="112E8D37">
+              <wp:anchor distT="0" distB="0" distL="114300" distR="114300" simplePos="0" relativeHeight="251958272" behindDoc="0" locked="0" layoutInCell="1" allowOverlap="1" wp14:anchorId="3C5A6340" wp14:editId="729E61F1">
                 <wp:simplePos x="0" y="0"/>
                 <wp:positionH relativeFrom="column">
                   <wp:posOffset>5310810</wp:posOffset>
@@ -5353,7 +5775,7 @@
               </wp:anchor>
             </w:drawing>
           </mc:Choice>
-          <mc:Fallback>
+          <mc:Fallback xmlns:w16se="http://schemas.microsoft.com/office/word/2015/wordml/symex" xmlns:w15="http://schemas.microsoft.com/office/word/2012/wordml" xmlns:cx5="http://schemas.microsoft.com/office/drawing/2016/5/11/chartex" xmlns:cx4="http://schemas.microsoft.com/office/drawing/2016/5/10/chartex" xmlns:cx3="http://schemas.microsoft.com/office/drawing/2016/5/9/chartex" xmlns:cx2="http://schemas.microsoft.com/office/drawing/2015/10/21/chartex" xmlns:cx1="http://schemas.microsoft.com/office/drawing/2015/9/8/chartex" xmlns:cx="http://schemas.microsoft.com/office/drawing/2014/chartex">
             <w:pict>
               <v:shape w14:anchorId="1DC106CC" id="Retângulo: Canto Dobrado 23" o:spid="_x0000_s1055" type="#_x0000_t65" style="position:absolute;margin-left:418.15pt;margin-top:391.9pt;width:134.2pt;height:75.45pt;z-index:251958272;visibility:visible;mso-wrap-style:square;mso-width-percent:0;mso-height-percent:0;mso-wrap-distance-left:9pt;mso-wrap-distance-top:0;mso-wrap-distance-right:9pt;mso-wrap-distance-bottom:0;mso-position-horizontal:absolute;mso-position-horizontal-relative:text;mso-position-vertical:absolute;mso-position-vertical-relative:text;mso-width-percent:0;mso-height-percent:0;mso-width-relative:margin;mso-height-relative:margin;v-text-anchor:middle" o:gfxdata="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" adj="18000" fillcolor="#ffc310 [3031]" stroked="f">
                 <v:fill color2="#fcbd00 [3175]" rotate="t" colors="0 #ffc746;.5 #ffc600;1 #e5b600" focus="100%" type="gradient">
@@ -5391,7 +5813,7 @@
         <mc:AlternateContent>
           <mc:Choice Requires="wps">
             <w:drawing>
-              <wp:anchor distT="0" distB="0" distL="114300" distR="114300" simplePos="0" relativeHeight="251945984" behindDoc="0" locked="0" layoutInCell="1" allowOverlap="1" wp14:anchorId="467602EE" wp14:editId="385B3BFA">
+              <wp:anchor distT="0" distB="0" distL="114300" distR="114300" simplePos="0" relativeHeight="251945984" behindDoc="0" locked="0" layoutInCell="1" allowOverlap="1" wp14:anchorId="412056A2" wp14:editId="10A856E7">
                 <wp:simplePos x="0" y="0"/>
                 <wp:positionH relativeFrom="column">
                   <wp:posOffset>7170487</wp:posOffset>
@@ -5487,7 +5909,7 @@
               </wp:anchor>
             </w:drawing>
           </mc:Choice>
-          <mc:Fallback>
+          <mc:Fallback xmlns:w16se="http://schemas.microsoft.com/office/word/2015/wordml/symex" xmlns:w15="http://schemas.microsoft.com/office/word/2012/wordml" xmlns:cx5="http://schemas.microsoft.com/office/drawing/2016/5/11/chartex" xmlns:cx4="http://schemas.microsoft.com/office/drawing/2016/5/10/chartex" xmlns:cx3="http://schemas.microsoft.com/office/drawing/2016/5/9/chartex" xmlns:cx2="http://schemas.microsoft.com/office/drawing/2015/10/21/chartex" xmlns:cx1="http://schemas.microsoft.com/office/drawing/2015/9/8/chartex" xmlns:cx="http://schemas.microsoft.com/office/drawing/2014/chartex">
             <w:pict>
               <v:shapetype w14:anchorId="467602EE" id="_x0000_t65" coordsize="21600,21600" o:spt="65" adj="18900" path="m,l,21600@0,21600,21600@0,21600,xem@0,21600nfl@3@5c@7@9@11@13,21600@0e">
                 <v:formulas>
@@ -5568,7 +5990,7 @@
         <mc:AlternateContent>
           <mc:Choice Requires="wps">
             <w:drawing>
-              <wp:anchor distT="0" distB="0" distL="114300" distR="114300" simplePos="0" relativeHeight="251954176" behindDoc="0" locked="0" layoutInCell="1" allowOverlap="1" wp14:anchorId="4B6AB51A" wp14:editId="57B28933">
+              <wp:anchor distT="0" distB="0" distL="114300" distR="114300" simplePos="0" relativeHeight="251954176" behindDoc="0" locked="0" layoutInCell="1" allowOverlap="1" wp14:anchorId="251A8B6D" wp14:editId="06638E39">
                 <wp:simplePos x="0" y="0"/>
                 <wp:positionH relativeFrom="margin">
                   <wp:posOffset>7715650</wp:posOffset>
@@ -5628,7 +6050,7 @@
               </wp:anchor>
             </w:drawing>
           </mc:Choice>
-          <mc:Fallback>
+          <mc:Fallback xmlns:w16se="http://schemas.microsoft.com/office/word/2015/wordml/symex" xmlns:w15="http://schemas.microsoft.com/office/word/2012/wordml" xmlns:cx5="http://schemas.microsoft.com/office/drawing/2016/5/11/chartex" xmlns:cx4="http://schemas.microsoft.com/office/drawing/2016/5/10/chartex" xmlns:cx3="http://schemas.microsoft.com/office/drawing/2016/5/9/chartex" xmlns:cx2="http://schemas.microsoft.com/office/drawing/2015/10/21/chartex" xmlns:cx1="http://schemas.microsoft.com/office/drawing/2015/9/8/chartex" xmlns:cx="http://schemas.microsoft.com/office/drawing/2014/chartex">
             <w:pict>
               <v:line w14:anchorId="07FD78B7" id="Conexão reta 147" o:spid="_x0000_s1026" style="position:absolute;flip:y;z-index:251954176;visibility:visible;mso-wrap-style:square;mso-width-percent:0;mso-height-percent:0;mso-wrap-distance-left:9pt;mso-wrap-distance-top:0;mso-wrap-distance-right:9pt;mso-wrap-distance-bottom:0;mso-position-horizontal:absolute;mso-position-horizontal-relative:margin;mso-position-vertical:absolute;mso-position-vertical-relative:text;mso-width-percent:0;mso-height-percent:0;mso-width-relative:margin;mso-height-relative:margin" from="607.55pt,344.85pt" to="617.95pt,350.25pt" o:gfxdata="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" strokecolor="#7f7f7f [1612]" strokeweight="1.75pt">
                 <v:stroke joinstyle="miter"/>
@@ -5646,7 +6068,7 @@
         <mc:AlternateContent>
           <mc:Choice Requires="wps">
             <w:drawing>
-              <wp:anchor distT="0" distB="0" distL="114300" distR="114300" simplePos="0" relativeHeight="251952128" behindDoc="0" locked="0" layoutInCell="1" allowOverlap="1" wp14:anchorId="1F74A538" wp14:editId="58F31BC6">
+              <wp:anchor distT="0" distB="0" distL="114300" distR="114300" simplePos="0" relativeHeight="251952128" behindDoc="0" locked="0" layoutInCell="1" allowOverlap="1" wp14:anchorId="3453C7F8" wp14:editId="0D2B55D4">
                 <wp:simplePos x="0" y="0"/>
                 <wp:positionH relativeFrom="margin">
                   <wp:posOffset>7847216</wp:posOffset>
@@ -5738,7 +6160,7 @@
               </wp:anchor>
             </w:drawing>
           </mc:Choice>
-          <mc:Fallback>
+          <mc:Fallback xmlns:w16se="http://schemas.microsoft.com/office/word/2015/wordml/symex" xmlns:w15="http://schemas.microsoft.com/office/word/2012/wordml" xmlns:cx5="http://schemas.microsoft.com/office/drawing/2016/5/11/chartex" xmlns:cx4="http://schemas.microsoft.com/office/drawing/2016/5/10/chartex" xmlns:cx3="http://schemas.microsoft.com/office/drawing/2016/5/9/chartex" xmlns:cx2="http://schemas.microsoft.com/office/drawing/2015/10/21/chartex" xmlns:cx1="http://schemas.microsoft.com/office/drawing/2015/9/8/chartex" xmlns:cx="http://schemas.microsoft.com/office/drawing/2014/chartex">
             <w:pict>
               <v:oval w14:anchorId="1F74A538" id="Oval 146" o:spid="_x0000_s1027" style="position:absolute;margin-left:617.9pt;margin-top:330.7pt;width:48.7pt;height:25.4pt;z-index:251952128;visibility:visible;mso-wrap-style:square;mso-width-percent:0;mso-height-percent:0;mso-wrap-distance-left:9pt;mso-wrap-distance-top:0;mso-wrap-distance-right:9pt;mso-wrap-distance-bottom:0;mso-position-horizontal:absolute;mso-position-horizontal-relative:margin;mso-position-vertical:absolute;mso-position-vertical-relative:text;mso-width-percent:0;mso-height-percent:0;mso-width-relative:margin;mso-height-relative:margin;v-text-anchor:middle" o:gfxdata="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" fillcolor="white [3212]" strokecolor="black [3213]">
                 <v:stroke joinstyle="miter"/>
@@ -5780,7 +6202,7 @@
         <mc:AlternateContent>
           <mc:Choice Requires="wps">
             <w:drawing>
-              <wp:anchor distT="0" distB="0" distL="114300" distR="114300" simplePos="0" relativeHeight="251950080" behindDoc="0" locked="0" layoutInCell="1" allowOverlap="1" wp14:anchorId="75A647DA" wp14:editId="071F6CBC">
+              <wp:anchor distT="0" distB="0" distL="114300" distR="114300" simplePos="0" relativeHeight="251950080" behindDoc="0" locked="0" layoutInCell="1" allowOverlap="1" wp14:anchorId="52886C99" wp14:editId="56BB0777">
                 <wp:simplePos x="0" y="0"/>
                 <wp:positionH relativeFrom="margin">
                   <wp:posOffset>6457689</wp:posOffset>
@@ -5840,7 +6262,7 @@
               </wp:anchor>
             </w:drawing>
           </mc:Choice>
-          <mc:Fallback>
+          <mc:Fallback xmlns:w16se="http://schemas.microsoft.com/office/word/2015/wordml/symex" xmlns:w15="http://schemas.microsoft.com/office/word/2012/wordml" xmlns:cx5="http://schemas.microsoft.com/office/drawing/2016/5/11/chartex" xmlns:cx4="http://schemas.microsoft.com/office/drawing/2016/5/10/chartex" xmlns:cx3="http://schemas.microsoft.com/office/drawing/2016/5/9/chartex" xmlns:cx2="http://schemas.microsoft.com/office/drawing/2015/10/21/chartex" xmlns:cx1="http://schemas.microsoft.com/office/drawing/2015/9/8/chartex" xmlns:cx="http://schemas.microsoft.com/office/drawing/2014/chartex">
             <w:pict>
               <v:line w14:anchorId="6ED404FD" id="Conexão reta 145" o:spid="_x0000_s1026" style="position:absolute;flip:x y;z-index:251950080;visibility:visible;mso-wrap-style:square;mso-width-percent:0;mso-height-percent:0;mso-wrap-distance-left:9pt;mso-wrap-distance-top:0;mso-wrap-distance-right:9pt;mso-wrap-distance-bottom:0;mso-position-horizontal:absolute;mso-position-horizontal-relative:margin;mso-position-vertical:absolute;mso-position-vertical-relative:text;mso-width-percent:0;mso-height-percent:0;mso-width-relative:margin;mso-height-relative:margin" from="508.5pt,330.65pt" to="523.9pt,348.6pt" o:gfxdata="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" strokecolor="#7f7f7f [1612]" strokeweight="1.75pt">
                 <v:stroke joinstyle="miter"/>
@@ -5858,7 +6280,7 @@
         <mc:AlternateContent>
           <mc:Choice Requires="wps">
             <w:drawing>
-              <wp:anchor distT="0" distB="0" distL="114300" distR="114300" simplePos="0" relativeHeight="251948032" behindDoc="0" locked="0" layoutInCell="1" allowOverlap="1" wp14:anchorId="21D868FB" wp14:editId="06401C1C">
+              <wp:anchor distT="0" distB="0" distL="114300" distR="114300" simplePos="0" relativeHeight="251948032" behindDoc="0" locked="0" layoutInCell="1" allowOverlap="1" wp14:anchorId="601A50EC" wp14:editId="6C9F4EC4">
                 <wp:simplePos x="0" y="0"/>
                 <wp:positionH relativeFrom="margin">
                   <wp:posOffset>6144865</wp:posOffset>
@@ -5954,7 +6376,7 @@
           </mc:Choice>
           <mc:Fallback>
             <w:pict>
-              <v:oval w14:anchorId="21D868FB" id="Oval 144" o:spid="_x0000_s1028" style="position:absolute;margin-left:483.85pt;margin-top:305.25pt;width:45.35pt;height:25.4pt;z-index:251948032;visibility:visible;mso-wrap-style:square;mso-width-percent:0;mso-height-percent:0;mso-wrap-distance-left:9pt;mso-wrap-distance-top:0;mso-wrap-distance-right:9pt;mso-wrap-distance-bottom:0;mso-position-horizontal:absolute;mso-position-horizontal-relative:margin;mso-position-vertical:absolute;mso-position-vertical-relative:text;mso-width-percent:0;mso-height-percent:0;mso-width-relative:margin;mso-height-relative:margin;v-text-anchor:middle" o:gfxdata="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" fillcolor="white [3212]" strokecolor="black [3213]">
+              <v:oval id="Oval 144" o:spid="_x0000_s1060" style="position:absolute;margin-left:483.85pt;margin-top:305.25pt;width:45.35pt;height:25.4pt;z-index:251948032;visibility:visible;mso-wrap-style:square;mso-width-percent:0;mso-height-percent:0;mso-wrap-distance-left:9pt;mso-wrap-distance-top:0;mso-wrap-distance-right:9pt;mso-wrap-distance-bottom:0;mso-position-horizontal:absolute;mso-position-horizontal-relative:margin;mso-position-vertical:absolute;mso-position-vertical-relative:text;mso-width-percent:0;mso-height-percent:0;mso-width-relative:margin;mso-height-relative:margin;v-text-anchor:middle" o:gfxdata="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" fillcolor="white [3212]" strokecolor="black [3213]">
                 <v:stroke joinstyle="miter"/>
                 <v:textbox>
                   <w:txbxContent>
@@ -5996,7 +6418,7 @@
         <mc:AlternateContent>
           <mc:Choice Requires="wps">
             <w:drawing>
-              <wp:anchor distT="0" distB="0" distL="114300" distR="114300" simplePos="0" relativeHeight="251943936" behindDoc="0" locked="0" layoutInCell="1" allowOverlap="1" wp14:anchorId="704F38C7" wp14:editId="2A42191D">
+              <wp:anchor distT="0" distB="0" distL="114300" distR="114300" simplePos="0" relativeHeight="251943936" behindDoc="0" locked="0" layoutInCell="1" allowOverlap="1" wp14:anchorId="3EA2B040" wp14:editId="02504C6A">
                 <wp:simplePos x="0" y="0"/>
                 <wp:positionH relativeFrom="margin">
                   <wp:posOffset>7488370</wp:posOffset>
@@ -6058,7 +6480,7 @@
           </mc:Choice>
           <mc:Fallback>
             <w:pict>
-              <v:line w14:anchorId="3A3CF2E1" id="Conexão reta 142" o:spid="_x0000_s1026" style="position:absolute;flip:x y;z-index:251943936;visibility:visible;mso-wrap-style:square;mso-width-percent:0;mso-height-percent:0;mso-wrap-distance-left:9pt;mso-wrap-distance-top:0;mso-wrap-distance-right:9pt;mso-wrap-distance-bottom:0;mso-position-horizontal:absolute;mso-position-horizontal-relative:margin;mso-position-vertical:absolute;mso-position-vertical-relative:text;mso-width-percent:0;mso-height-percent:0;mso-width-relative:margin;mso-height-relative:margin" from="589.65pt,289.45pt" to="595.05pt,299.45pt" o:gfxdata="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" strokecolor="#7f7f7f [1612]" strokeweight="1.75pt">
+              <v:line id="Conexão reta 142" o:spid="_x0000_s1026" style="position:absolute;flip:x y;z-index:251943936;visibility:visible;mso-wrap-style:square;mso-width-percent:0;mso-height-percent:0;mso-wrap-distance-left:9pt;mso-wrap-distance-top:0;mso-wrap-distance-right:9pt;mso-wrap-distance-bottom:0;mso-position-horizontal:absolute;mso-position-horizontal-relative:margin;mso-position-vertical:absolute;mso-position-vertical-relative:text;mso-width-percent:0;mso-height-percent:0;mso-width-relative:margin;mso-height-relative:margin" from="589.65pt,289.45pt" to="595.05pt,299.45pt" o:gfxdata="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" strokecolor="#7f7f7f [1612]" strokeweight="1.75pt">
                 <v:stroke joinstyle="miter"/>
                 <w10:wrap anchorx="margin"/>
               </v:line>
@@ -6074,7 +6496,7 @@
         <mc:AlternateContent>
           <mc:Choice Requires="wps">
             <w:drawing>
-              <wp:anchor distT="0" distB="0" distL="114300" distR="114300" simplePos="0" relativeHeight="251941888" behindDoc="0" locked="0" layoutInCell="1" allowOverlap="1" wp14:anchorId="22D1D70B" wp14:editId="673393DD">
+              <wp:anchor distT="0" distB="0" distL="114300" distR="114300" simplePos="0" relativeHeight="251941888" behindDoc="0" locked="0" layoutInCell="1" allowOverlap="1" wp14:anchorId="1BB61D57" wp14:editId="34905717">
                 <wp:simplePos x="0" y="0"/>
                 <wp:positionH relativeFrom="margin">
                   <wp:posOffset>7413963</wp:posOffset>
@@ -6166,7 +6588,7 @@
               </wp:anchor>
             </w:drawing>
           </mc:Choice>
-          <mc:Fallback>
+          <mc:Fallback xmlns:w16se="http://schemas.microsoft.com/office/word/2015/wordml/symex" xmlns:w15="http://schemas.microsoft.com/office/word/2012/wordml" xmlns:cx5="http://schemas.microsoft.com/office/drawing/2016/5/11/chartex" xmlns:cx4="http://schemas.microsoft.com/office/drawing/2016/5/10/chartex" xmlns:cx3="http://schemas.microsoft.com/office/drawing/2016/5/9/chartex" xmlns:cx2="http://schemas.microsoft.com/office/drawing/2015/10/21/chartex" xmlns:cx1="http://schemas.microsoft.com/office/drawing/2015/9/8/chartex" xmlns:cx="http://schemas.microsoft.com/office/drawing/2014/chartex">
             <w:pict>
               <v:oval w14:anchorId="22D1D70B" id="Oval 141" o:spid="_x0000_s1029" style="position:absolute;margin-left:583.8pt;margin-top:296.15pt;width:74.9pt;height:25.4pt;z-index:251941888;visibility:visible;mso-wrap-style:square;mso-width-percent:0;mso-height-percent:0;mso-wrap-distance-left:9pt;mso-wrap-distance-top:0;mso-wrap-distance-right:9pt;mso-wrap-distance-bottom:0;mso-position-horizontal:absolute;mso-position-horizontal-relative:margin;mso-position-vertical:absolute;mso-position-vertical-relative:text;mso-width-percent:0;mso-height-percent:0;mso-width-relative:margin;mso-height-relative:margin;v-text-anchor:middle" o:gfxdata="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" fillcolor="white [3212]" strokecolor="black [3213]">
                 <v:stroke joinstyle="miter"/>
@@ -6208,7 +6630,7 @@
         <mc:AlternateContent>
           <mc:Choice Requires="wps">
             <w:drawing>
-              <wp:anchor distT="0" distB="0" distL="114300" distR="114300" simplePos="0" relativeHeight="251939840" behindDoc="0" locked="0" layoutInCell="1" allowOverlap="1" wp14:anchorId="2161896F" wp14:editId="35E23181">
+              <wp:anchor distT="0" distB="0" distL="114300" distR="114300" simplePos="0" relativeHeight="251939840" behindDoc="0" locked="0" layoutInCell="1" allowOverlap="1" wp14:anchorId="5F8B796C" wp14:editId="04BE0951">
                 <wp:simplePos x="0" y="0"/>
                 <wp:positionH relativeFrom="margin">
                   <wp:posOffset>7187094</wp:posOffset>
@@ -6268,7 +6690,7 @@
               </wp:anchor>
             </w:drawing>
           </mc:Choice>
-          <mc:Fallback>
+          <mc:Fallback xmlns:w16se="http://schemas.microsoft.com/office/word/2015/wordml/symex" xmlns:w15="http://schemas.microsoft.com/office/word/2012/wordml" xmlns:cx5="http://schemas.microsoft.com/office/drawing/2016/5/11/chartex" xmlns:cx4="http://schemas.microsoft.com/office/drawing/2016/5/10/chartex" xmlns:cx3="http://schemas.microsoft.com/office/drawing/2016/5/9/chartex" xmlns:cx2="http://schemas.microsoft.com/office/drawing/2015/10/21/chartex" xmlns:cx1="http://schemas.microsoft.com/office/drawing/2015/9/8/chartex" xmlns:cx="http://schemas.microsoft.com/office/drawing/2014/chartex">
             <w:pict>
               <v:line w14:anchorId="487F9845" id="Conexão reta 140" o:spid="_x0000_s1026" style="position:absolute;flip:y;z-index:251939840;visibility:visible;mso-wrap-style:square;mso-width-percent:0;mso-height-percent:0;mso-wrap-distance-left:9pt;mso-wrap-distance-top:0;mso-wrap-distance-right:9pt;mso-wrap-distance-bottom:0;mso-position-horizontal:absolute;mso-position-horizontal-relative:margin;mso-position-vertical:absolute;mso-position-vertical-relative:text;mso-width-percent:0;mso-height-percent:0;mso-width-relative:margin;mso-height-relative:margin" from="565.9pt,254.55pt" to="575.45pt,266.2pt" o:gfxdata="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" strokecolor="#7f7f7f [1612]" strokeweight="1.75pt">
                 <v:stroke joinstyle="miter"/>
@@ -6286,7 +6708,7 @@
         <mc:AlternateContent>
           <mc:Choice Requires="wps">
             <w:drawing>
-              <wp:anchor distT="0" distB="0" distL="114300" distR="114300" simplePos="0" relativeHeight="251937792" behindDoc="0" locked="0" layoutInCell="1" allowOverlap="1" wp14:anchorId="6E86A8C6" wp14:editId="3F05B4FE">
+              <wp:anchor distT="0" distB="0" distL="114300" distR="114300" simplePos="0" relativeHeight="251937792" behindDoc="0" locked="0" layoutInCell="1" allowOverlap="1" wp14:anchorId="097828A5" wp14:editId="61BBE89A">
                 <wp:simplePos x="0" y="0"/>
                 <wp:positionH relativeFrom="margin">
                   <wp:posOffset>6790371</wp:posOffset>
@@ -6346,7 +6768,7 @@
               </wp:anchor>
             </w:drawing>
           </mc:Choice>
-          <mc:Fallback>
+          <mc:Fallback xmlns:w16se="http://schemas.microsoft.com/office/word/2015/wordml/symex" xmlns:w15="http://schemas.microsoft.com/office/word/2012/wordml" xmlns:cx5="http://schemas.microsoft.com/office/drawing/2016/5/11/chartex" xmlns:cx4="http://schemas.microsoft.com/office/drawing/2016/5/10/chartex" xmlns:cx3="http://schemas.microsoft.com/office/drawing/2016/5/9/chartex" xmlns:cx2="http://schemas.microsoft.com/office/drawing/2015/10/21/chartex" xmlns:cx1="http://schemas.microsoft.com/office/drawing/2015/9/8/chartex" xmlns:cx="http://schemas.microsoft.com/office/drawing/2014/chartex">
             <w:pict>
               <v:line w14:anchorId="62E8E7BD" id="Conexão reta 139" o:spid="_x0000_s1026" style="position:absolute;flip:y;z-index:251937792;visibility:visible;mso-wrap-style:square;mso-width-percent:0;mso-height-percent:0;mso-wrap-distance-left:9pt;mso-wrap-distance-top:0;mso-wrap-distance-right:9pt;mso-wrap-distance-bottom:0;mso-position-horizontal:absolute;mso-position-horizontal-relative:margin;mso-position-vertical:absolute;mso-position-vertical-relative:text;mso-width-percent:0;mso-height-percent:0;mso-width-relative:margin;mso-height-relative:margin" from="534.65pt,256.6pt" to="535.1pt,266.6pt" o:gfxdata="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" strokecolor="#7f7f7f [1612]" strokeweight="1.75pt">
                 <v:stroke joinstyle="miter"/>
@@ -6364,7 +6786,7 @@
         <mc:AlternateContent>
           <mc:Choice Requires="wps">
             <w:drawing>
-              <wp:anchor distT="0" distB="0" distL="114300" distR="114300" simplePos="0" relativeHeight="251935744" behindDoc="0" locked="0" layoutInCell="1" allowOverlap="1" wp14:anchorId="4AA7B0C0" wp14:editId="1E34A459">
+              <wp:anchor distT="0" distB="0" distL="114300" distR="114300" simplePos="0" relativeHeight="251935744" behindDoc="0" locked="0" layoutInCell="1" allowOverlap="1" wp14:anchorId="00D751A9" wp14:editId="5F648195">
                 <wp:simplePos x="0" y="0"/>
                 <wp:positionH relativeFrom="margin">
                   <wp:posOffset>6514792</wp:posOffset>
@@ -6458,7 +6880,7 @@
               </wp:anchor>
             </w:drawing>
           </mc:Choice>
-          <mc:Fallback>
+          <mc:Fallback xmlns:w16se="http://schemas.microsoft.com/office/word/2015/wordml/symex" xmlns:w15="http://schemas.microsoft.com/office/word/2012/wordml" xmlns:cx5="http://schemas.microsoft.com/office/drawing/2016/5/11/chartex" xmlns:cx4="http://schemas.microsoft.com/office/drawing/2016/5/10/chartex" xmlns:cx3="http://schemas.microsoft.com/office/drawing/2016/5/9/chartex" xmlns:cx2="http://schemas.microsoft.com/office/drawing/2015/10/21/chartex" xmlns:cx1="http://schemas.microsoft.com/office/drawing/2015/9/8/chartex" xmlns:cx="http://schemas.microsoft.com/office/drawing/2014/chartex">
             <w:pict>
               <v:oval w14:anchorId="4AA7B0C0" id="Oval 138" o:spid="_x0000_s1030" style="position:absolute;margin-left:513pt;margin-top:231.2pt;width:45.35pt;height:25.4pt;z-index:251935744;visibility:visible;mso-wrap-style:square;mso-width-percent:0;mso-height-percent:0;mso-wrap-distance-left:9pt;mso-wrap-distance-top:0;mso-wrap-distance-right:9pt;mso-wrap-distance-bottom:0;mso-position-horizontal:absolute;mso-position-horizontal-relative:margin;mso-position-vertical:absolute;mso-position-vertical-relative:text;mso-width-percent:0;mso-height-percent:0;mso-width-relative:margin;mso-height-relative:margin;v-text-anchor:middle" o:gfxdata="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" fillcolor="white [3212]" strokecolor="black [3213]">
                 <v:stroke joinstyle="miter"/>
@@ -6502,7 +6924,7 @@
         <mc:AlternateContent>
           <mc:Choice Requires="wps">
             <w:drawing>
-              <wp:anchor distT="0" distB="0" distL="114300" distR="114300" simplePos="0" relativeHeight="251933696" behindDoc="0" locked="0" layoutInCell="1" allowOverlap="1" wp14:anchorId="4337D193" wp14:editId="4F6FDFEC">
+              <wp:anchor distT="0" distB="0" distL="114300" distR="114300" simplePos="0" relativeHeight="251933696" behindDoc="0" locked="0" layoutInCell="1" allowOverlap="1" wp14:anchorId="2DCC0C05" wp14:editId="07F5E76C">
                 <wp:simplePos x="0" y="0"/>
                 <wp:positionH relativeFrom="margin">
                   <wp:posOffset>7171239</wp:posOffset>
@@ -6594,7 +7016,7 @@
               </wp:anchor>
             </w:drawing>
           </mc:Choice>
-          <mc:Fallback>
+          <mc:Fallback xmlns:w16se="http://schemas.microsoft.com/office/word/2015/wordml/symex" xmlns:w15="http://schemas.microsoft.com/office/word/2012/wordml" xmlns:cx5="http://schemas.microsoft.com/office/drawing/2016/5/11/chartex" xmlns:cx4="http://schemas.microsoft.com/office/drawing/2016/5/10/chartex" xmlns:cx3="http://schemas.microsoft.com/office/drawing/2016/5/9/chartex" xmlns:cx2="http://schemas.microsoft.com/office/drawing/2015/10/21/chartex" xmlns:cx1="http://schemas.microsoft.com/office/drawing/2015/9/8/chartex" xmlns:cx="http://schemas.microsoft.com/office/drawing/2014/chartex">
             <w:pict>
               <v:oval w14:anchorId="4337D193" id="Oval 137" o:spid="_x0000_s1031" style="position:absolute;margin-left:564.65pt;margin-top:232.1pt;width:49.05pt;height:25.4pt;z-index:251933696;visibility:visible;mso-wrap-style:square;mso-width-percent:0;mso-height-percent:0;mso-wrap-distance-left:9pt;mso-wrap-distance-top:0;mso-wrap-distance-right:9pt;mso-wrap-distance-bottom:0;mso-position-horizontal:absolute;mso-position-horizontal-relative:margin;mso-position-vertical:absolute;mso-position-vertical-relative:text;mso-width-percent:0;mso-height-percent:0;mso-width-relative:margin;mso-height-relative:margin;v-text-anchor:middle" o:gfxdata="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" fillcolor="white [3212]" strokecolor="black [3213]">
                 <v:stroke joinstyle="miter"/>
@@ -6636,7 +7058,7 @@
         <mc:AlternateContent>
           <mc:Choice Requires="wps">
             <w:drawing>
-              <wp:anchor distT="0" distB="0" distL="114300" distR="114300" simplePos="0" relativeHeight="251931648" behindDoc="0" locked="0" layoutInCell="1" allowOverlap="1" wp14:anchorId="7B675548" wp14:editId="463FB759">
+              <wp:anchor distT="0" distB="0" distL="114300" distR="114300" simplePos="0" relativeHeight="251931648" behindDoc="0" locked="0" layoutInCell="1" allowOverlap="1" wp14:anchorId="7FBBD845" wp14:editId="6464DE8D">
                 <wp:simplePos x="0" y="0"/>
                 <wp:positionH relativeFrom="margin">
                   <wp:posOffset>4676268</wp:posOffset>
@@ -6696,7 +7118,7 @@
               </wp:anchor>
             </w:drawing>
           </mc:Choice>
-          <mc:Fallback>
+          <mc:Fallback xmlns:w16se="http://schemas.microsoft.com/office/word/2015/wordml/symex" xmlns:w15="http://schemas.microsoft.com/office/word/2012/wordml" xmlns:cx5="http://schemas.microsoft.com/office/drawing/2016/5/11/chartex" xmlns:cx4="http://schemas.microsoft.com/office/drawing/2016/5/10/chartex" xmlns:cx3="http://schemas.microsoft.com/office/drawing/2016/5/9/chartex" xmlns:cx2="http://schemas.microsoft.com/office/drawing/2015/10/21/chartex" xmlns:cx1="http://schemas.microsoft.com/office/drawing/2015/9/8/chartex" xmlns:cx="http://schemas.microsoft.com/office/drawing/2014/chartex">
             <w:pict>
               <v:line w14:anchorId="56DE204A" id="Conexão reta 136" o:spid="_x0000_s1026" style="position:absolute;z-index:251931648;visibility:visible;mso-wrap-style:square;mso-width-percent:0;mso-height-percent:0;mso-wrap-distance-left:9pt;mso-wrap-distance-top:0;mso-wrap-distance-right:9pt;mso-wrap-distance-bottom:0;mso-position-horizontal:absolute;mso-position-horizontal-relative:margin;mso-position-vertical:absolute;mso-position-vertical-relative:text;mso-width-percent:0;mso-height-percent:0;mso-width-relative:margin;mso-height-relative:margin" from="368.2pt,250.8pt" to="371.15pt,266.6pt" o:gfxdata="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" strokecolor="#7f7f7f [1612]" strokeweight="1.75pt">
                 <v:stroke joinstyle="miter"/>
@@ -6714,7 +7136,7 @@
         <mc:AlternateContent>
           <mc:Choice Requires="wps">
             <w:drawing>
-              <wp:anchor distT="0" distB="0" distL="114300" distR="114300" simplePos="0" relativeHeight="251929600" behindDoc="0" locked="0" layoutInCell="1" allowOverlap="1" wp14:anchorId="25B61A17" wp14:editId="5613ABD6">
+              <wp:anchor distT="0" distB="0" distL="114300" distR="114300" simplePos="0" relativeHeight="251929600" behindDoc="0" locked="0" layoutInCell="1" allowOverlap="1" wp14:anchorId="0CBAC16F" wp14:editId="739B7C9D">
                 <wp:simplePos x="0" y="0"/>
                 <wp:positionH relativeFrom="margin">
                   <wp:posOffset>4352202</wp:posOffset>
@@ -6808,7 +7230,7 @@
               </wp:anchor>
             </w:drawing>
           </mc:Choice>
-          <mc:Fallback>
+          <mc:Fallback xmlns:w16se="http://schemas.microsoft.com/office/word/2015/wordml/symex" xmlns:w15="http://schemas.microsoft.com/office/word/2012/wordml" xmlns:cx5="http://schemas.microsoft.com/office/drawing/2016/5/11/chartex" xmlns:cx4="http://schemas.microsoft.com/office/drawing/2016/5/10/chartex" xmlns:cx3="http://schemas.microsoft.com/office/drawing/2016/5/9/chartex" xmlns:cx2="http://schemas.microsoft.com/office/drawing/2015/10/21/chartex" xmlns:cx1="http://schemas.microsoft.com/office/drawing/2015/9/8/chartex" xmlns:cx="http://schemas.microsoft.com/office/drawing/2014/chartex">
             <w:pict>
               <v:oval w14:anchorId="25B61A17" id="Oval 135" o:spid="_x0000_s1032" style="position:absolute;margin-left:342.7pt;margin-top:226.4pt;width:52pt;height:25.4pt;z-index:251929600;visibility:visible;mso-wrap-style:square;mso-width-percent:0;mso-height-percent:0;mso-wrap-distance-left:9pt;mso-wrap-distance-top:0;mso-wrap-distance-right:9pt;mso-wrap-distance-bottom:0;mso-position-horizontal:absolute;mso-position-horizontal-relative:margin;mso-position-vertical:absolute;mso-position-vertical-relative:text;mso-width-percent:0;mso-height-percent:0;mso-width-relative:margin;mso-height-relative:margin;v-text-anchor:middle" o:gfxdata="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" fillcolor="white [3212]" strokecolor="black [3213]">
                 <v:stroke joinstyle="miter"/>
@@ -6852,7 +7274,7 @@
         <mc:AlternateContent>
           <mc:Choice Requires="wps">
             <w:drawing>
-              <wp:anchor distT="0" distB="0" distL="114300" distR="114300" simplePos="0" relativeHeight="251927552" behindDoc="0" locked="0" layoutInCell="1" allowOverlap="1" wp14:anchorId="7F6ADF06" wp14:editId="41FAE496">
+              <wp:anchor distT="0" distB="0" distL="114300" distR="114300" simplePos="0" relativeHeight="251927552" behindDoc="0" locked="0" layoutInCell="1" allowOverlap="1" wp14:anchorId="2F088334" wp14:editId="749E3894">
                 <wp:simplePos x="0" y="0"/>
                 <wp:positionH relativeFrom="margin">
                   <wp:posOffset>2683807</wp:posOffset>
@@ -6912,7 +7334,7 @@
               </wp:anchor>
             </w:drawing>
           </mc:Choice>
-          <mc:Fallback>
+          <mc:Fallback xmlns:w16se="http://schemas.microsoft.com/office/word/2015/wordml/symex" xmlns:w15="http://schemas.microsoft.com/office/word/2012/wordml" xmlns:cx5="http://schemas.microsoft.com/office/drawing/2016/5/11/chartex" xmlns:cx4="http://schemas.microsoft.com/office/drawing/2016/5/10/chartex" xmlns:cx3="http://schemas.microsoft.com/office/drawing/2016/5/9/chartex" xmlns:cx2="http://schemas.microsoft.com/office/drawing/2015/10/21/chartex" xmlns:cx1="http://schemas.microsoft.com/office/drawing/2015/9/8/chartex" xmlns:cx="http://schemas.microsoft.com/office/drawing/2014/chartex">
             <w:pict>
               <v:line w14:anchorId="7E056953" id="Conexão reta 134" o:spid="_x0000_s1026" style="position:absolute;flip:y;z-index:251927552;visibility:visible;mso-wrap-style:square;mso-width-percent:0;mso-height-percent:0;mso-wrap-distance-left:9pt;mso-wrap-distance-top:0;mso-wrap-distance-right:9pt;mso-wrap-distance-bottom:0;mso-position-horizontal:absolute;mso-position-horizontal-relative:margin;mso-position-vertical:absolute;mso-position-vertical-relative:text;mso-width-percent:0;mso-height-percent:0;mso-width-relative:margin;mso-height-relative:margin" from="211.3pt,454.25pt" to="212.15pt,466.75pt" o:gfxdata="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" strokecolor="#7f7f7f [1612]" strokeweight="1.75pt">
                 <v:stroke joinstyle="miter"/>
@@ -6930,7 +7352,7 @@
         <mc:AlternateContent>
           <mc:Choice Requires="wps">
             <w:drawing>
-              <wp:anchor distT="0" distB="0" distL="114300" distR="114300" simplePos="0" relativeHeight="251923456" behindDoc="0" locked="0" layoutInCell="1" allowOverlap="1" wp14:anchorId="2E7139BB" wp14:editId="48C07C1F">
+              <wp:anchor distT="0" distB="0" distL="114300" distR="114300" simplePos="0" relativeHeight="251923456" behindDoc="0" locked="0" layoutInCell="1" allowOverlap="1" wp14:anchorId="74ED8C09" wp14:editId="5822224A">
                 <wp:simplePos x="0" y="0"/>
                 <wp:positionH relativeFrom="margin">
                   <wp:posOffset>2387818</wp:posOffset>
@@ -7009,7 +7431,7 @@
               </wp:anchor>
             </w:drawing>
           </mc:Choice>
-          <mc:Fallback>
+          <mc:Fallback xmlns:w16se="http://schemas.microsoft.com/office/word/2015/wordml/symex" xmlns:w15="http://schemas.microsoft.com/office/word/2012/wordml" xmlns:cx5="http://schemas.microsoft.com/office/drawing/2016/5/11/chartex" xmlns:cx4="http://schemas.microsoft.com/office/drawing/2016/5/10/chartex" xmlns:cx3="http://schemas.microsoft.com/office/drawing/2016/5/9/chartex" xmlns:cx2="http://schemas.microsoft.com/office/drawing/2015/10/21/chartex" xmlns:cx1="http://schemas.microsoft.com/office/drawing/2015/9/8/chartex" xmlns:cx="http://schemas.microsoft.com/office/drawing/2014/chartex">
             <w:pict>
               <v:oval w14:anchorId="2E7139BB" id="Oval 132" o:spid="_x0000_s1063" style="position:absolute;margin-left:188pt;margin-top:466.8pt;width:48.3pt;height:22.85pt;z-index:251923456;visibility:visible;mso-wrap-style:square;mso-width-percent:0;mso-height-percent:0;mso-wrap-distance-left:9pt;mso-wrap-distance-top:0;mso-wrap-distance-right:9pt;mso-wrap-distance-bottom:0;mso-position-horizontal:absolute;mso-position-horizontal-relative:margin;mso-position-vertical:absolute;mso-position-vertical-relative:text;mso-width-percent:0;mso-height-percent:0;mso-width-relative:margin;mso-height-relative:margin;v-text-anchor:middle" o:gfxdata="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" fillcolor="window" strokecolor="windowText">
                 <v:stroke joinstyle="miter"/>
@@ -7051,7 +7473,7 @@
         <mc:AlternateContent>
           <mc:Choice Requires="wps">
             <w:drawing>
-              <wp:anchor distT="0" distB="0" distL="114300" distR="114300" simplePos="0" relativeHeight="251907072" behindDoc="0" locked="0" layoutInCell="1" allowOverlap="1" wp14:anchorId="13755646" wp14:editId="177B6C5C">
+              <wp:anchor distT="0" distB="0" distL="114300" distR="114300" simplePos="0" relativeHeight="251907072" behindDoc="0" locked="0" layoutInCell="1" allowOverlap="1" wp14:anchorId="308A55D0" wp14:editId="460AD9BD">
                 <wp:simplePos x="0" y="0"/>
                 <wp:positionH relativeFrom="margin">
                   <wp:posOffset>1615991</wp:posOffset>
@@ -7113,7 +7535,7 @@
           </mc:Choice>
           <mc:Fallback>
             <w:pict>
-              <v:line w14:anchorId="6B33FFDA" id="Conexão reta 123" o:spid="_x0000_s1026" style="position:absolute;flip:x;z-index:251907072;visibility:visible;mso-wrap-style:square;mso-width-percent:0;mso-height-percent:0;mso-wrap-distance-left:9pt;mso-wrap-distance-top:0;mso-wrap-distance-right:9pt;mso-wrap-distance-bottom:0;mso-position-horizontal:absolute;mso-position-horizontal-relative:margin;mso-position-vertical:absolute;mso-position-vertical-relative:text;mso-width-percent:0;mso-height-percent:0;mso-width-relative:margin;mso-height-relative:margin" from="127.25pt,346.95pt" to="138.1pt,360.7pt" o:gfxdata="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" strokecolor="#7f7f7f [1612]" strokeweight="1.75pt">
+              <v:line id="Conexão reta 123" o:spid="_x0000_s1026" style="position:absolute;flip:x;z-index:251907072;visibility:visible;mso-wrap-style:square;mso-width-percent:0;mso-height-percent:0;mso-wrap-distance-left:9pt;mso-wrap-distance-top:0;mso-wrap-distance-right:9pt;mso-wrap-distance-bottom:0;mso-position-horizontal:absolute;mso-position-horizontal-relative:margin;mso-position-vertical:absolute;mso-position-vertical-relative:text;mso-width-percent:0;mso-height-percent:0;mso-width-relative:margin;mso-height-relative:margin" from="127.25pt,346.95pt" to="138.1pt,360.7pt" o:gfxdata="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" strokecolor="#7f7f7f [1612]" strokeweight="1.75pt">
                 <v:stroke joinstyle="miter"/>
                 <w10:wrap anchorx="margin"/>
               </v:line>
@@ -7129,7 +7551,7 @@
         <mc:AlternateContent>
           <mc:Choice Requires="wps">
             <w:drawing>
-              <wp:anchor distT="0" distB="0" distL="114300" distR="114300" simplePos="0" relativeHeight="251905024" behindDoc="0" locked="0" layoutInCell="1" allowOverlap="1" wp14:anchorId="27CB3679" wp14:editId="39F5930E">
+              <wp:anchor distT="0" distB="0" distL="114300" distR="114300" simplePos="0" relativeHeight="251905024" behindDoc="0" locked="0" layoutInCell="1" allowOverlap="1" wp14:anchorId="096565AC" wp14:editId="11FA34EE">
                 <wp:simplePos x="0" y="0"/>
                 <wp:positionH relativeFrom="margin">
                   <wp:posOffset>1510415</wp:posOffset>
@@ -7208,7 +7630,7 @@
               </wp:anchor>
             </w:drawing>
           </mc:Choice>
-          <mc:Fallback>
+          <mc:Fallback xmlns:w16se="http://schemas.microsoft.com/office/word/2015/wordml/symex" xmlns:w15="http://schemas.microsoft.com/office/word/2012/wordml" xmlns:cx5="http://schemas.microsoft.com/office/drawing/2016/5/11/chartex" xmlns:cx4="http://schemas.microsoft.com/office/drawing/2016/5/10/chartex" xmlns:cx3="http://schemas.microsoft.com/office/drawing/2016/5/9/chartex" xmlns:cx2="http://schemas.microsoft.com/office/drawing/2015/10/21/chartex" xmlns:cx1="http://schemas.microsoft.com/office/drawing/2015/9/8/chartex" xmlns:cx="http://schemas.microsoft.com/office/drawing/2014/chartex">
             <w:pict>
               <v:oval w14:anchorId="27CB3679" id="Oval 122" o:spid="_x0000_s1064" style="position:absolute;margin-left:118.95pt;margin-top:324.9pt;width:48.3pt;height:22.85pt;z-index:251905024;visibility:visible;mso-wrap-style:square;mso-width-percent:0;mso-height-percent:0;mso-wrap-distance-left:9pt;mso-wrap-distance-top:0;mso-wrap-distance-right:9pt;mso-wrap-distance-bottom:0;mso-position-horizontal:absolute;mso-position-horizontal-relative:margin;mso-position-vertical:absolute;mso-position-vertical-relative:text;mso-width-percent:0;mso-height-percent:0;mso-width-relative:margin;mso-height-relative:margin;v-text-anchor:middle" o:gfxdata="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" fillcolor="window" strokecolor="windowText">
                 <v:stroke joinstyle="miter"/>
@@ -7313,7 +7735,6 @@
                                 <w:lang w:val="pt-PT"/>
                               </w:rPr>
                             </w:pPr>
-                            <w:proofErr w:type="spellStart"/>
                             <w:r>
                               <w:rPr>
                                 <w:color w:val="000000" w:themeColor="text1"/>
@@ -7334,7 +7755,6 @@
                               </w:rPr>
                               <w:t>odE</w:t>
                             </w:r>
-                            <w:proofErr w:type="spellEnd"/>
                           </w:p>
                         </w:txbxContent>
                       </wps:txbx>
@@ -7356,7 +7776,7 @@
               </wp:anchor>
             </w:drawing>
           </mc:Choice>
-          <mc:Fallback>
+          <mc:Fallback xmlns:w16se="http://schemas.microsoft.com/office/word/2015/wordml/symex" xmlns:w15="http://schemas.microsoft.com/office/word/2012/wordml" xmlns:cx5="http://schemas.microsoft.com/office/drawing/2016/5/11/chartex" xmlns:cx4="http://schemas.microsoft.com/office/drawing/2016/5/10/chartex" xmlns:cx3="http://schemas.microsoft.com/office/drawing/2016/5/9/chartex" xmlns:cx2="http://schemas.microsoft.com/office/drawing/2015/10/21/chartex" xmlns:cx1="http://schemas.microsoft.com/office/drawing/2015/9/8/chartex" xmlns:cx="http://schemas.microsoft.com/office/drawing/2014/chartex">
             <w:pict>
               <v:oval w14:anchorId="2DB79150" id="Oval 57" o:spid="_x0000_s1065" style="position:absolute;margin-left:462.7pt;margin-top:63.95pt;width:44.7pt;height:23.8pt;z-index:251776000;visibility:visible;mso-wrap-style:square;mso-width-percent:0;mso-height-percent:0;mso-wrap-distance-left:9pt;mso-wrap-distance-top:0;mso-wrap-distance-right:9pt;mso-wrap-distance-bottom:0;mso-position-horizontal:absolute;mso-position-horizontal-relative:text;mso-position-vertical:absolute;mso-position-vertical-relative:text;mso-width-percent:0;mso-height-percent:0;mso-width-relative:margin;mso-height-relative:margin;v-text-anchor:middle" o:gfxdata="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" fillcolor="white [3212]" strokecolor="black [3213]">
                 <v:stroke joinstyle="miter"/>
@@ -7471,7 +7891,7 @@
               </wp:anchor>
             </w:drawing>
           </mc:Choice>
-          <mc:Fallback>
+          <mc:Fallback xmlns:w16se="http://schemas.microsoft.com/office/word/2015/wordml/symex" xmlns:w15="http://schemas.microsoft.com/office/word/2012/wordml" xmlns:cx5="http://schemas.microsoft.com/office/drawing/2016/5/11/chartex" xmlns:cx4="http://schemas.microsoft.com/office/drawing/2016/5/10/chartex" xmlns:cx3="http://schemas.microsoft.com/office/drawing/2016/5/9/chartex" xmlns:cx2="http://schemas.microsoft.com/office/drawing/2015/10/21/chartex" xmlns:cx1="http://schemas.microsoft.com/office/drawing/2015/9/8/chartex" xmlns:cx="http://schemas.microsoft.com/office/drawing/2014/chartex">
             <w:pict>
               <v:line w14:anchorId="778BABDC" id="Conexão reta 116" o:spid="_x0000_s1026" style="position:absolute;z-index:251892736;visibility:visible;mso-wrap-style:square;mso-width-percent:0;mso-height-percent:0;mso-wrap-distance-left:9pt;mso-wrap-distance-top:0;mso-wrap-distance-right:9pt;mso-wrap-distance-bottom:0;mso-position-horizontal:absolute;mso-position-horizontal-relative:margin;mso-position-vertical:absolute;mso-position-vertical-relative:text;mso-width-percent:0;mso-height-percent:0;mso-width-relative:margin;mso-height-relative:margin" from="23.2pt,293.25pt" to="44.45pt,308.25pt" o:gfxdata="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" strokecolor="#7f7f7f [1612]" strokeweight="1.75pt">
                 <v:stroke joinstyle="miter"/>
@@ -7583,7 +8003,7 @@
               </wp:anchor>
             </w:drawing>
           </mc:Choice>
-          <mc:Fallback>
+          <mc:Fallback xmlns:w16se="http://schemas.microsoft.com/office/word/2015/wordml/symex" xmlns:w15="http://schemas.microsoft.com/office/word/2012/wordml" xmlns:cx5="http://schemas.microsoft.com/office/drawing/2016/5/11/chartex" xmlns:cx4="http://schemas.microsoft.com/office/drawing/2016/5/10/chartex" xmlns:cx3="http://schemas.microsoft.com/office/drawing/2016/5/9/chartex" xmlns:cx2="http://schemas.microsoft.com/office/drawing/2015/10/21/chartex" xmlns:cx1="http://schemas.microsoft.com/office/drawing/2015/9/8/chartex" xmlns:cx="http://schemas.microsoft.com/office/drawing/2014/chartex">
             <w:pict>
               <v:oval w14:anchorId="4EF409AE" id="Oval 117" o:spid="_x0000_s1042" style="position:absolute;margin-left:0;margin-top:268.65pt;width:45.35pt;height:25.4pt;z-index:251894784;visibility:visible;mso-wrap-style:square;mso-width-percent:0;mso-height-percent:0;mso-wrap-distance-left:9pt;mso-wrap-distance-top:0;mso-wrap-distance-right:9pt;mso-wrap-distance-bottom:0;mso-position-horizontal:left;mso-position-horizontal-relative:margin;mso-position-vertical:absolute;mso-position-vertical-relative:text;mso-width-percent:0;mso-height-percent:0;mso-width-relative:margin;mso-height-relative:margin;v-text-anchor:middle" o:gfxdata="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" fillcolor="white [3212]" strokecolor="black [3213]">
                 <v:stroke joinstyle="miter"/>
@@ -7687,7 +8107,7 @@
               </wp:anchor>
             </w:drawing>
           </mc:Choice>
-          <mc:Fallback>
+          <mc:Fallback xmlns:w16se="http://schemas.microsoft.com/office/word/2015/wordml/symex" xmlns:w15="http://schemas.microsoft.com/office/word/2012/wordml" xmlns:cx5="http://schemas.microsoft.com/office/drawing/2016/5/11/chartex" xmlns:cx4="http://schemas.microsoft.com/office/drawing/2016/5/10/chartex" xmlns:cx3="http://schemas.microsoft.com/office/drawing/2016/5/9/chartex" xmlns:cx2="http://schemas.microsoft.com/office/drawing/2015/10/21/chartex" xmlns:cx1="http://schemas.microsoft.com/office/drawing/2015/9/8/chartex" xmlns:cx="http://schemas.microsoft.com/office/drawing/2014/chartex">
             <w:pict>
               <v:line w14:anchorId="08AC56DA" id="Conexão reta 53" o:spid="_x0000_s1026" style="position:absolute;z-index:251736064;visibility:visible;mso-wrap-style:square;mso-width-percent:0;mso-height-percent:0;mso-wrap-distance-left:9pt;mso-wrap-distance-top:0;mso-wrap-distance-right:9pt;mso-wrap-distance-bottom:0;mso-position-horizontal:absolute;mso-position-horizontal-relative:text;mso-position-vertical:absolute;mso-position-vertical-relative:text;mso-width-percent:0;mso-height-percent:0;mso-width-relative:margin;mso-height-relative:margin" from="84.45pt,346.2pt" to="101.35pt,346.2pt" o:gfxdata="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" strokecolor="#7f7f7f [1612]" strokeweight="1.75pt">
                 <v:stroke joinstyle="miter"/>
@@ -7764,7 +8184,7 @@
               </wp:anchor>
             </w:drawing>
           </mc:Choice>
-          <mc:Fallback>
+          <mc:Fallback xmlns:w16se="http://schemas.microsoft.com/office/word/2015/wordml/symex" xmlns:w15="http://schemas.microsoft.com/office/word/2012/wordml" xmlns:cx5="http://schemas.microsoft.com/office/drawing/2016/5/11/chartex" xmlns:cx4="http://schemas.microsoft.com/office/drawing/2016/5/10/chartex" xmlns:cx3="http://schemas.microsoft.com/office/drawing/2016/5/9/chartex" xmlns:cx2="http://schemas.microsoft.com/office/drawing/2015/10/21/chartex" xmlns:cx1="http://schemas.microsoft.com/office/drawing/2015/9/8/chartex" xmlns:cx="http://schemas.microsoft.com/office/drawing/2014/chartex">
             <w:pict>
               <v:line w14:anchorId="6C5603AC" id="Conexão reta 115" o:spid="_x0000_s1026" style="position:absolute;z-index:251890688;visibility:visible;mso-wrap-style:square;mso-width-percent:0;mso-height-percent:0;mso-wrap-distance-left:9pt;mso-wrap-distance-top:0;mso-wrap-distance-right:9pt;mso-wrap-distance-bottom:0;mso-position-horizontal:absolute;mso-position-horizontal-relative:margin;mso-position-vertical:absolute;mso-position-vertical-relative:text;mso-width-percent:0;mso-height-percent:0;mso-width-relative:margin;mso-height-relative:margin" from="23.2pt,238.75pt" to="40.25pt,251.65pt" o:gfxdata="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" strokecolor="#7f7f7f [1612]" strokeweight="1.75pt">
                 <v:stroke joinstyle="miter"/>
@@ -7876,7 +8296,7 @@
               </wp:anchor>
             </w:drawing>
           </mc:Choice>
-          <mc:Fallback>
+          <mc:Fallback xmlns:w16se="http://schemas.microsoft.com/office/word/2015/wordml/symex" xmlns:w15="http://schemas.microsoft.com/office/word/2012/wordml" xmlns:cx5="http://schemas.microsoft.com/office/drawing/2016/5/11/chartex" xmlns:cx4="http://schemas.microsoft.com/office/drawing/2016/5/10/chartex" xmlns:cx3="http://schemas.microsoft.com/office/drawing/2016/5/9/chartex" xmlns:cx2="http://schemas.microsoft.com/office/drawing/2015/10/21/chartex" xmlns:cx1="http://schemas.microsoft.com/office/drawing/2015/9/8/chartex" xmlns:cx="http://schemas.microsoft.com/office/drawing/2014/chartex">
             <w:pict>
               <v:oval w14:anchorId="40B2C97D" id="Oval 114" o:spid="_x0000_s1051" style="position:absolute;margin-left:0;margin-top:214.2pt;width:45.35pt;height:25.4pt;z-index:251888640;visibility:visible;mso-wrap-style:square;mso-width-percent:0;mso-height-percent:0;mso-wrap-distance-left:9pt;mso-wrap-distance-top:0;mso-wrap-distance-right:9pt;mso-wrap-distance-bottom:0;mso-position-horizontal:left;mso-position-horizontal-relative:margin;mso-position-vertical:absolute;mso-position-vertical-relative:text;mso-width-percent:0;mso-height-percent:0;mso-width-relative:margin;mso-height-relative:margin;v-text-anchor:middle" o:gfxdata="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" fillcolor="white [3212]" strokecolor="black [3213]">
                 <v:stroke joinstyle="miter"/>
@@ -7980,7 +8400,7 @@
               </wp:anchor>
             </w:drawing>
           </mc:Choice>
-          <mc:Fallback>
+          <mc:Fallback xmlns:w16se="http://schemas.microsoft.com/office/word/2015/wordml/symex" xmlns:w15="http://schemas.microsoft.com/office/word/2012/wordml" xmlns:cx5="http://schemas.microsoft.com/office/drawing/2016/5/11/chartex" xmlns:cx4="http://schemas.microsoft.com/office/drawing/2016/5/10/chartex" xmlns:cx3="http://schemas.microsoft.com/office/drawing/2016/5/9/chartex" xmlns:cx2="http://schemas.microsoft.com/office/drawing/2015/10/21/chartex" xmlns:cx1="http://schemas.microsoft.com/office/drawing/2015/9/8/chartex" xmlns:cx="http://schemas.microsoft.com/office/drawing/2014/chartex">
             <w:pict>
               <v:line w14:anchorId="423066C6" id="Conexão reta 113" o:spid="_x0000_s1026" style="position:absolute;flip:y;z-index:251886592;visibility:visible;mso-wrap-style:square;mso-width-percent:0;mso-height-percent:0;mso-wrap-distance-left:9pt;mso-wrap-distance-top:0;mso-wrap-distance-right:9pt;mso-wrap-distance-bottom:0;mso-position-horizontal:absolute;mso-position-horizontal-relative:margin;mso-position-vertical:absolute;mso-position-vertical-relative:text;mso-width-percent:0;mso-height-percent:0;mso-width-relative:margin;mso-height-relative:margin" from="107.3pt,180.85pt" to="114.8pt,188.8pt" o:gfxdata="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" strokecolor="#7f7f7f [1612]" strokeweight="1.75pt">
                 <v:stroke joinstyle="miter"/>
@@ -8077,7 +8497,7 @@
               </wp:anchor>
             </w:drawing>
           </mc:Choice>
-          <mc:Fallback>
+          <mc:Fallback xmlns:w16se="http://schemas.microsoft.com/office/word/2015/wordml/symex" xmlns:w15="http://schemas.microsoft.com/office/word/2012/wordml" xmlns:cx5="http://schemas.microsoft.com/office/drawing/2016/5/11/chartex" xmlns:cx4="http://schemas.microsoft.com/office/drawing/2016/5/10/chartex" xmlns:cx3="http://schemas.microsoft.com/office/drawing/2016/5/9/chartex" xmlns:cx2="http://schemas.microsoft.com/office/drawing/2015/10/21/chartex" xmlns:cx1="http://schemas.microsoft.com/office/drawing/2015/9/8/chartex" xmlns:cx="http://schemas.microsoft.com/office/drawing/2014/chartex">
             <w:pict>
               <v:oval w14:anchorId="2A84F04F" id="Oval 112" o:spid="_x0000_s1052" style="position:absolute;margin-left:91.4pt;margin-top:157.95pt;width:49.1pt;height:22.85pt;z-index:251884544;visibility:visible;mso-wrap-style:square;mso-width-percent:0;mso-height-percent:0;mso-wrap-distance-left:9pt;mso-wrap-distance-top:0;mso-wrap-distance-right:9pt;mso-wrap-distance-bottom:0;mso-position-horizontal:absolute;mso-position-horizontal-relative:margin;mso-position-vertical:absolute;mso-position-vertical-relative:text;mso-width-percent:0;mso-height-percent:0;mso-width-relative:margin;mso-height-relative:margin;v-text-anchor:middle" o:gfxdata="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" fillcolor="window" strokecolor="windowText">
                 <v:stroke joinstyle="miter"/>
@@ -8213,7 +8633,7 @@
               </wp:anchor>
             </w:drawing>
           </mc:Choice>
-          <mc:Fallback>
+          <mc:Fallback xmlns:w16se="http://schemas.microsoft.com/office/word/2015/wordml/symex" xmlns:w15="http://schemas.microsoft.com/office/word/2012/wordml" xmlns:cx5="http://schemas.microsoft.com/office/drawing/2016/5/11/chartex" xmlns:cx4="http://schemas.microsoft.com/office/drawing/2016/5/10/chartex" xmlns:cx3="http://schemas.microsoft.com/office/drawing/2016/5/9/chartex" xmlns:cx2="http://schemas.microsoft.com/office/drawing/2015/10/21/chartex" xmlns:cx1="http://schemas.microsoft.com/office/drawing/2015/9/8/chartex" xmlns:cx="http://schemas.microsoft.com/office/drawing/2014/chartex">
             <w:pict>
               <v:oval w14:anchorId="0A1E90FC" id="Oval 111" o:spid="_x0000_s1053" style="position:absolute;margin-left:43.1pt;margin-top:155.85pt;width:45.35pt;height:25.4pt;z-index:251882496;visibility:visible;mso-wrap-style:square;mso-width-percent:0;mso-height-percent:0;mso-wrap-distance-left:9pt;mso-wrap-distance-top:0;mso-wrap-distance-right:9pt;mso-wrap-distance-bottom:0;mso-position-horizontal:absolute;mso-position-horizontal-relative:margin;mso-position-vertical:absolute;mso-position-vertical-relative:text;mso-width-percent:0;mso-height-percent:0;mso-width-relative:margin;mso-height-relative:margin;v-text-anchor:middle" o:gfxdata="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" fillcolor="white [3212]" strokecolor="black [3213]">
                 <v:stroke joinstyle="miter"/>
@@ -8317,7 +8737,7 @@
               </wp:anchor>
             </w:drawing>
           </mc:Choice>
-          <mc:Fallback>
+          <mc:Fallback xmlns:w16se="http://schemas.microsoft.com/office/word/2015/wordml/symex" xmlns:w15="http://schemas.microsoft.com/office/word/2012/wordml" xmlns:cx5="http://schemas.microsoft.com/office/drawing/2016/5/11/chartex" xmlns:cx4="http://schemas.microsoft.com/office/drawing/2016/5/10/chartex" xmlns:cx3="http://schemas.microsoft.com/office/drawing/2016/5/9/chartex" xmlns:cx2="http://schemas.microsoft.com/office/drawing/2015/10/21/chartex" xmlns:cx1="http://schemas.microsoft.com/office/drawing/2015/9/8/chartex" xmlns:cx="http://schemas.microsoft.com/office/drawing/2014/chartex">
             <w:pict>
               <v:line w14:anchorId="2DC944DA" id="Conexão reta 110" o:spid="_x0000_s1026" style="position:absolute;flip:y;z-index:251880448;visibility:visible;mso-wrap-style:square;mso-width-percent:0;mso-height-percent:0;mso-wrap-distance-left:9pt;mso-wrap-distance-top:0;mso-wrap-distance-right:9pt;mso-wrap-distance-bottom:0;mso-position-horizontal:absolute;mso-position-horizontal-relative:margin;mso-position-vertical:absolute;mso-position-vertical-relative:text;mso-width-percent:0;mso-height-percent:0;mso-width-relative:margin;mso-height-relative:margin" from="46pt,178.9pt" to="61.8pt,188.55pt" o:gfxdata="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" strokecolor="#7f7f7f [1612]" strokeweight="1.75pt">
                 <v:stroke joinstyle="miter"/>
@@ -8414,7 +8834,7 @@
               </wp:anchor>
             </w:drawing>
           </mc:Choice>
-          <mc:Fallback>
+          <mc:Fallback xmlns:w16se="http://schemas.microsoft.com/office/word/2015/wordml/symex" xmlns:w15="http://schemas.microsoft.com/office/word/2012/wordml" xmlns:cx5="http://schemas.microsoft.com/office/drawing/2016/5/11/chartex" xmlns:cx4="http://schemas.microsoft.com/office/drawing/2016/5/10/chartex" xmlns:cx3="http://schemas.microsoft.com/office/drawing/2016/5/9/chartex" xmlns:cx2="http://schemas.microsoft.com/office/drawing/2015/10/21/chartex" xmlns:cx1="http://schemas.microsoft.com/office/drawing/2015/9/8/chartex" xmlns:cx="http://schemas.microsoft.com/office/drawing/2014/chartex">
             <w:pict>
               <v:oval w14:anchorId="07243F2B" id="Oval 107" o:spid="_x0000_s1054" style="position:absolute;margin-left:242.45pt;margin-top:277.4pt;width:44.55pt;height:25.4pt;z-index:251874304;visibility:visible;mso-wrap-style:square;mso-width-percent:0;mso-height-percent:0;mso-wrap-distance-left:9pt;mso-wrap-distance-top:0;mso-wrap-distance-right:9pt;mso-wrap-distance-bottom:0;mso-position-horizontal:absolute;mso-position-horizontal-relative:margin;mso-position-vertical:absolute;mso-position-vertical-relative:text;mso-width-percent:0;mso-height-percent:0;mso-width-relative:margin;mso-height-relative:margin;v-text-anchor:middle" o:gfxdata="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" fillcolor="window" strokecolor="windowText">
                 <v:stroke joinstyle="miter"/>
@@ -8516,7 +8936,7 @@
               </wp:anchor>
             </w:drawing>
           </mc:Choice>
-          <mc:Fallback>
+          <mc:Fallback xmlns:w16se="http://schemas.microsoft.com/office/word/2015/wordml/symex" xmlns:w15="http://schemas.microsoft.com/office/word/2012/wordml" xmlns:cx5="http://schemas.microsoft.com/office/drawing/2016/5/11/chartex" xmlns:cx4="http://schemas.microsoft.com/office/drawing/2016/5/10/chartex" xmlns:cx3="http://schemas.microsoft.com/office/drawing/2016/5/9/chartex" xmlns:cx2="http://schemas.microsoft.com/office/drawing/2015/10/21/chartex" xmlns:cx1="http://schemas.microsoft.com/office/drawing/2015/9/8/chartex" xmlns:cx="http://schemas.microsoft.com/office/drawing/2014/chartex">
             <w:pict>
               <v:line w14:anchorId="0EBBD28B" id="Conexão reta 109" o:spid="_x0000_s1026" style="position:absolute;z-index:251878400;visibility:visible;mso-wrap-style:square;mso-width-percent:0;mso-height-percent:0;mso-wrap-distance-left:9pt;mso-wrap-distance-top:0;mso-wrap-distance-right:9pt;mso-wrap-distance-bottom:0;mso-position-horizontal:absolute;mso-position-horizontal-relative:margin;mso-position-vertical:absolute;mso-position-vertical-relative:text;mso-width-percent:0;mso-height-percent:0;mso-width-relative:margin;mso-height-relative:margin" from="236.7pt,268.75pt" to="249.6pt,281.65pt" o:gfxdata="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" strokecolor="#7f7f7f [1612]" strokeweight="1.75pt">
                 <v:stroke joinstyle="miter"/>
@@ -8594,7 +9014,7 @@
               </wp:anchor>
             </w:drawing>
           </mc:Choice>
-          <mc:Fallback>
+          <mc:Fallback xmlns:w16se="http://schemas.microsoft.com/office/word/2015/wordml/symex" xmlns:w15="http://schemas.microsoft.com/office/word/2012/wordml" xmlns:cx5="http://schemas.microsoft.com/office/drawing/2016/5/11/chartex" xmlns:cx4="http://schemas.microsoft.com/office/drawing/2016/5/10/chartex" xmlns:cx3="http://schemas.microsoft.com/office/drawing/2016/5/9/chartex" xmlns:cx2="http://schemas.microsoft.com/office/drawing/2015/10/21/chartex" xmlns:cx1="http://schemas.microsoft.com/office/drawing/2015/9/8/chartex" xmlns:cx="http://schemas.microsoft.com/office/drawing/2014/chartex">
             <w:pict>
               <v:line w14:anchorId="4ADAEA24" id="Conexão reta 108" o:spid="_x0000_s1026" style="position:absolute;z-index:251876352;visibility:visible;mso-wrap-style:square;mso-width-percent:0;mso-height-percent:0;mso-wrap-distance-left:9pt;mso-wrap-distance-top:0;mso-wrap-distance-right:9pt;mso-wrap-distance-bottom:0;mso-position-horizontal:absolute;mso-position-horizontal-relative:margin;mso-position-vertical:absolute;mso-position-vertical-relative:text;mso-width-percent:0;mso-height-percent:0;mso-width-relative:margin;mso-height-relative:margin" from="253.75pt,262.85pt" to="268.3pt,267.45pt" o:gfxdata="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" strokecolor="#7f7f7f [1612]" strokeweight="1.75pt">
                 <v:stroke joinstyle="miter"/>
@@ -8704,7 +9124,7 @@
               </wp:anchor>
             </w:drawing>
           </mc:Choice>
-          <mc:Fallback>
+          <mc:Fallback xmlns:w16se="http://schemas.microsoft.com/office/word/2015/wordml/symex" xmlns:w15="http://schemas.microsoft.com/office/word/2012/wordml" xmlns:cx5="http://schemas.microsoft.com/office/drawing/2016/5/11/chartex" xmlns:cx4="http://schemas.microsoft.com/office/drawing/2016/5/10/chartex" xmlns:cx3="http://schemas.microsoft.com/office/drawing/2016/5/9/chartex" xmlns:cx2="http://schemas.microsoft.com/office/drawing/2015/10/21/chartex" xmlns:cx1="http://schemas.microsoft.com/office/drawing/2015/9/8/chartex" xmlns:cx="http://schemas.microsoft.com/office/drawing/2014/chartex">
             <w:pict>
               <v:oval w14:anchorId="07243F2B" id="Oval 106" o:spid="_x0000_s1055" style="position:absolute;margin-left:267.9pt;margin-top:254.95pt;width:54.5pt;height:25.4pt;z-index:251872256;visibility:visible;mso-wrap-style:square;mso-width-percent:0;mso-height-percent:0;mso-wrap-distance-left:9pt;mso-wrap-distance-top:0;mso-wrap-distance-right:9pt;mso-wrap-distance-bottom:0;mso-position-horizontal:absolute;mso-position-horizontal-relative:margin;mso-position-vertical:absolute;mso-position-vertical-relative:text;mso-width-percent:0;mso-height-percent:0;mso-width-relative:margin;mso-height-relative:margin;v-text-anchor:middle" o:gfxdata="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" fillcolor="white [3212]" strokecolor="black [3213]">
                 <v:stroke joinstyle="miter"/>
@@ -8806,7 +9226,7 @@
               </wp:anchor>
             </w:drawing>
           </mc:Choice>
-          <mc:Fallback>
+          <mc:Fallback xmlns:w16se="http://schemas.microsoft.com/office/word/2015/wordml/symex" xmlns:w15="http://schemas.microsoft.com/office/word/2012/wordml" xmlns:cx5="http://schemas.microsoft.com/office/drawing/2016/5/11/chartex" xmlns:cx4="http://schemas.microsoft.com/office/drawing/2016/5/10/chartex" xmlns:cx3="http://schemas.microsoft.com/office/drawing/2016/5/9/chartex" xmlns:cx2="http://schemas.microsoft.com/office/drawing/2015/10/21/chartex" xmlns:cx1="http://schemas.microsoft.com/office/drawing/2015/9/8/chartex" xmlns:cx="http://schemas.microsoft.com/office/drawing/2014/chartex">
             <w:pict>
               <v:line w14:anchorId="06FF0C4E" id="Conexão reta 105" o:spid="_x0000_s1026" style="position:absolute;flip:y;z-index:251870208;visibility:visible;mso-wrap-style:square;mso-width-percent:0;mso-height-percent:0;mso-wrap-distance-left:9pt;mso-wrap-distance-top:0;mso-wrap-distance-right:9pt;mso-wrap-distance-bottom:0;mso-position-horizontal:absolute;mso-position-horizontal-relative:margin;mso-position-vertical:absolute;mso-position-vertical-relative:text;mso-width-percent:0;mso-height-percent:0;mso-width-relative:margin;mso-height-relative:margin" from="254.2pt,243.75pt" to="270pt,253.4pt" o:gfxdata="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" strokecolor="#7f7f7f [1612]" strokeweight="1.75pt">
                 <v:stroke joinstyle="miter"/>
@@ -8918,7 +9338,7 @@
               </wp:anchor>
             </w:drawing>
           </mc:Choice>
-          <mc:Fallback>
+          <mc:Fallback xmlns:w16se="http://schemas.microsoft.com/office/word/2015/wordml/symex" xmlns:w15="http://schemas.microsoft.com/office/word/2012/wordml" xmlns:cx5="http://schemas.microsoft.com/office/drawing/2016/5/11/chartex" xmlns:cx4="http://schemas.microsoft.com/office/drawing/2016/5/10/chartex" xmlns:cx3="http://schemas.microsoft.com/office/drawing/2016/5/9/chartex" xmlns:cx2="http://schemas.microsoft.com/office/drawing/2015/10/21/chartex" xmlns:cx1="http://schemas.microsoft.com/office/drawing/2015/9/8/chartex" xmlns:cx="http://schemas.microsoft.com/office/drawing/2014/chartex">
             <w:pict>
               <v:oval w14:anchorId="1122048B" id="Oval 104" o:spid="_x0000_s1056" style="position:absolute;margin-left:269.9pt;margin-top:227.4pt;width:45.35pt;height:25.4pt;z-index:251868160;visibility:visible;mso-wrap-style:square;mso-width-percent:0;mso-height-percent:0;mso-wrap-distance-left:9pt;mso-wrap-distance-top:0;mso-wrap-distance-right:9pt;mso-wrap-distance-bottom:0;mso-position-horizontal:absolute;mso-position-horizontal-relative:margin;mso-position-vertical:absolute;mso-position-vertical-relative:text;mso-width-percent:0;mso-height-percent:0;mso-width-relative:margin;mso-height-relative:margin;v-text-anchor:middle" o:gfxdata="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" fillcolor="white [3212]" strokecolor="black [3213]">
                 <v:stroke joinstyle="miter"/>
@@ -9022,7 +9442,7 @@
               </wp:anchor>
             </w:drawing>
           </mc:Choice>
-          <mc:Fallback>
+          <mc:Fallback xmlns:w16se="http://schemas.microsoft.com/office/word/2015/wordml/symex" xmlns:w15="http://schemas.microsoft.com/office/word/2012/wordml" xmlns:cx5="http://schemas.microsoft.com/office/drawing/2016/5/11/chartex" xmlns:cx4="http://schemas.microsoft.com/office/drawing/2016/5/10/chartex" xmlns:cx3="http://schemas.microsoft.com/office/drawing/2016/5/9/chartex" xmlns:cx2="http://schemas.microsoft.com/office/drawing/2015/10/21/chartex" xmlns:cx1="http://schemas.microsoft.com/office/drawing/2015/9/8/chartex" xmlns:cx="http://schemas.microsoft.com/office/drawing/2014/chartex">
             <w:pict>
               <v:line w14:anchorId="6EED9A71" id="Conexão reta 103" o:spid="_x0000_s1026" style="position:absolute;flip:x y;z-index:251866112;visibility:visible;mso-wrap-style:square;mso-width-percent:0;mso-height-percent:0;mso-wrap-distance-left:9pt;mso-wrap-distance-top:0;mso-wrap-distance-right:9pt;mso-wrap-distance-bottom:0;mso-position-horizontal:absolute;mso-position-horizontal-relative:margin;mso-position-vertical:absolute;mso-position-vertical-relative:text;mso-width-percent:0;mso-height-percent:0;mso-width-relative:margin;mso-height-relative:margin" from="215.5pt,178pt" to="216.75pt,188.8pt" o:gfxdata="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" strokecolor="#7f7f7f [1612]" strokeweight="1.75pt">
                 <v:stroke joinstyle="miter"/>
@@ -9134,7 +9554,7 @@
               </wp:anchor>
             </w:drawing>
           </mc:Choice>
-          <mc:Fallback>
+          <mc:Fallback xmlns:w16se="http://schemas.microsoft.com/office/word/2015/wordml/symex" xmlns:w15="http://schemas.microsoft.com/office/word/2012/wordml" xmlns:cx5="http://schemas.microsoft.com/office/drawing/2016/5/11/chartex" xmlns:cx4="http://schemas.microsoft.com/office/drawing/2016/5/10/chartex" xmlns:cx3="http://schemas.microsoft.com/office/drawing/2016/5/9/chartex" xmlns:cx2="http://schemas.microsoft.com/office/drawing/2015/10/21/chartex" xmlns:cx1="http://schemas.microsoft.com/office/drawing/2015/9/8/chartex" xmlns:cx="http://schemas.microsoft.com/office/drawing/2014/chartex">
             <w:pict>
               <v:oval w14:anchorId="22404B7E" id="Oval 102" o:spid="_x0000_s1057" style="position:absolute;margin-left:192.1pt;margin-top:153.3pt;width:45.35pt;height:25.4pt;z-index:251864064;visibility:visible;mso-wrap-style:square;mso-width-percent:0;mso-height-percent:0;mso-wrap-distance-left:9pt;mso-wrap-distance-top:0;mso-wrap-distance-right:9pt;mso-wrap-distance-bottom:0;mso-position-horizontal:absolute;mso-position-horizontal-relative:margin;mso-position-vertical:absolute;mso-position-vertical-relative:text;mso-width-percent:0;mso-height-percent:0;mso-width-relative:margin;mso-height-relative:margin;v-text-anchor:middle" o:gfxdata="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" fillcolor="white [3212]" strokecolor="black [3213]">
                 <v:stroke joinstyle="miter"/>
@@ -9238,7 +9658,7 @@
               </wp:anchor>
             </w:drawing>
           </mc:Choice>
-          <mc:Fallback>
+          <mc:Fallback xmlns:w16se="http://schemas.microsoft.com/office/word/2015/wordml/symex" xmlns:w15="http://schemas.microsoft.com/office/word/2012/wordml" xmlns:cx5="http://schemas.microsoft.com/office/drawing/2016/5/11/chartex" xmlns:cx4="http://schemas.microsoft.com/office/drawing/2016/5/10/chartex" xmlns:cx3="http://schemas.microsoft.com/office/drawing/2016/5/9/chartex" xmlns:cx2="http://schemas.microsoft.com/office/drawing/2015/10/21/chartex" xmlns:cx1="http://schemas.microsoft.com/office/drawing/2015/9/8/chartex" xmlns:cx="http://schemas.microsoft.com/office/drawing/2014/chartex">
             <w:pict>
               <v:line w14:anchorId="464D4737" id="Conexão reta 101" o:spid="_x0000_s1026" style="position:absolute;flip:y;z-index:251862016;visibility:visible;mso-wrap-style:square;mso-width-percent:0;mso-height-percent:0;mso-wrap-distance-left:9pt;mso-wrap-distance-top:0;mso-wrap-distance-right:9pt;mso-wrap-distance-bottom:0;mso-position-horizontal:absolute;mso-position-horizontal-relative:margin;mso-position-vertical:absolute;mso-position-vertical-relative:text;mso-width-percent:0;mso-height-percent:0;mso-width-relative:margin;mso-height-relative:margin" from="416.5pt,157.15pt" to="420.65pt,187.25pt" o:gfxdata="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" strokecolor="#7f7f7f [1612]" strokeweight="1.75pt">
                 <v:stroke joinstyle="miter"/>
@@ -9316,7 +9736,7 @@
               </wp:anchor>
             </w:drawing>
           </mc:Choice>
-          <mc:Fallback>
+          <mc:Fallback xmlns:w16se="http://schemas.microsoft.com/office/word/2015/wordml/symex" xmlns:w15="http://schemas.microsoft.com/office/word/2012/wordml" xmlns:cx5="http://schemas.microsoft.com/office/drawing/2016/5/11/chartex" xmlns:cx4="http://schemas.microsoft.com/office/drawing/2016/5/10/chartex" xmlns:cx3="http://schemas.microsoft.com/office/drawing/2016/5/9/chartex" xmlns:cx2="http://schemas.microsoft.com/office/drawing/2015/10/21/chartex" xmlns:cx1="http://schemas.microsoft.com/office/drawing/2015/9/8/chartex" xmlns:cx="http://schemas.microsoft.com/office/drawing/2014/chartex">
             <w:pict>
               <v:line w14:anchorId="41F23765" id="Conexão reta 100" o:spid="_x0000_s1026" style="position:absolute;flip:y;z-index:251859968;visibility:visible;mso-wrap-style:square;mso-width-percent:0;mso-height-percent:0;mso-wrap-distance-left:9pt;mso-wrap-distance-top:0;mso-wrap-distance-right:9pt;mso-wrap-distance-bottom:0;mso-position-horizontal:absolute;mso-position-horizontal-relative:margin;mso-position-vertical:absolute;mso-position-vertical-relative:text;mso-width-percent:0;mso-height-percent:0;mso-width-relative:margin;mso-height-relative:margin" from="443.55pt,181.7pt" to="443.55pt,187.25pt" o:gfxdata="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" strokecolor="#7f7f7f [1612]" strokeweight="1.75pt">
                 <v:stroke joinstyle="miter"/>
@@ -9428,7 +9848,7 @@
               </wp:anchor>
             </w:drawing>
           </mc:Choice>
-          <mc:Fallback>
+          <mc:Fallback xmlns:w16se="http://schemas.microsoft.com/office/word/2015/wordml/symex" xmlns:w15="http://schemas.microsoft.com/office/word/2012/wordml" xmlns:cx5="http://schemas.microsoft.com/office/drawing/2016/5/11/chartex" xmlns:cx4="http://schemas.microsoft.com/office/drawing/2016/5/10/chartex" xmlns:cx3="http://schemas.microsoft.com/office/drawing/2016/5/9/chartex" xmlns:cx2="http://schemas.microsoft.com/office/drawing/2015/10/21/chartex" xmlns:cx1="http://schemas.microsoft.com/office/drawing/2015/9/8/chartex" xmlns:cx="http://schemas.microsoft.com/office/drawing/2014/chartex">
             <w:pict>
               <v:oval w14:anchorId="39A07629" id="Oval 98" o:spid="_x0000_s1058" style="position:absolute;margin-left:423.55pt;margin-top:159.65pt;width:48.3pt;height:22.85pt;z-index:251857920;visibility:visible;mso-wrap-style:square;mso-width-percent:0;mso-height-percent:0;mso-wrap-distance-left:9pt;mso-wrap-distance-top:0;mso-wrap-distance-right:9pt;mso-wrap-distance-bottom:0;mso-position-horizontal:absolute;mso-position-horizontal-relative:margin;mso-position-vertical:absolute;mso-position-vertical-relative:text;mso-width-percent:0;mso-height-percent:0;mso-width-relative:margin;mso-height-relative:margin;v-text-anchor:middle" o:gfxdata="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" fillcolor="white [3212]" strokecolor="black [3213]">
                 <v:stroke joinstyle="miter"/>
@@ -9566,7 +9986,7 @@
               </wp:anchor>
             </w:drawing>
           </mc:Choice>
-          <mc:Fallback>
+          <mc:Fallback xmlns:w16se="http://schemas.microsoft.com/office/word/2015/wordml/symex" xmlns:w15="http://schemas.microsoft.com/office/word/2012/wordml" xmlns:cx5="http://schemas.microsoft.com/office/drawing/2016/5/11/chartex" xmlns:cx4="http://schemas.microsoft.com/office/drawing/2016/5/10/chartex" xmlns:cx3="http://schemas.microsoft.com/office/drawing/2016/5/9/chartex" xmlns:cx2="http://schemas.microsoft.com/office/drawing/2015/10/21/chartex" xmlns:cx1="http://schemas.microsoft.com/office/drawing/2015/9/8/chartex" xmlns:cx="http://schemas.microsoft.com/office/drawing/2014/chartex">
             <w:pict>
               <v:oval w14:anchorId="51DDD958" id="Oval 97" o:spid="_x0000_s1059" style="position:absolute;margin-left:409.55pt;margin-top:133.3pt;width:45.35pt;height:25.4pt;z-index:251855872;visibility:visible;mso-wrap-style:square;mso-width-percent:0;mso-height-percent:0;mso-wrap-distance-left:9pt;mso-wrap-distance-top:0;mso-wrap-distance-right:9pt;mso-wrap-distance-bottom:0;mso-position-horizontal:absolute;mso-position-horizontal-relative:margin;mso-position-vertical:absolute;mso-position-vertical-relative:text;mso-width-percent:0;mso-height-percent:0;mso-width-relative:margin;mso-height-relative:margin;v-text-anchor:middle" o:gfxdata="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" fillcolor="white [3212]" strokecolor="black [3213]">
                 <v:stroke joinstyle="miter"/>
@@ -9670,7 +10090,7 @@
               </wp:anchor>
             </w:drawing>
           </mc:Choice>
-          <mc:Fallback>
+          <mc:Fallback xmlns:w16se="http://schemas.microsoft.com/office/word/2015/wordml/symex" xmlns:w15="http://schemas.microsoft.com/office/word/2012/wordml" xmlns:cx5="http://schemas.microsoft.com/office/drawing/2016/5/11/chartex" xmlns:cx4="http://schemas.microsoft.com/office/drawing/2016/5/10/chartex" xmlns:cx3="http://schemas.microsoft.com/office/drawing/2016/5/9/chartex" xmlns:cx2="http://schemas.microsoft.com/office/drawing/2015/10/21/chartex" xmlns:cx1="http://schemas.microsoft.com/office/drawing/2015/9/8/chartex" xmlns:cx="http://schemas.microsoft.com/office/drawing/2014/chartex">
             <w:pict>
               <v:line w14:anchorId="71FFE0DD" id="Conexão reta 96" o:spid="_x0000_s1026" style="position:absolute;flip:x y;z-index:251853824;visibility:visible;mso-wrap-style:square;mso-width-percent:0;mso-height-percent:0;mso-wrap-distance-left:9pt;mso-wrap-distance-top:0;mso-wrap-distance-right:9pt;mso-wrap-distance-bottom:0;mso-position-horizontal:absolute;mso-position-horizontal-relative:margin;mso-position-vertical:absolute;mso-position-vertical-relative:text;mso-width-percent:0;mso-height-percent:0;mso-width-relative:margin;mso-height-relative:margin" from="557.15pt,155.1pt" to="567.1pt,184.2pt" o:gfxdata="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" strokecolor="#7f7f7f [1612]" strokeweight="1.75pt">
                 <v:stroke joinstyle="miter"/>
@@ -9780,7 +10200,7 @@
               </wp:anchor>
             </w:drawing>
           </mc:Choice>
-          <mc:Fallback>
+          <mc:Fallback xmlns:w16se="http://schemas.microsoft.com/office/word/2015/wordml/symex" xmlns:w15="http://schemas.microsoft.com/office/word/2012/wordml" xmlns:cx5="http://schemas.microsoft.com/office/drawing/2016/5/11/chartex" xmlns:cx4="http://schemas.microsoft.com/office/drawing/2016/5/10/chartex" xmlns:cx3="http://schemas.microsoft.com/office/drawing/2016/5/9/chartex" xmlns:cx2="http://schemas.microsoft.com/office/drawing/2015/10/21/chartex" xmlns:cx1="http://schemas.microsoft.com/office/drawing/2015/9/8/chartex" xmlns:cx="http://schemas.microsoft.com/office/drawing/2014/chartex">
             <w:pict>
               <v:oval w14:anchorId="2F9B1A6A" id="Oval 95" o:spid="_x0000_s1060" style="position:absolute;margin-left:537.65pt;margin-top:133.9pt;width:58.6pt;height:22.85pt;z-index:251851776;visibility:visible;mso-wrap-style:square;mso-width-percent:0;mso-height-percent:0;mso-wrap-distance-left:9pt;mso-wrap-distance-top:0;mso-wrap-distance-right:9pt;mso-wrap-distance-bottom:0;mso-position-horizontal:absolute;mso-position-horizontal-relative:margin;mso-position-vertical:absolute;mso-position-vertical-relative:text;mso-width-percent:0;mso-height-percent:0;mso-width-relative:margin;mso-height-relative:margin;v-text-anchor:middle" o:gfxdata="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" fillcolor="white [3212]" strokecolor="black [3213]">
                 <v:stroke joinstyle="miter"/>
@@ -9882,7 +10302,7 @@
               </wp:anchor>
             </w:drawing>
           </mc:Choice>
-          <mc:Fallback>
+          <mc:Fallback xmlns:w16se="http://schemas.microsoft.com/office/word/2015/wordml/symex" xmlns:w15="http://schemas.microsoft.com/office/word/2012/wordml" xmlns:cx5="http://schemas.microsoft.com/office/drawing/2016/5/11/chartex" xmlns:cx4="http://schemas.microsoft.com/office/drawing/2016/5/10/chartex" xmlns:cx3="http://schemas.microsoft.com/office/drawing/2016/5/9/chartex" xmlns:cx2="http://schemas.microsoft.com/office/drawing/2015/10/21/chartex" xmlns:cx1="http://schemas.microsoft.com/office/drawing/2015/9/8/chartex" xmlns:cx="http://schemas.microsoft.com/office/drawing/2014/chartex">
             <w:pict>
               <v:line w14:anchorId="70FAC6A8" id="Conexão reta 94" o:spid="_x0000_s1026" style="position:absolute;flip:y;z-index:251849728;visibility:visible;mso-wrap-style:square;mso-width-percent:0;mso-height-percent:0;mso-wrap-distance-left:9pt;mso-wrap-distance-top:0;mso-wrap-distance-right:9pt;mso-wrap-distance-bottom:0;mso-position-horizontal:absolute;mso-position-horizontal-relative:margin;mso-position-vertical:absolute;mso-position-vertical-relative:text;mso-width-percent:0;mso-height-percent:0;mso-width-relative:margin;mso-height-relative:margin" from="583.8pt,179.6pt" to="590.65pt,185pt" o:gfxdata="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" strokecolor="#7f7f7f [1612]" strokeweight="1.75pt">
                 <v:stroke joinstyle="miter"/>
@@ -9992,7 +10412,7 @@
               </wp:anchor>
             </w:drawing>
           </mc:Choice>
-          <mc:Fallback>
+          <mc:Fallback xmlns:w16se="http://schemas.microsoft.com/office/word/2015/wordml/symex" xmlns:w15="http://schemas.microsoft.com/office/word/2012/wordml" xmlns:cx5="http://schemas.microsoft.com/office/drawing/2016/5/11/chartex" xmlns:cx4="http://schemas.microsoft.com/office/drawing/2016/5/10/chartex" xmlns:cx3="http://schemas.microsoft.com/office/drawing/2016/5/9/chartex" xmlns:cx2="http://schemas.microsoft.com/office/drawing/2015/10/21/chartex" xmlns:cx1="http://schemas.microsoft.com/office/drawing/2015/9/8/chartex" xmlns:cx="http://schemas.microsoft.com/office/drawing/2014/chartex">
             <w:pict>
               <v:oval w14:anchorId="5161A222" id="Oval 93" o:spid="_x0000_s1061" style="position:absolute;margin-left:564.7pt;margin-top:156.9pt;width:49.05pt;height:22.85pt;z-index:251847680;visibility:visible;mso-wrap-style:square;mso-width-percent:0;mso-height-percent:0;mso-wrap-distance-left:9pt;mso-wrap-distance-top:0;mso-wrap-distance-right:9pt;mso-wrap-distance-bottom:0;mso-position-horizontal:absolute;mso-position-horizontal-relative:margin;mso-position-vertical:absolute;mso-position-vertical-relative:text;mso-width-percent:0;mso-height-percent:0;mso-width-relative:margin;mso-height-relative:margin;v-text-anchor:middle" o:gfxdata="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" fillcolor="white [3212]" strokecolor="black [3213]">
                 <v:stroke joinstyle="miter"/>
@@ -10094,7 +10514,7 @@
               </wp:anchor>
             </w:drawing>
           </mc:Choice>
-          <mc:Fallback>
+          <mc:Fallback xmlns:w16se="http://schemas.microsoft.com/office/word/2015/wordml/symex" xmlns:w15="http://schemas.microsoft.com/office/word/2012/wordml" xmlns:cx5="http://schemas.microsoft.com/office/drawing/2016/5/11/chartex" xmlns:cx4="http://schemas.microsoft.com/office/drawing/2016/5/10/chartex" xmlns:cx3="http://schemas.microsoft.com/office/drawing/2016/5/9/chartex" xmlns:cx2="http://schemas.microsoft.com/office/drawing/2015/10/21/chartex" xmlns:cx1="http://schemas.microsoft.com/office/drawing/2015/9/8/chartex" xmlns:cx="http://schemas.microsoft.com/office/drawing/2014/chartex">
             <w:pict>
               <v:line w14:anchorId="228DB679" id="Conexão reta 92" o:spid="_x0000_s1026" style="position:absolute;z-index:251845632;visibility:visible;mso-wrap-style:square;mso-width-percent:0;mso-height-percent:0;mso-wrap-distance-left:9pt;mso-wrap-distance-top:0;mso-wrap-distance-right:9pt;mso-wrap-distance-bottom:0;mso-position-horizontal:absolute;mso-position-horizontal-relative:margin;mso-position-vertical:absolute;mso-position-vertical-relative:text;mso-width-percent:0;mso-height-percent:0;mso-width-relative:margin;mso-height-relative:margin" from="595.45pt,200pt" to="613.75pt,210.35pt" o:gfxdata="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" strokecolor="#7f7f7f [1612]" strokeweight="1.75pt">
                 <v:stroke joinstyle="miter"/>
@@ -10204,7 +10624,7 @@
               </wp:anchor>
             </w:drawing>
           </mc:Choice>
-          <mc:Fallback>
+          <mc:Fallback xmlns:w16se="http://schemas.microsoft.com/office/word/2015/wordml/symex" xmlns:w15="http://schemas.microsoft.com/office/word/2012/wordml" xmlns:cx5="http://schemas.microsoft.com/office/drawing/2016/5/11/chartex" xmlns:cx4="http://schemas.microsoft.com/office/drawing/2016/5/10/chartex" xmlns:cx3="http://schemas.microsoft.com/office/drawing/2016/5/9/chartex" xmlns:cx2="http://schemas.microsoft.com/office/drawing/2015/10/21/chartex" xmlns:cx1="http://schemas.microsoft.com/office/drawing/2015/9/8/chartex" xmlns:cx="http://schemas.microsoft.com/office/drawing/2014/chartex">
             <w:pict>
               <v:oval w14:anchorId="20F03AAB" id="Oval 91" o:spid="_x0000_s1062" style="position:absolute;margin-left:613.7pt;margin-top:199.1pt;width:38.65pt;height:22.85pt;z-index:251843584;visibility:visible;mso-wrap-style:square;mso-width-percent:0;mso-height-percent:0;mso-wrap-distance-left:9pt;mso-wrap-distance-top:0;mso-wrap-distance-right:9pt;mso-wrap-distance-bottom:0;mso-position-horizontal:absolute;mso-position-horizontal-relative:margin;mso-position-vertical:absolute;mso-position-vertical-relative:text;mso-width-percent:0;mso-height-percent:0;mso-width-relative:margin;mso-height-relative:margin;v-text-anchor:middle" o:gfxdata="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" fillcolor="white [3212]" strokecolor="black [3213]">
                 <v:stroke joinstyle="miter"/>
@@ -10340,7 +10760,7 @@
               </wp:anchor>
             </w:drawing>
           </mc:Choice>
-          <mc:Fallback>
+          <mc:Fallback xmlns:w16se="http://schemas.microsoft.com/office/word/2015/wordml/symex" xmlns:w15="http://schemas.microsoft.com/office/word/2012/wordml" xmlns:cx5="http://schemas.microsoft.com/office/drawing/2016/5/11/chartex" xmlns:cx4="http://schemas.microsoft.com/office/drawing/2016/5/10/chartex" xmlns:cx3="http://schemas.microsoft.com/office/drawing/2016/5/9/chartex" xmlns:cx2="http://schemas.microsoft.com/office/drawing/2015/10/21/chartex" xmlns:cx1="http://schemas.microsoft.com/office/drawing/2015/9/8/chartex" xmlns:cx="http://schemas.microsoft.com/office/drawing/2014/chartex">
             <w:pict>
               <v:oval w14:anchorId="473A3AAC" id="Oval 89" o:spid="_x0000_s1063" style="position:absolute;margin-left:609.6pt;margin-top:172.15pt;width:45.35pt;height:25.4pt;z-index:251840512;visibility:visible;mso-wrap-style:square;mso-width-percent:0;mso-height-percent:0;mso-wrap-distance-left:9pt;mso-wrap-distance-top:0;mso-wrap-distance-right:9pt;mso-wrap-distance-bottom:0;mso-position-horizontal:absolute;mso-position-horizontal-relative:margin;mso-position-vertical:absolute;mso-position-vertical-relative:text;mso-width-percent:0;mso-height-percent:0;mso-width-relative:margin;mso-height-relative:margin;v-text-anchor:middle" o:gfxdata="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" fillcolor="white [3212]" strokecolor="black [3213]">
                 <v:stroke joinstyle="miter"/>
@@ -10444,7 +10864,7 @@
               </wp:anchor>
             </w:drawing>
           </mc:Choice>
-          <mc:Fallback>
+          <mc:Fallback xmlns:w16se="http://schemas.microsoft.com/office/word/2015/wordml/symex" xmlns:w15="http://schemas.microsoft.com/office/word/2012/wordml" xmlns:cx5="http://schemas.microsoft.com/office/drawing/2016/5/11/chartex" xmlns:cx4="http://schemas.microsoft.com/office/drawing/2016/5/10/chartex" xmlns:cx3="http://schemas.microsoft.com/office/drawing/2016/5/9/chartex" xmlns:cx2="http://schemas.microsoft.com/office/drawing/2015/10/21/chartex" xmlns:cx1="http://schemas.microsoft.com/office/drawing/2015/9/8/chartex" xmlns:cx="http://schemas.microsoft.com/office/drawing/2014/chartex">
             <w:pict>
               <v:line w14:anchorId="1184AA08" id="Conexão reta 90" o:spid="_x0000_s1026" style="position:absolute;flip:y;z-index:251841536;visibility:visible;mso-wrap-style:square;mso-width-percent:0;mso-height-percent:0;mso-wrap-distance-left:9pt;mso-wrap-distance-top:0;mso-wrap-distance-right:9pt;mso-wrap-distance-bottom:0;mso-position-horizontal:absolute;mso-position-horizontal-relative:margin;mso-position-vertical:absolute;mso-position-vertical-relative:text;mso-width-percent:0;mso-height-percent:0;mso-width-relative:margin;mso-height-relative:margin" from="595.15pt,184.95pt" to="609.4pt,187.2pt" o:gfxdata="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" strokecolor="#7f7f7f [1612]" strokeweight="1.75pt">
                 <v:stroke joinstyle="miter"/>
@@ -10554,7 +10974,7 @@
               </wp:anchor>
             </w:drawing>
           </mc:Choice>
-          <mc:Fallback>
+          <mc:Fallback xmlns:w16se="http://schemas.microsoft.com/office/word/2015/wordml/symex" xmlns:w15="http://schemas.microsoft.com/office/word/2012/wordml" xmlns:cx5="http://schemas.microsoft.com/office/drawing/2016/5/11/chartex" xmlns:cx4="http://schemas.microsoft.com/office/drawing/2016/5/10/chartex" xmlns:cx3="http://schemas.microsoft.com/office/drawing/2016/5/9/chartex" xmlns:cx2="http://schemas.microsoft.com/office/drawing/2015/10/21/chartex" xmlns:cx1="http://schemas.microsoft.com/office/drawing/2015/9/8/chartex" xmlns:cx="http://schemas.microsoft.com/office/drawing/2014/chartex">
             <w:pict>
               <v:oval w14:anchorId="7BE3D27A" id="Oval 66" o:spid="_x0000_s1064" style="position:absolute;margin-left:148.15pt;margin-top:43.2pt;width:88.8pt;height:25.5pt;z-index:251794432;visibility:visible;mso-wrap-style:square;mso-width-percent:0;mso-height-percent:0;mso-wrap-distance-left:9pt;mso-wrap-distance-top:0;mso-wrap-distance-right:9pt;mso-wrap-distance-bottom:0;mso-position-horizontal:absolute;mso-position-horizontal-relative:text;mso-position-vertical:absolute;mso-position-vertical-relative:text;mso-width-percent:0;mso-height-percent:0;mso-width-relative:margin;mso-height-relative:margin;v-text-anchor:middle" o:gfxdata="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" fillcolor="white [3212]" strokecolor="black [3213]">
                 <v:stroke joinstyle="miter"/>
@@ -10687,7 +11107,7 @@
               </wp:anchor>
             </w:drawing>
           </mc:Choice>
-          <mc:Fallback>
+          <mc:Fallback xmlns:w16se="http://schemas.microsoft.com/office/word/2015/wordml/symex" xmlns:w15="http://schemas.microsoft.com/office/word/2012/wordml" xmlns:cx5="http://schemas.microsoft.com/office/drawing/2016/5/11/chartex" xmlns:cx4="http://schemas.microsoft.com/office/drawing/2016/5/10/chartex" xmlns:cx3="http://schemas.microsoft.com/office/drawing/2016/5/9/chartex" xmlns:cx2="http://schemas.microsoft.com/office/drawing/2015/10/21/chartex" xmlns:cx1="http://schemas.microsoft.com/office/drawing/2015/9/8/chartex" xmlns:cx="http://schemas.microsoft.com/office/drawing/2014/chartex">
             <w:pict>
               <v:oval w14:anchorId="60EB5B1C" id="Oval 42" o:spid="_x0000_s1065" style="position:absolute;margin-left:361.15pt;margin-top:39.45pt;width:48.9pt;height:22.9pt;z-index:251759616;visibility:visible;mso-wrap-style:square;mso-width-percent:0;mso-height-percent:0;mso-wrap-distance-left:9pt;mso-wrap-distance-top:0;mso-wrap-distance-right:9pt;mso-wrap-distance-bottom:0;mso-position-horizontal:absolute;mso-position-horizontal-relative:text;mso-position-vertical:absolute;mso-position-vertical-relative:text;mso-width-percent:0;mso-height-percent:0;mso-width-relative:margin;mso-height-relative:margin;v-text-anchor:middle" o:gfxdata="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" fillcolor="white [3212]" strokecolor="black [3213]">
                 <v:stroke joinstyle="miter"/>
@@ -10788,7 +11208,7 @@
               </wp:anchor>
             </w:drawing>
           </mc:Choice>
-          <mc:Fallback>
+          <mc:Fallback xmlns:w16se="http://schemas.microsoft.com/office/word/2015/wordml/symex" xmlns:w15="http://schemas.microsoft.com/office/word/2012/wordml" xmlns:cx5="http://schemas.microsoft.com/office/drawing/2016/5/11/chartex" xmlns:cx4="http://schemas.microsoft.com/office/drawing/2016/5/10/chartex" xmlns:cx3="http://schemas.microsoft.com/office/drawing/2016/5/9/chartex" xmlns:cx2="http://schemas.microsoft.com/office/drawing/2015/10/21/chartex" xmlns:cx1="http://schemas.microsoft.com/office/drawing/2015/9/8/chartex" xmlns:cx="http://schemas.microsoft.com/office/drawing/2014/chartex">
             <w:pict>
               <v:line w14:anchorId="5E9DFBBC" id="Conexão reta 41" o:spid="_x0000_s1026" style="position:absolute;flip:x y;z-index:251757568;visibility:visible;mso-wrap-style:square;mso-width-percent:0;mso-height-percent:0;mso-wrap-distance-left:9pt;mso-wrap-distance-top:0;mso-wrap-distance-right:9pt;mso-wrap-distance-bottom:0;mso-position-horizontal:absolute;mso-position-horizontal-relative:text;mso-position-vertical:absolute;mso-position-vertical-relative:text;mso-width-percent:0;mso-height-percent:0;mso-width-relative:margin;mso-height-relative:margin" from="383.65pt,60.45pt" to="399.35pt,107.15pt" o:gfxdata="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" strokecolor="#7f7f7f [1612]" strokeweight="1.75pt">
                 <v:stroke joinstyle="miter"/>
@@ -10828,7 +11248,7 @@
                     </pic:cNvPicPr>
                   </pic:nvPicPr>
                   <pic:blipFill rotWithShape="1">
-                    <a:blip r:embed="rId6">
+                    <a:blip r:embed="rId7">
                       <a:extLst>
                         <a:ext uri="{28A0092B-C50C-407E-A947-70E740481C1C}">
                           <a14:useLocalDpi xmlns:a14="http://schemas.microsoft.com/office/drawing/2010/main" val="0"/>
@@ -10899,7 +11319,7 @@
                     </pic:cNvPicPr>
                   </pic:nvPicPr>
                   <pic:blipFill rotWithShape="1">
-                    <a:blip r:embed="rId6">
+                    <a:blip r:embed="rId7">
                       <a:extLst>
                         <a:ext uri="{28A0092B-C50C-407E-A947-70E740481C1C}">
                           <a14:useLocalDpi xmlns:a14="http://schemas.microsoft.com/office/drawing/2010/main" val="0"/>
@@ -11044,16 +11464,8 @@
                               <w:rPr>
                                 <w:lang w:val="pt-PT"/>
                               </w:rPr>
-                              <w:t xml:space="preserve"> (Posso adicionar mais salas e mais gêne</w:t>
+                              <w:t xml:space="preserve"> (Posso adicionar mais salas e mais gêneros)</w:t>
                             </w:r>
-                            <w:bookmarkStart w:id="0" w:name="_GoBack"/>
-                            <w:r>
-                              <w:rPr>
-                                <w:lang w:val="pt-PT"/>
-                              </w:rPr>
-                              <w:t>ros)</w:t>
-                            </w:r>
-                            <w:bookmarkEnd w:id="0"/>
                           </w:p>
                         </w:txbxContent>
                       </wps:txbx>
@@ -11075,7 +11487,7 @@
               </wp:anchor>
             </w:drawing>
           </mc:Choice>
-          <mc:Fallback>
+          <mc:Fallback xmlns:w16se="http://schemas.microsoft.com/office/word/2015/wordml/symex" xmlns:w15="http://schemas.microsoft.com/office/word/2012/wordml" xmlns:cx5="http://schemas.microsoft.com/office/drawing/2016/5/11/chartex" xmlns:cx4="http://schemas.microsoft.com/office/drawing/2016/5/10/chartex" xmlns:cx3="http://schemas.microsoft.com/office/drawing/2016/5/9/chartex" xmlns:cx2="http://schemas.microsoft.com/office/drawing/2015/10/21/chartex" xmlns:cx1="http://schemas.microsoft.com/office/drawing/2015/9/8/chartex" xmlns:cx="http://schemas.microsoft.com/office/drawing/2014/chartex">
             <w:pict>
               <v:shapetype id="_x0000_t65" coordsize="21600,21600" o:spt="65" adj="18900" path="m,l,21600@0,21600,21600@0,21600,xem@0,21600nfl@3@5c@7@9@11@13,21600@0e">
                 <v:formulas>
@@ -11235,7 +11647,7 @@
               </wp:anchor>
             </w:drawing>
           </mc:Choice>
-          <mc:Fallback>
+          <mc:Fallback xmlns:w16se="http://schemas.microsoft.com/office/word/2015/wordml/symex" xmlns:w15="http://schemas.microsoft.com/office/word/2012/wordml" xmlns:cx5="http://schemas.microsoft.com/office/drawing/2016/5/11/chartex" xmlns:cx4="http://schemas.microsoft.com/office/drawing/2016/5/10/chartex" xmlns:cx3="http://schemas.microsoft.com/office/drawing/2016/5/9/chartex" xmlns:cx2="http://schemas.microsoft.com/office/drawing/2015/10/21/chartex" xmlns:cx1="http://schemas.microsoft.com/office/drawing/2015/9/8/chartex" xmlns:cx="http://schemas.microsoft.com/office/drawing/2014/chartex">
             <w:pict>
               <v:line w14:anchorId="1173244E" id="Conexão reta 83" o:spid="_x0000_s1026" style="position:absolute;z-index:251829248;visibility:visible;mso-wrap-style:square;mso-width-percent:0;mso-height-percent:0;mso-wrap-distance-left:9pt;mso-wrap-distance-top:0;mso-wrap-distance-right:9pt;mso-wrap-distance-bottom:0;mso-position-horizontal:absolute;mso-position-horizontal-relative:margin;mso-position-vertical:absolute;mso-position-vertical-relative:text;mso-width-percent:0;mso-height-percent:0;mso-width-relative:margin;mso-height-relative:margin" from="584.65pt,129.55pt" to="614.55pt,151.5pt" o:gfxdata="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" strokecolor="#7f7f7f [1612]" strokeweight="1.75pt">
                 <v:stroke joinstyle="miter"/>
@@ -11345,7 +11757,7 @@
               </wp:anchor>
             </w:drawing>
           </mc:Choice>
-          <mc:Fallback>
+          <mc:Fallback xmlns:w16se="http://schemas.microsoft.com/office/word/2015/wordml/symex" xmlns:w15="http://schemas.microsoft.com/office/word/2012/wordml" xmlns:cx5="http://schemas.microsoft.com/office/drawing/2016/5/11/chartex" xmlns:cx4="http://schemas.microsoft.com/office/drawing/2016/5/10/chartex" xmlns:cx3="http://schemas.microsoft.com/office/drawing/2016/5/9/chartex" xmlns:cx2="http://schemas.microsoft.com/office/drawing/2015/10/21/chartex" xmlns:cx1="http://schemas.microsoft.com/office/drawing/2015/9/8/chartex" xmlns:cx="http://schemas.microsoft.com/office/drawing/2014/chartex">
             <w:pict>
               <v:oval w14:anchorId="0DA17755" id="Oval 82" o:spid="_x0000_s1030" style="position:absolute;margin-left:610.65pt;margin-top:144.8pt;width:52.8pt;height:24.3pt;z-index:251827200;visibility:visible;mso-wrap-style:square;mso-width-percent:0;mso-height-percent:0;mso-wrap-distance-left:9pt;mso-wrap-distance-top:0;mso-wrap-distance-right:9pt;mso-wrap-distance-bottom:0;mso-position-horizontal:absolute;mso-position-horizontal-relative:margin;mso-position-vertical:absolute;mso-position-vertical-relative:text;mso-width-percent:0;mso-height-percent:0;mso-width-relative:margin;mso-height-relative:margin;v-text-anchor:middle" o:gfxdata="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" fillcolor="white [3212]" strokecolor="black [3213]">
                 <v:stroke joinstyle="miter"/>
@@ -11456,7 +11868,7 @@
               </wp:anchor>
             </w:drawing>
           </mc:Choice>
-          <mc:Fallback>
+          <mc:Fallback xmlns:w16se="http://schemas.microsoft.com/office/word/2015/wordml/symex" xmlns:w15="http://schemas.microsoft.com/office/word/2012/wordml" xmlns:cx5="http://schemas.microsoft.com/office/drawing/2016/5/11/chartex" xmlns:cx4="http://schemas.microsoft.com/office/drawing/2016/5/10/chartex" xmlns:cx3="http://schemas.microsoft.com/office/drawing/2016/5/9/chartex" xmlns:cx2="http://schemas.microsoft.com/office/drawing/2015/10/21/chartex" xmlns:cx1="http://schemas.microsoft.com/office/drawing/2015/9/8/chartex" xmlns:cx="http://schemas.microsoft.com/office/drawing/2014/chartex">
             <w:pict>
               <v:line w14:anchorId="74E42BC9" id="Conexão reta 81" o:spid="_x0000_s1026" style="position:absolute;z-index:251825152;visibility:visible;mso-wrap-style:square;mso-width-percent:0;mso-height-percent:0;mso-wrap-distance-left:9pt;mso-wrap-distance-top:0;mso-wrap-distance-right:9pt;mso-wrap-distance-bottom:0;mso-position-horizontal:absolute;mso-position-horizontal-relative:margin;mso-position-vertical:absolute;mso-position-vertical-relative:text;mso-width-percent:0;mso-height-percent:0;mso-width-relative:margin;mso-height-relative:margin" from="593.5pt,128.15pt" to="609.4pt,129.5pt" o:gfxdata="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" strokecolor="#7f7f7f [1612]" strokeweight="1.75pt">
                 <v:stroke joinstyle="miter"/>
@@ -11575,7 +11987,7 @@
               </wp:anchor>
             </w:drawing>
           </mc:Choice>
-          <mc:Fallback>
+          <mc:Fallback xmlns:w16se="http://schemas.microsoft.com/office/word/2015/wordml/symex" xmlns:w15="http://schemas.microsoft.com/office/word/2012/wordml" xmlns:cx5="http://schemas.microsoft.com/office/drawing/2016/5/11/chartex" xmlns:cx4="http://schemas.microsoft.com/office/drawing/2016/5/10/chartex" xmlns:cx3="http://schemas.microsoft.com/office/drawing/2016/5/9/chartex" xmlns:cx2="http://schemas.microsoft.com/office/drawing/2015/10/21/chartex" xmlns:cx1="http://schemas.microsoft.com/office/drawing/2015/9/8/chartex" xmlns:cx="http://schemas.microsoft.com/office/drawing/2014/chartex">
             <w:pict>
               <v:oval w14:anchorId="4C8961B8" id="Oval 80" o:spid="_x0000_s1069" style="position:absolute;margin-left:609.3pt;margin-top:117.5pt;width:52.8pt;height:24.3pt;z-index:251823104;visibility:visible;mso-wrap-style:square;mso-width-percent:0;mso-height-percent:0;mso-wrap-distance-left:9pt;mso-wrap-distance-top:0;mso-wrap-distance-right:9pt;mso-wrap-distance-bottom:0;mso-position-horizontal:absolute;mso-position-horizontal-relative:margin;mso-position-vertical:absolute;mso-position-vertical-relative:text;mso-width-percent:0;mso-height-percent:0;mso-width-relative:margin;mso-height-relative:margin;v-text-anchor:middle" o:gfxdata="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" fillcolor="white [3212]" strokecolor="black [3213]">
                 <v:stroke joinstyle="miter"/>
@@ -11686,7 +12098,7 @@
               </wp:anchor>
             </w:drawing>
           </mc:Choice>
-          <mc:Fallback>
+          <mc:Fallback xmlns:w16se="http://schemas.microsoft.com/office/word/2015/wordml/symex" xmlns:w15="http://schemas.microsoft.com/office/word/2012/wordml" xmlns:cx5="http://schemas.microsoft.com/office/drawing/2016/5/11/chartex" xmlns:cx4="http://schemas.microsoft.com/office/drawing/2016/5/10/chartex" xmlns:cx3="http://schemas.microsoft.com/office/drawing/2016/5/9/chartex" xmlns:cx2="http://schemas.microsoft.com/office/drawing/2015/10/21/chartex" xmlns:cx1="http://schemas.microsoft.com/office/drawing/2015/9/8/chartex" xmlns:cx="http://schemas.microsoft.com/office/drawing/2014/chartex">
             <w:pict>
               <v:line w14:anchorId="15A4CC1B" id="Conexão reta 79" o:spid="_x0000_s1026" style="position:absolute;flip:y;z-index:251821056;visibility:visible;mso-wrap-style:square;mso-width-percent:0;mso-height-percent:0;mso-wrap-distance-left:9pt;mso-wrap-distance-top:0;mso-wrap-distance-right:9pt;mso-wrap-distance-bottom:0;mso-position-horizontal:absolute;mso-position-horizontal-relative:margin;mso-position-vertical:absolute;mso-position-vertical-relative:text;mso-width-percent:0;mso-height-percent:0;mso-width-relative:margin;mso-height-relative:margin" from="594pt,109.45pt" to="608.95pt,122.05pt" o:gfxdata="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" strokecolor="#7f7f7f [1612]" strokeweight="1.75pt">
                 <v:stroke joinstyle="miter"/>
@@ -11764,7 +12176,7 @@
               </wp:anchor>
             </w:drawing>
           </mc:Choice>
-          <mc:Fallback>
+          <mc:Fallback xmlns:w16se="http://schemas.microsoft.com/office/word/2015/wordml/symex" xmlns:w15="http://schemas.microsoft.com/office/word/2012/wordml" xmlns:cx5="http://schemas.microsoft.com/office/drawing/2016/5/11/chartex" xmlns:cx4="http://schemas.microsoft.com/office/drawing/2016/5/10/chartex" xmlns:cx3="http://schemas.microsoft.com/office/drawing/2016/5/9/chartex" xmlns:cx2="http://schemas.microsoft.com/office/drawing/2015/10/21/chartex" xmlns:cx1="http://schemas.microsoft.com/office/drawing/2015/9/8/chartex" xmlns:cx="http://schemas.microsoft.com/office/drawing/2014/chartex">
             <w:pict>
               <v:line w14:anchorId="698CD869" id="Conexão reta 75" o:spid="_x0000_s1026" style="position:absolute;flip:y;z-index:251812864;visibility:visible;mso-wrap-style:square;mso-width-percent:0;mso-height-percent:0;mso-wrap-distance-left:9pt;mso-wrap-distance-top:0;mso-wrap-distance-right:9pt;mso-wrap-distance-bottom:0;mso-position-horizontal:absolute;mso-position-horizontal-relative:margin;mso-position-vertical:absolute;mso-position-vertical-relative:text;mso-width-percent:0;mso-height-percent:0;mso-width-relative:margin;mso-height-relative:margin" from="591.2pt,64.1pt" to="593.55pt,107.05pt" o:gfxdata="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" strokecolor="#7f7f7f [1612]" strokeweight="1.75pt">
                 <v:stroke joinstyle="miter"/>
@@ -11874,7 +12286,7 @@
               </wp:anchor>
             </w:drawing>
           </mc:Choice>
-          <mc:Fallback>
+          <mc:Fallback xmlns:w16se="http://schemas.microsoft.com/office/word/2015/wordml/symex" xmlns:w15="http://schemas.microsoft.com/office/word/2012/wordml" xmlns:cx5="http://schemas.microsoft.com/office/drawing/2016/5/11/chartex" xmlns:cx4="http://schemas.microsoft.com/office/drawing/2016/5/10/chartex" xmlns:cx3="http://schemas.microsoft.com/office/drawing/2016/5/9/chartex" xmlns:cx2="http://schemas.microsoft.com/office/drawing/2015/10/21/chartex" xmlns:cx1="http://schemas.microsoft.com/office/drawing/2015/9/8/chartex" xmlns:cx="http://schemas.microsoft.com/office/drawing/2014/chartex">
             <w:pict>
               <v:oval w14:anchorId="48480995" id="Oval 78" o:spid="_x0000_s1032" style="position:absolute;margin-left:605.5pt;margin-top:91pt;width:52.85pt;height:24.3pt;z-index:251819008;visibility:visible;mso-wrap-style:square;mso-width-percent:0;mso-height-percent:0;mso-wrap-distance-left:9pt;mso-wrap-distance-top:0;mso-wrap-distance-right:9pt;mso-wrap-distance-bottom:0;mso-position-horizontal:absolute;mso-position-horizontal-relative:margin;mso-position-vertical:absolute;mso-position-vertical-relative:text;mso-width-percent:0;mso-height-percent:0;mso-width-relative:margin;mso-height-relative:margin;v-text-anchor:middle" o:gfxdata="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" fillcolor="white [3212]" strokecolor="black [3213]">
                 <v:stroke joinstyle="miter"/>
@@ -12017,7 +12429,7 @@
               </wp:anchor>
             </w:drawing>
           </mc:Choice>
-          <mc:Fallback>
+          <mc:Fallback xmlns:w16se="http://schemas.microsoft.com/office/word/2015/wordml/symex" xmlns:w15="http://schemas.microsoft.com/office/word/2012/wordml" xmlns:cx5="http://schemas.microsoft.com/office/drawing/2016/5/11/chartex" xmlns:cx4="http://schemas.microsoft.com/office/drawing/2016/5/10/chartex" xmlns:cx3="http://schemas.microsoft.com/office/drawing/2016/5/9/chartex" xmlns:cx2="http://schemas.microsoft.com/office/drawing/2015/10/21/chartex" xmlns:cx1="http://schemas.microsoft.com/office/drawing/2015/9/8/chartex" xmlns:cx="http://schemas.microsoft.com/office/drawing/2014/chartex">
             <w:pict>
               <v:oval w14:anchorId="4B47A5AB" id="Oval 76" o:spid="_x0000_s1033" style="position:absolute;margin-left:1.65pt;margin-top:64pt;width:52.85pt;height:24.3pt;z-index:251814912;visibility:visible;mso-wrap-style:square;mso-width-percent:0;mso-height-percent:0;mso-wrap-distance-left:9pt;mso-wrap-distance-top:0;mso-wrap-distance-right:9pt;mso-wrap-distance-bottom:0;mso-position-horizontal:right;mso-position-horizontal-relative:margin;mso-position-vertical:absolute;mso-position-vertical-relative:text;mso-width-percent:0;mso-height-percent:0;mso-width-relative:margin;mso-height-relative:margin;v-text-anchor:middle" o:gfxdata="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" fillcolor="white [3212]" strokecolor="black [3213]">
                 <v:stroke joinstyle="miter"/>
@@ -12128,7 +12540,7 @@
               </wp:anchor>
             </w:drawing>
           </mc:Choice>
-          <mc:Fallback>
+          <mc:Fallback xmlns:w16se="http://schemas.microsoft.com/office/word/2015/wordml/symex" xmlns:w15="http://schemas.microsoft.com/office/word/2012/wordml" xmlns:cx5="http://schemas.microsoft.com/office/drawing/2016/5/11/chartex" xmlns:cx4="http://schemas.microsoft.com/office/drawing/2016/5/10/chartex" xmlns:cx3="http://schemas.microsoft.com/office/drawing/2016/5/9/chartex" xmlns:cx2="http://schemas.microsoft.com/office/drawing/2015/10/21/chartex" xmlns:cx1="http://schemas.microsoft.com/office/drawing/2015/9/8/chartex" xmlns:cx="http://schemas.microsoft.com/office/drawing/2014/chartex">
             <w:pict>
               <v:line w14:anchorId="7ED0EE45" id="Conexão reta 77" o:spid="_x0000_s1026" style="position:absolute;flip:y;z-index:251816960;visibility:visible;mso-wrap-style:square;mso-width-percent:0;mso-height-percent:0;mso-wrap-distance-left:9pt;mso-wrap-distance-top:0;mso-wrap-distance-right:9pt;mso-wrap-distance-bottom:0;mso-position-horizontal:absolute;mso-position-horizontal-relative:margin;mso-position-vertical:absolute;mso-position-vertical-relative:text;mso-width-percent:0;mso-height-percent:0;mso-width-relative:margin;mso-height-relative:margin" from="593.4pt,86.05pt" to="609.45pt,115.5pt" o:gfxdata="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" strokecolor="#7f7f7f [1612]" strokeweight="1.75pt">
                 <v:stroke joinstyle="miter"/>
@@ -12238,7 +12650,7 @@
               </wp:anchor>
             </w:drawing>
           </mc:Choice>
-          <mc:Fallback>
+          <mc:Fallback xmlns:w16se="http://schemas.microsoft.com/office/word/2015/wordml/symex" xmlns:w15="http://schemas.microsoft.com/office/word/2012/wordml" xmlns:cx5="http://schemas.microsoft.com/office/drawing/2016/5/11/chartex" xmlns:cx4="http://schemas.microsoft.com/office/drawing/2016/5/10/chartex" xmlns:cx3="http://schemas.microsoft.com/office/drawing/2016/5/9/chartex" xmlns:cx2="http://schemas.microsoft.com/office/drawing/2015/10/21/chartex" xmlns:cx1="http://schemas.microsoft.com/office/drawing/2015/9/8/chartex" xmlns:cx="http://schemas.microsoft.com/office/drawing/2014/chartex">
             <w:pict>
               <v:oval w14:anchorId="23B4340F" id="Oval 71" o:spid="_x0000_s1034" style="position:absolute;margin-left:517.1pt;margin-top:57.95pt;width:50.45pt;height:24.3pt;z-index:251804672;visibility:visible;mso-wrap-style:square;mso-width-percent:0;mso-height-percent:0;mso-wrap-distance-left:9pt;mso-wrap-distance-top:0;mso-wrap-distance-right:9pt;mso-wrap-distance-bottom:0;mso-position-horizontal:absolute;mso-position-horizontal-relative:margin;mso-position-vertical:absolute;mso-position-vertical-relative:text;mso-width-percent:0;mso-height-percent:0;mso-width-relative:margin;mso-height-relative:margin;v-text-anchor:middle" o:gfxdata="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" fillcolor="white [3212]" strokecolor="black [3213]">
                 <v:stroke joinstyle="miter"/>
@@ -12372,7 +12784,7 @@
               </wp:anchor>
             </w:drawing>
           </mc:Choice>
-          <mc:Fallback>
+          <mc:Fallback xmlns:w16se="http://schemas.microsoft.com/office/word/2015/wordml/symex" xmlns:w15="http://schemas.microsoft.com/office/word/2012/wordml" xmlns:cx5="http://schemas.microsoft.com/office/drawing/2016/5/11/chartex" xmlns:cx4="http://schemas.microsoft.com/office/drawing/2016/5/10/chartex" xmlns:cx3="http://schemas.microsoft.com/office/drawing/2016/5/9/chartex" xmlns:cx2="http://schemas.microsoft.com/office/drawing/2015/10/21/chartex" xmlns:cx1="http://schemas.microsoft.com/office/drawing/2015/9/8/chartex" xmlns:cx="http://schemas.microsoft.com/office/drawing/2014/chartex">
             <w:pict>
               <v:oval w14:anchorId="1B7D063D" id="Oval 74" o:spid="_x0000_s1035" style="position:absolute;margin-left:539.5pt;margin-top:81.6pt;width:51.4pt;height:24.3pt;z-index:251810816;visibility:visible;mso-wrap-style:square;mso-width-percent:0;mso-height-percent:0;mso-wrap-distance-left:9pt;mso-wrap-distance-top:0;mso-wrap-distance-right:9pt;mso-wrap-distance-bottom:0;mso-position-horizontal:absolute;mso-position-horizontal-relative:margin;mso-position-vertical:absolute;mso-position-vertical-relative:text;mso-width-percent:0;mso-height-percent:0;mso-width-relative:margin;mso-height-relative:margin;v-text-anchor:middle" o:gfxdata="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" fillcolor="white [3212]" strokecolor="black [3213]">
                 <v:stroke joinstyle="miter"/>
@@ -12483,7 +12895,7 @@
               </wp:anchor>
             </w:drawing>
           </mc:Choice>
-          <mc:Fallback>
+          <mc:Fallback xmlns:w16se="http://schemas.microsoft.com/office/word/2015/wordml/symex" xmlns:w15="http://schemas.microsoft.com/office/word/2012/wordml" xmlns:cx5="http://schemas.microsoft.com/office/drawing/2016/5/11/chartex" xmlns:cx4="http://schemas.microsoft.com/office/drawing/2016/5/10/chartex" xmlns:cx3="http://schemas.microsoft.com/office/drawing/2016/5/9/chartex" xmlns:cx2="http://schemas.microsoft.com/office/drawing/2015/10/21/chartex" xmlns:cx1="http://schemas.microsoft.com/office/drawing/2015/9/8/chartex" xmlns:cx="http://schemas.microsoft.com/office/drawing/2014/chartex">
             <w:pict>
               <v:line w14:anchorId="11C415E9" id="Conexão reta 73" o:spid="_x0000_s1026" style="position:absolute;flip:y;z-index:251808768;visibility:visible;mso-wrap-style:square;mso-width-percent:0;mso-height-percent:0;mso-wrap-distance-left:9pt;mso-wrap-distance-top:0;mso-wrap-distance-right:9pt;mso-wrap-distance-bottom:0;mso-position-horizontal:absolute;mso-position-horizontal-relative:margin;mso-position-vertical:absolute;mso-position-vertical-relative:text;mso-width-percent:0;mso-height-percent:0;mso-width-relative:margin;mso-height-relative:margin" from="562.65pt,101.95pt" to="563.6pt,108.9pt" o:gfxdata="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" strokecolor="#7f7f7f [1612]" strokeweight="1.75pt">
                 <v:stroke joinstyle="miter"/>
@@ -12602,7 +13014,7 @@
               </wp:anchor>
             </w:drawing>
           </mc:Choice>
-          <mc:Fallback>
+          <mc:Fallback xmlns:w16se="http://schemas.microsoft.com/office/word/2015/wordml/symex" xmlns:w15="http://schemas.microsoft.com/office/word/2012/wordml" xmlns:cx5="http://schemas.microsoft.com/office/drawing/2016/5/11/chartex" xmlns:cx4="http://schemas.microsoft.com/office/drawing/2016/5/10/chartex" xmlns:cx3="http://schemas.microsoft.com/office/drawing/2016/5/9/chartex" xmlns:cx2="http://schemas.microsoft.com/office/drawing/2015/10/21/chartex" xmlns:cx1="http://schemas.microsoft.com/office/drawing/2015/9/8/chartex" xmlns:cx="http://schemas.microsoft.com/office/drawing/2014/chartex">
             <w:pict>
               <v:oval w14:anchorId="4E3D310F" id="Oval 72" o:spid="_x0000_s1036" style="position:absolute;margin-left:557pt;margin-top:41.15pt;width:51.45pt;height:24.3pt;z-index:251806720;visibility:visible;mso-wrap-style:square;mso-width-percent:0;mso-height-percent:0;mso-wrap-distance-left:9pt;mso-wrap-distance-top:0;mso-wrap-distance-right:9pt;mso-wrap-distance-bottom:0;mso-position-horizontal:absolute;mso-position-horizontal-relative:margin;mso-position-vertical:absolute;mso-position-vertical-relative:text;mso-width-percent:0;mso-height-percent:0;mso-width-relative:margin;mso-height-relative:margin;v-text-anchor:middle" o:gfxdata="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" fillcolor="white [3212]" strokecolor="black [3213]">
                 <v:stroke joinstyle="miter"/>
@@ -12713,7 +13125,7 @@
               </wp:anchor>
             </w:drawing>
           </mc:Choice>
-          <mc:Fallback>
+          <mc:Fallback xmlns:w16se="http://schemas.microsoft.com/office/word/2015/wordml/symex" xmlns:w15="http://schemas.microsoft.com/office/word/2012/wordml" xmlns:cx5="http://schemas.microsoft.com/office/drawing/2016/5/11/chartex" xmlns:cx4="http://schemas.microsoft.com/office/drawing/2016/5/10/chartex" xmlns:cx3="http://schemas.microsoft.com/office/drawing/2016/5/9/chartex" xmlns:cx2="http://schemas.microsoft.com/office/drawing/2015/10/21/chartex" xmlns:cx1="http://schemas.microsoft.com/office/drawing/2015/9/8/chartex" xmlns:cx="http://schemas.microsoft.com/office/drawing/2014/chartex">
             <w:pict>
               <v:line w14:anchorId="0714E6B4" id="Conexão reta 70" o:spid="_x0000_s1026" style="position:absolute;flip:x y;z-index:251802624;visibility:visible;mso-wrap-style:square;mso-width-percent:0;mso-height-percent:0;mso-wrap-distance-left:9pt;mso-wrap-distance-top:0;mso-wrap-distance-right:9pt;mso-wrap-distance-bottom:0;mso-position-horizontal:absolute;mso-position-horizontal-relative:margin;mso-position-vertical:absolute;mso-position-vertical-relative:text;mso-width-percent:0;mso-height-percent:0;mso-width-relative:margin;mso-height-relative:margin" from="535.05pt,81.4pt" to="537.4pt,108.5pt" o:gfxdata="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" strokecolor="#7f7f7f [1612]" strokeweight="1.75pt">
                 <v:stroke joinstyle="miter"/>
@@ -12791,7 +13203,7 @@
               </wp:anchor>
             </w:drawing>
           </mc:Choice>
-          <mc:Fallback>
+          <mc:Fallback xmlns:w16se="http://schemas.microsoft.com/office/word/2015/wordml/symex" xmlns:w15="http://schemas.microsoft.com/office/word/2012/wordml" xmlns:cx5="http://schemas.microsoft.com/office/drawing/2016/5/11/chartex" xmlns:cx4="http://schemas.microsoft.com/office/drawing/2016/5/10/chartex" xmlns:cx3="http://schemas.microsoft.com/office/drawing/2016/5/9/chartex" xmlns:cx2="http://schemas.microsoft.com/office/drawing/2015/10/21/chartex" xmlns:cx1="http://schemas.microsoft.com/office/drawing/2015/9/8/chartex" xmlns:cx="http://schemas.microsoft.com/office/drawing/2014/chartex">
             <w:pict>
               <v:line w14:anchorId="40B982AB" id="Conexão reta 59" o:spid="_x0000_s1026" style="position:absolute;flip:x y;z-index:251780096;visibility:visible;mso-wrap-style:square;mso-width-percent:0;mso-height-percent:0;mso-wrap-distance-left:9pt;mso-wrap-distance-top:0;mso-wrap-distance-right:9pt;mso-wrap-distance-bottom:0;mso-position-horizontal:absolute;mso-position-horizontal-relative:text;mso-position-vertical:absolute;mso-position-vertical-relative:text;mso-width-percent:0;mso-height-percent:0;mso-width-relative:margin;mso-height-relative:margin" from="512.15pt,61.75pt" to="527.1pt,107.7pt" o:gfxdata="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" strokecolor="#7f7f7f [1612]" strokeweight="1.75pt">
                 <v:stroke joinstyle="miter"/>
@@ -12900,7 +13312,7 @@
               </wp:anchor>
             </w:drawing>
           </mc:Choice>
-          <mc:Fallback>
+          <mc:Fallback xmlns:w16se="http://schemas.microsoft.com/office/word/2015/wordml/symex" xmlns:w15="http://schemas.microsoft.com/office/word/2012/wordml" xmlns:cx5="http://schemas.microsoft.com/office/drawing/2016/5/11/chartex" xmlns:cx4="http://schemas.microsoft.com/office/drawing/2016/5/10/chartex" xmlns:cx3="http://schemas.microsoft.com/office/drawing/2016/5/9/chartex" xmlns:cx2="http://schemas.microsoft.com/office/drawing/2015/10/21/chartex" xmlns:cx1="http://schemas.microsoft.com/office/drawing/2015/9/8/chartex" xmlns:cx="http://schemas.microsoft.com/office/drawing/2014/chartex">
             <w:pict>
               <v:oval w14:anchorId="584E1B45" id="Oval 58" o:spid="_x0000_s1037" style="position:absolute;margin-left:481.85pt;margin-top:40.45pt;width:48.2pt;height:22.9pt;z-index:251778048;visibility:visible;mso-wrap-style:square;mso-width-percent:0;mso-height-percent:0;mso-wrap-distance-left:9pt;mso-wrap-distance-top:0;mso-wrap-distance-right:9pt;mso-wrap-distance-bottom:0;mso-position-horizontal:absolute;mso-position-horizontal-relative:text;mso-position-vertical:absolute;mso-position-vertical-relative:text;mso-width-percent:0;mso-height-percent:0;mso-width-relative:margin;mso-height-relative:margin;v-text-anchor:middle" o:gfxdata="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" fillcolor="white [3212]" strokecolor="black [3213]">
                 <v:stroke joinstyle="miter"/>
@@ -13001,7 +13413,7 @@
               </wp:anchor>
             </w:drawing>
           </mc:Choice>
-          <mc:Fallback>
+          <mc:Fallback xmlns:w16se="http://schemas.microsoft.com/office/word/2015/wordml/symex" xmlns:w15="http://schemas.microsoft.com/office/word/2012/wordml" xmlns:cx5="http://schemas.microsoft.com/office/drawing/2016/5/11/chartex" xmlns:cx4="http://schemas.microsoft.com/office/drawing/2016/5/10/chartex" xmlns:cx3="http://schemas.microsoft.com/office/drawing/2016/5/9/chartex" xmlns:cx2="http://schemas.microsoft.com/office/drawing/2015/10/21/chartex" xmlns:cx1="http://schemas.microsoft.com/office/drawing/2015/9/8/chartex" xmlns:cx="http://schemas.microsoft.com/office/drawing/2014/chartex">
             <w:pict>
               <v:line w14:anchorId="3B057055" id="Conexão reta 56" o:spid="_x0000_s1026" style="position:absolute;flip:x y;z-index:251773952;visibility:visible;mso-wrap-style:square;mso-width-percent:0;mso-height-percent:0;mso-wrap-distance-left:9pt;mso-wrap-distance-top:0;mso-wrap-distance-right:9pt;mso-wrap-distance-bottom:0;mso-position-horizontal:absolute;mso-position-horizontal-relative:text;mso-position-vertical:absolute;mso-position-vertical-relative:text;mso-width-percent:0;mso-height-percent:0;mso-width-relative:margin;mso-height-relative:margin" from="478.5pt,87.9pt" to="518.65pt,113.15pt" o:gfxdata="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" strokecolor="#7f7f7f [1612]" strokeweight="1.75pt">
                 <v:stroke joinstyle="miter"/>
@@ -13122,7 +13534,7 @@
               </wp:anchor>
             </w:drawing>
           </mc:Choice>
-          <mc:Fallback>
+          <mc:Fallback xmlns:w16se="http://schemas.microsoft.com/office/word/2015/wordml/symex" xmlns:w15="http://schemas.microsoft.com/office/word/2012/wordml" xmlns:cx5="http://schemas.microsoft.com/office/drawing/2016/5/11/chartex" xmlns:cx4="http://schemas.microsoft.com/office/drawing/2016/5/10/chartex" xmlns:cx3="http://schemas.microsoft.com/office/drawing/2016/5/9/chartex" xmlns:cx2="http://schemas.microsoft.com/office/drawing/2015/10/21/chartex" xmlns:cx1="http://schemas.microsoft.com/office/drawing/2015/9/8/chartex" xmlns:cx="http://schemas.microsoft.com/office/drawing/2014/chartex">
             <w:pict>
               <v:oval w14:anchorId="36B7F74E" id="Oval 40" o:spid="_x0000_s1038" style="position:absolute;margin-left:427.55pt;margin-top:41.2pt;width:48.9pt;height:24.3pt;z-index:251755520;visibility:visible;mso-wrap-style:square;mso-width-percent:0;mso-height-percent:0;mso-wrap-distance-left:9pt;mso-wrap-distance-top:0;mso-wrap-distance-right:9pt;mso-wrap-distance-bottom:0;mso-position-horizontal:absolute;mso-position-horizontal-relative:text;mso-position-vertical:absolute;mso-position-vertical-relative:text;mso-width-percent:0;mso-height-percent:0;mso-width-relative:margin;mso-height-relative:margin;v-text-anchor:middle" o:gfxdata="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" fillcolor="white [3212]" strokecolor="black [3213]">
                 <v:stroke joinstyle="miter"/>
@@ -13235,7 +13647,7 @@
               </wp:anchor>
             </w:drawing>
           </mc:Choice>
-          <mc:Fallback>
+          <mc:Fallback xmlns:w16se="http://schemas.microsoft.com/office/word/2015/wordml/symex" xmlns:w15="http://schemas.microsoft.com/office/word/2012/wordml" xmlns:cx5="http://schemas.microsoft.com/office/drawing/2016/5/11/chartex" xmlns:cx4="http://schemas.microsoft.com/office/drawing/2016/5/10/chartex" xmlns:cx3="http://schemas.microsoft.com/office/drawing/2016/5/9/chartex" xmlns:cx2="http://schemas.microsoft.com/office/drawing/2015/10/21/chartex" xmlns:cx1="http://schemas.microsoft.com/office/drawing/2015/9/8/chartex" xmlns:cx="http://schemas.microsoft.com/office/drawing/2014/chartex">
             <w:pict>
               <v:line w14:anchorId="1FE77F4B" id="Conexão reta 39" o:spid="_x0000_s1026" style="position:absolute;flip:y;z-index:251753472;visibility:visible;mso-wrap-style:square;mso-width-percent:0;mso-height-percent:0;mso-wrap-distance-left:9pt;mso-wrap-distance-top:0;mso-wrap-distance-right:9pt;mso-wrap-distance-bottom:0;mso-position-horizontal:absolute;mso-position-horizontal-relative:text;mso-position-vertical:absolute;mso-position-vertical-relative:text;mso-width-percent:0;mso-height-percent:0;mso-width-relative:margin;mso-height-relative:margin" from="441.55pt,64.1pt" to="452.3pt,107.1pt" o:gfxdata="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" strokecolor="#7f7f7f [1612]" strokeweight="1.75pt">
                 <v:stroke joinstyle="miter"/>
@@ -13312,7 +13724,7 @@
               </wp:anchor>
             </w:drawing>
           </mc:Choice>
-          <mc:Fallback>
+          <mc:Fallback xmlns:w16se="http://schemas.microsoft.com/office/word/2015/wordml/symex" xmlns:w15="http://schemas.microsoft.com/office/word/2012/wordml" xmlns:cx5="http://schemas.microsoft.com/office/drawing/2016/5/11/chartex" xmlns:cx4="http://schemas.microsoft.com/office/drawing/2016/5/10/chartex" xmlns:cx3="http://schemas.microsoft.com/office/drawing/2016/5/9/chartex" xmlns:cx2="http://schemas.microsoft.com/office/drawing/2015/10/21/chartex" xmlns:cx1="http://schemas.microsoft.com/office/drawing/2015/9/8/chartex" xmlns:cx="http://schemas.microsoft.com/office/drawing/2014/chartex">
             <w:pict>
               <v:line w14:anchorId="03D00872" id="Conexão reta 37" o:spid="_x0000_s1026" style="position:absolute;flip:y;z-index:251750400;visibility:visible;mso-wrap-style:square;mso-width-percent:0;mso-height-percent:0;mso-wrap-distance-left:9pt;mso-wrap-distance-top:0;mso-wrap-distance-right:9pt;mso-wrap-distance-bottom:0;mso-position-horizontal:absolute;mso-position-horizontal-relative:text;mso-position-vertical:absolute;mso-position-vertical-relative:text;mso-width-percent:0;mso-height-percent:0;mso-width-relative:margin;mso-height-relative:margin" from="414.9pt,82.35pt" to="417.25pt,107.1pt" o:gfxdata="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" strokecolor="#7f7f7f [1612]" strokeweight="1.75pt">
                 <v:stroke joinstyle="miter"/>
@@ -13430,7 +13842,7 @@
               </wp:anchor>
             </w:drawing>
           </mc:Choice>
-          <mc:Fallback>
+          <mc:Fallback xmlns:w16se="http://schemas.microsoft.com/office/word/2015/wordml/symex" xmlns:w15="http://schemas.microsoft.com/office/word/2012/wordml" xmlns:cx5="http://schemas.microsoft.com/office/drawing/2016/5/11/chartex" xmlns:cx4="http://schemas.microsoft.com/office/drawing/2016/5/10/chartex" xmlns:cx3="http://schemas.microsoft.com/office/drawing/2016/5/9/chartex" xmlns:cx2="http://schemas.microsoft.com/office/drawing/2015/10/21/chartex" xmlns:cx1="http://schemas.microsoft.com/office/drawing/2015/9/8/chartex" xmlns:cx="http://schemas.microsoft.com/office/drawing/2014/chartex">
             <w:pict>
               <v:oval id="Oval 38" o:spid="_x0000_s1077" style="position:absolute;margin-left:392.1pt;margin-top:60.55pt;width:48.9pt;height:22.9pt;z-index:251751424;visibility:visible;mso-wrap-style:square;mso-width-percent:0;mso-height-percent:0;mso-wrap-distance-left:9pt;mso-wrap-distance-top:0;mso-wrap-distance-right:9pt;mso-wrap-distance-bottom:0;mso-position-horizontal:absolute;mso-position-horizontal-relative:text;mso-position-vertical:absolute;mso-position-vertical-relative:text;mso-width-percent:0;mso-height-percent:0;mso-width-relative:margin;mso-height-relative:margin;v-text-anchor:middle" o:gfxdata="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" fillcolor="white [3212]" strokecolor="black [3213]">
                 <v:stroke joinstyle="miter"/>
@@ -13540,7 +13952,7 @@
               </wp:anchor>
             </w:drawing>
           </mc:Choice>
-          <mc:Fallback>
+          <mc:Fallback xmlns:w16se="http://schemas.microsoft.com/office/word/2015/wordml/symex" xmlns:w15="http://schemas.microsoft.com/office/word/2012/wordml" xmlns:cx5="http://schemas.microsoft.com/office/drawing/2016/5/11/chartex" xmlns:cx4="http://schemas.microsoft.com/office/drawing/2016/5/10/chartex" xmlns:cx3="http://schemas.microsoft.com/office/drawing/2016/5/9/chartex" xmlns:cx2="http://schemas.microsoft.com/office/drawing/2015/10/21/chartex" xmlns:cx1="http://schemas.microsoft.com/office/drawing/2015/9/8/chartex" xmlns:cx="http://schemas.microsoft.com/office/drawing/2014/chartex">
             <w:pict>
               <v:line w14:anchorId="1F83CEBA" id="Conexão reta 43" o:spid="_x0000_s1026" style="position:absolute;flip:x y;z-index:251761664;visibility:visible;mso-wrap-style:square;mso-width-percent:0;mso-height-percent:0;mso-wrap-distance-left:9pt;mso-wrap-distance-top:0;mso-wrap-distance-right:9pt;mso-wrap-distance-bottom:0;mso-position-horizontal:absolute;mso-position-horizontal-relative:text;mso-position-vertical:absolute;mso-position-vertical-relative:text;mso-width-percent:0;mso-height-percent:0;mso-width-relative:margin;mso-height-relative:margin" from="342pt,81.4pt" to="388.4pt,107.8pt" o:gfxdata="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" strokecolor="#7f7f7f [1612]" strokeweight="1.75pt">
                 <v:stroke joinstyle="miter"/>
@@ -13649,7 +14061,7 @@
               </wp:anchor>
             </w:drawing>
           </mc:Choice>
-          <mc:Fallback>
+          <mc:Fallback xmlns:w16se="http://schemas.microsoft.com/office/word/2015/wordml/symex" xmlns:w15="http://schemas.microsoft.com/office/word/2012/wordml" xmlns:cx5="http://schemas.microsoft.com/office/drawing/2016/5/11/chartex" xmlns:cx4="http://schemas.microsoft.com/office/drawing/2016/5/10/chartex" xmlns:cx3="http://schemas.microsoft.com/office/drawing/2016/5/9/chartex" xmlns:cx2="http://schemas.microsoft.com/office/drawing/2015/10/21/chartex" xmlns:cx1="http://schemas.microsoft.com/office/drawing/2015/9/8/chartex" xmlns:cx="http://schemas.microsoft.com/office/drawing/2014/chartex">
             <w:pict>
               <v:oval w14:anchorId="449E4FD6" id="Oval 44" o:spid="_x0000_s1041" style="position:absolute;margin-left:301.85pt;margin-top:58.25pt;width:68.2pt;height:22.9pt;z-index:251763712;visibility:visible;mso-wrap-style:square;mso-width-percent:0;mso-height-percent:0;mso-wrap-distance-left:9pt;mso-wrap-distance-top:0;mso-wrap-distance-right:9pt;mso-wrap-distance-bottom:0;mso-position-horizontal:absolute;mso-position-horizontal-relative:text;mso-position-vertical:absolute;mso-position-vertical-relative:text;mso-width-percent:0;mso-height-percent:0;mso-width-relative:margin;mso-height-relative:margin;v-text-anchor:middle" o:gfxdata="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" fillcolor="white [3212]" strokecolor="black [3213]">
                 <v:stroke joinstyle="miter"/>
@@ -13750,7 +14162,7 @@
               </wp:anchor>
             </w:drawing>
           </mc:Choice>
-          <mc:Fallback>
+          <mc:Fallback xmlns:w16se="http://schemas.microsoft.com/office/word/2015/wordml/symex" xmlns:w15="http://schemas.microsoft.com/office/word/2012/wordml" xmlns:cx5="http://schemas.microsoft.com/office/drawing/2016/5/11/chartex" xmlns:cx4="http://schemas.microsoft.com/office/drawing/2016/5/10/chartex" xmlns:cx3="http://schemas.microsoft.com/office/drawing/2016/5/9/chartex" xmlns:cx2="http://schemas.microsoft.com/office/drawing/2015/10/21/chartex" xmlns:cx1="http://schemas.microsoft.com/office/drawing/2015/9/8/chartex" xmlns:cx="http://schemas.microsoft.com/office/drawing/2014/chartex">
             <w:pict>
               <v:line w14:anchorId="4CC80172" id="Conexão reta 47" o:spid="_x0000_s1026" style="position:absolute;flip:x y;z-index:251767808;visibility:visible;mso-wrap-style:square;mso-width-percent:0;mso-height-percent:0;mso-wrap-distance-left:9pt;mso-wrap-distance-top:0;mso-wrap-distance-right:9pt;mso-wrap-distance-bottom:0;mso-position-horizontal:absolute;mso-position-horizontal-relative:text;mso-position-vertical:absolute;mso-position-vertical-relative:text;mso-width-percent:0;mso-height-percent:0;mso-width-relative:margin;mso-height-relative:margin" from="272.3pt,67.8pt" to="376.6pt,107.25pt" o:gfxdata="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" strokecolor="#7f7f7f [1612]" strokeweight="1.75pt">
                 <v:stroke joinstyle="miter"/>
@@ -13827,7 +14239,7 @@
               </wp:anchor>
             </w:drawing>
           </mc:Choice>
-          <mc:Fallback>
+          <mc:Fallback xmlns:w16se="http://schemas.microsoft.com/office/word/2015/wordml/symex" xmlns:w15="http://schemas.microsoft.com/office/word/2012/wordml" xmlns:cx5="http://schemas.microsoft.com/office/drawing/2016/5/11/chartex" xmlns:cx4="http://schemas.microsoft.com/office/drawing/2016/5/10/chartex" xmlns:cx3="http://schemas.microsoft.com/office/drawing/2016/5/9/chartex" xmlns:cx2="http://schemas.microsoft.com/office/drawing/2015/10/21/chartex" xmlns:cx1="http://schemas.microsoft.com/office/drawing/2015/9/8/chartex" xmlns:cx="http://schemas.microsoft.com/office/drawing/2014/chartex">
             <w:pict>
               <v:line w14:anchorId="7AA5CB9C" id="Conexão reta 55" o:spid="_x0000_s1026" style="position:absolute;flip:x y;z-index:251771904;visibility:visible;mso-wrap-style:square;mso-width-percent:0;mso-height-percent:0;mso-wrap-distance-left:9pt;mso-wrap-distance-top:0;mso-wrap-distance-right:9pt;mso-wrap-distance-bottom:0;mso-position-horizontal:absolute;mso-position-horizontal-relative:text;mso-position-vertical:absolute;mso-position-vertical-relative:text;mso-width-percent:0;mso-height-percent:0;mso-width-relative:margin;mso-height-relative:margin" from="319.05pt,100.1pt" to="365.5pt,110.85pt" o:gfxdata="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" strokecolor="#7f7f7f [1612]" strokeweight="1.75pt">
                 <v:stroke joinstyle="miter"/>
@@ -13936,7 +14348,7 @@
               </wp:anchor>
             </w:drawing>
           </mc:Choice>
-          <mc:Fallback>
+          <mc:Fallback xmlns:w16se="http://schemas.microsoft.com/office/word/2015/wordml/symex" xmlns:w15="http://schemas.microsoft.com/office/word/2012/wordml" xmlns:cx5="http://schemas.microsoft.com/office/drawing/2016/5/11/chartex" xmlns:cx4="http://schemas.microsoft.com/office/drawing/2016/5/10/chartex" xmlns:cx3="http://schemas.microsoft.com/office/drawing/2016/5/9/chartex" xmlns:cx2="http://schemas.microsoft.com/office/drawing/2015/10/21/chartex" xmlns:cx1="http://schemas.microsoft.com/office/drawing/2015/9/8/chartex" xmlns:cx="http://schemas.microsoft.com/office/drawing/2014/chartex">
             <w:pict>
               <v:oval w14:anchorId="33E71898" id="Oval 54" o:spid="_x0000_s1079" style="position:absolute;margin-left:251.4pt;margin-top:87.25pt;width:68.7pt;height:22.9pt;z-index:251838464;visibility:visible;mso-wrap-style:square;mso-width-percent:0;mso-height-percent:0;mso-wrap-distance-left:9pt;mso-wrap-distance-top:0;mso-wrap-distance-right:9pt;mso-wrap-distance-bottom:0;mso-position-horizontal:absolute;mso-position-horizontal-relative:text;mso-position-vertical:absolute;mso-position-vertical-relative:text;mso-width-percent:0;mso-height-percent:0;mso-width-relative:margin;mso-height-relative:margin;v-text-anchor:middle" o:gfxdata="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" fillcolor="white [3212]" strokecolor="black [3213]">
                 <v:stroke joinstyle="miter"/>
@@ -14069,7 +14481,7 @@
               </wp:anchor>
             </w:drawing>
           </mc:Choice>
-          <mc:Fallback>
+          <mc:Fallback xmlns:w16se="http://schemas.microsoft.com/office/word/2015/wordml/symex" xmlns:w15="http://schemas.microsoft.com/office/word/2012/wordml" xmlns:cx5="http://schemas.microsoft.com/office/drawing/2016/5/11/chartex" xmlns:cx4="http://schemas.microsoft.com/office/drawing/2016/5/10/chartex" xmlns:cx3="http://schemas.microsoft.com/office/drawing/2016/5/9/chartex" xmlns:cx2="http://schemas.microsoft.com/office/drawing/2015/10/21/chartex" xmlns:cx1="http://schemas.microsoft.com/office/drawing/2015/9/8/chartex" xmlns:cx="http://schemas.microsoft.com/office/drawing/2014/chartex">
             <w:pict>
               <v:oval w14:anchorId="357502FD" id="Oval 45" o:spid="_x0000_s1043" style="position:absolute;margin-left:239.7pt;margin-top:44.7pt;width:68.7pt;height:22.9pt;z-index:251765760;visibility:visible;mso-wrap-style:square;mso-width-percent:0;mso-height-percent:0;mso-wrap-distance-left:9pt;mso-wrap-distance-top:0;mso-wrap-distance-right:9pt;mso-wrap-distance-bottom:0;mso-position-horizontal:absolute;mso-position-horizontal-relative:text;mso-position-vertical:absolute;mso-position-vertical-relative:text;mso-width-percent:0;mso-height-percent:0;mso-width-relative:margin;mso-height-relative:margin;v-text-anchor:middle" o:gfxdata="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" fillcolor="white [3212]" strokecolor="black [3213]">
                 <v:stroke joinstyle="miter"/>
@@ -14170,7 +14582,7 @@
               </wp:anchor>
             </w:drawing>
           </mc:Choice>
-          <mc:Fallback>
+          <mc:Fallback xmlns:w16se="http://schemas.microsoft.com/office/word/2015/wordml/symex" xmlns:w15="http://schemas.microsoft.com/office/word/2012/wordml" xmlns:cx5="http://schemas.microsoft.com/office/drawing/2016/5/11/chartex" xmlns:cx4="http://schemas.microsoft.com/office/drawing/2016/5/10/chartex" xmlns:cx3="http://schemas.microsoft.com/office/drawing/2016/5/9/chartex" xmlns:cx2="http://schemas.microsoft.com/office/drawing/2015/10/21/chartex" xmlns:cx1="http://schemas.microsoft.com/office/drawing/2015/9/8/chartex" xmlns:cx="http://schemas.microsoft.com/office/drawing/2014/chartex">
             <w:pict>
               <v:line w14:anchorId="106069AB" id="Conexão reta 65" o:spid="_x0000_s1026" style="position:absolute;flip:y;z-index:251792384;visibility:visible;mso-wrap-style:square;mso-width-percent:0;mso-height-percent:0;mso-wrap-distance-left:9pt;mso-wrap-distance-top:0;mso-wrap-distance-right:9pt;mso-wrap-distance-bottom:0;mso-position-horizontal:absolute;mso-position-horizontal-relative:text;mso-position-vertical:absolute;mso-position-vertical-relative:text;mso-width-percent:0;mso-height-percent:0;mso-width-relative:margin;mso-height-relative:margin" from="232.1pt,91.65pt" to="236.3pt,111.25pt" o:gfxdata="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" strokecolor="#7f7f7f [1612]" strokeweight="1.75pt">
                 <v:stroke joinstyle="miter"/>
@@ -14279,7 +14691,7 @@
               </wp:anchor>
             </w:drawing>
           </mc:Choice>
-          <mc:Fallback>
+          <mc:Fallback xmlns:w16se="http://schemas.microsoft.com/office/word/2015/wordml/symex" xmlns:w15="http://schemas.microsoft.com/office/word/2012/wordml" xmlns:cx5="http://schemas.microsoft.com/office/drawing/2016/5/11/chartex" xmlns:cx4="http://schemas.microsoft.com/office/drawing/2016/5/10/chartex" xmlns:cx3="http://schemas.microsoft.com/office/drawing/2016/5/9/chartex" xmlns:cx2="http://schemas.microsoft.com/office/drawing/2015/10/21/chartex" xmlns:cx1="http://schemas.microsoft.com/office/drawing/2015/9/8/chartex" xmlns:cx="http://schemas.microsoft.com/office/drawing/2014/chartex">
             <w:pict>
               <v:oval w14:anchorId="16FD65F1" id="Oval 64" o:spid="_x0000_s1044" style="position:absolute;margin-left:212.6pt;margin-top:68.95pt;width:49.35pt;height:22.9pt;z-index:251790336;visibility:visible;mso-wrap-style:square;mso-width-percent:0;mso-height-percent:0;mso-wrap-distance-left:9pt;mso-wrap-distance-top:0;mso-wrap-distance-right:9pt;mso-wrap-distance-bottom:0;mso-position-horizontal:absolute;mso-position-horizontal-relative:text;mso-position-vertical:absolute;mso-position-vertical-relative:text;mso-width-percent:0;mso-height-percent:0;mso-width-relative:margin;mso-height-relative:margin;v-text-anchor:middle" o:gfxdata="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" fillcolor="white [3212]" strokecolor="black [3213]">
                 <v:stroke joinstyle="miter"/>
@@ -14380,7 +14792,7 @@
               </wp:anchor>
             </w:drawing>
           </mc:Choice>
-          <mc:Fallback>
+          <mc:Fallback xmlns:w16se="http://schemas.microsoft.com/office/word/2015/wordml/symex" xmlns:w15="http://schemas.microsoft.com/office/word/2012/wordml" xmlns:cx5="http://schemas.microsoft.com/office/drawing/2016/5/11/chartex" xmlns:cx4="http://schemas.microsoft.com/office/drawing/2016/5/10/chartex" xmlns:cx3="http://schemas.microsoft.com/office/drawing/2016/5/9/chartex" xmlns:cx2="http://schemas.microsoft.com/office/drawing/2015/10/21/chartex" xmlns:cx1="http://schemas.microsoft.com/office/drawing/2015/9/8/chartex" xmlns:cx="http://schemas.microsoft.com/office/drawing/2014/chartex">
             <w:pict>
               <v:line w14:anchorId="3239A548" id="Conexão reta 67" o:spid="_x0000_s1026" style="position:absolute;flip:x y;z-index:251796480;visibility:visible;mso-wrap-style:square;mso-width-percent:0;mso-height-percent:0;mso-wrap-distance-left:9pt;mso-wrap-distance-top:0;mso-wrap-distance-right:9pt;mso-wrap-distance-bottom:0;mso-position-horizontal:absolute;mso-position-horizontal-relative:text;mso-position-vertical:absolute;mso-position-vertical-relative:text;mso-width-percent:0;mso-height-percent:0;mso-width-relative:margin;mso-height-relative:margin" from="209.65pt,66.45pt" to="210.55pt,111.3pt" o:gfxdata="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" strokecolor="#7f7f7f [1612]" strokeweight="1.75pt">
                 <v:stroke joinstyle="miter"/>
@@ -14457,7 +14869,7 @@
               </wp:anchor>
             </w:drawing>
           </mc:Choice>
-          <mc:Fallback>
+          <mc:Fallback xmlns:w16se="http://schemas.microsoft.com/office/word/2015/wordml/symex" xmlns:w15="http://schemas.microsoft.com/office/word/2012/wordml" xmlns:cx5="http://schemas.microsoft.com/office/drawing/2016/5/11/chartex" xmlns:cx4="http://schemas.microsoft.com/office/drawing/2016/5/10/chartex" xmlns:cx3="http://schemas.microsoft.com/office/drawing/2016/5/9/chartex" xmlns:cx2="http://schemas.microsoft.com/office/drawing/2015/10/21/chartex" xmlns:cx1="http://schemas.microsoft.com/office/drawing/2015/9/8/chartex" xmlns:cx="http://schemas.microsoft.com/office/drawing/2014/chartex">
             <w:pict>
               <v:line w14:anchorId="3E1B5D61" id="Conexão reta 36" o:spid="_x0000_s1026" style="position:absolute;z-index:251748352;visibility:visible;mso-wrap-style:square;mso-width-percent:0;mso-height-percent:0;mso-wrap-distance-left:9pt;mso-wrap-distance-top:0;mso-wrap-distance-right:9pt;mso-wrap-distance-bottom:0;mso-position-horizontal:absolute;mso-position-horizontal-relative:text;mso-position-vertical:absolute;mso-position-vertical-relative:text;mso-width-percent:0;mso-height-percent:0;mso-width-relative:margin;mso-height-relative:margin" from="192.7pt,435.35pt" to="192.7pt,450.35pt" o:gfxdata="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" strokecolor="#7f7f7f [1612]" strokeweight="1.75pt">
                 <v:stroke joinstyle="miter"/>
@@ -14497,7 +14909,7 @@
                     </pic:cNvPicPr>
                   </pic:nvPicPr>
                   <pic:blipFill rotWithShape="1">
-                    <a:blip r:embed="rId6">
+                    <a:blip r:embed="rId7">
                       <a:extLst>
                         <a:ext uri="{28A0092B-C50C-407E-A947-70E740481C1C}">
                           <a14:useLocalDpi xmlns:a14="http://schemas.microsoft.com/office/drawing/2010/main" val="0"/>
@@ -14616,7 +15028,7 @@
               </wp:anchor>
             </w:drawing>
           </mc:Choice>
-          <mc:Fallback>
+          <mc:Fallback xmlns:w16se="http://schemas.microsoft.com/office/word/2015/wordml/symex" xmlns:w15="http://schemas.microsoft.com/office/word/2012/wordml" xmlns:cx5="http://schemas.microsoft.com/office/drawing/2016/5/11/chartex" xmlns:cx4="http://schemas.microsoft.com/office/drawing/2016/5/10/chartex" xmlns:cx3="http://schemas.microsoft.com/office/drawing/2016/5/9/chartex" xmlns:cx2="http://schemas.microsoft.com/office/drawing/2015/10/21/chartex" xmlns:cx1="http://schemas.microsoft.com/office/drawing/2015/9/8/chartex" xmlns:cx="http://schemas.microsoft.com/office/drawing/2014/chartex">
             <w:pict>
               <v:rect w14:anchorId="3F19A346" id="Retângulo 34" o:spid="_x0000_s1082" style="position:absolute;margin-left:198.8pt;margin-top:428.8pt;width:83.2pt;height:25.45pt;rotation:180;flip:y;z-index:251744256;visibility:visible;mso-wrap-style:square;mso-wrap-distance-left:9pt;mso-wrap-distance-top:0;mso-wrap-distance-right:9pt;mso-wrap-distance-bottom:0;mso-position-horizontal:absolute;mso-position-horizontal-relative:text;mso-position-vertical:absolute;mso-position-vertical-relative:text;v-text-anchor:middle" o:gfxdata="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" filled="f" strokecolor="windowText" strokeweight="1.25pt">
                 <v:textbox>
@@ -14719,7 +15131,7 @@
               </wp:anchor>
             </w:drawing>
           </mc:Choice>
-          <mc:Fallback>
+          <mc:Fallback xmlns:w16se="http://schemas.microsoft.com/office/word/2015/wordml/symex" xmlns:w15="http://schemas.microsoft.com/office/word/2012/wordml" xmlns:cx5="http://schemas.microsoft.com/office/drawing/2016/5/11/chartex" xmlns:cx4="http://schemas.microsoft.com/office/drawing/2016/5/10/chartex" xmlns:cx3="http://schemas.microsoft.com/office/drawing/2016/5/9/chartex" xmlns:cx2="http://schemas.microsoft.com/office/drawing/2015/10/21/chartex" xmlns:cx1="http://schemas.microsoft.com/office/drawing/2015/9/8/chartex" xmlns:cx="http://schemas.microsoft.com/office/drawing/2014/chartex">
             <w:pict>
               <v:line w14:anchorId="71C55FA9" id="Conexão reta 30" o:spid="_x0000_s1026" style="position:absolute;z-index:251742208;visibility:visible;mso-wrap-style:square;mso-width-percent:0;mso-height-percent:0;mso-wrap-distance-left:9pt;mso-wrap-distance-top:0;mso-wrap-distance-right:9pt;mso-wrap-distance-bottom:0;mso-position-horizontal:absolute;mso-position-horizontal-relative:text;mso-position-vertical:absolute;mso-position-vertical-relative:text;mso-width-percent:0;mso-height-percent:0;mso-width-relative:margin;mso-height-relative:margin" from="77.95pt,383.55pt" to="94.85pt,383.55pt" o:gfxdata="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" strokecolor="#7f7f7f [1612]" strokeweight="1.75pt">
                 <v:stroke joinstyle="miter"/>
@@ -14816,7 +15228,7 @@
               </wp:anchor>
             </w:drawing>
           </mc:Choice>
-          <mc:Fallback>
+          <mc:Fallback xmlns:w16se="http://schemas.microsoft.com/office/word/2015/wordml/symex" xmlns:w15="http://schemas.microsoft.com/office/word/2012/wordml" xmlns:cx5="http://schemas.microsoft.com/office/drawing/2016/5/11/chartex" xmlns:cx4="http://schemas.microsoft.com/office/drawing/2016/5/10/chartex" xmlns:cx3="http://schemas.microsoft.com/office/drawing/2016/5/9/chartex" xmlns:cx2="http://schemas.microsoft.com/office/drawing/2015/10/21/chartex" xmlns:cx1="http://schemas.microsoft.com/office/drawing/2015/9/8/chartex" xmlns:cx="http://schemas.microsoft.com/office/drawing/2014/chartex">
             <w:pict>
               <v:rect w14:anchorId="28A6A0B8" id="Retângulo 27" o:spid="_x0000_s1098" style="position:absolute;margin-left:45.05pt;margin-top:431.1pt;width:83.25pt;height:23.25pt;z-index:251740160;visibility:visible;mso-wrap-style:square;mso-width-percent:0;mso-height-percent:0;mso-wrap-distance-left:9pt;mso-wrap-distance-top:0;mso-wrap-distance-right:9pt;mso-wrap-distance-bottom:0;mso-position-horizontal:absolute;mso-position-horizontal-relative:margin;mso-position-vertical:absolute;mso-position-vertical-relative:text;mso-width-percent:0;mso-height-percent:0;mso-width-relative:margin;mso-height-relative:margin;v-text-anchor:middle" o:gfxdata="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" filled="f" strokecolor="windowText" strokeweight="1.25pt">
                 <v:textbox>
@@ -14953,7 +15365,7 @@
               </wp:anchor>
             </w:drawing>
           </mc:Choice>
-          <mc:Fallback>
+          <mc:Fallback xmlns:w16se="http://schemas.microsoft.com/office/word/2015/wordml/symex" xmlns:w15="http://schemas.microsoft.com/office/word/2012/wordml" xmlns:cx5="http://schemas.microsoft.com/office/drawing/2016/5/11/chartex" xmlns:cx4="http://schemas.microsoft.com/office/drawing/2016/5/10/chartex" xmlns:cx3="http://schemas.microsoft.com/office/drawing/2016/5/9/chartex" xmlns:cx2="http://schemas.microsoft.com/office/drawing/2015/10/21/chartex" xmlns:cx1="http://schemas.microsoft.com/office/drawing/2015/9/8/chartex" xmlns:cx="http://schemas.microsoft.com/office/drawing/2014/chartex">
             <w:pict>
               <v:rect w14:anchorId="2856811B" id="Retângulo 60" o:spid="_x0000_s1084" style="position:absolute;margin-left:177.8pt;margin-top:111pt;width:87pt;height:24.75pt;z-index:251782144;visibility:visible;mso-wrap-style:square;mso-width-percent:0;mso-height-percent:0;mso-wrap-distance-left:9pt;mso-wrap-distance-top:0;mso-wrap-distance-right:9pt;mso-wrap-distance-bottom:0;mso-position-horizontal:absolute;mso-position-horizontal-relative:margin;mso-position-vertical:absolute;mso-position-vertical-relative:text;mso-width-percent:0;mso-height-percent:0;mso-width-relative:margin;mso-height-relative:margin;v-text-anchor:middle" o:gfxdata="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" filled="f" strokecolor="black [3213]" strokeweight="1.25pt">
                 <v:textbox>
@@ -15057,7 +15469,7 @@
               </wp:anchor>
             </w:drawing>
           </mc:Choice>
-          <mc:Fallback>
+          <mc:Fallback xmlns:w16se="http://schemas.microsoft.com/office/word/2015/wordml/symex" xmlns:w15="http://schemas.microsoft.com/office/word/2012/wordml" xmlns:cx5="http://schemas.microsoft.com/office/drawing/2016/5/11/chartex" xmlns:cx4="http://schemas.microsoft.com/office/drawing/2016/5/10/chartex" xmlns:cx3="http://schemas.microsoft.com/office/drawing/2016/5/9/chartex" xmlns:cx2="http://schemas.microsoft.com/office/drawing/2015/10/21/chartex" xmlns:cx1="http://schemas.microsoft.com/office/drawing/2015/9/8/chartex" xmlns:cx="http://schemas.microsoft.com/office/drawing/2014/chartex">
             <w:pict>
               <v:line w14:anchorId="3A42CD97" id="Conexão reta 52" o:spid="_x0000_s1026" style="position:absolute;z-index:251734016;visibility:visible;mso-wrap-style:square;mso-width-percent:0;mso-height-percent:0;mso-wrap-distance-left:9pt;mso-wrap-distance-top:0;mso-wrap-distance-right:9pt;mso-wrap-distance-bottom:0;mso-position-horizontal:absolute;mso-position-horizontal-relative:text;mso-position-vertical:absolute;mso-position-vertical-relative:text;mso-width-percent:0;mso-height-percent:0;mso-width-relative:margin;mso-height-relative:margin" from="132pt,245.5pt" to="132pt,263pt" o:gfxdata="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" strokecolor="#7f7f7f [1612]" strokeweight="1.75pt">
                 <v:stroke joinstyle="miter"/>
@@ -15134,7 +15546,7 @@
               </wp:anchor>
             </w:drawing>
           </mc:Choice>
-          <mc:Fallback>
+          <mc:Fallback xmlns:w16se="http://schemas.microsoft.com/office/word/2015/wordml/symex" xmlns:w15="http://schemas.microsoft.com/office/word/2012/wordml" xmlns:cx5="http://schemas.microsoft.com/office/drawing/2016/5/11/chartex" xmlns:cx4="http://schemas.microsoft.com/office/drawing/2016/5/10/chartex" xmlns:cx3="http://schemas.microsoft.com/office/drawing/2016/5/9/chartex" xmlns:cx2="http://schemas.microsoft.com/office/drawing/2015/10/21/chartex" xmlns:cx1="http://schemas.microsoft.com/office/drawing/2015/9/8/chartex" xmlns:cx="http://schemas.microsoft.com/office/drawing/2014/chartex">
             <w:pict>
               <v:line w14:anchorId="48105D38" id="Conexão reta 51" o:spid="_x0000_s1026" style="position:absolute;z-index:251731968;visibility:visible;mso-wrap-style:square;mso-width-percent:0;mso-height-percent:0;mso-wrap-distance-left:9pt;mso-wrap-distance-top:0;mso-wrap-distance-right:9pt;mso-wrap-distance-bottom:0;mso-position-horizontal:absolute;mso-position-horizontal-relative:text;mso-position-vertical:absolute;mso-position-vertical-relative:text;mso-width-percent:0;mso-height-percent:0;mso-width-relative:margin;mso-height-relative:margin" from="202.85pt,235.6pt" to="219.75pt,235.6pt" o:gfxdata="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" strokecolor="#7f7f7f [1612]" strokeweight="1.75pt">
                 <v:stroke joinstyle="miter"/>
@@ -15174,7 +15586,7 @@
                     </pic:cNvPicPr>
                   </pic:nvPicPr>
                   <pic:blipFill rotWithShape="1">
-                    <a:blip r:embed="rId6">
+                    <a:blip r:embed="rId7">
                       <a:extLst>
                         <a:ext uri="{28A0092B-C50C-407E-A947-70E740481C1C}">
                           <a14:useLocalDpi xmlns:a14="http://schemas.microsoft.com/office/drawing/2010/main" val="0"/>
@@ -15296,7 +15708,7 @@
               </wp:anchor>
             </w:drawing>
           </mc:Choice>
-          <mc:Fallback>
+          <mc:Fallback xmlns:w16se="http://schemas.microsoft.com/office/word/2015/wordml/symex" xmlns:w15="http://schemas.microsoft.com/office/word/2012/wordml" xmlns:cx5="http://schemas.microsoft.com/office/drawing/2016/5/11/chartex" xmlns:cx4="http://schemas.microsoft.com/office/drawing/2016/5/10/chartex" xmlns:cx3="http://schemas.microsoft.com/office/drawing/2016/5/9/chartex" xmlns:cx2="http://schemas.microsoft.com/office/drawing/2015/10/21/chartex" xmlns:cx1="http://schemas.microsoft.com/office/drawing/2015/9/8/chartex" xmlns:cx="http://schemas.microsoft.com/office/drawing/2014/chartex">
             <w:pict>
               <v:rect w14:anchorId="0C66A93A" id="Retângulo 48" o:spid="_x0000_s1052" style="position:absolute;margin-left:170.1pt;margin-top:242.95pt;width:83.25pt;height:25.5pt;rotation:180;flip:y;z-index:251725824;visibility:visible;mso-wrap-style:square;mso-wrap-distance-left:9pt;mso-wrap-distance-top:0;mso-wrap-distance-right:9pt;mso-wrap-distance-bottom:0;mso-position-horizontal:absolute;mso-position-horizontal-relative:text;mso-position-vertical:absolute;mso-position-vertical-relative:text;v-text-anchor:middle" o:gfxdata="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" filled="f" strokecolor="windowText" strokeweight="1.25pt">
                 <v:textbox>
@@ -15362,7 +15774,7 @@
                     </pic:cNvPicPr>
                   </pic:nvPicPr>
                   <pic:blipFill rotWithShape="1">
-                    <a:blip r:embed="rId6">
+                    <a:blip r:embed="rId7">
                       <a:extLst>
                         <a:ext uri="{28A0092B-C50C-407E-A947-70E740481C1C}">
                           <a14:useLocalDpi xmlns:a14="http://schemas.microsoft.com/office/drawing/2010/main" val="0"/>
@@ -15470,7 +15882,7 @@
               </wp:anchor>
             </w:drawing>
           </mc:Choice>
-          <mc:Fallback>
+          <mc:Fallback xmlns:w16se="http://schemas.microsoft.com/office/word/2015/wordml/symex" xmlns:w15="http://schemas.microsoft.com/office/word/2012/wordml" xmlns:cx5="http://schemas.microsoft.com/office/drawing/2016/5/11/chartex" xmlns:cx4="http://schemas.microsoft.com/office/drawing/2016/5/10/chartex" xmlns:cx3="http://schemas.microsoft.com/office/drawing/2016/5/9/chartex" xmlns:cx2="http://schemas.microsoft.com/office/drawing/2015/10/21/chartex" xmlns:cx1="http://schemas.microsoft.com/office/drawing/2015/9/8/chartex" xmlns:cx="http://schemas.microsoft.com/office/drawing/2014/chartex">
             <w:pict>
               <v:line w14:anchorId="20AA1406" id="Conexão reta 46" o:spid="_x0000_s1026" style="position:absolute;z-index:251721728;visibility:visible;mso-wrap-style:square;mso-width-percent:0;mso-height-percent:0;mso-wrap-distance-left:9pt;mso-wrap-distance-top:0;mso-wrap-distance-right:9pt;mso-wrap-distance-bottom:0;mso-position-horizontal:absolute;mso-position-horizontal-relative:text;mso-position-vertical:absolute;mso-position-vertical-relative:text;mso-width-percent:0;mso-height-percent:0;mso-width-relative:margin;mso-height-relative:margin" from="73.25pt,274.4pt" to="90.15pt,274.4pt" o:gfxdata="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" strokecolor="#7f7f7f [1612]" strokeweight="1.75pt">
                 <v:stroke joinstyle="miter"/>
@@ -15510,7 +15922,7 @@
                     </pic:cNvPicPr>
                   </pic:nvPicPr>
                   <pic:blipFill rotWithShape="1">
-                    <a:blip r:embed="rId6" cstate="print">
+                    <a:blip r:embed="rId7" cstate="print">
                       <a:extLst>
                         <a:ext uri="{28A0092B-C50C-407E-A947-70E740481C1C}">
                           <a14:useLocalDpi xmlns:a14="http://schemas.microsoft.com/office/drawing/2010/main" val="0"/>
@@ -15638,7 +16050,7 @@
               </wp:anchor>
             </w:drawing>
           </mc:Choice>
-          <mc:Fallback>
+          <mc:Fallback xmlns:w16se="http://schemas.microsoft.com/office/word/2015/wordml/symex" xmlns:w15="http://schemas.microsoft.com/office/word/2012/wordml" xmlns:cx5="http://schemas.microsoft.com/office/drawing/2016/5/11/chartex" xmlns:cx4="http://schemas.microsoft.com/office/drawing/2016/5/10/chartex" xmlns:cx3="http://schemas.microsoft.com/office/drawing/2016/5/9/chartex" xmlns:cx2="http://schemas.microsoft.com/office/drawing/2015/10/21/chartex" xmlns:cx1="http://schemas.microsoft.com/office/drawing/2015/9/8/chartex" xmlns:cx="http://schemas.microsoft.com/office/drawing/2014/chartex">
             <w:pict>
               <v:rect w14:anchorId="565F754C" id="Retângulo 8" o:spid="_x0000_s1053" style="position:absolute;margin-left:523.4pt;margin-top:266.2pt;width:83.25pt;height:23.25pt;z-index:251669504;visibility:visible;mso-wrap-style:square;mso-width-percent:0;mso-height-percent:0;mso-wrap-distance-left:9pt;mso-wrap-distance-top:0;mso-wrap-distance-right:9pt;mso-wrap-distance-bottom:0;mso-position-horizontal:absolute;mso-position-horizontal-relative:margin;mso-position-vertical:absolute;mso-position-vertical-relative:text;mso-width-percent:0;mso-height-percent:0;mso-width-relative:margin;mso-height-relative:margin;v-text-anchor:middle" o:gfxdata="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" filled="f" strokecolor="windowText" strokeweight="1.25pt">
                 <v:textbox>
@@ -15772,7 +16184,7 @@
               </wp:anchor>
             </w:drawing>
           </mc:Choice>
-          <mc:Fallback>
+          <mc:Fallback xmlns:w16se="http://schemas.microsoft.com/office/word/2015/wordml/symex" xmlns:w15="http://schemas.microsoft.com/office/word/2012/wordml" xmlns:cx5="http://schemas.microsoft.com/office/drawing/2016/5/11/chartex" xmlns:cx4="http://schemas.microsoft.com/office/drawing/2016/5/10/chartex" xmlns:cx3="http://schemas.microsoft.com/office/drawing/2016/5/9/chartex" xmlns:cx2="http://schemas.microsoft.com/office/drawing/2015/10/21/chartex" xmlns:cx1="http://schemas.microsoft.com/office/drawing/2015/9/8/chartex" xmlns:cx="http://schemas.microsoft.com/office/drawing/2014/chartex">
             <w:pict>
               <v:rect w14:anchorId="3DCED4A0" id="Retângulo 9" o:spid="_x0000_s1054" style="position:absolute;margin-left:523.4pt;margin-top:339.7pt;width:83.25pt;height:23.25pt;z-index:251671552;visibility:visible;mso-wrap-style:square;mso-width-percent:0;mso-height-percent:0;mso-wrap-distance-left:9pt;mso-wrap-distance-top:0;mso-wrap-distance-right:9pt;mso-wrap-distance-bottom:0;mso-position-horizontal:absolute;mso-position-horizontal-relative:margin;mso-position-vertical:absolute;mso-position-vertical-relative:text;mso-width-percent:0;mso-height-percent:0;mso-width-relative:margin;mso-height-relative:margin;v-text-anchor:middle" o:gfxdata="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" filled="f" strokecolor="windowText" strokeweight="1.25pt">
                 <v:textbox>
@@ -15849,7 +16261,7 @@
                     </pic:cNvPicPr>
                   </pic:nvPicPr>
                   <pic:blipFill rotWithShape="1">
-                    <a:blip r:embed="rId6" cstate="print">
+                    <a:blip r:embed="rId7" cstate="print">
                       <a:extLst>
                         <a:ext uri="{28A0092B-C50C-407E-A947-70E740481C1C}">
                           <a14:useLocalDpi xmlns:a14="http://schemas.microsoft.com/office/drawing/2010/main" val="0"/>
@@ -16029,7 +16441,7 @@
               </wp:anchor>
             </w:drawing>
           </mc:Choice>
-          <mc:Fallback>
+          <mc:Fallback xmlns:w16se="http://schemas.microsoft.com/office/word/2015/wordml/symex" xmlns:w15="http://schemas.microsoft.com/office/word/2012/wordml" xmlns:cx5="http://schemas.microsoft.com/office/drawing/2016/5/11/chartex" xmlns:cx4="http://schemas.microsoft.com/office/drawing/2016/5/10/chartex" xmlns:cx3="http://schemas.microsoft.com/office/drawing/2016/5/9/chartex" xmlns:cx2="http://schemas.microsoft.com/office/drawing/2015/10/21/chartex" xmlns:cx1="http://schemas.microsoft.com/office/drawing/2015/9/8/chartex" xmlns:cx="http://schemas.microsoft.com/office/drawing/2014/chartex">
             <w:pict>
               <v:shapetype w14:anchorId="0C72CE93" id="_x0000_t202" coordsize="21600,21600" o:spt="202" path="m,l,21600r21600,l21600,xe">
                 <v:stroke joinstyle="miter"/>
@@ -16219,7 +16631,7 @@
               </wp:anchor>
             </w:drawing>
           </mc:Choice>
-          <mc:Fallback>
+          <mc:Fallback xmlns:w16se="http://schemas.microsoft.com/office/word/2015/wordml/symex" xmlns:w15="http://schemas.microsoft.com/office/word/2012/wordml" xmlns:cx5="http://schemas.microsoft.com/office/drawing/2016/5/11/chartex" xmlns:cx4="http://schemas.microsoft.com/office/drawing/2016/5/10/chartex" xmlns:cx3="http://schemas.microsoft.com/office/drawing/2016/5/9/chartex" xmlns:cx2="http://schemas.microsoft.com/office/drawing/2015/10/21/chartex" xmlns:cx1="http://schemas.microsoft.com/office/drawing/2015/9/8/chartex" xmlns:cx="http://schemas.microsoft.com/office/drawing/2014/chartex">
             <w:pict>
               <v:rect w14:anchorId="03A8ED01" id="Retângulo 10" o:spid="_x0000_s1056" style="position:absolute;margin-left:198.8pt;margin-top:188.4pt;width:83.25pt;height:23.25pt;z-index:251673600;visibility:visible;mso-wrap-style:square;mso-width-percent:0;mso-height-percent:0;mso-wrap-distance-left:9pt;mso-wrap-distance-top:0;mso-wrap-distance-right:9pt;mso-wrap-distance-bottom:0;mso-position-horizontal:absolute;mso-position-horizontal-relative:margin;mso-position-vertical:absolute;mso-position-vertical-relative:text;mso-width-percent:0;mso-height-percent:0;mso-width-relative:margin;mso-height-relative:margin;v-text-anchor:middle" o:gfxdata="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" filled="f" strokecolor="windowText" strokeweight="1.25pt">
                 <v:textbox>
@@ -16286,7 +16698,7 @@
                     </pic:cNvPicPr>
                   </pic:nvPicPr>
                   <pic:blipFill rotWithShape="1">
-                    <a:blip r:embed="rId6">
+                    <a:blip r:embed="rId7">
                       <a:extLst>
                         <a:ext uri="{28A0092B-C50C-407E-A947-70E740481C1C}">
                           <a14:useLocalDpi xmlns:a14="http://schemas.microsoft.com/office/drawing/2010/main" val="0"/>
@@ -16357,7 +16769,7 @@
                     </pic:cNvPicPr>
                   </pic:nvPicPr>
                   <pic:blipFill rotWithShape="1">
-                    <a:blip r:embed="rId6">
+                    <a:blip r:embed="rId7">
                       <a:extLst>
                         <a:ext uri="{28A0092B-C50C-407E-A947-70E740481C1C}">
                           <a14:useLocalDpi xmlns:a14="http://schemas.microsoft.com/office/drawing/2010/main" val="0"/>
@@ -16428,7 +16840,7 @@
                     </pic:cNvPicPr>
                   </pic:nvPicPr>
                   <pic:blipFill rotWithShape="1">
-                    <a:blip r:embed="rId6" cstate="print">
+                    <a:blip r:embed="rId7" cstate="print">
                       <a:extLst>
                         <a:ext uri="{28A0092B-C50C-407E-A947-70E740481C1C}">
                           <a14:useLocalDpi xmlns:a14="http://schemas.microsoft.com/office/drawing/2010/main" val="0"/>
@@ -16499,7 +16911,7 @@
                     </pic:cNvPicPr>
                   </pic:nvPicPr>
                   <pic:blipFill rotWithShape="1">
-                    <a:blip r:embed="rId6" cstate="print">
+                    <a:blip r:embed="rId7" cstate="print">
                       <a:extLst>
                         <a:ext uri="{28A0092B-C50C-407E-A947-70E740481C1C}">
                           <a14:useLocalDpi xmlns:a14="http://schemas.microsoft.com/office/drawing/2010/main" val="0"/>
@@ -16570,7 +16982,7 @@
                     </pic:cNvPicPr>
                   </pic:nvPicPr>
                   <pic:blipFill rotWithShape="1">
-                    <a:blip r:embed="rId6">
+                    <a:blip r:embed="rId7">
                       <a:extLst>
                         <a:ext uri="{28A0092B-C50C-407E-A947-70E740481C1C}">
                           <a14:useLocalDpi xmlns:a14="http://schemas.microsoft.com/office/drawing/2010/main" val="0"/>
@@ -16698,7 +17110,7 @@
               </wp:anchor>
             </w:drawing>
           </mc:Choice>
-          <mc:Fallback>
+          <mc:Fallback xmlns:w16se="http://schemas.microsoft.com/office/word/2015/wordml/symex" xmlns:w15="http://schemas.microsoft.com/office/word/2012/wordml" xmlns:cx5="http://schemas.microsoft.com/office/drawing/2016/5/11/chartex" xmlns:cx4="http://schemas.microsoft.com/office/drawing/2016/5/10/chartex" xmlns:cx3="http://schemas.microsoft.com/office/drawing/2016/5/9/chartex" xmlns:cx2="http://schemas.microsoft.com/office/drawing/2015/10/21/chartex" xmlns:cx1="http://schemas.microsoft.com/office/drawing/2015/9/8/chartex" xmlns:cx="http://schemas.microsoft.com/office/drawing/2014/chartex">
             <w:pict>
               <v:rect w14:anchorId="2567443F" id="Retângulo 7" o:spid="_x0000_s1057" style="position:absolute;margin-left:366.75pt;margin-top:267.45pt;width:83.25pt;height:23.25pt;z-index:251667456;visibility:visible;mso-wrap-style:square;mso-width-percent:0;mso-height-percent:0;mso-wrap-distance-left:9pt;mso-wrap-distance-top:0;mso-wrap-distance-right:9pt;mso-wrap-distance-bottom:0;mso-position-horizontal:absolute;mso-position-horizontal-relative:margin;mso-position-vertical:absolute;mso-position-vertical-relative:text;mso-width-percent:0;mso-height-percent:0;mso-width-relative:margin;mso-height-relative:margin;v-text-anchor:middle" o:gfxdata="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" filled="f" strokecolor="windowText" strokeweight="1.25pt">
                 <v:textbox>
@@ -16822,7 +17234,7 @@
               </wp:anchor>
             </w:drawing>
           </mc:Choice>
-          <mc:Fallback>
+          <mc:Fallback xmlns:w16se="http://schemas.microsoft.com/office/word/2015/wordml/symex" xmlns:w15="http://schemas.microsoft.com/office/word/2012/wordml" xmlns:cx5="http://schemas.microsoft.com/office/drawing/2016/5/11/chartex" xmlns:cx4="http://schemas.microsoft.com/office/drawing/2016/5/10/chartex" xmlns:cx3="http://schemas.microsoft.com/office/drawing/2016/5/9/chartex" xmlns:cx2="http://schemas.microsoft.com/office/drawing/2015/10/21/chartex" xmlns:cx1="http://schemas.microsoft.com/office/drawing/2015/9/8/chartex" xmlns:cx="http://schemas.microsoft.com/office/drawing/2014/chartex">
             <w:pict>
               <v:rect w14:anchorId="174125DC" id="Retângulo 5" o:spid="_x0000_s1058" style="position:absolute;margin-left:367.55pt;margin-top:187.2pt;width:84pt;height:23.25pt;z-index:251663360;visibility:visible;mso-wrap-style:square;mso-width-percent:0;mso-height-percent:0;mso-wrap-distance-left:9pt;mso-wrap-distance-top:0;mso-wrap-distance-right:9pt;mso-wrap-distance-bottom:0;mso-position-horizontal:absolute;mso-position-horizontal-relative:margin;mso-position-vertical:absolute;mso-position-vertical-relative:text;mso-width-percent:0;mso-height-percent:0;mso-width-relative:margin;mso-height-relative:margin;v-text-anchor:middle" o:gfxdata="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" filled="f" strokecolor="windowText" strokeweight="1.25pt">
                 <v:textbox>
@@ -16969,7 +17381,7 @@
               </wp:anchor>
             </w:drawing>
           </mc:Choice>
-          <mc:Fallback>
+          <mc:Fallback xmlns:w16se="http://schemas.microsoft.com/office/word/2015/wordml/symex" xmlns:w15="http://schemas.microsoft.com/office/word/2012/wordml" xmlns:cx5="http://schemas.microsoft.com/office/drawing/2016/5/11/chartex" xmlns:cx4="http://schemas.microsoft.com/office/drawing/2016/5/10/chartex" xmlns:cx3="http://schemas.microsoft.com/office/drawing/2016/5/9/chartex" xmlns:cx2="http://schemas.microsoft.com/office/drawing/2015/10/21/chartex" xmlns:cx1="http://schemas.microsoft.com/office/drawing/2015/9/8/chartex" xmlns:cx="http://schemas.microsoft.com/office/drawing/2014/chartex">
             <w:pict>
               <v:rect w14:anchorId="38471E52" id="Retângulo 3" o:spid="_x0000_s1059" style="position:absolute;margin-left:366.05pt;margin-top:106.95pt;width:87pt;height:24.75pt;z-index:251659264;visibility:visible;mso-wrap-style:square;mso-width-percent:0;mso-height-percent:0;mso-wrap-distance-left:9pt;mso-wrap-distance-top:0;mso-wrap-distance-right:9pt;mso-wrap-distance-bottom:0;mso-position-horizontal:absolute;mso-position-horizontal-relative:margin;mso-position-vertical:absolute;mso-position-vertical-relative:text;mso-width-percent:0;mso-height-percent:0;mso-width-relative:margin;mso-height-relative:margin;v-text-anchor:middle" o:gfxdata="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" filled="f" strokecolor="black [3213]" strokeweight="1.25pt">
                 <v:textbox>
@@ -17103,7 +17515,7 @@
               </wp:anchor>
             </w:drawing>
           </mc:Choice>
-          <mc:Fallback>
+          <mc:Fallback xmlns:w16se="http://schemas.microsoft.com/office/word/2015/wordml/symex" xmlns:w15="http://schemas.microsoft.com/office/word/2012/wordml" xmlns:cx5="http://schemas.microsoft.com/office/drawing/2016/5/11/chartex" xmlns:cx4="http://schemas.microsoft.com/office/drawing/2016/5/10/chartex" xmlns:cx3="http://schemas.microsoft.com/office/drawing/2016/5/9/chartex" xmlns:cx2="http://schemas.microsoft.com/office/drawing/2015/10/21/chartex" xmlns:cx1="http://schemas.microsoft.com/office/drawing/2015/9/8/chartex" xmlns:cx="http://schemas.microsoft.com/office/drawing/2014/chartex">
             <w:pict>
               <v:rect w14:anchorId="417DD6C6" id="Retângulo 6" o:spid="_x0000_s1060" style="position:absolute;margin-left:521.5pt;margin-top:184.2pt;width:74.25pt;height:23.25pt;z-index:251665408;visibility:visible;mso-wrap-style:square;mso-width-percent:0;mso-height-percent:0;mso-wrap-distance-left:9pt;mso-wrap-distance-top:0;mso-wrap-distance-right:9pt;mso-wrap-distance-bottom:0;mso-position-horizontal:absolute;mso-position-horizontal-relative:margin;mso-position-vertical:absolute;mso-position-vertical-relative:text;mso-width-percent:0;mso-height-percent:0;mso-width-relative:margin;mso-height-relative:margin;v-text-anchor:middle" o:gfxdata="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" filled="f" strokecolor="windowText" strokeweight="1.25pt">
                 <v:textbox>
@@ -17227,7 +17639,7 @@
               </wp:anchor>
             </w:drawing>
           </mc:Choice>
-          <mc:Fallback>
+          <mc:Fallback xmlns:w16se="http://schemas.microsoft.com/office/word/2015/wordml/symex" xmlns:w15="http://schemas.microsoft.com/office/word/2012/wordml" xmlns:cx5="http://schemas.microsoft.com/office/drawing/2016/5/11/chartex" xmlns:cx4="http://schemas.microsoft.com/office/drawing/2016/5/10/chartex" xmlns:cx3="http://schemas.microsoft.com/office/drawing/2016/5/9/chartex" xmlns:cx2="http://schemas.microsoft.com/office/drawing/2015/10/21/chartex" xmlns:cx1="http://schemas.microsoft.com/office/drawing/2015/9/8/chartex" xmlns:cx="http://schemas.microsoft.com/office/drawing/2014/chartex">
             <w:pict>
               <v:rect w14:anchorId="443A245A" id="Retângulo 4" o:spid="_x0000_s1070" style="position:absolute;margin-left:519.25pt;margin-top:108.45pt;width:74.25pt;height:21pt;z-index:251661312;visibility:visible;mso-wrap-style:square;mso-width-percent:0;mso-height-percent:0;mso-wrap-distance-left:9pt;mso-wrap-distance-top:0;mso-wrap-distance-right:9pt;mso-wrap-distance-bottom:0;mso-position-horizontal:absolute;mso-position-horizontal-relative:margin;mso-position-vertical:absolute;mso-position-vertical-relative:text;mso-width-percent:0;mso-height-percent:0;mso-width-relative:margin;mso-height-relative:margin;v-text-anchor:middle" o:gfxdata="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" filled="f" strokecolor="windowText" strokeweight="1.25pt">
                 <v:textbox>
@@ -17275,8 +17687,8 @@
 </file>
 
 <file path=word/numbering.xml><?xml version="1.0" encoding="utf-8"?>
-<w:numbering xmlns:wpc="http://schemas.microsoft.com/office/word/2010/wordprocessingCanvas" xmlns:cx="http://schemas.microsoft.com/office/drawing/2014/chartex" xmlns:cx1="http://schemas.microsoft.com/office/drawing/2015/9/8/chartex" xmlns:cx2="http://schemas.microsoft.com/office/drawing/2015/10/21/chartex" xmlns:cx3="http://schemas.microsoft.com/office/drawing/2016/5/9/chartex" xmlns:cx4="http://schemas.microsoft.com/office/drawing/2016/5/10/chartex" xmlns:cx5="http://schemas.microsoft.com/office/drawing/2016/5/11/chartex" xmlns:mc="http://schemas.openxmlformats.org/markup-compatibility/2006" xmlns:o="urn:schemas-microsoft-com:office:office" xmlns:r="http://schemas.openxmlformats.org/officeDocument/2006/relationships" xmlns:m="http://schemas.openxmlformats.org/officeDocument/2006/math" xmlns:v="urn:schemas-microsoft-com:vml" xmlns:wp14="http://schemas.microsoft.com/office/word/2010/wordprocessingDrawing" xmlns:wp="http://schemas.openxmlformats.org/drawingml/2006/wordprocessingDrawing" xmlns:w10="urn:schemas-microsoft-com:office:word" xmlns:w="http://schemas.openxmlformats.org/wordprocessingml/2006/main" xmlns:w14="http://schemas.microsoft.com/office/word/2010/wordml" xmlns:w15="http://schemas.microsoft.com/office/word/2012/wordml" xmlns:w16se="http://schemas.microsoft.com/office/word/2015/wordml/symex" xmlns:wpg="http://schemas.microsoft.com/office/word/2010/wordprocessingGroup" xmlns:wpi="http://schemas.microsoft.com/office/word/2010/wordprocessingInk" xmlns:wne="http://schemas.microsoft.com/office/word/2006/wordml" xmlns:wps="http://schemas.microsoft.com/office/word/2010/wordprocessingShape" mc:Ignorable="w14 w15 w16se wp14">
-  <w:abstractNum w:abstractNumId="0" w15:restartNumberingAfterBreak="0">
+<w:numbering xmlns:wpc="http://schemas.microsoft.com/office/word/2010/wordprocessingCanvas" xmlns:mc="http://schemas.openxmlformats.org/markup-compatibility/2006" xmlns:o="urn:schemas-microsoft-com:office:office" xmlns:r="http://schemas.openxmlformats.org/officeDocument/2006/relationships" xmlns:m="http://schemas.openxmlformats.org/officeDocument/2006/math" xmlns:v="urn:schemas-microsoft-com:vml" xmlns:wp14="http://schemas.microsoft.com/office/word/2010/wordprocessingDrawing" xmlns:wp="http://schemas.openxmlformats.org/drawingml/2006/wordprocessingDrawing" xmlns:w10="urn:schemas-microsoft-com:office:word" xmlns:w="http://schemas.openxmlformats.org/wordprocessingml/2006/main" xmlns:w14="http://schemas.microsoft.com/office/word/2010/wordml" xmlns:wpg="http://schemas.microsoft.com/office/word/2010/wordprocessingGroup" xmlns:wpi="http://schemas.microsoft.com/office/word/2010/wordprocessingInk" xmlns:wne="http://schemas.microsoft.com/office/word/2006/wordml" xmlns:wps="http://schemas.microsoft.com/office/word/2010/wordprocessingShape" mc:Ignorable="w14 wp14">
+  <w:abstractNum w:abstractNumId="0">
     <w:nsid w:val="72FD2373"/>
     <w:multiLevelType w:val="hybridMultilevel"/>
     <w:tmpl w:val="3B4AE842"/>
@@ -17396,7 +17808,7 @@
 </file>
 
 <file path=word/styles.xml><?xml version="1.0" encoding="utf-8"?>
-<w:styles xmlns:mc="http://schemas.openxmlformats.org/markup-compatibility/2006" xmlns:r="http://schemas.openxmlformats.org/officeDocument/2006/relationships" xmlns:w="http://schemas.openxmlformats.org/wordprocessingml/2006/main" xmlns:w14="http://schemas.microsoft.com/office/word/2010/wordml" xmlns:w15="http://schemas.microsoft.com/office/word/2012/wordml" xmlns:w16se="http://schemas.microsoft.com/office/word/2015/wordml/symex" mc:Ignorable="w14 w15 w16se">
+<w:styles xmlns:mc="http://schemas.openxmlformats.org/markup-compatibility/2006" xmlns:r="http://schemas.openxmlformats.org/officeDocument/2006/relationships" xmlns:w="http://schemas.openxmlformats.org/wordprocessingml/2006/main" xmlns:w14="http://schemas.microsoft.com/office/word/2010/wordml" mc:Ignorable="w14">
   <w:docDefaults>
     <w:rPrDefault>
       <w:rPr>
@@ -17412,381 +17824,346 @@
       </w:pPr>
     </w:pPrDefault>
   </w:docDefaults>
-  <w:latentStyles w:defLockedState="0" w:defUIPriority="99" w:defSemiHidden="0" w:defUnhideWhenUsed="0" w:defQFormat="0" w:count="374">
-    <w:lsdException w:name="Normal" w:uiPriority="0" w:qFormat="1"/>
-    <w:lsdException w:name="heading 1" w:uiPriority="9" w:qFormat="1"/>
-    <w:lsdException w:name="heading 2" w:semiHidden="1" w:uiPriority="9" w:unhideWhenUsed="1" w:qFormat="1"/>
-    <w:lsdException w:name="heading 3" w:semiHidden="1" w:uiPriority="9" w:unhideWhenUsed="1" w:qFormat="1"/>
-    <w:lsdException w:name="heading 4" w:semiHidden="1" w:uiPriority="9" w:unhideWhenUsed="1" w:qFormat="1"/>
-    <w:lsdException w:name="heading 5" w:semiHidden="1" w:uiPriority="9" w:unhideWhenUsed="1" w:qFormat="1"/>
-    <w:lsdException w:name="heading 6" w:semiHidden="1" w:uiPriority="9" w:unhideWhenUsed="1" w:qFormat="1"/>
-    <w:lsdException w:name="heading 7" w:semiHidden="1" w:uiPriority="9" w:unhideWhenUsed="1" w:qFormat="1"/>
-    <w:lsdException w:name="heading 8" w:semiHidden="1" w:uiPriority="9" w:unhideWhenUsed="1" w:qFormat="1"/>
-    <w:lsdException w:name="heading 9" w:semiHidden="1" w:uiPriority="9" w:unhideWhenUsed="1" w:qFormat="1"/>
-    <w:lsdException w:name="index 1" w:semiHidden="1" w:unhideWhenUsed="1"/>
-    <w:lsdException w:name="index 2" w:semiHidden="1" w:unhideWhenUsed="1"/>
-    <w:lsdException w:name="index 3" w:semiHidden="1" w:unhideWhenUsed="1"/>
-    <w:lsdException w:name="index 4" w:semiHidden="1" w:unhideWhenUsed="1"/>
-    <w:lsdException w:name="index 5" w:semiHidden="1" w:unhideWhenUsed="1"/>
-    <w:lsdException w:name="index 6" w:semiHidden="1" w:unhideWhenUsed="1"/>
-    <w:lsdException w:name="index 7" w:semiHidden="1" w:unhideWhenUsed="1"/>
-    <w:lsdException w:name="index 8" w:semiHidden="1" w:unhideWhenUsed="1"/>
-    <w:lsdException w:name="index 9" w:semiHidden="1" w:unhideWhenUsed="1"/>
-    <w:lsdException w:name="toc 1" w:semiHidden="1" w:uiPriority="39" w:unhideWhenUsed="1"/>
-    <w:lsdException w:name="toc 2" w:semiHidden="1" w:uiPriority="39" w:unhideWhenUsed="1"/>
-    <w:lsdException w:name="toc 3" w:semiHidden="1" w:uiPriority="39" w:unhideWhenUsed="1"/>
-    <w:lsdException w:name="toc 4" w:semiHidden="1" w:uiPriority="39" w:unhideWhenUsed="1"/>
-    <w:lsdException w:name="toc 5" w:semiHidden="1" w:uiPriority="39" w:unhideWhenUsed="1"/>
-    <w:lsdException w:name="toc 6" w:semiHidden="1" w:uiPriority="39" w:unhideWhenUsed="1"/>
-    <w:lsdException w:name="toc 7" w:semiHidden="1" w:uiPriority="39" w:unhideWhenUsed="1"/>
-    <w:lsdException w:name="toc 8" w:semiHidden="1" w:uiPriority="39" w:unhideWhenUsed="1"/>
-    <w:lsdException w:name="toc 9" w:semiHidden="1" w:uiPriority="39" w:unhideWhenUsed="1"/>
-    <w:lsdException w:name="Normal Indent" w:semiHidden="1" w:unhideWhenUsed="1"/>
-    <w:lsdException w:name="footnote text" w:semiHidden="1" w:unhideWhenUsed="1"/>
-    <w:lsdException w:name="annotation text" w:semiHidden="1" w:unhideWhenUsed="1"/>
-    <w:lsdException w:name="header" w:semiHidden="1" w:unhideWhenUsed="1"/>
-    <w:lsdException w:name="footer" w:semiHidden="1" w:unhideWhenUsed="1"/>
-    <w:lsdException w:name="index heading" w:semiHidden="1" w:unhideWhenUsed="1"/>
-    <w:lsdException w:name="caption" w:semiHidden="1" w:uiPriority="35" w:unhideWhenUsed="1" w:qFormat="1"/>
-    <w:lsdException w:name="table of figures" w:semiHidden="1" w:unhideWhenUsed="1"/>
-    <w:lsdException w:name="envelope address" w:semiHidden="1" w:unhideWhenUsed="1"/>
-    <w:lsdException w:name="envelope return" w:semiHidden="1" w:unhideWhenUsed="1"/>
-    <w:lsdException w:name="footnote reference" w:semiHidden="1" w:unhideWhenUsed="1"/>
-    <w:lsdException w:name="annotation reference" w:semiHidden="1" w:unhideWhenUsed="1"/>
-    <w:lsdException w:name="line number" w:semiHidden="1" w:unhideWhenUsed="1"/>
-    <w:lsdException w:name="page number" w:semiHidden="1" w:unhideWhenUsed="1"/>
-    <w:lsdException w:name="endnote reference" w:semiHidden="1" w:unhideWhenUsed="1"/>
-    <w:lsdException w:name="endnote text" w:semiHidden="1" w:unhideWhenUsed="1"/>
-    <w:lsdException w:name="table of authorities" w:semiHidden="1" w:unhideWhenUsed="1"/>
-    <w:lsdException w:name="macro" w:semiHidden="1" w:unhideWhenUsed="1"/>
-    <w:lsdException w:name="toa heading" w:semiHidden="1" w:unhideWhenUsed="1"/>
-    <w:lsdException w:name="List" w:semiHidden="1" w:unhideWhenUsed="1"/>
-    <w:lsdException w:name="List Bullet" w:semiHidden="1" w:unhideWhenUsed="1"/>
-    <w:lsdException w:name="List Number" w:semiHidden="1" w:unhideWhenUsed="1"/>
-    <w:lsdException w:name="List 2" w:semiHidden="1" w:unhideWhenUsed="1"/>
-    <w:lsdException w:name="List 3" w:semiHidden="1" w:unhideWhenUsed="1"/>
-    <w:lsdException w:name="List 4" w:semiHidden="1" w:unhideWhenUsed="1"/>
-    <w:lsdException w:name="List 5" w:semiHidden="1" w:unhideWhenUsed="1"/>
-    <w:lsdException w:name="List Bullet 2" w:semiHidden="1" w:unhideWhenUsed="1"/>
-    <w:lsdException w:name="List Bullet 3" w:semiHidden="1" w:unhideWhenUsed="1"/>
-    <w:lsdException w:name="List Bullet 4" w:semiHidden="1" w:unhideWhenUsed="1"/>
-    <w:lsdException w:name="List Bullet 5" w:semiHidden="1" w:unhideWhenUsed="1"/>
-    <w:lsdException w:name="List Number 2" w:semiHidden="1" w:unhideWhenUsed="1"/>
-    <w:lsdException w:name="List Number 3" w:semiHidden="1" w:unhideWhenUsed="1"/>
-    <w:lsdException w:name="List Number 4" w:semiHidden="1" w:unhideWhenUsed="1"/>
-    <w:lsdException w:name="List Number 5" w:semiHidden="1" w:unhideWhenUsed="1"/>
-    <w:lsdException w:name="Title" w:uiPriority="10" w:qFormat="1"/>
-    <w:lsdException w:name="Closing" w:semiHidden="1" w:unhideWhenUsed="1"/>
-    <w:lsdException w:name="Signature" w:semiHidden="1" w:unhideWhenUsed="1"/>
-    <w:lsdException w:name="Default Paragraph Font" w:semiHidden="1" w:uiPriority="1" w:unhideWhenUsed="1"/>
-    <w:lsdException w:name="Body Text" w:semiHidden="1" w:unhideWhenUsed="1"/>
-    <w:lsdException w:name="Body Text Indent" w:semiHidden="1" w:unhideWhenUsed="1"/>
-    <w:lsdException w:name="List Continue" w:semiHidden="1" w:unhideWhenUsed="1"/>
-    <w:lsdException w:name="List Continue 2" w:semiHidden="1" w:unhideWhenUsed="1"/>
-    <w:lsdException w:name="List Continue 3" w:semiHidden="1" w:unhideWhenUsed="1"/>
-    <w:lsdException w:name="List Continue 4" w:semiHidden="1" w:unhideWhenUsed="1"/>
-    <w:lsdException w:name="List Continue 5" w:semiHidden="1" w:unhideWhenUsed="1"/>
-    <w:lsdException w:name="Message Header" w:semiHidden="1" w:unhideWhenUsed="1"/>
-    <w:lsdException w:name="Subtitle" w:uiPriority="11" w:qFormat="1"/>
-    <w:lsdException w:name="Salutation" w:semiHidden="1" w:unhideWhenUsed="1"/>
-    <w:lsdException w:name="Date" w:semiHidden="1" w:unhideWhenUsed="1"/>
-    <w:lsdException w:name="Body Text First Indent" w:semiHidden="1" w:unhideWhenUsed="1"/>
-    <w:lsdException w:name="Body Text First Indent 2" w:semiHidden="1" w:unhideWhenUsed="1"/>
-    <w:lsdException w:name="Note Heading" w:semiHidden="1" w:unhideWhenUsed="1"/>
-    <w:lsdException w:name="Body Text 2" w:semiHidden="1" w:unhideWhenUsed="1"/>
-    <w:lsdException w:name="Body Text 3" w:semiHidden="1" w:unhideWhenUsed="1"/>
-    <w:lsdException w:name="Body Text Indent 2" w:semiHidden="1" w:unhideWhenUsed="1"/>
-    <w:lsdException w:name="Body Text Indent 3" w:semiHidden="1" w:unhideWhenUsed="1"/>
-    <w:lsdException w:name="Block Text" w:semiHidden="1" w:unhideWhenUsed="1"/>
-    <w:lsdException w:name="Hyperlink" w:semiHidden="1" w:unhideWhenUsed="1"/>
-    <w:lsdException w:name="FollowedHyperlink" w:semiHidden="1" w:unhideWhenUsed="1"/>
-    <w:lsdException w:name="Strong" w:uiPriority="22" w:qFormat="1"/>
-    <w:lsdException w:name="Emphasis" w:uiPriority="20" w:qFormat="1"/>
-    <w:lsdException w:name="Document Map" w:semiHidden="1" w:unhideWhenUsed="1"/>
-    <w:lsdException w:name="Plain Text" w:semiHidden="1" w:unhideWhenUsed="1"/>
-    <w:lsdException w:name="E-mail Signature" w:semiHidden="1" w:unhideWhenUsed="1"/>
-    <w:lsdException w:name="HTML Top of Form" w:semiHidden="1" w:unhideWhenUsed="1"/>
-    <w:lsdException w:name="HTML Bottom of Form" w:semiHidden="1" w:unhideWhenUsed="1"/>
-    <w:lsdException w:name="Normal (Web)" w:semiHidden="1" w:unhideWhenUsed="1"/>
-    <w:lsdException w:name="HTML Acronym" w:semiHidden="1" w:unhideWhenUsed="1"/>
-    <w:lsdException w:name="HTML Address" w:semiHidden="1" w:unhideWhenUsed="1"/>
-    <w:lsdException w:name="HTML Cite" w:semiHidden="1" w:unhideWhenUsed="1"/>
-    <w:lsdException w:name="HTML Code" w:semiHidden="1" w:unhideWhenUsed="1"/>
-    <w:lsdException w:name="HTML Definition" w:semiHidden="1" w:unhideWhenUsed="1"/>
-    <w:lsdException w:name="HTML Keyboard" w:semiHidden="1" w:unhideWhenUsed="1"/>
-    <w:lsdException w:name="HTML Preformatted" w:semiHidden="1" w:unhideWhenUsed="1"/>
-    <w:lsdException w:name="HTML Sample" w:semiHidden="1" w:unhideWhenUsed="1"/>
-    <w:lsdException w:name="HTML Typewriter" w:semiHidden="1" w:unhideWhenUsed="1"/>
-    <w:lsdException w:name="HTML Variable" w:semiHidden="1" w:unhideWhenUsed="1"/>
-    <w:lsdException w:name="Normal Table" w:semiHidden="1" w:unhideWhenUsed="1"/>
-    <w:lsdException w:name="annotation subject" w:semiHidden="1" w:unhideWhenUsed="1"/>
-    <w:lsdException w:name="No List" w:semiHidden="1" w:unhideWhenUsed="1"/>
-    <w:lsdException w:name="Outline List 1" w:semiHidden="1" w:unhideWhenUsed="1"/>
-    <w:lsdException w:name="Outline List 2" w:semiHidden="1" w:unhideWhenUsed="1"/>
-    <w:lsdException w:name="Outline List 3" w:semiHidden="1" w:unhideWhenUsed="1"/>
-    <w:lsdException w:name="Table Simple 1" w:semiHidden="1" w:unhideWhenUsed="1"/>
-    <w:lsdException w:name="Table Simple 2" w:semiHidden="1" w:unhideWhenUsed="1"/>
-    <w:lsdException w:name="Table Simple 3" w:semiHidden="1" w:unhideWhenUsed="1"/>
-    <w:lsdException w:name="Table Classic 1" w:semiHidden="1" w:unhideWhenUsed="1"/>
-    <w:lsdException w:name="Table Classic 2" w:semiHidden="1" w:unhideWhenUsed="1"/>
-    <w:lsdException w:name="Table Classic 3" w:semiHidden="1" w:unhideWhenUsed="1"/>
-    <w:lsdException w:name="Table Classic 4" w:semiHidden="1" w:unhideWhenUsed="1"/>
-    <w:lsdException w:name="Table Colorful 1" w:semiHidden="1" w:unhideWhenUsed="1"/>
-    <w:lsdException w:name="Table Colorful 2" w:semiHidden="1" w:unhideWhenUsed="1"/>
-    <w:lsdException w:name="Table Colorful 3" w:semiHidden="1" w:unhideWhenUsed="1"/>
-    <w:lsdException w:name="Table Columns 1" w:semiHidden="1" w:unhideWhenUsed="1"/>
-    <w:lsdException w:name="Table Columns 2" w:semiHidden="1" w:unhideWhenUsed="1"/>
-    <w:lsdException w:name="Table Columns 3" w:semiHidden="1" w:unhideWhenUsed="1"/>
-    <w:lsdException w:name="Table Columns 4" w:semiHidden="1" w:unhideWhenUsed="1"/>
-    <w:lsdException w:name="Table Columns 5" w:semiHidden="1" w:unhideWhenUsed="1"/>
-    <w:lsdException w:name="Table Grid 1" w:semiHidden="1" w:unhideWhenUsed="1"/>
-    <w:lsdException w:name="Table Grid 2" w:semiHidden="1" w:unhideWhenUsed="1"/>
-    <w:lsdException w:name="Table Grid 3" w:semiHidden="1" w:unhideWhenUsed="1"/>
-    <w:lsdException w:name="Table Grid 4" w:semiHidden="1" w:unhideWhenUsed="1"/>
-    <w:lsdException w:name="Table Grid 5" w:semiHidden="1" w:unhideWhenUsed="1"/>
-    <w:lsdException w:name="Table Grid 6" w:semiHidden="1" w:unhideWhenUsed="1"/>
-    <w:lsdException w:name="Table Grid 7" w:semiHidden="1" w:unhideWhenUsed="1"/>
-    <w:lsdException w:name="Table Grid 8" w:semiHidden="1" w:unhideWhenUsed="1"/>
-    <w:lsdException w:name="Table List 1" w:semiHidden="1" w:unhideWhenUsed="1"/>
-    <w:lsdException w:name="Table List 2" w:semiHidden="1" w:unhideWhenUsed="1"/>
-    <w:lsdException w:name="Table List 3" w:semiHidden="1" w:unhideWhenUsed="1"/>
-    <w:lsdException w:name="Table List 4" w:semiHidden="1" w:unhideWhenUsed="1"/>
-    <w:lsdException w:name="Table List 5" w:semiHidden="1" w:unhideWhenUsed="1"/>
-    <w:lsdException w:name="Table List 6" w:semiHidden="1" w:unhideWhenUsed="1"/>
-    <w:lsdException w:name="Table List 7" w:semiHidden="1" w:unhideWhenUsed="1"/>
-    <w:lsdException w:name="Table List 8" w:semiHidden="1" w:unhideWhenUsed="1"/>
-    <w:lsdException w:name="Table 3D effects 1" w:semiHidden="1" w:unhideWhenUsed="1"/>
-    <w:lsdException w:name="Table 3D effects 2" w:semiHidden="1" w:unhideWhenUsed="1"/>
-    <w:lsdException w:name="Table 3D effects 3" w:semiHidden="1" w:unhideWhenUsed="1"/>
-    <w:lsdException w:name="Table Contemporary" w:semiHidden="1" w:unhideWhenUsed="1"/>
-    <w:lsdException w:name="Table Elegant" w:semiHidden="1" w:unhideWhenUsed="1"/>
-    <w:lsdException w:name="Table Professional" w:semiHidden="1" w:unhideWhenUsed="1"/>
-    <w:lsdException w:name="Table Subtle 1" w:semiHidden="1" w:unhideWhenUsed="1"/>
-    <w:lsdException w:name="Table Subtle 2" w:semiHidden="1" w:unhideWhenUsed="1"/>
-    <w:lsdException w:name="Table Web 1" w:semiHidden="1" w:unhideWhenUsed="1"/>
-    <w:lsdException w:name="Table Web 2" w:semiHidden="1" w:unhideWhenUsed="1"/>
-    <w:lsdException w:name="Table Web 3" w:semiHidden="1" w:unhideWhenUsed="1"/>
-    <w:lsdException w:name="Balloon Text" w:semiHidden="1" w:unhideWhenUsed="1"/>
-    <w:lsdException w:name="Table Grid" w:uiPriority="39"/>
-    <w:lsdException w:name="Table Theme" w:semiHidden="1" w:unhideWhenUsed="1"/>
-    <w:lsdException w:name="Placeholder Text" w:semiHidden="1"/>
-    <w:lsdException w:name="No Spacing" w:uiPriority="1" w:qFormat="1"/>
-    <w:lsdException w:name="Light Shading" w:uiPriority="60"/>
-    <w:lsdException w:name="Light List" w:uiPriority="61"/>
-    <w:lsdException w:name="Light Grid" w:uiPriority="62"/>
-    <w:lsdException w:name="Medium Shading 1" w:uiPriority="63"/>
-    <w:lsdException w:name="Medium Shading 2" w:uiPriority="64"/>
-    <w:lsdException w:name="Medium List 1" w:uiPriority="65"/>
-    <w:lsdException w:name="Medium List 2" w:uiPriority="66"/>
-    <w:lsdException w:name="Medium Grid 1" w:uiPriority="67"/>
-    <w:lsdException w:name="Medium Grid 2" w:uiPriority="68"/>
-    <w:lsdException w:name="Medium Grid 3" w:uiPriority="69"/>
-    <w:lsdException w:name="Dark List" w:uiPriority="70"/>
-    <w:lsdException w:name="Colorful Shading" w:uiPriority="71"/>
-    <w:lsdException w:name="Colorful List" w:uiPriority="72"/>
-    <w:lsdException w:name="Colorful Grid" w:uiPriority="73"/>
-    <w:lsdException w:name="Light Shading Accent 1" w:uiPriority="60"/>
-    <w:lsdException w:name="Light List Accent 1" w:uiPriority="61"/>
-    <w:lsdException w:name="Light Grid Accent 1" w:uiPriority="62"/>
-    <w:lsdException w:name="Medium Shading 1 Accent 1" w:uiPriority="63"/>
-    <w:lsdException w:name="Medium Shading 2 Accent 1" w:uiPriority="64"/>
-    <w:lsdException w:name="Medium List 1 Accent 1" w:uiPriority="65"/>
-    <w:lsdException w:name="Revision" w:semiHidden="1"/>
-    <w:lsdException w:name="List Paragraph" w:uiPriority="34" w:qFormat="1"/>
-    <w:lsdException w:name="Quote" w:uiPriority="29" w:qFormat="1"/>
-    <w:lsdException w:name="Intense Quote" w:uiPriority="30" w:qFormat="1"/>
-    <w:lsdException w:name="Medium List 2 Accent 1" w:uiPriority="66"/>
-    <w:lsdException w:name="Medium Grid 1 Accent 1" w:uiPriority="67"/>
-    <w:lsdException w:name="Medium Grid 2 Accent 1" w:uiPriority="68"/>
-    <w:lsdException w:name="Medium Grid 3 Accent 1" w:uiPriority="69"/>
-    <w:lsdException w:name="Dark List Accent 1" w:uiPriority="70"/>
-    <w:lsdException w:name="Colorful Shading Accent 1" w:uiPriority="71"/>
-    <w:lsdException w:name="Colorful List Accent 1" w:uiPriority="72"/>
-    <w:lsdException w:name="Colorful Grid Accent 1" w:uiPriority="73"/>
-    <w:lsdException w:name="Light Shading Accent 2" w:uiPriority="60"/>
-    <w:lsdException w:name="Light List Accent 2" w:uiPriority="61"/>
-    <w:lsdException w:name="Light Grid Accent 2" w:uiPriority="62"/>
-    <w:lsdException w:name="Medium Shading 1 Accent 2" w:uiPriority="63"/>
-    <w:lsdException w:name="Medium Shading 2 Accent 2" w:uiPriority="64"/>
-    <w:lsdException w:name="Medium List 1 Accent 2" w:uiPriority="65"/>
-    <w:lsdException w:name="Medium List 2 Accent 2" w:uiPriority="66"/>
-    <w:lsdException w:name="Medium Grid 1 Accent 2" w:uiPriority="67"/>
-    <w:lsdException w:name="Medium Grid 2 Accent 2" w:uiPriority="68"/>
-    <w:lsdException w:name="Medium Grid 3 Accent 2" w:uiPriority="69"/>
-    <w:lsdException w:name="Dark List Accent 2" w:uiPriority="70"/>
-    <w:lsdException w:name="Colorful Shading Accent 2" w:uiPriority="71"/>
-    <w:lsdException w:name="Colorful List Accent 2" w:uiPriority="72"/>
-    <w:lsdException w:name="Colorful Grid Accent 2" w:uiPriority="73"/>
-    <w:lsdException w:name="Light Shading Accent 3" w:uiPriority="60"/>
-    <w:lsdException w:name="Light List Accent 3" w:uiPriority="61"/>
-    <w:lsdException w:name="Light Grid Accent 3" w:uiPriority="62"/>
-    <w:lsdException w:name="Medium Shading 1 Accent 3" w:uiPriority="63"/>
-    <w:lsdException w:name="Medium Shading 2 Accent 3" w:uiPriority="64"/>
-    <w:lsdException w:name="Medium List 1 Accent 3" w:uiPriority="65"/>
-    <w:lsdException w:name="Medium List 2 Accent 3" w:uiPriority="66"/>
-    <w:lsdException w:name="Medium Grid 1 Accent 3" w:uiPriority="67"/>
-    <w:lsdException w:name="Medium Grid 2 Accent 3" w:uiPriority="68"/>
-    <w:lsdException w:name="Medium Grid 3 Accent 3" w:uiPriority="69"/>
-    <w:lsdException w:name="Dark List Accent 3" w:uiPriority="70"/>
-    <w:lsdException w:name="Colorful Shading Accent 3" w:uiPriority="71"/>
-    <w:lsdException w:name="Colorful List Accent 3" w:uiPriority="72"/>
-    <w:lsdException w:name="Colorful Grid Accent 3" w:uiPriority="73"/>
-    <w:lsdException w:name="Light Shading Accent 4" w:uiPriority="60"/>
-    <w:lsdException w:name="Light List Accent 4" w:uiPriority="61"/>
-    <w:lsdException w:name="Light Grid Accent 4" w:uiPriority="62"/>
-    <w:lsdException w:name="Medium Shading 1 Accent 4" w:uiPriority="63"/>
-    <w:lsdException w:name="Medium Shading 2 Accent 4" w:uiPriority="64"/>
-    <w:lsdException w:name="Medium List 1 Accent 4" w:uiPriority="65"/>
-    <w:lsdException w:name="Medium List 2 Accent 4" w:uiPriority="66"/>
-    <w:lsdException w:name="Medium Grid 1 Accent 4" w:uiPriority="67"/>
-    <w:lsdException w:name="Medium Grid 2 Accent 4" w:uiPriority="68"/>
-    <w:lsdException w:name="Medium Grid 3 Accent 4" w:uiPriority="69"/>
-    <w:lsdException w:name="Dark List Accent 4" w:uiPriority="70"/>
-    <w:lsdException w:name="Colorful Shading Accent 4" w:uiPriority="71"/>
-    <w:lsdException w:name="Colorful List Accent 4" w:uiPriority="72"/>
-    <w:lsdException w:name="Colorful Grid Accent 4" w:uiPriority="73"/>
-    <w:lsdException w:name="Light Shading Accent 5" w:uiPriority="60"/>
-    <w:lsdException w:name="Light List Accent 5" w:uiPriority="61"/>
-    <w:lsdException w:name="Light Grid Accent 5" w:uiPriority="62"/>
-    <w:lsdException w:name="Medium Shading 1 Accent 5" w:uiPriority="63"/>
-    <w:lsdException w:name="Medium Shading 2 Accent 5" w:uiPriority="64"/>
-    <w:lsdException w:name="Medium List 1 Accent 5" w:uiPriority="65"/>
-    <w:lsdException w:name="Medium List 2 Accent 5" w:uiPriority="66"/>
-    <w:lsdException w:name="Medium Grid 1 Accent 5" w:uiPriority="67"/>
-    <w:lsdException w:name="Medium Grid 2 Accent 5" w:uiPriority="68"/>
-    <w:lsdException w:name="Medium Grid 3 Accent 5" w:uiPriority="69"/>
-    <w:lsdException w:name="Dark List Accent 5" w:uiPriority="70"/>
-    <w:lsdException w:name="Colorful Shading Accent 5" w:uiPriority="71"/>
-    <w:lsdException w:name="Colorful List Accent 5" w:uiPriority="72"/>
-    <w:lsdException w:name="Colorful Grid Accent 5" w:uiPriority="73"/>
-    <w:lsdException w:name="Light Shading Accent 6" w:uiPriority="60"/>
-    <w:lsdException w:name="Light List Accent 6" w:uiPriority="61"/>
-    <w:lsdException w:name="Light Grid Accent 6" w:uiPriority="62"/>
-    <w:lsdException w:name="Medium Shading 1 Accent 6" w:uiPriority="63"/>
-    <w:lsdException w:name="Medium Shading 2 Accent 6" w:uiPriority="64"/>
-    <w:lsdException w:name="Medium List 1 Accent 6" w:uiPriority="65"/>
-    <w:lsdException w:name="Medium List 2 Accent 6" w:uiPriority="66"/>
-    <w:lsdException w:name="Medium Grid 1 Accent 6" w:uiPriority="67"/>
-    <w:lsdException w:name="Medium Grid 2 Accent 6" w:uiPriority="68"/>
-    <w:lsdException w:name="Medium Grid 3 Accent 6" w:uiPriority="69"/>
-    <w:lsdException w:name="Dark List Accent 6" w:uiPriority="70"/>
-    <w:lsdException w:name="Colorful Shading Accent 6" w:uiPriority="71"/>
-    <w:lsdException w:name="Colorful List Accent 6" w:uiPriority="72"/>
-    <w:lsdException w:name="Colorful Grid Accent 6" w:uiPriority="73"/>
-    <w:lsdException w:name="Subtle Emphasis" w:uiPriority="19" w:qFormat="1"/>
-    <w:lsdException w:name="Intense Emphasis" w:uiPriority="21" w:qFormat="1"/>
-    <w:lsdException w:name="Subtle Reference" w:uiPriority="31" w:qFormat="1"/>
-    <w:lsdException w:name="Intense Reference" w:uiPriority="32" w:qFormat="1"/>
-    <w:lsdException w:name="Book Title" w:uiPriority="33" w:qFormat="1"/>
-    <w:lsdException w:name="Bibliography" w:semiHidden="1" w:uiPriority="37" w:unhideWhenUsed="1"/>
-    <w:lsdException w:name="TOC Heading" w:semiHidden="1" w:uiPriority="39" w:unhideWhenUsed="1" w:qFormat="1"/>
-    <w:lsdException w:name="Plain Table 1" w:uiPriority="41"/>
-    <w:lsdException w:name="Plain Table 2" w:uiPriority="42"/>
-    <w:lsdException w:name="Plain Table 3" w:uiPriority="43"/>
-    <w:lsdException w:name="Plain Table 4" w:uiPriority="44"/>
-    <w:lsdException w:name="Plain Table 5" w:uiPriority="45"/>
-    <w:lsdException w:name="Grid Table Light" w:uiPriority="40"/>
-    <w:lsdException w:name="Grid Table 1 Light" w:uiPriority="46"/>
-    <w:lsdException w:name="Grid Table 2" w:uiPriority="47"/>
-    <w:lsdException w:name="Grid Table 3" w:uiPriority="48"/>
-    <w:lsdException w:name="Grid Table 4" w:uiPriority="49"/>
-    <w:lsdException w:name="Grid Table 5 Dark" w:uiPriority="50"/>
-    <w:lsdException w:name="Grid Table 6 Colorful" w:uiPriority="51"/>
-    <w:lsdException w:name="Grid Table 7 Colorful" w:uiPriority="52"/>
-    <w:lsdException w:name="Grid Table 1 Light Accent 1" w:uiPriority="46"/>
-    <w:lsdException w:name="Grid Table 2 Accent 1" w:uiPriority="47"/>
-    <w:lsdException w:name="Grid Table 3 Accent 1" w:uiPriority="48"/>
-    <w:lsdException w:name="Grid Table 4 Accent 1" w:uiPriority="49"/>
-    <w:lsdException w:name="Grid Table 5 Dark Accent 1" w:uiPriority="50"/>
-    <w:lsdException w:name="Grid Table 6 Colorful Accent 1" w:uiPriority="51"/>
-    <w:lsdException w:name="Grid Table 7 Colorful Accent 1" w:uiPriority="52"/>
-    <w:lsdException w:name="Grid Table 1 Light Accent 2" w:uiPriority="46"/>
-    <w:lsdException w:name="Grid Table 2 Accent 2" w:uiPriority="47"/>
-    <w:lsdException w:name="Grid Table 3 Accent 2" w:uiPriority="48"/>
-    <w:lsdException w:name="Grid Table 4 Accent 2" w:uiPriority="49"/>
-    <w:lsdException w:name="Grid Table 5 Dark Accent 2" w:uiPriority="50"/>
-    <w:lsdException w:name="Grid Table 6 Colorful Accent 2" w:uiPriority="51"/>
-    <w:lsdException w:name="Grid Table 7 Colorful Accent 2" w:uiPriority="52"/>
-    <w:lsdException w:name="Grid Table 1 Light Accent 3" w:uiPriority="46"/>
-    <w:lsdException w:name="Grid Table 2 Accent 3" w:uiPriority="47"/>
-    <w:lsdException w:name="Grid Table 3 Accent 3" w:uiPriority="48"/>
-    <w:lsdException w:name="Grid Table 4 Accent 3" w:uiPriority="49"/>
-    <w:lsdException w:name="Grid Table 5 Dark Accent 3" w:uiPriority="50"/>
-    <w:lsdException w:name="Grid Table 6 Colorful Accent 3" w:uiPriority="51"/>
-    <w:lsdException w:name="Grid Table 7 Colorful Accent 3" w:uiPriority="52"/>
-    <w:lsdException w:name="Grid Table 1 Light Accent 4" w:uiPriority="46"/>
-    <w:lsdException w:name="Grid Table 2 Accent 4" w:uiPriority="47"/>
-    <w:lsdException w:name="Grid Table 3 Accent 4" w:uiPriority="48"/>
-    <w:lsdException w:name="Grid Table 4 Accent 4" w:uiPriority="49"/>
-    <w:lsdException w:name="Grid Table 5 Dark Accent 4" w:uiPriority="50"/>
-    <w:lsdException w:name="Grid Table 6 Colorful Accent 4" w:uiPriority="51"/>
-    <w:lsdException w:name="Grid Table 7 Colorful Accent 4" w:uiPriority="52"/>
-    <w:lsdException w:name="Grid Table 1 Light Accent 5" w:uiPriority="46"/>
-    <w:lsdException w:name="Grid Table 2 Accent 5" w:uiPriority="47"/>
-    <w:lsdException w:name="Grid Table 3 Accent 5" w:uiPriority="48"/>
-    <w:lsdException w:name="Grid Table 4 Accent 5" w:uiPriority="49"/>
-    <w:lsdException w:name="Grid Table 5 Dark Accent 5" w:uiPriority="50"/>
-    <w:lsdException w:name="Grid Table 6 Colorful Accent 5" w:uiPriority="51"/>
-    <w:lsdException w:name="Grid Table 7 Colorful Accent 5" w:uiPriority="52"/>
-    <w:lsdException w:name="Grid Table 1 Light Accent 6" w:uiPriority="46"/>
-    <w:lsdException w:name="Grid Table 2 Accent 6" w:uiPriority="47"/>
-    <w:lsdException w:name="Grid Table 3 Accent 6" w:uiPriority="48"/>
-    <w:lsdException w:name="Grid Table 4 Accent 6" w:uiPriority="49"/>
-    <w:lsdException w:name="Grid Table 5 Dark Accent 6" w:uiPriority="50"/>
-    <w:lsdException w:name="Grid Table 6 Colorful Accent 6" w:uiPriority="51"/>
-    <w:lsdException w:name="Grid Table 7 Colorful Accent 6" w:uiPriority="52"/>
-    <w:lsdException w:name="List Table 1 Light" w:uiPriority="46"/>
-    <w:lsdException w:name="List Table 2" w:uiPriority="47"/>
-    <w:lsdException w:name="List Table 3" w:uiPriority="48"/>
-    <w:lsdException w:name="List Table 4" w:uiPriority="49"/>
-    <w:lsdException w:name="List Table 5 Dark" w:uiPriority="50"/>
-    <w:lsdException w:name="List Table 6 Colorful" w:uiPriority="51"/>
-    <w:lsdException w:name="List Table 7 Colorful" w:uiPriority="52"/>
-    <w:lsdException w:name="List Table 1 Light Accent 1" w:uiPriority="46"/>
-    <w:lsdException w:name="List Table 2 Accent 1" w:uiPriority="47"/>
-    <w:lsdException w:name="List Table 3 Accent 1" w:uiPriority="48"/>
-    <w:lsdException w:name="List Table 4 Accent 1" w:uiPriority="49"/>
-    <w:lsdException w:name="List Table 5 Dark Accent 1" w:uiPriority="50"/>
-    <w:lsdException w:name="List Table 6 Colorful Accent 1" w:uiPriority="51"/>
-    <w:lsdException w:name="List Table 7 Colorful Accent 1" w:uiPriority="52"/>
-    <w:lsdException w:name="List Table 1 Light Accent 2" w:uiPriority="46"/>
-    <w:lsdException w:name="List Table 2 Accent 2" w:uiPriority="47"/>
-    <w:lsdException w:name="List Table 3 Accent 2" w:uiPriority="48"/>
-    <w:lsdException w:name="List Table 4 Accent 2" w:uiPriority="49"/>
-    <w:lsdException w:name="List Table 5 Dark Accent 2" w:uiPriority="50"/>
-    <w:lsdException w:name="List Table 6 Colorful Accent 2" w:uiPriority="51"/>
-    <w:lsdException w:name="List Table 7 Colorful Accent 2" w:uiPriority="52"/>
-    <w:lsdException w:name="List Table 1 Light Accent 3" w:uiPriority="46"/>
-    <w:lsdException w:name="List Table 2 Accent 3" w:uiPriority="47"/>
-    <w:lsdException w:name="List Table 3 Accent 3" w:uiPriority="48"/>
-    <w:lsdException w:name="List Table 4 Accent 3" w:uiPriority="49"/>
-    <w:lsdException w:name="List Table 5 Dark Accent 3" w:uiPriority="50"/>
-    <w:lsdException w:name="List Table 6 Colorful Accent 3" w:uiPriority="51"/>
-    <w:lsdException w:name="List Table 7 Colorful Accent 3" w:uiPriority="52"/>
-    <w:lsdException w:name="List Table 1 Light Accent 4" w:uiPriority="46"/>
-    <w:lsdException w:name="List Table 2 Accent 4" w:uiPriority="47"/>
-    <w:lsdException w:name="List Table 3 Accent 4" w:uiPriority="48"/>
-    <w:lsdException w:name="List Table 4 Accent 4" w:uiPriority="49"/>
-    <w:lsdException w:name="List Table 5 Dark Accent 4" w:uiPriority="50"/>
-    <w:lsdException w:name="List Table 6 Colorful Accent 4" w:uiPriority="51"/>
-    <w:lsdException w:name="List Table 7 Colorful Accent 4" w:uiPriority="52"/>
-    <w:lsdException w:name="List Table 1 Light Accent 5" w:uiPriority="46"/>
-    <w:lsdException w:name="List Table 2 Accent 5" w:uiPriority="47"/>
-    <w:lsdException w:name="List Table 3 Accent 5" w:uiPriority="48"/>
-    <w:lsdException w:name="List Table 4 Accent 5" w:uiPriority="49"/>
-    <w:lsdException w:name="List Table 5 Dark Accent 5" w:uiPriority="50"/>
-    <w:lsdException w:name="List Table 6 Colorful Accent 5" w:uiPriority="51"/>
-    <w:lsdException w:name="List Table 7 Colorful Accent 5" w:uiPriority="52"/>
-    <w:lsdException w:name="List Table 1 Light Accent 6" w:uiPriority="46"/>
-    <w:lsdException w:name="List Table 2 Accent 6" w:uiPriority="47"/>
-    <w:lsdException w:name="List Table 3 Accent 6" w:uiPriority="48"/>
-    <w:lsdException w:name="List Table 4 Accent 6" w:uiPriority="49"/>
-    <w:lsdException w:name="List Table 5 Dark Accent 6" w:uiPriority="50"/>
-    <w:lsdException w:name="List Table 6 Colorful Accent 6" w:uiPriority="51"/>
-    <w:lsdException w:name="List Table 7 Colorful Accent 6" w:uiPriority="52"/>
-    <w:lsdException w:name="Mention" w:semiHidden="1" w:unhideWhenUsed="1"/>
-    <w:lsdException w:name="Smart Hyperlink" w:semiHidden="1" w:unhideWhenUsed="1"/>
-    <w:lsdException w:name="Hashtag" w:semiHidden="1" w:unhideWhenUsed="1"/>
+  <w:latentStyles w:defLockedState="0" w:defUIPriority="99" w:defSemiHidden="1" w:defUnhideWhenUsed="1" w:defQFormat="0" w:count="267">
+    <w:lsdException w:name="Normal" w:semiHidden="0" w:uiPriority="0" w:unhideWhenUsed="0" w:qFormat="1"/>
+    <w:lsdException w:name="heading 1" w:semiHidden="0" w:uiPriority="9" w:unhideWhenUsed="0" w:qFormat="1"/>
+    <w:lsdException w:name="heading 2" w:uiPriority="9" w:qFormat="1"/>
+    <w:lsdException w:name="heading 3" w:uiPriority="9" w:qFormat="1"/>
+    <w:lsdException w:name="heading 4" w:uiPriority="9" w:qFormat="1"/>
+    <w:lsdException w:name="heading 5" w:uiPriority="9" w:qFormat="1"/>
+    <w:lsdException w:name="heading 6" w:uiPriority="9" w:qFormat="1"/>
+    <w:lsdException w:name="heading 7" w:uiPriority="9" w:qFormat="1"/>
+    <w:lsdException w:name="heading 8" w:uiPriority="9" w:qFormat="1"/>
+    <w:lsdException w:name="heading 9" w:uiPriority="9" w:qFormat="1"/>
+    <w:lsdException w:name="toc 1" w:uiPriority="39"/>
+    <w:lsdException w:name="toc 2" w:uiPriority="39"/>
+    <w:lsdException w:name="toc 3" w:uiPriority="39"/>
+    <w:lsdException w:name="toc 4" w:uiPriority="39"/>
+    <w:lsdException w:name="toc 5" w:uiPriority="39"/>
+    <w:lsdException w:name="toc 6" w:uiPriority="39"/>
+    <w:lsdException w:name="toc 7" w:uiPriority="39"/>
+    <w:lsdException w:name="toc 8" w:uiPriority="39"/>
+    <w:lsdException w:name="toc 9" w:uiPriority="39"/>
+    <w:lsdException w:name="caption" w:uiPriority="35" w:qFormat="1"/>
+    <w:lsdException w:name="Title" w:semiHidden="0" w:uiPriority="10" w:unhideWhenUsed="0" w:qFormat="1"/>
+    <w:lsdException w:name="Default Paragraph Font" w:uiPriority="1"/>
+    <w:lsdException w:name="Subtitle" w:semiHidden="0" w:uiPriority="11" w:unhideWhenUsed="0" w:qFormat="1"/>
+    <w:lsdException w:name="Strong" w:semiHidden="0" w:uiPriority="22" w:unhideWhenUsed="0" w:qFormat="1"/>
+    <w:lsdException w:name="Emphasis" w:semiHidden="0" w:uiPriority="20" w:unhideWhenUsed="0" w:qFormat="1"/>
+    <w:lsdException w:name="Table Grid" w:semiHidden="0" w:uiPriority="39" w:unhideWhenUsed="0"/>
+    <w:lsdException w:name="Placeholder Text" w:unhideWhenUsed="0"/>
+    <w:lsdException w:name="No Spacing" w:semiHidden="0" w:uiPriority="1" w:unhideWhenUsed="0" w:qFormat="1"/>
+    <w:lsdException w:name="Light Shading" w:semiHidden="0" w:uiPriority="60" w:unhideWhenUsed="0"/>
+    <w:lsdException w:name="Light List" w:semiHidden="0" w:uiPriority="61" w:unhideWhenUsed="0"/>
+    <w:lsdException w:name="Light Grid" w:semiHidden="0" w:uiPriority="62" w:unhideWhenUsed="0"/>
+    <w:lsdException w:name="Medium Shading 1" w:semiHidden="0" w:uiPriority="63" w:unhideWhenUsed="0"/>
+    <w:lsdException w:name="Medium Shading 2" w:semiHidden="0" w:uiPriority="64" w:unhideWhenUsed="0"/>
+    <w:lsdException w:name="Medium List 1" w:semiHidden="0" w:uiPriority="65" w:unhideWhenUsed="0"/>
+    <w:lsdException w:name="Medium List 2" w:semiHidden="0" w:uiPriority="66" w:unhideWhenUsed="0"/>
+    <w:lsdException w:name="Medium Grid 1" w:semiHidden="0" w:uiPriority="67" w:unhideWhenUsed="0"/>
+    <w:lsdException w:name="Medium Grid 2" w:semiHidden="0" w:uiPriority="68" w:unhideWhenUsed="0"/>
+    <w:lsdException w:name="Medium Grid 3" w:semiHidden="0" w:uiPriority="69" w:unhideWhenUsed="0"/>
+    <w:lsdException w:name="Dark List" w:semiHidden="0" w:uiPriority="70" w:unhideWhenUsed="0"/>
+    <w:lsdException w:name="Colorful Shading" w:semiHidden="0" w:uiPriority="71" w:unhideWhenUsed="0"/>
+    <w:lsdException w:name="Colorful List" w:semiHidden="0" w:uiPriority="72" w:unhideWhenUsed="0"/>
+    <w:lsdException w:name="Colorful Grid" w:semiHidden="0" w:uiPriority="73" w:unhideWhenUsed="0"/>
+    <w:lsdException w:name="Light Shading Accent 1" w:semiHidden="0" w:uiPriority="60" w:unhideWhenUsed="0"/>
+    <w:lsdException w:name="Light List Accent 1" w:semiHidden="0" w:uiPriority="61" w:unhideWhenUsed="0"/>
+    <w:lsdException w:name="Light Grid Accent 1" w:semiHidden="0" w:uiPriority="62" w:unhideWhenUsed="0"/>
+    <w:lsdException w:name="Medium Shading 1 Accent 1" w:semiHidden="0" w:uiPriority="63" w:unhideWhenUsed="0"/>
+    <w:lsdException w:name="Medium Shading 2 Accent 1" w:semiHidden="0" w:uiPriority="64" w:unhideWhenUsed="0"/>
+    <w:lsdException w:name="Medium List 1 Accent 1" w:semiHidden="0" w:uiPriority="65" w:unhideWhenUsed="0"/>
+    <w:lsdException w:name="Revision" w:unhideWhenUsed="0"/>
+    <w:lsdException w:name="List Paragraph" w:semiHidden="0" w:uiPriority="34" w:unhideWhenUsed="0" w:qFormat="1"/>
+    <w:lsdException w:name="Quote" w:semiHidden="0" w:uiPriority="29" w:unhideWhenUsed="0" w:qFormat="1"/>
+    <w:lsdException w:name="Intense Quote" w:semiHidden="0" w:uiPriority="30" w:unhideWhenUsed="0" w:qFormat="1"/>
+    <w:lsdException w:name="Medium List 2 Accent 1" w:semiHidden="0" w:uiPriority="66" w:unhideWhenUsed="0"/>
+    <w:lsdException w:name="Medium Grid 1 Accent 1" w:semiHidden="0" w:uiPriority="67" w:unhideWhenUsed="0"/>
+    <w:lsdException w:name="Medium Grid 2 Accent 1" w:semiHidden="0" w:uiPriority="68" w:unhideWhenUsed="0"/>
+    <w:lsdException w:name="Medium Grid 3 Accent 1" w:semiHidden="0" w:uiPriority="69" w:unhideWhenUsed="0"/>
+    <w:lsdException w:name="Dark List Accent 1" w:semiHidden="0" w:uiPriority="70" w:unhideWhenUsed="0"/>
+    <w:lsdException w:name="Colorful Shading Accent 1" w:semiHidden="0" w:uiPriority="71" w:unhideWhenUsed="0"/>
+    <w:lsdException w:name="Colorful List Accent 1" w:semiHidden="0" w:uiPriority="72" w:unhideWhenUsed="0"/>
+    <w:lsdException w:name="Colorful Grid Accent 1" w:semiHidden="0" w:uiPriority="73" w:unhideWhenUsed="0"/>
+    <w:lsdException w:name="Light Shading Accent 2" w:semiHidden="0" w:uiPriority="60" w:unhideWhenUsed="0"/>
+    <w:lsdException w:name="Light List Accent 2" w:semiHidden="0" w:uiPriority="61" w:unhideWhenUsed="0"/>
+    <w:lsdException w:name="Light Grid Accent 2" w:semiHidden="0" w:uiPriority="62" w:unhideWhenUsed="0"/>
+    <w:lsdException w:name="Medium Shading 1 Accent 2" w:semiHidden="0" w:uiPriority="63" w:unhideWhenUsed="0"/>
+    <w:lsdException w:name="Medium Shading 2 Accent 2" w:semiHidden="0" w:uiPriority="64" w:unhideWhenUsed="0"/>
+    <w:lsdException w:name="Medium List 1 Accent 2" w:semiHidden="0" w:uiPriority="65" w:unhideWhenUsed="0"/>
+    <w:lsdException w:name="Medium List 2 Accent 2" w:semiHidden="0" w:uiPriority="66" w:unhideWhenUsed="0"/>
+    <w:lsdException w:name="Medium Grid 1 Accent 2" w:semiHidden="0" w:uiPriority="67" w:unhideWhenUsed="0"/>
+    <w:lsdException w:name="Medium Grid 2 Accent 2" w:semiHidden="0" w:uiPriority="68" w:unhideWhenUsed="0"/>
+    <w:lsdException w:name="Medium Grid 3 Accent 2" w:semiHidden="0" w:uiPriority="69" w:unhideWhenUsed="0"/>
+    <w:lsdException w:name="Dark List Accent 2" w:semiHidden="0" w:uiPriority="70" w:unhideWhenUsed="0"/>
+    <w:lsdException w:name="Colorful Shading Accent 2" w:semiHidden="0" w:uiPriority="71" w:unhideWhenUsed="0"/>
+    <w:lsdException w:name="Colorful List Accent 2" w:semiHidden="0" w:uiPriority="72" w:unhideWhenUsed="0"/>
+    <w:lsdException w:name="Colorful Grid Accent 2" w:semiHidden="0" w:uiPriority="73" w:unhideWhenUsed="0"/>
+    <w:lsdException w:name="Light Shading Accent 3" w:semiHidden="0" w:uiPriority="60" w:unhideWhenUsed="0"/>
+    <w:lsdException w:name="Light List Accent 3" w:semiHidden="0" w:uiPriority="61" w:unhideWhenUsed="0"/>
+    <w:lsdException w:name="Light Grid Accent 3" w:semiHidden="0" w:uiPriority="62" w:unhideWhenUsed="0"/>
+    <w:lsdException w:name="Medium Shading 1 Accent 3" w:semiHidden="0" w:uiPriority="63" w:unhideWhenUsed="0"/>
+    <w:lsdException w:name="Medium Shading 2 Accent 3" w:semiHidden="0" w:uiPriority="64" w:unhideWhenUsed="0"/>
+    <w:lsdException w:name="Medium List 1 Accent 3" w:semiHidden="0" w:uiPriority="65" w:unhideWhenUsed="0"/>
+    <w:lsdException w:name="Medium List 2 Accent 3" w:semiHidden="0" w:uiPriority="66" w:unhideWhenUsed="0"/>
+    <w:lsdException w:name="Medium Grid 1 Accent 3" w:semiHidden="0" w:uiPriority="67" w:unhideWhenUsed="0"/>
+    <w:lsdException w:name="Medium Grid 2 Accent 3" w:semiHidden="0" w:uiPriority="68" w:unhideWhenUsed="0"/>
+    <w:lsdException w:name="Medium Grid 3 Accent 3" w:semiHidden="0" w:uiPriority="69" w:unhideWhenUsed="0"/>
+    <w:lsdException w:name="Dark List Accent 3" w:semiHidden="0" w:uiPriority="70" w:unhideWhenUsed="0"/>
+    <w:lsdException w:name="Colorful Shading Accent 3" w:semiHidden="0" w:uiPriority="71" w:unhideWhenUsed="0"/>
+    <w:lsdException w:name="Colorful List Accent 3" w:semiHidden="0" w:uiPriority="72" w:unhideWhenUsed="0"/>
+    <w:lsdException w:name="Colorful Grid Accent 3" w:semiHidden="0" w:uiPriority="73" w:unhideWhenUsed="0"/>
+    <w:lsdException w:name="Light Shading Accent 4" w:semiHidden="0" w:uiPriority="60" w:unhideWhenUsed="0"/>
+    <w:lsdException w:name="Light List Accent 4" w:semiHidden="0" w:uiPriority="61" w:unhideWhenUsed="0"/>
+    <w:lsdException w:name="Light Grid Accent 4" w:semiHidden="0" w:uiPriority="62" w:unhideWhenUsed="0"/>
+    <w:lsdException w:name="Medium Shading 1 Accent 4" w:semiHidden="0" w:uiPriority="63" w:unhideWhenUsed="0"/>
+    <w:lsdException w:name="Medium Shading 2 Accent 4" w:semiHidden="0" w:uiPriority="64" w:unhideWhenUsed="0"/>
+    <w:lsdException w:name="Medium List 1 Accent 4" w:semiHidden="0" w:uiPriority="65" w:unhideWhenUsed="0"/>
+    <w:lsdException w:name="Medium List 2 Accent 4" w:semiHidden="0" w:uiPriority="66" w:unhideWhenUsed="0"/>
+    <w:lsdException w:name="Medium Grid 1 Accent 4" w:semiHidden="0" w:uiPriority="67" w:unhideWhenUsed="0"/>
+    <w:lsdException w:name="Medium Grid 2 Accent 4" w:semiHidden="0" w:uiPriority="68" w:unhideWhenUsed="0"/>
+    <w:lsdException w:name="Medium Grid 3 Accent 4" w:semiHidden="0" w:uiPriority="69" w:unhideWhenUsed="0"/>
+    <w:lsdException w:name="Dark List Accent 4" w:semiHidden="0" w:uiPriority="70" w:unhideWhenUsed="0"/>
+    <w:lsdException w:name="Colorful Shading Accent 4" w:semiHidden="0" w:uiPriority="71" w:unhideWhenUsed="0"/>
+    <w:lsdException w:name="Colorful List Accent 4" w:semiHidden="0" w:uiPriority="72" w:unhideWhenUsed="0"/>
+    <w:lsdException w:name="Colorful Grid Accent 4" w:semiHidden="0" w:uiPriority="73" w:unhideWhenUsed="0"/>
+    <w:lsdException w:name="Light Shading Accent 5" w:semiHidden="0" w:uiPriority="60" w:unhideWhenUsed="0"/>
+    <w:lsdException w:name="Light List Accent 5" w:semiHidden="0" w:uiPriority="61" w:unhideWhenUsed="0"/>
+    <w:lsdException w:name="Light Grid Accent 5" w:semiHidden="0" w:uiPriority="62" w:unhideWhenUsed="0"/>
+    <w:lsdException w:name="Medium Shading 1 Accent 5" w:semiHidden="0" w:uiPriority="63" w:unhideWhenUsed="0"/>
+    <w:lsdException w:name="Medium Shading 2 Accent 5" w:semiHidden="0" w:uiPriority="64" w:unhideWhenUsed="0"/>
+    <w:lsdException w:name="Medium List 1 Accent 5" w:semiHidden="0" w:uiPriority="65" w:unhideWhenUsed="0"/>
+    <w:lsdException w:name="Medium List 2 Accent 5" w:semiHidden="0" w:uiPriority="66" w:unhideWhenUsed="0"/>
+    <w:lsdException w:name="Medium Grid 1 Accent 5" w:semiHidden="0" w:uiPriority="67" w:unhideWhenUsed="0"/>
+    <w:lsdException w:name="Medium Grid 2 Accent 5" w:semiHidden="0" w:uiPriority="68" w:unhideWhenUsed="0"/>
+    <w:lsdException w:name="Medium Grid 3 Accent 5" w:semiHidden="0" w:uiPriority="69" w:unhideWhenUsed="0"/>
+    <w:lsdException w:name="Dark List Accent 5" w:semiHidden="0" w:uiPriority="70" w:unhideWhenUsed="0"/>
+    <w:lsdException w:name="Colorful Shading Accent 5" w:semiHidden="0" w:uiPriority="71" w:unhideWhenUsed="0"/>
+    <w:lsdException w:name="Colorful List Accent 5" w:semiHidden="0" w:uiPriority="72" w:unhideWhenUsed="0"/>
+    <w:lsdException w:name="Colorful Grid Accent 5" w:semiHidden="0" w:uiPriority="73" w:unhideWhenUsed="0"/>
+    <w:lsdException w:name="Light Shading Accent 6" w:semiHidden="0" w:uiPriority="60" w:unhideWhenUsed="0"/>
+    <w:lsdException w:name="Light List Accent 6" w:semiHidden="0" w:uiPriority="61" w:unhideWhenUsed="0"/>
+    <w:lsdException w:name="Light Grid Accent 6" w:semiHidden="0" w:uiPriority="62" w:unhideWhenUsed="0"/>
+    <w:lsdException w:name="Medium Shading 1 Accent 6" w:semiHidden="0" w:uiPriority="63" w:unhideWhenUsed="0"/>
+    <w:lsdException w:name="Medium Shading 2 Accent 6" w:semiHidden="0" w:uiPriority="64" w:unhideWhenUsed="0"/>
+    <w:lsdException w:name="Medium List 1 Accent 6" w:semiHidden="0" w:uiPriority="65" w:unhideWhenUsed="0"/>
+    <w:lsdException w:name="Medium List 2 Accent 6" w:semiHidden="0" w:uiPriority="66" w:unhideWhenUsed="0"/>
+    <w:lsdException w:name="Medium Grid 1 Accent 6" w:semiHidden="0" w:uiPriority="67" w:unhideWhenUsed="0"/>
+    <w:lsdException w:name="Medium Grid 2 Accent 6" w:semiHidden="0" w:uiPriority="68" w:unhideWhenUsed="0"/>
+    <w:lsdException w:name="Medium Grid 3 Accent 6" w:semiHidden="0" w:uiPriority="69" w:unhideWhenUsed="0"/>
+    <w:lsdException w:name="Dark List Accent 6" w:semiHidden="0" w:uiPriority="70" w:unhideWhenUsed="0"/>
+    <w:lsdException w:name="Colorful Shading Accent 6" w:semiHidden="0" w:uiPriority="71" w:unhideWhenUsed="0"/>
+    <w:lsdException w:name="Colorful List Accent 6" w:semiHidden="0" w:uiPriority="72" w:unhideWhenUsed="0"/>
+    <w:lsdException w:name="Colorful Grid Accent 6" w:semiHidden="0" w:uiPriority="73" w:unhideWhenUsed="0"/>
+    <w:lsdException w:name="Subtle Emphasis" w:semiHidden="0" w:uiPriority="19" w:unhideWhenUsed="0" w:qFormat="1"/>
+    <w:lsdException w:name="Intense Emphasis" w:semiHidden="0" w:uiPriority="21" w:unhideWhenUsed="0" w:qFormat="1"/>
+    <w:lsdException w:name="Subtle Reference" w:semiHidden="0" w:uiPriority="31" w:unhideWhenUsed="0" w:qFormat="1"/>
+    <w:lsdException w:name="Intense Reference" w:semiHidden="0" w:uiPriority="32" w:unhideWhenUsed="0" w:qFormat="1"/>
+    <w:lsdException w:name="Book Title" w:semiHidden="0" w:uiPriority="33" w:unhideWhenUsed="0" w:qFormat="1"/>
+    <w:lsdException w:name="Bibliography" w:uiPriority="37"/>
+    <w:lsdException w:name="TOC Heading" w:uiPriority="39" w:qFormat="1"/>
+  </w:latentStyles>
+  <w:style w:type="paragraph" w:default="1" w:styleId="Normal">
+    <w:name w:val="Normal"/>
+    <w:qFormat/>
+    <w:rsid w:val="005D2E40"/>
+  </w:style>
+  <w:style w:type="character" w:default="1" w:styleId="Tipodeletrapredefinidodopargrafo">
+    <w:name w:val="Default Paragraph Font"/>
+    <w:uiPriority w:val="1"/>
+    <w:semiHidden/>
+    <w:unhideWhenUsed/>
+  </w:style>
+  <w:style w:type="table" w:default="1" w:styleId="Tabelanormal">
+    <w:name w:val="Normal Table"/>
+    <w:uiPriority w:val="99"/>
+    <w:semiHidden/>
+    <w:unhideWhenUsed/>
+    <w:tblPr>
+      <w:tblInd w:w="0" w:type="dxa"/>
+      <w:tblCellMar>
+        <w:top w:w="0" w:type="dxa"/>
+        <w:left w:w="108" w:type="dxa"/>
+        <w:bottom w:w="0" w:type="dxa"/>
+        <w:right w:w="108" w:type="dxa"/>
+      </w:tblCellMar>
+    </w:tblPr>
+  </w:style>
+  <w:style w:type="numbering" w:default="1" w:styleId="Semlista">
+    <w:name w:val="No List"/>
+    <w:uiPriority w:val="99"/>
+    <w:semiHidden/>
+    <w:unhideWhenUsed/>
+  </w:style>
+  <w:style w:type="paragraph" w:styleId="PargrafodaLista">
+    <w:name w:val="List Paragraph"/>
+    <w:basedOn w:val="Normal"/>
+    <w:uiPriority w:val="34"/>
+    <w:qFormat/>
+    <w:rsid w:val="009027DD"/>
+    <w:pPr>
+      <w:ind w:left="720"/>
+      <w:contextualSpacing/>
+    </w:pPr>
+  </w:style>
+</w:styles>
+</file>
+
+<file path=word/stylesWithEffects.xml><?xml version="1.0" encoding="utf-8"?>
+<w:styles xmlns:wpc="http://schemas.microsoft.com/office/word/2010/wordprocessingCanvas" xmlns:mc="http://schemas.openxmlformats.org/markup-compatibility/2006" xmlns:o="urn:schemas-microsoft-com:office:office" xmlns:r="http://schemas.openxmlformats.org/officeDocument/2006/relationships" xmlns:m="http://schemas.openxmlformats.org/officeDocument/2006/math" xmlns:v="urn:schemas-microsoft-com:vml" xmlns:wp14="http://schemas.microsoft.com/office/word/2010/wordprocessingDrawing" xmlns:wp="http://schemas.openxmlformats.org/drawingml/2006/wordprocessingDrawing" xmlns:w10="urn:schemas-microsoft-com:office:word" xmlns:w="http://schemas.openxmlformats.org/wordprocessingml/2006/main" xmlns:w14="http://schemas.microsoft.com/office/word/2010/wordml" xmlns:wpg="http://schemas.microsoft.com/office/word/2010/wordprocessingGroup" xmlns:wpi="http://schemas.microsoft.com/office/word/2010/wordprocessingInk" xmlns:wne="http://schemas.microsoft.com/office/word/2006/wordml" xmlns:wps="http://schemas.microsoft.com/office/word/2010/wordprocessingShape" mc:Ignorable="w14 wp14">
+  <w:docDefaults>
+    <w:rPrDefault>
+      <w:rPr>
+        <w:rFonts w:asciiTheme="minorHAnsi" w:eastAsiaTheme="minorHAnsi" w:hAnsiTheme="minorHAnsi" w:cstheme="minorBidi"/>
+        <w:sz w:val="22"/>
+        <w:szCs w:val="22"/>
+        <w:lang w:val="en-US" w:eastAsia="en-US" w:bidi="ar-SA"/>
+      </w:rPr>
+    </w:rPrDefault>
+    <w:pPrDefault>
+      <w:pPr>
+        <w:spacing w:after="160" w:line="259" w:lineRule="auto"/>
+      </w:pPr>
+    </w:pPrDefault>
+  </w:docDefaults>
+  <w:latentStyles w:defLockedState="0" w:defUIPriority="99" w:defSemiHidden="1" w:defUnhideWhenUsed="1" w:defQFormat="0" w:count="267">
+    <w:lsdException w:name="Normal" w:semiHidden="0" w:uiPriority="0" w:unhideWhenUsed="0" w:qFormat="1"/>
+    <w:lsdException w:name="heading 1" w:semiHidden="0" w:uiPriority="9" w:unhideWhenUsed="0" w:qFormat="1"/>
+    <w:lsdException w:name="heading 2" w:uiPriority="9" w:qFormat="1"/>
+    <w:lsdException w:name="heading 3" w:uiPriority="9" w:qFormat="1"/>
+    <w:lsdException w:name="heading 4" w:uiPriority="9" w:qFormat="1"/>
+    <w:lsdException w:name="heading 5" w:uiPriority="9" w:qFormat="1"/>
+    <w:lsdException w:name="heading 6" w:uiPriority="9" w:qFormat="1"/>
+    <w:lsdException w:name="heading 7" w:uiPriority="9" w:qFormat="1"/>
+    <w:lsdException w:name="heading 8" w:uiPriority="9" w:qFormat="1"/>
+    <w:lsdException w:name="heading 9" w:uiPriority="9" w:qFormat="1"/>
+    <w:lsdException w:name="toc 1" w:uiPriority="39"/>
+    <w:lsdException w:name="toc 2" w:uiPriority="39"/>
+    <w:lsdException w:name="toc 3" w:uiPriority="39"/>
+    <w:lsdException w:name="toc 4" w:uiPriority="39"/>
+    <w:lsdException w:name="toc 5" w:uiPriority="39"/>
+    <w:lsdException w:name="toc 6" w:uiPriority="39"/>
+    <w:lsdException w:name="toc 7" w:uiPriority="39"/>
+    <w:lsdException w:name="toc 8" w:uiPriority="39"/>
+    <w:lsdException w:name="toc 9" w:uiPriority="39"/>
+    <w:lsdException w:name="caption" w:uiPriority="35" w:qFormat="1"/>
+    <w:lsdException w:name="Title" w:semiHidden="0" w:uiPriority="10" w:unhideWhenUsed="0" w:qFormat="1"/>
+    <w:lsdException w:name="Default Paragraph Font" w:uiPriority="1"/>
+    <w:lsdException w:name="Subtitle" w:semiHidden="0" w:uiPriority="11" w:unhideWhenUsed="0" w:qFormat="1"/>
+    <w:lsdException w:name="Strong" w:semiHidden="0" w:uiPriority="22" w:unhideWhenUsed="0" w:qFormat="1"/>
+    <w:lsdException w:name="Emphasis" w:semiHidden="0" w:uiPriority="20" w:unhideWhenUsed="0" w:qFormat="1"/>
+    <w:lsdException w:name="Table Grid" w:semiHidden="0" w:uiPriority="39" w:unhideWhenUsed="0"/>
+    <w:lsdException w:name="Placeholder Text" w:unhideWhenUsed="0"/>
+    <w:lsdException w:name="No Spacing" w:semiHidden="0" w:uiPriority="1" w:unhideWhenUsed="0" w:qFormat="1"/>
+    <w:lsdException w:name="Light Shading" w:semiHidden="0" w:uiPriority="60" w:unhideWhenUsed="0"/>
+    <w:lsdException w:name="Light List" w:semiHidden="0" w:uiPriority="61" w:unhideWhenUsed="0"/>
+    <w:lsdException w:name="Light Grid" w:semiHidden="0" w:uiPriority="62" w:unhideWhenUsed="0"/>
+    <w:lsdException w:name="Medium Shading 1" w:semiHidden="0" w:uiPriority="63" w:unhideWhenUsed="0"/>
+    <w:lsdException w:name="Medium Shading 2" w:semiHidden="0" w:uiPriority="64" w:unhideWhenUsed="0"/>
+    <w:lsdException w:name="Medium List 1" w:semiHidden="0" w:uiPriority="65" w:unhideWhenUsed="0"/>
+    <w:lsdException w:name="Medium List 2" w:semiHidden="0" w:uiPriority="66" w:unhideWhenUsed="0"/>
+    <w:lsdException w:name="Medium Grid 1" w:semiHidden="0" w:uiPriority="67" w:unhideWhenUsed="0"/>
+    <w:lsdException w:name="Medium Grid 2" w:semiHidden="0" w:uiPriority="68" w:unhideWhenUsed="0"/>
+    <w:lsdException w:name="Medium Grid 3" w:semiHidden="0" w:uiPriority="69" w:unhideWhenUsed="0"/>
+    <w:lsdException w:name="Dark List" w:semiHidden="0" w:uiPriority="70" w:unhideWhenUsed="0"/>
+    <w:lsdException w:name="Colorful Shading" w:semiHidden="0" w:uiPriority="71" w:unhideWhenUsed="0"/>
+    <w:lsdException w:name="Colorful List" w:semiHidden="0" w:uiPriority="72" w:unhideWhenUsed="0"/>
+    <w:lsdException w:name="Colorful Grid" w:semiHidden="0" w:uiPriority="73" w:unhideWhenUsed="0"/>
+    <w:lsdException w:name="Light Shading Accent 1" w:semiHidden="0" w:uiPriority="60" w:unhideWhenUsed="0"/>
+    <w:lsdException w:name="Light List Accent 1" w:semiHidden="0" w:uiPriority="61" w:unhideWhenUsed="0"/>
+    <w:lsdException w:name="Light Grid Accent 1" w:semiHidden="0" w:uiPriority="62" w:unhideWhenUsed="0"/>
+    <w:lsdException w:name="Medium Shading 1 Accent 1" w:semiHidden="0" w:uiPriority="63" w:unhideWhenUsed="0"/>
+    <w:lsdException w:name="Medium Shading 2 Accent 1" w:semiHidden="0" w:uiPriority="64" w:unhideWhenUsed="0"/>
+    <w:lsdException w:name="Medium List 1 Accent 1" w:semiHidden="0" w:uiPriority="65" w:unhideWhenUsed="0"/>
+    <w:lsdException w:name="Revision" w:unhideWhenUsed="0"/>
+    <w:lsdException w:name="List Paragraph" w:semiHidden="0" w:uiPriority="34" w:unhideWhenUsed="0" w:qFormat="1"/>
+    <w:lsdException w:name="Quote" w:semiHidden="0" w:uiPriority="29" w:unhideWhenUsed="0" w:qFormat="1"/>
+    <w:lsdException w:name="Intense Quote" w:semiHidden="0" w:uiPriority="30" w:unhideWhenUsed="0" w:qFormat="1"/>
+    <w:lsdException w:name="Medium List 2 Accent 1" w:semiHidden="0" w:uiPriority="66" w:unhideWhenUsed="0"/>
+    <w:lsdException w:name="Medium Grid 1 Accent 1" w:semiHidden="0" w:uiPriority="67" w:unhideWhenUsed="0"/>
+    <w:lsdException w:name="Medium Grid 2 Accent 1" w:semiHidden="0" w:uiPriority="68" w:unhideWhenUsed="0"/>
+    <w:lsdException w:name="Medium Grid 3 Accent 1" w:semiHidden="0" w:uiPriority="69" w:unhideWhenUsed="0"/>
+    <w:lsdException w:name="Dark List Accent 1" w:semiHidden="0" w:uiPriority="70" w:unhideWhenUsed="0"/>
+    <w:lsdException w:name="Colorful Shading Accent 1" w:semiHidden="0" w:uiPriority="71" w:unhideWhenUsed="0"/>
+    <w:lsdException w:name="Colorful List Accent 1" w:semiHidden="0" w:uiPriority="72" w:unhideWhenUsed="0"/>
+    <w:lsdException w:name="Colorful Grid Accent 1" w:semiHidden="0" w:uiPriority="73" w:unhideWhenUsed="0"/>
+    <w:lsdException w:name="Light Shading Accent 2" w:semiHidden="0" w:uiPriority="60" w:unhideWhenUsed="0"/>
+    <w:lsdException w:name="Light List Accent 2" w:semiHidden="0" w:uiPriority="61" w:unhideWhenUsed="0"/>
+    <w:lsdException w:name="Light Grid Accent 2" w:semiHidden="0" w:uiPriority="62" w:unhideWhenUsed="0"/>
+    <w:lsdException w:name="Medium Shading 1 Accent 2" w:semiHidden="0" w:uiPriority="63" w:unhideWhenUsed="0"/>
+    <w:lsdException w:name="Medium Shading 2 Accent 2" w:semiHidden="0" w:uiPriority="64" w:unhideWhenUsed="0"/>
+    <w:lsdException w:name="Medium List 1 Accent 2" w:semiHidden="0" w:uiPriority="65" w:unhideWhenUsed="0"/>
+    <w:lsdException w:name="Medium List 2 Accent 2" w:semiHidden="0" w:uiPriority="66" w:unhideWhenUsed="0"/>
+    <w:lsdException w:name="Medium Grid 1 Accent 2" w:semiHidden="0" w:uiPriority="67" w:unhideWhenUsed="0"/>
+    <w:lsdException w:name="Medium Grid 2 Accent 2" w:semiHidden="0" w:uiPriority="68" w:unhideWhenUsed="0"/>
+    <w:lsdException w:name="Medium Grid 3 Accent 2" w:semiHidden="0" w:uiPriority="69" w:unhideWhenUsed="0"/>
+    <w:lsdException w:name="Dark List Accent 2" w:semiHidden="0" w:uiPriority="70" w:unhideWhenUsed="0"/>
+    <w:lsdException w:name="Colorful Shading Accent 2" w:semiHidden="0" w:uiPriority="71" w:unhideWhenUsed="0"/>
+    <w:lsdException w:name="Colorful List Accent 2" w:semiHidden="0" w:uiPriority="72" w:unhideWhenUsed="0"/>
+    <w:lsdException w:name="Colorful Grid Accent 2" w:semiHidden="0" w:uiPriority="73" w:unhideWhenUsed="0"/>
+    <w:lsdException w:name="Light Shading Accent 3" w:semiHidden="0" w:uiPriority="60" w:unhideWhenUsed="0"/>
+    <w:lsdException w:name="Light List Accent 3" w:semiHidden="0" w:uiPriority="61" w:unhideWhenUsed="0"/>
+    <w:lsdException w:name="Light Grid Accent 3" w:semiHidden="0" w:uiPriority="62" w:unhideWhenUsed="0"/>
+    <w:lsdException w:name="Medium Shading 1 Accent 3" w:semiHidden="0" w:uiPriority="63" w:unhideWhenUsed="0"/>
+    <w:lsdException w:name="Medium Shading 2 Accent 3" w:semiHidden="0" w:uiPriority="64" w:unhideWhenUsed="0"/>
+    <w:lsdException w:name="Medium List 1 Accent 3" w:semiHidden="0" w:uiPriority="65" w:unhideWhenUsed="0"/>
+    <w:lsdException w:name="Medium List 2 Accent 3" w:semiHidden="0" w:uiPriority="66" w:unhideWhenUsed="0"/>
+    <w:lsdException w:name="Medium Grid 1 Accent 3" w:semiHidden="0" w:uiPriority="67" w:unhideWhenUsed="0"/>
+    <w:lsdException w:name="Medium Grid 2 Accent 3" w:semiHidden="0" w:uiPriority="68" w:unhideWhenUsed="0"/>
+    <w:lsdException w:name="Medium Grid 3 Accent 3" w:semiHidden="0" w:uiPriority="69" w:unhideWhenUsed="0"/>
+    <w:lsdException w:name="Dark List Accent 3" w:semiHidden="0" w:uiPriority="70" w:unhideWhenUsed="0"/>
+    <w:lsdException w:name="Colorful Shading Accent 3" w:semiHidden="0" w:uiPriority="71" w:unhideWhenUsed="0"/>
+    <w:lsdException w:name="Colorful List Accent 3" w:semiHidden="0" w:uiPriority="72" w:unhideWhenUsed="0"/>
+    <w:lsdException w:name="Colorful Grid Accent 3" w:semiHidden="0" w:uiPriority="73" w:unhideWhenUsed="0"/>
+    <w:lsdException w:name="Light Shading Accent 4" w:semiHidden="0" w:uiPriority="60" w:unhideWhenUsed="0"/>
+    <w:lsdException w:name="Light List Accent 4" w:semiHidden="0" w:uiPriority="61" w:unhideWhenUsed="0"/>
+    <w:lsdException w:name="Light Grid Accent 4" w:semiHidden="0" w:uiPriority="62" w:unhideWhenUsed="0"/>
+    <w:lsdException w:name="Medium Shading 1 Accent 4" w:semiHidden="0" w:uiPriority="63" w:unhideWhenUsed="0"/>
+    <w:lsdException w:name="Medium Shading 2 Accent 4" w:semiHidden="0" w:uiPriority="64" w:unhideWhenUsed="0"/>
+    <w:lsdException w:name="Medium List 1 Accent 4" w:semiHidden="0" w:uiPriority="65" w:unhideWhenUsed="0"/>
+    <w:lsdException w:name="Medium List 2 Accent 4" w:semiHidden="0" w:uiPriority="66" w:unhideWhenUsed="0"/>
+    <w:lsdException w:name="Medium Grid 1 Accent 4" w:semiHidden="0" w:uiPriority="67" w:unhideWhenUsed="0"/>
+    <w:lsdException w:name="Medium Grid 2 Accent 4" w:semiHidden="0" w:uiPriority="68" w:unhideWhenUsed="0"/>
+    <w:lsdException w:name="Medium Grid 3 Accent 4" w:semiHidden="0" w:uiPriority="69" w:unhideWhenUsed="0"/>
+    <w:lsdException w:name="Dark List Accent 4" w:semiHidden="0" w:uiPriority="70" w:unhideWhenUsed="0"/>
+    <w:lsdException w:name="Colorful Shading Accent 4" w:semiHidden="0" w:uiPriority="71" w:unhideWhenUsed="0"/>
+    <w:lsdException w:name="Colorful List Accent 4" w:semiHidden="0" w:uiPriority="72" w:unhideWhenUsed="0"/>
+    <w:lsdException w:name="Colorful Grid Accent 4" w:semiHidden="0" w:uiPriority="73" w:unhideWhenUsed="0"/>
+    <w:lsdException w:name="Light Shading Accent 5" w:semiHidden="0" w:uiPriority="60" w:unhideWhenUsed="0"/>
+    <w:lsdException w:name="Light List Accent 5" w:semiHidden="0" w:uiPriority="61" w:unhideWhenUsed="0"/>
+    <w:lsdException w:name="Light Grid Accent 5" w:semiHidden="0" w:uiPriority="62" w:unhideWhenUsed="0"/>
+    <w:lsdException w:name="Medium Shading 1 Accent 5" w:semiHidden="0" w:uiPriority="63" w:unhideWhenUsed="0"/>
+    <w:lsdException w:name="Medium Shading 2 Accent 5" w:semiHidden="0" w:uiPriority="64" w:unhideWhenUsed="0"/>
+    <w:lsdException w:name="Medium List 1 Accent 5" w:semiHidden="0" w:uiPriority="65" w:unhideWhenUsed="0"/>
+    <w:lsdException w:name="Medium List 2 Accent 5" w:semiHidden="0" w:uiPriority="66" w:unhideWhenUsed="0"/>
+    <w:lsdException w:name="Medium Grid 1 Accent 5" w:semiHidden="0" w:uiPriority="67" w:unhideWhenUsed="0"/>
+    <w:lsdException w:name="Medium Grid 2 Accent 5" w:semiHidden="0" w:uiPriority="68" w:unhideWhenUsed="0"/>
+    <w:lsdException w:name="Medium Grid 3 Accent 5" w:semiHidden="0" w:uiPriority="69" w:unhideWhenUsed="0"/>
+    <w:lsdException w:name="Dark List Accent 5" w:semiHidden="0" w:uiPriority="70" w:unhideWhenUsed="0"/>
+    <w:lsdException w:name="Colorful Shading Accent 5" w:semiHidden="0" w:uiPriority="71" w:unhideWhenUsed="0"/>
+    <w:lsdException w:name="Colorful List Accent 5" w:semiHidden="0" w:uiPriority="72" w:unhideWhenUsed="0"/>
+    <w:lsdException w:name="Colorful Grid Accent 5" w:semiHidden="0" w:uiPriority="73" w:unhideWhenUsed="0"/>
+    <w:lsdException w:name="Light Shading Accent 6" w:semiHidden="0" w:uiPriority="60" w:unhideWhenUsed="0"/>
+    <w:lsdException w:name="Light List Accent 6" w:semiHidden="0" w:uiPriority="61" w:unhideWhenUsed="0"/>
+    <w:lsdException w:name="Light Grid Accent 6" w:semiHidden="0" w:uiPriority="62" w:unhideWhenUsed="0"/>
+    <w:lsdException w:name="Medium Shading 1 Accent 6" w:semiHidden="0" w:uiPriority="63" w:unhideWhenUsed="0"/>
+    <w:lsdException w:name="Medium Shading 2 Accent 6" w:semiHidden="0" w:uiPriority="64" w:unhideWhenUsed="0"/>
+    <w:lsdException w:name="Medium List 1 Accent 6" w:semiHidden="0" w:uiPriority="65" w:unhideWhenUsed="0"/>
+    <w:lsdException w:name="Medium List 2 Accent 6" w:semiHidden="0" w:uiPriority="66" w:unhideWhenUsed="0"/>
+    <w:lsdException w:name="Medium Grid 1 Accent 6" w:semiHidden="0" w:uiPriority="67" w:unhideWhenUsed="0"/>
+    <w:lsdException w:name="Medium Grid 2 Accent 6" w:semiHidden="0" w:uiPriority="68" w:unhideWhenUsed="0"/>
+    <w:lsdException w:name="Medium Grid 3 Accent 6" w:semiHidden="0" w:uiPriority="69" w:unhideWhenUsed="0"/>
+    <w:lsdException w:name="Dark List Accent 6" w:semiHidden="0" w:uiPriority="70" w:unhideWhenUsed="0"/>
+    <w:lsdException w:name="Colorful Shading Accent 6" w:semiHidden="0" w:uiPriority="71" w:unhideWhenUsed="0"/>
+    <w:lsdException w:name="Colorful List Accent 6" w:semiHidden="0" w:uiPriority="72" w:unhideWhenUsed="0"/>
+    <w:lsdException w:name="Colorful Grid Accent 6" w:semiHidden="0" w:uiPriority="73" w:unhideWhenUsed="0"/>
+    <w:lsdException w:name="Subtle Emphasis" w:semiHidden="0" w:uiPriority="19" w:unhideWhenUsed="0" w:qFormat="1"/>
+    <w:lsdException w:name="Intense Emphasis" w:semiHidden="0" w:uiPriority="21" w:unhideWhenUsed="0" w:qFormat="1"/>
+    <w:lsdException w:name="Subtle Reference" w:semiHidden="0" w:uiPriority="31" w:unhideWhenUsed="0" w:qFormat="1"/>
+    <w:lsdException w:name="Intense Reference" w:semiHidden="0" w:uiPriority="32" w:unhideWhenUsed="0" w:qFormat="1"/>
+    <w:lsdException w:name="Book Title" w:semiHidden="0" w:uiPriority="33" w:unhideWhenUsed="0" w:qFormat="1"/>
+    <w:lsdException w:name="Bibliography" w:uiPriority="37"/>
+    <w:lsdException w:name="TOC Heading" w:uiPriority="39" w:qFormat="1"/>
   </w:latentStyles>
   <w:style w:type="paragraph" w:default="1" w:styleId="Normal">
     <w:name w:val="Normal"/>
@@ -18089,7 +18466,7 @@
   <a:extraClrSchemeLst/>
   <a:extLst>
     <a:ext uri="{05A4C25C-085E-4340-85A3-A5531E510DB2}">
-      <thm15:themeFamily xmlns:thm15="http://schemas.microsoft.com/office/thememl/2012/main" name="Office Theme" id="{62F939B6-93AF-4DB8-9C6B-D6C7DFDC589F}" vid="{4A3C46E8-61CC-4603-A589-7422A47A8E4A}"/>
+      <thm15:themeFamily xmlns:thm15="http://schemas.microsoft.com/office/thememl/2012/main" xmlns="" name="Office Theme" id="{62F939B6-93AF-4DB8-9C6B-D6C7DFDC589F}" vid="{4A3C46E8-61CC-4603-A589-7422A47A8E4A}"/>
     </a:ext>
   </a:extLst>
 </a:theme>
@@ -18100,7 +18477,7 @@
 </file>
 
 <file path=customXml/itemProps1.xml><?xml version="1.0" encoding="utf-8"?>
-<ds:datastoreItem xmlns:ds="http://schemas.openxmlformats.org/officeDocument/2006/customXml" ds:itemID="{CA06B1A6-6FE6-4B6E-AC62-04B5802D1C99}">
+<ds:datastoreItem xmlns:ds="http://schemas.openxmlformats.org/officeDocument/2006/customXml" ds:itemID="{B74802B6-BA6C-436C-94BC-37CA4C414A37}">
   <ds:schemaRefs>
     <ds:schemaRef ds:uri="http://schemas.openxmlformats.org/officeDocument/2006/bibliography"/>
   </ds:schemaRefs>

</xml_diff>

<commit_message>
Continuação do código do Form Inserir Venda
</commit_message>
<xml_diff>
--- a/DER.docx
+++ b/DER.docx
@@ -13,7 +13,223 @@
         <mc:AlternateContent>
           <mc:Choice Requires="wps">
             <w:drawing>
-              <wp:anchor distT="0" distB="0" distL="114300" distR="114300" simplePos="0" relativeHeight="252025856" behindDoc="0" locked="0" layoutInCell="1" allowOverlap="1" wp14:anchorId="369D97A9" wp14:editId="56CFFBF2">
+              <wp:anchor distT="0" distB="0" distL="114300" distR="114300" simplePos="0" relativeHeight="251943936" behindDoc="0" locked="0" layoutInCell="1" allowOverlap="1" wp14:anchorId="50304237" wp14:editId="66691185">
+                <wp:simplePos x="0" y="0"/>
+                <wp:positionH relativeFrom="margin">
+                  <wp:posOffset>7711468</wp:posOffset>
+                </wp:positionH>
+                <wp:positionV relativeFrom="paragraph">
+                  <wp:posOffset>3595232</wp:posOffset>
+                </wp:positionV>
+                <wp:extent cx="313303" cy="127139"/>
+                <wp:effectExtent l="0" t="0" r="29845" b="25400"/>
+                <wp:wrapNone/>
+                <wp:docPr id="142" name="Conexão reta 142"/>
+                <wp:cNvGraphicFramePr/>
+                <a:graphic xmlns:a="http://schemas.openxmlformats.org/drawingml/2006/main">
+                  <a:graphicData uri="http://schemas.microsoft.com/office/word/2010/wordprocessingShape">
+                    <wps:wsp>
+                      <wps:cNvCnPr/>
+                      <wps:spPr>
+                        <a:xfrm flipH="1" flipV="1">
+                          <a:off x="0" y="0"/>
+                          <a:ext cx="313303" cy="127139"/>
+                        </a:xfrm>
+                        <a:prstGeom prst="line">
+                          <a:avLst/>
+                        </a:prstGeom>
+                        <a:ln w="22225">
+                          <a:solidFill>
+                            <a:schemeClr val="bg1">
+                              <a:lumMod val="50000"/>
+                            </a:schemeClr>
+                          </a:solidFill>
+                        </a:ln>
+                      </wps:spPr>
+                      <wps:style>
+                        <a:lnRef idx="1">
+                          <a:schemeClr val="accent1"/>
+                        </a:lnRef>
+                        <a:fillRef idx="0">
+                          <a:schemeClr val="accent1"/>
+                        </a:fillRef>
+                        <a:effectRef idx="0">
+                          <a:schemeClr val="accent1"/>
+                        </a:effectRef>
+                        <a:fontRef idx="minor">
+                          <a:schemeClr val="tx1"/>
+                        </a:fontRef>
+                      </wps:style>
+                      <wps:bodyPr/>
+                    </wps:wsp>
+                  </a:graphicData>
+                </a:graphic>
+                <wp14:sizeRelH relativeFrom="margin">
+                  <wp14:pctWidth>0</wp14:pctWidth>
+                </wp14:sizeRelH>
+                <wp14:sizeRelV relativeFrom="margin">
+                  <wp14:pctHeight>0</wp14:pctHeight>
+                </wp14:sizeRelV>
+              </wp:anchor>
+            </w:drawing>
+          </mc:Choice>
+          <mc:Fallback>
+            <w:pict>
+              <v:line id="Conexão reta 142" o:spid="_x0000_s1026" style="position:absolute;flip:x y;z-index:251943936;visibility:visible;mso-wrap-style:square;mso-width-percent:0;mso-height-percent:0;mso-wrap-distance-left:9pt;mso-wrap-distance-top:0;mso-wrap-distance-right:9pt;mso-wrap-distance-bottom:0;mso-position-horizontal:absolute;mso-position-horizontal-relative:margin;mso-position-vertical:absolute;mso-position-vertical-relative:text;mso-width-percent:0;mso-height-percent:0;mso-width-relative:margin;mso-height-relative:margin" from="607.2pt,283.1pt" to="631.85pt,293.1pt" o:gfxdata="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" strokecolor="#7f7f7f [1612]" strokeweight="1.75pt">
+                <v:stroke joinstyle="miter"/>
+                <w10:wrap anchorx="margin"/>
+              </v:line>
+            </w:pict>
+          </mc:Fallback>
+        </mc:AlternateContent>
+      </w:r>
+      <w:r>
+        <w:rPr>
+          <w:noProof/>
+          <w:lang w:val="pt-PT" w:eastAsia="pt-PT"/>
+        </w:rPr>
+        <mc:AlternateContent>
+          <mc:Choice Requires="wps">
+            <w:drawing>
+              <wp:anchor distT="0" distB="0" distL="114300" distR="114300" simplePos="0" relativeHeight="251941888" behindDoc="0" locked="0" layoutInCell="1" allowOverlap="1" wp14:anchorId="54D01BFF" wp14:editId="4ECEE279">
+                <wp:simplePos x="0" y="0"/>
+                <wp:positionH relativeFrom="margin">
+                  <wp:posOffset>7981343</wp:posOffset>
+                </wp:positionH>
+                <wp:positionV relativeFrom="paragraph">
+                  <wp:posOffset>3658153</wp:posOffset>
+                </wp:positionV>
+                <wp:extent cx="607723" cy="321945"/>
+                <wp:effectExtent l="0" t="0" r="20955" b="20955"/>
+                <wp:wrapNone/>
+                <wp:docPr id="141" name="Oval 141"/>
+                <wp:cNvGraphicFramePr/>
+                <a:graphic xmlns:a="http://schemas.openxmlformats.org/drawingml/2006/main">
+                  <a:graphicData uri="http://schemas.microsoft.com/office/word/2010/wordprocessingShape">
+                    <wps:wsp>
+                      <wps:cNvSpPr/>
+                      <wps:spPr>
+                        <a:xfrm>
+                          <a:off x="0" y="0"/>
+                          <a:ext cx="607723" cy="321945"/>
+                        </a:xfrm>
+                        <a:prstGeom prst="ellipse">
+                          <a:avLst/>
+                        </a:prstGeom>
+                        <a:solidFill>
+                          <a:schemeClr val="bg1"/>
+                        </a:solidFill>
+                        <a:ln w="9525">
+                          <a:solidFill>
+                            <a:schemeClr val="tx1"/>
+                          </a:solidFill>
+                        </a:ln>
+                      </wps:spPr>
+                      <wps:style>
+                        <a:lnRef idx="2">
+                          <a:schemeClr val="accent1">
+                            <a:shade val="50000"/>
+                          </a:schemeClr>
+                        </a:lnRef>
+                        <a:fillRef idx="1">
+                          <a:schemeClr val="accent1"/>
+                        </a:fillRef>
+                        <a:effectRef idx="0">
+                          <a:schemeClr val="accent1"/>
+                        </a:effectRef>
+                        <a:fontRef idx="minor">
+                          <a:schemeClr val="lt1"/>
+                        </a:fontRef>
+                      </wps:style>
+                      <wps:txbx>
+                        <w:txbxContent>
+                          <w:p>
+                            <w:pPr>
+                              <w:jc w:val="center"/>
+                              <w:rPr>
+                                <w:color w:val="000000" w:themeColor="text1"/>
+                                <w:sz w:val="16"/>
+                                <w:szCs w:val="16"/>
+                                <w:lang w:val="pt-PT"/>
+                              </w:rPr>
+                            </w:pPr>
+                            <w:proofErr w:type="gramStart"/>
+                            <w:r>
+                              <w:rPr>
+                                <w:color w:val="000000" w:themeColor="text1"/>
+                                <w:sz w:val="16"/>
+                                <w:szCs w:val="16"/>
+                                <w:lang w:val="pt-PT"/>
+                              </w:rPr>
+                              <w:t>stock</w:t>
+                            </w:r>
+                            <w:proofErr w:type="gramEnd"/>
+                          </w:p>
+                        </w:txbxContent>
+                      </wps:txbx>
+                      <wps:bodyPr rot="0" spcFirstLastPara="0" vertOverflow="overflow" horzOverflow="overflow" vert="horz" wrap="square" lIns="91440" tIns="45720" rIns="91440" bIns="45720" numCol="1" spcCol="0" rtlCol="0" fromWordArt="0" anchor="ctr" anchorCtr="0" forceAA="0" compatLnSpc="1">
+                        <a:prstTxWarp prst="textNoShape">
+                          <a:avLst/>
+                        </a:prstTxWarp>
+                        <a:noAutofit/>
+                      </wps:bodyPr>
+                    </wps:wsp>
+                  </a:graphicData>
+                </a:graphic>
+                <wp14:sizeRelH relativeFrom="margin">
+                  <wp14:pctWidth>0</wp14:pctWidth>
+                </wp14:sizeRelH>
+                <wp14:sizeRelV relativeFrom="margin">
+                  <wp14:pctHeight>0</wp14:pctHeight>
+                </wp14:sizeRelV>
+              </wp:anchor>
+            </w:drawing>
+          </mc:Choice>
+          <mc:Fallback>
+            <w:pict>
+              <v:oval id="Oval 141" o:spid="_x0000_s1026" style="position:absolute;margin-left:628.45pt;margin-top:288.05pt;width:47.85pt;height:25.35pt;z-index:251941888;visibility:visible;mso-wrap-style:square;mso-width-percent:0;mso-height-percent:0;mso-wrap-distance-left:9pt;mso-wrap-distance-top:0;mso-wrap-distance-right:9pt;mso-wrap-distance-bottom:0;mso-position-horizontal:absolute;mso-position-horizontal-relative:margin;mso-position-vertical:absolute;mso-position-vertical-relative:text;mso-width-percent:0;mso-height-percent:0;mso-width-relative:margin;mso-height-relative:margin;v-text-anchor:middle" o:gfxdata="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" fillcolor="white [3212]" strokecolor="black [3213]">
+                <v:stroke joinstyle="miter"/>
+                <v:textbox>
+                  <w:txbxContent>
+                    <w:p>
+                      <w:pPr>
+                        <w:jc w:val="center"/>
+                        <w:rPr>
+                          <w:color w:val="000000" w:themeColor="text1"/>
+                          <w:sz w:val="16"/>
+                          <w:szCs w:val="16"/>
+                          <w:lang w:val="pt-PT"/>
+                        </w:rPr>
+                      </w:pPr>
+                      <w:proofErr w:type="gramStart"/>
+                      <w:r>
+                        <w:rPr>
+                          <w:color w:val="000000" w:themeColor="text1"/>
+                          <w:sz w:val="16"/>
+                          <w:szCs w:val="16"/>
+                          <w:lang w:val="pt-PT"/>
+                        </w:rPr>
+                        <w:t>stock</w:t>
+                      </w:r>
+                      <w:proofErr w:type="gramEnd"/>
+                    </w:p>
+                  </w:txbxContent>
+                </v:textbox>
+                <w10:wrap anchorx="margin"/>
+              </v:oval>
+            </w:pict>
+          </mc:Fallback>
+        </mc:AlternateContent>
+      </w:r>
+      <w:r>
+        <w:rPr>
+          <w:noProof/>
+          <w:lang w:val="pt-PT" w:eastAsia="pt-PT"/>
+        </w:rPr>
+        <mc:AlternateContent>
+          <mc:Choice Requires="wps">
+            <w:drawing>
+              <wp:anchor distT="0" distB="0" distL="114300" distR="114300" simplePos="0" relativeHeight="252025856" behindDoc="0" locked="0" layoutInCell="1" allowOverlap="1" wp14:anchorId="71D317D1" wp14:editId="4A45A14A">
                 <wp:simplePos x="0" y="0"/>
                 <wp:positionH relativeFrom="margin">
                   <wp:posOffset>7709815</wp:posOffset>
@@ -91,7 +307,7 @@
         <mc:AlternateContent>
           <mc:Choice Requires="wps">
             <w:drawing>
-              <wp:anchor distT="0" distB="0" distL="114300" distR="114300" simplePos="0" relativeHeight="252023808" behindDoc="0" locked="0" layoutInCell="1" allowOverlap="1" wp14:anchorId="5DDD5DEB" wp14:editId="1068DFD5">
+              <wp:anchor distT="0" distB="0" distL="114300" distR="114300" simplePos="0" relativeHeight="252023808" behindDoc="0" locked="0" layoutInCell="1" allowOverlap="1" wp14:anchorId="6C49712B" wp14:editId="58875DEE">
                 <wp:simplePos x="0" y="0"/>
                 <wp:positionH relativeFrom="margin">
                   <wp:posOffset>7899400</wp:posOffset>
@@ -216,7 +432,7 @@
         <mc:AlternateContent>
           <mc:Choice Requires="wps">
             <w:drawing>
-              <wp:anchor distT="0" distB="0" distL="114300" distR="114300" simplePos="0" relativeHeight="252021760" behindDoc="0" locked="0" layoutInCell="1" allowOverlap="1" wp14:anchorId="225FB197" wp14:editId="4C2CC512">
+              <wp:anchor distT="0" distB="0" distL="114300" distR="114300" simplePos="0" relativeHeight="252021760" behindDoc="0" locked="0" layoutInCell="1" allowOverlap="1" wp14:anchorId="5C2B4F19" wp14:editId="0486518B">
                 <wp:simplePos x="0" y="0"/>
                 <wp:positionH relativeFrom="margin">
                   <wp:posOffset>1286758</wp:posOffset>
@@ -294,7 +510,7 @@
         <mc:AlternateContent>
           <mc:Choice Requires="wps">
             <w:drawing>
-              <wp:anchor distT="0" distB="0" distL="114300" distR="114300" simplePos="0" relativeHeight="252019712" behindDoc="0" locked="0" layoutInCell="1" allowOverlap="1" wp14:anchorId="6C912DDC" wp14:editId="18994776">
+              <wp:anchor distT="0" distB="0" distL="114300" distR="114300" simplePos="0" relativeHeight="252019712" behindDoc="0" locked="0" layoutInCell="1" allowOverlap="1" wp14:anchorId="2FF304B5" wp14:editId="19086AF9">
                 <wp:simplePos x="0" y="0"/>
                 <wp:positionH relativeFrom="margin">
                   <wp:posOffset>1151283</wp:posOffset>
@@ -419,7 +635,7 @@
         <mc:AlternateContent>
           <mc:Choice Requires="wps">
             <w:drawing>
-              <wp:anchor distT="0" distB="0" distL="114300" distR="114300" simplePos="0" relativeHeight="252017664" behindDoc="0" locked="0" layoutInCell="1" allowOverlap="1" wp14:anchorId="4B573B21" wp14:editId="6C8442D8">
+              <wp:anchor distT="0" distB="0" distL="114300" distR="114300" simplePos="0" relativeHeight="252017664" behindDoc="0" locked="0" layoutInCell="1" allowOverlap="1" wp14:anchorId="72FC966A" wp14:editId="5F23570B">
                 <wp:simplePos x="0" y="0"/>
                 <wp:positionH relativeFrom="column">
                   <wp:posOffset>1843405</wp:posOffset>
@@ -479,7 +695,7 @@
               </wp:anchor>
             </w:drawing>
           </mc:Choice>
-          <mc:Fallback xmlns:w16se="http://schemas.microsoft.com/office/word/2015/wordml/symex" xmlns:w15="http://schemas.microsoft.com/office/word/2012/wordml" xmlns:cx5="http://schemas.microsoft.com/office/drawing/2016/5/11/chartex" xmlns:cx4="http://schemas.microsoft.com/office/drawing/2016/5/10/chartex" xmlns:cx3="http://schemas.microsoft.com/office/drawing/2016/5/9/chartex" xmlns:cx2="http://schemas.microsoft.com/office/drawing/2015/10/21/chartex" xmlns:cx1="http://schemas.microsoft.com/office/drawing/2015/9/8/chartex" xmlns:cx="http://schemas.microsoft.com/office/drawing/2014/chartex">
+          <mc:Fallback xmlns:cx="http://schemas.microsoft.com/office/drawing/2014/chartex" xmlns:cx1="http://schemas.microsoft.com/office/drawing/2015/9/8/chartex" xmlns:cx2="http://schemas.microsoft.com/office/drawing/2015/10/21/chartex" xmlns:cx3="http://schemas.microsoft.com/office/drawing/2016/5/9/chartex" xmlns:cx4="http://schemas.microsoft.com/office/drawing/2016/5/10/chartex" xmlns:cx5="http://schemas.microsoft.com/office/drawing/2016/5/11/chartex" xmlns:w15="http://schemas.microsoft.com/office/word/2012/wordml" xmlns:w16se="http://schemas.microsoft.com/office/word/2015/wordml/symex">
             <w:pict>
               <v:oval w14:anchorId="3B2D2375" id="Oval 173" o:spid="_x0000_s1026" style="position:absolute;margin-left:145.15pt;margin-top:214.2pt;width:204pt;height:94.5pt;z-index:252017664;visibility:visible;mso-wrap-style:square;mso-wrap-distance-left:9pt;mso-wrap-distance-top:0;mso-wrap-distance-right:9pt;mso-wrap-distance-bottom:0;mso-position-horizontal:absolute;mso-position-horizontal-relative:text;mso-position-vertical:absolute;mso-position-vertical-relative:text;v-text-anchor:middle" o:gfxdata="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" filled="f" strokecolor="red" strokeweight="3pt">
                 <v:stroke joinstyle="miter"/>
@@ -496,7 +712,7 @@
         <mc:AlternateContent>
           <mc:Choice Requires="wps">
             <w:drawing>
-              <wp:anchor distT="0" distB="0" distL="114300" distR="114300" simplePos="0" relativeHeight="251990016" behindDoc="0" locked="0" layoutInCell="1" allowOverlap="1" wp14:anchorId="29053ADA" wp14:editId="48AF83B4">
+              <wp:anchor distT="0" distB="0" distL="114300" distR="114300" simplePos="0" relativeHeight="251990016" behindDoc="0" locked="0" layoutInCell="1" allowOverlap="1" wp14:anchorId="69CF289F" wp14:editId="4B563D9E">
                 <wp:simplePos x="0" y="0"/>
                 <wp:positionH relativeFrom="margin">
                   <wp:posOffset>4958079</wp:posOffset>
@@ -556,7 +772,7 @@
               </wp:anchor>
             </w:drawing>
           </mc:Choice>
-          <mc:Fallback xmlns:w16se="http://schemas.microsoft.com/office/word/2015/wordml/symex" xmlns:w15="http://schemas.microsoft.com/office/word/2012/wordml" xmlns:cx5="http://schemas.microsoft.com/office/drawing/2016/5/11/chartex" xmlns:cx4="http://schemas.microsoft.com/office/drawing/2016/5/10/chartex" xmlns:cx3="http://schemas.microsoft.com/office/drawing/2016/5/9/chartex" xmlns:cx2="http://schemas.microsoft.com/office/drawing/2015/10/21/chartex" xmlns:cx1="http://schemas.microsoft.com/office/drawing/2015/9/8/chartex" xmlns:cx="http://schemas.microsoft.com/office/drawing/2014/chartex">
+          <mc:Fallback xmlns:cx="http://schemas.microsoft.com/office/drawing/2014/chartex" xmlns:cx1="http://schemas.microsoft.com/office/drawing/2015/9/8/chartex" xmlns:cx2="http://schemas.microsoft.com/office/drawing/2015/10/21/chartex" xmlns:cx3="http://schemas.microsoft.com/office/drawing/2016/5/9/chartex" xmlns:cx4="http://schemas.microsoft.com/office/drawing/2016/5/10/chartex" xmlns:cx5="http://schemas.microsoft.com/office/drawing/2016/5/11/chartex" xmlns:w15="http://schemas.microsoft.com/office/word/2012/wordml" xmlns:w16se="http://schemas.microsoft.com/office/word/2015/wordml/symex">
             <w:pict>
               <v:line w14:anchorId="24EFF8CD" id="Conexão reta 158" o:spid="_x0000_s1026" style="position:absolute;flip:x;z-index:251990016;visibility:visible;mso-wrap-style:square;mso-width-percent:0;mso-height-percent:0;mso-wrap-distance-left:9pt;mso-wrap-distance-top:0;mso-wrap-distance-right:9pt;mso-wrap-distance-bottom:0;mso-position-horizontal:absolute;mso-position-horizontal-relative:margin;mso-position-vertical:absolute;mso-position-vertical-relative:text;mso-width-percent:0;mso-height-percent:0;mso-width-relative:margin;mso-height-relative:margin" from="390.4pt,339.45pt" to="392.65pt,352.2pt" o:gfxdata="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" strokecolor="#7f7f7f [1612]" strokeweight="1.75pt">
                 <v:stroke joinstyle="miter"/>
@@ -574,7 +790,7 @@
         <mc:AlternateContent>
           <mc:Choice Requires="wps">
             <w:drawing>
-              <wp:anchor distT="0" distB="0" distL="114300" distR="114300" simplePos="0" relativeHeight="252016640" behindDoc="0" locked="0" layoutInCell="1" allowOverlap="1" wp14:anchorId="105C6750" wp14:editId="43F41026">
+              <wp:anchor distT="0" distB="0" distL="114300" distR="114300" simplePos="0" relativeHeight="252016640" behindDoc="0" locked="0" layoutInCell="1" allowOverlap="1" wp14:anchorId="4686B8C7" wp14:editId="396B9717">
                 <wp:simplePos x="0" y="0"/>
                 <wp:positionH relativeFrom="margin">
                   <wp:posOffset>3138805</wp:posOffset>
@@ -634,7 +850,7 @@
               </wp:anchor>
             </w:drawing>
           </mc:Choice>
-          <mc:Fallback xmlns:w16se="http://schemas.microsoft.com/office/word/2015/wordml/symex" xmlns:w15="http://schemas.microsoft.com/office/word/2012/wordml" xmlns:cx5="http://schemas.microsoft.com/office/drawing/2016/5/11/chartex" xmlns:cx4="http://schemas.microsoft.com/office/drawing/2016/5/10/chartex" xmlns:cx3="http://schemas.microsoft.com/office/drawing/2016/5/9/chartex" xmlns:cx2="http://schemas.microsoft.com/office/drawing/2015/10/21/chartex" xmlns:cx1="http://schemas.microsoft.com/office/drawing/2015/9/8/chartex" xmlns:cx="http://schemas.microsoft.com/office/drawing/2014/chartex">
+          <mc:Fallback xmlns:cx="http://schemas.microsoft.com/office/drawing/2014/chartex" xmlns:cx1="http://schemas.microsoft.com/office/drawing/2015/9/8/chartex" xmlns:cx2="http://schemas.microsoft.com/office/drawing/2015/10/21/chartex" xmlns:cx3="http://schemas.microsoft.com/office/drawing/2016/5/9/chartex" xmlns:cx4="http://schemas.microsoft.com/office/drawing/2016/5/10/chartex" xmlns:cx5="http://schemas.microsoft.com/office/drawing/2016/5/11/chartex" xmlns:w15="http://schemas.microsoft.com/office/word/2012/wordml" xmlns:w16se="http://schemas.microsoft.com/office/word/2015/wordml/symex">
             <w:pict>
               <v:line w14:anchorId="55C840DB" id="Conexão reta 172" o:spid="_x0000_s1026" style="position:absolute;flip:x;z-index:252016640;visibility:visible;mso-wrap-style:square;mso-width-percent:0;mso-height-percent:0;mso-wrap-distance-left:9pt;mso-wrap-distance-top:0;mso-wrap-distance-right:9pt;mso-wrap-distance-bottom:0;mso-position-horizontal:absolute;mso-position-horizontal-relative:margin;mso-position-vertical:absolute;mso-position-vertical-relative:text;mso-width-percent:0;mso-height-percent:0;mso-width-relative:margin;mso-height-relative:margin" from="247.15pt,337.95pt" to="251.65pt,352.15pt" o:gfxdata="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" strokecolor="#7f7f7f [1612]" strokeweight="1.75pt">
                 <v:stroke joinstyle="miter"/>
@@ -652,7 +868,7 @@
         <mc:AlternateContent>
           <mc:Choice Requires="wps">
             <w:drawing>
-              <wp:anchor distT="0" distB="0" distL="114300" distR="114300" simplePos="0" relativeHeight="252014592" behindDoc="0" locked="0" layoutInCell="1" allowOverlap="1" wp14:anchorId="051C6277" wp14:editId="2CFA2ED9">
+              <wp:anchor distT="0" distB="0" distL="114300" distR="114300" simplePos="0" relativeHeight="252014592" behindDoc="0" locked="0" layoutInCell="1" allowOverlap="1" wp14:anchorId="6F901D4D" wp14:editId="06C10BE9">
                 <wp:simplePos x="0" y="0"/>
                 <wp:positionH relativeFrom="margin">
                   <wp:posOffset>2929255</wp:posOffset>
@@ -733,7 +949,7 @@
               </wp:anchor>
             </w:drawing>
           </mc:Choice>
-          <mc:Fallback xmlns:w16se="http://schemas.microsoft.com/office/word/2015/wordml/symex" xmlns:w15="http://schemas.microsoft.com/office/word/2012/wordml" xmlns:cx5="http://schemas.microsoft.com/office/drawing/2016/5/11/chartex" xmlns:cx4="http://schemas.microsoft.com/office/drawing/2016/5/10/chartex" xmlns:cx3="http://schemas.microsoft.com/office/drawing/2016/5/9/chartex" xmlns:cx2="http://schemas.microsoft.com/office/drawing/2015/10/21/chartex" xmlns:cx1="http://schemas.microsoft.com/office/drawing/2015/9/8/chartex" xmlns:cx="http://schemas.microsoft.com/office/drawing/2014/chartex">
+          <mc:Fallback xmlns:cx="http://schemas.microsoft.com/office/drawing/2014/chartex" xmlns:cx1="http://schemas.microsoft.com/office/drawing/2015/9/8/chartex" xmlns:cx2="http://schemas.microsoft.com/office/drawing/2015/10/21/chartex" xmlns:cx3="http://schemas.microsoft.com/office/drawing/2016/5/9/chartex" xmlns:cx4="http://schemas.microsoft.com/office/drawing/2016/5/10/chartex" xmlns:cx5="http://schemas.microsoft.com/office/drawing/2016/5/11/chartex" xmlns:w15="http://schemas.microsoft.com/office/word/2012/wordml" xmlns:w16se="http://schemas.microsoft.com/office/word/2015/wordml/symex">
             <w:pict>
               <v:oval w14:anchorId="03BA7165" id="Oval 171" o:spid="_x0000_s1026" style="position:absolute;margin-left:230.65pt;margin-top:313.55pt;width:53.55pt;height:24.75pt;z-index:252014592;visibility:visible;mso-wrap-style:square;mso-width-percent:0;mso-height-percent:0;mso-wrap-distance-left:9pt;mso-wrap-distance-top:0;mso-wrap-distance-right:9pt;mso-wrap-distance-bottom:0;mso-position-horizontal:absolute;mso-position-horizontal-relative:margin;mso-position-vertical:absolute;mso-position-vertical-relative:text;mso-width-percent:0;mso-height-percent:0;mso-width-relative:margin;mso-height-relative:margin;v-text-anchor:middle" o:gfxdata="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" fillcolor="window" strokecolor="windowText">
                 <v:stroke joinstyle="miter"/>
@@ -787,7 +1003,7 @@
         <mc:AlternateContent>
           <mc:Choice Requires="wps">
             <w:drawing>
-              <wp:anchor distT="0" distB="0" distL="114300" distR="114300" simplePos="0" relativeHeight="251985920" behindDoc="0" locked="0" layoutInCell="1" allowOverlap="1" wp14:anchorId="14E3F67A" wp14:editId="08737047">
+              <wp:anchor distT="0" distB="0" distL="114300" distR="114300" simplePos="0" relativeHeight="251985920" behindDoc="0" locked="0" layoutInCell="1" allowOverlap="1" wp14:anchorId="36F2A3B7" wp14:editId="157F748E">
                 <wp:simplePos x="0" y="0"/>
                 <wp:positionH relativeFrom="margin">
                   <wp:posOffset>5476875</wp:posOffset>
@@ -866,7 +1082,7 @@
               </wp:anchor>
             </w:drawing>
           </mc:Choice>
-          <mc:Fallback xmlns:w16se="http://schemas.microsoft.com/office/word/2015/wordml/symex" xmlns:w15="http://schemas.microsoft.com/office/word/2012/wordml" xmlns:cx5="http://schemas.microsoft.com/office/drawing/2016/5/11/chartex" xmlns:cx4="http://schemas.microsoft.com/office/drawing/2016/5/10/chartex" xmlns:cx3="http://schemas.microsoft.com/office/drawing/2016/5/9/chartex" xmlns:cx2="http://schemas.microsoft.com/office/drawing/2015/10/21/chartex" xmlns:cx1="http://schemas.microsoft.com/office/drawing/2015/9/8/chartex" xmlns:cx="http://schemas.microsoft.com/office/drawing/2014/chartex">
+          <mc:Fallback xmlns:cx="http://schemas.microsoft.com/office/drawing/2014/chartex" xmlns:cx1="http://schemas.microsoft.com/office/drawing/2015/9/8/chartex" xmlns:cx2="http://schemas.microsoft.com/office/drawing/2015/10/21/chartex" xmlns:cx3="http://schemas.microsoft.com/office/drawing/2016/5/9/chartex" xmlns:cx4="http://schemas.microsoft.com/office/drawing/2016/5/10/chartex" xmlns:cx5="http://schemas.microsoft.com/office/drawing/2016/5/11/chartex" xmlns:w15="http://schemas.microsoft.com/office/word/2012/wordml" xmlns:w16se="http://schemas.microsoft.com/office/word/2015/wordml/symex">
             <w:pict>
               <v:oval w14:anchorId="47A70778" id="Oval 155" o:spid="_x0000_s1027" style="position:absolute;margin-left:431.25pt;margin-top:315.6pt;width:48.25pt;height:22.85pt;z-index:251985920;visibility:visible;mso-wrap-style:square;mso-width-percent:0;mso-height-percent:0;mso-wrap-distance-left:9pt;mso-wrap-distance-top:0;mso-wrap-distance-right:9pt;mso-wrap-distance-bottom:0;mso-position-horizontal:absolute;mso-position-horizontal-relative:margin;mso-position-vertical:absolute;mso-position-vertical-relative:text;mso-width-percent:0;mso-height-percent:0;mso-width-relative:margin;mso-height-relative:margin;v-text-anchor:middle" o:gfxdata="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" fillcolor="window" strokecolor="windowText">
                 <v:stroke joinstyle="miter"/>
@@ -908,7 +1124,7 @@
         <mc:AlternateContent>
           <mc:Choice Requires="wps">
             <w:drawing>
-              <wp:anchor distT="0" distB="0" distL="114300" distR="114300" simplePos="0" relativeHeight="251988992" behindDoc="0" locked="0" layoutInCell="1" allowOverlap="1" wp14:anchorId="4FA711FC" wp14:editId="5769C13E">
+              <wp:anchor distT="0" distB="0" distL="114300" distR="114300" simplePos="0" relativeHeight="251988992" behindDoc="0" locked="0" layoutInCell="1" allowOverlap="1" wp14:anchorId="55A73397" wp14:editId="0A73170D">
                 <wp:simplePos x="0" y="0"/>
                 <wp:positionH relativeFrom="margin">
                   <wp:posOffset>4748530</wp:posOffset>
@@ -1019,7 +1235,7 @@
               </wp:anchor>
             </w:drawing>
           </mc:Choice>
-          <mc:Fallback xmlns:w16se="http://schemas.microsoft.com/office/word/2015/wordml/symex" xmlns:w15="http://schemas.microsoft.com/office/word/2012/wordml" xmlns:cx5="http://schemas.microsoft.com/office/drawing/2016/5/11/chartex" xmlns:cx4="http://schemas.microsoft.com/office/drawing/2016/5/10/chartex" xmlns:cx3="http://schemas.microsoft.com/office/drawing/2016/5/9/chartex" xmlns:cx2="http://schemas.microsoft.com/office/drawing/2015/10/21/chartex" xmlns:cx1="http://schemas.microsoft.com/office/drawing/2015/9/8/chartex" xmlns:cx="http://schemas.microsoft.com/office/drawing/2014/chartex">
+          <mc:Fallback xmlns:cx="http://schemas.microsoft.com/office/drawing/2014/chartex" xmlns:cx1="http://schemas.microsoft.com/office/drawing/2015/9/8/chartex" xmlns:cx2="http://schemas.microsoft.com/office/drawing/2015/10/21/chartex" xmlns:cx3="http://schemas.microsoft.com/office/drawing/2016/5/9/chartex" xmlns:cx4="http://schemas.microsoft.com/office/drawing/2016/5/10/chartex" xmlns:cx5="http://schemas.microsoft.com/office/drawing/2016/5/11/chartex" xmlns:w15="http://schemas.microsoft.com/office/word/2012/wordml" xmlns:w16se="http://schemas.microsoft.com/office/word/2015/wordml/symex">
             <w:pict>
               <v:oval w14:anchorId="47A70778" id="Oval 157" o:spid="_x0000_s1028" style="position:absolute;margin-left:373.9pt;margin-top:314.5pt;width:53.55pt;height:24.75pt;z-index:251988992;visibility:visible;mso-wrap-style:square;mso-width-percent:0;mso-height-percent:0;mso-wrap-distance-left:9pt;mso-wrap-distance-top:0;mso-wrap-distance-right:9pt;mso-wrap-distance-bottom:0;mso-position-horizontal:absolute;mso-position-horizontal-relative:margin;mso-position-vertical:absolute;mso-position-vertical-relative:text;mso-width-percent:0;mso-height-percent:0;mso-width-relative:margin;mso-height-relative:margin;v-text-anchor:middle" o:gfxdata="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" fillcolor="window" strokecolor="windowText">
                 <v:stroke joinstyle="miter"/>
@@ -1093,7 +1309,7 @@
         <mc:AlternateContent>
           <mc:Choice Requires="wps">
             <w:drawing>
-              <wp:anchor distT="0" distB="0" distL="114300" distR="114300" simplePos="0" relativeHeight="251986944" behindDoc="0" locked="0" layoutInCell="1" allowOverlap="1" wp14:anchorId="0F27596B" wp14:editId="739E14F1">
+              <wp:anchor distT="0" distB="0" distL="114300" distR="114300" simplePos="0" relativeHeight="251986944" behindDoc="0" locked="0" layoutInCell="1" allowOverlap="1" wp14:anchorId="7C48167A" wp14:editId="74932E78">
                 <wp:simplePos x="0" y="0"/>
                 <wp:positionH relativeFrom="margin">
                   <wp:posOffset>5725160</wp:posOffset>
@@ -1153,7 +1369,7 @@
               </wp:anchor>
             </w:drawing>
           </mc:Choice>
-          <mc:Fallback xmlns:w16se="http://schemas.microsoft.com/office/word/2015/wordml/symex" xmlns:w15="http://schemas.microsoft.com/office/word/2012/wordml" xmlns:cx5="http://schemas.microsoft.com/office/drawing/2016/5/11/chartex" xmlns:cx4="http://schemas.microsoft.com/office/drawing/2016/5/10/chartex" xmlns:cx3="http://schemas.microsoft.com/office/drawing/2016/5/9/chartex" xmlns:cx2="http://schemas.microsoft.com/office/drawing/2015/10/21/chartex" xmlns:cx1="http://schemas.microsoft.com/office/drawing/2015/9/8/chartex" xmlns:cx="http://schemas.microsoft.com/office/drawing/2014/chartex">
+          <mc:Fallback xmlns:cx="http://schemas.microsoft.com/office/drawing/2014/chartex" xmlns:cx1="http://schemas.microsoft.com/office/drawing/2015/9/8/chartex" xmlns:cx2="http://schemas.microsoft.com/office/drawing/2015/10/21/chartex" xmlns:cx3="http://schemas.microsoft.com/office/drawing/2016/5/9/chartex" xmlns:cx4="http://schemas.microsoft.com/office/drawing/2016/5/10/chartex" xmlns:cx5="http://schemas.microsoft.com/office/drawing/2016/5/11/chartex" xmlns:w15="http://schemas.microsoft.com/office/word/2012/wordml" xmlns:w16se="http://schemas.microsoft.com/office/word/2015/wordml/symex">
             <w:pict>
               <v:line w14:anchorId="0BEDC1F4" id="Conexão reta 156" o:spid="_x0000_s1026" style="position:absolute;flip:x;z-index:251986944;visibility:visible;mso-wrap-style:square;mso-width-percent:0;mso-height-percent:0;mso-wrap-distance-left:9pt;mso-wrap-distance-top:0;mso-wrap-distance-right:9pt;mso-wrap-distance-bottom:0;mso-position-horizontal:absolute;mso-position-horizontal-relative:margin;mso-position-vertical:absolute;mso-position-vertical-relative:text;mso-width-percent:0;mso-height-percent:0;mso-width-relative:margin;mso-height-relative:margin" from="450.8pt,336.95pt" to="461.6pt,350.65pt" o:gfxdata="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" strokecolor="#7f7f7f [1612]" strokeweight="1.75pt">
                 <v:stroke joinstyle="miter"/>
@@ -1169,7 +1385,7 @@
           <w:lang w:val="pt-PT" w:eastAsia="pt-PT"/>
         </w:rPr>
         <w:drawing>
-          <wp:anchor distT="0" distB="0" distL="114300" distR="114300" simplePos="0" relativeHeight="251983872" behindDoc="1" locked="0" layoutInCell="1" allowOverlap="1" wp14:anchorId="12964ECD" wp14:editId="2B59BBA8">
+          <wp:anchor distT="0" distB="0" distL="114300" distR="114300" simplePos="0" relativeHeight="251983872" behindDoc="1" locked="0" layoutInCell="1" allowOverlap="1" wp14:anchorId="4D6A9E04" wp14:editId="0E3CD300">
             <wp:simplePos x="0" y="0"/>
             <wp:positionH relativeFrom="margin">
               <wp:posOffset>1607820</wp:posOffset>
@@ -1240,7 +1456,7 @@
           <w:lang w:val="pt-PT" w:eastAsia="pt-PT"/>
         </w:rPr>
         <w:drawing>
-          <wp:anchor distT="0" distB="0" distL="114300" distR="114300" simplePos="0" relativeHeight="252012544" behindDoc="1" locked="0" layoutInCell="1" allowOverlap="1" wp14:anchorId="2C80E3D0" wp14:editId="67B07CD9">
+          <wp:anchor distT="0" distB="0" distL="114300" distR="114300" simplePos="0" relativeHeight="252012544" behindDoc="1" locked="0" layoutInCell="1" allowOverlap="1" wp14:anchorId="4E776EC8" wp14:editId="56E1C8F2">
             <wp:simplePos x="0" y="0"/>
             <wp:positionH relativeFrom="margin">
               <wp:posOffset>3757930</wp:posOffset>
@@ -1313,7 +1529,7 @@
         <mc:AlternateContent>
           <mc:Choice Requires="wps">
             <w:drawing>
-              <wp:anchor distT="0" distB="0" distL="114300" distR="114300" simplePos="0" relativeHeight="252010496" behindDoc="0" locked="0" layoutInCell="1" allowOverlap="1" wp14:anchorId="78B28C50" wp14:editId="74BDC016">
+              <wp:anchor distT="0" distB="0" distL="114300" distR="114300" simplePos="0" relativeHeight="252010496" behindDoc="0" locked="0" layoutInCell="1" allowOverlap="1" wp14:anchorId="2EE6C109" wp14:editId="658836EE">
                 <wp:simplePos x="0" y="0"/>
                 <wp:positionH relativeFrom="column">
                   <wp:posOffset>4825365</wp:posOffset>
@@ -1397,7 +1613,7 @@
               </wp:anchor>
             </w:drawing>
           </mc:Choice>
-          <mc:Fallback xmlns:w16se="http://schemas.microsoft.com/office/word/2015/wordml/symex" xmlns:w15="http://schemas.microsoft.com/office/word/2012/wordml" xmlns:cx5="http://schemas.microsoft.com/office/drawing/2016/5/11/chartex" xmlns:cx4="http://schemas.microsoft.com/office/drawing/2016/5/10/chartex" xmlns:cx3="http://schemas.microsoft.com/office/drawing/2016/5/9/chartex" xmlns:cx2="http://schemas.microsoft.com/office/drawing/2015/10/21/chartex" xmlns:cx1="http://schemas.microsoft.com/office/drawing/2015/9/8/chartex" xmlns:cx="http://schemas.microsoft.com/office/drawing/2014/chartex">
+          <mc:Fallback xmlns:cx="http://schemas.microsoft.com/office/drawing/2014/chartex" xmlns:cx1="http://schemas.microsoft.com/office/drawing/2015/9/8/chartex" xmlns:cx2="http://schemas.microsoft.com/office/drawing/2015/10/21/chartex" xmlns:cx3="http://schemas.microsoft.com/office/drawing/2016/5/9/chartex" xmlns:cx4="http://schemas.microsoft.com/office/drawing/2016/5/10/chartex" xmlns:cx5="http://schemas.microsoft.com/office/drawing/2016/5/11/chartex" xmlns:w15="http://schemas.microsoft.com/office/word/2012/wordml" xmlns:w16se="http://schemas.microsoft.com/office/word/2015/wordml/symex">
             <w:pict>
               <v:rect w14:anchorId="18076F44" id="Retângulo 169" o:spid="_x0000_s1029" style="position:absolute;margin-left:379.95pt;margin-top:352.15pt;width:83.2pt;height:25.45pt;rotation:180;flip:y;z-index:252010496;visibility:visible;mso-wrap-style:square;mso-wrap-distance-left:9pt;mso-wrap-distance-top:0;mso-wrap-distance-right:9pt;mso-wrap-distance-bottom:0;mso-position-horizontal:absolute;mso-position-horizontal-relative:text;mso-position-vertical:absolute;mso-position-vertical-relative:text;v-text-anchor:middle" o:gfxdata="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" filled="f" strokecolor="windowText" strokeweight="1.25pt">
                 <v:textbox>
@@ -1450,7 +1666,7 @@
         <mc:AlternateContent>
           <mc:Choice Requires="wps">
             <w:drawing>
-              <wp:anchor distT="0" distB="0" distL="114300" distR="114300" simplePos="0" relativeHeight="251956224" behindDoc="0" locked="0" layoutInCell="1" allowOverlap="1" wp14:anchorId="2E7F02E8" wp14:editId="599F3BF2">
+              <wp:anchor distT="0" distB="0" distL="114300" distR="114300" simplePos="0" relativeHeight="251956224" behindDoc="0" locked="0" layoutInCell="1" allowOverlap="1" wp14:anchorId="35B03F4C" wp14:editId="45792398">
                 <wp:simplePos x="0" y="0"/>
                 <wp:positionH relativeFrom="column">
                   <wp:posOffset>4097020</wp:posOffset>
@@ -1533,7 +1749,7 @@
               </wp:anchor>
             </w:drawing>
           </mc:Choice>
-          <mc:Fallback xmlns:w16se="http://schemas.microsoft.com/office/word/2015/wordml/symex" xmlns:w15="http://schemas.microsoft.com/office/word/2012/wordml" xmlns:cx5="http://schemas.microsoft.com/office/drawing/2016/5/11/chartex" xmlns:cx4="http://schemas.microsoft.com/office/drawing/2016/5/10/chartex" xmlns:cx3="http://schemas.microsoft.com/office/drawing/2016/5/9/chartex" xmlns:cx2="http://schemas.microsoft.com/office/drawing/2015/10/21/chartex" xmlns:cx1="http://schemas.microsoft.com/office/drawing/2015/9/8/chartex" xmlns:cx="http://schemas.microsoft.com/office/drawing/2014/chartex">
+          <mc:Fallback xmlns:cx="http://schemas.microsoft.com/office/drawing/2014/chartex" xmlns:cx1="http://schemas.microsoft.com/office/drawing/2015/9/8/chartex" xmlns:cx2="http://schemas.microsoft.com/office/drawing/2015/10/21/chartex" xmlns:cx3="http://schemas.microsoft.com/office/drawing/2016/5/9/chartex" xmlns:cx4="http://schemas.microsoft.com/office/drawing/2016/5/10/chartex" xmlns:cx5="http://schemas.microsoft.com/office/drawing/2016/5/11/chartex" xmlns:w15="http://schemas.microsoft.com/office/word/2012/wordml" xmlns:w16se="http://schemas.microsoft.com/office/word/2015/wordml/symex">
             <w:pict>
               <v:shapetype w14:anchorId="3A7F976D" id="_x0000_t65" coordsize="21600,21600" o:spt="65" adj="18900" path="m,l,21600@0,21600,21600@0,21600,xem@0,21600nfl@3@5c@7@9@11@13,21600@0e">
                 <v:formulas>
@@ -1601,7 +1817,7 @@
         <mc:AlternateContent>
           <mc:Choice Requires="wps">
             <w:drawing>
-              <wp:anchor distT="0" distB="0" distL="114300" distR="114300" simplePos="0" relativeHeight="252008448" behindDoc="0" locked="0" layoutInCell="1" allowOverlap="1" wp14:anchorId="4CCB9F8F" wp14:editId="3AB51953">
+              <wp:anchor distT="0" distB="0" distL="114300" distR="114300" simplePos="0" relativeHeight="252008448" behindDoc="0" locked="0" layoutInCell="1" allowOverlap="1" wp14:anchorId="53576804" wp14:editId="5B3E4D93">
                 <wp:simplePos x="0" y="0"/>
                 <wp:positionH relativeFrom="margin">
                   <wp:posOffset>3767454</wp:posOffset>
@@ -1661,7 +1877,7 @@
               </wp:anchor>
             </w:drawing>
           </mc:Choice>
-          <mc:Fallback xmlns:w16se="http://schemas.microsoft.com/office/word/2015/wordml/symex" xmlns:w15="http://schemas.microsoft.com/office/word/2012/wordml" xmlns:cx5="http://schemas.microsoft.com/office/drawing/2016/5/11/chartex" xmlns:cx4="http://schemas.microsoft.com/office/drawing/2016/5/10/chartex" xmlns:cx3="http://schemas.microsoft.com/office/drawing/2016/5/9/chartex" xmlns:cx2="http://schemas.microsoft.com/office/drawing/2015/10/21/chartex" xmlns:cx1="http://schemas.microsoft.com/office/drawing/2015/9/8/chartex" xmlns:cx="http://schemas.microsoft.com/office/drawing/2014/chartex">
+          <mc:Fallback xmlns:cx="http://schemas.microsoft.com/office/drawing/2014/chartex" xmlns:cx1="http://schemas.microsoft.com/office/drawing/2015/9/8/chartex" xmlns:cx2="http://schemas.microsoft.com/office/drawing/2015/10/21/chartex" xmlns:cx3="http://schemas.microsoft.com/office/drawing/2016/5/9/chartex" xmlns:cx4="http://schemas.microsoft.com/office/drawing/2016/5/10/chartex" xmlns:cx5="http://schemas.microsoft.com/office/drawing/2016/5/11/chartex" xmlns:w15="http://schemas.microsoft.com/office/word/2012/wordml" xmlns:w16se="http://schemas.microsoft.com/office/word/2015/wordml/symex">
             <w:pict>
               <v:line w14:anchorId="5E34ED78" id="Conexão reta 168" o:spid="_x0000_s1026" style="position:absolute;flip:x y;z-index:252008448;visibility:visible;mso-wrap-style:square;mso-width-percent:0;mso-height-percent:0;mso-wrap-distance-left:9pt;mso-wrap-distance-top:0;mso-wrap-distance-right:9pt;mso-wrap-distance-bottom:0;mso-position-horizontal:absolute;mso-position-horizontal-relative:margin;mso-position-vertical:absolute;mso-position-vertical-relative:text;mso-width-percent:0;mso-height-percent:0;mso-width-relative:margin;mso-height-relative:margin" from="296.65pt,411.25pt" to="315pt,421.95pt" o:gfxdata="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" strokecolor="#7f7f7f [1612]" strokeweight="1.75pt">
                 <v:stroke joinstyle="miter"/>
@@ -1679,7 +1895,7 @@
         <mc:AlternateContent>
           <mc:Choice Requires="wps">
             <w:drawing>
-              <wp:anchor distT="0" distB="0" distL="114300" distR="114300" simplePos="0" relativeHeight="252004352" behindDoc="0" locked="0" layoutInCell="1" allowOverlap="1" wp14:anchorId="50995FF7" wp14:editId="27036644">
+              <wp:anchor distT="0" distB="0" distL="114300" distR="114300" simplePos="0" relativeHeight="252004352" behindDoc="0" locked="0" layoutInCell="1" allowOverlap="1" wp14:anchorId="0032DE5E" wp14:editId="3A896715">
                 <wp:simplePos x="0" y="0"/>
                 <wp:positionH relativeFrom="margin">
                   <wp:posOffset>3999865</wp:posOffset>
@@ -1758,7 +1974,7 @@
               </wp:anchor>
             </w:drawing>
           </mc:Choice>
-          <mc:Fallback xmlns:w16se="http://schemas.microsoft.com/office/word/2015/wordml/symex" xmlns:w15="http://schemas.microsoft.com/office/word/2012/wordml" xmlns:cx5="http://schemas.microsoft.com/office/drawing/2016/5/11/chartex" xmlns:cx4="http://schemas.microsoft.com/office/drawing/2016/5/10/chartex" xmlns:cx3="http://schemas.microsoft.com/office/drawing/2016/5/9/chartex" xmlns:cx2="http://schemas.microsoft.com/office/drawing/2015/10/21/chartex" xmlns:cx1="http://schemas.microsoft.com/office/drawing/2015/9/8/chartex" xmlns:cx="http://schemas.microsoft.com/office/drawing/2014/chartex">
+          <mc:Fallback xmlns:cx="http://schemas.microsoft.com/office/drawing/2014/chartex" xmlns:cx1="http://schemas.microsoft.com/office/drawing/2015/9/8/chartex" xmlns:cx2="http://schemas.microsoft.com/office/drawing/2015/10/21/chartex" xmlns:cx3="http://schemas.microsoft.com/office/drawing/2016/5/9/chartex" xmlns:cx4="http://schemas.microsoft.com/office/drawing/2016/5/10/chartex" xmlns:cx5="http://schemas.microsoft.com/office/drawing/2016/5/11/chartex" xmlns:w15="http://schemas.microsoft.com/office/word/2012/wordml" xmlns:w16se="http://schemas.microsoft.com/office/word/2015/wordml/symex">
             <w:pict>
               <v:oval w14:anchorId="4DDF741B" id="Oval 166" o:spid="_x0000_s1031" style="position:absolute;margin-left:314.95pt;margin-top:412.6pt;width:48.3pt;height:22.85pt;z-index:252004352;visibility:visible;mso-wrap-style:square;mso-width-percent:0;mso-height-percent:0;mso-wrap-distance-left:9pt;mso-wrap-distance-top:0;mso-wrap-distance-right:9pt;mso-wrap-distance-bottom:0;mso-position-horizontal:absolute;mso-position-horizontal-relative:margin;mso-position-vertical:absolute;mso-position-vertical-relative:text;mso-width-percent:0;mso-height-percent:0;mso-width-relative:margin;mso-height-relative:margin;v-text-anchor:middle" o:gfxdata="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" fillcolor="window" strokecolor="windowText">
                 <v:stroke joinstyle="miter"/>
@@ -1800,7 +2016,7 @@
         <mc:AlternateContent>
           <mc:Choice Requires="wps">
             <w:drawing>
-              <wp:anchor distT="0" distB="0" distL="114300" distR="114300" simplePos="0" relativeHeight="252006400" behindDoc="0" locked="0" layoutInCell="1" allowOverlap="1" wp14:anchorId="487708E2" wp14:editId="199C9933">
+              <wp:anchor distT="0" distB="0" distL="114300" distR="114300" simplePos="0" relativeHeight="252006400" behindDoc="0" locked="0" layoutInCell="1" allowOverlap="1" wp14:anchorId="44446D8B" wp14:editId="102B385A">
                 <wp:simplePos x="0" y="0"/>
                 <wp:positionH relativeFrom="margin">
                   <wp:posOffset>3757929</wp:posOffset>
@@ -1860,7 +2076,7 @@
               </wp:anchor>
             </w:drawing>
           </mc:Choice>
-          <mc:Fallback xmlns:w16se="http://schemas.microsoft.com/office/word/2015/wordml/symex" xmlns:w15="http://schemas.microsoft.com/office/word/2012/wordml" xmlns:cx5="http://schemas.microsoft.com/office/drawing/2016/5/11/chartex" xmlns:cx4="http://schemas.microsoft.com/office/drawing/2016/5/10/chartex" xmlns:cx3="http://schemas.microsoft.com/office/drawing/2016/5/9/chartex" xmlns:cx2="http://schemas.microsoft.com/office/drawing/2015/10/21/chartex" xmlns:cx1="http://schemas.microsoft.com/office/drawing/2015/9/8/chartex" xmlns:cx="http://schemas.microsoft.com/office/drawing/2014/chartex">
+          <mc:Fallback xmlns:cx="http://schemas.microsoft.com/office/drawing/2014/chartex" xmlns:cx1="http://schemas.microsoft.com/office/drawing/2015/9/8/chartex" xmlns:cx2="http://schemas.microsoft.com/office/drawing/2015/10/21/chartex" xmlns:cx3="http://schemas.microsoft.com/office/drawing/2016/5/9/chartex" xmlns:cx4="http://schemas.microsoft.com/office/drawing/2016/5/10/chartex" xmlns:cx5="http://schemas.microsoft.com/office/drawing/2016/5/11/chartex" xmlns:w15="http://schemas.microsoft.com/office/word/2012/wordml" xmlns:w16se="http://schemas.microsoft.com/office/word/2015/wordml/symex">
             <w:pict>
               <v:line w14:anchorId="7D3BBE08" id="Conexão reta 167" o:spid="_x0000_s1026" style="position:absolute;flip:x;z-index:252006400;visibility:visible;mso-wrap-style:square;mso-width-percent:0;mso-height-percent:0;mso-wrap-distance-left:9pt;mso-wrap-distance-top:0;mso-wrap-distance-right:9pt;mso-wrap-distance-bottom:0;mso-position-horizontal:absolute;mso-position-horizontal-relative:margin;mso-position-vertical:absolute;mso-position-vertical-relative:text;mso-width-percent:0;mso-height-percent:0;mso-width-relative:margin;mso-height-relative:margin" from="295.9pt,394.2pt" to="313.15pt,394.95pt" o:gfxdata="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" strokecolor="#7f7f7f [1612]" strokeweight="1.75pt">
                 <v:stroke joinstyle="miter"/>
@@ -1878,7 +2094,7 @@
         <mc:AlternateContent>
           <mc:Choice Requires="wps">
             <w:drawing>
-              <wp:anchor distT="0" distB="0" distL="114300" distR="114300" simplePos="0" relativeHeight="252002304" behindDoc="0" locked="0" layoutInCell="1" allowOverlap="1" wp14:anchorId="27ADFDDD" wp14:editId="58F0D3F0">
+              <wp:anchor distT="0" distB="0" distL="114300" distR="114300" simplePos="0" relativeHeight="252002304" behindDoc="0" locked="0" layoutInCell="1" allowOverlap="1" wp14:anchorId="651D99C7" wp14:editId="3BA15344">
                 <wp:simplePos x="0" y="0"/>
                 <wp:positionH relativeFrom="margin">
                   <wp:posOffset>3967480</wp:posOffset>
@@ -1972,7 +2188,7 @@
               </wp:anchor>
             </w:drawing>
           </mc:Choice>
-          <mc:Fallback xmlns:w16se="http://schemas.microsoft.com/office/word/2015/wordml/symex" xmlns:w15="http://schemas.microsoft.com/office/word/2012/wordml" xmlns:cx5="http://schemas.microsoft.com/office/drawing/2016/5/11/chartex" xmlns:cx4="http://schemas.microsoft.com/office/drawing/2016/5/10/chartex" xmlns:cx3="http://schemas.microsoft.com/office/drawing/2016/5/9/chartex" xmlns:cx2="http://schemas.microsoft.com/office/drawing/2015/10/21/chartex" xmlns:cx1="http://schemas.microsoft.com/office/drawing/2015/9/8/chartex" xmlns:cx="http://schemas.microsoft.com/office/drawing/2014/chartex">
+          <mc:Fallback xmlns:cx="http://schemas.microsoft.com/office/drawing/2014/chartex" xmlns:cx1="http://schemas.microsoft.com/office/drawing/2015/9/8/chartex" xmlns:cx2="http://schemas.microsoft.com/office/drawing/2015/10/21/chartex" xmlns:cx3="http://schemas.microsoft.com/office/drawing/2016/5/9/chartex" xmlns:cx4="http://schemas.microsoft.com/office/drawing/2016/5/10/chartex" xmlns:cx5="http://schemas.microsoft.com/office/drawing/2016/5/11/chartex" xmlns:w15="http://schemas.microsoft.com/office/word/2012/wordml" xmlns:w16se="http://schemas.microsoft.com/office/word/2015/wordml/symex">
             <w:pict>
               <v:oval w14:anchorId="2FEC75F6" id="Oval 164" o:spid="_x0000_s1032" style="position:absolute;margin-left:312.4pt;margin-top:381.45pt;width:52pt;height:25.4pt;z-index:252002304;visibility:visible;mso-wrap-style:square;mso-width-percent:0;mso-height-percent:0;mso-wrap-distance-left:9pt;mso-wrap-distance-top:0;mso-wrap-distance-right:9pt;mso-wrap-distance-bottom:0;mso-position-horizontal:absolute;mso-position-horizontal-relative:margin;mso-position-vertical:absolute;mso-position-vertical-relative:text;mso-width-percent:0;mso-height-percent:0;mso-width-relative:margin;mso-height-relative:margin;v-text-anchor:middle" o:gfxdata="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" fillcolor="white [3212]" strokecolor="black [3213]">
                 <v:stroke joinstyle="miter"/>
@@ -2016,7 +2232,7 @@
         <mc:AlternateContent>
           <mc:Choice Requires="wps">
             <w:drawing>
-              <wp:anchor distT="0" distB="0" distL="114300" distR="114300" simplePos="0" relativeHeight="252000256" behindDoc="0" locked="0" layoutInCell="1" allowOverlap="1" wp14:anchorId="29FF710F" wp14:editId="47A1223E">
+              <wp:anchor distT="0" distB="0" distL="114300" distR="114300" simplePos="0" relativeHeight="252000256" behindDoc="0" locked="0" layoutInCell="1" allowOverlap="1" wp14:anchorId="370427BA" wp14:editId="3574E41C">
                 <wp:simplePos x="0" y="0"/>
                 <wp:positionH relativeFrom="column">
                   <wp:posOffset>2567305</wp:posOffset>
@@ -2076,7 +2292,7 @@
               </wp:anchor>
             </w:drawing>
           </mc:Choice>
-          <mc:Fallback xmlns:w16se="http://schemas.microsoft.com/office/word/2015/wordml/symex" xmlns:w15="http://schemas.microsoft.com/office/word/2012/wordml" xmlns:cx5="http://schemas.microsoft.com/office/drawing/2016/5/11/chartex" xmlns:cx4="http://schemas.microsoft.com/office/drawing/2016/5/10/chartex" xmlns:cx3="http://schemas.microsoft.com/office/drawing/2016/5/9/chartex" xmlns:cx2="http://schemas.microsoft.com/office/drawing/2015/10/21/chartex" xmlns:cx1="http://schemas.microsoft.com/office/drawing/2015/9/8/chartex" xmlns:cx="http://schemas.microsoft.com/office/drawing/2014/chartex">
+          <mc:Fallback xmlns:cx="http://schemas.microsoft.com/office/drawing/2014/chartex" xmlns:cx1="http://schemas.microsoft.com/office/drawing/2015/9/8/chartex" xmlns:cx2="http://schemas.microsoft.com/office/drawing/2015/10/21/chartex" xmlns:cx3="http://schemas.microsoft.com/office/drawing/2016/5/9/chartex" xmlns:cx4="http://schemas.microsoft.com/office/drawing/2016/5/10/chartex" xmlns:cx5="http://schemas.microsoft.com/office/drawing/2016/5/11/chartex" xmlns:w15="http://schemas.microsoft.com/office/word/2012/wordml" xmlns:w16se="http://schemas.microsoft.com/office/word/2015/wordml/symex">
             <w:pict>
               <v:line w14:anchorId="246DCBA0" id="Conexão reta 163" o:spid="_x0000_s1026" style="position:absolute;flip:y;z-index:252000256;visibility:visible;mso-wrap-style:square;mso-width-percent:0;mso-height-percent:0;mso-wrap-distance-left:9pt;mso-wrap-distance-top:0;mso-wrap-distance-right:9pt;mso-wrap-distance-bottom:0;mso-position-horizontal:absolute;mso-position-horizontal-relative:text;mso-position-vertical:absolute;mso-position-vertical-relative:text;mso-width-percent:0;mso-height-percent:0;mso-width-relative:margin;mso-height-relative:margin" from="202.15pt,397.2pt" to="202.15pt,409.95pt" o:gfxdata="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" strokecolor="#7f7f7f [1612]" strokeweight="1.5pt">
                 <v:stroke joinstyle="miter"/>
@@ -2093,7 +2309,7 @@
         <mc:AlternateContent>
           <mc:Choice Requires="wps">
             <w:drawing>
-              <wp:anchor distT="0" distB="0" distL="114300" distR="114300" simplePos="0" relativeHeight="251998208" behindDoc="0" locked="0" layoutInCell="1" allowOverlap="1" wp14:anchorId="0BAB7D8B" wp14:editId="4CFBE8E1">
+              <wp:anchor distT="0" distB="0" distL="114300" distR="114300" simplePos="0" relativeHeight="251998208" behindDoc="0" locked="0" layoutInCell="1" allowOverlap="1" wp14:anchorId="605FE255" wp14:editId="597AC0C0">
                 <wp:simplePos x="0" y="0"/>
                 <wp:positionH relativeFrom="column">
                   <wp:posOffset>1423670</wp:posOffset>
@@ -2153,7 +2369,7 @@
               </wp:anchor>
             </w:drawing>
           </mc:Choice>
-          <mc:Fallback xmlns:w16se="http://schemas.microsoft.com/office/word/2015/wordml/symex" xmlns:w15="http://schemas.microsoft.com/office/word/2012/wordml" xmlns:cx5="http://schemas.microsoft.com/office/drawing/2016/5/11/chartex" xmlns:cx4="http://schemas.microsoft.com/office/drawing/2016/5/10/chartex" xmlns:cx3="http://schemas.microsoft.com/office/drawing/2016/5/9/chartex" xmlns:cx2="http://schemas.microsoft.com/office/drawing/2015/10/21/chartex" xmlns:cx1="http://schemas.microsoft.com/office/drawing/2015/9/8/chartex" xmlns:cx="http://schemas.microsoft.com/office/drawing/2014/chartex">
+          <mc:Fallback xmlns:cx="http://schemas.microsoft.com/office/drawing/2014/chartex" xmlns:cx1="http://schemas.microsoft.com/office/drawing/2015/9/8/chartex" xmlns:cx2="http://schemas.microsoft.com/office/drawing/2015/10/21/chartex" xmlns:cx3="http://schemas.microsoft.com/office/drawing/2016/5/9/chartex" xmlns:cx4="http://schemas.microsoft.com/office/drawing/2016/5/10/chartex" xmlns:cx5="http://schemas.microsoft.com/office/drawing/2016/5/11/chartex" xmlns:w15="http://schemas.microsoft.com/office/word/2012/wordml" xmlns:w16se="http://schemas.microsoft.com/office/word/2015/wordml/symex">
             <w:pict>
               <v:line w14:anchorId="717237CB" id="Conexão reta 162" o:spid="_x0000_s1026" style="position:absolute;z-index:251998208;visibility:visible;mso-wrap-style:square;mso-width-percent:0;mso-height-percent:0;mso-wrap-distance-left:9pt;mso-wrap-distance-top:0;mso-wrap-distance-right:9pt;mso-wrap-distance-bottom:0;mso-position-horizontal:absolute;mso-position-horizontal-relative:text;mso-position-vertical:absolute;mso-position-vertical-relative:text;mso-width-percent:0;mso-height-percent:0;mso-width-relative:margin;mso-height-relative:margin" from="112.1pt,403.2pt" to="208.85pt,403.95pt" o:gfxdata="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" strokecolor="#7f7f7f [1612]" strokeweight="2pt">
                 <v:stroke joinstyle="miter"/>
@@ -2168,7 +2384,7 @@
           <w:lang w:val="pt-PT" w:eastAsia="pt-PT"/>
         </w:rPr>
         <w:drawing>
-          <wp:anchor distT="0" distB="0" distL="114300" distR="114300" simplePos="0" relativeHeight="251996160" behindDoc="1" locked="0" layoutInCell="1" allowOverlap="1" wp14:anchorId="7721E018" wp14:editId="699EE92F">
+          <wp:anchor distT="0" distB="0" distL="114300" distR="114300" simplePos="0" relativeHeight="251996160" behindDoc="1" locked="0" layoutInCell="1" allowOverlap="1" wp14:anchorId="554178D7" wp14:editId="4BC5A9F2">
             <wp:simplePos x="0" y="0"/>
             <wp:positionH relativeFrom="margin">
               <wp:posOffset>1270954</wp:posOffset>
@@ -2241,7 +2457,7 @@
         <mc:AlternateContent>
           <mc:Choice Requires="wps">
             <w:drawing>
-              <wp:anchor distT="0" distB="0" distL="114300" distR="114300" simplePos="0" relativeHeight="251992064" behindDoc="0" locked="0" layoutInCell="1" allowOverlap="1" wp14:anchorId="1064A2A5" wp14:editId="7FC03D00">
+              <wp:anchor distT="0" distB="0" distL="114300" distR="114300" simplePos="0" relativeHeight="251992064" behindDoc="0" locked="0" layoutInCell="1" allowOverlap="1" wp14:anchorId="79157A95" wp14:editId="480CA5E2">
                 <wp:simplePos x="0" y="0"/>
                 <wp:positionH relativeFrom="column">
                   <wp:posOffset>2667000</wp:posOffset>
@@ -2318,7 +2534,7 @@
               </wp:anchor>
             </w:drawing>
           </mc:Choice>
-          <mc:Fallback xmlns:w16se="http://schemas.microsoft.com/office/word/2015/wordml/symex" xmlns:w15="http://schemas.microsoft.com/office/word/2012/wordml" xmlns:cx5="http://schemas.microsoft.com/office/drawing/2016/5/11/chartex" xmlns:cx4="http://schemas.microsoft.com/office/drawing/2016/5/10/chartex" xmlns:cx3="http://schemas.microsoft.com/office/drawing/2016/5/9/chartex" xmlns:cx2="http://schemas.microsoft.com/office/drawing/2015/10/21/chartex" xmlns:cx1="http://schemas.microsoft.com/office/drawing/2015/9/8/chartex" xmlns:cx="http://schemas.microsoft.com/office/drawing/2014/chartex">
+          <mc:Fallback xmlns:cx="http://schemas.microsoft.com/office/drawing/2014/chartex" xmlns:cx1="http://schemas.microsoft.com/office/drawing/2015/9/8/chartex" xmlns:cx2="http://schemas.microsoft.com/office/drawing/2015/10/21/chartex" xmlns:cx3="http://schemas.microsoft.com/office/drawing/2016/5/9/chartex" xmlns:cx4="http://schemas.microsoft.com/office/drawing/2016/5/10/chartex" xmlns:cx5="http://schemas.microsoft.com/office/drawing/2016/5/11/chartex" xmlns:w15="http://schemas.microsoft.com/office/word/2012/wordml" xmlns:w16se="http://schemas.microsoft.com/office/word/2015/wordml/symex">
             <w:pict>
               <v:rect w14:anchorId="792A2B13" id="Retângulo 159" o:spid="_x0000_s1033" style="position:absolute;margin-left:210pt;margin-top:391.2pt;width:87.35pt;height:25.45pt;rotation:180;flip:y;z-index:251992064;visibility:visible;mso-wrap-style:square;mso-width-percent:0;mso-wrap-distance-left:9pt;mso-wrap-distance-top:0;mso-wrap-distance-right:9pt;mso-wrap-distance-bottom:0;mso-position-horizontal:absolute;mso-position-horizontal-relative:text;mso-position-vertical:absolute;mso-position-vertical-relative:text;mso-width-percent:0;mso-width-relative:margin;v-text-anchor:middle" o:gfxdata="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" filled="f" strokecolor="windowText" strokeweight="1.25pt">
                 <v:textbox>
@@ -2361,7 +2577,7 @@
         <mc:AlternateContent>
           <mc:Choice Requires="wps">
             <w:drawing>
-              <wp:anchor distT="0" distB="0" distL="114300" distR="114300" simplePos="0" relativeHeight="251925504" behindDoc="0" locked="0" layoutInCell="1" allowOverlap="1" wp14:anchorId="0CF11786" wp14:editId="18202029">
+              <wp:anchor distT="0" distB="0" distL="114300" distR="114300" simplePos="0" relativeHeight="251925504" behindDoc="0" locked="0" layoutInCell="1" allowOverlap="1" wp14:anchorId="28449D67" wp14:editId="6B574B23">
                 <wp:simplePos x="0" y="0"/>
                 <wp:positionH relativeFrom="margin">
                   <wp:posOffset>3367404</wp:posOffset>
@@ -2421,7 +2637,7 @@
               </wp:anchor>
             </w:drawing>
           </mc:Choice>
-          <mc:Fallback xmlns:w16se="http://schemas.microsoft.com/office/word/2015/wordml/symex" xmlns:w15="http://schemas.microsoft.com/office/word/2012/wordml" xmlns:cx5="http://schemas.microsoft.com/office/drawing/2016/5/11/chartex" xmlns:cx4="http://schemas.microsoft.com/office/drawing/2016/5/10/chartex" xmlns:cx3="http://schemas.microsoft.com/office/drawing/2016/5/9/chartex" xmlns:cx2="http://schemas.microsoft.com/office/drawing/2015/10/21/chartex" xmlns:cx1="http://schemas.microsoft.com/office/drawing/2015/9/8/chartex" xmlns:cx="http://schemas.microsoft.com/office/drawing/2014/chartex">
+          <mc:Fallback xmlns:cx="http://schemas.microsoft.com/office/drawing/2014/chartex" xmlns:cx1="http://schemas.microsoft.com/office/drawing/2015/9/8/chartex" xmlns:cx2="http://schemas.microsoft.com/office/drawing/2015/10/21/chartex" xmlns:cx3="http://schemas.microsoft.com/office/drawing/2016/5/9/chartex" xmlns:cx4="http://schemas.microsoft.com/office/drawing/2016/5/10/chartex" xmlns:cx5="http://schemas.microsoft.com/office/drawing/2016/5/11/chartex" xmlns:w15="http://schemas.microsoft.com/office/word/2012/wordml" xmlns:w16se="http://schemas.microsoft.com/office/word/2015/wordml/symex">
             <w:pict>
               <v:line w14:anchorId="499482CC" id="Conexão reta 133" o:spid="_x0000_s1026" style="position:absolute;flip:x y;z-index:251925504;visibility:visible;mso-wrap-style:square;mso-width-percent:0;mso-height-percent:0;mso-wrap-distance-left:9pt;mso-wrap-distance-top:0;mso-wrap-distance-right:9pt;mso-wrap-distance-bottom:0;mso-position-horizontal:absolute;mso-position-horizontal-relative:margin;mso-position-vertical:absolute;mso-position-vertical-relative:text;mso-width-percent:0;mso-height-percent:0;mso-width-relative:margin;mso-height-relative:margin" from="265.15pt,454.2pt" to="268.45pt,464.7pt" o:gfxdata="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" strokecolor="#7f7f7f [1612]" strokeweight="1.75pt">
                 <v:stroke joinstyle="miter"/>
@@ -2439,7 +2655,7 @@
         <mc:AlternateContent>
           <mc:Choice Requires="wps">
             <w:drawing>
-              <wp:anchor distT="0" distB="0" distL="114300" distR="114300" simplePos="0" relativeHeight="251921408" behindDoc="0" locked="0" layoutInCell="1" allowOverlap="1" wp14:anchorId="237E8C61" wp14:editId="48DC23A7">
+              <wp:anchor distT="0" distB="0" distL="114300" distR="114300" simplePos="0" relativeHeight="251921408" behindDoc="0" locked="0" layoutInCell="1" allowOverlap="1" wp14:anchorId="0EEA6BF0" wp14:editId="523B9128">
                 <wp:simplePos x="0" y="0"/>
                 <wp:positionH relativeFrom="margin">
                   <wp:posOffset>3131185</wp:posOffset>
@@ -2577,7 +2793,7 @@
         <mc:AlternateContent>
           <mc:Choice Requires="wps">
             <w:drawing>
-              <wp:anchor distT="0" distB="0" distL="114300" distR="114300" simplePos="0" relativeHeight="251913216" behindDoc="0" locked="0" layoutInCell="1" allowOverlap="1" wp14:anchorId="4050A345" wp14:editId="70947397">
+              <wp:anchor distT="0" distB="0" distL="114300" distR="114300" simplePos="0" relativeHeight="251913216" behindDoc="0" locked="0" layoutInCell="1" allowOverlap="1" wp14:anchorId="523C837F" wp14:editId="768D826A">
                 <wp:simplePos x="0" y="0"/>
                 <wp:positionH relativeFrom="margin">
                   <wp:posOffset>509906</wp:posOffset>
@@ -2637,7 +2853,7 @@
               </wp:anchor>
             </w:drawing>
           </mc:Choice>
-          <mc:Fallback xmlns:w16se="http://schemas.microsoft.com/office/word/2015/wordml/symex" xmlns:w15="http://schemas.microsoft.com/office/word/2012/wordml" xmlns:cx5="http://schemas.microsoft.com/office/drawing/2016/5/11/chartex" xmlns:cx4="http://schemas.microsoft.com/office/drawing/2016/5/10/chartex" xmlns:cx3="http://schemas.microsoft.com/office/drawing/2016/5/9/chartex" xmlns:cx2="http://schemas.microsoft.com/office/drawing/2015/10/21/chartex" xmlns:cx1="http://schemas.microsoft.com/office/drawing/2015/9/8/chartex" xmlns:cx="http://schemas.microsoft.com/office/drawing/2014/chartex">
+          <mc:Fallback xmlns:cx="http://schemas.microsoft.com/office/drawing/2014/chartex" xmlns:cx1="http://schemas.microsoft.com/office/drawing/2015/9/8/chartex" xmlns:cx2="http://schemas.microsoft.com/office/drawing/2015/10/21/chartex" xmlns:cx3="http://schemas.microsoft.com/office/drawing/2016/5/9/chartex" xmlns:cx4="http://schemas.microsoft.com/office/drawing/2016/5/10/chartex" xmlns:cx5="http://schemas.microsoft.com/office/drawing/2016/5/11/chartex" xmlns:w15="http://schemas.microsoft.com/office/word/2012/wordml" xmlns:w16se="http://schemas.microsoft.com/office/word/2015/wordml/symex">
             <w:pict>
               <v:line w14:anchorId="437DD8D8" id="Conexão reta 126" o:spid="_x0000_s1026" style="position:absolute;flip:y;z-index:251913216;visibility:visible;mso-wrap-style:square;mso-width-percent:0;mso-height-percent:0;mso-wrap-distance-left:9pt;mso-wrap-distance-top:0;mso-wrap-distance-right:9pt;mso-wrap-distance-bottom:0;mso-position-horizontal:absolute;mso-position-horizontal-relative:margin;mso-position-vertical:absolute;mso-position-vertical-relative:text;mso-width-percent:0;mso-height-percent:0;mso-width-relative:margin;mso-height-relative:margin" from="40.15pt,378.85pt" to="52.15pt,406.2pt" o:gfxdata="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" strokecolor="#7f7f7f [1612]" strokeweight="1.75pt">
                 <v:stroke joinstyle="miter"/>
@@ -2655,7 +2871,7 @@
         <mc:AlternateContent>
           <mc:Choice Requires="wps">
             <w:drawing>
-              <wp:anchor distT="0" distB="0" distL="114300" distR="114300" simplePos="0" relativeHeight="251915264" behindDoc="0" locked="0" layoutInCell="1" allowOverlap="1" wp14:anchorId="0A236CC8" wp14:editId="0C10F120">
+              <wp:anchor distT="0" distB="0" distL="114300" distR="114300" simplePos="0" relativeHeight="251915264" behindDoc="0" locked="0" layoutInCell="1" allowOverlap="1" wp14:anchorId="2DD11033" wp14:editId="48673963">
                 <wp:simplePos x="0" y="0"/>
                 <wp:positionH relativeFrom="margin">
                   <wp:posOffset>15240</wp:posOffset>
@@ -2734,7 +2950,7 @@
               </wp:anchor>
             </w:drawing>
           </mc:Choice>
-          <mc:Fallback xmlns:w16se="http://schemas.microsoft.com/office/word/2015/wordml/symex" xmlns:w15="http://schemas.microsoft.com/office/word/2012/wordml" xmlns:cx5="http://schemas.microsoft.com/office/drawing/2016/5/11/chartex" xmlns:cx4="http://schemas.microsoft.com/office/drawing/2016/5/10/chartex" xmlns:cx3="http://schemas.microsoft.com/office/drawing/2016/5/9/chartex" xmlns:cx2="http://schemas.microsoft.com/office/drawing/2015/10/21/chartex" xmlns:cx1="http://schemas.microsoft.com/office/drawing/2015/9/8/chartex" xmlns:cx="http://schemas.microsoft.com/office/drawing/2014/chartex">
+          <mc:Fallback xmlns:cx="http://schemas.microsoft.com/office/drawing/2014/chartex" xmlns:cx1="http://schemas.microsoft.com/office/drawing/2015/9/8/chartex" xmlns:cx2="http://schemas.microsoft.com/office/drawing/2015/10/21/chartex" xmlns:cx3="http://schemas.microsoft.com/office/drawing/2016/5/9/chartex" xmlns:cx4="http://schemas.microsoft.com/office/drawing/2016/5/10/chartex" xmlns:cx5="http://schemas.microsoft.com/office/drawing/2016/5/11/chartex" xmlns:w15="http://schemas.microsoft.com/office/word/2012/wordml" xmlns:w16se="http://schemas.microsoft.com/office/word/2015/wordml/symex">
             <w:pict>
               <v:oval w14:anchorId="6B3F57E5" id="Oval 127" o:spid="_x0000_s1035" style="position:absolute;margin-left:1.2pt;margin-top:404.35pt;width:68.25pt;height:22.85pt;z-index:251915264;visibility:visible;mso-wrap-style:square;mso-width-percent:0;mso-height-percent:0;mso-wrap-distance-left:9pt;mso-wrap-distance-top:0;mso-wrap-distance-right:9pt;mso-wrap-distance-bottom:0;mso-position-horizontal:absolute;mso-position-horizontal-relative:margin;mso-position-vertical:absolute;mso-position-vertical-relative:text;mso-width-percent:0;mso-height-percent:0;mso-width-relative:margin;mso-height-relative:margin;v-text-anchor:middle" o:gfxdata="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" fillcolor="window" strokecolor="windowText">
                 <v:stroke joinstyle="miter"/>
@@ -2776,7 +2992,7 @@
         <mc:AlternateContent>
           <mc:Choice Requires="wps">
             <w:drawing>
-              <wp:anchor distT="0" distB="0" distL="114300" distR="114300" simplePos="0" relativeHeight="251974656" behindDoc="0" locked="0" layoutInCell="1" allowOverlap="1" wp14:anchorId="00FF2282" wp14:editId="56DB8C73">
+              <wp:anchor distT="0" distB="0" distL="114300" distR="114300" simplePos="0" relativeHeight="251974656" behindDoc="0" locked="0" layoutInCell="1" allowOverlap="1" wp14:anchorId="3B116208" wp14:editId="24EAA94B">
                 <wp:simplePos x="0" y="0"/>
                 <wp:positionH relativeFrom="margin">
                   <wp:posOffset>319405</wp:posOffset>
@@ -2836,7 +3052,7 @@
               </wp:anchor>
             </w:drawing>
           </mc:Choice>
-          <mc:Fallback xmlns:w16se="http://schemas.microsoft.com/office/word/2015/wordml/symex" xmlns:w15="http://schemas.microsoft.com/office/word/2012/wordml" xmlns:cx5="http://schemas.microsoft.com/office/drawing/2016/5/11/chartex" xmlns:cx4="http://schemas.microsoft.com/office/drawing/2016/5/10/chartex" xmlns:cx3="http://schemas.microsoft.com/office/drawing/2016/5/9/chartex" xmlns:cx2="http://schemas.microsoft.com/office/drawing/2015/10/21/chartex" xmlns:cx1="http://schemas.microsoft.com/office/drawing/2015/9/8/chartex" xmlns:cx="http://schemas.microsoft.com/office/drawing/2014/chartex">
+          <mc:Fallback xmlns:cx="http://schemas.microsoft.com/office/drawing/2014/chartex" xmlns:cx1="http://schemas.microsoft.com/office/drawing/2015/9/8/chartex" xmlns:cx2="http://schemas.microsoft.com/office/drawing/2015/10/21/chartex" xmlns:cx3="http://schemas.microsoft.com/office/drawing/2016/5/9/chartex" xmlns:cx4="http://schemas.microsoft.com/office/drawing/2016/5/10/chartex" xmlns:cx5="http://schemas.microsoft.com/office/drawing/2016/5/11/chartex" xmlns:w15="http://schemas.microsoft.com/office/word/2012/wordml" xmlns:w16se="http://schemas.microsoft.com/office/word/2015/wordml/symex">
             <w:pict>
               <v:line w14:anchorId="6437A562" id="Conexão reta 149" o:spid="_x0000_s1026" style="position:absolute;flip:y;z-index:251974656;visibility:visible;mso-wrap-style:square;mso-width-percent:0;mso-height-percent:0;mso-wrap-distance-left:9pt;mso-wrap-distance-top:0;mso-wrap-distance-right:9pt;mso-wrap-distance-bottom:0;mso-position-horizontal:absolute;mso-position-horizontal-relative:margin;mso-position-vertical:absolute;mso-position-vertical-relative:text;mso-width-percent:0;mso-height-percent:0;mso-width-relative:margin;mso-height-relative:margin" from="25.15pt,372.45pt" to="43.9pt,382.2pt" o:gfxdata="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" strokecolor="#7f7f7f [1612]" strokeweight="1.75pt">
                 <v:stroke joinstyle="miter"/>
@@ -2854,7 +3070,7 @@
         <mc:AlternateContent>
           <mc:Choice Requires="wps">
             <w:drawing>
-              <wp:anchor distT="0" distB="0" distL="114300" distR="114300" simplePos="0" relativeHeight="251972608" behindDoc="0" locked="0" layoutInCell="1" allowOverlap="1" wp14:anchorId="3FA7EC99" wp14:editId="282C8033">
+              <wp:anchor distT="0" distB="0" distL="114300" distR="114300" simplePos="0" relativeHeight="251972608" behindDoc="0" locked="0" layoutInCell="1" allowOverlap="1" wp14:anchorId="596D7AA9" wp14:editId="58078C1F">
                 <wp:simplePos x="0" y="0"/>
                 <wp:positionH relativeFrom="margin">
                   <wp:posOffset>-318770</wp:posOffset>
@@ -2933,7 +3149,7 @@
               </wp:anchor>
             </w:drawing>
           </mc:Choice>
-          <mc:Fallback xmlns:w16se="http://schemas.microsoft.com/office/word/2015/wordml/symex" xmlns:w15="http://schemas.microsoft.com/office/word/2012/wordml" xmlns:cx5="http://schemas.microsoft.com/office/drawing/2016/5/11/chartex" xmlns:cx4="http://schemas.microsoft.com/office/drawing/2016/5/10/chartex" xmlns:cx3="http://schemas.microsoft.com/office/drawing/2016/5/9/chartex" xmlns:cx2="http://schemas.microsoft.com/office/drawing/2015/10/21/chartex" xmlns:cx1="http://schemas.microsoft.com/office/drawing/2015/9/8/chartex" xmlns:cx="http://schemas.microsoft.com/office/drawing/2014/chartex">
+          <mc:Fallback xmlns:cx="http://schemas.microsoft.com/office/drawing/2014/chartex" xmlns:cx1="http://schemas.microsoft.com/office/drawing/2015/9/8/chartex" xmlns:cx2="http://schemas.microsoft.com/office/drawing/2015/10/21/chartex" xmlns:cx3="http://schemas.microsoft.com/office/drawing/2016/5/9/chartex" xmlns:cx4="http://schemas.microsoft.com/office/drawing/2016/5/10/chartex" xmlns:cx5="http://schemas.microsoft.com/office/drawing/2016/5/11/chartex" xmlns:w15="http://schemas.microsoft.com/office/word/2012/wordml" xmlns:w16se="http://schemas.microsoft.com/office/word/2015/wordml/symex">
             <w:pict>
               <v:oval w14:anchorId="5A0AE410" id="Oval 148" o:spid="_x0000_s1036" style="position:absolute;margin-left:-25.1pt;margin-top:374.7pt;width:51.15pt;height:22.85pt;z-index:251972608;visibility:visible;mso-wrap-style:square;mso-width-percent:0;mso-height-percent:0;mso-wrap-distance-left:9pt;mso-wrap-distance-top:0;mso-wrap-distance-right:9pt;mso-wrap-distance-bottom:0;mso-position-horizontal:absolute;mso-position-horizontal-relative:margin;mso-position-vertical:absolute;mso-position-vertical-relative:text;mso-width-percent:0;mso-height-percent:0;mso-width-relative:margin;mso-height-relative:margin;v-text-anchor:middle" o:gfxdata="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" fillcolor="window" strokecolor="windowText">
                 <v:stroke joinstyle="miter"/>
@@ -2975,7 +3191,7 @@
         <mc:AlternateContent>
           <mc:Choice Requires="wps">
             <w:drawing>
-              <wp:anchor distT="0" distB="0" distL="114300" distR="114300" simplePos="0" relativeHeight="251979776" behindDoc="0" locked="0" layoutInCell="1" allowOverlap="1" wp14:anchorId="4E3EFD77" wp14:editId="618EAF5F">
+              <wp:anchor distT="0" distB="0" distL="114300" distR="114300" simplePos="0" relativeHeight="251979776" behindDoc="0" locked="0" layoutInCell="1" allowOverlap="1" wp14:anchorId="34975C3A" wp14:editId="2DB9E42E">
                 <wp:simplePos x="0" y="0"/>
                 <wp:positionH relativeFrom="column">
                   <wp:posOffset>-411480</wp:posOffset>
@@ -3035,7 +3251,7 @@
               </wp:anchor>
             </w:drawing>
           </mc:Choice>
-          <mc:Fallback xmlns:w16se="http://schemas.microsoft.com/office/word/2015/wordml/symex" xmlns:w15="http://schemas.microsoft.com/office/word/2012/wordml" xmlns:cx5="http://schemas.microsoft.com/office/drawing/2016/5/11/chartex" xmlns:cx4="http://schemas.microsoft.com/office/drawing/2016/5/10/chartex" xmlns:cx3="http://schemas.microsoft.com/office/drawing/2016/5/9/chartex" xmlns:cx2="http://schemas.microsoft.com/office/drawing/2015/10/21/chartex" xmlns:cx1="http://schemas.microsoft.com/office/drawing/2015/9/8/chartex" xmlns:cx="http://schemas.microsoft.com/office/drawing/2014/chartex">
+          <mc:Fallback xmlns:cx="http://schemas.microsoft.com/office/drawing/2014/chartex" xmlns:cx1="http://schemas.microsoft.com/office/drawing/2015/9/8/chartex" xmlns:cx2="http://schemas.microsoft.com/office/drawing/2015/10/21/chartex" xmlns:cx3="http://schemas.microsoft.com/office/drawing/2016/5/9/chartex" xmlns:cx4="http://schemas.microsoft.com/office/drawing/2016/5/10/chartex" xmlns:cx5="http://schemas.microsoft.com/office/drawing/2016/5/11/chartex" xmlns:w15="http://schemas.microsoft.com/office/word/2012/wordml" xmlns:w16se="http://schemas.microsoft.com/office/word/2015/wordml/symex">
             <w:pict>
               <v:oval w14:anchorId="34F82630" id="Oval 152" o:spid="_x0000_s1026" style="position:absolute;margin-left:-32.4pt;margin-top:369.4pt;width:66.35pt;height:35.25pt;z-index:251979776;visibility:visible;mso-wrap-style:square;mso-wrap-distance-left:9pt;mso-wrap-distance-top:0;mso-wrap-distance-right:9pt;mso-wrap-distance-bottom:0;mso-position-horizontal:absolute;mso-position-horizontal-relative:text;mso-position-vertical:absolute;mso-position-vertical-relative:text;v-text-anchor:middle" o:gfxdata="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" filled="f" strokecolor="red" strokeweight="1.25pt">
                 <v:stroke joinstyle="miter"/>
@@ -3052,7 +3268,7 @@
         <mc:AlternateContent>
           <mc:Choice Requires="wps">
             <w:drawing>
-              <wp:anchor distT="0" distB="0" distL="114300" distR="114300" simplePos="0" relativeHeight="251978752" behindDoc="0" locked="0" layoutInCell="1" allowOverlap="1" wp14:anchorId="39EAB3FE" wp14:editId="7C07E100">
+              <wp:anchor distT="0" distB="0" distL="114300" distR="114300" simplePos="0" relativeHeight="251978752" behindDoc="0" locked="0" layoutInCell="1" allowOverlap="1" wp14:anchorId="4F737AA6" wp14:editId="1C350627">
                 <wp:simplePos x="0" y="0"/>
                 <wp:positionH relativeFrom="margin">
                   <wp:posOffset>471806</wp:posOffset>
@@ -3112,7 +3328,7 @@
               </wp:anchor>
             </w:drawing>
           </mc:Choice>
-          <mc:Fallback xmlns:w16se="http://schemas.microsoft.com/office/word/2015/wordml/symex" xmlns:w15="http://schemas.microsoft.com/office/word/2012/wordml" xmlns:cx5="http://schemas.microsoft.com/office/drawing/2016/5/11/chartex" xmlns:cx4="http://schemas.microsoft.com/office/drawing/2016/5/10/chartex" xmlns:cx3="http://schemas.microsoft.com/office/drawing/2016/5/9/chartex" xmlns:cx2="http://schemas.microsoft.com/office/drawing/2015/10/21/chartex" xmlns:cx1="http://schemas.microsoft.com/office/drawing/2015/9/8/chartex" xmlns:cx="http://schemas.microsoft.com/office/drawing/2014/chartex">
+          <mc:Fallback xmlns:cx="http://schemas.microsoft.com/office/drawing/2014/chartex" xmlns:cx1="http://schemas.microsoft.com/office/drawing/2015/9/8/chartex" xmlns:cx2="http://schemas.microsoft.com/office/drawing/2015/10/21/chartex" xmlns:cx3="http://schemas.microsoft.com/office/drawing/2016/5/9/chartex" xmlns:cx4="http://schemas.microsoft.com/office/drawing/2016/5/10/chartex" xmlns:cx5="http://schemas.microsoft.com/office/drawing/2016/5/11/chartex" xmlns:w15="http://schemas.microsoft.com/office/word/2012/wordml" xmlns:w16se="http://schemas.microsoft.com/office/word/2015/wordml/symex">
             <w:pict>
               <v:line w14:anchorId="26329706" id="Conexão reta 151" o:spid="_x0000_s1026" style="position:absolute;z-index:251978752;visibility:visible;mso-wrap-style:square;mso-width-percent:0;mso-height-percent:0;mso-wrap-distance-left:9pt;mso-wrap-distance-top:0;mso-wrap-distance-right:9pt;mso-wrap-distance-bottom:0;mso-position-horizontal:absolute;mso-position-horizontal-relative:margin;mso-position-vertical:absolute;mso-position-vertical-relative:text;mso-width-percent:0;mso-height-percent:0;mso-width-relative:margin;mso-height-relative:margin" from="37.15pt,360.45pt" to="43.15pt,363.45pt" o:gfxdata="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" strokecolor="#7f7f7f [1612]" strokeweight="1.75pt">
                 <v:stroke joinstyle="miter"/>
@@ -3130,7 +3346,7 @@
         <mc:AlternateContent>
           <mc:Choice Requires="wps">
             <w:drawing>
-              <wp:anchor distT="0" distB="0" distL="114300" distR="114300" simplePos="0" relativeHeight="251976704" behindDoc="0" locked="0" layoutInCell="1" allowOverlap="1" wp14:anchorId="554FB303" wp14:editId="6D935739">
+              <wp:anchor distT="0" distB="0" distL="114300" distR="114300" simplePos="0" relativeHeight="251976704" behindDoc="0" locked="0" layoutInCell="1" allowOverlap="1" wp14:anchorId="3939C376" wp14:editId="780C4FAB">
                 <wp:simplePos x="0" y="0"/>
                 <wp:positionH relativeFrom="margin">
                   <wp:posOffset>-314325</wp:posOffset>
@@ -3209,7 +3425,7 @@
               </wp:anchor>
             </w:drawing>
           </mc:Choice>
-          <mc:Fallback xmlns:w16se="http://schemas.microsoft.com/office/word/2015/wordml/symex" xmlns:w15="http://schemas.microsoft.com/office/word/2012/wordml" xmlns:cx5="http://schemas.microsoft.com/office/drawing/2016/5/11/chartex" xmlns:cx4="http://schemas.microsoft.com/office/drawing/2016/5/10/chartex" xmlns:cx3="http://schemas.microsoft.com/office/drawing/2016/5/9/chartex" xmlns:cx2="http://schemas.microsoft.com/office/drawing/2015/10/21/chartex" xmlns:cx1="http://schemas.microsoft.com/office/drawing/2015/9/8/chartex" xmlns:cx="http://schemas.microsoft.com/office/drawing/2014/chartex">
+          <mc:Fallback xmlns:cx="http://schemas.microsoft.com/office/drawing/2014/chartex" xmlns:cx1="http://schemas.microsoft.com/office/drawing/2015/9/8/chartex" xmlns:cx2="http://schemas.microsoft.com/office/drawing/2015/10/21/chartex" xmlns:cx3="http://schemas.microsoft.com/office/drawing/2016/5/9/chartex" xmlns:cx4="http://schemas.microsoft.com/office/drawing/2016/5/10/chartex" xmlns:cx5="http://schemas.microsoft.com/office/drawing/2016/5/11/chartex" xmlns:w15="http://schemas.microsoft.com/office/word/2012/wordml" xmlns:w16se="http://schemas.microsoft.com/office/word/2015/wordml/symex">
             <w:pict>
               <v:oval w14:anchorId="04EA1FDF" id="Oval 150" o:spid="_x0000_s1037" style="position:absolute;margin-left:-24.75pt;margin-top:348.45pt;width:61.5pt;height:22.85pt;z-index:251976704;visibility:visible;mso-wrap-style:square;mso-width-percent:0;mso-height-percent:0;mso-wrap-distance-left:9pt;mso-wrap-distance-top:0;mso-wrap-distance-right:9pt;mso-wrap-distance-bottom:0;mso-position-horizontal:absolute;mso-position-horizontal-relative:margin;mso-position-vertical:absolute;mso-position-vertical-relative:text;mso-width-percent:0;mso-height-percent:0;mso-width-relative:margin;mso-height-relative:margin;v-text-anchor:middle" o:gfxdata="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" fillcolor="window" strokecolor="windowText">
                 <v:stroke joinstyle="miter"/>
@@ -3251,7 +3467,7 @@
         <mc:AlternateContent>
           <mc:Choice Requires="wps">
             <w:drawing>
-              <wp:anchor distT="0" distB="0" distL="114300" distR="114300" simplePos="0" relativeHeight="251911168" behindDoc="0" locked="0" layoutInCell="1" allowOverlap="1" wp14:anchorId="48861D71" wp14:editId="5C245C14">
+              <wp:anchor distT="0" distB="0" distL="114300" distR="114300" simplePos="0" relativeHeight="251911168" behindDoc="0" locked="0" layoutInCell="1" allowOverlap="1" wp14:anchorId="0B59501B" wp14:editId="7C62CE62">
                 <wp:simplePos x="0" y="0"/>
                 <wp:positionH relativeFrom="margin">
                   <wp:posOffset>300356</wp:posOffset>
@@ -3311,7 +3527,7 @@
               </wp:anchor>
             </w:drawing>
           </mc:Choice>
-          <mc:Fallback xmlns:w16se="http://schemas.microsoft.com/office/word/2015/wordml/symex" xmlns:w15="http://schemas.microsoft.com/office/word/2012/wordml" xmlns:cx5="http://schemas.microsoft.com/office/drawing/2016/5/11/chartex" xmlns:cx4="http://schemas.microsoft.com/office/drawing/2016/5/10/chartex" xmlns:cx3="http://schemas.microsoft.com/office/drawing/2016/5/9/chartex" xmlns:cx2="http://schemas.microsoft.com/office/drawing/2015/10/21/chartex" xmlns:cx1="http://schemas.microsoft.com/office/drawing/2015/9/8/chartex" xmlns:cx="http://schemas.microsoft.com/office/drawing/2014/chartex">
+          <mc:Fallback xmlns:cx="http://schemas.microsoft.com/office/drawing/2014/chartex" xmlns:cx1="http://schemas.microsoft.com/office/drawing/2015/9/8/chartex" xmlns:cx2="http://schemas.microsoft.com/office/drawing/2015/10/21/chartex" xmlns:cx3="http://schemas.microsoft.com/office/drawing/2016/5/9/chartex" xmlns:cx4="http://schemas.microsoft.com/office/drawing/2016/5/10/chartex" xmlns:cx5="http://schemas.microsoft.com/office/drawing/2016/5/11/chartex" xmlns:w15="http://schemas.microsoft.com/office/word/2012/wordml" xmlns:w16se="http://schemas.microsoft.com/office/word/2015/wordml/symex">
             <w:pict>
               <v:line w14:anchorId="28811DA1" id="Conexão reta 125" o:spid="_x0000_s1026" style="position:absolute;z-index:251911168;visibility:visible;mso-wrap-style:square;mso-width-percent:0;mso-height-percent:0;mso-wrap-distance-left:9pt;mso-wrap-distance-top:0;mso-wrap-distance-right:9pt;mso-wrap-distance-bottom:0;mso-position-horizontal:absolute;mso-position-horizontal-relative:margin;mso-position-vertical:absolute;mso-position-vertical-relative:text;mso-width-percent:0;mso-height-percent:0;mso-width-relative:margin;mso-height-relative:margin" from="23.65pt,341.7pt" to="43.15pt,353.7pt" o:gfxdata="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" strokecolor="#7f7f7f [1612]" strokeweight="1.75pt">
                 <v:stroke joinstyle="miter"/>
@@ -3329,7 +3545,7 @@
         <mc:AlternateContent>
           <mc:Choice Requires="wps">
             <w:drawing>
-              <wp:anchor distT="0" distB="0" distL="114300" distR="114300" simplePos="0" relativeHeight="251909120" behindDoc="0" locked="0" layoutInCell="1" allowOverlap="1" wp14:anchorId="79ED57E9" wp14:editId="21526E06">
+              <wp:anchor distT="0" distB="0" distL="114300" distR="114300" simplePos="0" relativeHeight="251909120" behindDoc="0" locked="0" layoutInCell="1" allowOverlap="1" wp14:anchorId="759476BE" wp14:editId="5B9C3BA7">
                 <wp:simplePos x="0" y="0"/>
                 <wp:positionH relativeFrom="margin">
                   <wp:posOffset>-248920</wp:posOffset>
@@ -3408,7 +3624,7 @@
               </wp:anchor>
             </w:drawing>
           </mc:Choice>
-          <mc:Fallback xmlns:w16se="http://schemas.microsoft.com/office/word/2015/wordml/symex" xmlns:w15="http://schemas.microsoft.com/office/word/2012/wordml" xmlns:cx5="http://schemas.microsoft.com/office/drawing/2016/5/11/chartex" xmlns:cx4="http://schemas.microsoft.com/office/drawing/2016/5/10/chartex" xmlns:cx3="http://schemas.microsoft.com/office/drawing/2016/5/9/chartex" xmlns:cx2="http://schemas.microsoft.com/office/drawing/2015/10/21/chartex" xmlns:cx1="http://schemas.microsoft.com/office/drawing/2015/9/8/chartex" xmlns:cx="http://schemas.microsoft.com/office/drawing/2014/chartex">
+          <mc:Fallback xmlns:cx="http://schemas.microsoft.com/office/drawing/2014/chartex" xmlns:cx1="http://schemas.microsoft.com/office/drawing/2015/9/8/chartex" xmlns:cx2="http://schemas.microsoft.com/office/drawing/2015/10/21/chartex" xmlns:cx3="http://schemas.microsoft.com/office/drawing/2016/5/9/chartex" xmlns:cx4="http://schemas.microsoft.com/office/drawing/2016/5/10/chartex" xmlns:cx5="http://schemas.microsoft.com/office/drawing/2016/5/11/chartex" xmlns:w15="http://schemas.microsoft.com/office/word/2012/wordml" xmlns:w16se="http://schemas.microsoft.com/office/word/2015/wordml/symex">
             <w:pict>
               <v:oval w14:anchorId="1350FF51" id="Oval 124" o:spid="_x0000_s1038" style="position:absolute;margin-left:-19.6pt;margin-top:322.5pt;width:51.15pt;height:22.85pt;z-index:251909120;visibility:visible;mso-wrap-style:square;mso-width-percent:0;mso-height-percent:0;mso-wrap-distance-left:9pt;mso-wrap-distance-top:0;mso-wrap-distance-right:9pt;mso-wrap-distance-bottom:0;mso-position-horizontal:absolute;mso-position-horizontal-relative:margin;mso-position-vertical:absolute;mso-position-vertical-relative:text;mso-width-percent:0;mso-height-percent:0;mso-width-relative:margin;mso-height-relative:margin;v-text-anchor:middle" o:gfxdata="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" fillcolor="window" strokecolor="windowText">
                 <v:stroke joinstyle="miter"/>
@@ -3450,7 +3666,7 @@
         <mc:AlternateContent>
           <mc:Choice Requires="wps">
             <w:drawing>
-              <wp:anchor distT="0" distB="0" distL="114300" distR="114300" simplePos="0" relativeHeight="251902976" behindDoc="0" locked="0" layoutInCell="1" allowOverlap="1" wp14:anchorId="725390B4" wp14:editId="0AE32FE5">
+              <wp:anchor distT="0" distB="0" distL="114300" distR="114300" simplePos="0" relativeHeight="251902976" behindDoc="0" locked="0" layoutInCell="1" allowOverlap="1" wp14:anchorId="13A94D69" wp14:editId="610B8385">
                 <wp:simplePos x="0" y="0"/>
                 <wp:positionH relativeFrom="margin">
                   <wp:posOffset>776605</wp:posOffset>
@@ -3510,7 +3726,7 @@
               </wp:anchor>
             </w:drawing>
           </mc:Choice>
-          <mc:Fallback xmlns:w16se="http://schemas.microsoft.com/office/word/2015/wordml/symex" xmlns:w15="http://schemas.microsoft.com/office/word/2012/wordml" xmlns:cx5="http://schemas.microsoft.com/office/drawing/2016/5/11/chartex" xmlns:cx4="http://schemas.microsoft.com/office/drawing/2016/5/10/chartex" xmlns:cx3="http://schemas.microsoft.com/office/drawing/2016/5/9/chartex" xmlns:cx2="http://schemas.microsoft.com/office/drawing/2015/10/21/chartex" xmlns:cx1="http://schemas.microsoft.com/office/drawing/2015/9/8/chartex" xmlns:cx="http://schemas.microsoft.com/office/drawing/2014/chartex">
+          <mc:Fallback xmlns:cx="http://schemas.microsoft.com/office/drawing/2014/chartex" xmlns:cx1="http://schemas.microsoft.com/office/drawing/2015/9/8/chartex" xmlns:cx2="http://schemas.microsoft.com/office/drawing/2015/10/21/chartex" xmlns:cx3="http://schemas.microsoft.com/office/drawing/2016/5/9/chartex" xmlns:cx4="http://schemas.microsoft.com/office/drawing/2016/5/10/chartex" xmlns:cx5="http://schemas.microsoft.com/office/drawing/2016/5/11/chartex" xmlns:w15="http://schemas.microsoft.com/office/word/2012/wordml" xmlns:w16se="http://schemas.microsoft.com/office/word/2015/wordml/symex">
             <w:pict>
               <v:line w14:anchorId="6C3A507E" id="Conexão reta 121" o:spid="_x0000_s1026" style="position:absolute;z-index:251902976;visibility:visible;mso-wrap-style:square;mso-width-percent:0;mso-height-percent:0;mso-wrap-distance-left:9pt;mso-wrap-distance-top:0;mso-wrap-distance-right:9pt;mso-wrap-distance-bottom:0;mso-position-horizontal:absolute;mso-position-horizontal-relative:margin;mso-position-vertical:absolute;mso-position-vertical-relative:text;mso-width-percent:0;mso-height-percent:0;mso-width-relative:margin;mso-height-relative:margin" from="61.15pt,348.45pt" to="61.15pt,354.25pt" o:gfxdata="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" strokecolor="#7f7f7f [1612]" strokeweight="1.75pt">
                 <v:stroke joinstyle="miter"/>
@@ -3528,7 +3744,7 @@
         <mc:AlternateContent>
           <mc:Choice Requires="wps">
             <w:drawing>
-              <wp:anchor distT="0" distB="0" distL="114300" distR="114300" simplePos="0" relativeHeight="251900928" behindDoc="0" locked="0" layoutInCell="1" allowOverlap="1" wp14:anchorId="48B12A40" wp14:editId="4FAEACB8">
+              <wp:anchor distT="0" distB="0" distL="114300" distR="114300" simplePos="0" relativeHeight="251900928" behindDoc="0" locked="0" layoutInCell="1" allowOverlap="1" wp14:anchorId="11C15F02" wp14:editId="42669376">
                 <wp:simplePos x="0" y="0"/>
                 <wp:positionH relativeFrom="margin">
                   <wp:posOffset>437515</wp:posOffset>
@@ -3622,7 +3838,7 @@
               </wp:anchor>
             </w:drawing>
           </mc:Choice>
-          <mc:Fallback xmlns:w16se="http://schemas.microsoft.com/office/word/2015/wordml/symex" xmlns:w15="http://schemas.microsoft.com/office/word/2012/wordml" xmlns:cx5="http://schemas.microsoft.com/office/drawing/2016/5/11/chartex" xmlns:cx4="http://schemas.microsoft.com/office/drawing/2016/5/10/chartex" xmlns:cx3="http://schemas.microsoft.com/office/drawing/2016/5/9/chartex" xmlns:cx2="http://schemas.microsoft.com/office/drawing/2015/10/21/chartex" xmlns:cx1="http://schemas.microsoft.com/office/drawing/2015/9/8/chartex" xmlns:cx="http://schemas.microsoft.com/office/drawing/2014/chartex">
+          <mc:Fallback xmlns:cx="http://schemas.microsoft.com/office/drawing/2014/chartex" xmlns:cx1="http://schemas.microsoft.com/office/drawing/2015/9/8/chartex" xmlns:cx2="http://schemas.microsoft.com/office/drawing/2015/10/21/chartex" xmlns:cx3="http://schemas.microsoft.com/office/drawing/2016/5/9/chartex" xmlns:cx4="http://schemas.microsoft.com/office/drawing/2016/5/10/chartex" xmlns:cx5="http://schemas.microsoft.com/office/drawing/2016/5/11/chartex" xmlns:w15="http://schemas.microsoft.com/office/word/2012/wordml" xmlns:w16se="http://schemas.microsoft.com/office/word/2015/wordml/symex">
             <w:pict>
               <v:oval w14:anchorId="3D523281" id="Oval 120" o:spid="_x0000_s1039" style="position:absolute;margin-left:34.45pt;margin-top:322.55pt;width:48.25pt;height:25.35pt;z-index:251900928;visibility:visible;mso-wrap-style:square;mso-width-percent:0;mso-height-percent:0;mso-wrap-distance-left:9pt;mso-wrap-distance-top:0;mso-wrap-distance-right:9pt;mso-wrap-distance-bottom:0;mso-position-horizontal:absolute;mso-position-horizontal-relative:margin;mso-position-vertical:absolute;mso-position-vertical-relative:text;mso-width-percent:0;mso-height-percent:0;mso-width-relative:margin;mso-height-relative:margin;v-text-anchor:middle" o:gfxdata="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" fillcolor="white [3212]" strokecolor="black [3213]">
                 <v:stroke joinstyle="miter"/>
@@ -3666,7 +3882,7 @@
         <mc:AlternateContent>
           <mc:Choice Requires="wps">
             <w:drawing>
-              <wp:anchor distT="0" distB="0" distL="114300" distR="114300" simplePos="0" relativeHeight="251798528" behindDoc="0" locked="0" layoutInCell="1" allowOverlap="1" wp14:anchorId="7B24F604" wp14:editId="53FEFC3A">
+              <wp:anchor distT="0" distB="0" distL="114300" distR="114300" simplePos="0" relativeHeight="251798528" behindDoc="0" locked="0" layoutInCell="1" allowOverlap="1" wp14:anchorId="7433F77F" wp14:editId="08AAB6FB">
                 <wp:simplePos x="0" y="0"/>
                 <wp:positionH relativeFrom="column">
                   <wp:posOffset>2045335</wp:posOffset>
@@ -3770,7 +3986,7 @@
               </wp:anchor>
             </w:drawing>
           </mc:Choice>
-          <mc:Fallback xmlns:w16se="http://schemas.microsoft.com/office/word/2015/wordml/symex" xmlns:w15="http://schemas.microsoft.com/office/word/2012/wordml" xmlns:cx5="http://schemas.microsoft.com/office/drawing/2016/5/11/chartex" xmlns:cx4="http://schemas.microsoft.com/office/drawing/2016/5/10/chartex" xmlns:cx3="http://schemas.microsoft.com/office/drawing/2016/5/9/chartex" xmlns:cx2="http://schemas.microsoft.com/office/drawing/2015/10/21/chartex" xmlns:cx1="http://schemas.microsoft.com/office/drawing/2015/9/8/chartex" xmlns:cx="http://schemas.microsoft.com/office/drawing/2014/chartex">
+          <mc:Fallback xmlns:cx="http://schemas.microsoft.com/office/drawing/2014/chartex" xmlns:cx1="http://schemas.microsoft.com/office/drawing/2015/9/8/chartex" xmlns:cx2="http://schemas.microsoft.com/office/drawing/2015/10/21/chartex" xmlns:cx3="http://schemas.microsoft.com/office/drawing/2016/5/9/chartex" xmlns:cx4="http://schemas.microsoft.com/office/drawing/2016/5/10/chartex" xmlns:cx5="http://schemas.microsoft.com/office/drawing/2016/5/11/chartex" xmlns:w15="http://schemas.microsoft.com/office/word/2012/wordml" xmlns:w16se="http://schemas.microsoft.com/office/word/2015/wordml/symex">
             <w:pict>
               <v:oval w14:anchorId="10F5A133" id="Oval 68" o:spid="_x0000_s1040" style="position:absolute;margin-left:161.05pt;margin-top:76.25pt;width:45.6pt;height:23.85pt;z-index:251798528;visibility:visible;mso-wrap-style:square;mso-width-percent:0;mso-height-percent:0;mso-wrap-distance-left:9pt;mso-wrap-distance-top:0;mso-wrap-distance-right:9pt;mso-wrap-distance-bottom:0;mso-position-horizontal:absolute;mso-position-horizontal-relative:text;mso-position-vertical:absolute;mso-position-vertical-relative:text;mso-width-percent:0;mso-height-percent:0;mso-width-relative:margin;mso-height-relative:margin;v-text-anchor:middle" o:gfxdata="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" fillcolor="white [3212]" strokecolor="black [3213]">
                 <v:stroke joinstyle="miter"/>
@@ -3823,7 +4039,7 @@
         <mc:AlternateContent>
           <mc:Choice Requires="wps">
             <w:drawing>
-              <wp:anchor distT="0" distB="0" distL="114300" distR="114300" simplePos="0" relativeHeight="251800576" behindDoc="0" locked="0" layoutInCell="1" allowOverlap="1" wp14:anchorId="781F11D0" wp14:editId="5AFB431C">
+              <wp:anchor distT="0" distB="0" distL="114300" distR="114300" simplePos="0" relativeHeight="251800576" behindDoc="0" locked="0" layoutInCell="1" allowOverlap="1" wp14:anchorId="183A67C5" wp14:editId="13ABA6F8">
                 <wp:simplePos x="0" y="0"/>
                 <wp:positionH relativeFrom="column">
                   <wp:posOffset>2386329</wp:posOffset>
@@ -3883,7 +4099,7 @@
               </wp:anchor>
             </w:drawing>
           </mc:Choice>
-          <mc:Fallback xmlns:w16se="http://schemas.microsoft.com/office/word/2015/wordml/symex" xmlns:w15="http://schemas.microsoft.com/office/word/2012/wordml" xmlns:cx5="http://schemas.microsoft.com/office/drawing/2016/5/11/chartex" xmlns:cx4="http://schemas.microsoft.com/office/drawing/2016/5/10/chartex" xmlns:cx3="http://schemas.microsoft.com/office/drawing/2016/5/9/chartex" xmlns:cx2="http://schemas.microsoft.com/office/drawing/2015/10/21/chartex" xmlns:cx1="http://schemas.microsoft.com/office/drawing/2015/9/8/chartex" xmlns:cx="http://schemas.microsoft.com/office/drawing/2014/chartex">
+          <mc:Fallback xmlns:cx="http://schemas.microsoft.com/office/drawing/2014/chartex" xmlns:cx1="http://schemas.microsoft.com/office/drawing/2015/9/8/chartex" xmlns:cx2="http://schemas.microsoft.com/office/drawing/2015/10/21/chartex" xmlns:cx3="http://schemas.microsoft.com/office/drawing/2016/5/9/chartex" xmlns:cx4="http://schemas.microsoft.com/office/drawing/2016/5/10/chartex" xmlns:cx5="http://schemas.microsoft.com/office/drawing/2016/5/11/chartex" xmlns:w15="http://schemas.microsoft.com/office/word/2012/wordml" xmlns:w16se="http://schemas.microsoft.com/office/word/2015/wordml/symex">
             <w:pict>
               <v:line w14:anchorId="5E3E44AD" id="Conexão reta 69" o:spid="_x0000_s1026" style="position:absolute;flip:x y;z-index:251800576;visibility:visible;mso-wrap-style:square;mso-width-percent:0;mso-height-percent:0;mso-wrap-distance-left:9pt;mso-wrap-distance-top:0;mso-wrap-distance-right:9pt;mso-wrap-distance-bottom:0;mso-position-horizontal:absolute;mso-position-horizontal-relative:text;mso-position-vertical:absolute;mso-position-vertical-relative:text;mso-width-percent:0;mso-height-percent:0;mso-width-relative:margin;mso-height-relative:margin" from="187.9pt,100.2pt" to="191.45pt,111.7pt" o:gfxdata="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" strokecolor="#7f7f7f [1612]" strokeweight="1.75pt">
                 <v:stroke joinstyle="miter"/>
@@ -3900,7 +4116,7 @@
         <mc:AlternateContent>
           <mc:Choice Requires="wps">
             <w:drawing>
-              <wp:anchor distT="0" distB="0" distL="114300" distR="114300" simplePos="0" relativeHeight="251981824" behindDoc="0" locked="0" layoutInCell="1" allowOverlap="1" wp14:anchorId="744A6E66" wp14:editId="667A281A">
+              <wp:anchor distT="0" distB="0" distL="114300" distR="114300" simplePos="0" relativeHeight="251981824" behindDoc="0" locked="0" layoutInCell="1" allowOverlap="1" wp14:anchorId="3B3126A0" wp14:editId="67A39A3F">
                 <wp:simplePos x="0" y="0"/>
                 <wp:positionH relativeFrom="column">
                   <wp:posOffset>2691130</wp:posOffset>
@@ -3995,7 +4211,7 @@
               </wp:anchor>
             </w:drawing>
           </mc:Choice>
-          <mc:Fallback xmlns:w16se="http://schemas.microsoft.com/office/word/2015/wordml/symex" xmlns:w15="http://schemas.microsoft.com/office/word/2012/wordml" xmlns:cx5="http://schemas.microsoft.com/office/drawing/2016/5/11/chartex" xmlns:cx4="http://schemas.microsoft.com/office/drawing/2016/5/10/chartex" xmlns:cx3="http://schemas.microsoft.com/office/drawing/2016/5/9/chartex" xmlns:cx2="http://schemas.microsoft.com/office/drawing/2015/10/21/chartex" xmlns:cx1="http://schemas.microsoft.com/office/drawing/2015/9/8/chartex" xmlns:cx="http://schemas.microsoft.com/office/drawing/2014/chartex">
+          <mc:Fallback xmlns:cx="http://schemas.microsoft.com/office/drawing/2014/chartex" xmlns:cx1="http://schemas.microsoft.com/office/drawing/2015/9/8/chartex" xmlns:cx2="http://schemas.microsoft.com/office/drawing/2015/10/21/chartex" xmlns:cx3="http://schemas.microsoft.com/office/drawing/2016/5/9/chartex" xmlns:cx4="http://schemas.microsoft.com/office/drawing/2016/5/10/chartex" xmlns:cx5="http://schemas.microsoft.com/office/drawing/2016/5/11/chartex" xmlns:w15="http://schemas.microsoft.com/office/word/2012/wordml" xmlns:w16se="http://schemas.microsoft.com/office/word/2015/wordml/symex">
             <w:pict>
               <v:rect w14:anchorId="301E2933" id="Retângulo 153" o:spid="_x0000_s1041" style="position:absolute;margin-left:211.9pt;margin-top:352.95pt;width:83.2pt;height:25.45pt;rotation:180;flip:y;z-index:251981824;visibility:visible;mso-wrap-style:square;mso-wrap-distance-left:9pt;mso-wrap-distance-top:0;mso-wrap-distance-right:9pt;mso-wrap-distance-bottom:0;mso-position-horizontal:absolute;mso-position-horizontal-relative:text;mso-position-vertical:absolute;mso-position-vertical-relative:text;v-text-anchor:middle" o:gfxdata="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" filled="f" strokecolor="windowText" strokeweight="1.25pt">
                 <v:textbox>
@@ -4059,7 +4275,7 @@
         <mc:AlternateContent>
           <mc:Choice Requires="wps">
             <w:drawing>
-              <wp:anchor distT="0" distB="0" distL="114300" distR="114300" simplePos="0" relativeHeight="251919360" behindDoc="0" locked="0" layoutInCell="1" allowOverlap="1" wp14:anchorId="776160C2" wp14:editId="6DC9E138">
+              <wp:anchor distT="0" distB="0" distL="114300" distR="114300" simplePos="0" relativeHeight="251919360" behindDoc="0" locked="0" layoutInCell="1" allowOverlap="1" wp14:anchorId="0A613FBA" wp14:editId="4FD67812">
                 <wp:simplePos x="0" y="0"/>
                 <wp:positionH relativeFrom="margin">
                   <wp:posOffset>624205</wp:posOffset>
@@ -4119,7 +4335,7 @@
               </wp:anchor>
             </w:drawing>
           </mc:Choice>
-          <mc:Fallback xmlns:w16se="http://schemas.microsoft.com/office/word/2015/wordml/symex" xmlns:w15="http://schemas.microsoft.com/office/word/2012/wordml" xmlns:cx5="http://schemas.microsoft.com/office/drawing/2016/5/11/chartex" xmlns:cx4="http://schemas.microsoft.com/office/drawing/2016/5/10/chartex" xmlns:cx3="http://schemas.microsoft.com/office/drawing/2016/5/9/chartex" xmlns:cx2="http://schemas.microsoft.com/office/drawing/2015/10/21/chartex" xmlns:cx1="http://schemas.microsoft.com/office/drawing/2015/9/8/chartex" xmlns:cx="http://schemas.microsoft.com/office/drawing/2014/chartex">
+          <mc:Fallback xmlns:cx="http://schemas.microsoft.com/office/drawing/2014/chartex" xmlns:cx1="http://schemas.microsoft.com/office/drawing/2015/9/8/chartex" xmlns:cx2="http://schemas.microsoft.com/office/drawing/2015/10/21/chartex" xmlns:cx3="http://schemas.microsoft.com/office/drawing/2016/5/9/chartex" xmlns:cx4="http://schemas.microsoft.com/office/drawing/2016/5/10/chartex" xmlns:cx5="http://schemas.microsoft.com/office/drawing/2016/5/11/chartex" xmlns:w15="http://schemas.microsoft.com/office/word/2012/wordml" xmlns:w16se="http://schemas.microsoft.com/office/word/2015/wordml/symex">
             <w:pict>
               <v:line w14:anchorId="176A2530" id="Conexão reta 130" o:spid="_x0000_s1026" style="position:absolute;flip:x;z-index:251919360;visibility:visible;mso-wrap-style:square;mso-width-percent:0;mso-height-percent:0;mso-wrap-distance-left:9pt;mso-wrap-distance-top:0;mso-wrap-distance-right:9pt;mso-wrap-distance-bottom:0;mso-position-horizontal:absolute;mso-position-horizontal-relative:margin;mso-position-vertical:absolute;mso-position-vertical-relative:text;mso-width-percent:0;mso-height-percent:0;mso-width-relative:margin;mso-height-relative:margin" from="49.15pt,454.2pt" to="56.65pt,466.75pt" o:gfxdata="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" strokecolor="#7f7f7f [1612]" strokeweight="1.75pt">
                 <v:stroke joinstyle="miter"/>
@@ -4137,7 +4353,7 @@
         <mc:AlternateContent>
           <mc:Choice Requires="wps">
             <w:drawing>
-              <wp:anchor distT="0" distB="0" distL="114300" distR="114300" simplePos="0" relativeHeight="251917312" behindDoc="0" locked="0" layoutInCell="1" allowOverlap="1" wp14:anchorId="74D20D2A" wp14:editId="394FECC9">
+              <wp:anchor distT="0" distB="0" distL="114300" distR="114300" simplePos="0" relativeHeight="251917312" behindDoc="0" locked="0" layoutInCell="1" allowOverlap="1" wp14:anchorId="71C91889" wp14:editId="4ABF4358">
                 <wp:simplePos x="0" y="0"/>
                 <wp:positionH relativeFrom="margin">
                   <wp:posOffset>291465</wp:posOffset>
@@ -4231,7 +4447,7 @@
               </wp:anchor>
             </w:drawing>
           </mc:Choice>
-          <mc:Fallback xmlns:w16se="http://schemas.microsoft.com/office/word/2015/wordml/symex" xmlns:w15="http://schemas.microsoft.com/office/word/2012/wordml" xmlns:cx5="http://schemas.microsoft.com/office/drawing/2016/5/11/chartex" xmlns:cx4="http://schemas.microsoft.com/office/drawing/2016/5/10/chartex" xmlns:cx3="http://schemas.microsoft.com/office/drawing/2016/5/9/chartex" xmlns:cx2="http://schemas.microsoft.com/office/drawing/2015/10/21/chartex" xmlns:cx1="http://schemas.microsoft.com/office/drawing/2015/9/8/chartex" xmlns:cx="http://schemas.microsoft.com/office/drawing/2014/chartex">
+          <mc:Fallback xmlns:cx="http://schemas.microsoft.com/office/drawing/2014/chartex" xmlns:cx1="http://schemas.microsoft.com/office/drawing/2015/9/8/chartex" xmlns:cx2="http://schemas.microsoft.com/office/drawing/2015/10/21/chartex" xmlns:cx3="http://schemas.microsoft.com/office/drawing/2016/5/9/chartex" xmlns:cx4="http://schemas.microsoft.com/office/drawing/2016/5/10/chartex" xmlns:cx5="http://schemas.microsoft.com/office/drawing/2016/5/11/chartex" xmlns:w15="http://schemas.microsoft.com/office/word/2012/wordml" xmlns:w16se="http://schemas.microsoft.com/office/word/2015/wordml/symex">
             <w:pict>
               <v:oval w14:anchorId="22887989" id="Oval 129" o:spid="_x0000_s1042" style="position:absolute;margin-left:22.95pt;margin-top:466.6pt;width:52pt;height:25.4pt;z-index:251917312;visibility:visible;mso-wrap-style:square;mso-width-percent:0;mso-height-percent:0;mso-wrap-distance-left:9pt;mso-wrap-distance-top:0;mso-wrap-distance-right:9pt;mso-wrap-distance-bottom:0;mso-position-horizontal:absolute;mso-position-horizontal-relative:margin;mso-position-vertical:absolute;mso-position-vertical-relative:text;mso-width-percent:0;mso-height-percent:0;mso-width-relative:margin;mso-height-relative:margin;v-text-anchor:middle" o:gfxdata="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" fillcolor="white [3212]" strokecolor="black [3213]">
                 <v:stroke joinstyle="miter"/>
@@ -4275,7 +4491,7 @@
         <mc:AlternateContent>
           <mc:Choice Requires="wps">
             <w:drawing>
-              <wp:anchor distT="0" distB="0" distL="114300" distR="114300" simplePos="0" relativeHeight="251970560" behindDoc="0" locked="0" layoutInCell="1" allowOverlap="1" wp14:anchorId="4A3B9D7B" wp14:editId="6C1555F1">
+              <wp:anchor distT="0" distB="0" distL="114300" distR="114300" simplePos="0" relativeHeight="251970560" behindDoc="0" locked="0" layoutInCell="1" allowOverlap="1" wp14:anchorId="26875F50" wp14:editId="32603975">
                 <wp:simplePos x="0" y="0"/>
                 <wp:positionH relativeFrom="margin">
                   <wp:posOffset>432536</wp:posOffset>
@@ -4335,7 +4551,7 @@
               </wp:anchor>
             </w:drawing>
           </mc:Choice>
-          <mc:Fallback xmlns:w16se="http://schemas.microsoft.com/office/word/2015/wordml/symex" xmlns:w15="http://schemas.microsoft.com/office/word/2012/wordml" xmlns:cx5="http://schemas.microsoft.com/office/drawing/2016/5/11/chartex" xmlns:cx4="http://schemas.microsoft.com/office/drawing/2016/5/10/chartex" xmlns:cx3="http://schemas.microsoft.com/office/drawing/2016/5/9/chartex" xmlns:cx2="http://schemas.microsoft.com/office/drawing/2015/10/21/chartex" xmlns:cx1="http://schemas.microsoft.com/office/drawing/2015/9/8/chartex" xmlns:cx="http://schemas.microsoft.com/office/drawing/2014/chartex">
+          <mc:Fallback xmlns:cx="http://schemas.microsoft.com/office/drawing/2014/chartex" xmlns:cx1="http://schemas.microsoft.com/office/drawing/2015/9/8/chartex" xmlns:cx2="http://schemas.microsoft.com/office/drawing/2015/10/21/chartex" xmlns:cx3="http://schemas.microsoft.com/office/drawing/2016/5/9/chartex" xmlns:cx4="http://schemas.microsoft.com/office/drawing/2016/5/10/chartex" xmlns:cx5="http://schemas.microsoft.com/office/drawing/2016/5/11/chartex" xmlns:w15="http://schemas.microsoft.com/office/word/2012/wordml" xmlns:w16se="http://schemas.microsoft.com/office/word/2015/wordml/symex">
             <w:pict>
               <v:line w14:anchorId="146380BD" id="Conexão reta 128" o:spid="_x0000_s1026" style="position:absolute;z-index:251970560;visibility:visible;mso-wrap-style:square;mso-width-percent:0;mso-height-percent:0;mso-wrap-distance-left:9pt;mso-wrap-distance-top:0;mso-wrap-distance-right:9pt;mso-wrap-distance-bottom:0;mso-position-horizontal:absolute;mso-position-horizontal-relative:margin;mso-position-vertical:absolute;mso-position-vertical-relative:text;mso-width-percent:0;mso-height-percent:0;mso-width-relative:margin;mso-height-relative:margin" from="34.05pt,310.75pt" to="44.65pt,314.3pt" o:gfxdata="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" strokecolor="#7f7f7f [1612]" strokeweight="1.75pt">
                 <v:stroke joinstyle="miter"/>
@@ -4353,7 +4569,7 @@
         <mc:AlternateContent>
           <mc:Choice Requires="wps">
             <w:drawing>
-              <wp:anchor distT="0" distB="0" distL="114300" distR="114300" simplePos="0" relativeHeight="251968512" behindDoc="0" locked="0" layoutInCell="1" allowOverlap="1" wp14:anchorId="098EEBBA" wp14:editId="4AF5E4B5">
+              <wp:anchor distT="0" distB="0" distL="114300" distR="114300" simplePos="0" relativeHeight="251968512" behindDoc="0" locked="0" layoutInCell="1" allowOverlap="1" wp14:anchorId="30891C97" wp14:editId="171A9397">
                 <wp:simplePos x="0" y="0"/>
                 <wp:positionH relativeFrom="margin">
                   <wp:posOffset>-349952</wp:posOffset>
@@ -4432,7 +4648,7 @@
               </wp:anchor>
             </w:drawing>
           </mc:Choice>
-          <mc:Fallback xmlns:w16se="http://schemas.microsoft.com/office/word/2015/wordml/symex" xmlns:w15="http://schemas.microsoft.com/office/word/2012/wordml" xmlns:cx5="http://schemas.microsoft.com/office/drawing/2016/5/11/chartex" xmlns:cx4="http://schemas.microsoft.com/office/drawing/2016/5/10/chartex" xmlns:cx3="http://schemas.microsoft.com/office/drawing/2016/5/9/chartex" xmlns:cx2="http://schemas.microsoft.com/office/drawing/2015/10/21/chartex" xmlns:cx1="http://schemas.microsoft.com/office/drawing/2015/9/8/chartex" xmlns:cx="http://schemas.microsoft.com/office/drawing/2014/chartex">
+          <mc:Fallback xmlns:cx="http://schemas.microsoft.com/office/drawing/2014/chartex" xmlns:cx1="http://schemas.microsoft.com/office/drawing/2015/9/8/chartex" xmlns:cx2="http://schemas.microsoft.com/office/drawing/2015/10/21/chartex" xmlns:cx3="http://schemas.microsoft.com/office/drawing/2016/5/9/chartex" xmlns:cx4="http://schemas.microsoft.com/office/drawing/2016/5/10/chartex" xmlns:cx5="http://schemas.microsoft.com/office/drawing/2016/5/11/chartex" xmlns:w15="http://schemas.microsoft.com/office/word/2012/wordml" xmlns:w16se="http://schemas.microsoft.com/office/word/2015/wordml/symex">
             <w:pict>
               <v:oval w14:anchorId="6B3DC7B7" id="Oval 87" o:spid="_x0000_s1043" style="position:absolute;margin-left:-27.55pt;margin-top:299pt;width:61.6pt;height:22.85pt;z-index:251968512;visibility:visible;mso-wrap-style:square;mso-width-percent:0;mso-height-percent:0;mso-wrap-distance-left:9pt;mso-wrap-distance-top:0;mso-wrap-distance-right:9pt;mso-wrap-distance-bottom:0;mso-position-horizontal:absolute;mso-position-horizontal-relative:margin;mso-position-vertical:absolute;mso-position-vertical-relative:text;mso-width-percent:0;mso-height-percent:0;mso-width-relative:margin;mso-height-relative:margin;v-text-anchor:middle" o:gfxdata="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" fillcolor="window" strokecolor="windowText">
                 <v:stroke joinstyle="miter"/>
@@ -4474,7 +4690,7 @@
         <mc:AlternateContent>
           <mc:Choice Requires="wps">
             <w:drawing>
-              <wp:anchor distT="0" distB="0" distL="114300" distR="114300" simplePos="0" relativeHeight="251896832" behindDoc="0" locked="0" layoutInCell="1" allowOverlap="1" wp14:anchorId="5653DF0D" wp14:editId="6AA0D3C1">
+              <wp:anchor distT="0" distB="0" distL="114300" distR="114300" simplePos="0" relativeHeight="251896832" behindDoc="0" locked="0" layoutInCell="1" allowOverlap="1" wp14:anchorId="719CCD50" wp14:editId="277D5E84">
                 <wp:simplePos x="0" y="0"/>
                 <wp:positionH relativeFrom="margin">
                   <wp:posOffset>1453523</wp:posOffset>
@@ -4553,7 +4769,7 @@
               </wp:anchor>
             </w:drawing>
           </mc:Choice>
-          <mc:Fallback xmlns:w16se="http://schemas.microsoft.com/office/word/2015/wordml/symex" xmlns:w15="http://schemas.microsoft.com/office/word/2012/wordml" xmlns:cx5="http://schemas.microsoft.com/office/drawing/2016/5/11/chartex" xmlns:cx4="http://schemas.microsoft.com/office/drawing/2016/5/10/chartex" xmlns:cx3="http://schemas.microsoft.com/office/drawing/2016/5/9/chartex" xmlns:cx2="http://schemas.microsoft.com/office/drawing/2015/10/21/chartex" xmlns:cx1="http://schemas.microsoft.com/office/drawing/2015/9/8/chartex" xmlns:cx="http://schemas.microsoft.com/office/drawing/2014/chartex">
+          <mc:Fallback xmlns:cx="http://schemas.microsoft.com/office/drawing/2014/chartex" xmlns:cx1="http://schemas.microsoft.com/office/drawing/2015/9/8/chartex" xmlns:cx2="http://schemas.microsoft.com/office/drawing/2015/10/21/chartex" xmlns:cx3="http://schemas.microsoft.com/office/drawing/2016/5/9/chartex" xmlns:cx4="http://schemas.microsoft.com/office/drawing/2016/5/10/chartex" xmlns:cx5="http://schemas.microsoft.com/office/drawing/2016/5/11/chartex" xmlns:w15="http://schemas.microsoft.com/office/word/2012/wordml" xmlns:w16se="http://schemas.microsoft.com/office/word/2015/wordml/symex">
             <w:pict>
               <v:oval w14:anchorId="4995319E" id="Oval 118" o:spid="_x0000_s1044" style="position:absolute;margin-left:114.45pt;margin-top:267.65pt;width:44.5pt;height:21.85pt;z-index:251896832;visibility:visible;mso-wrap-style:square;mso-width-percent:0;mso-height-percent:0;mso-wrap-distance-left:9pt;mso-wrap-distance-top:0;mso-wrap-distance-right:9pt;mso-wrap-distance-bottom:0;mso-position-horizontal:absolute;mso-position-horizontal-relative:margin;mso-position-vertical:absolute;mso-position-vertical-relative:text;mso-width-percent:0;mso-height-percent:0;mso-width-relative:margin;mso-height-relative:margin;v-text-anchor:middle" o:gfxdata="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" fillcolor="window" strokecolor="windowText">
                 <v:stroke joinstyle="miter"/>
@@ -4595,7 +4811,7 @@
         <mc:AlternateContent>
           <mc:Choice Requires="wps">
             <w:drawing>
-              <wp:anchor distT="0" distB="0" distL="114300" distR="114300" simplePos="0" relativeHeight="251960320" behindDoc="0" locked="0" layoutInCell="1" allowOverlap="1" wp14:anchorId="36E891BE" wp14:editId="132BFED1">
+              <wp:anchor distT="0" distB="0" distL="114300" distR="114300" simplePos="0" relativeHeight="251960320" behindDoc="0" locked="0" layoutInCell="1" allowOverlap="1" wp14:anchorId="0F9FA986" wp14:editId="7B373CAA">
                 <wp:simplePos x="0" y="0"/>
                 <wp:positionH relativeFrom="margin">
                   <wp:posOffset>1930357</wp:posOffset>
@@ -4674,7 +4890,7 @@
               </wp:anchor>
             </w:drawing>
           </mc:Choice>
-          <mc:Fallback xmlns:w16se="http://schemas.microsoft.com/office/word/2015/wordml/symex" xmlns:w15="http://schemas.microsoft.com/office/word/2012/wordml" xmlns:cx5="http://schemas.microsoft.com/office/drawing/2016/5/11/chartex" xmlns:cx4="http://schemas.microsoft.com/office/drawing/2016/5/10/chartex" xmlns:cx3="http://schemas.microsoft.com/office/drawing/2016/5/9/chartex" xmlns:cx2="http://schemas.microsoft.com/office/drawing/2015/10/21/chartex" xmlns:cx1="http://schemas.microsoft.com/office/drawing/2015/9/8/chartex" xmlns:cx="http://schemas.microsoft.com/office/drawing/2014/chartex">
+          <mc:Fallback xmlns:cx="http://schemas.microsoft.com/office/drawing/2014/chartex" xmlns:cx1="http://schemas.microsoft.com/office/drawing/2015/9/8/chartex" xmlns:cx2="http://schemas.microsoft.com/office/drawing/2015/10/21/chartex" xmlns:cx3="http://schemas.microsoft.com/office/drawing/2016/5/9/chartex" xmlns:cx4="http://schemas.microsoft.com/office/drawing/2016/5/10/chartex" xmlns:cx5="http://schemas.microsoft.com/office/drawing/2016/5/11/chartex" xmlns:w15="http://schemas.microsoft.com/office/word/2012/wordml" xmlns:w16se="http://schemas.microsoft.com/office/word/2015/wordml/symex">
             <w:pict>
               <v:oval w14:anchorId="0C9FA3AA" id="Oval 29" o:spid="_x0000_s1045" style="position:absolute;margin-left:152pt;margin-top:285.35pt;width:44.6pt;height:22.55pt;z-index:251960320;visibility:visible;mso-wrap-style:square;mso-width-percent:0;mso-height-percent:0;mso-wrap-distance-left:9pt;mso-wrap-distance-top:0;mso-wrap-distance-right:9pt;mso-wrap-distance-bottom:0;mso-position-horizontal:absolute;mso-position-horizontal-relative:margin;mso-position-vertical:absolute;mso-position-vertical-relative:text;mso-width-percent:0;mso-height-percent:0;mso-width-relative:margin;mso-height-relative:margin;v-text-anchor:middle" o:gfxdata="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" fillcolor="window" strokecolor="windowText">
                 <v:stroke joinstyle="miter"/>
@@ -4716,7 +4932,7 @@
         <mc:AlternateContent>
           <mc:Choice Requires="wps">
             <w:drawing>
-              <wp:anchor distT="0" distB="0" distL="114300" distR="114300" simplePos="0" relativeHeight="251964416" behindDoc="0" locked="0" layoutInCell="1" allowOverlap="1" wp14:anchorId="19DB54C5" wp14:editId="0E4FCFED">
+              <wp:anchor distT="0" distB="0" distL="114300" distR="114300" simplePos="0" relativeHeight="251964416" behindDoc="0" locked="0" layoutInCell="1" allowOverlap="1" wp14:anchorId="111F2E70" wp14:editId="744528B8">
                 <wp:simplePos x="0" y="0"/>
                 <wp:positionH relativeFrom="margin">
                   <wp:posOffset>2076212</wp:posOffset>
@@ -4795,7 +5011,7 @@
               </wp:anchor>
             </w:drawing>
           </mc:Choice>
-          <mc:Fallback xmlns:w16se="http://schemas.microsoft.com/office/word/2015/wordml/symex" xmlns:w15="http://schemas.microsoft.com/office/word/2012/wordml" xmlns:cx5="http://schemas.microsoft.com/office/drawing/2016/5/11/chartex" xmlns:cx4="http://schemas.microsoft.com/office/drawing/2016/5/10/chartex" xmlns:cx3="http://schemas.microsoft.com/office/drawing/2016/5/9/chartex" xmlns:cx2="http://schemas.microsoft.com/office/drawing/2015/10/21/chartex" xmlns:cx1="http://schemas.microsoft.com/office/drawing/2015/9/8/chartex" xmlns:cx="http://schemas.microsoft.com/office/drawing/2014/chartex">
+          <mc:Fallback xmlns:cx="http://schemas.microsoft.com/office/drawing/2014/chartex" xmlns:cx1="http://schemas.microsoft.com/office/drawing/2015/9/8/chartex" xmlns:cx2="http://schemas.microsoft.com/office/drawing/2015/10/21/chartex" xmlns:cx3="http://schemas.microsoft.com/office/drawing/2016/5/9/chartex" xmlns:cx4="http://schemas.microsoft.com/office/drawing/2016/5/10/chartex" xmlns:cx5="http://schemas.microsoft.com/office/drawing/2016/5/11/chartex" xmlns:w15="http://schemas.microsoft.com/office/word/2012/wordml" xmlns:w16se="http://schemas.microsoft.com/office/word/2015/wordml/symex">
             <w:pict>
               <v:oval w14:anchorId="4AEC1A72" id="Oval 63" o:spid="_x0000_s1046" style="position:absolute;margin-left:163.5pt;margin-top:310.05pt;width:50.1pt;height:24.75pt;z-index:251964416;visibility:visible;mso-wrap-style:square;mso-width-percent:0;mso-height-percent:0;mso-wrap-distance-left:9pt;mso-wrap-distance-top:0;mso-wrap-distance-right:9pt;mso-wrap-distance-bottom:0;mso-position-horizontal:absolute;mso-position-horizontal-relative:margin;mso-position-vertical:absolute;mso-position-vertical-relative:text;mso-width-percent:0;mso-height-percent:0;mso-width-relative:margin;mso-height-relative:margin;v-text-anchor:middle" o:gfxdata="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" fillcolor="window" strokecolor="windowText">
                 <v:stroke joinstyle="miter"/>
@@ -4837,7 +5053,7 @@
         <mc:AlternateContent>
           <mc:Choice Requires="wps">
             <w:drawing>
-              <wp:anchor distT="0" distB="0" distL="114300" distR="114300" simplePos="0" relativeHeight="251966464" behindDoc="0" locked="0" layoutInCell="1" allowOverlap="1" wp14:anchorId="26E88014" wp14:editId="408655F5">
+              <wp:anchor distT="0" distB="0" distL="114300" distR="114300" simplePos="0" relativeHeight="251966464" behindDoc="0" locked="0" layoutInCell="1" allowOverlap="1" wp14:anchorId="1C38173A" wp14:editId="2EDFD3A1">
                 <wp:simplePos x="0" y="0"/>
                 <wp:positionH relativeFrom="margin">
                   <wp:posOffset>1631264</wp:posOffset>
@@ -4897,7 +5113,7 @@
               </wp:anchor>
             </w:drawing>
           </mc:Choice>
-          <mc:Fallback xmlns:w16se="http://schemas.microsoft.com/office/word/2015/wordml/symex" xmlns:w15="http://schemas.microsoft.com/office/word/2012/wordml" xmlns:cx5="http://schemas.microsoft.com/office/drawing/2016/5/11/chartex" xmlns:cx4="http://schemas.microsoft.com/office/drawing/2016/5/10/chartex" xmlns:cx3="http://schemas.microsoft.com/office/drawing/2016/5/9/chartex" xmlns:cx2="http://schemas.microsoft.com/office/drawing/2015/10/21/chartex" xmlns:cx1="http://schemas.microsoft.com/office/drawing/2015/9/8/chartex" xmlns:cx="http://schemas.microsoft.com/office/drawing/2014/chartex">
+          <mc:Fallback xmlns:cx="http://schemas.microsoft.com/office/drawing/2014/chartex" xmlns:cx1="http://schemas.microsoft.com/office/drawing/2015/9/8/chartex" xmlns:cx2="http://schemas.microsoft.com/office/drawing/2015/10/21/chartex" xmlns:cx3="http://schemas.microsoft.com/office/drawing/2016/5/9/chartex" xmlns:cx4="http://schemas.microsoft.com/office/drawing/2016/5/10/chartex" xmlns:cx5="http://schemas.microsoft.com/office/drawing/2016/5/11/chartex" xmlns:w15="http://schemas.microsoft.com/office/word/2012/wordml" xmlns:w16se="http://schemas.microsoft.com/office/word/2015/wordml/symex">
             <w:pict>
               <v:line w14:anchorId="4D857A40" id="Conexão reta 86" o:spid="_x0000_s1026" style="position:absolute;flip:x y;z-index:251966464;visibility:visible;mso-wrap-style:square;mso-width-percent:0;mso-height-percent:0;mso-wrap-distance-left:9pt;mso-wrap-distance-top:0;mso-wrap-distance-right:9pt;mso-wrap-distance-bottom:0;mso-position-horizontal:absolute;mso-position-horizontal-relative:margin;mso-position-vertical:absolute;mso-position-vertical-relative:text;mso-width-percent:0;mso-height-percent:0;mso-width-relative:margin;mso-height-relative:margin" from="128.45pt,313.55pt" to="163.6pt,320.4pt" o:gfxdata="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" strokecolor="#7f7f7f [1612]" strokeweight="1.75pt">
                 <v:stroke joinstyle="miter"/>
@@ -4915,7 +5131,7 @@
         <mc:AlternateContent>
           <mc:Choice Requires="wps">
             <w:drawing>
-              <wp:anchor distT="0" distB="0" distL="114300" distR="114300" simplePos="0" relativeHeight="251962368" behindDoc="0" locked="0" layoutInCell="1" allowOverlap="1" wp14:anchorId="7C9C77E9" wp14:editId="19B112AB">
+              <wp:anchor distT="0" distB="0" distL="114300" distR="114300" simplePos="0" relativeHeight="251962368" behindDoc="0" locked="0" layoutInCell="1" allowOverlap="1" wp14:anchorId="5BC68CDF" wp14:editId="6B17287E">
                 <wp:simplePos x="0" y="0"/>
                 <wp:positionH relativeFrom="margin">
                   <wp:posOffset>1631263</wp:posOffset>
@@ -4975,7 +5191,7 @@
               </wp:anchor>
             </w:drawing>
           </mc:Choice>
-          <mc:Fallback xmlns:w16se="http://schemas.microsoft.com/office/word/2015/wordml/symex" xmlns:w15="http://schemas.microsoft.com/office/word/2012/wordml" xmlns:cx5="http://schemas.microsoft.com/office/drawing/2016/5/11/chartex" xmlns:cx4="http://schemas.microsoft.com/office/drawing/2016/5/10/chartex" xmlns:cx3="http://schemas.microsoft.com/office/drawing/2016/5/9/chartex" xmlns:cx2="http://schemas.microsoft.com/office/drawing/2015/10/21/chartex" xmlns:cx1="http://schemas.microsoft.com/office/drawing/2015/9/8/chartex" xmlns:cx="http://schemas.microsoft.com/office/drawing/2014/chartex">
+          <mc:Fallback xmlns:cx="http://schemas.microsoft.com/office/drawing/2014/chartex" xmlns:cx1="http://schemas.microsoft.com/office/drawing/2015/9/8/chartex" xmlns:cx2="http://schemas.microsoft.com/office/drawing/2015/10/21/chartex" xmlns:cx3="http://schemas.microsoft.com/office/drawing/2016/5/9/chartex" xmlns:cx4="http://schemas.microsoft.com/office/drawing/2016/5/10/chartex" xmlns:cx5="http://schemas.microsoft.com/office/drawing/2016/5/11/chartex" xmlns:w15="http://schemas.microsoft.com/office/word/2012/wordml" xmlns:w16se="http://schemas.microsoft.com/office/word/2015/wordml/symex">
             <w:pict>
               <v:line w14:anchorId="51D8A2CF" id="Conexão reta 62" o:spid="_x0000_s1026" style="position:absolute;flip:x;z-index:251962368;visibility:visible;mso-wrap-style:square;mso-width-percent:0;mso-height-percent:0;mso-wrap-distance-left:9pt;mso-wrap-distance-top:0;mso-wrap-distance-right:9pt;mso-wrap-distance-bottom:0;mso-position-horizontal:absolute;mso-position-horizontal-relative:margin;mso-position-vertical:absolute;mso-position-vertical-relative:text;mso-width-percent:0;mso-height-percent:0;mso-width-relative:margin;mso-height-relative:margin" from="128.45pt,296.8pt" to="152.65pt,303.75pt" o:gfxdata="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" strokecolor="#7f7f7f [1612]" strokeweight="1.75pt">
                 <v:stroke joinstyle="miter"/>
@@ -4993,7 +5209,7 @@
         <mc:AlternateContent>
           <mc:Choice Requires="wps">
             <w:drawing>
-              <wp:anchor distT="0" distB="0" distL="114300" distR="114300" simplePos="0" relativeHeight="251898880" behindDoc="0" locked="0" layoutInCell="1" allowOverlap="1" wp14:anchorId="3925E8B0" wp14:editId="7E5C751C">
+              <wp:anchor distT="0" distB="0" distL="114300" distR="114300" simplePos="0" relativeHeight="251898880" behindDoc="0" locked="0" layoutInCell="1" allowOverlap="1" wp14:anchorId="72794FAC" wp14:editId="32F27AE3">
                 <wp:simplePos x="0" y="0"/>
                 <wp:positionH relativeFrom="margin">
                   <wp:posOffset>1623948</wp:posOffset>
@@ -5053,7 +5269,7 @@
               </wp:anchor>
             </w:drawing>
           </mc:Choice>
-          <mc:Fallback xmlns:w16se="http://schemas.microsoft.com/office/word/2015/wordml/symex" xmlns:w15="http://schemas.microsoft.com/office/word/2012/wordml" xmlns:cx5="http://schemas.microsoft.com/office/drawing/2016/5/11/chartex" xmlns:cx4="http://schemas.microsoft.com/office/drawing/2016/5/10/chartex" xmlns:cx3="http://schemas.microsoft.com/office/drawing/2016/5/9/chartex" xmlns:cx2="http://schemas.microsoft.com/office/drawing/2015/10/21/chartex" xmlns:cx1="http://schemas.microsoft.com/office/drawing/2015/9/8/chartex" xmlns:cx="http://schemas.microsoft.com/office/drawing/2014/chartex">
+          <mc:Fallback xmlns:cx="http://schemas.microsoft.com/office/drawing/2014/chartex" xmlns:cx1="http://schemas.microsoft.com/office/drawing/2015/9/8/chartex" xmlns:cx2="http://schemas.microsoft.com/office/drawing/2015/10/21/chartex" xmlns:cx3="http://schemas.microsoft.com/office/drawing/2016/5/9/chartex" xmlns:cx4="http://schemas.microsoft.com/office/drawing/2016/5/10/chartex" xmlns:cx5="http://schemas.microsoft.com/office/drawing/2016/5/11/chartex" xmlns:w15="http://schemas.microsoft.com/office/word/2012/wordml" xmlns:w16se="http://schemas.microsoft.com/office/word/2015/wordml/symex">
             <w:pict>
               <v:line w14:anchorId="05C37DE3" id="Conexão reta 119" o:spid="_x0000_s1026" style="position:absolute;flip:x;z-index:251898880;visibility:visible;mso-wrap-style:square;mso-width-percent:0;mso-height-percent:0;mso-wrap-distance-left:9pt;mso-wrap-distance-top:0;mso-wrap-distance-right:9pt;mso-wrap-distance-bottom:0;mso-position-horizontal:absolute;mso-position-horizontal-relative:margin;mso-position-vertical:absolute;mso-position-vertical-relative:text;mso-width-percent:0;mso-height-percent:0;mso-width-relative:margin;mso-height-relative:margin" from="127.85pt,289.35pt" to="133.6pt,296.85pt" o:gfxdata="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" strokecolor="#7f7f7f [1612]" strokeweight="1.75pt">
                 <v:stroke joinstyle="miter"/>
@@ -5071,7 +5287,7 @@
         <mc:AlternateContent>
           <mc:Choice Requires="wps">
             <w:drawing>
-              <wp:anchor distT="0" distB="0" distL="114300" distR="114300" simplePos="0" relativeHeight="251719680" behindDoc="0" locked="0" layoutInCell="1" allowOverlap="1" wp14:anchorId="3C05B6D2" wp14:editId="424375AC">
+              <wp:anchor distT="0" distB="0" distL="114300" distR="114300" simplePos="0" relativeHeight="251719680" behindDoc="0" locked="0" layoutInCell="1" allowOverlap="1" wp14:anchorId="1B61249E" wp14:editId="78C6862E">
                 <wp:simplePos x="0" y="0"/>
                 <wp:positionH relativeFrom="column">
                   <wp:posOffset>950595</wp:posOffset>
@@ -5131,7 +5347,7 @@
               </wp:anchor>
             </w:drawing>
           </mc:Choice>
-          <mc:Fallback xmlns:w16se="http://schemas.microsoft.com/office/word/2015/wordml/symex" xmlns:w15="http://schemas.microsoft.com/office/word/2012/wordml" xmlns:cx5="http://schemas.microsoft.com/office/drawing/2016/5/11/chartex" xmlns:cx4="http://schemas.microsoft.com/office/drawing/2016/5/10/chartex" xmlns:cx3="http://schemas.microsoft.com/office/drawing/2016/5/9/chartex" xmlns:cx2="http://schemas.microsoft.com/office/drawing/2015/10/21/chartex" xmlns:cx1="http://schemas.microsoft.com/office/drawing/2015/9/8/chartex" xmlns:cx="http://schemas.microsoft.com/office/drawing/2014/chartex">
+          <mc:Fallback xmlns:cx="http://schemas.microsoft.com/office/drawing/2014/chartex" xmlns:cx1="http://schemas.microsoft.com/office/drawing/2015/9/8/chartex" xmlns:cx2="http://schemas.microsoft.com/office/drawing/2015/10/21/chartex" xmlns:cx3="http://schemas.microsoft.com/office/drawing/2016/5/9/chartex" xmlns:cx4="http://schemas.microsoft.com/office/drawing/2016/5/10/chartex" xmlns:cx5="http://schemas.microsoft.com/office/drawing/2016/5/11/chartex" xmlns:w15="http://schemas.microsoft.com/office/word/2012/wordml" xmlns:w16se="http://schemas.microsoft.com/office/word/2015/wordml/symex">
             <w:pict>
               <v:line w14:anchorId="2AB1487C" id="Conexão reta 31" o:spid="_x0000_s1026" style="position:absolute;z-index:251719680;visibility:visible;mso-wrap-style:square;mso-width-percent:0;mso-height-percent:0;mso-wrap-distance-left:9pt;mso-wrap-distance-top:0;mso-wrap-distance-right:9pt;mso-wrap-distance-bottom:0;mso-position-horizontal:absolute;mso-position-horizontal-relative:text;mso-position-vertical:absolute;mso-position-vertical-relative:text;mso-width-percent:0;mso-height-percent:0;mso-width-relative:margin;mso-height-relative:margin" from="74.85pt,219.75pt" to="91.75pt,219.75pt" o:gfxdata="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" strokecolor="#7f7f7f [1612]" strokeweight="1.75pt">
                 <v:stroke joinstyle="miter"/>
@@ -5148,7 +5364,7 @@
         <mc:AlternateContent>
           <mc:Choice Requires="wpg">
             <w:drawing>
-              <wp:anchor distT="0" distB="0" distL="114300" distR="114300" simplePos="0" relativeHeight="251716608" behindDoc="0" locked="0" layoutInCell="1" allowOverlap="1" wp14:anchorId="31062A17" wp14:editId="54898FB1">
+              <wp:anchor distT="0" distB="0" distL="114300" distR="114300" simplePos="0" relativeHeight="251716608" behindDoc="0" locked="0" layoutInCell="1" allowOverlap="1" wp14:anchorId="7316892B" wp14:editId="42993D91">
                 <wp:simplePos x="0" y="0"/>
                 <wp:positionH relativeFrom="column">
                   <wp:posOffset>511810</wp:posOffset>
@@ -5526,7 +5742,7 @@
               </wp:anchor>
             </w:drawing>
           </mc:Choice>
-          <mc:Fallback xmlns:w16se="http://schemas.microsoft.com/office/word/2015/wordml/symex" xmlns:w15="http://schemas.microsoft.com/office/word/2012/wordml" xmlns:cx5="http://schemas.microsoft.com/office/drawing/2016/5/11/chartex" xmlns:cx4="http://schemas.microsoft.com/office/drawing/2016/5/10/chartex" xmlns:cx3="http://schemas.microsoft.com/office/drawing/2016/5/9/chartex" xmlns:cx2="http://schemas.microsoft.com/office/drawing/2015/10/21/chartex" xmlns:cx1="http://schemas.microsoft.com/office/drawing/2015/9/8/chartex" xmlns:cx="http://schemas.microsoft.com/office/drawing/2014/chartex">
+          <mc:Fallback xmlns:cx="http://schemas.microsoft.com/office/drawing/2014/chartex" xmlns:cx1="http://schemas.microsoft.com/office/drawing/2015/9/8/chartex" xmlns:cx2="http://schemas.microsoft.com/office/drawing/2015/10/21/chartex" xmlns:cx3="http://schemas.microsoft.com/office/drawing/2016/5/9/chartex" xmlns:cx4="http://schemas.microsoft.com/office/drawing/2016/5/10/chartex" xmlns:cx5="http://schemas.microsoft.com/office/drawing/2016/5/11/chartex" xmlns:w15="http://schemas.microsoft.com/office/word/2012/wordml" xmlns:w16se="http://schemas.microsoft.com/office/word/2015/wordml/symex">
             <w:pict>
               <v:group id="Grupo 33" o:spid="_x0000_s1047" style="position:absolute;margin-left:40.3pt;margin-top:188.55pt;width:87.6pt;height:190.15pt;flip:y;z-index:251716608;mso-width-relative:margin;mso-height-relative:margin" coordsize="11129,22035" o:gfxdata="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">
                 <v:rect id="Retângulo 11" o:spid="_x0000_s1048" style="position:absolute;top:12898;width:10572;height:2953;rotation:180;visibility:visible;mso-wrap-style:square;v-text-anchor:middle" o:gfxdata="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" filled="f" strokecolor="windowText" strokeweight="1.25pt">
@@ -5699,7 +5915,7 @@
         <mc:AlternateContent>
           <mc:Choice Requires="wps">
             <w:drawing>
-              <wp:anchor distT="0" distB="0" distL="114300" distR="114300" simplePos="0" relativeHeight="251958272" behindDoc="0" locked="0" layoutInCell="1" allowOverlap="1" wp14:anchorId="3C5A6340" wp14:editId="729E61F1">
+              <wp:anchor distT="0" distB="0" distL="114300" distR="114300" simplePos="0" relativeHeight="251958272" behindDoc="0" locked="0" layoutInCell="1" allowOverlap="1" wp14:anchorId="0BDBC2C3" wp14:editId="08CB7993">
                 <wp:simplePos x="0" y="0"/>
                 <wp:positionH relativeFrom="column">
                   <wp:posOffset>5310810</wp:posOffset>
@@ -5775,7 +5991,7 @@
               </wp:anchor>
             </w:drawing>
           </mc:Choice>
-          <mc:Fallback xmlns:w16se="http://schemas.microsoft.com/office/word/2015/wordml/symex" xmlns:w15="http://schemas.microsoft.com/office/word/2012/wordml" xmlns:cx5="http://schemas.microsoft.com/office/drawing/2016/5/11/chartex" xmlns:cx4="http://schemas.microsoft.com/office/drawing/2016/5/10/chartex" xmlns:cx3="http://schemas.microsoft.com/office/drawing/2016/5/9/chartex" xmlns:cx2="http://schemas.microsoft.com/office/drawing/2015/10/21/chartex" xmlns:cx1="http://schemas.microsoft.com/office/drawing/2015/9/8/chartex" xmlns:cx="http://schemas.microsoft.com/office/drawing/2014/chartex">
+          <mc:Fallback xmlns:cx="http://schemas.microsoft.com/office/drawing/2014/chartex" xmlns:cx1="http://schemas.microsoft.com/office/drawing/2015/9/8/chartex" xmlns:cx2="http://schemas.microsoft.com/office/drawing/2015/10/21/chartex" xmlns:cx3="http://schemas.microsoft.com/office/drawing/2016/5/9/chartex" xmlns:cx4="http://schemas.microsoft.com/office/drawing/2016/5/10/chartex" xmlns:cx5="http://schemas.microsoft.com/office/drawing/2016/5/11/chartex" xmlns:w15="http://schemas.microsoft.com/office/word/2012/wordml" xmlns:w16se="http://schemas.microsoft.com/office/word/2015/wordml/symex">
             <w:pict>
               <v:shape w14:anchorId="1DC106CC" id="Retângulo: Canto Dobrado 23" o:spid="_x0000_s1055" type="#_x0000_t65" style="position:absolute;margin-left:418.15pt;margin-top:391.9pt;width:134.2pt;height:75.45pt;z-index:251958272;visibility:visible;mso-wrap-style:square;mso-width-percent:0;mso-height-percent:0;mso-wrap-distance-left:9pt;mso-wrap-distance-top:0;mso-wrap-distance-right:9pt;mso-wrap-distance-bottom:0;mso-position-horizontal:absolute;mso-position-horizontal-relative:text;mso-position-vertical:absolute;mso-position-vertical-relative:text;mso-width-percent:0;mso-height-percent:0;mso-width-relative:margin;mso-height-relative:margin;v-text-anchor:middle" o:gfxdata="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" adj="18000" fillcolor="#ffc310 [3031]" stroked="f">
                 <v:fill color2="#fcbd00 [3175]" rotate="t" colors="0 #ffc746;.5 #ffc600;1 #e5b600" focus="100%" type="gradient">
@@ -5813,7 +6029,7 @@
         <mc:AlternateContent>
           <mc:Choice Requires="wps">
             <w:drawing>
-              <wp:anchor distT="0" distB="0" distL="114300" distR="114300" simplePos="0" relativeHeight="251945984" behindDoc="0" locked="0" layoutInCell="1" allowOverlap="1" wp14:anchorId="412056A2" wp14:editId="10A856E7">
+              <wp:anchor distT="0" distB="0" distL="114300" distR="114300" simplePos="0" relativeHeight="251945984" behindDoc="0" locked="0" layoutInCell="1" allowOverlap="1" wp14:anchorId="0103C1DD" wp14:editId="0830FD60">
                 <wp:simplePos x="0" y="0"/>
                 <wp:positionH relativeFrom="column">
                   <wp:posOffset>7170487</wp:posOffset>
@@ -5909,7 +6125,7 @@
               </wp:anchor>
             </w:drawing>
           </mc:Choice>
-          <mc:Fallback xmlns:w16se="http://schemas.microsoft.com/office/word/2015/wordml/symex" xmlns:w15="http://schemas.microsoft.com/office/word/2012/wordml" xmlns:cx5="http://schemas.microsoft.com/office/drawing/2016/5/11/chartex" xmlns:cx4="http://schemas.microsoft.com/office/drawing/2016/5/10/chartex" xmlns:cx3="http://schemas.microsoft.com/office/drawing/2016/5/9/chartex" xmlns:cx2="http://schemas.microsoft.com/office/drawing/2015/10/21/chartex" xmlns:cx1="http://schemas.microsoft.com/office/drawing/2015/9/8/chartex" xmlns:cx="http://schemas.microsoft.com/office/drawing/2014/chartex">
+          <mc:Fallback xmlns:cx="http://schemas.microsoft.com/office/drawing/2014/chartex" xmlns:cx1="http://schemas.microsoft.com/office/drawing/2015/9/8/chartex" xmlns:cx2="http://schemas.microsoft.com/office/drawing/2015/10/21/chartex" xmlns:cx3="http://schemas.microsoft.com/office/drawing/2016/5/9/chartex" xmlns:cx4="http://schemas.microsoft.com/office/drawing/2016/5/10/chartex" xmlns:cx5="http://schemas.microsoft.com/office/drawing/2016/5/11/chartex" xmlns:w15="http://schemas.microsoft.com/office/word/2012/wordml" xmlns:w16se="http://schemas.microsoft.com/office/word/2015/wordml/symex">
             <w:pict>
               <v:shapetype w14:anchorId="467602EE" id="_x0000_t65" coordsize="21600,21600" o:spt="65" adj="18900" path="m,l,21600@0,21600,21600@0,21600,xem@0,21600nfl@3@5c@7@9@11@13,21600@0e">
                 <v:formulas>
@@ -5990,7 +6206,7 @@
         <mc:AlternateContent>
           <mc:Choice Requires="wps">
             <w:drawing>
-              <wp:anchor distT="0" distB="0" distL="114300" distR="114300" simplePos="0" relativeHeight="251954176" behindDoc="0" locked="0" layoutInCell="1" allowOverlap="1" wp14:anchorId="251A8B6D" wp14:editId="06638E39">
+              <wp:anchor distT="0" distB="0" distL="114300" distR="114300" simplePos="0" relativeHeight="251954176" behindDoc="0" locked="0" layoutInCell="1" allowOverlap="1" wp14:anchorId="5A75074B" wp14:editId="56A5AF29">
                 <wp:simplePos x="0" y="0"/>
                 <wp:positionH relativeFrom="margin">
                   <wp:posOffset>7715650</wp:posOffset>
@@ -6050,7 +6266,7 @@
               </wp:anchor>
             </w:drawing>
           </mc:Choice>
-          <mc:Fallback xmlns:w16se="http://schemas.microsoft.com/office/word/2015/wordml/symex" xmlns:w15="http://schemas.microsoft.com/office/word/2012/wordml" xmlns:cx5="http://schemas.microsoft.com/office/drawing/2016/5/11/chartex" xmlns:cx4="http://schemas.microsoft.com/office/drawing/2016/5/10/chartex" xmlns:cx3="http://schemas.microsoft.com/office/drawing/2016/5/9/chartex" xmlns:cx2="http://schemas.microsoft.com/office/drawing/2015/10/21/chartex" xmlns:cx1="http://schemas.microsoft.com/office/drawing/2015/9/8/chartex" xmlns:cx="http://schemas.microsoft.com/office/drawing/2014/chartex">
+          <mc:Fallback xmlns:cx="http://schemas.microsoft.com/office/drawing/2014/chartex" xmlns:cx1="http://schemas.microsoft.com/office/drawing/2015/9/8/chartex" xmlns:cx2="http://schemas.microsoft.com/office/drawing/2015/10/21/chartex" xmlns:cx3="http://schemas.microsoft.com/office/drawing/2016/5/9/chartex" xmlns:cx4="http://schemas.microsoft.com/office/drawing/2016/5/10/chartex" xmlns:cx5="http://schemas.microsoft.com/office/drawing/2016/5/11/chartex" xmlns:w15="http://schemas.microsoft.com/office/word/2012/wordml" xmlns:w16se="http://schemas.microsoft.com/office/word/2015/wordml/symex">
             <w:pict>
               <v:line w14:anchorId="07FD78B7" id="Conexão reta 147" o:spid="_x0000_s1026" style="position:absolute;flip:y;z-index:251954176;visibility:visible;mso-wrap-style:square;mso-width-percent:0;mso-height-percent:0;mso-wrap-distance-left:9pt;mso-wrap-distance-top:0;mso-wrap-distance-right:9pt;mso-wrap-distance-bottom:0;mso-position-horizontal:absolute;mso-position-horizontal-relative:margin;mso-position-vertical:absolute;mso-position-vertical-relative:text;mso-width-percent:0;mso-height-percent:0;mso-width-relative:margin;mso-height-relative:margin" from="607.55pt,344.85pt" to="617.95pt,350.25pt" o:gfxdata="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" strokecolor="#7f7f7f [1612]" strokeweight="1.75pt">
                 <v:stroke joinstyle="miter"/>
@@ -6068,7 +6284,7 @@
         <mc:AlternateContent>
           <mc:Choice Requires="wps">
             <w:drawing>
-              <wp:anchor distT="0" distB="0" distL="114300" distR="114300" simplePos="0" relativeHeight="251952128" behindDoc="0" locked="0" layoutInCell="1" allowOverlap="1" wp14:anchorId="3453C7F8" wp14:editId="0D2B55D4">
+              <wp:anchor distT="0" distB="0" distL="114300" distR="114300" simplePos="0" relativeHeight="251952128" behindDoc="0" locked="0" layoutInCell="1" allowOverlap="1" wp14:anchorId="2D3D9110" wp14:editId="2DF2CC22">
                 <wp:simplePos x="0" y="0"/>
                 <wp:positionH relativeFrom="margin">
                   <wp:posOffset>7847216</wp:posOffset>
@@ -6160,7 +6376,7 @@
               </wp:anchor>
             </w:drawing>
           </mc:Choice>
-          <mc:Fallback xmlns:w16se="http://schemas.microsoft.com/office/word/2015/wordml/symex" xmlns:w15="http://schemas.microsoft.com/office/word/2012/wordml" xmlns:cx5="http://schemas.microsoft.com/office/drawing/2016/5/11/chartex" xmlns:cx4="http://schemas.microsoft.com/office/drawing/2016/5/10/chartex" xmlns:cx3="http://schemas.microsoft.com/office/drawing/2016/5/9/chartex" xmlns:cx2="http://schemas.microsoft.com/office/drawing/2015/10/21/chartex" xmlns:cx1="http://schemas.microsoft.com/office/drawing/2015/9/8/chartex" xmlns:cx="http://schemas.microsoft.com/office/drawing/2014/chartex">
+          <mc:Fallback xmlns:cx="http://schemas.microsoft.com/office/drawing/2014/chartex" xmlns:cx1="http://schemas.microsoft.com/office/drawing/2015/9/8/chartex" xmlns:cx2="http://schemas.microsoft.com/office/drawing/2015/10/21/chartex" xmlns:cx3="http://schemas.microsoft.com/office/drawing/2016/5/9/chartex" xmlns:cx4="http://schemas.microsoft.com/office/drawing/2016/5/10/chartex" xmlns:cx5="http://schemas.microsoft.com/office/drawing/2016/5/11/chartex" xmlns:w15="http://schemas.microsoft.com/office/word/2012/wordml" xmlns:w16se="http://schemas.microsoft.com/office/word/2015/wordml/symex">
             <w:pict>
               <v:oval w14:anchorId="1F74A538" id="Oval 146" o:spid="_x0000_s1027" style="position:absolute;margin-left:617.9pt;margin-top:330.7pt;width:48.7pt;height:25.4pt;z-index:251952128;visibility:visible;mso-wrap-style:square;mso-width-percent:0;mso-height-percent:0;mso-wrap-distance-left:9pt;mso-wrap-distance-top:0;mso-wrap-distance-right:9pt;mso-wrap-distance-bottom:0;mso-position-horizontal:absolute;mso-position-horizontal-relative:margin;mso-position-vertical:absolute;mso-position-vertical-relative:text;mso-width-percent:0;mso-height-percent:0;mso-width-relative:margin;mso-height-relative:margin;v-text-anchor:middle" o:gfxdata="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" fillcolor="white [3212]" strokecolor="black [3213]">
                 <v:stroke joinstyle="miter"/>
@@ -6202,7 +6418,7 @@
         <mc:AlternateContent>
           <mc:Choice Requires="wps">
             <w:drawing>
-              <wp:anchor distT="0" distB="0" distL="114300" distR="114300" simplePos="0" relativeHeight="251950080" behindDoc="0" locked="0" layoutInCell="1" allowOverlap="1" wp14:anchorId="52886C99" wp14:editId="56BB0777">
+              <wp:anchor distT="0" distB="0" distL="114300" distR="114300" simplePos="0" relativeHeight="251950080" behindDoc="0" locked="0" layoutInCell="1" allowOverlap="1" wp14:anchorId="568E0C77" wp14:editId="22812273">
                 <wp:simplePos x="0" y="0"/>
                 <wp:positionH relativeFrom="margin">
                   <wp:posOffset>6457689</wp:posOffset>
@@ -6262,7 +6478,7 @@
               </wp:anchor>
             </w:drawing>
           </mc:Choice>
-          <mc:Fallback xmlns:w16se="http://schemas.microsoft.com/office/word/2015/wordml/symex" xmlns:w15="http://schemas.microsoft.com/office/word/2012/wordml" xmlns:cx5="http://schemas.microsoft.com/office/drawing/2016/5/11/chartex" xmlns:cx4="http://schemas.microsoft.com/office/drawing/2016/5/10/chartex" xmlns:cx3="http://schemas.microsoft.com/office/drawing/2016/5/9/chartex" xmlns:cx2="http://schemas.microsoft.com/office/drawing/2015/10/21/chartex" xmlns:cx1="http://schemas.microsoft.com/office/drawing/2015/9/8/chartex" xmlns:cx="http://schemas.microsoft.com/office/drawing/2014/chartex">
+          <mc:Fallback xmlns:cx="http://schemas.microsoft.com/office/drawing/2014/chartex" xmlns:cx1="http://schemas.microsoft.com/office/drawing/2015/9/8/chartex" xmlns:cx2="http://schemas.microsoft.com/office/drawing/2015/10/21/chartex" xmlns:cx3="http://schemas.microsoft.com/office/drawing/2016/5/9/chartex" xmlns:cx4="http://schemas.microsoft.com/office/drawing/2016/5/10/chartex" xmlns:cx5="http://schemas.microsoft.com/office/drawing/2016/5/11/chartex" xmlns:w15="http://schemas.microsoft.com/office/word/2012/wordml" xmlns:w16se="http://schemas.microsoft.com/office/word/2015/wordml/symex">
             <w:pict>
               <v:line w14:anchorId="6ED404FD" id="Conexão reta 145" o:spid="_x0000_s1026" style="position:absolute;flip:x y;z-index:251950080;visibility:visible;mso-wrap-style:square;mso-width-percent:0;mso-height-percent:0;mso-wrap-distance-left:9pt;mso-wrap-distance-top:0;mso-wrap-distance-right:9pt;mso-wrap-distance-bottom:0;mso-position-horizontal:absolute;mso-position-horizontal-relative:margin;mso-position-vertical:absolute;mso-position-vertical-relative:text;mso-width-percent:0;mso-height-percent:0;mso-width-relative:margin;mso-height-relative:margin" from="508.5pt,330.65pt" to="523.9pt,348.6pt" o:gfxdata="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" strokecolor="#7f7f7f [1612]" strokeweight="1.75pt">
                 <v:stroke joinstyle="miter"/>
@@ -6280,7 +6496,7 @@
         <mc:AlternateContent>
           <mc:Choice Requires="wps">
             <w:drawing>
-              <wp:anchor distT="0" distB="0" distL="114300" distR="114300" simplePos="0" relativeHeight="251948032" behindDoc="0" locked="0" layoutInCell="1" allowOverlap="1" wp14:anchorId="601A50EC" wp14:editId="6C9F4EC4">
+              <wp:anchor distT="0" distB="0" distL="114300" distR="114300" simplePos="0" relativeHeight="251948032" behindDoc="0" locked="0" layoutInCell="1" allowOverlap="1" wp14:anchorId="4F135ADC" wp14:editId="349195E5">
                 <wp:simplePos x="0" y="0"/>
                 <wp:positionH relativeFrom="margin">
                   <wp:posOffset>6144865</wp:posOffset>
@@ -6376,7 +6592,7 @@
           </mc:Choice>
           <mc:Fallback>
             <w:pict>
-              <v:oval id="Oval 144" o:spid="_x0000_s1060" style="position:absolute;margin-left:483.85pt;margin-top:305.25pt;width:45.35pt;height:25.4pt;z-index:251948032;visibility:visible;mso-wrap-style:square;mso-width-percent:0;mso-height-percent:0;mso-wrap-distance-left:9pt;mso-wrap-distance-top:0;mso-wrap-distance-right:9pt;mso-wrap-distance-bottom:0;mso-position-horizontal:absolute;mso-position-horizontal-relative:margin;mso-position-vertical:absolute;mso-position-vertical-relative:text;mso-width-percent:0;mso-height-percent:0;mso-width-relative:margin;mso-height-relative:margin;v-text-anchor:middle" o:gfxdata="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" fillcolor="white [3212]" strokecolor="black [3213]">
+              <v:oval id="Oval 144" o:spid="_x0000_s1061" style="position:absolute;margin-left:483.85pt;margin-top:305.25pt;width:45.35pt;height:25.4pt;z-index:251948032;visibility:visible;mso-wrap-style:square;mso-width-percent:0;mso-height-percent:0;mso-wrap-distance-left:9pt;mso-wrap-distance-top:0;mso-wrap-distance-right:9pt;mso-wrap-distance-bottom:0;mso-position-horizontal:absolute;mso-position-horizontal-relative:margin;mso-position-vertical:absolute;mso-position-vertical-relative:text;mso-width-percent:0;mso-height-percent:0;mso-width-relative:margin;mso-height-relative:margin;v-text-anchor:middle" o:gfxdata="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" fillcolor="white [3212]" strokecolor="black [3213]">
                 <v:stroke joinstyle="miter"/>
                 <v:textbox>
                   <w:txbxContent>
@@ -6400,218 +6616,6 @@
                           <w:lang w:val="pt-PT"/>
                         </w:rPr>
                         <w:t>codG</w:t>
-                      </w:r>
-                    </w:p>
-                  </w:txbxContent>
-                </v:textbox>
-                <w10:wrap anchorx="margin"/>
-              </v:oval>
-            </w:pict>
-          </mc:Fallback>
-        </mc:AlternateContent>
-      </w:r>
-      <w:r>
-        <w:rPr>
-          <w:noProof/>
-          <w:lang w:val="pt-PT" w:eastAsia="pt-PT"/>
-        </w:rPr>
-        <mc:AlternateContent>
-          <mc:Choice Requires="wps">
-            <w:drawing>
-              <wp:anchor distT="0" distB="0" distL="114300" distR="114300" simplePos="0" relativeHeight="251943936" behindDoc="0" locked="0" layoutInCell="1" allowOverlap="1" wp14:anchorId="3EA2B040" wp14:editId="02504C6A">
-                <wp:simplePos x="0" y="0"/>
-                <wp:positionH relativeFrom="margin">
-                  <wp:posOffset>7488370</wp:posOffset>
-                </wp:positionH>
-                <wp:positionV relativeFrom="paragraph">
-                  <wp:posOffset>3676142</wp:posOffset>
-                </wp:positionV>
-                <wp:extent cx="68823" cy="127206"/>
-                <wp:effectExtent l="0" t="0" r="26670" b="25400"/>
-                <wp:wrapNone/>
-                <wp:docPr id="142" name="Conexão reta 142"/>
-                <wp:cNvGraphicFramePr/>
-                <a:graphic xmlns:a="http://schemas.openxmlformats.org/drawingml/2006/main">
-                  <a:graphicData uri="http://schemas.microsoft.com/office/word/2010/wordprocessingShape">
-                    <wps:wsp>
-                      <wps:cNvCnPr/>
-                      <wps:spPr>
-                        <a:xfrm flipH="1" flipV="1">
-                          <a:off x="0" y="0"/>
-                          <a:ext cx="68823" cy="127206"/>
-                        </a:xfrm>
-                        <a:prstGeom prst="line">
-                          <a:avLst/>
-                        </a:prstGeom>
-                        <a:ln w="22225">
-                          <a:solidFill>
-                            <a:schemeClr val="bg1">
-                              <a:lumMod val="50000"/>
-                            </a:schemeClr>
-                          </a:solidFill>
-                        </a:ln>
-                      </wps:spPr>
-                      <wps:style>
-                        <a:lnRef idx="1">
-                          <a:schemeClr val="accent1"/>
-                        </a:lnRef>
-                        <a:fillRef idx="0">
-                          <a:schemeClr val="accent1"/>
-                        </a:fillRef>
-                        <a:effectRef idx="0">
-                          <a:schemeClr val="accent1"/>
-                        </a:effectRef>
-                        <a:fontRef idx="minor">
-                          <a:schemeClr val="tx1"/>
-                        </a:fontRef>
-                      </wps:style>
-                      <wps:bodyPr/>
-                    </wps:wsp>
-                  </a:graphicData>
-                </a:graphic>
-                <wp14:sizeRelH relativeFrom="margin">
-                  <wp14:pctWidth>0</wp14:pctWidth>
-                </wp14:sizeRelH>
-                <wp14:sizeRelV relativeFrom="margin">
-                  <wp14:pctHeight>0</wp14:pctHeight>
-                </wp14:sizeRelV>
-              </wp:anchor>
-            </w:drawing>
-          </mc:Choice>
-          <mc:Fallback>
-            <w:pict>
-              <v:line id="Conexão reta 142" o:spid="_x0000_s1026" style="position:absolute;flip:x y;z-index:251943936;visibility:visible;mso-wrap-style:square;mso-width-percent:0;mso-height-percent:0;mso-wrap-distance-left:9pt;mso-wrap-distance-top:0;mso-wrap-distance-right:9pt;mso-wrap-distance-bottom:0;mso-position-horizontal:absolute;mso-position-horizontal-relative:margin;mso-position-vertical:absolute;mso-position-vertical-relative:text;mso-width-percent:0;mso-height-percent:0;mso-width-relative:margin;mso-height-relative:margin" from="589.65pt,289.45pt" to="595.05pt,299.45pt" o:gfxdata="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" strokecolor="#7f7f7f [1612]" strokeweight="1.75pt">
-                <v:stroke joinstyle="miter"/>
-                <w10:wrap anchorx="margin"/>
-              </v:line>
-            </w:pict>
-          </mc:Fallback>
-        </mc:AlternateContent>
-      </w:r>
-      <w:r>
-        <w:rPr>
-          <w:noProof/>
-          <w:lang w:val="pt-PT" w:eastAsia="pt-PT"/>
-        </w:rPr>
-        <mc:AlternateContent>
-          <mc:Choice Requires="wps">
-            <w:drawing>
-              <wp:anchor distT="0" distB="0" distL="114300" distR="114300" simplePos="0" relativeHeight="251941888" behindDoc="0" locked="0" layoutInCell="1" allowOverlap="1" wp14:anchorId="1BB61D57" wp14:editId="34905717">
-                <wp:simplePos x="0" y="0"/>
-                <wp:positionH relativeFrom="margin">
-                  <wp:posOffset>7413963</wp:posOffset>
-                </wp:positionH>
-                <wp:positionV relativeFrom="paragraph">
-                  <wp:posOffset>3761399</wp:posOffset>
-                </wp:positionV>
-                <wp:extent cx="951248" cy="322419"/>
-                <wp:effectExtent l="0" t="0" r="20320" b="20955"/>
-                <wp:wrapNone/>
-                <wp:docPr id="141" name="Oval 141"/>
-                <wp:cNvGraphicFramePr/>
-                <a:graphic xmlns:a="http://schemas.openxmlformats.org/drawingml/2006/main">
-                  <a:graphicData uri="http://schemas.microsoft.com/office/word/2010/wordprocessingShape">
-                    <wps:wsp>
-                      <wps:cNvSpPr/>
-                      <wps:spPr>
-                        <a:xfrm>
-                          <a:off x="0" y="0"/>
-                          <a:ext cx="951248" cy="322419"/>
-                        </a:xfrm>
-                        <a:prstGeom prst="ellipse">
-                          <a:avLst/>
-                        </a:prstGeom>
-                        <a:solidFill>
-                          <a:schemeClr val="bg1"/>
-                        </a:solidFill>
-                        <a:ln w="9525">
-                          <a:solidFill>
-                            <a:schemeClr val="tx1"/>
-                          </a:solidFill>
-                        </a:ln>
-                      </wps:spPr>
-                      <wps:style>
-                        <a:lnRef idx="2">
-                          <a:schemeClr val="accent1">
-                            <a:shade val="50000"/>
-                          </a:schemeClr>
-                        </a:lnRef>
-                        <a:fillRef idx="1">
-                          <a:schemeClr val="accent1"/>
-                        </a:fillRef>
-                        <a:effectRef idx="0">
-                          <a:schemeClr val="accent1"/>
-                        </a:effectRef>
-                        <a:fontRef idx="minor">
-                          <a:schemeClr val="lt1"/>
-                        </a:fontRef>
-                      </wps:style>
-                      <wps:txbx>
-                        <w:txbxContent>
-                          <w:p>
-                            <w:pPr>
-                              <w:jc w:val="center"/>
-                              <w:rPr>
-                                <w:color w:val="000000" w:themeColor="text1"/>
-                                <w:sz w:val="16"/>
-                                <w:szCs w:val="16"/>
-                                <w:lang w:val="pt-PT"/>
-                              </w:rPr>
-                            </w:pPr>
-                            <w:r>
-                              <w:rPr>
-                                <w:color w:val="000000" w:themeColor="text1"/>
-                                <w:sz w:val="16"/>
-                                <w:szCs w:val="16"/>
-                                <w:lang w:val="pt-PT"/>
-                              </w:rPr>
-                              <w:t>quantidade</w:t>
-                            </w:r>
-                          </w:p>
-                        </w:txbxContent>
-                      </wps:txbx>
-                      <wps:bodyPr rot="0" spcFirstLastPara="0" vertOverflow="overflow" horzOverflow="overflow" vert="horz" wrap="square" lIns="91440" tIns="45720" rIns="91440" bIns="45720" numCol="1" spcCol="0" rtlCol="0" fromWordArt="0" anchor="ctr" anchorCtr="0" forceAA="0" compatLnSpc="1">
-                        <a:prstTxWarp prst="textNoShape">
-                          <a:avLst/>
-                        </a:prstTxWarp>
-                        <a:noAutofit/>
-                      </wps:bodyPr>
-                    </wps:wsp>
-                  </a:graphicData>
-                </a:graphic>
-                <wp14:sizeRelH relativeFrom="margin">
-                  <wp14:pctWidth>0</wp14:pctWidth>
-                </wp14:sizeRelH>
-                <wp14:sizeRelV relativeFrom="margin">
-                  <wp14:pctHeight>0</wp14:pctHeight>
-                </wp14:sizeRelV>
-              </wp:anchor>
-            </w:drawing>
-          </mc:Choice>
-          <mc:Fallback xmlns:w16se="http://schemas.microsoft.com/office/word/2015/wordml/symex" xmlns:w15="http://schemas.microsoft.com/office/word/2012/wordml" xmlns:cx5="http://schemas.microsoft.com/office/drawing/2016/5/11/chartex" xmlns:cx4="http://schemas.microsoft.com/office/drawing/2016/5/10/chartex" xmlns:cx3="http://schemas.microsoft.com/office/drawing/2016/5/9/chartex" xmlns:cx2="http://schemas.microsoft.com/office/drawing/2015/10/21/chartex" xmlns:cx1="http://schemas.microsoft.com/office/drawing/2015/9/8/chartex" xmlns:cx="http://schemas.microsoft.com/office/drawing/2014/chartex">
-            <w:pict>
-              <v:oval w14:anchorId="22D1D70B" id="Oval 141" o:spid="_x0000_s1029" style="position:absolute;margin-left:583.8pt;margin-top:296.15pt;width:74.9pt;height:25.4pt;z-index:251941888;visibility:visible;mso-wrap-style:square;mso-width-percent:0;mso-height-percent:0;mso-wrap-distance-left:9pt;mso-wrap-distance-top:0;mso-wrap-distance-right:9pt;mso-wrap-distance-bottom:0;mso-position-horizontal:absolute;mso-position-horizontal-relative:margin;mso-position-vertical:absolute;mso-position-vertical-relative:text;mso-width-percent:0;mso-height-percent:0;mso-width-relative:margin;mso-height-relative:margin;v-text-anchor:middle" o:gfxdata="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" fillcolor="white [3212]" strokecolor="black [3213]">
-                <v:stroke joinstyle="miter"/>
-                <v:textbox>
-                  <w:txbxContent>
-                    <w:p>
-                      <w:pPr>
-                        <w:jc w:val="center"/>
-                        <w:rPr>
-                          <w:color w:val="000000" w:themeColor="text1"/>
-                          <w:sz w:val="16"/>
-                          <w:szCs w:val="16"/>
-                          <w:lang w:val="pt-PT"/>
-                        </w:rPr>
-                      </w:pPr>
-                      <w:r>
-                        <w:rPr>
-                          <w:color w:val="000000" w:themeColor="text1"/>
-                          <w:sz w:val="16"/>
-                          <w:szCs w:val="16"/>
-                          <w:lang w:val="pt-PT"/>
-                        </w:rPr>
-                        <w:t>quantidade</w:t>
                       </w:r>
                     </w:p>
                   </w:txbxContent>
@@ -6690,7 +6694,7 @@
               </wp:anchor>
             </w:drawing>
           </mc:Choice>
-          <mc:Fallback xmlns:w16se="http://schemas.microsoft.com/office/word/2015/wordml/symex" xmlns:w15="http://schemas.microsoft.com/office/word/2012/wordml" xmlns:cx5="http://schemas.microsoft.com/office/drawing/2016/5/11/chartex" xmlns:cx4="http://schemas.microsoft.com/office/drawing/2016/5/10/chartex" xmlns:cx3="http://schemas.microsoft.com/office/drawing/2016/5/9/chartex" xmlns:cx2="http://schemas.microsoft.com/office/drawing/2015/10/21/chartex" xmlns:cx1="http://schemas.microsoft.com/office/drawing/2015/9/8/chartex" xmlns:cx="http://schemas.microsoft.com/office/drawing/2014/chartex">
+          <mc:Fallback xmlns:cx="http://schemas.microsoft.com/office/drawing/2014/chartex" xmlns:cx1="http://schemas.microsoft.com/office/drawing/2015/9/8/chartex" xmlns:cx2="http://schemas.microsoft.com/office/drawing/2015/10/21/chartex" xmlns:cx3="http://schemas.microsoft.com/office/drawing/2016/5/9/chartex" xmlns:cx4="http://schemas.microsoft.com/office/drawing/2016/5/10/chartex" xmlns:cx5="http://schemas.microsoft.com/office/drawing/2016/5/11/chartex" xmlns:w15="http://schemas.microsoft.com/office/word/2012/wordml" xmlns:w16se="http://schemas.microsoft.com/office/word/2015/wordml/symex">
             <w:pict>
               <v:line w14:anchorId="487F9845" id="Conexão reta 140" o:spid="_x0000_s1026" style="position:absolute;flip:y;z-index:251939840;visibility:visible;mso-wrap-style:square;mso-width-percent:0;mso-height-percent:0;mso-wrap-distance-left:9pt;mso-wrap-distance-top:0;mso-wrap-distance-right:9pt;mso-wrap-distance-bottom:0;mso-position-horizontal:absolute;mso-position-horizontal-relative:margin;mso-position-vertical:absolute;mso-position-vertical-relative:text;mso-width-percent:0;mso-height-percent:0;mso-width-relative:margin;mso-height-relative:margin" from="565.9pt,254.55pt" to="575.45pt,266.2pt" o:gfxdata="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" strokecolor="#7f7f7f [1612]" strokeweight="1.75pt">
                 <v:stroke joinstyle="miter"/>
@@ -6768,7 +6772,7 @@
               </wp:anchor>
             </w:drawing>
           </mc:Choice>
-          <mc:Fallback xmlns:w16se="http://schemas.microsoft.com/office/word/2015/wordml/symex" xmlns:w15="http://schemas.microsoft.com/office/word/2012/wordml" xmlns:cx5="http://schemas.microsoft.com/office/drawing/2016/5/11/chartex" xmlns:cx4="http://schemas.microsoft.com/office/drawing/2016/5/10/chartex" xmlns:cx3="http://schemas.microsoft.com/office/drawing/2016/5/9/chartex" xmlns:cx2="http://schemas.microsoft.com/office/drawing/2015/10/21/chartex" xmlns:cx1="http://schemas.microsoft.com/office/drawing/2015/9/8/chartex" xmlns:cx="http://schemas.microsoft.com/office/drawing/2014/chartex">
+          <mc:Fallback xmlns:cx="http://schemas.microsoft.com/office/drawing/2014/chartex" xmlns:cx1="http://schemas.microsoft.com/office/drawing/2015/9/8/chartex" xmlns:cx2="http://schemas.microsoft.com/office/drawing/2015/10/21/chartex" xmlns:cx3="http://schemas.microsoft.com/office/drawing/2016/5/9/chartex" xmlns:cx4="http://schemas.microsoft.com/office/drawing/2016/5/10/chartex" xmlns:cx5="http://schemas.microsoft.com/office/drawing/2016/5/11/chartex" xmlns:w15="http://schemas.microsoft.com/office/word/2012/wordml" xmlns:w16se="http://schemas.microsoft.com/office/word/2015/wordml/symex">
             <w:pict>
               <v:line w14:anchorId="62E8E7BD" id="Conexão reta 139" o:spid="_x0000_s1026" style="position:absolute;flip:y;z-index:251937792;visibility:visible;mso-wrap-style:square;mso-width-percent:0;mso-height-percent:0;mso-wrap-distance-left:9pt;mso-wrap-distance-top:0;mso-wrap-distance-right:9pt;mso-wrap-distance-bottom:0;mso-position-horizontal:absolute;mso-position-horizontal-relative:margin;mso-position-vertical:absolute;mso-position-vertical-relative:text;mso-width-percent:0;mso-height-percent:0;mso-width-relative:margin;mso-height-relative:margin" from="534.65pt,256.6pt" to="535.1pt,266.6pt" o:gfxdata="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" strokecolor="#7f7f7f [1612]" strokeweight="1.75pt">
                 <v:stroke joinstyle="miter"/>
@@ -6880,7 +6884,7 @@
               </wp:anchor>
             </w:drawing>
           </mc:Choice>
-          <mc:Fallback xmlns:w16se="http://schemas.microsoft.com/office/word/2015/wordml/symex" xmlns:w15="http://schemas.microsoft.com/office/word/2012/wordml" xmlns:cx5="http://schemas.microsoft.com/office/drawing/2016/5/11/chartex" xmlns:cx4="http://schemas.microsoft.com/office/drawing/2016/5/10/chartex" xmlns:cx3="http://schemas.microsoft.com/office/drawing/2016/5/9/chartex" xmlns:cx2="http://schemas.microsoft.com/office/drawing/2015/10/21/chartex" xmlns:cx1="http://schemas.microsoft.com/office/drawing/2015/9/8/chartex" xmlns:cx="http://schemas.microsoft.com/office/drawing/2014/chartex">
+          <mc:Fallback xmlns:cx="http://schemas.microsoft.com/office/drawing/2014/chartex" xmlns:cx1="http://schemas.microsoft.com/office/drawing/2015/9/8/chartex" xmlns:cx2="http://schemas.microsoft.com/office/drawing/2015/10/21/chartex" xmlns:cx3="http://schemas.microsoft.com/office/drawing/2016/5/9/chartex" xmlns:cx4="http://schemas.microsoft.com/office/drawing/2016/5/10/chartex" xmlns:cx5="http://schemas.microsoft.com/office/drawing/2016/5/11/chartex" xmlns:w15="http://schemas.microsoft.com/office/word/2012/wordml" xmlns:w16se="http://schemas.microsoft.com/office/word/2015/wordml/symex">
             <w:pict>
               <v:oval w14:anchorId="4AA7B0C0" id="Oval 138" o:spid="_x0000_s1030" style="position:absolute;margin-left:513pt;margin-top:231.2pt;width:45.35pt;height:25.4pt;z-index:251935744;visibility:visible;mso-wrap-style:square;mso-width-percent:0;mso-height-percent:0;mso-wrap-distance-left:9pt;mso-wrap-distance-top:0;mso-wrap-distance-right:9pt;mso-wrap-distance-bottom:0;mso-position-horizontal:absolute;mso-position-horizontal-relative:margin;mso-position-vertical:absolute;mso-position-vertical-relative:text;mso-width-percent:0;mso-height-percent:0;mso-width-relative:margin;mso-height-relative:margin;v-text-anchor:middle" o:gfxdata="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" fillcolor="white [3212]" strokecolor="black [3213]">
                 <v:stroke joinstyle="miter"/>
@@ -7016,7 +7020,7 @@
               </wp:anchor>
             </w:drawing>
           </mc:Choice>
-          <mc:Fallback xmlns:w16se="http://schemas.microsoft.com/office/word/2015/wordml/symex" xmlns:w15="http://schemas.microsoft.com/office/word/2012/wordml" xmlns:cx5="http://schemas.microsoft.com/office/drawing/2016/5/11/chartex" xmlns:cx4="http://schemas.microsoft.com/office/drawing/2016/5/10/chartex" xmlns:cx3="http://schemas.microsoft.com/office/drawing/2016/5/9/chartex" xmlns:cx2="http://schemas.microsoft.com/office/drawing/2015/10/21/chartex" xmlns:cx1="http://schemas.microsoft.com/office/drawing/2015/9/8/chartex" xmlns:cx="http://schemas.microsoft.com/office/drawing/2014/chartex">
+          <mc:Fallback xmlns:cx="http://schemas.microsoft.com/office/drawing/2014/chartex" xmlns:cx1="http://schemas.microsoft.com/office/drawing/2015/9/8/chartex" xmlns:cx2="http://schemas.microsoft.com/office/drawing/2015/10/21/chartex" xmlns:cx3="http://schemas.microsoft.com/office/drawing/2016/5/9/chartex" xmlns:cx4="http://schemas.microsoft.com/office/drawing/2016/5/10/chartex" xmlns:cx5="http://schemas.microsoft.com/office/drawing/2016/5/11/chartex" xmlns:w15="http://schemas.microsoft.com/office/word/2012/wordml" xmlns:w16se="http://schemas.microsoft.com/office/word/2015/wordml/symex">
             <w:pict>
               <v:oval w14:anchorId="4337D193" id="Oval 137" o:spid="_x0000_s1031" style="position:absolute;margin-left:564.65pt;margin-top:232.1pt;width:49.05pt;height:25.4pt;z-index:251933696;visibility:visible;mso-wrap-style:square;mso-width-percent:0;mso-height-percent:0;mso-wrap-distance-left:9pt;mso-wrap-distance-top:0;mso-wrap-distance-right:9pt;mso-wrap-distance-bottom:0;mso-position-horizontal:absolute;mso-position-horizontal-relative:margin;mso-position-vertical:absolute;mso-position-vertical-relative:text;mso-width-percent:0;mso-height-percent:0;mso-width-relative:margin;mso-height-relative:margin;v-text-anchor:middle" o:gfxdata="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" fillcolor="white [3212]" strokecolor="black [3213]">
                 <v:stroke joinstyle="miter"/>
@@ -7118,7 +7122,7 @@
               </wp:anchor>
             </w:drawing>
           </mc:Choice>
-          <mc:Fallback xmlns:w16se="http://schemas.microsoft.com/office/word/2015/wordml/symex" xmlns:w15="http://schemas.microsoft.com/office/word/2012/wordml" xmlns:cx5="http://schemas.microsoft.com/office/drawing/2016/5/11/chartex" xmlns:cx4="http://schemas.microsoft.com/office/drawing/2016/5/10/chartex" xmlns:cx3="http://schemas.microsoft.com/office/drawing/2016/5/9/chartex" xmlns:cx2="http://schemas.microsoft.com/office/drawing/2015/10/21/chartex" xmlns:cx1="http://schemas.microsoft.com/office/drawing/2015/9/8/chartex" xmlns:cx="http://schemas.microsoft.com/office/drawing/2014/chartex">
+          <mc:Fallback xmlns:cx="http://schemas.microsoft.com/office/drawing/2014/chartex" xmlns:cx1="http://schemas.microsoft.com/office/drawing/2015/9/8/chartex" xmlns:cx2="http://schemas.microsoft.com/office/drawing/2015/10/21/chartex" xmlns:cx3="http://schemas.microsoft.com/office/drawing/2016/5/9/chartex" xmlns:cx4="http://schemas.microsoft.com/office/drawing/2016/5/10/chartex" xmlns:cx5="http://schemas.microsoft.com/office/drawing/2016/5/11/chartex" xmlns:w15="http://schemas.microsoft.com/office/word/2012/wordml" xmlns:w16se="http://schemas.microsoft.com/office/word/2015/wordml/symex">
             <w:pict>
               <v:line w14:anchorId="56DE204A" id="Conexão reta 136" o:spid="_x0000_s1026" style="position:absolute;z-index:251931648;visibility:visible;mso-wrap-style:square;mso-width-percent:0;mso-height-percent:0;mso-wrap-distance-left:9pt;mso-wrap-distance-top:0;mso-wrap-distance-right:9pt;mso-wrap-distance-bottom:0;mso-position-horizontal:absolute;mso-position-horizontal-relative:margin;mso-position-vertical:absolute;mso-position-vertical-relative:text;mso-width-percent:0;mso-height-percent:0;mso-width-relative:margin;mso-height-relative:margin" from="368.2pt,250.8pt" to="371.15pt,266.6pt" o:gfxdata="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" strokecolor="#7f7f7f [1612]" strokeweight="1.75pt">
                 <v:stroke joinstyle="miter"/>
@@ -7230,7 +7234,7 @@
               </wp:anchor>
             </w:drawing>
           </mc:Choice>
-          <mc:Fallback xmlns:w16se="http://schemas.microsoft.com/office/word/2015/wordml/symex" xmlns:w15="http://schemas.microsoft.com/office/word/2012/wordml" xmlns:cx5="http://schemas.microsoft.com/office/drawing/2016/5/11/chartex" xmlns:cx4="http://schemas.microsoft.com/office/drawing/2016/5/10/chartex" xmlns:cx3="http://schemas.microsoft.com/office/drawing/2016/5/9/chartex" xmlns:cx2="http://schemas.microsoft.com/office/drawing/2015/10/21/chartex" xmlns:cx1="http://schemas.microsoft.com/office/drawing/2015/9/8/chartex" xmlns:cx="http://schemas.microsoft.com/office/drawing/2014/chartex">
+          <mc:Fallback xmlns:cx="http://schemas.microsoft.com/office/drawing/2014/chartex" xmlns:cx1="http://schemas.microsoft.com/office/drawing/2015/9/8/chartex" xmlns:cx2="http://schemas.microsoft.com/office/drawing/2015/10/21/chartex" xmlns:cx3="http://schemas.microsoft.com/office/drawing/2016/5/9/chartex" xmlns:cx4="http://schemas.microsoft.com/office/drawing/2016/5/10/chartex" xmlns:cx5="http://schemas.microsoft.com/office/drawing/2016/5/11/chartex" xmlns:w15="http://schemas.microsoft.com/office/word/2012/wordml" xmlns:w16se="http://schemas.microsoft.com/office/word/2015/wordml/symex">
             <w:pict>
               <v:oval w14:anchorId="25B61A17" id="Oval 135" o:spid="_x0000_s1032" style="position:absolute;margin-left:342.7pt;margin-top:226.4pt;width:52pt;height:25.4pt;z-index:251929600;visibility:visible;mso-wrap-style:square;mso-width-percent:0;mso-height-percent:0;mso-wrap-distance-left:9pt;mso-wrap-distance-top:0;mso-wrap-distance-right:9pt;mso-wrap-distance-bottom:0;mso-position-horizontal:absolute;mso-position-horizontal-relative:margin;mso-position-vertical:absolute;mso-position-vertical-relative:text;mso-width-percent:0;mso-height-percent:0;mso-width-relative:margin;mso-height-relative:margin;v-text-anchor:middle" o:gfxdata="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" fillcolor="white [3212]" strokecolor="black [3213]">
                 <v:stroke joinstyle="miter"/>
@@ -7334,7 +7338,7 @@
               </wp:anchor>
             </w:drawing>
           </mc:Choice>
-          <mc:Fallback xmlns:w16se="http://schemas.microsoft.com/office/word/2015/wordml/symex" xmlns:w15="http://schemas.microsoft.com/office/word/2012/wordml" xmlns:cx5="http://schemas.microsoft.com/office/drawing/2016/5/11/chartex" xmlns:cx4="http://schemas.microsoft.com/office/drawing/2016/5/10/chartex" xmlns:cx3="http://schemas.microsoft.com/office/drawing/2016/5/9/chartex" xmlns:cx2="http://schemas.microsoft.com/office/drawing/2015/10/21/chartex" xmlns:cx1="http://schemas.microsoft.com/office/drawing/2015/9/8/chartex" xmlns:cx="http://schemas.microsoft.com/office/drawing/2014/chartex">
+          <mc:Fallback xmlns:cx="http://schemas.microsoft.com/office/drawing/2014/chartex" xmlns:cx1="http://schemas.microsoft.com/office/drawing/2015/9/8/chartex" xmlns:cx2="http://schemas.microsoft.com/office/drawing/2015/10/21/chartex" xmlns:cx3="http://schemas.microsoft.com/office/drawing/2016/5/9/chartex" xmlns:cx4="http://schemas.microsoft.com/office/drawing/2016/5/10/chartex" xmlns:cx5="http://schemas.microsoft.com/office/drawing/2016/5/11/chartex" xmlns:w15="http://schemas.microsoft.com/office/word/2012/wordml" xmlns:w16se="http://schemas.microsoft.com/office/word/2015/wordml/symex">
             <w:pict>
               <v:line w14:anchorId="7E056953" id="Conexão reta 134" o:spid="_x0000_s1026" style="position:absolute;flip:y;z-index:251927552;visibility:visible;mso-wrap-style:square;mso-width-percent:0;mso-height-percent:0;mso-wrap-distance-left:9pt;mso-wrap-distance-top:0;mso-wrap-distance-right:9pt;mso-wrap-distance-bottom:0;mso-position-horizontal:absolute;mso-position-horizontal-relative:margin;mso-position-vertical:absolute;mso-position-vertical-relative:text;mso-width-percent:0;mso-height-percent:0;mso-width-relative:margin;mso-height-relative:margin" from="211.3pt,454.25pt" to="212.15pt,466.75pt" o:gfxdata="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" strokecolor="#7f7f7f [1612]" strokeweight="1.75pt">
                 <v:stroke joinstyle="miter"/>
@@ -7431,7 +7435,7 @@
               </wp:anchor>
             </w:drawing>
           </mc:Choice>
-          <mc:Fallback xmlns:w16se="http://schemas.microsoft.com/office/word/2015/wordml/symex" xmlns:w15="http://schemas.microsoft.com/office/word/2012/wordml" xmlns:cx5="http://schemas.microsoft.com/office/drawing/2016/5/11/chartex" xmlns:cx4="http://schemas.microsoft.com/office/drawing/2016/5/10/chartex" xmlns:cx3="http://schemas.microsoft.com/office/drawing/2016/5/9/chartex" xmlns:cx2="http://schemas.microsoft.com/office/drawing/2015/10/21/chartex" xmlns:cx1="http://schemas.microsoft.com/office/drawing/2015/9/8/chartex" xmlns:cx="http://schemas.microsoft.com/office/drawing/2014/chartex">
+          <mc:Fallback xmlns:cx="http://schemas.microsoft.com/office/drawing/2014/chartex" xmlns:cx1="http://schemas.microsoft.com/office/drawing/2015/9/8/chartex" xmlns:cx2="http://schemas.microsoft.com/office/drawing/2015/10/21/chartex" xmlns:cx3="http://schemas.microsoft.com/office/drawing/2016/5/9/chartex" xmlns:cx4="http://schemas.microsoft.com/office/drawing/2016/5/10/chartex" xmlns:cx5="http://schemas.microsoft.com/office/drawing/2016/5/11/chartex" xmlns:w15="http://schemas.microsoft.com/office/word/2012/wordml" xmlns:w16se="http://schemas.microsoft.com/office/word/2015/wordml/symex">
             <w:pict>
               <v:oval w14:anchorId="2E7139BB" id="Oval 132" o:spid="_x0000_s1063" style="position:absolute;margin-left:188pt;margin-top:466.8pt;width:48.3pt;height:22.85pt;z-index:251923456;visibility:visible;mso-wrap-style:square;mso-width-percent:0;mso-height-percent:0;mso-wrap-distance-left:9pt;mso-wrap-distance-top:0;mso-wrap-distance-right:9pt;mso-wrap-distance-bottom:0;mso-position-horizontal:absolute;mso-position-horizontal-relative:margin;mso-position-vertical:absolute;mso-position-vertical-relative:text;mso-width-percent:0;mso-height-percent:0;mso-width-relative:margin;mso-height-relative:margin;v-text-anchor:middle" o:gfxdata="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" fillcolor="window" strokecolor="windowText">
                 <v:stroke joinstyle="miter"/>
@@ -7630,7 +7634,7 @@
               </wp:anchor>
             </w:drawing>
           </mc:Choice>
-          <mc:Fallback xmlns:w16se="http://schemas.microsoft.com/office/word/2015/wordml/symex" xmlns:w15="http://schemas.microsoft.com/office/word/2012/wordml" xmlns:cx5="http://schemas.microsoft.com/office/drawing/2016/5/11/chartex" xmlns:cx4="http://schemas.microsoft.com/office/drawing/2016/5/10/chartex" xmlns:cx3="http://schemas.microsoft.com/office/drawing/2016/5/9/chartex" xmlns:cx2="http://schemas.microsoft.com/office/drawing/2015/10/21/chartex" xmlns:cx1="http://schemas.microsoft.com/office/drawing/2015/9/8/chartex" xmlns:cx="http://schemas.microsoft.com/office/drawing/2014/chartex">
+          <mc:Fallback xmlns:cx="http://schemas.microsoft.com/office/drawing/2014/chartex" xmlns:cx1="http://schemas.microsoft.com/office/drawing/2015/9/8/chartex" xmlns:cx2="http://schemas.microsoft.com/office/drawing/2015/10/21/chartex" xmlns:cx3="http://schemas.microsoft.com/office/drawing/2016/5/9/chartex" xmlns:cx4="http://schemas.microsoft.com/office/drawing/2016/5/10/chartex" xmlns:cx5="http://schemas.microsoft.com/office/drawing/2016/5/11/chartex" xmlns:w15="http://schemas.microsoft.com/office/word/2012/wordml" xmlns:w16se="http://schemas.microsoft.com/office/word/2015/wordml/symex">
             <w:pict>
               <v:oval w14:anchorId="27CB3679" id="Oval 122" o:spid="_x0000_s1064" style="position:absolute;margin-left:118.95pt;margin-top:324.9pt;width:48.3pt;height:22.85pt;z-index:251905024;visibility:visible;mso-wrap-style:square;mso-width-percent:0;mso-height-percent:0;mso-wrap-distance-left:9pt;mso-wrap-distance-top:0;mso-wrap-distance-right:9pt;mso-wrap-distance-bottom:0;mso-position-horizontal:absolute;mso-position-horizontal-relative:margin;mso-position-vertical:absolute;mso-position-vertical-relative:text;mso-width-percent:0;mso-height-percent:0;mso-width-relative:margin;mso-height-relative:margin;v-text-anchor:middle" o:gfxdata="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" fillcolor="window" strokecolor="windowText">
                 <v:stroke joinstyle="miter"/>
@@ -7776,7 +7780,7 @@
               </wp:anchor>
             </w:drawing>
           </mc:Choice>
-          <mc:Fallback xmlns:w16se="http://schemas.microsoft.com/office/word/2015/wordml/symex" xmlns:w15="http://schemas.microsoft.com/office/word/2012/wordml" xmlns:cx5="http://schemas.microsoft.com/office/drawing/2016/5/11/chartex" xmlns:cx4="http://schemas.microsoft.com/office/drawing/2016/5/10/chartex" xmlns:cx3="http://schemas.microsoft.com/office/drawing/2016/5/9/chartex" xmlns:cx2="http://schemas.microsoft.com/office/drawing/2015/10/21/chartex" xmlns:cx1="http://schemas.microsoft.com/office/drawing/2015/9/8/chartex" xmlns:cx="http://schemas.microsoft.com/office/drawing/2014/chartex">
+          <mc:Fallback xmlns:cx="http://schemas.microsoft.com/office/drawing/2014/chartex" xmlns:cx1="http://schemas.microsoft.com/office/drawing/2015/9/8/chartex" xmlns:cx2="http://schemas.microsoft.com/office/drawing/2015/10/21/chartex" xmlns:cx3="http://schemas.microsoft.com/office/drawing/2016/5/9/chartex" xmlns:cx4="http://schemas.microsoft.com/office/drawing/2016/5/10/chartex" xmlns:cx5="http://schemas.microsoft.com/office/drawing/2016/5/11/chartex" xmlns:w15="http://schemas.microsoft.com/office/word/2012/wordml" xmlns:w16se="http://schemas.microsoft.com/office/word/2015/wordml/symex">
             <w:pict>
               <v:oval w14:anchorId="2DB79150" id="Oval 57" o:spid="_x0000_s1065" style="position:absolute;margin-left:462.7pt;margin-top:63.95pt;width:44.7pt;height:23.8pt;z-index:251776000;visibility:visible;mso-wrap-style:square;mso-width-percent:0;mso-height-percent:0;mso-wrap-distance-left:9pt;mso-wrap-distance-top:0;mso-wrap-distance-right:9pt;mso-wrap-distance-bottom:0;mso-position-horizontal:absolute;mso-position-horizontal-relative:text;mso-position-vertical:absolute;mso-position-vertical-relative:text;mso-width-percent:0;mso-height-percent:0;mso-width-relative:margin;mso-height-relative:margin;v-text-anchor:middle" o:gfxdata="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" fillcolor="white [3212]" strokecolor="black [3213]">
                 <v:stroke joinstyle="miter"/>
@@ -7891,7 +7895,7 @@
               </wp:anchor>
             </w:drawing>
           </mc:Choice>
-          <mc:Fallback xmlns:w16se="http://schemas.microsoft.com/office/word/2015/wordml/symex" xmlns:w15="http://schemas.microsoft.com/office/word/2012/wordml" xmlns:cx5="http://schemas.microsoft.com/office/drawing/2016/5/11/chartex" xmlns:cx4="http://schemas.microsoft.com/office/drawing/2016/5/10/chartex" xmlns:cx3="http://schemas.microsoft.com/office/drawing/2016/5/9/chartex" xmlns:cx2="http://schemas.microsoft.com/office/drawing/2015/10/21/chartex" xmlns:cx1="http://schemas.microsoft.com/office/drawing/2015/9/8/chartex" xmlns:cx="http://schemas.microsoft.com/office/drawing/2014/chartex">
+          <mc:Fallback xmlns:cx="http://schemas.microsoft.com/office/drawing/2014/chartex" xmlns:cx1="http://schemas.microsoft.com/office/drawing/2015/9/8/chartex" xmlns:cx2="http://schemas.microsoft.com/office/drawing/2015/10/21/chartex" xmlns:cx3="http://schemas.microsoft.com/office/drawing/2016/5/9/chartex" xmlns:cx4="http://schemas.microsoft.com/office/drawing/2016/5/10/chartex" xmlns:cx5="http://schemas.microsoft.com/office/drawing/2016/5/11/chartex" xmlns:w15="http://schemas.microsoft.com/office/word/2012/wordml" xmlns:w16se="http://schemas.microsoft.com/office/word/2015/wordml/symex">
             <w:pict>
               <v:line w14:anchorId="778BABDC" id="Conexão reta 116" o:spid="_x0000_s1026" style="position:absolute;z-index:251892736;visibility:visible;mso-wrap-style:square;mso-width-percent:0;mso-height-percent:0;mso-wrap-distance-left:9pt;mso-wrap-distance-top:0;mso-wrap-distance-right:9pt;mso-wrap-distance-bottom:0;mso-position-horizontal:absolute;mso-position-horizontal-relative:margin;mso-position-vertical:absolute;mso-position-vertical-relative:text;mso-width-percent:0;mso-height-percent:0;mso-width-relative:margin;mso-height-relative:margin" from="23.2pt,293.25pt" to="44.45pt,308.25pt" o:gfxdata="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" strokecolor="#7f7f7f [1612]" strokeweight="1.75pt">
                 <v:stroke joinstyle="miter"/>
@@ -8003,7 +8007,7 @@
               </wp:anchor>
             </w:drawing>
           </mc:Choice>
-          <mc:Fallback xmlns:w16se="http://schemas.microsoft.com/office/word/2015/wordml/symex" xmlns:w15="http://schemas.microsoft.com/office/word/2012/wordml" xmlns:cx5="http://schemas.microsoft.com/office/drawing/2016/5/11/chartex" xmlns:cx4="http://schemas.microsoft.com/office/drawing/2016/5/10/chartex" xmlns:cx3="http://schemas.microsoft.com/office/drawing/2016/5/9/chartex" xmlns:cx2="http://schemas.microsoft.com/office/drawing/2015/10/21/chartex" xmlns:cx1="http://schemas.microsoft.com/office/drawing/2015/9/8/chartex" xmlns:cx="http://schemas.microsoft.com/office/drawing/2014/chartex">
+          <mc:Fallback xmlns:cx="http://schemas.microsoft.com/office/drawing/2014/chartex" xmlns:cx1="http://schemas.microsoft.com/office/drawing/2015/9/8/chartex" xmlns:cx2="http://schemas.microsoft.com/office/drawing/2015/10/21/chartex" xmlns:cx3="http://schemas.microsoft.com/office/drawing/2016/5/9/chartex" xmlns:cx4="http://schemas.microsoft.com/office/drawing/2016/5/10/chartex" xmlns:cx5="http://schemas.microsoft.com/office/drawing/2016/5/11/chartex" xmlns:w15="http://schemas.microsoft.com/office/word/2012/wordml" xmlns:w16se="http://schemas.microsoft.com/office/word/2015/wordml/symex">
             <w:pict>
               <v:oval w14:anchorId="4EF409AE" id="Oval 117" o:spid="_x0000_s1042" style="position:absolute;margin-left:0;margin-top:268.65pt;width:45.35pt;height:25.4pt;z-index:251894784;visibility:visible;mso-wrap-style:square;mso-width-percent:0;mso-height-percent:0;mso-wrap-distance-left:9pt;mso-wrap-distance-top:0;mso-wrap-distance-right:9pt;mso-wrap-distance-bottom:0;mso-position-horizontal:left;mso-position-horizontal-relative:margin;mso-position-vertical:absolute;mso-position-vertical-relative:text;mso-width-percent:0;mso-height-percent:0;mso-width-relative:margin;mso-height-relative:margin;v-text-anchor:middle" o:gfxdata="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" fillcolor="white [3212]" strokecolor="black [3213]">
                 <v:stroke joinstyle="miter"/>
@@ -8107,7 +8111,7 @@
               </wp:anchor>
             </w:drawing>
           </mc:Choice>
-          <mc:Fallback xmlns:w16se="http://schemas.microsoft.com/office/word/2015/wordml/symex" xmlns:w15="http://schemas.microsoft.com/office/word/2012/wordml" xmlns:cx5="http://schemas.microsoft.com/office/drawing/2016/5/11/chartex" xmlns:cx4="http://schemas.microsoft.com/office/drawing/2016/5/10/chartex" xmlns:cx3="http://schemas.microsoft.com/office/drawing/2016/5/9/chartex" xmlns:cx2="http://schemas.microsoft.com/office/drawing/2015/10/21/chartex" xmlns:cx1="http://schemas.microsoft.com/office/drawing/2015/9/8/chartex" xmlns:cx="http://schemas.microsoft.com/office/drawing/2014/chartex">
+          <mc:Fallback xmlns:cx="http://schemas.microsoft.com/office/drawing/2014/chartex" xmlns:cx1="http://schemas.microsoft.com/office/drawing/2015/9/8/chartex" xmlns:cx2="http://schemas.microsoft.com/office/drawing/2015/10/21/chartex" xmlns:cx3="http://schemas.microsoft.com/office/drawing/2016/5/9/chartex" xmlns:cx4="http://schemas.microsoft.com/office/drawing/2016/5/10/chartex" xmlns:cx5="http://schemas.microsoft.com/office/drawing/2016/5/11/chartex" xmlns:w15="http://schemas.microsoft.com/office/word/2012/wordml" xmlns:w16se="http://schemas.microsoft.com/office/word/2015/wordml/symex">
             <w:pict>
               <v:line w14:anchorId="08AC56DA" id="Conexão reta 53" o:spid="_x0000_s1026" style="position:absolute;z-index:251736064;visibility:visible;mso-wrap-style:square;mso-width-percent:0;mso-height-percent:0;mso-wrap-distance-left:9pt;mso-wrap-distance-top:0;mso-wrap-distance-right:9pt;mso-wrap-distance-bottom:0;mso-position-horizontal:absolute;mso-position-horizontal-relative:text;mso-position-vertical:absolute;mso-position-vertical-relative:text;mso-width-percent:0;mso-height-percent:0;mso-width-relative:margin;mso-height-relative:margin" from="84.45pt,346.2pt" to="101.35pt,346.2pt" o:gfxdata="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" strokecolor="#7f7f7f [1612]" strokeweight="1.75pt">
                 <v:stroke joinstyle="miter"/>
@@ -8184,7 +8188,7 @@
               </wp:anchor>
             </w:drawing>
           </mc:Choice>
-          <mc:Fallback xmlns:w16se="http://schemas.microsoft.com/office/word/2015/wordml/symex" xmlns:w15="http://schemas.microsoft.com/office/word/2012/wordml" xmlns:cx5="http://schemas.microsoft.com/office/drawing/2016/5/11/chartex" xmlns:cx4="http://schemas.microsoft.com/office/drawing/2016/5/10/chartex" xmlns:cx3="http://schemas.microsoft.com/office/drawing/2016/5/9/chartex" xmlns:cx2="http://schemas.microsoft.com/office/drawing/2015/10/21/chartex" xmlns:cx1="http://schemas.microsoft.com/office/drawing/2015/9/8/chartex" xmlns:cx="http://schemas.microsoft.com/office/drawing/2014/chartex">
+          <mc:Fallback xmlns:cx="http://schemas.microsoft.com/office/drawing/2014/chartex" xmlns:cx1="http://schemas.microsoft.com/office/drawing/2015/9/8/chartex" xmlns:cx2="http://schemas.microsoft.com/office/drawing/2015/10/21/chartex" xmlns:cx3="http://schemas.microsoft.com/office/drawing/2016/5/9/chartex" xmlns:cx4="http://schemas.microsoft.com/office/drawing/2016/5/10/chartex" xmlns:cx5="http://schemas.microsoft.com/office/drawing/2016/5/11/chartex" xmlns:w15="http://schemas.microsoft.com/office/word/2012/wordml" xmlns:w16se="http://schemas.microsoft.com/office/word/2015/wordml/symex">
             <w:pict>
               <v:line w14:anchorId="6C5603AC" id="Conexão reta 115" o:spid="_x0000_s1026" style="position:absolute;z-index:251890688;visibility:visible;mso-wrap-style:square;mso-width-percent:0;mso-height-percent:0;mso-wrap-distance-left:9pt;mso-wrap-distance-top:0;mso-wrap-distance-right:9pt;mso-wrap-distance-bottom:0;mso-position-horizontal:absolute;mso-position-horizontal-relative:margin;mso-position-vertical:absolute;mso-position-vertical-relative:text;mso-width-percent:0;mso-height-percent:0;mso-width-relative:margin;mso-height-relative:margin" from="23.2pt,238.75pt" to="40.25pt,251.65pt" o:gfxdata="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" strokecolor="#7f7f7f [1612]" strokeweight="1.75pt">
                 <v:stroke joinstyle="miter"/>
@@ -8296,7 +8300,7 @@
               </wp:anchor>
             </w:drawing>
           </mc:Choice>
-          <mc:Fallback xmlns:w16se="http://schemas.microsoft.com/office/word/2015/wordml/symex" xmlns:w15="http://schemas.microsoft.com/office/word/2012/wordml" xmlns:cx5="http://schemas.microsoft.com/office/drawing/2016/5/11/chartex" xmlns:cx4="http://schemas.microsoft.com/office/drawing/2016/5/10/chartex" xmlns:cx3="http://schemas.microsoft.com/office/drawing/2016/5/9/chartex" xmlns:cx2="http://schemas.microsoft.com/office/drawing/2015/10/21/chartex" xmlns:cx1="http://schemas.microsoft.com/office/drawing/2015/9/8/chartex" xmlns:cx="http://schemas.microsoft.com/office/drawing/2014/chartex">
+          <mc:Fallback xmlns:cx="http://schemas.microsoft.com/office/drawing/2014/chartex" xmlns:cx1="http://schemas.microsoft.com/office/drawing/2015/9/8/chartex" xmlns:cx2="http://schemas.microsoft.com/office/drawing/2015/10/21/chartex" xmlns:cx3="http://schemas.microsoft.com/office/drawing/2016/5/9/chartex" xmlns:cx4="http://schemas.microsoft.com/office/drawing/2016/5/10/chartex" xmlns:cx5="http://schemas.microsoft.com/office/drawing/2016/5/11/chartex" xmlns:w15="http://schemas.microsoft.com/office/word/2012/wordml" xmlns:w16se="http://schemas.microsoft.com/office/word/2015/wordml/symex">
             <w:pict>
               <v:oval w14:anchorId="40B2C97D" id="Oval 114" o:spid="_x0000_s1051" style="position:absolute;margin-left:0;margin-top:214.2pt;width:45.35pt;height:25.4pt;z-index:251888640;visibility:visible;mso-wrap-style:square;mso-width-percent:0;mso-height-percent:0;mso-wrap-distance-left:9pt;mso-wrap-distance-top:0;mso-wrap-distance-right:9pt;mso-wrap-distance-bottom:0;mso-position-horizontal:left;mso-position-horizontal-relative:margin;mso-position-vertical:absolute;mso-position-vertical-relative:text;mso-width-percent:0;mso-height-percent:0;mso-width-relative:margin;mso-height-relative:margin;v-text-anchor:middle" o:gfxdata="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" fillcolor="white [3212]" strokecolor="black [3213]">
                 <v:stroke joinstyle="miter"/>
@@ -8400,7 +8404,7 @@
               </wp:anchor>
             </w:drawing>
           </mc:Choice>
-          <mc:Fallback xmlns:w16se="http://schemas.microsoft.com/office/word/2015/wordml/symex" xmlns:w15="http://schemas.microsoft.com/office/word/2012/wordml" xmlns:cx5="http://schemas.microsoft.com/office/drawing/2016/5/11/chartex" xmlns:cx4="http://schemas.microsoft.com/office/drawing/2016/5/10/chartex" xmlns:cx3="http://schemas.microsoft.com/office/drawing/2016/5/9/chartex" xmlns:cx2="http://schemas.microsoft.com/office/drawing/2015/10/21/chartex" xmlns:cx1="http://schemas.microsoft.com/office/drawing/2015/9/8/chartex" xmlns:cx="http://schemas.microsoft.com/office/drawing/2014/chartex">
+          <mc:Fallback xmlns:cx="http://schemas.microsoft.com/office/drawing/2014/chartex" xmlns:cx1="http://schemas.microsoft.com/office/drawing/2015/9/8/chartex" xmlns:cx2="http://schemas.microsoft.com/office/drawing/2015/10/21/chartex" xmlns:cx3="http://schemas.microsoft.com/office/drawing/2016/5/9/chartex" xmlns:cx4="http://schemas.microsoft.com/office/drawing/2016/5/10/chartex" xmlns:cx5="http://schemas.microsoft.com/office/drawing/2016/5/11/chartex" xmlns:w15="http://schemas.microsoft.com/office/word/2012/wordml" xmlns:w16se="http://schemas.microsoft.com/office/word/2015/wordml/symex">
             <w:pict>
               <v:line w14:anchorId="423066C6" id="Conexão reta 113" o:spid="_x0000_s1026" style="position:absolute;flip:y;z-index:251886592;visibility:visible;mso-wrap-style:square;mso-width-percent:0;mso-height-percent:0;mso-wrap-distance-left:9pt;mso-wrap-distance-top:0;mso-wrap-distance-right:9pt;mso-wrap-distance-bottom:0;mso-position-horizontal:absolute;mso-position-horizontal-relative:margin;mso-position-vertical:absolute;mso-position-vertical-relative:text;mso-width-percent:0;mso-height-percent:0;mso-width-relative:margin;mso-height-relative:margin" from="107.3pt,180.85pt" to="114.8pt,188.8pt" o:gfxdata="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" strokecolor="#7f7f7f [1612]" strokeweight="1.75pt">
                 <v:stroke joinstyle="miter"/>
@@ -8497,7 +8501,7 @@
               </wp:anchor>
             </w:drawing>
           </mc:Choice>
-          <mc:Fallback xmlns:w16se="http://schemas.microsoft.com/office/word/2015/wordml/symex" xmlns:w15="http://schemas.microsoft.com/office/word/2012/wordml" xmlns:cx5="http://schemas.microsoft.com/office/drawing/2016/5/11/chartex" xmlns:cx4="http://schemas.microsoft.com/office/drawing/2016/5/10/chartex" xmlns:cx3="http://schemas.microsoft.com/office/drawing/2016/5/9/chartex" xmlns:cx2="http://schemas.microsoft.com/office/drawing/2015/10/21/chartex" xmlns:cx1="http://schemas.microsoft.com/office/drawing/2015/9/8/chartex" xmlns:cx="http://schemas.microsoft.com/office/drawing/2014/chartex">
+          <mc:Fallback xmlns:cx="http://schemas.microsoft.com/office/drawing/2014/chartex" xmlns:cx1="http://schemas.microsoft.com/office/drawing/2015/9/8/chartex" xmlns:cx2="http://schemas.microsoft.com/office/drawing/2015/10/21/chartex" xmlns:cx3="http://schemas.microsoft.com/office/drawing/2016/5/9/chartex" xmlns:cx4="http://schemas.microsoft.com/office/drawing/2016/5/10/chartex" xmlns:cx5="http://schemas.microsoft.com/office/drawing/2016/5/11/chartex" xmlns:w15="http://schemas.microsoft.com/office/word/2012/wordml" xmlns:w16se="http://schemas.microsoft.com/office/word/2015/wordml/symex">
             <w:pict>
               <v:oval w14:anchorId="2A84F04F" id="Oval 112" o:spid="_x0000_s1052" style="position:absolute;margin-left:91.4pt;margin-top:157.95pt;width:49.1pt;height:22.85pt;z-index:251884544;visibility:visible;mso-wrap-style:square;mso-width-percent:0;mso-height-percent:0;mso-wrap-distance-left:9pt;mso-wrap-distance-top:0;mso-wrap-distance-right:9pt;mso-wrap-distance-bottom:0;mso-position-horizontal:absolute;mso-position-horizontal-relative:margin;mso-position-vertical:absolute;mso-position-vertical-relative:text;mso-width-percent:0;mso-height-percent:0;mso-width-relative:margin;mso-height-relative:margin;v-text-anchor:middle" o:gfxdata="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" fillcolor="window" strokecolor="windowText">
                 <v:stroke joinstyle="miter"/>
@@ -8633,7 +8637,7 @@
               </wp:anchor>
             </w:drawing>
           </mc:Choice>
-          <mc:Fallback xmlns:w16se="http://schemas.microsoft.com/office/word/2015/wordml/symex" xmlns:w15="http://schemas.microsoft.com/office/word/2012/wordml" xmlns:cx5="http://schemas.microsoft.com/office/drawing/2016/5/11/chartex" xmlns:cx4="http://schemas.microsoft.com/office/drawing/2016/5/10/chartex" xmlns:cx3="http://schemas.microsoft.com/office/drawing/2016/5/9/chartex" xmlns:cx2="http://schemas.microsoft.com/office/drawing/2015/10/21/chartex" xmlns:cx1="http://schemas.microsoft.com/office/drawing/2015/9/8/chartex" xmlns:cx="http://schemas.microsoft.com/office/drawing/2014/chartex">
+          <mc:Fallback xmlns:cx="http://schemas.microsoft.com/office/drawing/2014/chartex" xmlns:cx1="http://schemas.microsoft.com/office/drawing/2015/9/8/chartex" xmlns:cx2="http://schemas.microsoft.com/office/drawing/2015/10/21/chartex" xmlns:cx3="http://schemas.microsoft.com/office/drawing/2016/5/9/chartex" xmlns:cx4="http://schemas.microsoft.com/office/drawing/2016/5/10/chartex" xmlns:cx5="http://schemas.microsoft.com/office/drawing/2016/5/11/chartex" xmlns:w15="http://schemas.microsoft.com/office/word/2012/wordml" xmlns:w16se="http://schemas.microsoft.com/office/word/2015/wordml/symex">
             <w:pict>
               <v:oval w14:anchorId="0A1E90FC" id="Oval 111" o:spid="_x0000_s1053" style="position:absolute;margin-left:43.1pt;margin-top:155.85pt;width:45.35pt;height:25.4pt;z-index:251882496;visibility:visible;mso-wrap-style:square;mso-width-percent:0;mso-height-percent:0;mso-wrap-distance-left:9pt;mso-wrap-distance-top:0;mso-wrap-distance-right:9pt;mso-wrap-distance-bottom:0;mso-position-horizontal:absolute;mso-position-horizontal-relative:margin;mso-position-vertical:absolute;mso-position-vertical-relative:text;mso-width-percent:0;mso-height-percent:0;mso-width-relative:margin;mso-height-relative:margin;v-text-anchor:middle" o:gfxdata="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" fillcolor="white [3212]" strokecolor="black [3213]">
                 <v:stroke joinstyle="miter"/>
@@ -8737,7 +8741,7 @@
               </wp:anchor>
             </w:drawing>
           </mc:Choice>
-          <mc:Fallback xmlns:w16se="http://schemas.microsoft.com/office/word/2015/wordml/symex" xmlns:w15="http://schemas.microsoft.com/office/word/2012/wordml" xmlns:cx5="http://schemas.microsoft.com/office/drawing/2016/5/11/chartex" xmlns:cx4="http://schemas.microsoft.com/office/drawing/2016/5/10/chartex" xmlns:cx3="http://schemas.microsoft.com/office/drawing/2016/5/9/chartex" xmlns:cx2="http://schemas.microsoft.com/office/drawing/2015/10/21/chartex" xmlns:cx1="http://schemas.microsoft.com/office/drawing/2015/9/8/chartex" xmlns:cx="http://schemas.microsoft.com/office/drawing/2014/chartex">
+          <mc:Fallback xmlns:cx="http://schemas.microsoft.com/office/drawing/2014/chartex" xmlns:cx1="http://schemas.microsoft.com/office/drawing/2015/9/8/chartex" xmlns:cx2="http://schemas.microsoft.com/office/drawing/2015/10/21/chartex" xmlns:cx3="http://schemas.microsoft.com/office/drawing/2016/5/9/chartex" xmlns:cx4="http://schemas.microsoft.com/office/drawing/2016/5/10/chartex" xmlns:cx5="http://schemas.microsoft.com/office/drawing/2016/5/11/chartex" xmlns:w15="http://schemas.microsoft.com/office/word/2012/wordml" xmlns:w16se="http://schemas.microsoft.com/office/word/2015/wordml/symex">
             <w:pict>
               <v:line w14:anchorId="2DC944DA" id="Conexão reta 110" o:spid="_x0000_s1026" style="position:absolute;flip:y;z-index:251880448;visibility:visible;mso-wrap-style:square;mso-width-percent:0;mso-height-percent:0;mso-wrap-distance-left:9pt;mso-wrap-distance-top:0;mso-wrap-distance-right:9pt;mso-wrap-distance-bottom:0;mso-position-horizontal:absolute;mso-position-horizontal-relative:margin;mso-position-vertical:absolute;mso-position-vertical-relative:text;mso-width-percent:0;mso-height-percent:0;mso-width-relative:margin;mso-height-relative:margin" from="46pt,178.9pt" to="61.8pt,188.55pt" o:gfxdata="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" strokecolor="#7f7f7f [1612]" strokeweight="1.75pt">
                 <v:stroke joinstyle="miter"/>
@@ -8834,7 +8838,7 @@
               </wp:anchor>
             </w:drawing>
           </mc:Choice>
-          <mc:Fallback xmlns:w16se="http://schemas.microsoft.com/office/word/2015/wordml/symex" xmlns:w15="http://schemas.microsoft.com/office/word/2012/wordml" xmlns:cx5="http://schemas.microsoft.com/office/drawing/2016/5/11/chartex" xmlns:cx4="http://schemas.microsoft.com/office/drawing/2016/5/10/chartex" xmlns:cx3="http://schemas.microsoft.com/office/drawing/2016/5/9/chartex" xmlns:cx2="http://schemas.microsoft.com/office/drawing/2015/10/21/chartex" xmlns:cx1="http://schemas.microsoft.com/office/drawing/2015/9/8/chartex" xmlns:cx="http://schemas.microsoft.com/office/drawing/2014/chartex">
+          <mc:Fallback xmlns:cx="http://schemas.microsoft.com/office/drawing/2014/chartex" xmlns:cx1="http://schemas.microsoft.com/office/drawing/2015/9/8/chartex" xmlns:cx2="http://schemas.microsoft.com/office/drawing/2015/10/21/chartex" xmlns:cx3="http://schemas.microsoft.com/office/drawing/2016/5/9/chartex" xmlns:cx4="http://schemas.microsoft.com/office/drawing/2016/5/10/chartex" xmlns:cx5="http://schemas.microsoft.com/office/drawing/2016/5/11/chartex" xmlns:w15="http://schemas.microsoft.com/office/word/2012/wordml" xmlns:w16se="http://schemas.microsoft.com/office/word/2015/wordml/symex">
             <w:pict>
               <v:oval w14:anchorId="07243F2B" id="Oval 107" o:spid="_x0000_s1054" style="position:absolute;margin-left:242.45pt;margin-top:277.4pt;width:44.55pt;height:25.4pt;z-index:251874304;visibility:visible;mso-wrap-style:square;mso-width-percent:0;mso-height-percent:0;mso-wrap-distance-left:9pt;mso-wrap-distance-top:0;mso-wrap-distance-right:9pt;mso-wrap-distance-bottom:0;mso-position-horizontal:absolute;mso-position-horizontal-relative:margin;mso-position-vertical:absolute;mso-position-vertical-relative:text;mso-width-percent:0;mso-height-percent:0;mso-width-relative:margin;mso-height-relative:margin;v-text-anchor:middle" o:gfxdata="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" fillcolor="window" strokecolor="windowText">
                 <v:stroke joinstyle="miter"/>
@@ -8936,7 +8940,7 @@
               </wp:anchor>
             </w:drawing>
           </mc:Choice>
-          <mc:Fallback xmlns:w16se="http://schemas.microsoft.com/office/word/2015/wordml/symex" xmlns:w15="http://schemas.microsoft.com/office/word/2012/wordml" xmlns:cx5="http://schemas.microsoft.com/office/drawing/2016/5/11/chartex" xmlns:cx4="http://schemas.microsoft.com/office/drawing/2016/5/10/chartex" xmlns:cx3="http://schemas.microsoft.com/office/drawing/2016/5/9/chartex" xmlns:cx2="http://schemas.microsoft.com/office/drawing/2015/10/21/chartex" xmlns:cx1="http://schemas.microsoft.com/office/drawing/2015/9/8/chartex" xmlns:cx="http://schemas.microsoft.com/office/drawing/2014/chartex">
+          <mc:Fallback xmlns:cx="http://schemas.microsoft.com/office/drawing/2014/chartex" xmlns:cx1="http://schemas.microsoft.com/office/drawing/2015/9/8/chartex" xmlns:cx2="http://schemas.microsoft.com/office/drawing/2015/10/21/chartex" xmlns:cx3="http://schemas.microsoft.com/office/drawing/2016/5/9/chartex" xmlns:cx4="http://schemas.microsoft.com/office/drawing/2016/5/10/chartex" xmlns:cx5="http://schemas.microsoft.com/office/drawing/2016/5/11/chartex" xmlns:w15="http://schemas.microsoft.com/office/word/2012/wordml" xmlns:w16se="http://schemas.microsoft.com/office/word/2015/wordml/symex">
             <w:pict>
               <v:line w14:anchorId="0EBBD28B" id="Conexão reta 109" o:spid="_x0000_s1026" style="position:absolute;z-index:251878400;visibility:visible;mso-wrap-style:square;mso-width-percent:0;mso-height-percent:0;mso-wrap-distance-left:9pt;mso-wrap-distance-top:0;mso-wrap-distance-right:9pt;mso-wrap-distance-bottom:0;mso-position-horizontal:absolute;mso-position-horizontal-relative:margin;mso-position-vertical:absolute;mso-position-vertical-relative:text;mso-width-percent:0;mso-height-percent:0;mso-width-relative:margin;mso-height-relative:margin" from="236.7pt,268.75pt" to="249.6pt,281.65pt" o:gfxdata="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" strokecolor="#7f7f7f [1612]" strokeweight="1.75pt">
                 <v:stroke joinstyle="miter"/>
@@ -9014,7 +9018,7 @@
               </wp:anchor>
             </w:drawing>
           </mc:Choice>
-          <mc:Fallback xmlns:w16se="http://schemas.microsoft.com/office/word/2015/wordml/symex" xmlns:w15="http://schemas.microsoft.com/office/word/2012/wordml" xmlns:cx5="http://schemas.microsoft.com/office/drawing/2016/5/11/chartex" xmlns:cx4="http://schemas.microsoft.com/office/drawing/2016/5/10/chartex" xmlns:cx3="http://schemas.microsoft.com/office/drawing/2016/5/9/chartex" xmlns:cx2="http://schemas.microsoft.com/office/drawing/2015/10/21/chartex" xmlns:cx1="http://schemas.microsoft.com/office/drawing/2015/9/8/chartex" xmlns:cx="http://schemas.microsoft.com/office/drawing/2014/chartex">
+          <mc:Fallback xmlns:cx="http://schemas.microsoft.com/office/drawing/2014/chartex" xmlns:cx1="http://schemas.microsoft.com/office/drawing/2015/9/8/chartex" xmlns:cx2="http://schemas.microsoft.com/office/drawing/2015/10/21/chartex" xmlns:cx3="http://schemas.microsoft.com/office/drawing/2016/5/9/chartex" xmlns:cx4="http://schemas.microsoft.com/office/drawing/2016/5/10/chartex" xmlns:cx5="http://schemas.microsoft.com/office/drawing/2016/5/11/chartex" xmlns:w15="http://schemas.microsoft.com/office/word/2012/wordml" xmlns:w16se="http://schemas.microsoft.com/office/word/2015/wordml/symex">
             <w:pict>
               <v:line w14:anchorId="4ADAEA24" id="Conexão reta 108" o:spid="_x0000_s1026" style="position:absolute;z-index:251876352;visibility:visible;mso-wrap-style:square;mso-width-percent:0;mso-height-percent:0;mso-wrap-distance-left:9pt;mso-wrap-distance-top:0;mso-wrap-distance-right:9pt;mso-wrap-distance-bottom:0;mso-position-horizontal:absolute;mso-position-horizontal-relative:margin;mso-position-vertical:absolute;mso-position-vertical-relative:text;mso-width-percent:0;mso-height-percent:0;mso-width-relative:margin;mso-height-relative:margin" from="253.75pt,262.85pt" to="268.3pt,267.45pt" o:gfxdata="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" strokecolor="#7f7f7f [1612]" strokeweight="1.75pt">
                 <v:stroke joinstyle="miter"/>
@@ -9124,7 +9128,7 @@
               </wp:anchor>
             </w:drawing>
           </mc:Choice>
-          <mc:Fallback xmlns:w16se="http://schemas.microsoft.com/office/word/2015/wordml/symex" xmlns:w15="http://schemas.microsoft.com/office/word/2012/wordml" xmlns:cx5="http://schemas.microsoft.com/office/drawing/2016/5/11/chartex" xmlns:cx4="http://schemas.microsoft.com/office/drawing/2016/5/10/chartex" xmlns:cx3="http://schemas.microsoft.com/office/drawing/2016/5/9/chartex" xmlns:cx2="http://schemas.microsoft.com/office/drawing/2015/10/21/chartex" xmlns:cx1="http://schemas.microsoft.com/office/drawing/2015/9/8/chartex" xmlns:cx="http://schemas.microsoft.com/office/drawing/2014/chartex">
+          <mc:Fallback xmlns:cx="http://schemas.microsoft.com/office/drawing/2014/chartex" xmlns:cx1="http://schemas.microsoft.com/office/drawing/2015/9/8/chartex" xmlns:cx2="http://schemas.microsoft.com/office/drawing/2015/10/21/chartex" xmlns:cx3="http://schemas.microsoft.com/office/drawing/2016/5/9/chartex" xmlns:cx4="http://schemas.microsoft.com/office/drawing/2016/5/10/chartex" xmlns:cx5="http://schemas.microsoft.com/office/drawing/2016/5/11/chartex" xmlns:w15="http://schemas.microsoft.com/office/word/2012/wordml" xmlns:w16se="http://schemas.microsoft.com/office/word/2015/wordml/symex">
             <w:pict>
               <v:oval w14:anchorId="07243F2B" id="Oval 106" o:spid="_x0000_s1055" style="position:absolute;margin-left:267.9pt;margin-top:254.95pt;width:54.5pt;height:25.4pt;z-index:251872256;visibility:visible;mso-wrap-style:square;mso-width-percent:0;mso-height-percent:0;mso-wrap-distance-left:9pt;mso-wrap-distance-top:0;mso-wrap-distance-right:9pt;mso-wrap-distance-bottom:0;mso-position-horizontal:absolute;mso-position-horizontal-relative:margin;mso-position-vertical:absolute;mso-position-vertical-relative:text;mso-width-percent:0;mso-height-percent:0;mso-width-relative:margin;mso-height-relative:margin;v-text-anchor:middle" o:gfxdata="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" fillcolor="white [3212]" strokecolor="black [3213]">
                 <v:stroke joinstyle="miter"/>
@@ -9226,7 +9230,7 @@
               </wp:anchor>
             </w:drawing>
           </mc:Choice>
-          <mc:Fallback xmlns:w16se="http://schemas.microsoft.com/office/word/2015/wordml/symex" xmlns:w15="http://schemas.microsoft.com/office/word/2012/wordml" xmlns:cx5="http://schemas.microsoft.com/office/drawing/2016/5/11/chartex" xmlns:cx4="http://schemas.microsoft.com/office/drawing/2016/5/10/chartex" xmlns:cx3="http://schemas.microsoft.com/office/drawing/2016/5/9/chartex" xmlns:cx2="http://schemas.microsoft.com/office/drawing/2015/10/21/chartex" xmlns:cx1="http://schemas.microsoft.com/office/drawing/2015/9/8/chartex" xmlns:cx="http://schemas.microsoft.com/office/drawing/2014/chartex">
+          <mc:Fallback xmlns:cx="http://schemas.microsoft.com/office/drawing/2014/chartex" xmlns:cx1="http://schemas.microsoft.com/office/drawing/2015/9/8/chartex" xmlns:cx2="http://schemas.microsoft.com/office/drawing/2015/10/21/chartex" xmlns:cx3="http://schemas.microsoft.com/office/drawing/2016/5/9/chartex" xmlns:cx4="http://schemas.microsoft.com/office/drawing/2016/5/10/chartex" xmlns:cx5="http://schemas.microsoft.com/office/drawing/2016/5/11/chartex" xmlns:w15="http://schemas.microsoft.com/office/word/2012/wordml" xmlns:w16se="http://schemas.microsoft.com/office/word/2015/wordml/symex">
             <w:pict>
               <v:line w14:anchorId="06FF0C4E" id="Conexão reta 105" o:spid="_x0000_s1026" style="position:absolute;flip:y;z-index:251870208;visibility:visible;mso-wrap-style:square;mso-width-percent:0;mso-height-percent:0;mso-wrap-distance-left:9pt;mso-wrap-distance-top:0;mso-wrap-distance-right:9pt;mso-wrap-distance-bottom:0;mso-position-horizontal:absolute;mso-position-horizontal-relative:margin;mso-position-vertical:absolute;mso-position-vertical-relative:text;mso-width-percent:0;mso-height-percent:0;mso-width-relative:margin;mso-height-relative:margin" from="254.2pt,243.75pt" to="270pt,253.4pt" o:gfxdata="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" strokecolor="#7f7f7f [1612]" strokeweight="1.75pt">
                 <v:stroke joinstyle="miter"/>
@@ -9338,7 +9342,7 @@
               </wp:anchor>
             </w:drawing>
           </mc:Choice>
-          <mc:Fallback xmlns:w16se="http://schemas.microsoft.com/office/word/2015/wordml/symex" xmlns:w15="http://schemas.microsoft.com/office/word/2012/wordml" xmlns:cx5="http://schemas.microsoft.com/office/drawing/2016/5/11/chartex" xmlns:cx4="http://schemas.microsoft.com/office/drawing/2016/5/10/chartex" xmlns:cx3="http://schemas.microsoft.com/office/drawing/2016/5/9/chartex" xmlns:cx2="http://schemas.microsoft.com/office/drawing/2015/10/21/chartex" xmlns:cx1="http://schemas.microsoft.com/office/drawing/2015/9/8/chartex" xmlns:cx="http://schemas.microsoft.com/office/drawing/2014/chartex">
+          <mc:Fallback xmlns:cx="http://schemas.microsoft.com/office/drawing/2014/chartex" xmlns:cx1="http://schemas.microsoft.com/office/drawing/2015/9/8/chartex" xmlns:cx2="http://schemas.microsoft.com/office/drawing/2015/10/21/chartex" xmlns:cx3="http://schemas.microsoft.com/office/drawing/2016/5/9/chartex" xmlns:cx4="http://schemas.microsoft.com/office/drawing/2016/5/10/chartex" xmlns:cx5="http://schemas.microsoft.com/office/drawing/2016/5/11/chartex" xmlns:w15="http://schemas.microsoft.com/office/word/2012/wordml" xmlns:w16se="http://schemas.microsoft.com/office/word/2015/wordml/symex">
             <w:pict>
               <v:oval w14:anchorId="1122048B" id="Oval 104" o:spid="_x0000_s1056" style="position:absolute;margin-left:269.9pt;margin-top:227.4pt;width:45.35pt;height:25.4pt;z-index:251868160;visibility:visible;mso-wrap-style:square;mso-width-percent:0;mso-height-percent:0;mso-wrap-distance-left:9pt;mso-wrap-distance-top:0;mso-wrap-distance-right:9pt;mso-wrap-distance-bottom:0;mso-position-horizontal:absolute;mso-position-horizontal-relative:margin;mso-position-vertical:absolute;mso-position-vertical-relative:text;mso-width-percent:0;mso-height-percent:0;mso-width-relative:margin;mso-height-relative:margin;v-text-anchor:middle" o:gfxdata="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" fillcolor="white [3212]" strokecolor="black [3213]">
                 <v:stroke joinstyle="miter"/>
@@ -9442,7 +9446,7 @@
               </wp:anchor>
             </w:drawing>
           </mc:Choice>
-          <mc:Fallback xmlns:w16se="http://schemas.microsoft.com/office/word/2015/wordml/symex" xmlns:w15="http://schemas.microsoft.com/office/word/2012/wordml" xmlns:cx5="http://schemas.microsoft.com/office/drawing/2016/5/11/chartex" xmlns:cx4="http://schemas.microsoft.com/office/drawing/2016/5/10/chartex" xmlns:cx3="http://schemas.microsoft.com/office/drawing/2016/5/9/chartex" xmlns:cx2="http://schemas.microsoft.com/office/drawing/2015/10/21/chartex" xmlns:cx1="http://schemas.microsoft.com/office/drawing/2015/9/8/chartex" xmlns:cx="http://schemas.microsoft.com/office/drawing/2014/chartex">
+          <mc:Fallback xmlns:cx="http://schemas.microsoft.com/office/drawing/2014/chartex" xmlns:cx1="http://schemas.microsoft.com/office/drawing/2015/9/8/chartex" xmlns:cx2="http://schemas.microsoft.com/office/drawing/2015/10/21/chartex" xmlns:cx3="http://schemas.microsoft.com/office/drawing/2016/5/9/chartex" xmlns:cx4="http://schemas.microsoft.com/office/drawing/2016/5/10/chartex" xmlns:cx5="http://schemas.microsoft.com/office/drawing/2016/5/11/chartex" xmlns:w15="http://schemas.microsoft.com/office/word/2012/wordml" xmlns:w16se="http://schemas.microsoft.com/office/word/2015/wordml/symex">
             <w:pict>
               <v:line w14:anchorId="6EED9A71" id="Conexão reta 103" o:spid="_x0000_s1026" style="position:absolute;flip:x y;z-index:251866112;visibility:visible;mso-wrap-style:square;mso-width-percent:0;mso-height-percent:0;mso-wrap-distance-left:9pt;mso-wrap-distance-top:0;mso-wrap-distance-right:9pt;mso-wrap-distance-bottom:0;mso-position-horizontal:absolute;mso-position-horizontal-relative:margin;mso-position-vertical:absolute;mso-position-vertical-relative:text;mso-width-percent:0;mso-height-percent:0;mso-width-relative:margin;mso-height-relative:margin" from="215.5pt,178pt" to="216.75pt,188.8pt" o:gfxdata="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" strokecolor="#7f7f7f [1612]" strokeweight="1.75pt">
                 <v:stroke joinstyle="miter"/>
@@ -9554,7 +9558,7 @@
               </wp:anchor>
             </w:drawing>
           </mc:Choice>
-          <mc:Fallback xmlns:w16se="http://schemas.microsoft.com/office/word/2015/wordml/symex" xmlns:w15="http://schemas.microsoft.com/office/word/2012/wordml" xmlns:cx5="http://schemas.microsoft.com/office/drawing/2016/5/11/chartex" xmlns:cx4="http://schemas.microsoft.com/office/drawing/2016/5/10/chartex" xmlns:cx3="http://schemas.microsoft.com/office/drawing/2016/5/9/chartex" xmlns:cx2="http://schemas.microsoft.com/office/drawing/2015/10/21/chartex" xmlns:cx1="http://schemas.microsoft.com/office/drawing/2015/9/8/chartex" xmlns:cx="http://schemas.microsoft.com/office/drawing/2014/chartex">
+          <mc:Fallback xmlns:cx="http://schemas.microsoft.com/office/drawing/2014/chartex" xmlns:cx1="http://schemas.microsoft.com/office/drawing/2015/9/8/chartex" xmlns:cx2="http://schemas.microsoft.com/office/drawing/2015/10/21/chartex" xmlns:cx3="http://schemas.microsoft.com/office/drawing/2016/5/9/chartex" xmlns:cx4="http://schemas.microsoft.com/office/drawing/2016/5/10/chartex" xmlns:cx5="http://schemas.microsoft.com/office/drawing/2016/5/11/chartex" xmlns:w15="http://schemas.microsoft.com/office/word/2012/wordml" xmlns:w16se="http://schemas.microsoft.com/office/word/2015/wordml/symex">
             <w:pict>
               <v:oval w14:anchorId="22404B7E" id="Oval 102" o:spid="_x0000_s1057" style="position:absolute;margin-left:192.1pt;margin-top:153.3pt;width:45.35pt;height:25.4pt;z-index:251864064;visibility:visible;mso-wrap-style:square;mso-width-percent:0;mso-height-percent:0;mso-wrap-distance-left:9pt;mso-wrap-distance-top:0;mso-wrap-distance-right:9pt;mso-wrap-distance-bottom:0;mso-position-horizontal:absolute;mso-position-horizontal-relative:margin;mso-position-vertical:absolute;mso-position-vertical-relative:text;mso-width-percent:0;mso-height-percent:0;mso-width-relative:margin;mso-height-relative:margin;v-text-anchor:middle" o:gfxdata="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" fillcolor="white [3212]" strokecolor="black [3213]">
                 <v:stroke joinstyle="miter"/>
@@ -9658,7 +9662,7 @@
               </wp:anchor>
             </w:drawing>
           </mc:Choice>
-          <mc:Fallback xmlns:w16se="http://schemas.microsoft.com/office/word/2015/wordml/symex" xmlns:w15="http://schemas.microsoft.com/office/word/2012/wordml" xmlns:cx5="http://schemas.microsoft.com/office/drawing/2016/5/11/chartex" xmlns:cx4="http://schemas.microsoft.com/office/drawing/2016/5/10/chartex" xmlns:cx3="http://schemas.microsoft.com/office/drawing/2016/5/9/chartex" xmlns:cx2="http://schemas.microsoft.com/office/drawing/2015/10/21/chartex" xmlns:cx1="http://schemas.microsoft.com/office/drawing/2015/9/8/chartex" xmlns:cx="http://schemas.microsoft.com/office/drawing/2014/chartex">
+          <mc:Fallback xmlns:cx="http://schemas.microsoft.com/office/drawing/2014/chartex" xmlns:cx1="http://schemas.microsoft.com/office/drawing/2015/9/8/chartex" xmlns:cx2="http://schemas.microsoft.com/office/drawing/2015/10/21/chartex" xmlns:cx3="http://schemas.microsoft.com/office/drawing/2016/5/9/chartex" xmlns:cx4="http://schemas.microsoft.com/office/drawing/2016/5/10/chartex" xmlns:cx5="http://schemas.microsoft.com/office/drawing/2016/5/11/chartex" xmlns:w15="http://schemas.microsoft.com/office/word/2012/wordml" xmlns:w16se="http://schemas.microsoft.com/office/word/2015/wordml/symex">
             <w:pict>
               <v:line w14:anchorId="464D4737" id="Conexão reta 101" o:spid="_x0000_s1026" style="position:absolute;flip:y;z-index:251862016;visibility:visible;mso-wrap-style:square;mso-width-percent:0;mso-height-percent:0;mso-wrap-distance-left:9pt;mso-wrap-distance-top:0;mso-wrap-distance-right:9pt;mso-wrap-distance-bottom:0;mso-position-horizontal:absolute;mso-position-horizontal-relative:margin;mso-position-vertical:absolute;mso-position-vertical-relative:text;mso-width-percent:0;mso-height-percent:0;mso-width-relative:margin;mso-height-relative:margin" from="416.5pt,157.15pt" to="420.65pt,187.25pt" o:gfxdata="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" strokecolor="#7f7f7f [1612]" strokeweight="1.75pt">
                 <v:stroke joinstyle="miter"/>
@@ -9736,7 +9740,7 @@
               </wp:anchor>
             </w:drawing>
           </mc:Choice>
-          <mc:Fallback xmlns:w16se="http://schemas.microsoft.com/office/word/2015/wordml/symex" xmlns:w15="http://schemas.microsoft.com/office/word/2012/wordml" xmlns:cx5="http://schemas.microsoft.com/office/drawing/2016/5/11/chartex" xmlns:cx4="http://schemas.microsoft.com/office/drawing/2016/5/10/chartex" xmlns:cx3="http://schemas.microsoft.com/office/drawing/2016/5/9/chartex" xmlns:cx2="http://schemas.microsoft.com/office/drawing/2015/10/21/chartex" xmlns:cx1="http://schemas.microsoft.com/office/drawing/2015/9/8/chartex" xmlns:cx="http://schemas.microsoft.com/office/drawing/2014/chartex">
+          <mc:Fallback xmlns:cx="http://schemas.microsoft.com/office/drawing/2014/chartex" xmlns:cx1="http://schemas.microsoft.com/office/drawing/2015/9/8/chartex" xmlns:cx2="http://schemas.microsoft.com/office/drawing/2015/10/21/chartex" xmlns:cx3="http://schemas.microsoft.com/office/drawing/2016/5/9/chartex" xmlns:cx4="http://schemas.microsoft.com/office/drawing/2016/5/10/chartex" xmlns:cx5="http://schemas.microsoft.com/office/drawing/2016/5/11/chartex" xmlns:w15="http://schemas.microsoft.com/office/word/2012/wordml" xmlns:w16se="http://schemas.microsoft.com/office/word/2015/wordml/symex">
             <w:pict>
               <v:line w14:anchorId="41F23765" id="Conexão reta 100" o:spid="_x0000_s1026" style="position:absolute;flip:y;z-index:251859968;visibility:visible;mso-wrap-style:square;mso-width-percent:0;mso-height-percent:0;mso-wrap-distance-left:9pt;mso-wrap-distance-top:0;mso-wrap-distance-right:9pt;mso-wrap-distance-bottom:0;mso-position-horizontal:absolute;mso-position-horizontal-relative:margin;mso-position-vertical:absolute;mso-position-vertical-relative:text;mso-width-percent:0;mso-height-percent:0;mso-width-relative:margin;mso-height-relative:margin" from="443.55pt,181.7pt" to="443.55pt,187.25pt" o:gfxdata="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" strokecolor="#7f7f7f [1612]" strokeweight="1.75pt">
                 <v:stroke joinstyle="miter"/>
@@ -9848,7 +9852,7 @@
               </wp:anchor>
             </w:drawing>
           </mc:Choice>
-          <mc:Fallback xmlns:w16se="http://schemas.microsoft.com/office/word/2015/wordml/symex" xmlns:w15="http://schemas.microsoft.com/office/word/2012/wordml" xmlns:cx5="http://schemas.microsoft.com/office/drawing/2016/5/11/chartex" xmlns:cx4="http://schemas.microsoft.com/office/drawing/2016/5/10/chartex" xmlns:cx3="http://schemas.microsoft.com/office/drawing/2016/5/9/chartex" xmlns:cx2="http://schemas.microsoft.com/office/drawing/2015/10/21/chartex" xmlns:cx1="http://schemas.microsoft.com/office/drawing/2015/9/8/chartex" xmlns:cx="http://schemas.microsoft.com/office/drawing/2014/chartex">
+          <mc:Fallback xmlns:cx="http://schemas.microsoft.com/office/drawing/2014/chartex" xmlns:cx1="http://schemas.microsoft.com/office/drawing/2015/9/8/chartex" xmlns:cx2="http://schemas.microsoft.com/office/drawing/2015/10/21/chartex" xmlns:cx3="http://schemas.microsoft.com/office/drawing/2016/5/9/chartex" xmlns:cx4="http://schemas.microsoft.com/office/drawing/2016/5/10/chartex" xmlns:cx5="http://schemas.microsoft.com/office/drawing/2016/5/11/chartex" xmlns:w15="http://schemas.microsoft.com/office/word/2012/wordml" xmlns:w16se="http://schemas.microsoft.com/office/word/2015/wordml/symex">
             <w:pict>
               <v:oval w14:anchorId="39A07629" id="Oval 98" o:spid="_x0000_s1058" style="position:absolute;margin-left:423.55pt;margin-top:159.65pt;width:48.3pt;height:22.85pt;z-index:251857920;visibility:visible;mso-wrap-style:square;mso-width-percent:0;mso-height-percent:0;mso-wrap-distance-left:9pt;mso-wrap-distance-top:0;mso-wrap-distance-right:9pt;mso-wrap-distance-bottom:0;mso-position-horizontal:absolute;mso-position-horizontal-relative:margin;mso-position-vertical:absolute;mso-position-vertical-relative:text;mso-width-percent:0;mso-height-percent:0;mso-width-relative:margin;mso-height-relative:margin;v-text-anchor:middle" o:gfxdata="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" fillcolor="white [3212]" strokecolor="black [3213]">
                 <v:stroke joinstyle="miter"/>
@@ -9986,7 +9990,7 @@
               </wp:anchor>
             </w:drawing>
           </mc:Choice>
-          <mc:Fallback xmlns:w16se="http://schemas.microsoft.com/office/word/2015/wordml/symex" xmlns:w15="http://schemas.microsoft.com/office/word/2012/wordml" xmlns:cx5="http://schemas.microsoft.com/office/drawing/2016/5/11/chartex" xmlns:cx4="http://schemas.microsoft.com/office/drawing/2016/5/10/chartex" xmlns:cx3="http://schemas.microsoft.com/office/drawing/2016/5/9/chartex" xmlns:cx2="http://schemas.microsoft.com/office/drawing/2015/10/21/chartex" xmlns:cx1="http://schemas.microsoft.com/office/drawing/2015/9/8/chartex" xmlns:cx="http://schemas.microsoft.com/office/drawing/2014/chartex">
+          <mc:Fallback xmlns:cx="http://schemas.microsoft.com/office/drawing/2014/chartex" xmlns:cx1="http://schemas.microsoft.com/office/drawing/2015/9/8/chartex" xmlns:cx2="http://schemas.microsoft.com/office/drawing/2015/10/21/chartex" xmlns:cx3="http://schemas.microsoft.com/office/drawing/2016/5/9/chartex" xmlns:cx4="http://schemas.microsoft.com/office/drawing/2016/5/10/chartex" xmlns:cx5="http://schemas.microsoft.com/office/drawing/2016/5/11/chartex" xmlns:w15="http://schemas.microsoft.com/office/word/2012/wordml" xmlns:w16se="http://schemas.microsoft.com/office/word/2015/wordml/symex">
             <w:pict>
               <v:oval w14:anchorId="51DDD958" id="Oval 97" o:spid="_x0000_s1059" style="position:absolute;margin-left:409.55pt;margin-top:133.3pt;width:45.35pt;height:25.4pt;z-index:251855872;visibility:visible;mso-wrap-style:square;mso-width-percent:0;mso-height-percent:0;mso-wrap-distance-left:9pt;mso-wrap-distance-top:0;mso-wrap-distance-right:9pt;mso-wrap-distance-bottom:0;mso-position-horizontal:absolute;mso-position-horizontal-relative:margin;mso-position-vertical:absolute;mso-position-vertical-relative:text;mso-width-percent:0;mso-height-percent:0;mso-width-relative:margin;mso-height-relative:margin;v-text-anchor:middle" o:gfxdata="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" fillcolor="white [3212]" strokecolor="black [3213]">
                 <v:stroke joinstyle="miter"/>
@@ -10090,7 +10094,7 @@
               </wp:anchor>
             </w:drawing>
           </mc:Choice>
-          <mc:Fallback xmlns:w16se="http://schemas.microsoft.com/office/word/2015/wordml/symex" xmlns:w15="http://schemas.microsoft.com/office/word/2012/wordml" xmlns:cx5="http://schemas.microsoft.com/office/drawing/2016/5/11/chartex" xmlns:cx4="http://schemas.microsoft.com/office/drawing/2016/5/10/chartex" xmlns:cx3="http://schemas.microsoft.com/office/drawing/2016/5/9/chartex" xmlns:cx2="http://schemas.microsoft.com/office/drawing/2015/10/21/chartex" xmlns:cx1="http://schemas.microsoft.com/office/drawing/2015/9/8/chartex" xmlns:cx="http://schemas.microsoft.com/office/drawing/2014/chartex">
+          <mc:Fallback xmlns:cx="http://schemas.microsoft.com/office/drawing/2014/chartex" xmlns:cx1="http://schemas.microsoft.com/office/drawing/2015/9/8/chartex" xmlns:cx2="http://schemas.microsoft.com/office/drawing/2015/10/21/chartex" xmlns:cx3="http://schemas.microsoft.com/office/drawing/2016/5/9/chartex" xmlns:cx4="http://schemas.microsoft.com/office/drawing/2016/5/10/chartex" xmlns:cx5="http://schemas.microsoft.com/office/drawing/2016/5/11/chartex" xmlns:w15="http://schemas.microsoft.com/office/word/2012/wordml" xmlns:w16se="http://schemas.microsoft.com/office/word/2015/wordml/symex">
             <w:pict>
               <v:line w14:anchorId="71FFE0DD" id="Conexão reta 96" o:spid="_x0000_s1026" style="position:absolute;flip:x y;z-index:251853824;visibility:visible;mso-wrap-style:square;mso-width-percent:0;mso-height-percent:0;mso-wrap-distance-left:9pt;mso-wrap-distance-top:0;mso-wrap-distance-right:9pt;mso-wrap-distance-bottom:0;mso-position-horizontal:absolute;mso-position-horizontal-relative:margin;mso-position-vertical:absolute;mso-position-vertical-relative:text;mso-width-percent:0;mso-height-percent:0;mso-width-relative:margin;mso-height-relative:margin" from="557.15pt,155.1pt" to="567.1pt,184.2pt" o:gfxdata="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" strokecolor="#7f7f7f [1612]" strokeweight="1.75pt">
                 <v:stroke joinstyle="miter"/>
@@ -10200,7 +10204,7 @@
               </wp:anchor>
             </w:drawing>
           </mc:Choice>
-          <mc:Fallback xmlns:w16se="http://schemas.microsoft.com/office/word/2015/wordml/symex" xmlns:w15="http://schemas.microsoft.com/office/word/2012/wordml" xmlns:cx5="http://schemas.microsoft.com/office/drawing/2016/5/11/chartex" xmlns:cx4="http://schemas.microsoft.com/office/drawing/2016/5/10/chartex" xmlns:cx3="http://schemas.microsoft.com/office/drawing/2016/5/9/chartex" xmlns:cx2="http://schemas.microsoft.com/office/drawing/2015/10/21/chartex" xmlns:cx1="http://schemas.microsoft.com/office/drawing/2015/9/8/chartex" xmlns:cx="http://schemas.microsoft.com/office/drawing/2014/chartex">
+          <mc:Fallback xmlns:cx="http://schemas.microsoft.com/office/drawing/2014/chartex" xmlns:cx1="http://schemas.microsoft.com/office/drawing/2015/9/8/chartex" xmlns:cx2="http://schemas.microsoft.com/office/drawing/2015/10/21/chartex" xmlns:cx3="http://schemas.microsoft.com/office/drawing/2016/5/9/chartex" xmlns:cx4="http://schemas.microsoft.com/office/drawing/2016/5/10/chartex" xmlns:cx5="http://schemas.microsoft.com/office/drawing/2016/5/11/chartex" xmlns:w15="http://schemas.microsoft.com/office/word/2012/wordml" xmlns:w16se="http://schemas.microsoft.com/office/word/2015/wordml/symex">
             <w:pict>
               <v:oval w14:anchorId="2F9B1A6A" id="Oval 95" o:spid="_x0000_s1060" style="position:absolute;margin-left:537.65pt;margin-top:133.9pt;width:58.6pt;height:22.85pt;z-index:251851776;visibility:visible;mso-wrap-style:square;mso-width-percent:0;mso-height-percent:0;mso-wrap-distance-left:9pt;mso-wrap-distance-top:0;mso-wrap-distance-right:9pt;mso-wrap-distance-bottom:0;mso-position-horizontal:absolute;mso-position-horizontal-relative:margin;mso-position-vertical:absolute;mso-position-vertical-relative:text;mso-width-percent:0;mso-height-percent:0;mso-width-relative:margin;mso-height-relative:margin;v-text-anchor:middle" o:gfxdata="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" fillcolor="white [3212]" strokecolor="black [3213]">
                 <v:stroke joinstyle="miter"/>
@@ -10302,7 +10306,7 @@
               </wp:anchor>
             </w:drawing>
           </mc:Choice>
-          <mc:Fallback xmlns:w16se="http://schemas.microsoft.com/office/word/2015/wordml/symex" xmlns:w15="http://schemas.microsoft.com/office/word/2012/wordml" xmlns:cx5="http://schemas.microsoft.com/office/drawing/2016/5/11/chartex" xmlns:cx4="http://schemas.microsoft.com/office/drawing/2016/5/10/chartex" xmlns:cx3="http://schemas.microsoft.com/office/drawing/2016/5/9/chartex" xmlns:cx2="http://schemas.microsoft.com/office/drawing/2015/10/21/chartex" xmlns:cx1="http://schemas.microsoft.com/office/drawing/2015/9/8/chartex" xmlns:cx="http://schemas.microsoft.com/office/drawing/2014/chartex">
+          <mc:Fallback xmlns:cx="http://schemas.microsoft.com/office/drawing/2014/chartex" xmlns:cx1="http://schemas.microsoft.com/office/drawing/2015/9/8/chartex" xmlns:cx2="http://schemas.microsoft.com/office/drawing/2015/10/21/chartex" xmlns:cx3="http://schemas.microsoft.com/office/drawing/2016/5/9/chartex" xmlns:cx4="http://schemas.microsoft.com/office/drawing/2016/5/10/chartex" xmlns:cx5="http://schemas.microsoft.com/office/drawing/2016/5/11/chartex" xmlns:w15="http://schemas.microsoft.com/office/word/2012/wordml" xmlns:w16se="http://schemas.microsoft.com/office/word/2015/wordml/symex">
             <w:pict>
               <v:line w14:anchorId="70FAC6A8" id="Conexão reta 94" o:spid="_x0000_s1026" style="position:absolute;flip:y;z-index:251849728;visibility:visible;mso-wrap-style:square;mso-width-percent:0;mso-height-percent:0;mso-wrap-distance-left:9pt;mso-wrap-distance-top:0;mso-wrap-distance-right:9pt;mso-wrap-distance-bottom:0;mso-position-horizontal:absolute;mso-position-horizontal-relative:margin;mso-position-vertical:absolute;mso-position-vertical-relative:text;mso-width-percent:0;mso-height-percent:0;mso-width-relative:margin;mso-height-relative:margin" from="583.8pt,179.6pt" to="590.65pt,185pt" o:gfxdata="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" strokecolor="#7f7f7f [1612]" strokeweight="1.75pt">
                 <v:stroke joinstyle="miter"/>
@@ -10412,7 +10416,7 @@
               </wp:anchor>
             </w:drawing>
           </mc:Choice>
-          <mc:Fallback xmlns:w16se="http://schemas.microsoft.com/office/word/2015/wordml/symex" xmlns:w15="http://schemas.microsoft.com/office/word/2012/wordml" xmlns:cx5="http://schemas.microsoft.com/office/drawing/2016/5/11/chartex" xmlns:cx4="http://schemas.microsoft.com/office/drawing/2016/5/10/chartex" xmlns:cx3="http://schemas.microsoft.com/office/drawing/2016/5/9/chartex" xmlns:cx2="http://schemas.microsoft.com/office/drawing/2015/10/21/chartex" xmlns:cx1="http://schemas.microsoft.com/office/drawing/2015/9/8/chartex" xmlns:cx="http://schemas.microsoft.com/office/drawing/2014/chartex">
+          <mc:Fallback xmlns:cx="http://schemas.microsoft.com/office/drawing/2014/chartex" xmlns:cx1="http://schemas.microsoft.com/office/drawing/2015/9/8/chartex" xmlns:cx2="http://schemas.microsoft.com/office/drawing/2015/10/21/chartex" xmlns:cx3="http://schemas.microsoft.com/office/drawing/2016/5/9/chartex" xmlns:cx4="http://schemas.microsoft.com/office/drawing/2016/5/10/chartex" xmlns:cx5="http://schemas.microsoft.com/office/drawing/2016/5/11/chartex" xmlns:w15="http://schemas.microsoft.com/office/word/2012/wordml" xmlns:w16se="http://schemas.microsoft.com/office/word/2015/wordml/symex">
             <w:pict>
               <v:oval w14:anchorId="5161A222" id="Oval 93" o:spid="_x0000_s1061" style="position:absolute;margin-left:564.7pt;margin-top:156.9pt;width:49.05pt;height:22.85pt;z-index:251847680;visibility:visible;mso-wrap-style:square;mso-width-percent:0;mso-height-percent:0;mso-wrap-distance-left:9pt;mso-wrap-distance-top:0;mso-wrap-distance-right:9pt;mso-wrap-distance-bottom:0;mso-position-horizontal:absolute;mso-position-horizontal-relative:margin;mso-position-vertical:absolute;mso-position-vertical-relative:text;mso-width-percent:0;mso-height-percent:0;mso-width-relative:margin;mso-height-relative:margin;v-text-anchor:middle" o:gfxdata="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" fillcolor="white [3212]" strokecolor="black [3213]">
                 <v:stroke joinstyle="miter"/>
@@ -10514,7 +10518,7 @@
               </wp:anchor>
             </w:drawing>
           </mc:Choice>
-          <mc:Fallback xmlns:w16se="http://schemas.microsoft.com/office/word/2015/wordml/symex" xmlns:w15="http://schemas.microsoft.com/office/word/2012/wordml" xmlns:cx5="http://schemas.microsoft.com/office/drawing/2016/5/11/chartex" xmlns:cx4="http://schemas.microsoft.com/office/drawing/2016/5/10/chartex" xmlns:cx3="http://schemas.microsoft.com/office/drawing/2016/5/9/chartex" xmlns:cx2="http://schemas.microsoft.com/office/drawing/2015/10/21/chartex" xmlns:cx1="http://schemas.microsoft.com/office/drawing/2015/9/8/chartex" xmlns:cx="http://schemas.microsoft.com/office/drawing/2014/chartex">
+          <mc:Fallback xmlns:cx="http://schemas.microsoft.com/office/drawing/2014/chartex" xmlns:cx1="http://schemas.microsoft.com/office/drawing/2015/9/8/chartex" xmlns:cx2="http://schemas.microsoft.com/office/drawing/2015/10/21/chartex" xmlns:cx3="http://schemas.microsoft.com/office/drawing/2016/5/9/chartex" xmlns:cx4="http://schemas.microsoft.com/office/drawing/2016/5/10/chartex" xmlns:cx5="http://schemas.microsoft.com/office/drawing/2016/5/11/chartex" xmlns:w15="http://schemas.microsoft.com/office/word/2012/wordml" xmlns:w16se="http://schemas.microsoft.com/office/word/2015/wordml/symex">
             <w:pict>
               <v:line w14:anchorId="228DB679" id="Conexão reta 92" o:spid="_x0000_s1026" style="position:absolute;z-index:251845632;visibility:visible;mso-wrap-style:square;mso-width-percent:0;mso-height-percent:0;mso-wrap-distance-left:9pt;mso-wrap-distance-top:0;mso-wrap-distance-right:9pt;mso-wrap-distance-bottom:0;mso-position-horizontal:absolute;mso-position-horizontal-relative:margin;mso-position-vertical:absolute;mso-position-vertical-relative:text;mso-width-percent:0;mso-height-percent:0;mso-width-relative:margin;mso-height-relative:margin" from="595.45pt,200pt" to="613.75pt,210.35pt" o:gfxdata="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" strokecolor="#7f7f7f [1612]" strokeweight="1.75pt">
                 <v:stroke joinstyle="miter"/>
@@ -10624,7 +10628,7 @@
               </wp:anchor>
             </w:drawing>
           </mc:Choice>
-          <mc:Fallback xmlns:w16se="http://schemas.microsoft.com/office/word/2015/wordml/symex" xmlns:w15="http://schemas.microsoft.com/office/word/2012/wordml" xmlns:cx5="http://schemas.microsoft.com/office/drawing/2016/5/11/chartex" xmlns:cx4="http://schemas.microsoft.com/office/drawing/2016/5/10/chartex" xmlns:cx3="http://schemas.microsoft.com/office/drawing/2016/5/9/chartex" xmlns:cx2="http://schemas.microsoft.com/office/drawing/2015/10/21/chartex" xmlns:cx1="http://schemas.microsoft.com/office/drawing/2015/9/8/chartex" xmlns:cx="http://schemas.microsoft.com/office/drawing/2014/chartex">
+          <mc:Fallback xmlns:cx="http://schemas.microsoft.com/office/drawing/2014/chartex" xmlns:cx1="http://schemas.microsoft.com/office/drawing/2015/9/8/chartex" xmlns:cx2="http://schemas.microsoft.com/office/drawing/2015/10/21/chartex" xmlns:cx3="http://schemas.microsoft.com/office/drawing/2016/5/9/chartex" xmlns:cx4="http://schemas.microsoft.com/office/drawing/2016/5/10/chartex" xmlns:cx5="http://schemas.microsoft.com/office/drawing/2016/5/11/chartex" xmlns:w15="http://schemas.microsoft.com/office/word/2012/wordml" xmlns:w16se="http://schemas.microsoft.com/office/word/2015/wordml/symex">
             <w:pict>
               <v:oval w14:anchorId="20F03AAB" id="Oval 91" o:spid="_x0000_s1062" style="position:absolute;margin-left:613.7pt;margin-top:199.1pt;width:38.65pt;height:22.85pt;z-index:251843584;visibility:visible;mso-wrap-style:square;mso-width-percent:0;mso-height-percent:0;mso-wrap-distance-left:9pt;mso-wrap-distance-top:0;mso-wrap-distance-right:9pt;mso-wrap-distance-bottom:0;mso-position-horizontal:absolute;mso-position-horizontal-relative:margin;mso-position-vertical:absolute;mso-position-vertical-relative:text;mso-width-percent:0;mso-height-percent:0;mso-width-relative:margin;mso-height-relative:margin;v-text-anchor:middle" o:gfxdata="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" fillcolor="white [3212]" strokecolor="black [3213]">
                 <v:stroke joinstyle="miter"/>
@@ -10760,7 +10764,7 @@
               </wp:anchor>
             </w:drawing>
           </mc:Choice>
-          <mc:Fallback xmlns:w16se="http://schemas.microsoft.com/office/word/2015/wordml/symex" xmlns:w15="http://schemas.microsoft.com/office/word/2012/wordml" xmlns:cx5="http://schemas.microsoft.com/office/drawing/2016/5/11/chartex" xmlns:cx4="http://schemas.microsoft.com/office/drawing/2016/5/10/chartex" xmlns:cx3="http://schemas.microsoft.com/office/drawing/2016/5/9/chartex" xmlns:cx2="http://schemas.microsoft.com/office/drawing/2015/10/21/chartex" xmlns:cx1="http://schemas.microsoft.com/office/drawing/2015/9/8/chartex" xmlns:cx="http://schemas.microsoft.com/office/drawing/2014/chartex">
+          <mc:Fallback xmlns:cx="http://schemas.microsoft.com/office/drawing/2014/chartex" xmlns:cx1="http://schemas.microsoft.com/office/drawing/2015/9/8/chartex" xmlns:cx2="http://schemas.microsoft.com/office/drawing/2015/10/21/chartex" xmlns:cx3="http://schemas.microsoft.com/office/drawing/2016/5/9/chartex" xmlns:cx4="http://schemas.microsoft.com/office/drawing/2016/5/10/chartex" xmlns:cx5="http://schemas.microsoft.com/office/drawing/2016/5/11/chartex" xmlns:w15="http://schemas.microsoft.com/office/word/2012/wordml" xmlns:w16se="http://schemas.microsoft.com/office/word/2015/wordml/symex">
             <w:pict>
               <v:oval w14:anchorId="473A3AAC" id="Oval 89" o:spid="_x0000_s1063" style="position:absolute;margin-left:609.6pt;margin-top:172.15pt;width:45.35pt;height:25.4pt;z-index:251840512;visibility:visible;mso-wrap-style:square;mso-width-percent:0;mso-height-percent:0;mso-wrap-distance-left:9pt;mso-wrap-distance-top:0;mso-wrap-distance-right:9pt;mso-wrap-distance-bottom:0;mso-position-horizontal:absolute;mso-position-horizontal-relative:margin;mso-position-vertical:absolute;mso-position-vertical-relative:text;mso-width-percent:0;mso-height-percent:0;mso-width-relative:margin;mso-height-relative:margin;v-text-anchor:middle" o:gfxdata="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" fillcolor="white [3212]" strokecolor="black [3213]">
                 <v:stroke joinstyle="miter"/>
@@ -10864,7 +10868,7 @@
               </wp:anchor>
             </w:drawing>
           </mc:Choice>
-          <mc:Fallback xmlns:w16se="http://schemas.microsoft.com/office/word/2015/wordml/symex" xmlns:w15="http://schemas.microsoft.com/office/word/2012/wordml" xmlns:cx5="http://schemas.microsoft.com/office/drawing/2016/5/11/chartex" xmlns:cx4="http://schemas.microsoft.com/office/drawing/2016/5/10/chartex" xmlns:cx3="http://schemas.microsoft.com/office/drawing/2016/5/9/chartex" xmlns:cx2="http://schemas.microsoft.com/office/drawing/2015/10/21/chartex" xmlns:cx1="http://schemas.microsoft.com/office/drawing/2015/9/8/chartex" xmlns:cx="http://schemas.microsoft.com/office/drawing/2014/chartex">
+          <mc:Fallback xmlns:cx="http://schemas.microsoft.com/office/drawing/2014/chartex" xmlns:cx1="http://schemas.microsoft.com/office/drawing/2015/9/8/chartex" xmlns:cx2="http://schemas.microsoft.com/office/drawing/2015/10/21/chartex" xmlns:cx3="http://schemas.microsoft.com/office/drawing/2016/5/9/chartex" xmlns:cx4="http://schemas.microsoft.com/office/drawing/2016/5/10/chartex" xmlns:cx5="http://schemas.microsoft.com/office/drawing/2016/5/11/chartex" xmlns:w15="http://schemas.microsoft.com/office/word/2012/wordml" xmlns:w16se="http://schemas.microsoft.com/office/word/2015/wordml/symex">
             <w:pict>
               <v:line w14:anchorId="1184AA08" id="Conexão reta 90" o:spid="_x0000_s1026" style="position:absolute;flip:y;z-index:251841536;visibility:visible;mso-wrap-style:square;mso-width-percent:0;mso-height-percent:0;mso-wrap-distance-left:9pt;mso-wrap-distance-top:0;mso-wrap-distance-right:9pt;mso-wrap-distance-bottom:0;mso-position-horizontal:absolute;mso-position-horizontal-relative:margin;mso-position-vertical:absolute;mso-position-vertical-relative:text;mso-width-percent:0;mso-height-percent:0;mso-width-relative:margin;mso-height-relative:margin" from="595.15pt,184.95pt" to="609.4pt,187.2pt" o:gfxdata="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" strokecolor="#7f7f7f [1612]" strokeweight="1.75pt">
                 <v:stroke joinstyle="miter"/>
@@ -10974,7 +10978,7 @@
               </wp:anchor>
             </w:drawing>
           </mc:Choice>
-          <mc:Fallback xmlns:w16se="http://schemas.microsoft.com/office/word/2015/wordml/symex" xmlns:w15="http://schemas.microsoft.com/office/word/2012/wordml" xmlns:cx5="http://schemas.microsoft.com/office/drawing/2016/5/11/chartex" xmlns:cx4="http://schemas.microsoft.com/office/drawing/2016/5/10/chartex" xmlns:cx3="http://schemas.microsoft.com/office/drawing/2016/5/9/chartex" xmlns:cx2="http://schemas.microsoft.com/office/drawing/2015/10/21/chartex" xmlns:cx1="http://schemas.microsoft.com/office/drawing/2015/9/8/chartex" xmlns:cx="http://schemas.microsoft.com/office/drawing/2014/chartex">
+          <mc:Fallback xmlns:cx="http://schemas.microsoft.com/office/drawing/2014/chartex" xmlns:cx1="http://schemas.microsoft.com/office/drawing/2015/9/8/chartex" xmlns:cx2="http://schemas.microsoft.com/office/drawing/2015/10/21/chartex" xmlns:cx3="http://schemas.microsoft.com/office/drawing/2016/5/9/chartex" xmlns:cx4="http://schemas.microsoft.com/office/drawing/2016/5/10/chartex" xmlns:cx5="http://schemas.microsoft.com/office/drawing/2016/5/11/chartex" xmlns:w15="http://schemas.microsoft.com/office/word/2012/wordml" xmlns:w16se="http://schemas.microsoft.com/office/word/2015/wordml/symex">
             <w:pict>
               <v:oval w14:anchorId="7BE3D27A" id="Oval 66" o:spid="_x0000_s1064" style="position:absolute;margin-left:148.15pt;margin-top:43.2pt;width:88.8pt;height:25.5pt;z-index:251794432;visibility:visible;mso-wrap-style:square;mso-width-percent:0;mso-height-percent:0;mso-wrap-distance-left:9pt;mso-wrap-distance-top:0;mso-wrap-distance-right:9pt;mso-wrap-distance-bottom:0;mso-position-horizontal:absolute;mso-position-horizontal-relative:text;mso-position-vertical:absolute;mso-position-vertical-relative:text;mso-width-percent:0;mso-height-percent:0;mso-width-relative:margin;mso-height-relative:margin;v-text-anchor:middle" o:gfxdata="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" fillcolor="white [3212]" strokecolor="black [3213]">
                 <v:stroke joinstyle="miter"/>
@@ -11107,7 +11111,7 @@
               </wp:anchor>
             </w:drawing>
           </mc:Choice>
-          <mc:Fallback xmlns:w16se="http://schemas.microsoft.com/office/word/2015/wordml/symex" xmlns:w15="http://schemas.microsoft.com/office/word/2012/wordml" xmlns:cx5="http://schemas.microsoft.com/office/drawing/2016/5/11/chartex" xmlns:cx4="http://schemas.microsoft.com/office/drawing/2016/5/10/chartex" xmlns:cx3="http://schemas.microsoft.com/office/drawing/2016/5/9/chartex" xmlns:cx2="http://schemas.microsoft.com/office/drawing/2015/10/21/chartex" xmlns:cx1="http://schemas.microsoft.com/office/drawing/2015/9/8/chartex" xmlns:cx="http://schemas.microsoft.com/office/drawing/2014/chartex">
+          <mc:Fallback xmlns:cx="http://schemas.microsoft.com/office/drawing/2014/chartex" xmlns:cx1="http://schemas.microsoft.com/office/drawing/2015/9/8/chartex" xmlns:cx2="http://schemas.microsoft.com/office/drawing/2015/10/21/chartex" xmlns:cx3="http://schemas.microsoft.com/office/drawing/2016/5/9/chartex" xmlns:cx4="http://schemas.microsoft.com/office/drawing/2016/5/10/chartex" xmlns:cx5="http://schemas.microsoft.com/office/drawing/2016/5/11/chartex" xmlns:w15="http://schemas.microsoft.com/office/word/2012/wordml" xmlns:w16se="http://schemas.microsoft.com/office/word/2015/wordml/symex">
             <w:pict>
               <v:oval w14:anchorId="60EB5B1C" id="Oval 42" o:spid="_x0000_s1065" style="position:absolute;margin-left:361.15pt;margin-top:39.45pt;width:48.9pt;height:22.9pt;z-index:251759616;visibility:visible;mso-wrap-style:square;mso-width-percent:0;mso-height-percent:0;mso-wrap-distance-left:9pt;mso-wrap-distance-top:0;mso-wrap-distance-right:9pt;mso-wrap-distance-bottom:0;mso-position-horizontal:absolute;mso-position-horizontal-relative:text;mso-position-vertical:absolute;mso-position-vertical-relative:text;mso-width-percent:0;mso-height-percent:0;mso-width-relative:margin;mso-height-relative:margin;v-text-anchor:middle" o:gfxdata="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" fillcolor="white [3212]" strokecolor="black [3213]">
                 <v:stroke joinstyle="miter"/>
@@ -11208,7 +11212,7 @@
               </wp:anchor>
             </w:drawing>
           </mc:Choice>
-          <mc:Fallback xmlns:w16se="http://schemas.microsoft.com/office/word/2015/wordml/symex" xmlns:w15="http://schemas.microsoft.com/office/word/2012/wordml" xmlns:cx5="http://schemas.microsoft.com/office/drawing/2016/5/11/chartex" xmlns:cx4="http://schemas.microsoft.com/office/drawing/2016/5/10/chartex" xmlns:cx3="http://schemas.microsoft.com/office/drawing/2016/5/9/chartex" xmlns:cx2="http://schemas.microsoft.com/office/drawing/2015/10/21/chartex" xmlns:cx1="http://schemas.microsoft.com/office/drawing/2015/9/8/chartex" xmlns:cx="http://schemas.microsoft.com/office/drawing/2014/chartex">
+          <mc:Fallback xmlns:cx="http://schemas.microsoft.com/office/drawing/2014/chartex" xmlns:cx1="http://schemas.microsoft.com/office/drawing/2015/9/8/chartex" xmlns:cx2="http://schemas.microsoft.com/office/drawing/2015/10/21/chartex" xmlns:cx3="http://schemas.microsoft.com/office/drawing/2016/5/9/chartex" xmlns:cx4="http://schemas.microsoft.com/office/drawing/2016/5/10/chartex" xmlns:cx5="http://schemas.microsoft.com/office/drawing/2016/5/11/chartex" xmlns:w15="http://schemas.microsoft.com/office/word/2012/wordml" xmlns:w16se="http://schemas.microsoft.com/office/word/2015/wordml/symex">
             <w:pict>
               <v:line w14:anchorId="5E9DFBBC" id="Conexão reta 41" o:spid="_x0000_s1026" style="position:absolute;flip:x y;z-index:251757568;visibility:visible;mso-wrap-style:square;mso-width-percent:0;mso-height-percent:0;mso-wrap-distance-left:9pt;mso-wrap-distance-top:0;mso-wrap-distance-right:9pt;mso-wrap-distance-bottom:0;mso-position-horizontal:absolute;mso-position-horizontal-relative:text;mso-position-vertical:absolute;mso-position-vertical-relative:text;mso-width-percent:0;mso-height-percent:0;mso-width-relative:margin;mso-height-relative:margin" from="383.65pt,60.45pt" to="399.35pt,107.15pt" o:gfxdata="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" strokecolor="#7f7f7f [1612]" strokeweight="1.75pt">
                 <v:stroke joinstyle="miter"/>
@@ -11487,7 +11491,7 @@
               </wp:anchor>
             </w:drawing>
           </mc:Choice>
-          <mc:Fallback xmlns:w16se="http://schemas.microsoft.com/office/word/2015/wordml/symex" xmlns:w15="http://schemas.microsoft.com/office/word/2012/wordml" xmlns:cx5="http://schemas.microsoft.com/office/drawing/2016/5/11/chartex" xmlns:cx4="http://schemas.microsoft.com/office/drawing/2016/5/10/chartex" xmlns:cx3="http://schemas.microsoft.com/office/drawing/2016/5/9/chartex" xmlns:cx2="http://schemas.microsoft.com/office/drawing/2015/10/21/chartex" xmlns:cx1="http://schemas.microsoft.com/office/drawing/2015/9/8/chartex" xmlns:cx="http://schemas.microsoft.com/office/drawing/2014/chartex">
+          <mc:Fallback xmlns:cx="http://schemas.microsoft.com/office/drawing/2014/chartex" xmlns:cx1="http://schemas.microsoft.com/office/drawing/2015/9/8/chartex" xmlns:cx2="http://schemas.microsoft.com/office/drawing/2015/10/21/chartex" xmlns:cx3="http://schemas.microsoft.com/office/drawing/2016/5/9/chartex" xmlns:cx4="http://schemas.microsoft.com/office/drawing/2016/5/10/chartex" xmlns:cx5="http://schemas.microsoft.com/office/drawing/2016/5/11/chartex" xmlns:w15="http://schemas.microsoft.com/office/word/2012/wordml" xmlns:w16se="http://schemas.microsoft.com/office/word/2015/wordml/symex">
             <w:pict>
               <v:shapetype id="_x0000_t65" coordsize="21600,21600" o:spt="65" adj="18900" path="m,l,21600@0,21600,21600@0,21600,xem@0,21600nfl@3@5c@7@9@11@13,21600@0e">
                 <v:formulas>
@@ -11647,7 +11651,7 @@
               </wp:anchor>
             </w:drawing>
           </mc:Choice>
-          <mc:Fallback xmlns:w16se="http://schemas.microsoft.com/office/word/2015/wordml/symex" xmlns:w15="http://schemas.microsoft.com/office/word/2012/wordml" xmlns:cx5="http://schemas.microsoft.com/office/drawing/2016/5/11/chartex" xmlns:cx4="http://schemas.microsoft.com/office/drawing/2016/5/10/chartex" xmlns:cx3="http://schemas.microsoft.com/office/drawing/2016/5/9/chartex" xmlns:cx2="http://schemas.microsoft.com/office/drawing/2015/10/21/chartex" xmlns:cx1="http://schemas.microsoft.com/office/drawing/2015/9/8/chartex" xmlns:cx="http://schemas.microsoft.com/office/drawing/2014/chartex">
+          <mc:Fallback xmlns:cx="http://schemas.microsoft.com/office/drawing/2014/chartex" xmlns:cx1="http://schemas.microsoft.com/office/drawing/2015/9/8/chartex" xmlns:cx2="http://schemas.microsoft.com/office/drawing/2015/10/21/chartex" xmlns:cx3="http://schemas.microsoft.com/office/drawing/2016/5/9/chartex" xmlns:cx4="http://schemas.microsoft.com/office/drawing/2016/5/10/chartex" xmlns:cx5="http://schemas.microsoft.com/office/drawing/2016/5/11/chartex" xmlns:w15="http://schemas.microsoft.com/office/word/2012/wordml" xmlns:w16se="http://schemas.microsoft.com/office/word/2015/wordml/symex">
             <w:pict>
               <v:line w14:anchorId="1173244E" id="Conexão reta 83" o:spid="_x0000_s1026" style="position:absolute;z-index:251829248;visibility:visible;mso-wrap-style:square;mso-width-percent:0;mso-height-percent:0;mso-wrap-distance-left:9pt;mso-wrap-distance-top:0;mso-wrap-distance-right:9pt;mso-wrap-distance-bottom:0;mso-position-horizontal:absolute;mso-position-horizontal-relative:margin;mso-position-vertical:absolute;mso-position-vertical-relative:text;mso-width-percent:0;mso-height-percent:0;mso-width-relative:margin;mso-height-relative:margin" from="584.65pt,129.55pt" to="614.55pt,151.5pt" o:gfxdata="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" strokecolor="#7f7f7f [1612]" strokeweight="1.75pt">
                 <v:stroke joinstyle="miter"/>
@@ -11757,7 +11761,7 @@
               </wp:anchor>
             </w:drawing>
           </mc:Choice>
-          <mc:Fallback xmlns:w16se="http://schemas.microsoft.com/office/word/2015/wordml/symex" xmlns:w15="http://schemas.microsoft.com/office/word/2012/wordml" xmlns:cx5="http://schemas.microsoft.com/office/drawing/2016/5/11/chartex" xmlns:cx4="http://schemas.microsoft.com/office/drawing/2016/5/10/chartex" xmlns:cx3="http://schemas.microsoft.com/office/drawing/2016/5/9/chartex" xmlns:cx2="http://schemas.microsoft.com/office/drawing/2015/10/21/chartex" xmlns:cx1="http://schemas.microsoft.com/office/drawing/2015/9/8/chartex" xmlns:cx="http://schemas.microsoft.com/office/drawing/2014/chartex">
+          <mc:Fallback xmlns:cx="http://schemas.microsoft.com/office/drawing/2014/chartex" xmlns:cx1="http://schemas.microsoft.com/office/drawing/2015/9/8/chartex" xmlns:cx2="http://schemas.microsoft.com/office/drawing/2015/10/21/chartex" xmlns:cx3="http://schemas.microsoft.com/office/drawing/2016/5/9/chartex" xmlns:cx4="http://schemas.microsoft.com/office/drawing/2016/5/10/chartex" xmlns:cx5="http://schemas.microsoft.com/office/drawing/2016/5/11/chartex" xmlns:w15="http://schemas.microsoft.com/office/word/2012/wordml" xmlns:w16se="http://schemas.microsoft.com/office/word/2015/wordml/symex">
             <w:pict>
               <v:oval w14:anchorId="0DA17755" id="Oval 82" o:spid="_x0000_s1030" style="position:absolute;margin-left:610.65pt;margin-top:144.8pt;width:52.8pt;height:24.3pt;z-index:251827200;visibility:visible;mso-wrap-style:square;mso-width-percent:0;mso-height-percent:0;mso-wrap-distance-left:9pt;mso-wrap-distance-top:0;mso-wrap-distance-right:9pt;mso-wrap-distance-bottom:0;mso-position-horizontal:absolute;mso-position-horizontal-relative:margin;mso-position-vertical:absolute;mso-position-vertical-relative:text;mso-width-percent:0;mso-height-percent:0;mso-width-relative:margin;mso-height-relative:margin;v-text-anchor:middle" o:gfxdata="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" fillcolor="white [3212]" strokecolor="black [3213]">
                 <v:stroke joinstyle="miter"/>
@@ -11868,7 +11872,7 @@
               </wp:anchor>
             </w:drawing>
           </mc:Choice>
-          <mc:Fallback xmlns:w16se="http://schemas.microsoft.com/office/word/2015/wordml/symex" xmlns:w15="http://schemas.microsoft.com/office/word/2012/wordml" xmlns:cx5="http://schemas.microsoft.com/office/drawing/2016/5/11/chartex" xmlns:cx4="http://schemas.microsoft.com/office/drawing/2016/5/10/chartex" xmlns:cx3="http://schemas.microsoft.com/office/drawing/2016/5/9/chartex" xmlns:cx2="http://schemas.microsoft.com/office/drawing/2015/10/21/chartex" xmlns:cx1="http://schemas.microsoft.com/office/drawing/2015/9/8/chartex" xmlns:cx="http://schemas.microsoft.com/office/drawing/2014/chartex">
+          <mc:Fallback xmlns:cx="http://schemas.microsoft.com/office/drawing/2014/chartex" xmlns:cx1="http://schemas.microsoft.com/office/drawing/2015/9/8/chartex" xmlns:cx2="http://schemas.microsoft.com/office/drawing/2015/10/21/chartex" xmlns:cx3="http://schemas.microsoft.com/office/drawing/2016/5/9/chartex" xmlns:cx4="http://schemas.microsoft.com/office/drawing/2016/5/10/chartex" xmlns:cx5="http://schemas.microsoft.com/office/drawing/2016/5/11/chartex" xmlns:w15="http://schemas.microsoft.com/office/word/2012/wordml" xmlns:w16se="http://schemas.microsoft.com/office/word/2015/wordml/symex">
             <w:pict>
               <v:line w14:anchorId="74E42BC9" id="Conexão reta 81" o:spid="_x0000_s1026" style="position:absolute;z-index:251825152;visibility:visible;mso-wrap-style:square;mso-width-percent:0;mso-height-percent:0;mso-wrap-distance-left:9pt;mso-wrap-distance-top:0;mso-wrap-distance-right:9pt;mso-wrap-distance-bottom:0;mso-position-horizontal:absolute;mso-position-horizontal-relative:margin;mso-position-vertical:absolute;mso-position-vertical-relative:text;mso-width-percent:0;mso-height-percent:0;mso-width-relative:margin;mso-height-relative:margin" from="593.5pt,128.15pt" to="609.4pt,129.5pt" o:gfxdata="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" strokecolor="#7f7f7f [1612]" strokeweight="1.75pt">
                 <v:stroke joinstyle="miter"/>
@@ -11987,7 +11991,7 @@
               </wp:anchor>
             </w:drawing>
           </mc:Choice>
-          <mc:Fallback xmlns:w16se="http://schemas.microsoft.com/office/word/2015/wordml/symex" xmlns:w15="http://schemas.microsoft.com/office/word/2012/wordml" xmlns:cx5="http://schemas.microsoft.com/office/drawing/2016/5/11/chartex" xmlns:cx4="http://schemas.microsoft.com/office/drawing/2016/5/10/chartex" xmlns:cx3="http://schemas.microsoft.com/office/drawing/2016/5/9/chartex" xmlns:cx2="http://schemas.microsoft.com/office/drawing/2015/10/21/chartex" xmlns:cx1="http://schemas.microsoft.com/office/drawing/2015/9/8/chartex" xmlns:cx="http://schemas.microsoft.com/office/drawing/2014/chartex">
+          <mc:Fallback xmlns:cx="http://schemas.microsoft.com/office/drawing/2014/chartex" xmlns:cx1="http://schemas.microsoft.com/office/drawing/2015/9/8/chartex" xmlns:cx2="http://schemas.microsoft.com/office/drawing/2015/10/21/chartex" xmlns:cx3="http://schemas.microsoft.com/office/drawing/2016/5/9/chartex" xmlns:cx4="http://schemas.microsoft.com/office/drawing/2016/5/10/chartex" xmlns:cx5="http://schemas.microsoft.com/office/drawing/2016/5/11/chartex" xmlns:w15="http://schemas.microsoft.com/office/word/2012/wordml" xmlns:w16se="http://schemas.microsoft.com/office/word/2015/wordml/symex">
             <w:pict>
               <v:oval w14:anchorId="4C8961B8" id="Oval 80" o:spid="_x0000_s1069" style="position:absolute;margin-left:609.3pt;margin-top:117.5pt;width:52.8pt;height:24.3pt;z-index:251823104;visibility:visible;mso-wrap-style:square;mso-width-percent:0;mso-height-percent:0;mso-wrap-distance-left:9pt;mso-wrap-distance-top:0;mso-wrap-distance-right:9pt;mso-wrap-distance-bottom:0;mso-position-horizontal:absolute;mso-position-horizontal-relative:margin;mso-position-vertical:absolute;mso-position-vertical-relative:text;mso-width-percent:0;mso-height-percent:0;mso-width-relative:margin;mso-height-relative:margin;v-text-anchor:middle" o:gfxdata="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" fillcolor="white [3212]" strokecolor="black [3213]">
                 <v:stroke joinstyle="miter"/>
@@ -12098,7 +12102,7 @@
               </wp:anchor>
             </w:drawing>
           </mc:Choice>
-          <mc:Fallback xmlns:w16se="http://schemas.microsoft.com/office/word/2015/wordml/symex" xmlns:w15="http://schemas.microsoft.com/office/word/2012/wordml" xmlns:cx5="http://schemas.microsoft.com/office/drawing/2016/5/11/chartex" xmlns:cx4="http://schemas.microsoft.com/office/drawing/2016/5/10/chartex" xmlns:cx3="http://schemas.microsoft.com/office/drawing/2016/5/9/chartex" xmlns:cx2="http://schemas.microsoft.com/office/drawing/2015/10/21/chartex" xmlns:cx1="http://schemas.microsoft.com/office/drawing/2015/9/8/chartex" xmlns:cx="http://schemas.microsoft.com/office/drawing/2014/chartex">
+          <mc:Fallback xmlns:cx="http://schemas.microsoft.com/office/drawing/2014/chartex" xmlns:cx1="http://schemas.microsoft.com/office/drawing/2015/9/8/chartex" xmlns:cx2="http://schemas.microsoft.com/office/drawing/2015/10/21/chartex" xmlns:cx3="http://schemas.microsoft.com/office/drawing/2016/5/9/chartex" xmlns:cx4="http://schemas.microsoft.com/office/drawing/2016/5/10/chartex" xmlns:cx5="http://schemas.microsoft.com/office/drawing/2016/5/11/chartex" xmlns:w15="http://schemas.microsoft.com/office/word/2012/wordml" xmlns:w16se="http://schemas.microsoft.com/office/word/2015/wordml/symex">
             <w:pict>
               <v:line w14:anchorId="15A4CC1B" id="Conexão reta 79" o:spid="_x0000_s1026" style="position:absolute;flip:y;z-index:251821056;visibility:visible;mso-wrap-style:square;mso-width-percent:0;mso-height-percent:0;mso-wrap-distance-left:9pt;mso-wrap-distance-top:0;mso-wrap-distance-right:9pt;mso-wrap-distance-bottom:0;mso-position-horizontal:absolute;mso-position-horizontal-relative:margin;mso-position-vertical:absolute;mso-position-vertical-relative:text;mso-width-percent:0;mso-height-percent:0;mso-width-relative:margin;mso-height-relative:margin" from="594pt,109.45pt" to="608.95pt,122.05pt" o:gfxdata="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" strokecolor="#7f7f7f [1612]" strokeweight="1.75pt">
                 <v:stroke joinstyle="miter"/>
@@ -12176,7 +12180,7 @@
               </wp:anchor>
             </w:drawing>
           </mc:Choice>
-          <mc:Fallback xmlns:w16se="http://schemas.microsoft.com/office/word/2015/wordml/symex" xmlns:w15="http://schemas.microsoft.com/office/word/2012/wordml" xmlns:cx5="http://schemas.microsoft.com/office/drawing/2016/5/11/chartex" xmlns:cx4="http://schemas.microsoft.com/office/drawing/2016/5/10/chartex" xmlns:cx3="http://schemas.microsoft.com/office/drawing/2016/5/9/chartex" xmlns:cx2="http://schemas.microsoft.com/office/drawing/2015/10/21/chartex" xmlns:cx1="http://schemas.microsoft.com/office/drawing/2015/9/8/chartex" xmlns:cx="http://schemas.microsoft.com/office/drawing/2014/chartex">
+          <mc:Fallback xmlns:cx="http://schemas.microsoft.com/office/drawing/2014/chartex" xmlns:cx1="http://schemas.microsoft.com/office/drawing/2015/9/8/chartex" xmlns:cx2="http://schemas.microsoft.com/office/drawing/2015/10/21/chartex" xmlns:cx3="http://schemas.microsoft.com/office/drawing/2016/5/9/chartex" xmlns:cx4="http://schemas.microsoft.com/office/drawing/2016/5/10/chartex" xmlns:cx5="http://schemas.microsoft.com/office/drawing/2016/5/11/chartex" xmlns:w15="http://schemas.microsoft.com/office/word/2012/wordml" xmlns:w16se="http://schemas.microsoft.com/office/word/2015/wordml/symex">
             <w:pict>
               <v:line w14:anchorId="698CD869" id="Conexão reta 75" o:spid="_x0000_s1026" style="position:absolute;flip:y;z-index:251812864;visibility:visible;mso-wrap-style:square;mso-width-percent:0;mso-height-percent:0;mso-wrap-distance-left:9pt;mso-wrap-distance-top:0;mso-wrap-distance-right:9pt;mso-wrap-distance-bottom:0;mso-position-horizontal:absolute;mso-position-horizontal-relative:margin;mso-position-vertical:absolute;mso-position-vertical-relative:text;mso-width-percent:0;mso-height-percent:0;mso-width-relative:margin;mso-height-relative:margin" from="591.2pt,64.1pt" to="593.55pt,107.05pt" o:gfxdata="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" strokecolor="#7f7f7f [1612]" strokeweight="1.75pt">
                 <v:stroke joinstyle="miter"/>
@@ -12286,7 +12290,7 @@
               </wp:anchor>
             </w:drawing>
           </mc:Choice>
-          <mc:Fallback xmlns:w16se="http://schemas.microsoft.com/office/word/2015/wordml/symex" xmlns:w15="http://schemas.microsoft.com/office/word/2012/wordml" xmlns:cx5="http://schemas.microsoft.com/office/drawing/2016/5/11/chartex" xmlns:cx4="http://schemas.microsoft.com/office/drawing/2016/5/10/chartex" xmlns:cx3="http://schemas.microsoft.com/office/drawing/2016/5/9/chartex" xmlns:cx2="http://schemas.microsoft.com/office/drawing/2015/10/21/chartex" xmlns:cx1="http://schemas.microsoft.com/office/drawing/2015/9/8/chartex" xmlns:cx="http://schemas.microsoft.com/office/drawing/2014/chartex">
+          <mc:Fallback xmlns:cx="http://schemas.microsoft.com/office/drawing/2014/chartex" xmlns:cx1="http://schemas.microsoft.com/office/drawing/2015/9/8/chartex" xmlns:cx2="http://schemas.microsoft.com/office/drawing/2015/10/21/chartex" xmlns:cx3="http://schemas.microsoft.com/office/drawing/2016/5/9/chartex" xmlns:cx4="http://schemas.microsoft.com/office/drawing/2016/5/10/chartex" xmlns:cx5="http://schemas.microsoft.com/office/drawing/2016/5/11/chartex" xmlns:w15="http://schemas.microsoft.com/office/word/2012/wordml" xmlns:w16se="http://schemas.microsoft.com/office/word/2015/wordml/symex">
             <w:pict>
               <v:oval w14:anchorId="48480995" id="Oval 78" o:spid="_x0000_s1032" style="position:absolute;margin-left:605.5pt;margin-top:91pt;width:52.85pt;height:24.3pt;z-index:251819008;visibility:visible;mso-wrap-style:square;mso-width-percent:0;mso-height-percent:0;mso-wrap-distance-left:9pt;mso-wrap-distance-top:0;mso-wrap-distance-right:9pt;mso-wrap-distance-bottom:0;mso-position-horizontal:absolute;mso-position-horizontal-relative:margin;mso-position-vertical:absolute;mso-position-vertical-relative:text;mso-width-percent:0;mso-height-percent:0;mso-width-relative:margin;mso-height-relative:margin;v-text-anchor:middle" o:gfxdata="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" fillcolor="white [3212]" strokecolor="black [3213]">
                 <v:stroke joinstyle="miter"/>
@@ -12429,7 +12433,7 @@
               </wp:anchor>
             </w:drawing>
           </mc:Choice>
-          <mc:Fallback xmlns:w16se="http://schemas.microsoft.com/office/word/2015/wordml/symex" xmlns:w15="http://schemas.microsoft.com/office/word/2012/wordml" xmlns:cx5="http://schemas.microsoft.com/office/drawing/2016/5/11/chartex" xmlns:cx4="http://schemas.microsoft.com/office/drawing/2016/5/10/chartex" xmlns:cx3="http://schemas.microsoft.com/office/drawing/2016/5/9/chartex" xmlns:cx2="http://schemas.microsoft.com/office/drawing/2015/10/21/chartex" xmlns:cx1="http://schemas.microsoft.com/office/drawing/2015/9/8/chartex" xmlns:cx="http://schemas.microsoft.com/office/drawing/2014/chartex">
+          <mc:Fallback xmlns:cx="http://schemas.microsoft.com/office/drawing/2014/chartex" xmlns:cx1="http://schemas.microsoft.com/office/drawing/2015/9/8/chartex" xmlns:cx2="http://schemas.microsoft.com/office/drawing/2015/10/21/chartex" xmlns:cx3="http://schemas.microsoft.com/office/drawing/2016/5/9/chartex" xmlns:cx4="http://schemas.microsoft.com/office/drawing/2016/5/10/chartex" xmlns:cx5="http://schemas.microsoft.com/office/drawing/2016/5/11/chartex" xmlns:w15="http://schemas.microsoft.com/office/word/2012/wordml" xmlns:w16se="http://schemas.microsoft.com/office/word/2015/wordml/symex">
             <w:pict>
               <v:oval w14:anchorId="4B47A5AB" id="Oval 76" o:spid="_x0000_s1033" style="position:absolute;margin-left:1.65pt;margin-top:64pt;width:52.85pt;height:24.3pt;z-index:251814912;visibility:visible;mso-wrap-style:square;mso-width-percent:0;mso-height-percent:0;mso-wrap-distance-left:9pt;mso-wrap-distance-top:0;mso-wrap-distance-right:9pt;mso-wrap-distance-bottom:0;mso-position-horizontal:right;mso-position-horizontal-relative:margin;mso-position-vertical:absolute;mso-position-vertical-relative:text;mso-width-percent:0;mso-height-percent:0;mso-width-relative:margin;mso-height-relative:margin;v-text-anchor:middle" o:gfxdata="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" fillcolor="white [3212]" strokecolor="black [3213]">
                 <v:stroke joinstyle="miter"/>
@@ -12540,7 +12544,7 @@
               </wp:anchor>
             </w:drawing>
           </mc:Choice>
-          <mc:Fallback xmlns:w16se="http://schemas.microsoft.com/office/word/2015/wordml/symex" xmlns:w15="http://schemas.microsoft.com/office/word/2012/wordml" xmlns:cx5="http://schemas.microsoft.com/office/drawing/2016/5/11/chartex" xmlns:cx4="http://schemas.microsoft.com/office/drawing/2016/5/10/chartex" xmlns:cx3="http://schemas.microsoft.com/office/drawing/2016/5/9/chartex" xmlns:cx2="http://schemas.microsoft.com/office/drawing/2015/10/21/chartex" xmlns:cx1="http://schemas.microsoft.com/office/drawing/2015/9/8/chartex" xmlns:cx="http://schemas.microsoft.com/office/drawing/2014/chartex">
+          <mc:Fallback xmlns:cx="http://schemas.microsoft.com/office/drawing/2014/chartex" xmlns:cx1="http://schemas.microsoft.com/office/drawing/2015/9/8/chartex" xmlns:cx2="http://schemas.microsoft.com/office/drawing/2015/10/21/chartex" xmlns:cx3="http://schemas.microsoft.com/office/drawing/2016/5/9/chartex" xmlns:cx4="http://schemas.microsoft.com/office/drawing/2016/5/10/chartex" xmlns:cx5="http://schemas.microsoft.com/office/drawing/2016/5/11/chartex" xmlns:w15="http://schemas.microsoft.com/office/word/2012/wordml" xmlns:w16se="http://schemas.microsoft.com/office/word/2015/wordml/symex">
             <w:pict>
               <v:line w14:anchorId="7ED0EE45" id="Conexão reta 77" o:spid="_x0000_s1026" style="position:absolute;flip:y;z-index:251816960;visibility:visible;mso-wrap-style:square;mso-width-percent:0;mso-height-percent:0;mso-wrap-distance-left:9pt;mso-wrap-distance-top:0;mso-wrap-distance-right:9pt;mso-wrap-distance-bottom:0;mso-position-horizontal:absolute;mso-position-horizontal-relative:margin;mso-position-vertical:absolute;mso-position-vertical-relative:text;mso-width-percent:0;mso-height-percent:0;mso-width-relative:margin;mso-height-relative:margin" from="593.4pt,86.05pt" to="609.45pt,115.5pt" o:gfxdata="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" strokecolor="#7f7f7f [1612]" strokeweight="1.75pt">
                 <v:stroke joinstyle="miter"/>
@@ -12650,7 +12654,7 @@
               </wp:anchor>
             </w:drawing>
           </mc:Choice>
-          <mc:Fallback xmlns:w16se="http://schemas.microsoft.com/office/word/2015/wordml/symex" xmlns:w15="http://schemas.microsoft.com/office/word/2012/wordml" xmlns:cx5="http://schemas.microsoft.com/office/drawing/2016/5/11/chartex" xmlns:cx4="http://schemas.microsoft.com/office/drawing/2016/5/10/chartex" xmlns:cx3="http://schemas.microsoft.com/office/drawing/2016/5/9/chartex" xmlns:cx2="http://schemas.microsoft.com/office/drawing/2015/10/21/chartex" xmlns:cx1="http://schemas.microsoft.com/office/drawing/2015/9/8/chartex" xmlns:cx="http://schemas.microsoft.com/office/drawing/2014/chartex">
+          <mc:Fallback xmlns:cx="http://schemas.microsoft.com/office/drawing/2014/chartex" xmlns:cx1="http://schemas.microsoft.com/office/drawing/2015/9/8/chartex" xmlns:cx2="http://schemas.microsoft.com/office/drawing/2015/10/21/chartex" xmlns:cx3="http://schemas.microsoft.com/office/drawing/2016/5/9/chartex" xmlns:cx4="http://schemas.microsoft.com/office/drawing/2016/5/10/chartex" xmlns:cx5="http://schemas.microsoft.com/office/drawing/2016/5/11/chartex" xmlns:w15="http://schemas.microsoft.com/office/word/2012/wordml" xmlns:w16se="http://schemas.microsoft.com/office/word/2015/wordml/symex">
             <w:pict>
               <v:oval w14:anchorId="23B4340F" id="Oval 71" o:spid="_x0000_s1034" style="position:absolute;margin-left:517.1pt;margin-top:57.95pt;width:50.45pt;height:24.3pt;z-index:251804672;visibility:visible;mso-wrap-style:square;mso-width-percent:0;mso-height-percent:0;mso-wrap-distance-left:9pt;mso-wrap-distance-top:0;mso-wrap-distance-right:9pt;mso-wrap-distance-bottom:0;mso-position-horizontal:absolute;mso-position-horizontal-relative:margin;mso-position-vertical:absolute;mso-position-vertical-relative:text;mso-width-percent:0;mso-height-percent:0;mso-width-relative:margin;mso-height-relative:margin;v-text-anchor:middle" o:gfxdata="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" fillcolor="white [3212]" strokecolor="black [3213]">
                 <v:stroke joinstyle="miter"/>
@@ -12784,7 +12788,7 @@
               </wp:anchor>
             </w:drawing>
           </mc:Choice>
-          <mc:Fallback xmlns:w16se="http://schemas.microsoft.com/office/word/2015/wordml/symex" xmlns:w15="http://schemas.microsoft.com/office/word/2012/wordml" xmlns:cx5="http://schemas.microsoft.com/office/drawing/2016/5/11/chartex" xmlns:cx4="http://schemas.microsoft.com/office/drawing/2016/5/10/chartex" xmlns:cx3="http://schemas.microsoft.com/office/drawing/2016/5/9/chartex" xmlns:cx2="http://schemas.microsoft.com/office/drawing/2015/10/21/chartex" xmlns:cx1="http://schemas.microsoft.com/office/drawing/2015/9/8/chartex" xmlns:cx="http://schemas.microsoft.com/office/drawing/2014/chartex">
+          <mc:Fallback xmlns:cx="http://schemas.microsoft.com/office/drawing/2014/chartex" xmlns:cx1="http://schemas.microsoft.com/office/drawing/2015/9/8/chartex" xmlns:cx2="http://schemas.microsoft.com/office/drawing/2015/10/21/chartex" xmlns:cx3="http://schemas.microsoft.com/office/drawing/2016/5/9/chartex" xmlns:cx4="http://schemas.microsoft.com/office/drawing/2016/5/10/chartex" xmlns:cx5="http://schemas.microsoft.com/office/drawing/2016/5/11/chartex" xmlns:w15="http://schemas.microsoft.com/office/word/2012/wordml" xmlns:w16se="http://schemas.microsoft.com/office/word/2015/wordml/symex">
             <w:pict>
               <v:oval w14:anchorId="1B7D063D" id="Oval 74" o:spid="_x0000_s1035" style="position:absolute;margin-left:539.5pt;margin-top:81.6pt;width:51.4pt;height:24.3pt;z-index:251810816;visibility:visible;mso-wrap-style:square;mso-width-percent:0;mso-height-percent:0;mso-wrap-distance-left:9pt;mso-wrap-distance-top:0;mso-wrap-distance-right:9pt;mso-wrap-distance-bottom:0;mso-position-horizontal:absolute;mso-position-horizontal-relative:margin;mso-position-vertical:absolute;mso-position-vertical-relative:text;mso-width-percent:0;mso-height-percent:0;mso-width-relative:margin;mso-height-relative:margin;v-text-anchor:middle" o:gfxdata="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" fillcolor="white [3212]" strokecolor="black [3213]">
                 <v:stroke joinstyle="miter"/>
@@ -12895,7 +12899,7 @@
               </wp:anchor>
             </w:drawing>
           </mc:Choice>
-          <mc:Fallback xmlns:w16se="http://schemas.microsoft.com/office/word/2015/wordml/symex" xmlns:w15="http://schemas.microsoft.com/office/word/2012/wordml" xmlns:cx5="http://schemas.microsoft.com/office/drawing/2016/5/11/chartex" xmlns:cx4="http://schemas.microsoft.com/office/drawing/2016/5/10/chartex" xmlns:cx3="http://schemas.microsoft.com/office/drawing/2016/5/9/chartex" xmlns:cx2="http://schemas.microsoft.com/office/drawing/2015/10/21/chartex" xmlns:cx1="http://schemas.microsoft.com/office/drawing/2015/9/8/chartex" xmlns:cx="http://schemas.microsoft.com/office/drawing/2014/chartex">
+          <mc:Fallback xmlns:cx="http://schemas.microsoft.com/office/drawing/2014/chartex" xmlns:cx1="http://schemas.microsoft.com/office/drawing/2015/9/8/chartex" xmlns:cx2="http://schemas.microsoft.com/office/drawing/2015/10/21/chartex" xmlns:cx3="http://schemas.microsoft.com/office/drawing/2016/5/9/chartex" xmlns:cx4="http://schemas.microsoft.com/office/drawing/2016/5/10/chartex" xmlns:cx5="http://schemas.microsoft.com/office/drawing/2016/5/11/chartex" xmlns:w15="http://schemas.microsoft.com/office/word/2012/wordml" xmlns:w16se="http://schemas.microsoft.com/office/word/2015/wordml/symex">
             <w:pict>
               <v:line w14:anchorId="11C415E9" id="Conexão reta 73" o:spid="_x0000_s1026" style="position:absolute;flip:y;z-index:251808768;visibility:visible;mso-wrap-style:square;mso-width-percent:0;mso-height-percent:0;mso-wrap-distance-left:9pt;mso-wrap-distance-top:0;mso-wrap-distance-right:9pt;mso-wrap-distance-bottom:0;mso-position-horizontal:absolute;mso-position-horizontal-relative:margin;mso-position-vertical:absolute;mso-position-vertical-relative:text;mso-width-percent:0;mso-height-percent:0;mso-width-relative:margin;mso-height-relative:margin" from="562.65pt,101.95pt" to="563.6pt,108.9pt" o:gfxdata="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" strokecolor="#7f7f7f [1612]" strokeweight="1.75pt">
                 <v:stroke joinstyle="miter"/>
@@ -13014,7 +13018,7 @@
               </wp:anchor>
             </w:drawing>
           </mc:Choice>
-          <mc:Fallback xmlns:w16se="http://schemas.microsoft.com/office/word/2015/wordml/symex" xmlns:w15="http://schemas.microsoft.com/office/word/2012/wordml" xmlns:cx5="http://schemas.microsoft.com/office/drawing/2016/5/11/chartex" xmlns:cx4="http://schemas.microsoft.com/office/drawing/2016/5/10/chartex" xmlns:cx3="http://schemas.microsoft.com/office/drawing/2016/5/9/chartex" xmlns:cx2="http://schemas.microsoft.com/office/drawing/2015/10/21/chartex" xmlns:cx1="http://schemas.microsoft.com/office/drawing/2015/9/8/chartex" xmlns:cx="http://schemas.microsoft.com/office/drawing/2014/chartex">
+          <mc:Fallback xmlns:cx="http://schemas.microsoft.com/office/drawing/2014/chartex" xmlns:cx1="http://schemas.microsoft.com/office/drawing/2015/9/8/chartex" xmlns:cx2="http://schemas.microsoft.com/office/drawing/2015/10/21/chartex" xmlns:cx3="http://schemas.microsoft.com/office/drawing/2016/5/9/chartex" xmlns:cx4="http://schemas.microsoft.com/office/drawing/2016/5/10/chartex" xmlns:cx5="http://schemas.microsoft.com/office/drawing/2016/5/11/chartex" xmlns:w15="http://schemas.microsoft.com/office/word/2012/wordml" xmlns:w16se="http://schemas.microsoft.com/office/word/2015/wordml/symex">
             <w:pict>
               <v:oval w14:anchorId="4E3D310F" id="Oval 72" o:spid="_x0000_s1036" style="position:absolute;margin-left:557pt;margin-top:41.15pt;width:51.45pt;height:24.3pt;z-index:251806720;visibility:visible;mso-wrap-style:square;mso-width-percent:0;mso-height-percent:0;mso-wrap-distance-left:9pt;mso-wrap-distance-top:0;mso-wrap-distance-right:9pt;mso-wrap-distance-bottom:0;mso-position-horizontal:absolute;mso-position-horizontal-relative:margin;mso-position-vertical:absolute;mso-position-vertical-relative:text;mso-width-percent:0;mso-height-percent:0;mso-width-relative:margin;mso-height-relative:margin;v-text-anchor:middle" o:gfxdata="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" fillcolor="white [3212]" strokecolor="black [3213]">
                 <v:stroke joinstyle="miter"/>
@@ -13125,7 +13129,7 @@
               </wp:anchor>
             </w:drawing>
           </mc:Choice>
-          <mc:Fallback xmlns:w16se="http://schemas.microsoft.com/office/word/2015/wordml/symex" xmlns:w15="http://schemas.microsoft.com/office/word/2012/wordml" xmlns:cx5="http://schemas.microsoft.com/office/drawing/2016/5/11/chartex" xmlns:cx4="http://schemas.microsoft.com/office/drawing/2016/5/10/chartex" xmlns:cx3="http://schemas.microsoft.com/office/drawing/2016/5/9/chartex" xmlns:cx2="http://schemas.microsoft.com/office/drawing/2015/10/21/chartex" xmlns:cx1="http://schemas.microsoft.com/office/drawing/2015/9/8/chartex" xmlns:cx="http://schemas.microsoft.com/office/drawing/2014/chartex">
+          <mc:Fallback xmlns:cx="http://schemas.microsoft.com/office/drawing/2014/chartex" xmlns:cx1="http://schemas.microsoft.com/office/drawing/2015/9/8/chartex" xmlns:cx2="http://schemas.microsoft.com/office/drawing/2015/10/21/chartex" xmlns:cx3="http://schemas.microsoft.com/office/drawing/2016/5/9/chartex" xmlns:cx4="http://schemas.microsoft.com/office/drawing/2016/5/10/chartex" xmlns:cx5="http://schemas.microsoft.com/office/drawing/2016/5/11/chartex" xmlns:w15="http://schemas.microsoft.com/office/word/2012/wordml" xmlns:w16se="http://schemas.microsoft.com/office/word/2015/wordml/symex">
             <w:pict>
               <v:line w14:anchorId="0714E6B4" id="Conexão reta 70" o:spid="_x0000_s1026" style="position:absolute;flip:x y;z-index:251802624;visibility:visible;mso-wrap-style:square;mso-width-percent:0;mso-height-percent:0;mso-wrap-distance-left:9pt;mso-wrap-distance-top:0;mso-wrap-distance-right:9pt;mso-wrap-distance-bottom:0;mso-position-horizontal:absolute;mso-position-horizontal-relative:margin;mso-position-vertical:absolute;mso-position-vertical-relative:text;mso-width-percent:0;mso-height-percent:0;mso-width-relative:margin;mso-height-relative:margin" from="535.05pt,81.4pt" to="537.4pt,108.5pt" o:gfxdata="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" strokecolor="#7f7f7f [1612]" strokeweight="1.75pt">
                 <v:stroke joinstyle="miter"/>
@@ -13203,7 +13207,7 @@
               </wp:anchor>
             </w:drawing>
           </mc:Choice>
-          <mc:Fallback xmlns:w16se="http://schemas.microsoft.com/office/word/2015/wordml/symex" xmlns:w15="http://schemas.microsoft.com/office/word/2012/wordml" xmlns:cx5="http://schemas.microsoft.com/office/drawing/2016/5/11/chartex" xmlns:cx4="http://schemas.microsoft.com/office/drawing/2016/5/10/chartex" xmlns:cx3="http://schemas.microsoft.com/office/drawing/2016/5/9/chartex" xmlns:cx2="http://schemas.microsoft.com/office/drawing/2015/10/21/chartex" xmlns:cx1="http://schemas.microsoft.com/office/drawing/2015/9/8/chartex" xmlns:cx="http://schemas.microsoft.com/office/drawing/2014/chartex">
+          <mc:Fallback xmlns:cx="http://schemas.microsoft.com/office/drawing/2014/chartex" xmlns:cx1="http://schemas.microsoft.com/office/drawing/2015/9/8/chartex" xmlns:cx2="http://schemas.microsoft.com/office/drawing/2015/10/21/chartex" xmlns:cx3="http://schemas.microsoft.com/office/drawing/2016/5/9/chartex" xmlns:cx4="http://schemas.microsoft.com/office/drawing/2016/5/10/chartex" xmlns:cx5="http://schemas.microsoft.com/office/drawing/2016/5/11/chartex" xmlns:w15="http://schemas.microsoft.com/office/word/2012/wordml" xmlns:w16se="http://schemas.microsoft.com/office/word/2015/wordml/symex">
             <w:pict>
               <v:line w14:anchorId="40B982AB" id="Conexão reta 59" o:spid="_x0000_s1026" style="position:absolute;flip:x y;z-index:251780096;visibility:visible;mso-wrap-style:square;mso-width-percent:0;mso-height-percent:0;mso-wrap-distance-left:9pt;mso-wrap-distance-top:0;mso-wrap-distance-right:9pt;mso-wrap-distance-bottom:0;mso-position-horizontal:absolute;mso-position-horizontal-relative:text;mso-position-vertical:absolute;mso-position-vertical-relative:text;mso-width-percent:0;mso-height-percent:0;mso-width-relative:margin;mso-height-relative:margin" from="512.15pt,61.75pt" to="527.1pt,107.7pt" o:gfxdata="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" strokecolor="#7f7f7f [1612]" strokeweight="1.75pt">
                 <v:stroke joinstyle="miter"/>
@@ -13312,7 +13316,7 @@
               </wp:anchor>
             </w:drawing>
           </mc:Choice>
-          <mc:Fallback xmlns:w16se="http://schemas.microsoft.com/office/word/2015/wordml/symex" xmlns:w15="http://schemas.microsoft.com/office/word/2012/wordml" xmlns:cx5="http://schemas.microsoft.com/office/drawing/2016/5/11/chartex" xmlns:cx4="http://schemas.microsoft.com/office/drawing/2016/5/10/chartex" xmlns:cx3="http://schemas.microsoft.com/office/drawing/2016/5/9/chartex" xmlns:cx2="http://schemas.microsoft.com/office/drawing/2015/10/21/chartex" xmlns:cx1="http://schemas.microsoft.com/office/drawing/2015/9/8/chartex" xmlns:cx="http://schemas.microsoft.com/office/drawing/2014/chartex">
+          <mc:Fallback xmlns:cx="http://schemas.microsoft.com/office/drawing/2014/chartex" xmlns:cx1="http://schemas.microsoft.com/office/drawing/2015/9/8/chartex" xmlns:cx2="http://schemas.microsoft.com/office/drawing/2015/10/21/chartex" xmlns:cx3="http://schemas.microsoft.com/office/drawing/2016/5/9/chartex" xmlns:cx4="http://schemas.microsoft.com/office/drawing/2016/5/10/chartex" xmlns:cx5="http://schemas.microsoft.com/office/drawing/2016/5/11/chartex" xmlns:w15="http://schemas.microsoft.com/office/word/2012/wordml" xmlns:w16se="http://schemas.microsoft.com/office/word/2015/wordml/symex">
             <w:pict>
               <v:oval w14:anchorId="584E1B45" id="Oval 58" o:spid="_x0000_s1037" style="position:absolute;margin-left:481.85pt;margin-top:40.45pt;width:48.2pt;height:22.9pt;z-index:251778048;visibility:visible;mso-wrap-style:square;mso-width-percent:0;mso-height-percent:0;mso-wrap-distance-left:9pt;mso-wrap-distance-top:0;mso-wrap-distance-right:9pt;mso-wrap-distance-bottom:0;mso-position-horizontal:absolute;mso-position-horizontal-relative:text;mso-position-vertical:absolute;mso-position-vertical-relative:text;mso-width-percent:0;mso-height-percent:0;mso-width-relative:margin;mso-height-relative:margin;v-text-anchor:middle" o:gfxdata="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" fillcolor="white [3212]" strokecolor="black [3213]">
                 <v:stroke joinstyle="miter"/>
@@ -13413,7 +13417,7 @@
               </wp:anchor>
             </w:drawing>
           </mc:Choice>
-          <mc:Fallback xmlns:w16se="http://schemas.microsoft.com/office/word/2015/wordml/symex" xmlns:w15="http://schemas.microsoft.com/office/word/2012/wordml" xmlns:cx5="http://schemas.microsoft.com/office/drawing/2016/5/11/chartex" xmlns:cx4="http://schemas.microsoft.com/office/drawing/2016/5/10/chartex" xmlns:cx3="http://schemas.microsoft.com/office/drawing/2016/5/9/chartex" xmlns:cx2="http://schemas.microsoft.com/office/drawing/2015/10/21/chartex" xmlns:cx1="http://schemas.microsoft.com/office/drawing/2015/9/8/chartex" xmlns:cx="http://schemas.microsoft.com/office/drawing/2014/chartex">
+          <mc:Fallback xmlns:cx="http://schemas.microsoft.com/office/drawing/2014/chartex" xmlns:cx1="http://schemas.microsoft.com/office/drawing/2015/9/8/chartex" xmlns:cx2="http://schemas.microsoft.com/office/drawing/2015/10/21/chartex" xmlns:cx3="http://schemas.microsoft.com/office/drawing/2016/5/9/chartex" xmlns:cx4="http://schemas.microsoft.com/office/drawing/2016/5/10/chartex" xmlns:cx5="http://schemas.microsoft.com/office/drawing/2016/5/11/chartex" xmlns:w15="http://schemas.microsoft.com/office/word/2012/wordml" xmlns:w16se="http://schemas.microsoft.com/office/word/2015/wordml/symex">
             <w:pict>
               <v:line w14:anchorId="3B057055" id="Conexão reta 56" o:spid="_x0000_s1026" style="position:absolute;flip:x y;z-index:251773952;visibility:visible;mso-wrap-style:square;mso-width-percent:0;mso-height-percent:0;mso-wrap-distance-left:9pt;mso-wrap-distance-top:0;mso-wrap-distance-right:9pt;mso-wrap-distance-bottom:0;mso-position-horizontal:absolute;mso-position-horizontal-relative:text;mso-position-vertical:absolute;mso-position-vertical-relative:text;mso-width-percent:0;mso-height-percent:0;mso-width-relative:margin;mso-height-relative:margin" from="478.5pt,87.9pt" to="518.65pt,113.15pt" o:gfxdata="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" strokecolor="#7f7f7f [1612]" strokeweight="1.75pt">
                 <v:stroke joinstyle="miter"/>
@@ -13534,7 +13538,7 @@
               </wp:anchor>
             </w:drawing>
           </mc:Choice>
-          <mc:Fallback xmlns:w16se="http://schemas.microsoft.com/office/word/2015/wordml/symex" xmlns:w15="http://schemas.microsoft.com/office/word/2012/wordml" xmlns:cx5="http://schemas.microsoft.com/office/drawing/2016/5/11/chartex" xmlns:cx4="http://schemas.microsoft.com/office/drawing/2016/5/10/chartex" xmlns:cx3="http://schemas.microsoft.com/office/drawing/2016/5/9/chartex" xmlns:cx2="http://schemas.microsoft.com/office/drawing/2015/10/21/chartex" xmlns:cx1="http://schemas.microsoft.com/office/drawing/2015/9/8/chartex" xmlns:cx="http://schemas.microsoft.com/office/drawing/2014/chartex">
+          <mc:Fallback xmlns:cx="http://schemas.microsoft.com/office/drawing/2014/chartex" xmlns:cx1="http://schemas.microsoft.com/office/drawing/2015/9/8/chartex" xmlns:cx2="http://schemas.microsoft.com/office/drawing/2015/10/21/chartex" xmlns:cx3="http://schemas.microsoft.com/office/drawing/2016/5/9/chartex" xmlns:cx4="http://schemas.microsoft.com/office/drawing/2016/5/10/chartex" xmlns:cx5="http://schemas.microsoft.com/office/drawing/2016/5/11/chartex" xmlns:w15="http://schemas.microsoft.com/office/word/2012/wordml" xmlns:w16se="http://schemas.microsoft.com/office/word/2015/wordml/symex">
             <w:pict>
               <v:oval w14:anchorId="36B7F74E" id="Oval 40" o:spid="_x0000_s1038" style="position:absolute;margin-left:427.55pt;margin-top:41.2pt;width:48.9pt;height:24.3pt;z-index:251755520;visibility:visible;mso-wrap-style:square;mso-width-percent:0;mso-height-percent:0;mso-wrap-distance-left:9pt;mso-wrap-distance-top:0;mso-wrap-distance-right:9pt;mso-wrap-distance-bottom:0;mso-position-horizontal:absolute;mso-position-horizontal-relative:text;mso-position-vertical:absolute;mso-position-vertical-relative:text;mso-width-percent:0;mso-height-percent:0;mso-width-relative:margin;mso-height-relative:margin;v-text-anchor:middle" o:gfxdata="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" fillcolor="white [3212]" strokecolor="black [3213]">
                 <v:stroke joinstyle="miter"/>
@@ -13647,7 +13651,7 @@
               </wp:anchor>
             </w:drawing>
           </mc:Choice>
-          <mc:Fallback xmlns:w16se="http://schemas.microsoft.com/office/word/2015/wordml/symex" xmlns:w15="http://schemas.microsoft.com/office/word/2012/wordml" xmlns:cx5="http://schemas.microsoft.com/office/drawing/2016/5/11/chartex" xmlns:cx4="http://schemas.microsoft.com/office/drawing/2016/5/10/chartex" xmlns:cx3="http://schemas.microsoft.com/office/drawing/2016/5/9/chartex" xmlns:cx2="http://schemas.microsoft.com/office/drawing/2015/10/21/chartex" xmlns:cx1="http://schemas.microsoft.com/office/drawing/2015/9/8/chartex" xmlns:cx="http://schemas.microsoft.com/office/drawing/2014/chartex">
+          <mc:Fallback xmlns:cx="http://schemas.microsoft.com/office/drawing/2014/chartex" xmlns:cx1="http://schemas.microsoft.com/office/drawing/2015/9/8/chartex" xmlns:cx2="http://schemas.microsoft.com/office/drawing/2015/10/21/chartex" xmlns:cx3="http://schemas.microsoft.com/office/drawing/2016/5/9/chartex" xmlns:cx4="http://schemas.microsoft.com/office/drawing/2016/5/10/chartex" xmlns:cx5="http://schemas.microsoft.com/office/drawing/2016/5/11/chartex" xmlns:w15="http://schemas.microsoft.com/office/word/2012/wordml" xmlns:w16se="http://schemas.microsoft.com/office/word/2015/wordml/symex">
             <w:pict>
               <v:line w14:anchorId="1FE77F4B" id="Conexão reta 39" o:spid="_x0000_s1026" style="position:absolute;flip:y;z-index:251753472;visibility:visible;mso-wrap-style:square;mso-width-percent:0;mso-height-percent:0;mso-wrap-distance-left:9pt;mso-wrap-distance-top:0;mso-wrap-distance-right:9pt;mso-wrap-distance-bottom:0;mso-position-horizontal:absolute;mso-position-horizontal-relative:text;mso-position-vertical:absolute;mso-position-vertical-relative:text;mso-width-percent:0;mso-height-percent:0;mso-width-relative:margin;mso-height-relative:margin" from="441.55pt,64.1pt" to="452.3pt,107.1pt" o:gfxdata="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" strokecolor="#7f7f7f [1612]" strokeweight="1.75pt">
                 <v:stroke joinstyle="miter"/>
@@ -13724,7 +13728,7 @@
               </wp:anchor>
             </w:drawing>
           </mc:Choice>
-          <mc:Fallback xmlns:w16se="http://schemas.microsoft.com/office/word/2015/wordml/symex" xmlns:w15="http://schemas.microsoft.com/office/word/2012/wordml" xmlns:cx5="http://schemas.microsoft.com/office/drawing/2016/5/11/chartex" xmlns:cx4="http://schemas.microsoft.com/office/drawing/2016/5/10/chartex" xmlns:cx3="http://schemas.microsoft.com/office/drawing/2016/5/9/chartex" xmlns:cx2="http://schemas.microsoft.com/office/drawing/2015/10/21/chartex" xmlns:cx1="http://schemas.microsoft.com/office/drawing/2015/9/8/chartex" xmlns:cx="http://schemas.microsoft.com/office/drawing/2014/chartex">
+          <mc:Fallback xmlns:cx="http://schemas.microsoft.com/office/drawing/2014/chartex" xmlns:cx1="http://schemas.microsoft.com/office/drawing/2015/9/8/chartex" xmlns:cx2="http://schemas.microsoft.com/office/drawing/2015/10/21/chartex" xmlns:cx3="http://schemas.microsoft.com/office/drawing/2016/5/9/chartex" xmlns:cx4="http://schemas.microsoft.com/office/drawing/2016/5/10/chartex" xmlns:cx5="http://schemas.microsoft.com/office/drawing/2016/5/11/chartex" xmlns:w15="http://schemas.microsoft.com/office/word/2012/wordml" xmlns:w16se="http://schemas.microsoft.com/office/word/2015/wordml/symex">
             <w:pict>
               <v:line w14:anchorId="03D00872" id="Conexão reta 37" o:spid="_x0000_s1026" style="position:absolute;flip:y;z-index:251750400;visibility:visible;mso-wrap-style:square;mso-width-percent:0;mso-height-percent:0;mso-wrap-distance-left:9pt;mso-wrap-distance-top:0;mso-wrap-distance-right:9pt;mso-wrap-distance-bottom:0;mso-position-horizontal:absolute;mso-position-horizontal-relative:text;mso-position-vertical:absolute;mso-position-vertical-relative:text;mso-width-percent:0;mso-height-percent:0;mso-width-relative:margin;mso-height-relative:margin" from="414.9pt,82.35pt" to="417.25pt,107.1pt" o:gfxdata="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" strokecolor="#7f7f7f [1612]" strokeweight="1.75pt">
                 <v:stroke joinstyle="miter"/>
@@ -13842,7 +13846,7 @@
               </wp:anchor>
             </w:drawing>
           </mc:Choice>
-          <mc:Fallback xmlns:w16se="http://schemas.microsoft.com/office/word/2015/wordml/symex" xmlns:w15="http://schemas.microsoft.com/office/word/2012/wordml" xmlns:cx5="http://schemas.microsoft.com/office/drawing/2016/5/11/chartex" xmlns:cx4="http://schemas.microsoft.com/office/drawing/2016/5/10/chartex" xmlns:cx3="http://schemas.microsoft.com/office/drawing/2016/5/9/chartex" xmlns:cx2="http://schemas.microsoft.com/office/drawing/2015/10/21/chartex" xmlns:cx1="http://schemas.microsoft.com/office/drawing/2015/9/8/chartex" xmlns:cx="http://schemas.microsoft.com/office/drawing/2014/chartex">
+          <mc:Fallback xmlns:cx="http://schemas.microsoft.com/office/drawing/2014/chartex" xmlns:cx1="http://schemas.microsoft.com/office/drawing/2015/9/8/chartex" xmlns:cx2="http://schemas.microsoft.com/office/drawing/2015/10/21/chartex" xmlns:cx3="http://schemas.microsoft.com/office/drawing/2016/5/9/chartex" xmlns:cx4="http://schemas.microsoft.com/office/drawing/2016/5/10/chartex" xmlns:cx5="http://schemas.microsoft.com/office/drawing/2016/5/11/chartex" xmlns:w15="http://schemas.microsoft.com/office/word/2012/wordml" xmlns:w16se="http://schemas.microsoft.com/office/word/2015/wordml/symex">
             <w:pict>
               <v:oval id="Oval 38" o:spid="_x0000_s1077" style="position:absolute;margin-left:392.1pt;margin-top:60.55pt;width:48.9pt;height:22.9pt;z-index:251751424;visibility:visible;mso-wrap-style:square;mso-width-percent:0;mso-height-percent:0;mso-wrap-distance-left:9pt;mso-wrap-distance-top:0;mso-wrap-distance-right:9pt;mso-wrap-distance-bottom:0;mso-position-horizontal:absolute;mso-position-horizontal-relative:text;mso-position-vertical:absolute;mso-position-vertical-relative:text;mso-width-percent:0;mso-height-percent:0;mso-width-relative:margin;mso-height-relative:margin;v-text-anchor:middle" o:gfxdata="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" fillcolor="white [3212]" strokecolor="black [3213]">
                 <v:stroke joinstyle="miter"/>
@@ -13952,7 +13956,7 @@
               </wp:anchor>
             </w:drawing>
           </mc:Choice>
-          <mc:Fallback xmlns:w16se="http://schemas.microsoft.com/office/word/2015/wordml/symex" xmlns:w15="http://schemas.microsoft.com/office/word/2012/wordml" xmlns:cx5="http://schemas.microsoft.com/office/drawing/2016/5/11/chartex" xmlns:cx4="http://schemas.microsoft.com/office/drawing/2016/5/10/chartex" xmlns:cx3="http://schemas.microsoft.com/office/drawing/2016/5/9/chartex" xmlns:cx2="http://schemas.microsoft.com/office/drawing/2015/10/21/chartex" xmlns:cx1="http://schemas.microsoft.com/office/drawing/2015/9/8/chartex" xmlns:cx="http://schemas.microsoft.com/office/drawing/2014/chartex">
+          <mc:Fallback xmlns:cx="http://schemas.microsoft.com/office/drawing/2014/chartex" xmlns:cx1="http://schemas.microsoft.com/office/drawing/2015/9/8/chartex" xmlns:cx2="http://schemas.microsoft.com/office/drawing/2015/10/21/chartex" xmlns:cx3="http://schemas.microsoft.com/office/drawing/2016/5/9/chartex" xmlns:cx4="http://schemas.microsoft.com/office/drawing/2016/5/10/chartex" xmlns:cx5="http://schemas.microsoft.com/office/drawing/2016/5/11/chartex" xmlns:w15="http://schemas.microsoft.com/office/word/2012/wordml" xmlns:w16se="http://schemas.microsoft.com/office/word/2015/wordml/symex">
             <w:pict>
               <v:line w14:anchorId="1F83CEBA" id="Conexão reta 43" o:spid="_x0000_s1026" style="position:absolute;flip:x y;z-index:251761664;visibility:visible;mso-wrap-style:square;mso-width-percent:0;mso-height-percent:0;mso-wrap-distance-left:9pt;mso-wrap-distance-top:0;mso-wrap-distance-right:9pt;mso-wrap-distance-bottom:0;mso-position-horizontal:absolute;mso-position-horizontal-relative:text;mso-position-vertical:absolute;mso-position-vertical-relative:text;mso-width-percent:0;mso-height-percent:0;mso-width-relative:margin;mso-height-relative:margin" from="342pt,81.4pt" to="388.4pt,107.8pt" o:gfxdata="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" strokecolor="#7f7f7f [1612]" strokeweight="1.75pt">
                 <v:stroke joinstyle="miter"/>
@@ -14061,7 +14065,7 @@
               </wp:anchor>
             </w:drawing>
           </mc:Choice>
-          <mc:Fallback xmlns:w16se="http://schemas.microsoft.com/office/word/2015/wordml/symex" xmlns:w15="http://schemas.microsoft.com/office/word/2012/wordml" xmlns:cx5="http://schemas.microsoft.com/office/drawing/2016/5/11/chartex" xmlns:cx4="http://schemas.microsoft.com/office/drawing/2016/5/10/chartex" xmlns:cx3="http://schemas.microsoft.com/office/drawing/2016/5/9/chartex" xmlns:cx2="http://schemas.microsoft.com/office/drawing/2015/10/21/chartex" xmlns:cx1="http://schemas.microsoft.com/office/drawing/2015/9/8/chartex" xmlns:cx="http://schemas.microsoft.com/office/drawing/2014/chartex">
+          <mc:Fallback xmlns:cx="http://schemas.microsoft.com/office/drawing/2014/chartex" xmlns:cx1="http://schemas.microsoft.com/office/drawing/2015/9/8/chartex" xmlns:cx2="http://schemas.microsoft.com/office/drawing/2015/10/21/chartex" xmlns:cx3="http://schemas.microsoft.com/office/drawing/2016/5/9/chartex" xmlns:cx4="http://schemas.microsoft.com/office/drawing/2016/5/10/chartex" xmlns:cx5="http://schemas.microsoft.com/office/drawing/2016/5/11/chartex" xmlns:w15="http://schemas.microsoft.com/office/word/2012/wordml" xmlns:w16se="http://schemas.microsoft.com/office/word/2015/wordml/symex">
             <w:pict>
               <v:oval w14:anchorId="449E4FD6" id="Oval 44" o:spid="_x0000_s1041" style="position:absolute;margin-left:301.85pt;margin-top:58.25pt;width:68.2pt;height:22.9pt;z-index:251763712;visibility:visible;mso-wrap-style:square;mso-width-percent:0;mso-height-percent:0;mso-wrap-distance-left:9pt;mso-wrap-distance-top:0;mso-wrap-distance-right:9pt;mso-wrap-distance-bottom:0;mso-position-horizontal:absolute;mso-position-horizontal-relative:text;mso-position-vertical:absolute;mso-position-vertical-relative:text;mso-width-percent:0;mso-height-percent:0;mso-width-relative:margin;mso-height-relative:margin;v-text-anchor:middle" o:gfxdata="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" fillcolor="white [3212]" strokecolor="black [3213]">
                 <v:stroke joinstyle="miter"/>
@@ -14162,7 +14166,7 @@
               </wp:anchor>
             </w:drawing>
           </mc:Choice>
-          <mc:Fallback xmlns:w16se="http://schemas.microsoft.com/office/word/2015/wordml/symex" xmlns:w15="http://schemas.microsoft.com/office/word/2012/wordml" xmlns:cx5="http://schemas.microsoft.com/office/drawing/2016/5/11/chartex" xmlns:cx4="http://schemas.microsoft.com/office/drawing/2016/5/10/chartex" xmlns:cx3="http://schemas.microsoft.com/office/drawing/2016/5/9/chartex" xmlns:cx2="http://schemas.microsoft.com/office/drawing/2015/10/21/chartex" xmlns:cx1="http://schemas.microsoft.com/office/drawing/2015/9/8/chartex" xmlns:cx="http://schemas.microsoft.com/office/drawing/2014/chartex">
+          <mc:Fallback xmlns:cx="http://schemas.microsoft.com/office/drawing/2014/chartex" xmlns:cx1="http://schemas.microsoft.com/office/drawing/2015/9/8/chartex" xmlns:cx2="http://schemas.microsoft.com/office/drawing/2015/10/21/chartex" xmlns:cx3="http://schemas.microsoft.com/office/drawing/2016/5/9/chartex" xmlns:cx4="http://schemas.microsoft.com/office/drawing/2016/5/10/chartex" xmlns:cx5="http://schemas.microsoft.com/office/drawing/2016/5/11/chartex" xmlns:w15="http://schemas.microsoft.com/office/word/2012/wordml" xmlns:w16se="http://schemas.microsoft.com/office/word/2015/wordml/symex">
             <w:pict>
               <v:line w14:anchorId="4CC80172" id="Conexão reta 47" o:spid="_x0000_s1026" style="position:absolute;flip:x y;z-index:251767808;visibility:visible;mso-wrap-style:square;mso-width-percent:0;mso-height-percent:0;mso-wrap-distance-left:9pt;mso-wrap-distance-top:0;mso-wrap-distance-right:9pt;mso-wrap-distance-bottom:0;mso-position-horizontal:absolute;mso-position-horizontal-relative:text;mso-position-vertical:absolute;mso-position-vertical-relative:text;mso-width-percent:0;mso-height-percent:0;mso-width-relative:margin;mso-height-relative:margin" from="272.3pt,67.8pt" to="376.6pt,107.25pt" o:gfxdata="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" strokecolor="#7f7f7f [1612]" strokeweight="1.75pt">
                 <v:stroke joinstyle="miter"/>
@@ -14239,7 +14243,7 @@
               </wp:anchor>
             </w:drawing>
           </mc:Choice>
-          <mc:Fallback xmlns:w16se="http://schemas.microsoft.com/office/word/2015/wordml/symex" xmlns:w15="http://schemas.microsoft.com/office/word/2012/wordml" xmlns:cx5="http://schemas.microsoft.com/office/drawing/2016/5/11/chartex" xmlns:cx4="http://schemas.microsoft.com/office/drawing/2016/5/10/chartex" xmlns:cx3="http://schemas.microsoft.com/office/drawing/2016/5/9/chartex" xmlns:cx2="http://schemas.microsoft.com/office/drawing/2015/10/21/chartex" xmlns:cx1="http://schemas.microsoft.com/office/drawing/2015/9/8/chartex" xmlns:cx="http://schemas.microsoft.com/office/drawing/2014/chartex">
+          <mc:Fallback xmlns:cx="http://schemas.microsoft.com/office/drawing/2014/chartex" xmlns:cx1="http://schemas.microsoft.com/office/drawing/2015/9/8/chartex" xmlns:cx2="http://schemas.microsoft.com/office/drawing/2015/10/21/chartex" xmlns:cx3="http://schemas.microsoft.com/office/drawing/2016/5/9/chartex" xmlns:cx4="http://schemas.microsoft.com/office/drawing/2016/5/10/chartex" xmlns:cx5="http://schemas.microsoft.com/office/drawing/2016/5/11/chartex" xmlns:w15="http://schemas.microsoft.com/office/word/2012/wordml" xmlns:w16se="http://schemas.microsoft.com/office/word/2015/wordml/symex">
             <w:pict>
               <v:line w14:anchorId="7AA5CB9C" id="Conexão reta 55" o:spid="_x0000_s1026" style="position:absolute;flip:x y;z-index:251771904;visibility:visible;mso-wrap-style:square;mso-width-percent:0;mso-height-percent:0;mso-wrap-distance-left:9pt;mso-wrap-distance-top:0;mso-wrap-distance-right:9pt;mso-wrap-distance-bottom:0;mso-position-horizontal:absolute;mso-position-horizontal-relative:text;mso-position-vertical:absolute;mso-position-vertical-relative:text;mso-width-percent:0;mso-height-percent:0;mso-width-relative:margin;mso-height-relative:margin" from="319.05pt,100.1pt" to="365.5pt,110.85pt" o:gfxdata="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" strokecolor="#7f7f7f [1612]" strokeweight="1.75pt">
                 <v:stroke joinstyle="miter"/>
@@ -14348,7 +14352,7 @@
               </wp:anchor>
             </w:drawing>
           </mc:Choice>
-          <mc:Fallback xmlns:w16se="http://schemas.microsoft.com/office/word/2015/wordml/symex" xmlns:w15="http://schemas.microsoft.com/office/word/2012/wordml" xmlns:cx5="http://schemas.microsoft.com/office/drawing/2016/5/11/chartex" xmlns:cx4="http://schemas.microsoft.com/office/drawing/2016/5/10/chartex" xmlns:cx3="http://schemas.microsoft.com/office/drawing/2016/5/9/chartex" xmlns:cx2="http://schemas.microsoft.com/office/drawing/2015/10/21/chartex" xmlns:cx1="http://schemas.microsoft.com/office/drawing/2015/9/8/chartex" xmlns:cx="http://schemas.microsoft.com/office/drawing/2014/chartex">
+          <mc:Fallback xmlns:cx="http://schemas.microsoft.com/office/drawing/2014/chartex" xmlns:cx1="http://schemas.microsoft.com/office/drawing/2015/9/8/chartex" xmlns:cx2="http://schemas.microsoft.com/office/drawing/2015/10/21/chartex" xmlns:cx3="http://schemas.microsoft.com/office/drawing/2016/5/9/chartex" xmlns:cx4="http://schemas.microsoft.com/office/drawing/2016/5/10/chartex" xmlns:cx5="http://schemas.microsoft.com/office/drawing/2016/5/11/chartex" xmlns:w15="http://schemas.microsoft.com/office/word/2012/wordml" xmlns:w16se="http://schemas.microsoft.com/office/word/2015/wordml/symex">
             <w:pict>
               <v:oval w14:anchorId="33E71898" id="Oval 54" o:spid="_x0000_s1079" style="position:absolute;margin-left:251.4pt;margin-top:87.25pt;width:68.7pt;height:22.9pt;z-index:251838464;visibility:visible;mso-wrap-style:square;mso-width-percent:0;mso-height-percent:0;mso-wrap-distance-left:9pt;mso-wrap-distance-top:0;mso-wrap-distance-right:9pt;mso-wrap-distance-bottom:0;mso-position-horizontal:absolute;mso-position-horizontal-relative:text;mso-position-vertical:absolute;mso-position-vertical-relative:text;mso-width-percent:0;mso-height-percent:0;mso-width-relative:margin;mso-height-relative:margin;v-text-anchor:middle" o:gfxdata="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" fillcolor="white [3212]" strokecolor="black [3213]">
                 <v:stroke joinstyle="miter"/>
@@ -14481,7 +14485,7 @@
               </wp:anchor>
             </w:drawing>
           </mc:Choice>
-          <mc:Fallback xmlns:w16se="http://schemas.microsoft.com/office/word/2015/wordml/symex" xmlns:w15="http://schemas.microsoft.com/office/word/2012/wordml" xmlns:cx5="http://schemas.microsoft.com/office/drawing/2016/5/11/chartex" xmlns:cx4="http://schemas.microsoft.com/office/drawing/2016/5/10/chartex" xmlns:cx3="http://schemas.microsoft.com/office/drawing/2016/5/9/chartex" xmlns:cx2="http://schemas.microsoft.com/office/drawing/2015/10/21/chartex" xmlns:cx1="http://schemas.microsoft.com/office/drawing/2015/9/8/chartex" xmlns:cx="http://schemas.microsoft.com/office/drawing/2014/chartex">
+          <mc:Fallback xmlns:cx="http://schemas.microsoft.com/office/drawing/2014/chartex" xmlns:cx1="http://schemas.microsoft.com/office/drawing/2015/9/8/chartex" xmlns:cx2="http://schemas.microsoft.com/office/drawing/2015/10/21/chartex" xmlns:cx3="http://schemas.microsoft.com/office/drawing/2016/5/9/chartex" xmlns:cx4="http://schemas.microsoft.com/office/drawing/2016/5/10/chartex" xmlns:cx5="http://schemas.microsoft.com/office/drawing/2016/5/11/chartex" xmlns:w15="http://schemas.microsoft.com/office/word/2012/wordml" xmlns:w16se="http://schemas.microsoft.com/office/word/2015/wordml/symex">
             <w:pict>
               <v:oval w14:anchorId="357502FD" id="Oval 45" o:spid="_x0000_s1043" style="position:absolute;margin-left:239.7pt;margin-top:44.7pt;width:68.7pt;height:22.9pt;z-index:251765760;visibility:visible;mso-wrap-style:square;mso-width-percent:0;mso-height-percent:0;mso-wrap-distance-left:9pt;mso-wrap-distance-top:0;mso-wrap-distance-right:9pt;mso-wrap-distance-bottom:0;mso-position-horizontal:absolute;mso-position-horizontal-relative:text;mso-position-vertical:absolute;mso-position-vertical-relative:text;mso-width-percent:0;mso-height-percent:0;mso-width-relative:margin;mso-height-relative:margin;v-text-anchor:middle" o:gfxdata="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" fillcolor="white [3212]" strokecolor="black [3213]">
                 <v:stroke joinstyle="miter"/>
@@ -14582,7 +14586,7 @@
               </wp:anchor>
             </w:drawing>
           </mc:Choice>
-          <mc:Fallback xmlns:w16se="http://schemas.microsoft.com/office/word/2015/wordml/symex" xmlns:w15="http://schemas.microsoft.com/office/word/2012/wordml" xmlns:cx5="http://schemas.microsoft.com/office/drawing/2016/5/11/chartex" xmlns:cx4="http://schemas.microsoft.com/office/drawing/2016/5/10/chartex" xmlns:cx3="http://schemas.microsoft.com/office/drawing/2016/5/9/chartex" xmlns:cx2="http://schemas.microsoft.com/office/drawing/2015/10/21/chartex" xmlns:cx1="http://schemas.microsoft.com/office/drawing/2015/9/8/chartex" xmlns:cx="http://schemas.microsoft.com/office/drawing/2014/chartex">
+          <mc:Fallback xmlns:cx="http://schemas.microsoft.com/office/drawing/2014/chartex" xmlns:cx1="http://schemas.microsoft.com/office/drawing/2015/9/8/chartex" xmlns:cx2="http://schemas.microsoft.com/office/drawing/2015/10/21/chartex" xmlns:cx3="http://schemas.microsoft.com/office/drawing/2016/5/9/chartex" xmlns:cx4="http://schemas.microsoft.com/office/drawing/2016/5/10/chartex" xmlns:cx5="http://schemas.microsoft.com/office/drawing/2016/5/11/chartex" xmlns:w15="http://schemas.microsoft.com/office/word/2012/wordml" xmlns:w16se="http://schemas.microsoft.com/office/word/2015/wordml/symex">
             <w:pict>
               <v:line w14:anchorId="106069AB" id="Conexão reta 65" o:spid="_x0000_s1026" style="position:absolute;flip:y;z-index:251792384;visibility:visible;mso-wrap-style:square;mso-width-percent:0;mso-height-percent:0;mso-wrap-distance-left:9pt;mso-wrap-distance-top:0;mso-wrap-distance-right:9pt;mso-wrap-distance-bottom:0;mso-position-horizontal:absolute;mso-position-horizontal-relative:text;mso-position-vertical:absolute;mso-position-vertical-relative:text;mso-width-percent:0;mso-height-percent:0;mso-width-relative:margin;mso-height-relative:margin" from="232.1pt,91.65pt" to="236.3pt,111.25pt" o:gfxdata="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" strokecolor="#7f7f7f [1612]" strokeweight="1.75pt">
                 <v:stroke joinstyle="miter"/>
@@ -14691,7 +14695,7 @@
               </wp:anchor>
             </w:drawing>
           </mc:Choice>
-          <mc:Fallback xmlns:w16se="http://schemas.microsoft.com/office/word/2015/wordml/symex" xmlns:w15="http://schemas.microsoft.com/office/word/2012/wordml" xmlns:cx5="http://schemas.microsoft.com/office/drawing/2016/5/11/chartex" xmlns:cx4="http://schemas.microsoft.com/office/drawing/2016/5/10/chartex" xmlns:cx3="http://schemas.microsoft.com/office/drawing/2016/5/9/chartex" xmlns:cx2="http://schemas.microsoft.com/office/drawing/2015/10/21/chartex" xmlns:cx1="http://schemas.microsoft.com/office/drawing/2015/9/8/chartex" xmlns:cx="http://schemas.microsoft.com/office/drawing/2014/chartex">
+          <mc:Fallback xmlns:cx="http://schemas.microsoft.com/office/drawing/2014/chartex" xmlns:cx1="http://schemas.microsoft.com/office/drawing/2015/9/8/chartex" xmlns:cx2="http://schemas.microsoft.com/office/drawing/2015/10/21/chartex" xmlns:cx3="http://schemas.microsoft.com/office/drawing/2016/5/9/chartex" xmlns:cx4="http://schemas.microsoft.com/office/drawing/2016/5/10/chartex" xmlns:cx5="http://schemas.microsoft.com/office/drawing/2016/5/11/chartex" xmlns:w15="http://schemas.microsoft.com/office/word/2012/wordml" xmlns:w16se="http://schemas.microsoft.com/office/word/2015/wordml/symex">
             <w:pict>
               <v:oval w14:anchorId="16FD65F1" id="Oval 64" o:spid="_x0000_s1044" style="position:absolute;margin-left:212.6pt;margin-top:68.95pt;width:49.35pt;height:22.9pt;z-index:251790336;visibility:visible;mso-wrap-style:square;mso-width-percent:0;mso-height-percent:0;mso-wrap-distance-left:9pt;mso-wrap-distance-top:0;mso-wrap-distance-right:9pt;mso-wrap-distance-bottom:0;mso-position-horizontal:absolute;mso-position-horizontal-relative:text;mso-position-vertical:absolute;mso-position-vertical-relative:text;mso-width-percent:0;mso-height-percent:0;mso-width-relative:margin;mso-height-relative:margin;v-text-anchor:middle" o:gfxdata="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" fillcolor="white [3212]" strokecolor="black [3213]">
                 <v:stroke joinstyle="miter"/>
@@ -14792,7 +14796,7 @@
               </wp:anchor>
             </w:drawing>
           </mc:Choice>
-          <mc:Fallback xmlns:w16se="http://schemas.microsoft.com/office/word/2015/wordml/symex" xmlns:w15="http://schemas.microsoft.com/office/word/2012/wordml" xmlns:cx5="http://schemas.microsoft.com/office/drawing/2016/5/11/chartex" xmlns:cx4="http://schemas.microsoft.com/office/drawing/2016/5/10/chartex" xmlns:cx3="http://schemas.microsoft.com/office/drawing/2016/5/9/chartex" xmlns:cx2="http://schemas.microsoft.com/office/drawing/2015/10/21/chartex" xmlns:cx1="http://schemas.microsoft.com/office/drawing/2015/9/8/chartex" xmlns:cx="http://schemas.microsoft.com/office/drawing/2014/chartex">
+          <mc:Fallback xmlns:cx="http://schemas.microsoft.com/office/drawing/2014/chartex" xmlns:cx1="http://schemas.microsoft.com/office/drawing/2015/9/8/chartex" xmlns:cx2="http://schemas.microsoft.com/office/drawing/2015/10/21/chartex" xmlns:cx3="http://schemas.microsoft.com/office/drawing/2016/5/9/chartex" xmlns:cx4="http://schemas.microsoft.com/office/drawing/2016/5/10/chartex" xmlns:cx5="http://schemas.microsoft.com/office/drawing/2016/5/11/chartex" xmlns:w15="http://schemas.microsoft.com/office/word/2012/wordml" xmlns:w16se="http://schemas.microsoft.com/office/word/2015/wordml/symex">
             <w:pict>
               <v:line w14:anchorId="3239A548" id="Conexão reta 67" o:spid="_x0000_s1026" style="position:absolute;flip:x y;z-index:251796480;visibility:visible;mso-wrap-style:square;mso-width-percent:0;mso-height-percent:0;mso-wrap-distance-left:9pt;mso-wrap-distance-top:0;mso-wrap-distance-right:9pt;mso-wrap-distance-bottom:0;mso-position-horizontal:absolute;mso-position-horizontal-relative:text;mso-position-vertical:absolute;mso-position-vertical-relative:text;mso-width-percent:0;mso-height-percent:0;mso-width-relative:margin;mso-height-relative:margin" from="209.65pt,66.45pt" to="210.55pt,111.3pt" o:gfxdata="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" strokecolor="#7f7f7f [1612]" strokeweight="1.75pt">
                 <v:stroke joinstyle="miter"/>
@@ -14869,7 +14873,7 @@
               </wp:anchor>
             </w:drawing>
           </mc:Choice>
-          <mc:Fallback xmlns:w16se="http://schemas.microsoft.com/office/word/2015/wordml/symex" xmlns:w15="http://schemas.microsoft.com/office/word/2012/wordml" xmlns:cx5="http://schemas.microsoft.com/office/drawing/2016/5/11/chartex" xmlns:cx4="http://schemas.microsoft.com/office/drawing/2016/5/10/chartex" xmlns:cx3="http://schemas.microsoft.com/office/drawing/2016/5/9/chartex" xmlns:cx2="http://schemas.microsoft.com/office/drawing/2015/10/21/chartex" xmlns:cx1="http://schemas.microsoft.com/office/drawing/2015/9/8/chartex" xmlns:cx="http://schemas.microsoft.com/office/drawing/2014/chartex">
+          <mc:Fallback xmlns:cx="http://schemas.microsoft.com/office/drawing/2014/chartex" xmlns:cx1="http://schemas.microsoft.com/office/drawing/2015/9/8/chartex" xmlns:cx2="http://schemas.microsoft.com/office/drawing/2015/10/21/chartex" xmlns:cx3="http://schemas.microsoft.com/office/drawing/2016/5/9/chartex" xmlns:cx4="http://schemas.microsoft.com/office/drawing/2016/5/10/chartex" xmlns:cx5="http://schemas.microsoft.com/office/drawing/2016/5/11/chartex" xmlns:w15="http://schemas.microsoft.com/office/word/2012/wordml" xmlns:w16se="http://schemas.microsoft.com/office/word/2015/wordml/symex">
             <w:pict>
               <v:line w14:anchorId="3E1B5D61" id="Conexão reta 36" o:spid="_x0000_s1026" style="position:absolute;z-index:251748352;visibility:visible;mso-wrap-style:square;mso-width-percent:0;mso-height-percent:0;mso-wrap-distance-left:9pt;mso-wrap-distance-top:0;mso-wrap-distance-right:9pt;mso-wrap-distance-bottom:0;mso-position-horizontal:absolute;mso-position-horizontal-relative:text;mso-position-vertical:absolute;mso-position-vertical-relative:text;mso-width-percent:0;mso-height-percent:0;mso-width-relative:margin;mso-height-relative:margin" from="192.7pt,435.35pt" to="192.7pt,450.35pt" o:gfxdata="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" strokecolor="#7f7f7f [1612]" strokeweight="1.75pt">
                 <v:stroke joinstyle="miter"/>
@@ -15028,7 +15032,7 @@
               </wp:anchor>
             </w:drawing>
           </mc:Choice>
-          <mc:Fallback xmlns:w16se="http://schemas.microsoft.com/office/word/2015/wordml/symex" xmlns:w15="http://schemas.microsoft.com/office/word/2012/wordml" xmlns:cx5="http://schemas.microsoft.com/office/drawing/2016/5/11/chartex" xmlns:cx4="http://schemas.microsoft.com/office/drawing/2016/5/10/chartex" xmlns:cx3="http://schemas.microsoft.com/office/drawing/2016/5/9/chartex" xmlns:cx2="http://schemas.microsoft.com/office/drawing/2015/10/21/chartex" xmlns:cx1="http://schemas.microsoft.com/office/drawing/2015/9/8/chartex" xmlns:cx="http://schemas.microsoft.com/office/drawing/2014/chartex">
+          <mc:Fallback xmlns:cx="http://schemas.microsoft.com/office/drawing/2014/chartex" xmlns:cx1="http://schemas.microsoft.com/office/drawing/2015/9/8/chartex" xmlns:cx2="http://schemas.microsoft.com/office/drawing/2015/10/21/chartex" xmlns:cx3="http://schemas.microsoft.com/office/drawing/2016/5/9/chartex" xmlns:cx4="http://schemas.microsoft.com/office/drawing/2016/5/10/chartex" xmlns:cx5="http://schemas.microsoft.com/office/drawing/2016/5/11/chartex" xmlns:w15="http://schemas.microsoft.com/office/word/2012/wordml" xmlns:w16se="http://schemas.microsoft.com/office/word/2015/wordml/symex">
             <w:pict>
               <v:rect w14:anchorId="3F19A346" id="Retângulo 34" o:spid="_x0000_s1082" style="position:absolute;margin-left:198.8pt;margin-top:428.8pt;width:83.2pt;height:25.45pt;rotation:180;flip:y;z-index:251744256;visibility:visible;mso-wrap-style:square;mso-wrap-distance-left:9pt;mso-wrap-distance-top:0;mso-wrap-distance-right:9pt;mso-wrap-distance-bottom:0;mso-position-horizontal:absolute;mso-position-horizontal-relative:text;mso-position-vertical:absolute;mso-position-vertical-relative:text;v-text-anchor:middle" o:gfxdata="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" filled="f" strokecolor="windowText" strokeweight="1.25pt">
                 <v:textbox>
@@ -15131,7 +15135,7 @@
               </wp:anchor>
             </w:drawing>
           </mc:Choice>
-          <mc:Fallback xmlns:w16se="http://schemas.microsoft.com/office/word/2015/wordml/symex" xmlns:w15="http://schemas.microsoft.com/office/word/2012/wordml" xmlns:cx5="http://schemas.microsoft.com/office/drawing/2016/5/11/chartex" xmlns:cx4="http://schemas.microsoft.com/office/drawing/2016/5/10/chartex" xmlns:cx3="http://schemas.microsoft.com/office/drawing/2016/5/9/chartex" xmlns:cx2="http://schemas.microsoft.com/office/drawing/2015/10/21/chartex" xmlns:cx1="http://schemas.microsoft.com/office/drawing/2015/9/8/chartex" xmlns:cx="http://schemas.microsoft.com/office/drawing/2014/chartex">
+          <mc:Fallback xmlns:cx="http://schemas.microsoft.com/office/drawing/2014/chartex" xmlns:cx1="http://schemas.microsoft.com/office/drawing/2015/9/8/chartex" xmlns:cx2="http://schemas.microsoft.com/office/drawing/2015/10/21/chartex" xmlns:cx3="http://schemas.microsoft.com/office/drawing/2016/5/9/chartex" xmlns:cx4="http://schemas.microsoft.com/office/drawing/2016/5/10/chartex" xmlns:cx5="http://schemas.microsoft.com/office/drawing/2016/5/11/chartex" xmlns:w15="http://schemas.microsoft.com/office/word/2012/wordml" xmlns:w16se="http://schemas.microsoft.com/office/word/2015/wordml/symex">
             <w:pict>
               <v:line w14:anchorId="71C55FA9" id="Conexão reta 30" o:spid="_x0000_s1026" style="position:absolute;z-index:251742208;visibility:visible;mso-wrap-style:square;mso-width-percent:0;mso-height-percent:0;mso-wrap-distance-left:9pt;mso-wrap-distance-top:0;mso-wrap-distance-right:9pt;mso-wrap-distance-bottom:0;mso-position-horizontal:absolute;mso-position-horizontal-relative:text;mso-position-vertical:absolute;mso-position-vertical-relative:text;mso-width-percent:0;mso-height-percent:0;mso-width-relative:margin;mso-height-relative:margin" from="77.95pt,383.55pt" to="94.85pt,383.55pt" o:gfxdata="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" strokecolor="#7f7f7f [1612]" strokeweight="1.75pt">
                 <v:stroke joinstyle="miter"/>
@@ -15228,7 +15232,7 @@
               </wp:anchor>
             </w:drawing>
           </mc:Choice>
-          <mc:Fallback xmlns:w16se="http://schemas.microsoft.com/office/word/2015/wordml/symex" xmlns:w15="http://schemas.microsoft.com/office/word/2012/wordml" xmlns:cx5="http://schemas.microsoft.com/office/drawing/2016/5/11/chartex" xmlns:cx4="http://schemas.microsoft.com/office/drawing/2016/5/10/chartex" xmlns:cx3="http://schemas.microsoft.com/office/drawing/2016/5/9/chartex" xmlns:cx2="http://schemas.microsoft.com/office/drawing/2015/10/21/chartex" xmlns:cx1="http://schemas.microsoft.com/office/drawing/2015/9/8/chartex" xmlns:cx="http://schemas.microsoft.com/office/drawing/2014/chartex">
+          <mc:Fallback xmlns:cx="http://schemas.microsoft.com/office/drawing/2014/chartex" xmlns:cx1="http://schemas.microsoft.com/office/drawing/2015/9/8/chartex" xmlns:cx2="http://schemas.microsoft.com/office/drawing/2015/10/21/chartex" xmlns:cx3="http://schemas.microsoft.com/office/drawing/2016/5/9/chartex" xmlns:cx4="http://schemas.microsoft.com/office/drawing/2016/5/10/chartex" xmlns:cx5="http://schemas.microsoft.com/office/drawing/2016/5/11/chartex" xmlns:w15="http://schemas.microsoft.com/office/word/2012/wordml" xmlns:w16se="http://schemas.microsoft.com/office/word/2015/wordml/symex">
             <w:pict>
               <v:rect w14:anchorId="28A6A0B8" id="Retângulo 27" o:spid="_x0000_s1098" style="position:absolute;margin-left:45.05pt;margin-top:431.1pt;width:83.25pt;height:23.25pt;z-index:251740160;visibility:visible;mso-wrap-style:square;mso-width-percent:0;mso-height-percent:0;mso-wrap-distance-left:9pt;mso-wrap-distance-top:0;mso-wrap-distance-right:9pt;mso-wrap-distance-bottom:0;mso-position-horizontal:absolute;mso-position-horizontal-relative:margin;mso-position-vertical:absolute;mso-position-vertical-relative:text;mso-width-percent:0;mso-height-percent:0;mso-width-relative:margin;mso-height-relative:margin;v-text-anchor:middle" o:gfxdata="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" filled="f" strokecolor="windowText" strokeweight="1.25pt">
                 <v:textbox>
@@ -15365,7 +15369,7 @@
               </wp:anchor>
             </w:drawing>
           </mc:Choice>
-          <mc:Fallback xmlns:w16se="http://schemas.microsoft.com/office/word/2015/wordml/symex" xmlns:w15="http://schemas.microsoft.com/office/word/2012/wordml" xmlns:cx5="http://schemas.microsoft.com/office/drawing/2016/5/11/chartex" xmlns:cx4="http://schemas.microsoft.com/office/drawing/2016/5/10/chartex" xmlns:cx3="http://schemas.microsoft.com/office/drawing/2016/5/9/chartex" xmlns:cx2="http://schemas.microsoft.com/office/drawing/2015/10/21/chartex" xmlns:cx1="http://schemas.microsoft.com/office/drawing/2015/9/8/chartex" xmlns:cx="http://schemas.microsoft.com/office/drawing/2014/chartex">
+          <mc:Fallback xmlns:cx="http://schemas.microsoft.com/office/drawing/2014/chartex" xmlns:cx1="http://schemas.microsoft.com/office/drawing/2015/9/8/chartex" xmlns:cx2="http://schemas.microsoft.com/office/drawing/2015/10/21/chartex" xmlns:cx3="http://schemas.microsoft.com/office/drawing/2016/5/9/chartex" xmlns:cx4="http://schemas.microsoft.com/office/drawing/2016/5/10/chartex" xmlns:cx5="http://schemas.microsoft.com/office/drawing/2016/5/11/chartex" xmlns:w15="http://schemas.microsoft.com/office/word/2012/wordml" xmlns:w16se="http://schemas.microsoft.com/office/word/2015/wordml/symex">
             <w:pict>
               <v:rect w14:anchorId="2856811B" id="Retângulo 60" o:spid="_x0000_s1084" style="position:absolute;margin-left:177.8pt;margin-top:111pt;width:87pt;height:24.75pt;z-index:251782144;visibility:visible;mso-wrap-style:square;mso-width-percent:0;mso-height-percent:0;mso-wrap-distance-left:9pt;mso-wrap-distance-top:0;mso-wrap-distance-right:9pt;mso-wrap-distance-bottom:0;mso-position-horizontal:absolute;mso-position-horizontal-relative:margin;mso-position-vertical:absolute;mso-position-vertical-relative:text;mso-width-percent:0;mso-height-percent:0;mso-width-relative:margin;mso-height-relative:margin;v-text-anchor:middle" o:gfxdata="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" filled="f" strokecolor="black [3213]" strokeweight="1.25pt">
                 <v:textbox>
@@ -15469,7 +15473,7 @@
               </wp:anchor>
             </w:drawing>
           </mc:Choice>
-          <mc:Fallback xmlns:w16se="http://schemas.microsoft.com/office/word/2015/wordml/symex" xmlns:w15="http://schemas.microsoft.com/office/word/2012/wordml" xmlns:cx5="http://schemas.microsoft.com/office/drawing/2016/5/11/chartex" xmlns:cx4="http://schemas.microsoft.com/office/drawing/2016/5/10/chartex" xmlns:cx3="http://schemas.microsoft.com/office/drawing/2016/5/9/chartex" xmlns:cx2="http://schemas.microsoft.com/office/drawing/2015/10/21/chartex" xmlns:cx1="http://schemas.microsoft.com/office/drawing/2015/9/8/chartex" xmlns:cx="http://schemas.microsoft.com/office/drawing/2014/chartex">
+          <mc:Fallback xmlns:cx="http://schemas.microsoft.com/office/drawing/2014/chartex" xmlns:cx1="http://schemas.microsoft.com/office/drawing/2015/9/8/chartex" xmlns:cx2="http://schemas.microsoft.com/office/drawing/2015/10/21/chartex" xmlns:cx3="http://schemas.microsoft.com/office/drawing/2016/5/9/chartex" xmlns:cx4="http://schemas.microsoft.com/office/drawing/2016/5/10/chartex" xmlns:cx5="http://schemas.microsoft.com/office/drawing/2016/5/11/chartex" xmlns:w15="http://schemas.microsoft.com/office/word/2012/wordml" xmlns:w16se="http://schemas.microsoft.com/office/word/2015/wordml/symex">
             <w:pict>
               <v:line w14:anchorId="3A42CD97" id="Conexão reta 52" o:spid="_x0000_s1026" style="position:absolute;z-index:251734016;visibility:visible;mso-wrap-style:square;mso-width-percent:0;mso-height-percent:0;mso-wrap-distance-left:9pt;mso-wrap-distance-top:0;mso-wrap-distance-right:9pt;mso-wrap-distance-bottom:0;mso-position-horizontal:absolute;mso-position-horizontal-relative:text;mso-position-vertical:absolute;mso-position-vertical-relative:text;mso-width-percent:0;mso-height-percent:0;mso-width-relative:margin;mso-height-relative:margin" from="132pt,245.5pt" to="132pt,263pt" o:gfxdata="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" strokecolor="#7f7f7f [1612]" strokeweight="1.75pt">
                 <v:stroke joinstyle="miter"/>
@@ -15546,7 +15550,7 @@
               </wp:anchor>
             </w:drawing>
           </mc:Choice>
-          <mc:Fallback xmlns:w16se="http://schemas.microsoft.com/office/word/2015/wordml/symex" xmlns:w15="http://schemas.microsoft.com/office/word/2012/wordml" xmlns:cx5="http://schemas.microsoft.com/office/drawing/2016/5/11/chartex" xmlns:cx4="http://schemas.microsoft.com/office/drawing/2016/5/10/chartex" xmlns:cx3="http://schemas.microsoft.com/office/drawing/2016/5/9/chartex" xmlns:cx2="http://schemas.microsoft.com/office/drawing/2015/10/21/chartex" xmlns:cx1="http://schemas.microsoft.com/office/drawing/2015/9/8/chartex" xmlns:cx="http://schemas.microsoft.com/office/drawing/2014/chartex">
+          <mc:Fallback xmlns:cx="http://schemas.microsoft.com/office/drawing/2014/chartex" xmlns:cx1="http://schemas.microsoft.com/office/drawing/2015/9/8/chartex" xmlns:cx2="http://schemas.microsoft.com/office/drawing/2015/10/21/chartex" xmlns:cx3="http://schemas.microsoft.com/office/drawing/2016/5/9/chartex" xmlns:cx4="http://schemas.microsoft.com/office/drawing/2016/5/10/chartex" xmlns:cx5="http://schemas.microsoft.com/office/drawing/2016/5/11/chartex" xmlns:w15="http://schemas.microsoft.com/office/word/2012/wordml" xmlns:w16se="http://schemas.microsoft.com/office/word/2015/wordml/symex">
             <w:pict>
               <v:line w14:anchorId="48105D38" id="Conexão reta 51" o:spid="_x0000_s1026" style="position:absolute;z-index:251731968;visibility:visible;mso-wrap-style:square;mso-width-percent:0;mso-height-percent:0;mso-wrap-distance-left:9pt;mso-wrap-distance-top:0;mso-wrap-distance-right:9pt;mso-wrap-distance-bottom:0;mso-position-horizontal:absolute;mso-position-horizontal-relative:text;mso-position-vertical:absolute;mso-position-vertical-relative:text;mso-width-percent:0;mso-height-percent:0;mso-width-relative:margin;mso-height-relative:margin" from="202.85pt,235.6pt" to="219.75pt,235.6pt" o:gfxdata="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" strokecolor="#7f7f7f [1612]" strokeweight="1.75pt">
                 <v:stroke joinstyle="miter"/>
@@ -15708,7 +15712,7 @@
               </wp:anchor>
             </w:drawing>
           </mc:Choice>
-          <mc:Fallback xmlns:w16se="http://schemas.microsoft.com/office/word/2015/wordml/symex" xmlns:w15="http://schemas.microsoft.com/office/word/2012/wordml" xmlns:cx5="http://schemas.microsoft.com/office/drawing/2016/5/11/chartex" xmlns:cx4="http://schemas.microsoft.com/office/drawing/2016/5/10/chartex" xmlns:cx3="http://schemas.microsoft.com/office/drawing/2016/5/9/chartex" xmlns:cx2="http://schemas.microsoft.com/office/drawing/2015/10/21/chartex" xmlns:cx1="http://schemas.microsoft.com/office/drawing/2015/9/8/chartex" xmlns:cx="http://schemas.microsoft.com/office/drawing/2014/chartex">
+          <mc:Fallback xmlns:cx="http://schemas.microsoft.com/office/drawing/2014/chartex" xmlns:cx1="http://schemas.microsoft.com/office/drawing/2015/9/8/chartex" xmlns:cx2="http://schemas.microsoft.com/office/drawing/2015/10/21/chartex" xmlns:cx3="http://schemas.microsoft.com/office/drawing/2016/5/9/chartex" xmlns:cx4="http://schemas.microsoft.com/office/drawing/2016/5/10/chartex" xmlns:cx5="http://schemas.microsoft.com/office/drawing/2016/5/11/chartex" xmlns:w15="http://schemas.microsoft.com/office/word/2012/wordml" xmlns:w16se="http://schemas.microsoft.com/office/word/2015/wordml/symex">
             <w:pict>
               <v:rect w14:anchorId="0C66A93A" id="Retângulo 48" o:spid="_x0000_s1052" style="position:absolute;margin-left:170.1pt;margin-top:242.95pt;width:83.25pt;height:25.5pt;rotation:180;flip:y;z-index:251725824;visibility:visible;mso-wrap-style:square;mso-wrap-distance-left:9pt;mso-wrap-distance-top:0;mso-wrap-distance-right:9pt;mso-wrap-distance-bottom:0;mso-position-horizontal:absolute;mso-position-horizontal-relative:text;mso-position-vertical:absolute;mso-position-vertical-relative:text;v-text-anchor:middle" o:gfxdata="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" filled="f" strokecolor="windowText" strokeweight="1.25pt">
                 <v:textbox>
@@ -15882,7 +15886,7 @@
               </wp:anchor>
             </w:drawing>
           </mc:Choice>
-          <mc:Fallback xmlns:w16se="http://schemas.microsoft.com/office/word/2015/wordml/symex" xmlns:w15="http://schemas.microsoft.com/office/word/2012/wordml" xmlns:cx5="http://schemas.microsoft.com/office/drawing/2016/5/11/chartex" xmlns:cx4="http://schemas.microsoft.com/office/drawing/2016/5/10/chartex" xmlns:cx3="http://schemas.microsoft.com/office/drawing/2016/5/9/chartex" xmlns:cx2="http://schemas.microsoft.com/office/drawing/2015/10/21/chartex" xmlns:cx1="http://schemas.microsoft.com/office/drawing/2015/9/8/chartex" xmlns:cx="http://schemas.microsoft.com/office/drawing/2014/chartex">
+          <mc:Fallback xmlns:cx="http://schemas.microsoft.com/office/drawing/2014/chartex" xmlns:cx1="http://schemas.microsoft.com/office/drawing/2015/9/8/chartex" xmlns:cx2="http://schemas.microsoft.com/office/drawing/2015/10/21/chartex" xmlns:cx3="http://schemas.microsoft.com/office/drawing/2016/5/9/chartex" xmlns:cx4="http://schemas.microsoft.com/office/drawing/2016/5/10/chartex" xmlns:cx5="http://schemas.microsoft.com/office/drawing/2016/5/11/chartex" xmlns:w15="http://schemas.microsoft.com/office/word/2012/wordml" xmlns:w16se="http://schemas.microsoft.com/office/word/2015/wordml/symex">
             <w:pict>
               <v:line w14:anchorId="20AA1406" id="Conexão reta 46" o:spid="_x0000_s1026" style="position:absolute;z-index:251721728;visibility:visible;mso-wrap-style:square;mso-width-percent:0;mso-height-percent:0;mso-wrap-distance-left:9pt;mso-wrap-distance-top:0;mso-wrap-distance-right:9pt;mso-wrap-distance-bottom:0;mso-position-horizontal:absolute;mso-position-horizontal-relative:text;mso-position-vertical:absolute;mso-position-vertical-relative:text;mso-width-percent:0;mso-height-percent:0;mso-width-relative:margin;mso-height-relative:margin" from="73.25pt,274.4pt" to="90.15pt,274.4pt" o:gfxdata="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" strokecolor="#7f7f7f [1612]" strokeweight="1.75pt">
                 <v:stroke joinstyle="miter"/>
@@ -16050,7 +16054,7 @@
               </wp:anchor>
             </w:drawing>
           </mc:Choice>
-          <mc:Fallback xmlns:w16se="http://schemas.microsoft.com/office/word/2015/wordml/symex" xmlns:w15="http://schemas.microsoft.com/office/word/2012/wordml" xmlns:cx5="http://schemas.microsoft.com/office/drawing/2016/5/11/chartex" xmlns:cx4="http://schemas.microsoft.com/office/drawing/2016/5/10/chartex" xmlns:cx3="http://schemas.microsoft.com/office/drawing/2016/5/9/chartex" xmlns:cx2="http://schemas.microsoft.com/office/drawing/2015/10/21/chartex" xmlns:cx1="http://schemas.microsoft.com/office/drawing/2015/9/8/chartex" xmlns:cx="http://schemas.microsoft.com/office/drawing/2014/chartex">
+          <mc:Fallback xmlns:cx="http://schemas.microsoft.com/office/drawing/2014/chartex" xmlns:cx1="http://schemas.microsoft.com/office/drawing/2015/9/8/chartex" xmlns:cx2="http://schemas.microsoft.com/office/drawing/2015/10/21/chartex" xmlns:cx3="http://schemas.microsoft.com/office/drawing/2016/5/9/chartex" xmlns:cx4="http://schemas.microsoft.com/office/drawing/2016/5/10/chartex" xmlns:cx5="http://schemas.microsoft.com/office/drawing/2016/5/11/chartex" xmlns:w15="http://schemas.microsoft.com/office/word/2012/wordml" xmlns:w16se="http://schemas.microsoft.com/office/word/2015/wordml/symex">
             <w:pict>
               <v:rect w14:anchorId="565F754C" id="Retângulo 8" o:spid="_x0000_s1053" style="position:absolute;margin-left:523.4pt;margin-top:266.2pt;width:83.25pt;height:23.25pt;z-index:251669504;visibility:visible;mso-wrap-style:square;mso-width-percent:0;mso-height-percent:0;mso-wrap-distance-left:9pt;mso-wrap-distance-top:0;mso-wrap-distance-right:9pt;mso-wrap-distance-bottom:0;mso-position-horizontal:absolute;mso-position-horizontal-relative:margin;mso-position-vertical:absolute;mso-position-vertical-relative:text;mso-width-percent:0;mso-height-percent:0;mso-width-relative:margin;mso-height-relative:margin;v-text-anchor:middle" o:gfxdata="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" filled="f" strokecolor="windowText" strokeweight="1.25pt">
                 <v:textbox>
@@ -16184,7 +16188,7 @@
               </wp:anchor>
             </w:drawing>
           </mc:Choice>
-          <mc:Fallback xmlns:w16se="http://schemas.microsoft.com/office/word/2015/wordml/symex" xmlns:w15="http://schemas.microsoft.com/office/word/2012/wordml" xmlns:cx5="http://schemas.microsoft.com/office/drawing/2016/5/11/chartex" xmlns:cx4="http://schemas.microsoft.com/office/drawing/2016/5/10/chartex" xmlns:cx3="http://schemas.microsoft.com/office/drawing/2016/5/9/chartex" xmlns:cx2="http://schemas.microsoft.com/office/drawing/2015/10/21/chartex" xmlns:cx1="http://schemas.microsoft.com/office/drawing/2015/9/8/chartex" xmlns:cx="http://schemas.microsoft.com/office/drawing/2014/chartex">
+          <mc:Fallback xmlns:cx="http://schemas.microsoft.com/office/drawing/2014/chartex" xmlns:cx1="http://schemas.microsoft.com/office/drawing/2015/9/8/chartex" xmlns:cx2="http://schemas.microsoft.com/office/drawing/2015/10/21/chartex" xmlns:cx3="http://schemas.microsoft.com/office/drawing/2016/5/9/chartex" xmlns:cx4="http://schemas.microsoft.com/office/drawing/2016/5/10/chartex" xmlns:cx5="http://schemas.microsoft.com/office/drawing/2016/5/11/chartex" xmlns:w15="http://schemas.microsoft.com/office/word/2012/wordml" xmlns:w16se="http://schemas.microsoft.com/office/word/2015/wordml/symex">
             <w:pict>
               <v:rect w14:anchorId="3DCED4A0" id="Retângulo 9" o:spid="_x0000_s1054" style="position:absolute;margin-left:523.4pt;margin-top:339.7pt;width:83.25pt;height:23.25pt;z-index:251671552;visibility:visible;mso-wrap-style:square;mso-width-percent:0;mso-height-percent:0;mso-wrap-distance-left:9pt;mso-wrap-distance-top:0;mso-wrap-distance-right:9pt;mso-wrap-distance-bottom:0;mso-position-horizontal:absolute;mso-position-horizontal-relative:margin;mso-position-vertical:absolute;mso-position-vertical-relative:text;mso-width-percent:0;mso-height-percent:0;mso-width-relative:margin;mso-height-relative:margin;v-text-anchor:middle" o:gfxdata="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" filled="f" strokecolor="windowText" strokeweight="1.25pt">
                 <v:textbox>
@@ -16441,7 +16445,7 @@
               </wp:anchor>
             </w:drawing>
           </mc:Choice>
-          <mc:Fallback xmlns:w16se="http://schemas.microsoft.com/office/word/2015/wordml/symex" xmlns:w15="http://schemas.microsoft.com/office/word/2012/wordml" xmlns:cx5="http://schemas.microsoft.com/office/drawing/2016/5/11/chartex" xmlns:cx4="http://schemas.microsoft.com/office/drawing/2016/5/10/chartex" xmlns:cx3="http://schemas.microsoft.com/office/drawing/2016/5/9/chartex" xmlns:cx2="http://schemas.microsoft.com/office/drawing/2015/10/21/chartex" xmlns:cx1="http://schemas.microsoft.com/office/drawing/2015/9/8/chartex" xmlns:cx="http://schemas.microsoft.com/office/drawing/2014/chartex">
+          <mc:Fallback xmlns:cx="http://schemas.microsoft.com/office/drawing/2014/chartex" xmlns:cx1="http://schemas.microsoft.com/office/drawing/2015/9/8/chartex" xmlns:cx2="http://schemas.microsoft.com/office/drawing/2015/10/21/chartex" xmlns:cx3="http://schemas.microsoft.com/office/drawing/2016/5/9/chartex" xmlns:cx4="http://schemas.microsoft.com/office/drawing/2016/5/10/chartex" xmlns:cx5="http://schemas.microsoft.com/office/drawing/2016/5/11/chartex" xmlns:w15="http://schemas.microsoft.com/office/word/2012/wordml" xmlns:w16se="http://schemas.microsoft.com/office/word/2015/wordml/symex">
             <w:pict>
               <v:shapetype w14:anchorId="0C72CE93" id="_x0000_t202" coordsize="21600,21600" o:spt="202" path="m,l,21600r21600,l21600,xe">
                 <v:stroke joinstyle="miter"/>
@@ -16631,7 +16635,7 @@
               </wp:anchor>
             </w:drawing>
           </mc:Choice>
-          <mc:Fallback xmlns:w16se="http://schemas.microsoft.com/office/word/2015/wordml/symex" xmlns:w15="http://schemas.microsoft.com/office/word/2012/wordml" xmlns:cx5="http://schemas.microsoft.com/office/drawing/2016/5/11/chartex" xmlns:cx4="http://schemas.microsoft.com/office/drawing/2016/5/10/chartex" xmlns:cx3="http://schemas.microsoft.com/office/drawing/2016/5/9/chartex" xmlns:cx2="http://schemas.microsoft.com/office/drawing/2015/10/21/chartex" xmlns:cx1="http://schemas.microsoft.com/office/drawing/2015/9/8/chartex" xmlns:cx="http://schemas.microsoft.com/office/drawing/2014/chartex">
+          <mc:Fallback xmlns:cx="http://schemas.microsoft.com/office/drawing/2014/chartex" xmlns:cx1="http://schemas.microsoft.com/office/drawing/2015/9/8/chartex" xmlns:cx2="http://schemas.microsoft.com/office/drawing/2015/10/21/chartex" xmlns:cx3="http://schemas.microsoft.com/office/drawing/2016/5/9/chartex" xmlns:cx4="http://schemas.microsoft.com/office/drawing/2016/5/10/chartex" xmlns:cx5="http://schemas.microsoft.com/office/drawing/2016/5/11/chartex" xmlns:w15="http://schemas.microsoft.com/office/word/2012/wordml" xmlns:w16se="http://schemas.microsoft.com/office/word/2015/wordml/symex">
             <w:pict>
               <v:rect w14:anchorId="03A8ED01" id="Retângulo 10" o:spid="_x0000_s1056" style="position:absolute;margin-left:198.8pt;margin-top:188.4pt;width:83.25pt;height:23.25pt;z-index:251673600;visibility:visible;mso-wrap-style:square;mso-width-percent:0;mso-height-percent:0;mso-wrap-distance-left:9pt;mso-wrap-distance-top:0;mso-wrap-distance-right:9pt;mso-wrap-distance-bottom:0;mso-position-horizontal:absolute;mso-position-horizontal-relative:margin;mso-position-vertical:absolute;mso-position-vertical-relative:text;mso-width-percent:0;mso-height-percent:0;mso-width-relative:margin;mso-height-relative:margin;v-text-anchor:middle" o:gfxdata="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" filled="f" strokecolor="windowText" strokeweight="1.25pt">
                 <v:textbox>
@@ -17110,7 +17114,7 @@
               </wp:anchor>
             </w:drawing>
           </mc:Choice>
-          <mc:Fallback xmlns:w16se="http://schemas.microsoft.com/office/word/2015/wordml/symex" xmlns:w15="http://schemas.microsoft.com/office/word/2012/wordml" xmlns:cx5="http://schemas.microsoft.com/office/drawing/2016/5/11/chartex" xmlns:cx4="http://schemas.microsoft.com/office/drawing/2016/5/10/chartex" xmlns:cx3="http://schemas.microsoft.com/office/drawing/2016/5/9/chartex" xmlns:cx2="http://schemas.microsoft.com/office/drawing/2015/10/21/chartex" xmlns:cx1="http://schemas.microsoft.com/office/drawing/2015/9/8/chartex" xmlns:cx="http://schemas.microsoft.com/office/drawing/2014/chartex">
+          <mc:Fallback xmlns:cx="http://schemas.microsoft.com/office/drawing/2014/chartex" xmlns:cx1="http://schemas.microsoft.com/office/drawing/2015/9/8/chartex" xmlns:cx2="http://schemas.microsoft.com/office/drawing/2015/10/21/chartex" xmlns:cx3="http://schemas.microsoft.com/office/drawing/2016/5/9/chartex" xmlns:cx4="http://schemas.microsoft.com/office/drawing/2016/5/10/chartex" xmlns:cx5="http://schemas.microsoft.com/office/drawing/2016/5/11/chartex" xmlns:w15="http://schemas.microsoft.com/office/word/2012/wordml" xmlns:w16se="http://schemas.microsoft.com/office/word/2015/wordml/symex">
             <w:pict>
               <v:rect w14:anchorId="2567443F" id="Retângulo 7" o:spid="_x0000_s1057" style="position:absolute;margin-left:366.75pt;margin-top:267.45pt;width:83.25pt;height:23.25pt;z-index:251667456;visibility:visible;mso-wrap-style:square;mso-width-percent:0;mso-height-percent:0;mso-wrap-distance-left:9pt;mso-wrap-distance-top:0;mso-wrap-distance-right:9pt;mso-wrap-distance-bottom:0;mso-position-horizontal:absolute;mso-position-horizontal-relative:margin;mso-position-vertical:absolute;mso-position-vertical-relative:text;mso-width-percent:0;mso-height-percent:0;mso-width-relative:margin;mso-height-relative:margin;v-text-anchor:middle" o:gfxdata="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" filled="f" strokecolor="windowText" strokeweight="1.25pt">
                 <v:textbox>
@@ -17234,7 +17238,7 @@
               </wp:anchor>
             </w:drawing>
           </mc:Choice>
-          <mc:Fallback xmlns:w16se="http://schemas.microsoft.com/office/word/2015/wordml/symex" xmlns:w15="http://schemas.microsoft.com/office/word/2012/wordml" xmlns:cx5="http://schemas.microsoft.com/office/drawing/2016/5/11/chartex" xmlns:cx4="http://schemas.microsoft.com/office/drawing/2016/5/10/chartex" xmlns:cx3="http://schemas.microsoft.com/office/drawing/2016/5/9/chartex" xmlns:cx2="http://schemas.microsoft.com/office/drawing/2015/10/21/chartex" xmlns:cx1="http://schemas.microsoft.com/office/drawing/2015/9/8/chartex" xmlns:cx="http://schemas.microsoft.com/office/drawing/2014/chartex">
+          <mc:Fallback xmlns:cx="http://schemas.microsoft.com/office/drawing/2014/chartex" xmlns:cx1="http://schemas.microsoft.com/office/drawing/2015/9/8/chartex" xmlns:cx2="http://schemas.microsoft.com/office/drawing/2015/10/21/chartex" xmlns:cx3="http://schemas.microsoft.com/office/drawing/2016/5/9/chartex" xmlns:cx4="http://schemas.microsoft.com/office/drawing/2016/5/10/chartex" xmlns:cx5="http://schemas.microsoft.com/office/drawing/2016/5/11/chartex" xmlns:w15="http://schemas.microsoft.com/office/word/2012/wordml" xmlns:w16se="http://schemas.microsoft.com/office/word/2015/wordml/symex">
             <w:pict>
               <v:rect w14:anchorId="174125DC" id="Retângulo 5" o:spid="_x0000_s1058" style="position:absolute;margin-left:367.55pt;margin-top:187.2pt;width:84pt;height:23.25pt;z-index:251663360;visibility:visible;mso-wrap-style:square;mso-width-percent:0;mso-height-percent:0;mso-wrap-distance-left:9pt;mso-wrap-distance-top:0;mso-wrap-distance-right:9pt;mso-wrap-distance-bottom:0;mso-position-horizontal:absolute;mso-position-horizontal-relative:margin;mso-position-vertical:absolute;mso-position-vertical-relative:text;mso-width-percent:0;mso-height-percent:0;mso-width-relative:margin;mso-height-relative:margin;v-text-anchor:middle" o:gfxdata="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" filled="f" strokecolor="windowText" strokeweight="1.25pt">
                 <v:textbox>
@@ -17381,7 +17385,7 @@
               </wp:anchor>
             </w:drawing>
           </mc:Choice>
-          <mc:Fallback xmlns:w16se="http://schemas.microsoft.com/office/word/2015/wordml/symex" xmlns:w15="http://schemas.microsoft.com/office/word/2012/wordml" xmlns:cx5="http://schemas.microsoft.com/office/drawing/2016/5/11/chartex" xmlns:cx4="http://schemas.microsoft.com/office/drawing/2016/5/10/chartex" xmlns:cx3="http://schemas.microsoft.com/office/drawing/2016/5/9/chartex" xmlns:cx2="http://schemas.microsoft.com/office/drawing/2015/10/21/chartex" xmlns:cx1="http://schemas.microsoft.com/office/drawing/2015/9/8/chartex" xmlns:cx="http://schemas.microsoft.com/office/drawing/2014/chartex">
+          <mc:Fallback xmlns:cx="http://schemas.microsoft.com/office/drawing/2014/chartex" xmlns:cx1="http://schemas.microsoft.com/office/drawing/2015/9/8/chartex" xmlns:cx2="http://schemas.microsoft.com/office/drawing/2015/10/21/chartex" xmlns:cx3="http://schemas.microsoft.com/office/drawing/2016/5/9/chartex" xmlns:cx4="http://schemas.microsoft.com/office/drawing/2016/5/10/chartex" xmlns:cx5="http://schemas.microsoft.com/office/drawing/2016/5/11/chartex" xmlns:w15="http://schemas.microsoft.com/office/word/2012/wordml" xmlns:w16se="http://schemas.microsoft.com/office/word/2015/wordml/symex">
             <w:pict>
               <v:rect w14:anchorId="38471E52" id="Retângulo 3" o:spid="_x0000_s1059" style="position:absolute;margin-left:366.05pt;margin-top:106.95pt;width:87pt;height:24.75pt;z-index:251659264;visibility:visible;mso-wrap-style:square;mso-width-percent:0;mso-height-percent:0;mso-wrap-distance-left:9pt;mso-wrap-distance-top:0;mso-wrap-distance-right:9pt;mso-wrap-distance-bottom:0;mso-position-horizontal:absolute;mso-position-horizontal-relative:margin;mso-position-vertical:absolute;mso-position-vertical-relative:text;mso-width-percent:0;mso-height-percent:0;mso-width-relative:margin;mso-height-relative:margin;v-text-anchor:middle" o:gfxdata="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" filled="f" strokecolor="black [3213]" strokeweight="1.25pt">
                 <v:textbox>
@@ -17515,7 +17519,7 @@
               </wp:anchor>
             </w:drawing>
           </mc:Choice>
-          <mc:Fallback xmlns:w16se="http://schemas.microsoft.com/office/word/2015/wordml/symex" xmlns:w15="http://schemas.microsoft.com/office/word/2012/wordml" xmlns:cx5="http://schemas.microsoft.com/office/drawing/2016/5/11/chartex" xmlns:cx4="http://schemas.microsoft.com/office/drawing/2016/5/10/chartex" xmlns:cx3="http://schemas.microsoft.com/office/drawing/2016/5/9/chartex" xmlns:cx2="http://schemas.microsoft.com/office/drawing/2015/10/21/chartex" xmlns:cx1="http://schemas.microsoft.com/office/drawing/2015/9/8/chartex" xmlns:cx="http://schemas.microsoft.com/office/drawing/2014/chartex">
+          <mc:Fallback xmlns:cx="http://schemas.microsoft.com/office/drawing/2014/chartex" xmlns:cx1="http://schemas.microsoft.com/office/drawing/2015/9/8/chartex" xmlns:cx2="http://schemas.microsoft.com/office/drawing/2015/10/21/chartex" xmlns:cx3="http://schemas.microsoft.com/office/drawing/2016/5/9/chartex" xmlns:cx4="http://schemas.microsoft.com/office/drawing/2016/5/10/chartex" xmlns:cx5="http://schemas.microsoft.com/office/drawing/2016/5/11/chartex" xmlns:w15="http://schemas.microsoft.com/office/word/2012/wordml" xmlns:w16se="http://schemas.microsoft.com/office/word/2015/wordml/symex">
             <w:pict>
               <v:rect w14:anchorId="417DD6C6" id="Retângulo 6" o:spid="_x0000_s1060" style="position:absolute;margin-left:521.5pt;margin-top:184.2pt;width:74.25pt;height:23.25pt;z-index:251665408;visibility:visible;mso-wrap-style:square;mso-width-percent:0;mso-height-percent:0;mso-wrap-distance-left:9pt;mso-wrap-distance-top:0;mso-wrap-distance-right:9pt;mso-wrap-distance-bottom:0;mso-position-horizontal:absolute;mso-position-horizontal-relative:margin;mso-position-vertical:absolute;mso-position-vertical-relative:text;mso-width-percent:0;mso-height-percent:0;mso-width-relative:margin;mso-height-relative:margin;v-text-anchor:middle" o:gfxdata="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" filled="f" strokecolor="windowText" strokeweight="1.25pt">
                 <v:textbox>
@@ -17639,7 +17643,7 @@
               </wp:anchor>
             </w:drawing>
           </mc:Choice>
-          <mc:Fallback xmlns:w16se="http://schemas.microsoft.com/office/word/2015/wordml/symex" xmlns:w15="http://schemas.microsoft.com/office/word/2012/wordml" xmlns:cx5="http://schemas.microsoft.com/office/drawing/2016/5/11/chartex" xmlns:cx4="http://schemas.microsoft.com/office/drawing/2016/5/10/chartex" xmlns:cx3="http://schemas.microsoft.com/office/drawing/2016/5/9/chartex" xmlns:cx2="http://schemas.microsoft.com/office/drawing/2015/10/21/chartex" xmlns:cx1="http://schemas.microsoft.com/office/drawing/2015/9/8/chartex" xmlns:cx="http://schemas.microsoft.com/office/drawing/2014/chartex">
+          <mc:Fallback xmlns:cx="http://schemas.microsoft.com/office/drawing/2014/chartex" xmlns:cx1="http://schemas.microsoft.com/office/drawing/2015/9/8/chartex" xmlns:cx2="http://schemas.microsoft.com/office/drawing/2015/10/21/chartex" xmlns:cx3="http://schemas.microsoft.com/office/drawing/2016/5/9/chartex" xmlns:cx4="http://schemas.microsoft.com/office/drawing/2016/5/10/chartex" xmlns:cx5="http://schemas.microsoft.com/office/drawing/2016/5/11/chartex" xmlns:w15="http://schemas.microsoft.com/office/word/2012/wordml" xmlns:w16se="http://schemas.microsoft.com/office/word/2015/wordml/symex">
             <w:pict>
               <v:rect w14:anchorId="443A245A" id="Retângulo 4" o:spid="_x0000_s1070" style="position:absolute;margin-left:519.25pt;margin-top:108.45pt;width:74.25pt;height:21pt;z-index:251661312;visibility:visible;mso-wrap-style:square;mso-width-percent:0;mso-height-percent:0;mso-wrap-distance-left:9pt;mso-wrap-distance-top:0;mso-wrap-distance-right:9pt;mso-wrap-distance-bottom:0;mso-position-horizontal:absolute;mso-position-horizontal-relative:margin;mso-position-vertical:absolute;mso-position-vertical-relative:text;mso-width-percent:0;mso-height-percent:0;mso-width-relative:margin;mso-height-relative:margin;v-text-anchor:middle" o:gfxdata="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" filled="f" strokecolor="windowText" strokeweight="1.25pt">
                 <v:textbox>
@@ -18466,7 +18470,7 @@
   <a:extraClrSchemeLst/>
   <a:extLst>
     <a:ext uri="{05A4C25C-085E-4340-85A3-A5531E510DB2}">
-      <thm15:themeFamily xmlns:thm15="http://schemas.microsoft.com/office/thememl/2012/main" xmlns="" name="Office Theme" id="{62F939B6-93AF-4DB8-9C6B-D6C7DFDC589F}" vid="{4A3C46E8-61CC-4603-A589-7422A47A8E4A}"/>
+      <thm15:themeFamily xmlns="" xmlns:thm15="http://schemas.microsoft.com/office/thememl/2012/main" name="Office Theme" id="{62F939B6-93AF-4DB8-9C6B-D6C7DFDC589F}" vid="{4A3C46E8-61CC-4603-A589-7422A47A8E4A}"/>
     </a:ext>
   </a:extLst>
 </a:theme>
@@ -18477,7 +18481,7 @@
 </file>
 
 <file path=customXml/itemProps1.xml><?xml version="1.0" encoding="utf-8"?>
-<ds:datastoreItem xmlns:ds="http://schemas.openxmlformats.org/officeDocument/2006/customXml" ds:itemID="{B74802B6-BA6C-436C-94BC-37CA4C414A37}">
+<ds:datastoreItem xmlns:ds="http://schemas.openxmlformats.org/officeDocument/2006/customXml" ds:itemID="{18ED37E1-8DDF-4E1C-AE16-08AB0104F358}">
   <ds:schemaRefs>
     <ds:schemaRef ds:uri="http://schemas.openxmlformats.org/officeDocument/2006/bibliography"/>
   </ds:schemaRefs>

</xml_diff>

<commit_message>
Criação do diagrama de Classes e Use Cases
</commit_message>
<xml_diff>
--- a/DER.docx
+++ b/DER.docx
@@ -13,7 +13,724 @@
         <mc:AlternateContent>
           <mc:Choice Requires="wps">
             <w:drawing>
-              <wp:anchor distT="0" distB="0" distL="114300" distR="114300" simplePos="0" relativeHeight="251943936" behindDoc="0" locked="0" layoutInCell="1" allowOverlap="1" wp14:anchorId="50304237" wp14:editId="66691185">
+              <wp:anchor distT="0" distB="0" distL="114300" distR="114300" simplePos="0" relativeHeight="251794432" behindDoc="0" locked="0" layoutInCell="1" allowOverlap="1" wp14:anchorId="7279096E" wp14:editId="286BC4FD">
+                <wp:simplePos x="0" y="0"/>
+                <wp:positionH relativeFrom="column">
+                  <wp:posOffset>3066111</wp:posOffset>
+                </wp:positionH>
+                <wp:positionV relativeFrom="paragraph">
+                  <wp:posOffset>1433830</wp:posOffset>
+                </wp:positionV>
+                <wp:extent cx="1127760" cy="323850"/>
+                <wp:effectExtent l="0" t="0" r="15240" b="19050"/>
+                <wp:wrapNone/>
+                <wp:docPr id="66" name="Oval 66"/>
+                <wp:cNvGraphicFramePr/>
+                <a:graphic xmlns:a="http://schemas.openxmlformats.org/drawingml/2006/main">
+                  <a:graphicData uri="http://schemas.microsoft.com/office/word/2010/wordprocessingShape">
+                    <wps:wsp>
+                      <wps:cNvSpPr/>
+                      <wps:spPr>
+                        <a:xfrm>
+                          <a:off x="0" y="0"/>
+                          <a:ext cx="1127760" cy="323850"/>
+                        </a:xfrm>
+                        <a:prstGeom prst="ellipse">
+                          <a:avLst/>
+                        </a:prstGeom>
+                        <a:solidFill>
+                          <a:schemeClr val="bg1"/>
+                        </a:solidFill>
+                        <a:ln w="9525">
+                          <a:solidFill>
+                            <a:schemeClr val="tx1"/>
+                          </a:solidFill>
+                        </a:ln>
+                      </wps:spPr>
+                      <wps:style>
+                        <a:lnRef idx="2">
+                          <a:schemeClr val="accent1">
+                            <a:shade val="50000"/>
+                          </a:schemeClr>
+                        </a:lnRef>
+                        <a:fillRef idx="1">
+                          <a:schemeClr val="accent1"/>
+                        </a:fillRef>
+                        <a:effectRef idx="0">
+                          <a:schemeClr val="accent1"/>
+                        </a:effectRef>
+                        <a:fontRef idx="minor">
+                          <a:schemeClr val="lt1"/>
+                        </a:fontRef>
+                      </wps:style>
+                      <wps:txbx>
+                        <w:txbxContent>
+                          <w:p>
+                            <w:pPr>
+                              <w:jc w:val="center"/>
+                              <w:rPr>
+                                <w:color w:val="000000" w:themeColor="text1"/>
+                                <w:sz w:val="16"/>
+                                <w:szCs w:val="16"/>
+                                <w:lang w:val="pt-PT"/>
+                              </w:rPr>
+                            </w:pPr>
+                            <w:r>
+                              <w:rPr>
+                                <w:color w:val="000000" w:themeColor="text1"/>
+                                <w:sz w:val="16"/>
+                                <w:szCs w:val="16"/>
+                                <w:lang w:val="pt-PT"/>
+                              </w:rPr>
+                              <w:t>palavra_passe</w:t>
+                            </w:r>
+                          </w:p>
+                        </w:txbxContent>
+                      </wps:txbx>
+                      <wps:bodyPr rot="0" spcFirstLastPara="0" vertOverflow="overflow" horzOverflow="overflow" vert="horz" wrap="square" lIns="91440" tIns="45720" rIns="91440" bIns="45720" numCol="1" spcCol="0" rtlCol="0" fromWordArt="0" anchor="ctr" anchorCtr="0" forceAA="0" compatLnSpc="1">
+                        <a:prstTxWarp prst="textNoShape">
+                          <a:avLst/>
+                        </a:prstTxWarp>
+                        <a:noAutofit/>
+                      </wps:bodyPr>
+                    </wps:wsp>
+                  </a:graphicData>
+                </a:graphic>
+                <wp14:sizeRelH relativeFrom="margin">
+                  <wp14:pctWidth>0</wp14:pctWidth>
+                </wp14:sizeRelH>
+                <wp14:sizeRelV relativeFrom="margin">
+                  <wp14:pctHeight>0</wp14:pctHeight>
+                </wp14:sizeRelV>
+              </wp:anchor>
+            </w:drawing>
+          </mc:Choice>
+          <mc:Fallback>
+            <w:pict>
+              <v:oval id="Oval 66" o:spid="_x0000_s1026" style="position:absolute;margin-left:241.45pt;margin-top:112.9pt;width:88.8pt;height:25.5pt;z-index:251794432;visibility:visible;mso-wrap-style:square;mso-width-percent:0;mso-height-percent:0;mso-wrap-distance-left:9pt;mso-wrap-distance-top:0;mso-wrap-distance-right:9pt;mso-wrap-distance-bottom:0;mso-position-horizontal:absolute;mso-position-horizontal-relative:text;mso-position-vertical:absolute;mso-position-vertical-relative:text;mso-width-percent:0;mso-height-percent:0;mso-width-relative:margin;mso-height-relative:margin;v-text-anchor:middle" o:gfxdata="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" fillcolor="white [3212]" strokecolor="black [3213]">
+                <v:stroke joinstyle="miter"/>
+                <v:textbox>
+                  <w:txbxContent>
+                    <w:p>
+                      <w:pPr>
+                        <w:jc w:val="center"/>
+                        <w:rPr>
+                          <w:color w:val="000000" w:themeColor="text1"/>
+                          <w:sz w:val="16"/>
+                          <w:szCs w:val="16"/>
+                          <w:lang w:val="pt-PT"/>
+                        </w:rPr>
+                      </w:pPr>
+                      <w:r>
+                        <w:rPr>
+                          <w:color w:val="000000" w:themeColor="text1"/>
+                          <w:sz w:val="16"/>
+                          <w:szCs w:val="16"/>
+                          <w:lang w:val="pt-PT"/>
+                        </w:rPr>
+                        <w:t>palavra_passe</w:t>
+                      </w:r>
+                    </w:p>
+                  </w:txbxContent>
+                </v:textbox>
+              </v:oval>
+            </w:pict>
+          </mc:Fallback>
+        </mc:AlternateContent>
+      </w:r>
+      <w:r>
+        <w:rPr>
+          <w:noProof/>
+          <w:lang w:val="pt-PT" w:eastAsia="pt-PT"/>
+        </w:rPr>
+        <mc:AlternateContent>
+          <mc:Choice Requires="wps">
+            <w:drawing>
+              <wp:anchor distT="0" distB="0" distL="114300" distR="114300" simplePos="0" relativeHeight="251796480" behindDoc="0" locked="0" layoutInCell="1" allowOverlap="1" wp14:anchorId="10A6799B" wp14:editId="5D93ED6C">
+                <wp:simplePos x="0" y="0"/>
+                <wp:positionH relativeFrom="column">
+                  <wp:posOffset>4173137</wp:posOffset>
+                </wp:positionH>
+                <wp:positionV relativeFrom="paragraph">
+                  <wp:posOffset>1551471</wp:posOffset>
+                </wp:positionV>
+                <wp:extent cx="469818" cy="0"/>
+                <wp:effectExtent l="0" t="0" r="26035" b="19050"/>
+                <wp:wrapNone/>
+                <wp:docPr id="67" name="Conexão reta 67"/>
+                <wp:cNvGraphicFramePr/>
+                <a:graphic xmlns:a="http://schemas.openxmlformats.org/drawingml/2006/main">
+                  <a:graphicData uri="http://schemas.microsoft.com/office/word/2010/wordprocessingShape">
+                    <wps:wsp>
+                      <wps:cNvCnPr/>
+                      <wps:spPr>
+                        <a:xfrm flipH="1">
+                          <a:off x="0" y="0"/>
+                          <a:ext cx="469818" cy="0"/>
+                        </a:xfrm>
+                        <a:prstGeom prst="line">
+                          <a:avLst/>
+                        </a:prstGeom>
+                        <a:ln w="22225">
+                          <a:solidFill>
+                            <a:schemeClr val="bg1">
+                              <a:lumMod val="50000"/>
+                            </a:schemeClr>
+                          </a:solidFill>
+                        </a:ln>
+                      </wps:spPr>
+                      <wps:style>
+                        <a:lnRef idx="1">
+                          <a:schemeClr val="accent1"/>
+                        </a:lnRef>
+                        <a:fillRef idx="0">
+                          <a:schemeClr val="accent1"/>
+                        </a:fillRef>
+                        <a:effectRef idx="0">
+                          <a:schemeClr val="accent1"/>
+                        </a:effectRef>
+                        <a:fontRef idx="minor">
+                          <a:schemeClr val="tx1"/>
+                        </a:fontRef>
+                      </wps:style>
+                      <wps:bodyPr/>
+                    </wps:wsp>
+                  </a:graphicData>
+                </a:graphic>
+                <wp14:sizeRelH relativeFrom="margin">
+                  <wp14:pctWidth>0</wp14:pctWidth>
+                </wp14:sizeRelH>
+                <wp14:sizeRelV relativeFrom="margin">
+                  <wp14:pctHeight>0</wp14:pctHeight>
+                </wp14:sizeRelV>
+              </wp:anchor>
+            </w:drawing>
+          </mc:Choice>
+          <mc:Fallback>
+            <w:pict>
+              <v:line id="Conexão reta 67" o:spid="_x0000_s1026" style="position:absolute;flip:x;z-index:251796480;visibility:visible;mso-wrap-style:square;mso-width-percent:0;mso-height-percent:0;mso-wrap-distance-left:9pt;mso-wrap-distance-top:0;mso-wrap-distance-right:9pt;mso-wrap-distance-bottom:0;mso-position-horizontal:absolute;mso-position-horizontal-relative:text;mso-position-vertical:absolute;mso-position-vertical-relative:text;mso-width-percent:0;mso-height-percent:0;mso-width-relative:margin;mso-height-relative:margin" from="328.6pt,122.15pt" to="365.6pt,122.15pt" o:gfxdata="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" strokecolor="#7f7f7f [1612]" strokeweight="1.75pt">
+                <v:stroke joinstyle="miter"/>
+              </v:line>
+            </w:pict>
+          </mc:Fallback>
+        </mc:AlternateContent>
+      </w:r>
+      <w:r>
+        <w:rPr>
+          <w:noProof/>
+          <w:lang w:val="pt-PT" w:eastAsia="pt-PT"/>
+        </w:rPr>
+        <mc:AlternateContent>
+          <mc:Choice Requires="wps">
+            <w:drawing>
+              <wp:anchor distT="0" distB="0" distL="114300" distR="114300" simplePos="0" relativeHeight="252038144" behindDoc="0" locked="0" layoutInCell="1" allowOverlap="1" wp14:anchorId="0F083855" wp14:editId="4965BE2A">
+                <wp:simplePos x="0" y="0"/>
+                <wp:positionH relativeFrom="margin">
+                  <wp:posOffset>332657</wp:posOffset>
+                </wp:positionH>
+                <wp:positionV relativeFrom="paragraph">
+                  <wp:posOffset>3237423</wp:posOffset>
+                </wp:positionV>
+                <wp:extent cx="174929" cy="102981"/>
+                <wp:effectExtent l="0" t="0" r="15875" b="30480"/>
+                <wp:wrapNone/>
+                <wp:docPr id="176" name="Conexão reta 115"/>
+                <wp:cNvGraphicFramePr/>
+                <a:graphic xmlns:a="http://schemas.openxmlformats.org/drawingml/2006/main">
+                  <a:graphicData uri="http://schemas.microsoft.com/office/word/2010/wordprocessingShape">
+                    <wps:wsp>
+                      <wps:cNvCnPr/>
+                      <wps:spPr>
+                        <a:xfrm>
+                          <a:off x="0" y="0"/>
+                          <a:ext cx="174929" cy="102981"/>
+                        </a:xfrm>
+                        <a:prstGeom prst="line">
+                          <a:avLst/>
+                        </a:prstGeom>
+                        <a:ln w="22225">
+                          <a:solidFill>
+                            <a:schemeClr val="bg1">
+                              <a:lumMod val="50000"/>
+                            </a:schemeClr>
+                          </a:solidFill>
+                        </a:ln>
+                      </wps:spPr>
+                      <wps:style>
+                        <a:lnRef idx="1">
+                          <a:schemeClr val="accent1"/>
+                        </a:lnRef>
+                        <a:fillRef idx="0">
+                          <a:schemeClr val="accent1"/>
+                        </a:fillRef>
+                        <a:effectRef idx="0">
+                          <a:schemeClr val="accent1"/>
+                        </a:effectRef>
+                        <a:fontRef idx="minor">
+                          <a:schemeClr val="tx1"/>
+                        </a:fontRef>
+                      </wps:style>
+                      <wps:bodyPr/>
+                    </wps:wsp>
+                  </a:graphicData>
+                </a:graphic>
+                <wp14:sizeRelH relativeFrom="margin">
+                  <wp14:pctWidth>0</wp14:pctWidth>
+                </wp14:sizeRelH>
+                <wp14:sizeRelV relativeFrom="margin">
+                  <wp14:pctHeight>0</wp14:pctHeight>
+                </wp14:sizeRelV>
+              </wp:anchor>
+            </w:drawing>
+          </mc:Choice>
+          <mc:Fallback>
+            <w:pict>
+              <v:line id="Conexão reta 115" o:spid="_x0000_s1026" style="position:absolute;z-index:252038144;visibility:visible;mso-wrap-style:square;mso-width-percent:0;mso-height-percent:0;mso-wrap-distance-left:9pt;mso-wrap-distance-top:0;mso-wrap-distance-right:9pt;mso-wrap-distance-bottom:0;mso-position-horizontal:absolute;mso-position-horizontal-relative:margin;mso-position-vertical:absolute;mso-position-vertical-relative:text;mso-width-percent:0;mso-height-percent:0;mso-width-relative:margin;mso-height-relative:margin" from="26.2pt,254.9pt" to="39.95pt,263pt" o:gfxdata="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" strokecolor="#7f7f7f [1612]" strokeweight="1.75pt">
+                <v:stroke joinstyle="miter"/>
+                <w10:wrap anchorx="margin"/>
+              </v:line>
+            </w:pict>
+          </mc:Fallback>
+        </mc:AlternateContent>
+      </w:r>
+      <w:r>
+        <w:rPr>
+          <w:noProof/>
+          <w:lang w:val="pt-PT" w:eastAsia="pt-PT"/>
+        </w:rPr>
+        <mc:AlternateContent>
+          <mc:Choice Requires="wps">
+            <w:drawing>
+              <wp:anchor distT="0" distB="0" distL="114300" distR="114300" simplePos="0" relativeHeight="252036096" behindDoc="0" locked="0" layoutInCell="1" allowOverlap="1" wp14:anchorId="5F3D2E51" wp14:editId="4926CA31">
+                <wp:simplePos x="0" y="0"/>
+                <wp:positionH relativeFrom="margin">
+                  <wp:posOffset>-689886</wp:posOffset>
+                </wp:positionH>
+                <wp:positionV relativeFrom="paragraph">
+                  <wp:posOffset>3085767</wp:posOffset>
+                </wp:positionV>
+                <wp:extent cx="1020722" cy="321945"/>
+                <wp:effectExtent l="0" t="0" r="27305" b="20955"/>
+                <wp:wrapNone/>
+                <wp:docPr id="175" name="Oval 175"/>
+                <wp:cNvGraphicFramePr/>
+                <a:graphic xmlns:a="http://schemas.openxmlformats.org/drawingml/2006/main">
+                  <a:graphicData uri="http://schemas.microsoft.com/office/word/2010/wordprocessingShape">
+                    <wps:wsp>
+                      <wps:cNvSpPr/>
+                      <wps:spPr>
+                        <a:xfrm>
+                          <a:off x="0" y="0"/>
+                          <a:ext cx="1020722" cy="321945"/>
+                        </a:xfrm>
+                        <a:prstGeom prst="ellipse">
+                          <a:avLst/>
+                        </a:prstGeom>
+                        <a:solidFill>
+                          <a:schemeClr val="bg1"/>
+                        </a:solidFill>
+                        <a:ln w="9525">
+                          <a:solidFill>
+                            <a:schemeClr val="tx1"/>
+                          </a:solidFill>
+                        </a:ln>
+                      </wps:spPr>
+                      <wps:style>
+                        <a:lnRef idx="2">
+                          <a:schemeClr val="accent1">
+                            <a:shade val="50000"/>
+                          </a:schemeClr>
+                        </a:lnRef>
+                        <a:fillRef idx="1">
+                          <a:schemeClr val="accent1"/>
+                        </a:fillRef>
+                        <a:effectRef idx="0">
+                          <a:schemeClr val="accent1"/>
+                        </a:effectRef>
+                        <a:fontRef idx="minor">
+                          <a:schemeClr val="lt1"/>
+                        </a:fontRef>
+                      </wps:style>
+                      <wps:txbx>
+                        <w:txbxContent>
+                          <w:p>
+                            <w:pPr>
+                              <w:jc w:val="center"/>
+                              <w:rPr>
+                                <w:color w:val="000000" w:themeColor="text1"/>
+                                <w:sz w:val="16"/>
+                                <w:szCs w:val="16"/>
+                                <w:lang w:val="pt-PT"/>
+                              </w:rPr>
+                            </w:pPr>
+                            <w:r>
+                              <w:rPr>
+                                <w:color w:val="000000" w:themeColor="text1"/>
+                                <w:sz w:val="16"/>
+                                <w:szCs w:val="16"/>
+                                <w:lang w:val="pt-PT"/>
+                              </w:rPr>
+                              <w:t>designacao</w:t>
+                            </w:r>
+                          </w:p>
+                        </w:txbxContent>
+                      </wps:txbx>
+                      <wps:bodyPr rot="0" spcFirstLastPara="0" vertOverflow="overflow" horzOverflow="overflow" vert="horz" wrap="square" lIns="91440" tIns="45720" rIns="91440" bIns="45720" numCol="1" spcCol="0" rtlCol="0" fromWordArt="0" anchor="ctr" anchorCtr="0" forceAA="0" compatLnSpc="1">
+                        <a:prstTxWarp prst="textNoShape">
+                          <a:avLst/>
+                        </a:prstTxWarp>
+                        <a:noAutofit/>
+                      </wps:bodyPr>
+                    </wps:wsp>
+                  </a:graphicData>
+                </a:graphic>
+                <wp14:sizeRelH relativeFrom="margin">
+                  <wp14:pctWidth>0</wp14:pctWidth>
+                </wp14:sizeRelH>
+                <wp14:sizeRelV relativeFrom="margin">
+                  <wp14:pctHeight>0</wp14:pctHeight>
+                </wp14:sizeRelV>
+              </wp:anchor>
+            </w:drawing>
+          </mc:Choice>
+          <mc:Fallback>
+            <w:pict>
+              <v:oval id="Oval 175" o:spid="_x0000_s1026" style="position:absolute;margin-left:-54.3pt;margin-top:242.95pt;width:80.35pt;height:25.35pt;z-index:252036096;visibility:visible;mso-wrap-style:square;mso-width-percent:0;mso-height-percent:0;mso-wrap-distance-left:9pt;mso-wrap-distance-top:0;mso-wrap-distance-right:9pt;mso-wrap-distance-bottom:0;mso-position-horizontal:absolute;mso-position-horizontal-relative:margin;mso-position-vertical:absolute;mso-position-vertical-relative:text;mso-width-percent:0;mso-height-percent:0;mso-width-relative:margin;mso-height-relative:margin;v-text-anchor:middle" o:gfxdata="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" fillcolor="white [3212]" strokecolor="black [3213]">
+                <v:stroke joinstyle="miter"/>
+                <v:textbox>
+                  <w:txbxContent>
+                    <w:p>
+                      <w:pPr>
+                        <w:jc w:val="center"/>
+                        <w:rPr>
+                          <w:color w:val="000000" w:themeColor="text1"/>
+                          <w:sz w:val="16"/>
+                          <w:szCs w:val="16"/>
+                          <w:lang w:val="pt-PT"/>
+                        </w:rPr>
+                      </w:pPr>
+                      <w:r>
+                        <w:rPr>
+                          <w:color w:val="000000" w:themeColor="text1"/>
+                          <w:sz w:val="16"/>
+                          <w:szCs w:val="16"/>
+                          <w:lang w:val="pt-PT"/>
+                        </w:rPr>
+                        <w:t>designacao</w:t>
+                      </w:r>
+                    </w:p>
+                  </w:txbxContent>
+                </v:textbox>
+                <w10:wrap anchorx="margin"/>
+              </v:oval>
+            </w:pict>
+          </mc:Fallback>
+        </mc:AlternateContent>
+      </w:r>
+      <w:r>
+        <w:rPr>
+          <w:noProof/>
+          <w:lang w:val="pt-PT" w:eastAsia="pt-PT"/>
+        </w:rPr>
+        <mc:AlternateContent>
+          <mc:Choice Requires="wps">
+            <w:drawing>
+              <wp:anchor distT="0" distB="0" distL="114300" distR="114300" simplePos="0" relativeHeight="252032000" behindDoc="0" locked="0" layoutInCell="1" allowOverlap="1" wp14:anchorId="7027A1CC" wp14:editId="3B7713CF">
+                <wp:simplePos x="0" y="0"/>
+                <wp:positionH relativeFrom="margin">
+                  <wp:posOffset>3075857</wp:posOffset>
+                </wp:positionH>
+                <wp:positionV relativeFrom="paragraph">
+                  <wp:posOffset>1925458</wp:posOffset>
+                </wp:positionV>
+                <wp:extent cx="978011" cy="321945"/>
+                <wp:effectExtent l="0" t="0" r="12700" b="20955"/>
+                <wp:wrapNone/>
+                <wp:docPr id="165" name="Oval 165"/>
+                <wp:cNvGraphicFramePr/>
+                <a:graphic xmlns:a="http://schemas.openxmlformats.org/drawingml/2006/main">
+                  <a:graphicData uri="http://schemas.microsoft.com/office/word/2010/wordprocessingShape">
+                    <wps:wsp>
+                      <wps:cNvSpPr/>
+                      <wps:spPr>
+                        <a:xfrm>
+                          <a:off x="0" y="0"/>
+                          <a:ext cx="978011" cy="321945"/>
+                        </a:xfrm>
+                        <a:prstGeom prst="ellipse">
+                          <a:avLst/>
+                        </a:prstGeom>
+                        <a:solidFill>
+                          <a:schemeClr val="bg1"/>
+                        </a:solidFill>
+                        <a:ln w="9525">
+                          <a:solidFill>
+                            <a:schemeClr val="tx1"/>
+                          </a:solidFill>
+                        </a:ln>
+                      </wps:spPr>
+                      <wps:style>
+                        <a:lnRef idx="2">
+                          <a:schemeClr val="accent1">
+                            <a:shade val="50000"/>
+                          </a:schemeClr>
+                        </a:lnRef>
+                        <a:fillRef idx="1">
+                          <a:schemeClr val="accent1"/>
+                        </a:fillRef>
+                        <a:effectRef idx="0">
+                          <a:schemeClr val="accent1"/>
+                        </a:effectRef>
+                        <a:fontRef idx="minor">
+                          <a:schemeClr val="lt1"/>
+                        </a:fontRef>
+                      </wps:style>
+                      <wps:txbx>
+                        <w:txbxContent>
+                          <w:p>
+                            <w:pPr>
+                              <w:jc w:val="center"/>
+                              <w:rPr>
+                                <w:color w:val="000000" w:themeColor="text1"/>
+                                <w:sz w:val="16"/>
+                                <w:szCs w:val="16"/>
+                                <w:lang w:val="pt-PT"/>
+                              </w:rPr>
+                            </w:pPr>
+                            <w:r>
+                              <w:rPr>
+                                <w:color w:val="000000" w:themeColor="text1"/>
+                                <w:sz w:val="16"/>
+                                <w:szCs w:val="16"/>
+                                <w:lang w:val="pt-PT"/>
+                              </w:rPr>
+                              <w:t>data/hora</w:t>
+                            </w:r>
+                          </w:p>
+                        </w:txbxContent>
+                      </wps:txbx>
+                      <wps:bodyPr rot="0" spcFirstLastPara="0" vertOverflow="overflow" horzOverflow="overflow" vert="horz" wrap="square" lIns="91440" tIns="45720" rIns="91440" bIns="45720" numCol="1" spcCol="0" rtlCol="0" fromWordArt="0" anchor="ctr" anchorCtr="0" forceAA="0" compatLnSpc="1">
+                        <a:prstTxWarp prst="textNoShape">
+                          <a:avLst/>
+                        </a:prstTxWarp>
+                        <a:noAutofit/>
+                      </wps:bodyPr>
+                    </wps:wsp>
+                  </a:graphicData>
+                </a:graphic>
+                <wp14:sizeRelH relativeFrom="margin">
+                  <wp14:pctWidth>0</wp14:pctWidth>
+                </wp14:sizeRelH>
+                <wp14:sizeRelV relativeFrom="margin">
+                  <wp14:pctHeight>0</wp14:pctHeight>
+                </wp14:sizeRelV>
+              </wp:anchor>
+            </w:drawing>
+          </mc:Choice>
+          <mc:Fallback>
+            <w:pict>
+              <v:oval id="Oval 165" o:spid="_x0000_s1027" style="position:absolute;margin-left:242.2pt;margin-top:151.6pt;width:77pt;height:25.35pt;z-index:252032000;visibility:visible;mso-wrap-style:square;mso-width-percent:0;mso-height-percent:0;mso-wrap-distance-left:9pt;mso-wrap-distance-top:0;mso-wrap-distance-right:9pt;mso-wrap-distance-bottom:0;mso-position-horizontal:absolute;mso-position-horizontal-relative:margin;mso-position-vertical:absolute;mso-position-vertical-relative:text;mso-width-percent:0;mso-height-percent:0;mso-width-relative:margin;mso-height-relative:margin;v-text-anchor:middle" o:gfxdata="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" fillcolor="white [3212]" strokecolor="black [3213]">
+                <v:stroke joinstyle="miter"/>
+                <v:textbox>
+                  <w:txbxContent>
+                    <w:p>
+                      <w:pPr>
+                        <w:jc w:val="center"/>
+                        <w:rPr>
+                          <w:color w:val="000000" w:themeColor="text1"/>
+                          <w:sz w:val="16"/>
+                          <w:szCs w:val="16"/>
+                          <w:lang w:val="pt-PT"/>
+                        </w:rPr>
+                      </w:pPr>
+                      <w:r>
+                        <w:rPr>
+                          <w:color w:val="000000" w:themeColor="text1"/>
+                          <w:sz w:val="16"/>
+                          <w:szCs w:val="16"/>
+                          <w:lang w:val="pt-PT"/>
+                        </w:rPr>
+                        <w:t>data/hora</w:t>
+                      </w:r>
+                    </w:p>
+                  </w:txbxContent>
+                </v:textbox>
+                <w10:wrap anchorx="margin"/>
+              </v:oval>
+            </w:pict>
+          </mc:Fallback>
+        </mc:AlternateContent>
+      </w:r>
+      <w:r>
+        <w:rPr>
+          <w:noProof/>
+          <w:lang w:val="pt-PT" w:eastAsia="pt-PT"/>
+        </w:rPr>
+        <mc:AlternateContent>
+          <mc:Choice Requires="wps">
+            <w:drawing>
+              <wp:anchor distT="0" distB="0" distL="114300" distR="114300" simplePos="0" relativeHeight="252034048" behindDoc="0" locked="0" layoutInCell="1" allowOverlap="1" wp14:anchorId="623FBA0C" wp14:editId="41D153FF">
+                <wp:simplePos x="0" y="0"/>
+                <wp:positionH relativeFrom="margin">
+                  <wp:posOffset>3412490</wp:posOffset>
+                </wp:positionH>
+                <wp:positionV relativeFrom="paragraph">
+                  <wp:posOffset>2242820</wp:posOffset>
+                </wp:positionV>
+                <wp:extent cx="15240" cy="137160"/>
+                <wp:effectExtent l="0" t="0" r="22860" b="15240"/>
+                <wp:wrapNone/>
+                <wp:docPr id="174" name="Conexão reta 103"/>
+                <wp:cNvGraphicFramePr/>
+                <a:graphic xmlns:a="http://schemas.openxmlformats.org/drawingml/2006/main">
+                  <a:graphicData uri="http://schemas.microsoft.com/office/word/2010/wordprocessingShape">
+                    <wps:wsp>
+                      <wps:cNvCnPr/>
+                      <wps:spPr>
+                        <a:xfrm flipH="1" flipV="1">
+                          <a:off x="0" y="0"/>
+                          <a:ext cx="15240" cy="137160"/>
+                        </a:xfrm>
+                        <a:prstGeom prst="line">
+                          <a:avLst/>
+                        </a:prstGeom>
+                        <a:ln w="22225">
+                          <a:solidFill>
+                            <a:schemeClr val="bg1">
+                              <a:lumMod val="50000"/>
+                            </a:schemeClr>
+                          </a:solidFill>
+                        </a:ln>
+                      </wps:spPr>
+                      <wps:style>
+                        <a:lnRef idx="1">
+                          <a:schemeClr val="accent1"/>
+                        </a:lnRef>
+                        <a:fillRef idx="0">
+                          <a:schemeClr val="accent1"/>
+                        </a:fillRef>
+                        <a:effectRef idx="0">
+                          <a:schemeClr val="accent1"/>
+                        </a:effectRef>
+                        <a:fontRef idx="minor">
+                          <a:schemeClr val="tx1"/>
+                        </a:fontRef>
+                      </wps:style>
+                      <wps:bodyPr/>
+                    </wps:wsp>
+                  </a:graphicData>
+                </a:graphic>
+                <wp14:sizeRelH relativeFrom="margin">
+                  <wp14:pctWidth>0</wp14:pctWidth>
+                </wp14:sizeRelH>
+                <wp14:sizeRelV relativeFrom="margin">
+                  <wp14:pctHeight>0</wp14:pctHeight>
+                </wp14:sizeRelV>
+              </wp:anchor>
+            </w:drawing>
+          </mc:Choice>
+          <mc:Fallback>
+            <w:pict>
+              <v:line id="Conexão reta 103" o:spid="_x0000_s1026" style="position:absolute;flip:x y;z-index:252034048;visibility:visible;mso-wrap-style:square;mso-width-percent:0;mso-height-percent:0;mso-wrap-distance-left:9pt;mso-wrap-distance-top:0;mso-wrap-distance-right:9pt;mso-wrap-distance-bottom:0;mso-position-horizontal:absolute;mso-position-horizontal-relative:margin;mso-position-vertical:absolute;mso-position-vertical-relative:text;mso-width-percent:0;mso-height-percent:0;mso-width-relative:margin;mso-height-relative:margin" from="268.7pt,176.6pt" to="269.9pt,187.4pt" o:gfxdata="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" strokecolor="#7f7f7f [1612]" strokeweight="1.75pt">
+                <v:stroke joinstyle="miter"/>
+                <w10:wrap anchorx="margin"/>
+              </v:line>
+            </w:pict>
+          </mc:Fallback>
+        </mc:AlternateContent>
+      </w:r>
+      <w:r>
+        <w:rPr>
+          <w:noProof/>
+          <w:lang w:val="pt-PT" w:eastAsia="pt-PT"/>
+        </w:rPr>
+        <mc:AlternateContent>
+          <mc:Choice Requires="wps">
+            <w:drawing>
+              <wp:anchor distT="0" distB="0" distL="114300" distR="114300" simplePos="0" relativeHeight="252029952" behindDoc="0" locked="0" layoutInCell="1" allowOverlap="1" wp14:anchorId="16903E39" wp14:editId="36AFC95B">
+                <wp:simplePos x="0" y="0"/>
+                <wp:positionH relativeFrom="column">
+                  <wp:posOffset>436024</wp:posOffset>
+                </wp:positionH>
+                <wp:positionV relativeFrom="paragraph">
+                  <wp:posOffset>3595231</wp:posOffset>
+                </wp:positionV>
+                <wp:extent cx="1407298" cy="599661"/>
+                <wp:effectExtent l="0" t="0" r="21590" b="10160"/>
+                <wp:wrapNone/>
+                <wp:docPr id="160" name="Oval 160"/>
+                <wp:cNvGraphicFramePr/>
+                <a:graphic xmlns:a="http://schemas.openxmlformats.org/drawingml/2006/main">
+                  <a:graphicData uri="http://schemas.microsoft.com/office/word/2010/wordprocessingShape">
+                    <wps:wsp>
+                      <wps:cNvSpPr/>
+                      <wps:spPr>
+                        <a:xfrm>
+                          <a:off x="0" y="0"/>
+                          <a:ext cx="1407298" cy="599661"/>
+                        </a:xfrm>
+                        <a:prstGeom prst="ellipse">
+                          <a:avLst/>
+                        </a:prstGeom>
+                        <a:noFill/>
+                        <a:ln w="15875">
+                          <a:solidFill>
+                            <a:schemeClr val="accent6"/>
+                          </a:solidFill>
+                        </a:ln>
+                      </wps:spPr>
+                      <wps:style>
+                        <a:lnRef idx="2">
+                          <a:schemeClr val="accent1">
+                            <a:shade val="50000"/>
+                          </a:schemeClr>
+                        </a:lnRef>
+                        <a:fillRef idx="1">
+                          <a:schemeClr val="accent1"/>
+                        </a:fillRef>
+                        <a:effectRef idx="0">
+                          <a:schemeClr val="accent1"/>
+                        </a:effectRef>
+                        <a:fontRef idx="minor">
+                          <a:schemeClr val="lt1"/>
+                        </a:fontRef>
+                      </wps:style>
+                      <wps:bodyPr rot="0" spcFirstLastPara="0" vertOverflow="overflow" horzOverflow="overflow" vert="horz" wrap="square" lIns="91440" tIns="45720" rIns="91440" bIns="45720" numCol="1" spcCol="0" rtlCol="0" fromWordArt="0" anchor="ctr" anchorCtr="0" forceAA="0" compatLnSpc="1">
+                        <a:prstTxWarp prst="textNoShape">
+                          <a:avLst/>
+                        </a:prstTxWarp>
+                        <a:noAutofit/>
+                      </wps:bodyPr>
+                    </wps:wsp>
+                  </a:graphicData>
+                </a:graphic>
+                <wp14:sizeRelH relativeFrom="margin">
+                  <wp14:pctWidth>0</wp14:pctWidth>
+                </wp14:sizeRelH>
+                <wp14:sizeRelV relativeFrom="margin">
+                  <wp14:pctHeight>0</wp14:pctHeight>
+                </wp14:sizeRelV>
+              </wp:anchor>
+            </w:drawing>
+          </mc:Choice>
+          <mc:Fallback>
+            <w:pict>
+              <v:oval id="Oval 160" o:spid="_x0000_s1026" style="position:absolute;margin-left:34.35pt;margin-top:283.1pt;width:110.8pt;height:47.2pt;z-index:252029952;visibility:visible;mso-wrap-style:square;mso-width-percent:0;mso-height-percent:0;mso-wrap-distance-left:9pt;mso-wrap-distance-top:0;mso-wrap-distance-right:9pt;mso-wrap-distance-bottom:0;mso-position-horizontal:absolute;mso-position-horizontal-relative:text;mso-position-vertical:absolute;mso-position-vertical-relative:text;mso-width-percent:0;mso-height-percent:0;mso-width-relative:margin;mso-height-relative:margin;v-text-anchor:middle" o:gfxdata="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" filled="f" strokecolor="#70ad47 [3209]" strokeweight="1.25pt">
+                <v:stroke joinstyle="miter"/>
+              </v:oval>
+            </w:pict>
+          </mc:Fallback>
+        </mc:AlternateContent>
+      </w:r>
+      <w:r>
+        <w:rPr>
+          <w:noProof/>
+          <w:lang w:val="pt-PT" w:eastAsia="pt-PT"/>
+        </w:rPr>
+        <mc:AlternateContent>
+          <mc:Choice Requires="wps">
+            <w:drawing>
+              <wp:anchor distT="0" distB="0" distL="114300" distR="114300" simplePos="0" relativeHeight="251943936" behindDoc="0" locked="0" layoutInCell="1" allowOverlap="1" wp14:anchorId="032F6683" wp14:editId="4C7C6E87">
                 <wp:simplePos x="0" y="0"/>
                 <wp:positionH relativeFrom="margin">
                   <wp:posOffset>7711468</wp:posOffset>
@@ -91,7 +808,7 @@
         <mc:AlternateContent>
           <mc:Choice Requires="wps">
             <w:drawing>
-              <wp:anchor distT="0" distB="0" distL="114300" distR="114300" simplePos="0" relativeHeight="251941888" behindDoc="0" locked="0" layoutInCell="1" allowOverlap="1" wp14:anchorId="54D01BFF" wp14:editId="4ECEE279">
+              <wp:anchor distT="0" distB="0" distL="114300" distR="114300" simplePos="0" relativeHeight="251941888" behindDoc="0" locked="0" layoutInCell="1" allowOverlap="1" wp14:anchorId="5CA92110" wp14:editId="5F66427F">
                 <wp:simplePos x="0" y="0"/>
                 <wp:positionH relativeFrom="margin">
                   <wp:posOffset>7981343</wp:posOffset>
@@ -229,7 +946,7 @@
         <mc:AlternateContent>
           <mc:Choice Requires="wps">
             <w:drawing>
-              <wp:anchor distT="0" distB="0" distL="114300" distR="114300" simplePos="0" relativeHeight="252025856" behindDoc="0" locked="0" layoutInCell="1" allowOverlap="1" wp14:anchorId="71D317D1" wp14:editId="4A45A14A">
+              <wp:anchor distT="0" distB="0" distL="114300" distR="114300" simplePos="0" relativeHeight="252025856" behindDoc="0" locked="0" layoutInCell="1" allowOverlap="1" wp14:anchorId="7111DA40" wp14:editId="54EEBA77">
                 <wp:simplePos x="0" y="0"/>
                 <wp:positionH relativeFrom="margin">
                   <wp:posOffset>7709815</wp:posOffset>
@@ -307,7 +1024,7 @@
         <mc:AlternateContent>
           <mc:Choice Requires="wps">
             <w:drawing>
-              <wp:anchor distT="0" distB="0" distL="114300" distR="114300" simplePos="0" relativeHeight="252023808" behindDoc="0" locked="0" layoutInCell="1" allowOverlap="1" wp14:anchorId="6C49712B" wp14:editId="58875DEE">
+              <wp:anchor distT="0" distB="0" distL="114300" distR="114300" simplePos="0" relativeHeight="252023808" behindDoc="0" locked="0" layoutInCell="1" allowOverlap="1" wp14:anchorId="657452C0" wp14:editId="3A9782B1">
                 <wp:simplePos x="0" y="0"/>
                 <wp:positionH relativeFrom="margin">
                   <wp:posOffset>7899400</wp:posOffset>
@@ -432,7 +1149,7 @@
         <mc:AlternateContent>
           <mc:Choice Requires="wps">
             <w:drawing>
-              <wp:anchor distT="0" distB="0" distL="114300" distR="114300" simplePos="0" relativeHeight="252021760" behindDoc="0" locked="0" layoutInCell="1" allowOverlap="1" wp14:anchorId="5C2B4F19" wp14:editId="0486518B">
+              <wp:anchor distT="0" distB="0" distL="114300" distR="114300" simplePos="0" relativeHeight="252021760" behindDoc="0" locked="0" layoutInCell="1" allowOverlap="1" wp14:anchorId="617D8C34" wp14:editId="287880CE">
                 <wp:simplePos x="0" y="0"/>
                 <wp:positionH relativeFrom="margin">
                   <wp:posOffset>1286758</wp:posOffset>
@@ -510,7 +1227,7 @@
         <mc:AlternateContent>
           <mc:Choice Requires="wps">
             <w:drawing>
-              <wp:anchor distT="0" distB="0" distL="114300" distR="114300" simplePos="0" relativeHeight="252019712" behindDoc="0" locked="0" layoutInCell="1" allowOverlap="1" wp14:anchorId="2FF304B5" wp14:editId="19086AF9">
+              <wp:anchor distT="0" distB="0" distL="114300" distR="114300" simplePos="0" relativeHeight="252019712" behindDoc="0" locked="0" layoutInCell="1" allowOverlap="1" wp14:anchorId="31F2377A" wp14:editId="34471897">
                 <wp:simplePos x="0" y="0"/>
                 <wp:positionH relativeFrom="margin">
                   <wp:posOffset>1151283</wp:posOffset>
@@ -635,7 +1352,7 @@
         <mc:AlternateContent>
           <mc:Choice Requires="wps">
             <w:drawing>
-              <wp:anchor distT="0" distB="0" distL="114300" distR="114300" simplePos="0" relativeHeight="252017664" behindDoc="0" locked="0" layoutInCell="1" allowOverlap="1" wp14:anchorId="72FC966A" wp14:editId="5F23570B">
+              <wp:anchor distT="0" distB="0" distL="114300" distR="114300" simplePos="0" relativeHeight="252017664" behindDoc="0" locked="0" layoutInCell="1" allowOverlap="1" wp14:anchorId="26872775" wp14:editId="2A017BBD">
                 <wp:simplePos x="0" y="0"/>
                 <wp:positionH relativeFrom="column">
                   <wp:posOffset>1843405</wp:posOffset>
@@ -712,7 +1429,7 @@
         <mc:AlternateContent>
           <mc:Choice Requires="wps">
             <w:drawing>
-              <wp:anchor distT="0" distB="0" distL="114300" distR="114300" simplePos="0" relativeHeight="251990016" behindDoc="0" locked="0" layoutInCell="1" allowOverlap="1" wp14:anchorId="69CF289F" wp14:editId="4B563D9E">
+              <wp:anchor distT="0" distB="0" distL="114300" distR="114300" simplePos="0" relativeHeight="251990016" behindDoc="0" locked="0" layoutInCell="1" allowOverlap="1" wp14:anchorId="15F4B909" wp14:editId="686B4AA9">
                 <wp:simplePos x="0" y="0"/>
                 <wp:positionH relativeFrom="margin">
                   <wp:posOffset>4958079</wp:posOffset>
@@ -790,7 +1507,7 @@
         <mc:AlternateContent>
           <mc:Choice Requires="wps">
             <w:drawing>
-              <wp:anchor distT="0" distB="0" distL="114300" distR="114300" simplePos="0" relativeHeight="252016640" behindDoc="0" locked="0" layoutInCell="1" allowOverlap="1" wp14:anchorId="4686B8C7" wp14:editId="396B9717">
+              <wp:anchor distT="0" distB="0" distL="114300" distR="114300" simplePos="0" relativeHeight="252016640" behindDoc="0" locked="0" layoutInCell="1" allowOverlap="1" wp14:anchorId="771C1EAA" wp14:editId="0CD167D5">
                 <wp:simplePos x="0" y="0"/>
                 <wp:positionH relativeFrom="margin">
                   <wp:posOffset>3138805</wp:posOffset>
@@ -868,7 +1585,7 @@
         <mc:AlternateContent>
           <mc:Choice Requires="wps">
             <w:drawing>
-              <wp:anchor distT="0" distB="0" distL="114300" distR="114300" simplePos="0" relativeHeight="252014592" behindDoc="0" locked="0" layoutInCell="1" allowOverlap="1" wp14:anchorId="6F901D4D" wp14:editId="06C10BE9">
+              <wp:anchor distT="0" distB="0" distL="114300" distR="114300" simplePos="0" relativeHeight="252014592" behindDoc="0" locked="0" layoutInCell="1" allowOverlap="1" wp14:anchorId="58890475" wp14:editId="1B7CF18B">
                 <wp:simplePos x="0" y="0"/>
                 <wp:positionH relativeFrom="margin">
                   <wp:posOffset>2929255</wp:posOffset>
@@ -1003,7 +1720,7 @@
         <mc:AlternateContent>
           <mc:Choice Requires="wps">
             <w:drawing>
-              <wp:anchor distT="0" distB="0" distL="114300" distR="114300" simplePos="0" relativeHeight="251985920" behindDoc="0" locked="0" layoutInCell="1" allowOverlap="1" wp14:anchorId="36F2A3B7" wp14:editId="157F748E">
+              <wp:anchor distT="0" distB="0" distL="114300" distR="114300" simplePos="0" relativeHeight="251985920" behindDoc="0" locked="0" layoutInCell="1" allowOverlap="1" wp14:anchorId="234B30B3" wp14:editId="1697F648">
                 <wp:simplePos x="0" y="0"/>
                 <wp:positionH relativeFrom="margin">
                   <wp:posOffset>5476875</wp:posOffset>
@@ -1124,7 +1841,7 @@
         <mc:AlternateContent>
           <mc:Choice Requires="wps">
             <w:drawing>
-              <wp:anchor distT="0" distB="0" distL="114300" distR="114300" simplePos="0" relativeHeight="251988992" behindDoc="0" locked="0" layoutInCell="1" allowOverlap="1" wp14:anchorId="55A73397" wp14:editId="0A73170D">
+              <wp:anchor distT="0" distB="0" distL="114300" distR="114300" simplePos="0" relativeHeight="251988992" behindDoc="0" locked="0" layoutInCell="1" allowOverlap="1" wp14:anchorId="5ECFE4EC" wp14:editId="688E177C">
                 <wp:simplePos x="0" y="0"/>
                 <wp:positionH relativeFrom="margin">
                   <wp:posOffset>4748530</wp:posOffset>
@@ -1309,7 +2026,7 @@
         <mc:AlternateContent>
           <mc:Choice Requires="wps">
             <w:drawing>
-              <wp:anchor distT="0" distB="0" distL="114300" distR="114300" simplePos="0" relativeHeight="251986944" behindDoc="0" locked="0" layoutInCell="1" allowOverlap="1" wp14:anchorId="7C48167A" wp14:editId="74932E78">
+              <wp:anchor distT="0" distB="0" distL="114300" distR="114300" simplePos="0" relativeHeight="251986944" behindDoc="0" locked="0" layoutInCell="1" allowOverlap="1" wp14:anchorId="2E27E383" wp14:editId="4B4FEEE8">
                 <wp:simplePos x="0" y="0"/>
                 <wp:positionH relativeFrom="margin">
                   <wp:posOffset>5725160</wp:posOffset>
@@ -1385,7 +2102,7 @@
           <w:lang w:val="pt-PT" w:eastAsia="pt-PT"/>
         </w:rPr>
         <w:drawing>
-          <wp:anchor distT="0" distB="0" distL="114300" distR="114300" simplePos="0" relativeHeight="251983872" behindDoc="1" locked="0" layoutInCell="1" allowOverlap="1" wp14:anchorId="4D6A9E04" wp14:editId="0E3CD300">
+          <wp:anchor distT="0" distB="0" distL="114300" distR="114300" simplePos="0" relativeHeight="251983872" behindDoc="1" locked="0" layoutInCell="1" allowOverlap="1" wp14:anchorId="548D1DB6" wp14:editId="44B9AA61">
             <wp:simplePos x="0" y="0"/>
             <wp:positionH relativeFrom="margin">
               <wp:posOffset>1607820</wp:posOffset>
@@ -1456,7 +2173,7 @@
           <w:lang w:val="pt-PT" w:eastAsia="pt-PT"/>
         </w:rPr>
         <w:drawing>
-          <wp:anchor distT="0" distB="0" distL="114300" distR="114300" simplePos="0" relativeHeight="252012544" behindDoc="1" locked="0" layoutInCell="1" allowOverlap="1" wp14:anchorId="4E776EC8" wp14:editId="56E1C8F2">
+          <wp:anchor distT="0" distB="0" distL="114300" distR="114300" simplePos="0" relativeHeight="252012544" behindDoc="1" locked="0" layoutInCell="1" allowOverlap="1" wp14:anchorId="21CA2E39" wp14:editId="645BF228">
             <wp:simplePos x="0" y="0"/>
             <wp:positionH relativeFrom="margin">
               <wp:posOffset>3757930</wp:posOffset>
@@ -1529,7 +2246,7 @@
         <mc:AlternateContent>
           <mc:Choice Requires="wps">
             <w:drawing>
-              <wp:anchor distT="0" distB="0" distL="114300" distR="114300" simplePos="0" relativeHeight="252010496" behindDoc="0" locked="0" layoutInCell="1" allowOverlap="1" wp14:anchorId="2EE6C109" wp14:editId="658836EE">
+              <wp:anchor distT="0" distB="0" distL="114300" distR="114300" simplePos="0" relativeHeight="252010496" behindDoc="0" locked="0" layoutInCell="1" allowOverlap="1" wp14:anchorId="3665E43D" wp14:editId="7DF1CDBA">
                 <wp:simplePos x="0" y="0"/>
                 <wp:positionH relativeFrom="column">
                   <wp:posOffset>4825365</wp:posOffset>
@@ -1666,7 +2383,7 @@
         <mc:AlternateContent>
           <mc:Choice Requires="wps">
             <w:drawing>
-              <wp:anchor distT="0" distB="0" distL="114300" distR="114300" simplePos="0" relativeHeight="251956224" behindDoc="0" locked="0" layoutInCell="1" allowOverlap="1" wp14:anchorId="35B03F4C" wp14:editId="45792398">
+              <wp:anchor distT="0" distB="0" distL="114300" distR="114300" simplePos="0" relativeHeight="251956224" behindDoc="0" locked="0" layoutInCell="1" allowOverlap="1" wp14:anchorId="406E430B" wp14:editId="610EDB2E">
                 <wp:simplePos x="0" y="0"/>
                 <wp:positionH relativeFrom="column">
                   <wp:posOffset>4097020</wp:posOffset>
@@ -1817,7 +2534,7 @@
         <mc:AlternateContent>
           <mc:Choice Requires="wps">
             <w:drawing>
-              <wp:anchor distT="0" distB="0" distL="114300" distR="114300" simplePos="0" relativeHeight="252008448" behindDoc="0" locked="0" layoutInCell="1" allowOverlap="1" wp14:anchorId="53576804" wp14:editId="5B3E4D93">
+              <wp:anchor distT="0" distB="0" distL="114300" distR="114300" simplePos="0" relativeHeight="252008448" behindDoc="0" locked="0" layoutInCell="1" allowOverlap="1" wp14:anchorId="11FB59EB" wp14:editId="72B5368E">
                 <wp:simplePos x="0" y="0"/>
                 <wp:positionH relativeFrom="margin">
                   <wp:posOffset>3767454</wp:posOffset>
@@ -1895,7 +2612,7 @@
         <mc:AlternateContent>
           <mc:Choice Requires="wps">
             <w:drawing>
-              <wp:anchor distT="0" distB="0" distL="114300" distR="114300" simplePos="0" relativeHeight="252004352" behindDoc="0" locked="0" layoutInCell="1" allowOverlap="1" wp14:anchorId="0032DE5E" wp14:editId="3A896715">
+              <wp:anchor distT="0" distB="0" distL="114300" distR="114300" simplePos="0" relativeHeight="252004352" behindDoc="0" locked="0" layoutInCell="1" allowOverlap="1" wp14:anchorId="2CFAC98B" wp14:editId="2C1298F6">
                 <wp:simplePos x="0" y="0"/>
                 <wp:positionH relativeFrom="margin">
                   <wp:posOffset>3999865</wp:posOffset>
@@ -2016,7 +2733,7 @@
         <mc:AlternateContent>
           <mc:Choice Requires="wps">
             <w:drawing>
-              <wp:anchor distT="0" distB="0" distL="114300" distR="114300" simplePos="0" relativeHeight="252006400" behindDoc="0" locked="0" layoutInCell="1" allowOverlap="1" wp14:anchorId="44446D8B" wp14:editId="102B385A">
+              <wp:anchor distT="0" distB="0" distL="114300" distR="114300" simplePos="0" relativeHeight="252006400" behindDoc="0" locked="0" layoutInCell="1" allowOverlap="1" wp14:anchorId="6082E96F" wp14:editId="19423FE3">
                 <wp:simplePos x="0" y="0"/>
                 <wp:positionH relativeFrom="margin">
                   <wp:posOffset>3757929</wp:posOffset>
@@ -2094,7 +2811,7 @@
         <mc:AlternateContent>
           <mc:Choice Requires="wps">
             <w:drawing>
-              <wp:anchor distT="0" distB="0" distL="114300" distR="114300" simplePos="0" relativeHeight="252002304" behindDoc="0" locked="0" layoutInCell="1" allowOverlap="1" wp14:anchorId="651D99C7" wp14:editId="3BA15344">
+              <wp:anchor distT="0" distB="0" distL="114300" distR="114300" simplePos="0" relativeHeight="252002304" behindDoc="0" locked="0" layoutInCell="1" allowOverlap="1" wp14:anchorId="1D99A4E9" wp14:editId="2A583006">
                 <wp:simplePos x="0" y="0"/>
                 <wp:positionH relativeFrom="margin">
                   <wp:posOffset>3967480</wp:posOffset>
@@ -2232,7 +2949,7 @@
         <mc:AlternateContent>
           <mc:Choice Requires="wps">
             <w:drawing>
-              <wp:anchor distT="0" distB="0" distL="114300" distR="114300" simplePos="0" relativeHeight="252000256" behindDoc="0" locked="0" layoutInCell="1" allowOverlap="1" wp14:anchorId="370427BA" wp14:editId="3574E41C">
+              <wp:anchor distT="0" distB="0" distL="114300" distR="114300" simplePos="0" relativeHeight="252000256" behindDoc="0" locked="0" layoutInCell="1" allowOverlap="1" wp14:anchorId="1437248F" wp14:editId="22823547">
                 <wp:simplePos x="0" y="0"/>
                 <wp:positionH relativeFrom="column">
                   <wp:posOffset>2567305</wp:posOffset>
@@ -2309,7 +3026,7 @@
         <mc:AlternateContent>
           <mc:Choice Requires="wps">
             <w:drawing>
-              <wp:anchor distT="0" distB="0" distL="114300" distR="114300" simplePos="0" relativeHeight="251998208" behindDoc="0" locked="0" layoutInCell="1" allowOverlap="1" wp14:anchorId="605FE255" wp14:editId="597AC0C0">
+              <wp:anchor distT="0" distB="0" distL="114300" distR="114300" simplePos="0" relativeHeight="251998208" behindDoc="0" locked="0" layoutInCell="1" allowOverlap="1" wp14:anchorId="7842A886" wp14:editId="304824AD">
                 <wp:simplePos x="0" y="0"/>
                 <wp:positionH relativeFrom="column">
                   <wp:posOffset>1423670</wp:posOffset>
@@ -2384,7 +3101,7 @@
           <w:lang w:val="pt-PT" w:eastAsia="pt-PT"/>
         </w:rPr>
         <w:drawing>
-          <wp:anchor distT="0" distB="0" distL="114300" distR="114300" simplePos="0" relativeHeight="251996160" behindDoc="1" locked="0" layoutInCell="1" allowOverlap="1" wp14:anchorId="554178D7" wp14:editId="4BC5A9F2">
+          <wp:anchor distT="0" distB="0" distL="114300" distR="114300" simplePos="0" relativeHeight="251996160" behindDoc="1" locked="0" layoutInCell="1" allowOverlap="1" wp14:anchorId="5AB3CE66" wp14:editId="3F01F8D2">
             <wp:simplePos x="0" y="0"/>
             <wp:positionH relativeFrom="margin">
               <wp:posOffset>1270954</wp:posOffset>
@@ -2457,7 +3174,7 @@
         <mc:AlternateContent>
           <mc:Choice Requires="wps">
             <w:drawing>
-              <wp:anchor distT="0" distB="0" distL="114300" distR="114300" simplePos="0" relativeHeight="251992064" behindDoc="0" locked="0" layoutInCell="1" allowOverlap="1" wp14:anchorId="79157A95" wp14:editId="480CA5E2">
+              <wp:anchor distT="0" distB="0" distL="114300" distR="114300" simplePos="0" relativeHeight="251992064" behindDoc="0" locked="0" layoutInCell="1" allowOverlap="1" wp14:anchorId="49B35AFE" wp14:editId="00B69FCA">
                 <wp:simplePos x="0" y="0"/>
                 <wp:positionH relativeFrom="column">
                   <wp:posOffset>2667000</wp:posOffset>
@@ -2577,7 +3294,7 @@
         <mc:AlternateContent>
           <mc:Choice Requires="wps">
             <w:drawing>
-              <wp:anchor distT="0" distB="0" distL="114300" distR="114300" simplePos="0" relativeHeight="251925504" behindDoc="0" locked="0" layoutInCell="1" allowOverlap="1" wp14:anchorId="28449D67" wp14:editId="6B574B23">
+              <wp:anchor distT="0" distB="0" distL="114300" distR="114300" simplePos="0" relativeHeight="251925504" behindDoc="0" locked="0" layoutInCell="1" allowOverlap="1" wp14:anchorId="791CAFDE" wp14:editId="5C93CD49">
                 <wp:simplePos x="0" y="0"/>
                 <wp:positionH relativeFrom="margin">
                   <wp:posOffset>3367404</wp:posOffset>
@@ -2655,7 +3372,7 @@
         <mc:AlternateContent>
           <mc:Choice Requires="wps">
             <w:drawing>
-              <wp:anchor distT="0" distB="0" distL="114300" distR="114300" simplePos="0" relativeHeight="251921408" behindDoc="0" locked="0" layoutInCell="1" allowOverlap="1" wp14:anchorId="0EEA6BF0" wp14:editId="523B9128">
+              <wp:anchor distT="0" distB="0" distL="114300" distR="114300" simplePos="0" relativeHeight="251921408" behindDoc="0" locked="0" layoutInCell="1" allowOverlap="1" wp14:anchorId="2D3755A4" wp14:editId="3EDD528A">
                 <wp:simplePos x="0" y="0"/>
                 <wp:positionH relativeFrom="margin">
                   <wp:posOffset>3131185</wp:posOffset>
@@ -2793,7 +3510,7 @@
         <mc:AlternateContent>
           <mc:Choice Requires="wps">
             <w:drawing>
-              <wp:anchor distT="0" distB="0" distL="114300" distR="114300" simplePos="0" relativeHeight="251913216" behindDoc="0" locked="0" layoutInCell="1" allowOverlap="1" wp14:anchorId="523C837F" wp14:editId="768D826A">
+              <wp:anchor distT="0" distB="0" distL="114300" distR="114300" simplePos="0" relativeHeight="251913216" behindDoc="0" locked="0" layoutInCell="1" allowOverlap="1" wp14:anchorId="4BB4496E" wp14:editId="5E71DDDF">
                 <wp:simplePos x="0" y="0"/>
                 <wp:positionH relativeFrom="margin">
                   <wp:posOffset>509906</wp:posOffset>
@@ -2871,7 +3588,7 @@
         <mc:AlternateContent>
           <mc:Choice Requires="wps">
             <w:drawing>
-              <wp:anchor distT="0" distB="0" distL="114300" distR="114300" simplePos="0" relativeHeight="251915264" behindDoc="0" locked="0" layoutInCell="1" allowOverlap="1" wp14:anchorId="2DD11033" wp14:editId="48673963">
+              <wp:anchor distT="0" distB="0" distL="114300" distR="114300" simplePos="0" relativeHeight="251915264" behindDoc="0" locked="0" layoutInCell="1" allowOverlap="1" wp14:anchorId="515996D7" wp14:editId="74FCA658">
                 <wp:simplePos x="0" y="0"/>
                 <wp:positionH relativeFrom="margin">
                   <wp:posOffset>15240</wp:posOffset>
@@ -2992,7 +3709,7 @@
         <mc:AlternateContent>
           <mc:Choice Requires="wps">
             <w:drawing>
-              <wp:anchor distT="0" distB="0" distL="114300" distR="114300" simplePos="0" relativeHeight="251974656" behindDoc="0" locked="0" layoutInCell="1" allowOverlap="1" wp14:anchorId="3B116208" wp14:editId="24EAA94B">
+              <wp:anchor distT="0" distB="0" distL="114300" distR="114300" simplePos="0" relativeHeight="251974656" behindDoc="0" locked="0" layoutInCell="1" allowOverlap="1" wp14:anchorId="1B8681EC" wp14:editId="1232E945">
                 <wp:simplePos x="0" y="0"/>
                 <wp:positionH relativeFrom="margin">
                   <wp:posOffset>319405</wp:posOffset>
@@ -3070,7 +3787,7 @@
         <mc:AlternateContent>
           <mc:Choice Requires="wps">
             <w:drawing>
-              <wp:anchor distT="0" distB="0" distL="114300" distR="114300" simplePos="0" relativeHeight="251972608" behindDoc="0" locked="0" layoutInCell="1" allowOverlap="1" wp14:anchorId="596D7AA9" wp14:editId="58078C1F">
+              <wp:anchor distT="0" distB="0" distL="114300" distR="114300" simplePos="0" relativeHeight="251972608" behindDoc="0" locked="0" layoutInCell="1" allowOverlap="1" wp14:anchorId="462BA7D3" wp14:editId="13D2267E">
                 <wp:simplePos x="0" y="0"/>
                 <wp:positionH relativeFrom="margin">
                   <wp:posOffset>-318770</wp:posOffset>
@@ -3149,9 +3866,9 @@
               </wp:anchor>
             </w:drawing>
           </mc:Choice>
-          <mc:Fallback xmlns:cx="http://schemas.microsoft.com/office/drawing/2014/chartex" xmlns:cx1="http://schemas.microsoft.com/office/drawing/2015/9/8/chartex" xmlns:cx2="http://schemas.microsoft.com/office/drawing/2015/10/21/chartex" xmlns:cx3="http://schemas.microsoft.com/office/drawing/2016/5/9/chartex" xmlns:cx4="http://schemas.microsoft.com/office/drawing/2016/5/10/chartex" xmlns:cx5="http://schemas.microsoft.com/office/drawing/2016/5/11/chartex" xmlns:w15="http://schemas.microsoft.com/office/word/2012/wordml" xmlns:w16se="http://schemas.microsoft.com/office/word/2015/wordml/symex">
+          <mc:Fallback>
             <w:pict>
-              <v:oval w14:anchorId="5A0AE410" id="Oval 148" o:spid="_x0000_s1036" style="position:absolute;margin-left:-25.1pt;margin-top:374.7pt;width:51.15pt;height:22.85pt;z-index:251972608;visibility:visible;mso-wrap-style:square;mso-width-percent:0;mso-height-percent:0;mso-wrap-distance-left:9pt;mso-wrap-distance-top:0;mso-wrap-distance-right:9pt;mso-wrap-distance-bottom:0;mso-position-horizontal:absolute;mso-position-horizontal-relative:margin;mso-position-vertical:absolute;mso-position-vertical-relative:text;mso-width-percent:0;mso-height-percent:0;mso-width-relative:margin;mso-height-relative:margin;v-text-anchor:middle" o:gfxdata="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" fillcolor="window" strokecolor="windowText">
+              <v:oval id="Oval 148" o:spid="_x0000_s1039" style="position:absolute;margin-left:-25.1pt;margin-top:374.7pt;width:51.15pt;height:22.85pt;z-index:251972608;visibility:visible;mso-wrap-style:square;mso-width-percent:0;mso-height-percent:0;mso-wrap-distance-left:9pt;mso-wrap-distance-top:0;mso-wrap-distance-right:9pt;mso-wrap-distance-bottom:0;mso-position-horizontal:absolute;mso-position-horizontal-relative:margin;mso-position-vertical:absolute;mso-position-vertical-relative:text;mso-width-percent:0;mso-height-percent:0;mso-width-relative:margin;mso-height-relative:margin;v-text-anchor:middle" o:gfxdata="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" fillcolor="window" strokecolor="windowText">
                 <v:stroke joinstyle="miter"/>
                 <v:textbox>
                   <w:txbxContent>
@@ -3191,7 +3908,7 @@
         <mc:AlternateContent>
           <mc:Choice Requires="wps">
             <w:drawing>
-              <wp:anchor distT="0" distB="0" distL="114300" distR="114300" simplePos="0" relativeHeight="251979776" behindDoc="0" locked="0" layoutInCell="1" allowOverlap="1" wp14:anchorId="34975C3A" wp14:editId="2DB9E42E">
+              <wp:anchor distT="0" distB="0" distL="114300" distR="114300" simplePos="0" relativeHeight="251979776" behindDoc="0" locked="0" layoutInCell="1" allowOverlap="1" wp14:anchorId="001B6547" wp14:editId="3608FC6E">
                 <wp:simplePos x="0" y="0"/>
                 <wp:positionH relativeFrom="column">
                   <wp:posOffset>-411480</wp:posOffset>
@@ -3268,7 +3985,7 @@
         <mc:AlternateContent>
           <mc:Choice Requires="wps">
             <w:drawing>
-              <wp:anchor distT="0" distB="0" distL="114300" distR="114300" simplePos="0" relativeHeight="251978752" behindDoc="0" locked="0" layoutInCell="1" allowOverlap="1" wp14:anchorId="4F737AA6" wp14:editId="1C350627">
+              <wp:anchor distT="0" distB="0" distL="114300" distR="114300" simplePos="0" relativeHeight="251978752" behindDoc="0" locked="0" layoutInCell="1" allowOverlap="1" wp14:anchorId="11C8E52D" wp14:editId="630CAFB6">
                 <wp:simplePos x="0" y="0"/>
                 <wp:positionH relativeFrom="margin">
                   <wp:posOffset>471806</wp:posOffset>
@@ -3346,7 +4063,7 @@
         <mc:AlternateContent>
           <mc:Choice Requires="wps">
             <w:drawing>
-              <wp:anchor distT="0" distB="0" distL="114300" distR="114300" simplePos="0" relativeHeight="251976704" behindDoc="0" locked="0" layoutInCell="1" allowOverlap="1" wp14:anchorId="3939C376" wp14:editId="780C4FAB">
+              <wp:anchor distT="0" distB="0" distL="114300" distR="114300" simplePos="0" relativeHeight="251976704" behindDoc="0" locked="0" layoutInCell="1" allowOverlap="1" wp14:anchorId="78BDB414" wp14:editId="20B250BD">
                 <wp:simplePos x="0" y="0"/>
                 <wp:positionH relativeFrom="margin">
                   <wp:posOffset>-314325</wp:posOffset>
@@ -3467,7 +4184,7 @@
         <mc:AlternateContent>
           <mc:Choice Requires="wps">
             <w:drawing>
-              <wp:anchor distT="0" distB="0" distL="114300" distR="114300" simplePos="0" relativeHeight="251911168" behindDoc="0" locked="0" layoutInCell="1" allowOverlap="1" wp14:anchorId="0B59501B" wp14:editId="7C62CE62">
+              <wp:anchor distT="0" distB="0" distL="114300" distR="114300" simplePos="0" relativeHeight="251911168" behindDoc="0" locked="0" layoutInCell="1" allowOverlap="1" wp14:anchorId="73D024AB" wp14:editId="131BB54D">
                 <wp:simplePos x="0" y="0"/>
                 <wp:positionH relativeFrom="margin">
                   <wp:posOffset>300356</wp:posOffset>
@@ -3545,7 +4262,7 @@
         <mc:AlternateContent>
           <mc:Choice Requires="wps">
             <w:drawing>
-              <wp:anchor distT="0" distB="0" distL="114300" distR="114300" simplePos="0" relativeHeight="251909120" behindDoc="0" locked="0" layoutInCell="1" allowOverlap="1" wp14:anchorId="759476BE" wp14:editId="5B9C3BA7">
+              <wp:anchor distT="0" distB="0" distL="114300" distR="114300" simplePos="0" relativeHeight="251909120" behindDoc="0" locked="0" layoutInCell="1" allowOverlap="1" wp14:anchorId="29070425" wp14:editId="0D36C9A0">
                 <wp:simplePos x="0" y="0"/>
                 <wp:positionH relativeFrom="margin">
                   <wp:posOffset>-248920</wp:posOffset>
@@ -3666,7 +4383,7 @@
         <mc:AlternateContent>
           <mc:Choice Requires="wps">
             <w:drawing>
-              <wp:anchor distT="0" distB="0" distL="114300" distR="114300" simplePos="0" relativeHeight="251902976" behindDoc="0" locked="0" layoutInCell="1" allowOverlap="1" wp14:anchorId="13A94D69" wp14:editId="610B8385">
+              <wp:anchor distT="0" distB="0" distL="114300" distR="114300" simplePos="0" relativeHeight="251902976" behindDoc="0" locked="0" layoutInCell="1" allowOverlap="1" wp14:anchorId="09E1ABDC" wp14:editId="318ADB42">
                 <wp:simplePos x="0" y="0"/>
                 <wp:positionH relativeFrom="margin">
                   <wp:posOffset>776605</wp:posOffset>
@@ -3744,7 +4461,7 @@
         <mc:AlternateContent>
           <mc:Choice Requires="wps">
             <w:drawing>
-              <wp:anchor distT="0" distB="0" distL="114300" distR="114300" simplePos="0" relativeHeight="251900928" behindDoc="0" locked="0" layoutInCell="1" allowOverlap="1" wp14:anchorId="11C15F02" wp14:editId="42669376">
+              <wp:anchor distT="0" distB="0" distL="114300" distR="114300" simplePos="0" relativeHeight="251900928" behindDoc="0" locked="0" layoutInCell="1" allowOverlap="1" wp14:anchorId="370A3FA1" wp14:editId="1F37D65C">
                 <wp:simplePos x="0" y="0"/>
                 <wp:positionH relativeFrom="margin">
                   <wp:posOffset>437515</wp:posOffset>
@@ -3882,241 +4599,7 @@
         <mc:AlternateContent>
           <mc:Choice Requires="wps">
             <w:drawing>
-              <wp:anchor distT="0" distB="0" distL="114300" distR="114300" simplePos="0" relativeHeight="251798528" behindDoc="0" locked="0" layoutInCell="1" allowOverlap="1" wp14:anchorId="7433F77F" wp14:editId="08AAB6FB">
-                <wp:simplePos x="0" y="0"/>
-                <wp:positionH relativeFrom="column">
-                  <wp:posOffset>2045335</wp:posOffset>
-                </wp:positionH>
-                <wp:positionV relativeFrom="paragraph">
-                  <wp:posOffset>968375</wp:posOffset>
-                </wp:positionV>
-                <wp:extent cx="579120" cy="302705"/>
-                <wp:effectExtent l="0" t="0" r="11430" b="21590"/>
-                <wp:wrapNone/>
-                <wp:docPr id="68" name="Oval 68"/>
-                <wp:cNvGraphicFramePr/>
-                <a:graphic xmlns:a="http://schemas.openxmlformats.org/drawingml/2006/main">
-                  <a:graphicData uri="http://schemas.microsoft.com/office/word/2010/wordprocessingShape">
-                    <wps:wsp>
-                      <wps:cNvSpPr/>
-                      <wps:spPr>
-                        <a:xfrm>
-                          <a:off x="0" y="0"/>
-                          <a:ext cx="579120" cy="302705"/>
-                        </a:xfrm>
-                        <a:prstGeom prst="ellipse">
-                          <a:avLst/>
-                        </a:prstGeom>
-                        <a:solidFill>
-                          <a:schemeClr val="bg1"/>
-                        </a:solidFill>
-                        <a:ln w="9525">
-                          <a:solidFill>
-                            <a:schemeClr val="tx1"/>
-                          </a:solidFill>
-                        </a:ln>
-                      </wps:spPr>
-                      <wps:style>
-                        <a:lnRef idx="2">
-                          <a:schemeClr val="accent1">
-                            <a:shade val="50000"/>
-                          </a:schemeClr>
-                        </a:lnRef>
-                        <a:fillRef idx="1">
-                          <a:schemeClr val="accent1"/>
-                        </a:fillRef>
-                        <a:effectRef idx="0">
-                          <a:schemeClr val="accent1"/>
-                        </a:effectRef>
-                        <a:fontRef idx="minor">
-                          <a:schemeClr val="lt1"/>
-                        </a:fontRef>
-                      </wps:style>
-                      <wps:txbx>
-                        <w:txbxContent>
-                          <w:p>
-                            <w:pPr>
-                              <w:jc w:val="center"/>
-                              <w:rPr>
-                                <w:color w:val="000000" w:themeColor="text1"/>
-                                <w:sz w:val="16"/>
-                                <w:szCs w:val="16"/>
-                                <w:u w:val="single"/>
-                                <w:lang w:val="pt-PT"/>
-                              </w:rPr>
-                            </w:pPr>
-                            <w:r>
-                              <w:rPr>
-                                <w:color w:val="000000" w:themeColor="text1"/>
-                                <w:sz w:val="16"/>
-                                <w:szCs w:val="16"/>
-                                <w:u w:val="single"/>
-                                <w:lang w:val="pt-PT"/>
-                              </w:rPr>
-                              <w:t>c</w:t>
-                            </w:r>
-                            <w:r>
-                              <w:rPr>
-                                <w:color w:val="000000" w:themeColor="text1"/>
-                                <w:sz w:val="16"/>
-                                <w:szCs w:val="16"/>
-                                <w:u w:val="single"/>
-                                <w:lang w:val="pt-PT"/>
-                              </w:rPr>
-                              <w:t>odU</w:t>
-                            </w:r>
-                          </w:p>
-                        </w:txbxContent>
-                      </wps:txbx>
-                      <wps:bodyPr rot="0" spcFirstLastPara="0" vertOverflow="overflow" horzOverflow="overflow" vert="horz" wrap="square" lIns="91440" tIns="45720" rIns="91440" bIns="45720" numCol="1" spcCol="0" rtlCol="0" fromWordArt="0" anchor="ctr" anchorCtr="0" forceAA="0" compatLnSpc="1">
-                        <a:prstTxWarp prst="textNoShape">
-                          <a:avLst/>
-                        </a:prstTxWarp>
-                        <a:noAutofit/>
-                      </wps:bodyPr>
-                    </wps:wsp>
-                  </a:graphicData>
-                </a:graphic>
-                <wp14:sizeRelH relativeFrom="margin">
-                  <wp14:pctWidth>0</wp14:pctWidth>
-                </wp14:sizeRelH>
-                <wp14:sizeRelV relativeFrom="margin">
-                  <wp14:pctHeight>0</wp14:pctHeight>
-                </wp14:sizeRelV>
-              </wp:anchor>
-            </w:drawing>
-          </mc:Choice>
-          <mc:Fallback xmlns:cx="http://schemas.microsoft.com/office/drawing/2014/chartex" xmlns:cx1="http://schemas.microsoft.com/office/drawing/2015/9/8/chartex" xmlns:cx2="http://schemas.microsoft.com/office/drawing/2015/10/21/chartex" xmlns:cx3="http://schemas.microsoft.com/office/drawing/2016/5/9/chartex" xmlns:cx4="http://schemas.microsoft.com/office/drawing/2016/5/10/chartex" xmlns:cx5="http://schemas.microsoft.com/office/drawing/2016/5/11/chartex" xmlns:w15="http://schemas.microsoft.com/office/word/2012/wordml" xmlns:w16se="http://schemas.microsoft.com/office/word/2015/wordml/symex">
-            <w:pict>
-              <v:oval w14:anchorId="10F5A133" id="Oval 68" o:spid="_x0000_s1040" style="position:absolute;margin-left:161.05pt;margin-top:76.25pt;width:45.6pt;height:23.85pt;z-index:251798528;visibility:visible;mso-wrap-style:square;mso-width-percent:0;mso-height-percent:0;mso-wrap-distance-left:9pt;mso-wrap-distance-top:0;mso-wrap-distance-right:9pt;mso-wrap-distance-bottom:0;mso-position-horizontal:absolute;mso-position-horizontal-relative:text;mso-position-vertical:absolute;mso-position-vertical-relative:text;mso-width-percent:0;mso-height-percent:0;mso-width-relative:margin;mso-height-relative:margin;v-text-anchor:middle" o:gfxdata="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" fillcolor="white [3212]" strokecolor="black [3213]">
-                <v:stroke joinstyle="miter"/>
-                <v:textbox>
-                  <w:txbxContent>
-                    <w:p>
-                      <w:pPr>
-                        <w:jc w:val="center"/>
-                        <w:rPr>
-                          <w:color w:val="000000" w:themeColor="text1"/>
-                          <w:sz w:val="16"/>
-                          <w:szCs w:val="16"/>
-                          <w:u w:val="single"/>
-                          <w:lang w:val="pt-PT"/>
-                        </w:rPr>
-                      </w:pPr>
-                      <w:r>
-                        <w:rPr>
-                          <w:color w:val="000000" w:themeColor="text1"/>
-                          <w:sz w:val="16"/>
-                          <w:szCs w:val="16"/>
-                          <w:u w:val="single"/>
-                          <w:lang w:val="pt-PT"/>
-                        </w:rPr>
-                        <w:t>c</w:t>
-                      </w:r>
-                      <w:r>
-                        <w:rPr>
-                          <w:color w:val="000000" w:themeColor="text1"/>
-                          <w:sz w:val="16"/>
-                          <w:szCs w:val="16"/>
-                          <w:u w:val="single"/>
-                          <w:lang w:val="pt-PT"/>
-                        </w:rPr>
-                        <w:t>odU</w:t>
-                      </w:r>
-                    </w:p>
-                  </w:txbxContent>
-                </v:textbox>
-              </v:oval>
-            </w:pict>
-          </mc:Fallback>
-        </mc:AlternateContent>
-      </w:r>
-      <w:r>
-        <w:rPr>
-          <w:noProof/>
-          <w:lang w:val="pt-PT" w:eastAsia="pt-PT"/>
-        </w:rPr>
-        <mc:AlternateContent>
-          <mc:Choice Requires="wps">
-            <w:drawing>
-              <wp:anchor distT="0" distB="0" distL="114300" distR="114300" simplePos="0" relativeHeight="251800576" behindDoc="0" locked="0" layoutInCell="1" allowOverlap="1" wp14:anchorId="183A67C5" wp14:editId="13ABA6F8">
-                <wp:simplePos x="0" y="0"/>
-                <wp:positionH relativeFrom="column">
-                  <wp:posOffset>2386329</wp:posOffset>
-                </wp:positionH>
-                <wp:positionV relativeFrom="paragraph">
-                  <wp:posOffset>1272539</wp:posOffset>
-                </wp:positionV>
-                <wp:extent cx="45085" cy="146050"/>
-                <wp:effectExtent l="0" t="0" r="31115" b="25400"/>
-                <wp:wrapNone/>
-                <wp:docPr id="69" name="Conexão reta 69"/>
-                <wp:cNvGraphicFramePr/>
-                <a:graphic xmlns:a="http://schemas.openxmlformats.org/drawingml/2006/main">
-                  <a:graphicData uri="http://schemas.microsoft.com/office/word/2010/wordprocessingShape">
-                    <wps:wsp>
-                      <wps:cNvCnPr/>
-                      <wps:spPr>
-                        <a:xfrm flipH="1" flipV="1">
-                          <a:off x="0" y="0"/>
-                          <a:ext cx="45085" cy="146050"/>
-                        </a:xfrm>
-                        <a:prstGeom prst="line">
-                          <a:avLst/>
-                        </a:prstGeom>
-                        <a:ln w="22225">
-                          <a:solidFill>
-                            <a:schemeClr val="bg1">
-                              <a:lumMod val="50000"/>
-                            </a:schemeClr>
-                          </a:solidFill>
-                        </a:ln>
-                      </wps:spPr>
-                      <wps:style>
-                        <a:lnRef idx="1">
-                          <a:schemeClr val="accent1"/>
-                        </a:lnRef>
-                        <a:fillRef idx="0">
-                          <a:schemeClr val="accent1"/>
-                        </a:fillRef>
-                        <a:effectRef idx="0">
-                          <a:schemeClr val="accent1"/>
-                        </a:effectRef>
-                        <a:fontRef idx="minor">
-                          <a:schemeClr val="tx1"/>
-                        </a:fontRef>
-                      </wps:style>
-                      <wps:bodyPr/>
-                    </wps:wsp>
-                  </a:graphicData>
-                </a:graphic>
-                <wp14:sizeRelH relativeFrom="margin">
-                  <wp14:pctWidth>0</wp14:pctWidth>
-                </wp14:sizeRelH>
-                <wp14:sizeRelV relativeFrom="margin">
-                  <wp14:pctHeight>0</wp14:pctHeight>
-                </wp14:sizeRelV>
-              </wp:anchor>
-            </w:drawing>
-          </mc:Choice>
-          <mc:Fallback xmlns:cx="http://schemas.microsoft.com/office/drawing/2014/chartex" xmlns:cx1="http://schemas.microsoft.com/office/drawing/2015/9/8/chartex" xmlns:cx2="http://schemas.microsoft.com/office/drawing/2015/10/21/chartex" xmlns:cx3="http://schemas.microsoft.com/office/drawing/2016/5/9/chartex" xmlns:cx4="http://schemas.microsoft.com/office/drawing/2016/5/10/chartex" xmlns:cx5="http://schemas.microsoft.com/office/drawing/2016/5/11/chartex" xmlns:w15="http://schemas.microsoft.com/office/word/2012/wordml" xmlns:w16se="http://schemas.microsoft.com/office/word/2015/wordml/symex">
-            <w:pict>
-              <v:line w14:anchorId="5E3E44AD" id="Conexão reta 69" o:spid="_x0000_s1026" style="position:absolute;flip:x y;z-index:251800576;visibility:visible;mso-wrap-style:square;mso-width-percent:0;mso-height-percent:0;mso-wrap-distance-left:9pt;mso-wrap-distance-top:0;mso-wrap-distance-right:9pt;mso-wrap-distance-bottom:0;mso-position-horizontal:absolute;mso-position-horizontal-relative:text;mso-position-vertical:absolute;mso-position-vertical-relative:text;mso-width-percent:0;mso-height-percent:0;mso-width-relative:margin;mso-height-relative:margin" from="187.9pt,100.2pt" to="191.45pt,111.7pt" o:gfxdata="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" strokecolor="#7f7f7f [1612]" strokeweight="1.75pt">
-                <v:stroke joinstyle="miter"/>
-              </v:line>
-            </w:pict>
-          </mc:Fallback>
-        </mc:AlternateContent>
-      </w:r>
-      <w:r>
-        <w:rPr>
-          <w:noProof/>
-          <w:lang w:val="pt-PT" w:eastAsia="pt-PT"/>
-        </w:rPr>
-        <mc:AlternateContent>
-          <mc:Choice Requires="wps">
-            <w:drawing>
-              <wp:anchor distT="0" distB="0" distL="114300" distR="114300" simplePos="0" relativeHeight="251981824" behindDoc="0" locked="0" layoutInCell="1" allowOverlap="1" wp14:anchorId="3B3126A0" wp14:editId="67A39A3F">
+              <wp:anchor distT="0" distB="0" distL="114300" distR="114300" simplePos="0" relativeHeight="251981824" behindDoc="0" locked="0" layoutInCell="1" allowOverlap="1" wp14:anchorId="408F3D79" wp14:editId="52361715">
                 <wp:simplePos x="0" y="0"/>
                 <wp:positionH relativeFrom="column">
                   <wp:posOffset>2691130</wp:posOffset>
@@ -4211,9 +4694,9 @@
               </wp:anchor>
             </w:drawing>
           </mc:Choice>
-          <mc:Fallback xmlns:cx="http://schemas.microsoft.com/office/drawing/2014/chartex" xmlns:cx1="http://schemas.microsoft.com/office/drawing/2015/9/8/chartex" xmlns:cx2="http://schemas.microsoft.com/office/drawing/2015/10/21/chartex" xmlns:cx3="http://schemas.microsoft.com/office/drawing/2016/5/9/chartex" xmlns:cx4="http://schemas.microsoft.com/office/drawing/2016/5/10/chartex" xmlns:cx5="http://schemas.microsoft.com/office/drawing/2016/5/11/chartex" xmlns:w15="http://schemas.microsoft.com/office/word/2012/wordml" xmlns:w16se="http://schemas.microsoft.com/office/word/2015/wordml/symex">
+          <mc:Fallback>
             <w:pict>
-              <v:rect w14:anchorId="301E2933" id="Retângulo 153" o:spid="_x0000_s1041" style="position:absolute;margin-left:211.9pt;margin-top:352.95pt;width:83.2pt;height:25.45pt;rotation:180;flip:y;z-index:251981824;visibility:visible;mso-wrap-style:square;mso-wrap-distance-left:9pt;mso-wrap-distance-top:0;mso-wrap-distance-right:9pt;mso-wrap-distance-bottom:0;mso-position-horizontal:absolute;mso-position-horizontal-relative:text;mso-position-vertical:absolute;mso-position-vertical-relative:text;v-text-anchor:middle" o:gfxdata="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" filled="f" strokecolor="windowText" strokeweight="1.25pt">
+              <v:rect id="Retângulo 153" o:spid="_x0000_s1046" style="position:absolute;margin-left:211.9pt;margin-top:352.95pt;width:83.2pt;height:25.45pt;rotation:180;flip:y;z-index:251981824;visibility:visible;mso-wrap-style:square;mso-wrap-distance-left:9pt;mso-wrap-distance-top:0;mso-wrap-distance-right:9pt;mso-wrap-distance-bottom:0;mso-position-horizontal:absolute;mso-position-horizontal-relative:text;mso-position-vertical:absolute;mso-position-vertical-relative:text;v-text-anchor:middle" o:gfxdata="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" filled="f" strokecolor="windowText" strokeweight="1.25pt">
                 <v:textbox>
                   <w:txbxContent>
                     <w:p>
@@ -4275,7 +4758,7 @@
         <mc:AlternateContent>
           <mc:Choice Requires="wps">
             <w:drawing>
-              <wp:anchor distT="0" distB="0" distL="114300" distR="114300" simplePos="0" relativeHeight="251919360" behindDoc="0" locked="0" layoutInCell="1" allowOverlap="1" wp14:anchorId="0A613FBA" wp14:editId="4FD67812">
+              <wp:anchor distT="0" distB="0" distL="114300" distR="114300" simplePos="0" relativeHeight="251919360" behindDoc="0" locked="0" layoutInCell="1" allowOverlap="1" wp14:anchorId="00206F74" wp14:editId="77605B0D">
                 <wp:simplePos x="0" y="0"/>
                 <wp:positionH relativeFrom="margin">
                   <wp:posOffset>624205</wp:posOffset>
@@ -4353,7 +4836,7 @@
         <mc:AlternateContent>
           <mc:Choice Requires="wps">
             <w:drawing>
-              <wp:anchor distT="0" distB="0" distL="114300" distR="114300" simplePos="0" relativeHeight="251917312" behindDoc="0" locked="0" layoutInCell="1" allowOverlap="1" wp14:anchorId="71C91889" wp14:editId="4ABF4358">
+              <wp:anchor distT="0" distB="0" distL="114300" distR="114300" simplePos="0" relativeHeight="251917312" behindDoc="0" locked="0" layoutInCell="1" allowOverlap="1" wp14:anchorId="4691FE7B" wp14:editId="69DC872D">
                 <wp:simplePos x="0" y="0"/>
                 <wp:positionH relativeFrom="margin">
                   <wp:posOffset>291465</wp:posOffset>
@@ -4491,206 +4974,7 @@
         <mc:AlternateContent>
           <mc:Choice Requires="wps">
             <w:drawing>
-              <wp:anchor distT="0" distB="0" distL="114300" distR="114300" simplePos="0" relativeHeight="251970560" behindDoc="0" locked="0" layoutInCell="1" allowOverlap="1" wp14:anchorId="26875F50" wp14:editId="32603975">
-                <wp:simplePos x="0" y="0"/>
-                <wp:positionH relativeFrom="margin">
-                  <wp:posOffset>432536</wp:posOffset>
-                </wp:positionH>
-                <wp:positionV relativeFrom="paragraph">
-                  <wp:posOffset>3946260</wp:posOffset>
-                </wp:positionV>
-                <wp:extent cx="134605" cy="44879"/>
-                <wp:effectExtent l="0" t="0" r="37465" b="31750"/>
-                <wp:wrapNone/>
-                <wp:docPr id="128" name="Conexão reta 128"/>
-                <wp:cNvGraphicFramePr/>
-                <a:graphic xmlns:a="http://schemas.openxmlformats.org/drawingml/2006/main">
-                  <a:graphicData uri="http://schemas.microsoft.com/office/word/2010/wordprocessingShape">
-                    <wps:wsp>
-                      <wps:cNvCnPr/>
-                      <wps:spPr>
-                        <a:xfrm>
-                          <a:off x="0" y="0"/>
-                          <a:ext cx="134605" cy="44879"/>
-                        </a:xfrm>
-                        <a:prstGeom prst="line">
-                          <a:avLst/>
-                        </a:prstGeom>
-                        <a:ln w="22225">
-                          <a:solidFill>
-                            <a:schemeClr val="bg1">
-                              <a:lumMod val="50000"/>
-                            </a:schemeClr>
-                          </a:solidFill>
-                        </a:ln>
-                      </wps:spPr>
-                      <wps:style>
-                        <a:lnRef idx="1">
-                          <a:schemeClr val="accent1"/>
-                        </a:lnRef>
-                        <a:fillRef idx="0">
-                          <a:schemeClr val="accent1"/>
-                        </a:fillRef>
-                        <a:effectRef idx="0">
-                          <a:schemeClr val="accent1"/>
-                        </a:effectRef>
-                        <a:fontRef idx="minor">
-                          <a:schemeClr val="tx1"/>
-                        </a:fontRef>
-                      </wps:style>
-                      <wps:bodyPr/>
-                    </wps:wsp>
-                  </a:graphicData>
-                </a:graphic>
-                <wp14:sizeRelH relativeFrom="margin">
-                  <wp14:pctWidth>0</wp14:pctWidth>
-                </wp14:sizeRelH>
-                <wp14:sizeRelV relativeFrom="margin">
-                  <wp14:pctHeight>0</wp14:pctHeight>
-                </wp14:sizeRelV>
-              </wp:anchor>
-            </w:drawing>
-          </mc:Choice>
-          <mc:Fallback xmlns:cx="http://schemas.microsoft.com/office/drawing/2014/chartex" xmlns:cx1="http://schemas.microsoft.com/office/drawing/2015/9/8/chartex" xmlns:cx2="http://schemas.microsoft.com/office/drawing/2015/10/21/chartex" xmlns:cx3="http://schemas.microsoft.com/office/drawing/2016/5/9/chartex" xmlns:cx4="http://schemas.microsoft.com/office/drawing/2016/5/10/chartex" xmlns:cx5="http://schemas.microsoft.com/office/drawing/2016/5/11/chartex" xmlns:w15="http://schemas.microsoft.com/office/word/2012/wordml" xmlns:w16se="http://schemas.microsoft.com/office/word/2015/wordml/symex">
-            <w:pict>
-              <v:line w14:anchorId="146380BD" id="Conexão reta 128" o:spid="_x0000_s1026" style="position:absolute;z-index:251970560;visibility:visible;mso-wrap-style:square;mso-width-percent:0;mso-height-percent:0;mso-wrap-distance-left:9pt;mso-wrap-distance-top:0;mso-wrap-distance-right:9pt;mso-wrap-distance-bottom:0;mso-position-horizontal:absolute;mso-position-horizontal-relative:margin;mso-position-vertical:absolute;mso-position-vertical-relative:text;mso-width-percent:0;mso-height-percent:0;mso-width-relative:margin;mso-height-relative:margin" from="34.05pt,310.75pt" to="44.65pt,314.3pt" o:gfxdata="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" strokecolor="#7f7f7f [1612]" strokeweight="1.75pt">
-                <v:stroke joinstyle="miter"/>
-                <w10:wrap anchorx="margin"/>
-              </v:line>
-            </w:pict>
-          </mc:Fallback>
-        </mc:AlternateContent>
-      </w:r>
-      <w:r>
-        <w:rPr>
-          <w:noProof/>
-          <w:lang w:val="pt-PT" w:eastAsia="pt-PT"/>
-        </w:rPr>
-        <mc:AlternateContent>
-          <mc:Choice Requires="wps">
-            <w:drawing>
-              <wp:anchor distT="0" distB="0" distL="114300" distR="114300" simplePos="0" relativeHeight="251968512" behindDoc="0" locked="0" layoutInCell="1" allowOverlap="1" wp14:anchorId="30891C97" wp14:editId="171A9397">
-                <wp:simplePos x="0" y="0"/>
-                <wp:positionH relativeFrom="margin">
-                  <wp:posOffset>-349952</wp:posOffset>
-                </wp:positionH>
-                <wp:positionV relativeFrom="paragraph">
-                  <wp:posOffset>3797245</wp:posOffset>
-                </wp:positionV>
-                <wp:extent cx="782570" cy="290195"/>
-                <wp:effectExtent l="0" t="0" r="17780" b="14605"/>
-                <wp:wrapNone/>
-                <wp:docPr id="87" name="Oval 87"/>
-                <wp:cNvGraphicFramePr/>
-                <a:graphic xmlns:a="http://schemas.openxmlformats.org/drawingml/2006/main">
-                  <a:graphicData uri="http://schemas.microsoft.com/office/word/2010/wordprocessingShape">
-                    <wps:wsp>
-                      <wps:cNvSpPr/>
-                      <wps:spPr>
-                        <a:xfrm>
-                          <a:off x="0" y="0"/>
-                          <a:ext cx="782570" cy="290195"/>
-                        </a:xfrm>
-                        <a:prstGeom prst="ellipse">
-                          <a:avLst/>
-                        </a:prstGeom>
-                        <a:solidFill>
-                          <a:sysClr val="window" lastClr="FFFFFF"/>
-                        </a:solidFill>
-                        <a:ln w="9525" cap="flat" cmpd="sng" algn="ctr">
-                          <a:solidFill>
-                            <a:sysClr val="windowText" lastClr="000000"/>
-                          </a:solidFill>
-                          <a:prstDash val="solid"/>
-                          <a:miter lim="800000"/>
-                        </a:ln>
-                        <a:effectLst/>
-                      </wps:spPr>
-                      <wps:txbx>
-                        <w:txbxContent>
-                          <w:p>
-                            <w:pPr>
-                              <w:jc w:val="center"/>
-                              <w:rPr>
-                                <w:color w:val="000000" w:themeColor="text1"/>
-                                <w:sz w:val="16"/>
-                                <w:szCs w:val="16"/>
-                                <w:lang w:val="pt-PT"/>
-                              </w:rPr>
-                            </w:pPr>
-                            <w:r>
-                              <w:rPr>
-                                <w:color w:val="000000" w:themeColor="text1"/>
-                                <w:sz w:val="16"/>
-                                <w:szCs w:val="16"/>
-                                <w:lang w:val="pt-PT"/>
-                              </w:rPr>
-                              <w:t>exibindo</w:t>
-                            </w:r>
-                          </w:p>
-                        </w:txbxContent>
-                      </wps:txbx>
-                      <wps:bodyPr rot="0" spcFirstLastPara="0" vertOverflow="overflow" horzOverflow="overflow" vert="horz" wrap="square" lIns="91440" tIns="45720" rIns="91440" bIns="45720" numCol="1" spcCol="0" rtlCol="0" fromWordArt="0" anchor="ctr" anchorCtr="0" forceAA="0" compatLnSpc="1">
-                        <a:prstTxWarp prst="textNoShape">
-                          <a:avLst/>
-                        </a:prstTxWarp>
-                        <a:noAutofit/>
-                      </wps:bodyPr>
-                    </wps:wsp>
-                  </a:graphicData>
-                </a:graphic>
-                <wp14:sizeRelH relativeFrom="margin">
-                  <wp14:pctWidth>0</wp14:pctWidth>
-                </wp14:sizeRelH>
-                <wp14:sizeRelV relativeFrom="margin">
-                  <wp14:pctHeight>0</wp14:pctHeight>
-                </wp14:sizeRelV>
-              </wp:anchor>
-            </w:drawing>
-          </mc:Choice>
-          <mc:Fallback xmlns:cx="http://schemas.microsoft.com/office/drawing/2014/chartex" xmlns:cx1="http://schemas.microsoft.com/office/drawing/2015/9/8/chartex" xmlns:cx2="http://schemas.microsoft.com/office/drawing/2015/10/21/chartex" xmlns:cx3="http://schemas.microsoft.com/office/drawing/2016/5/9/chartex" xmlns:cx4="http://schemas.microsoft.com/office/drawing/2016/5/10/chartex" xmlns:cx5="http://schemas.microsoft.com/office/drawing/2016/5/11/chartex" xmlns:w15="http://schemas.microsoft.com/office/word/2012/wordml" xmlns:w16se="http://schemas.microsoft.com/office/word/2015/wordml/symex">
-            <w:pict>
-              <v:oval w14:anchorId="6B3DC7B7" id="Oval 87" o:spid="_x0000_s1043" style="position:absolute;margin-left:-27.55pt;margin-top:299pt;width:61.6pt;height:22.85pt;z-index:251968512;visibility:visible;mso-wrap-style:square;mso-width-percent:0;mso-height-percent:0;mso-wrap-distance-left:9pt;mso-wrap-distance-top:0;mso-wrap-distance-right:9pt;mso-wrap-distance-bottom:0;mso-position-horizontal:absolute;mso-position-horizontal-relative:margin;mso-position-vertical:absolute;mso-position-vertical-relative:text;mso-width-percent:0;mso-height-percent:0;mso-width-relative:margin;mso-height-relative:margin;v-text-anchor:middle" o:gfxdata="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" fillcolor="window" strokecolor="windowText">
-                <v:stroke joinstyle="miter"/>
-                <v:textbox>
-                  <w:txbxContent>
-                    <w:p>
-                      <w:pPr>
-                        <w:jc w:val="center"/>
-                        <w:rPr>
-                          <w:color w:val="000000" w:themeColor="text1"/>
-                          <w:sz w:val="16"/>
-                          <w:szCs w:val="16"/>
-                          <w:lang w:val="pt-PT"/>
-                        </w:rPr>
-                      </w:pPr>
-                      <w:r>
-                        <w:rPr>
-                          <w:color w:val="000000" w:themeColor="text1"/>
-                          <w:sz w:val="16"/>
-                          <w:szCs w:val="16"/>
-                          <w:lang w:val="pt-PT"/>
-                        </w:rPr>
-                        <w:t>exibindo</w:t>
-                      </w:r>
-                    </w:p>
-                  </w:txbxContent>
-                </v:textbox>
-                <w10:wrap anchorx="margin"/>
-              </v:oval>
-            </w:pict>
-          </mc:Fallback>
-        </mc:AlternateContent>
-      </w:r>
-      <w:r>
-        <w:rPr>
-          <w:noProof/>
-          <w:lang w:val="pt-PT" w:eastAsia="pt-PT"/>
-        </w:rPr>
-        <mc:AlternateContent>
-          <mc:Choice Requires="wps">
-            <w:drawing>
-              <wp:anchor distT="0" distB="0" distL="114300" distR="114300" simplePos="0" relativeHeight="251896832" behindDoc="0" locked="0" layoutInCell="1" allowOverlap="1" wp14:anchorId="719CCD50" wp14:editId="277D5E84">
+              <wp:anchor distT="0" distB="0" distL="114300" distR="114300" simplePos="0" relativeHeight="251896832" behindDoc="0" locked="0" layoutInCell="1" allowOverlap="1" wp14:anchorId="0524B23B" wp14:editId="6BD64431">
                 <wp:simplePos x="0" y="0"/>
                 <wp:positionH relativeFrom="margin">
                   <wp:posOffset>1453523</wp:posOffset>
@@ -4769,9 +5053,9 @@
               </wp:anchor>
             </w:drawing>
           </mc:Choice>
-          <mc:Fallback xmlns:cx="http://schemas.microsoft.com/office/drawing/2014/chartex" xmlns:cx1="http://schemas.microsoft.com/office/drawing/2015/9/8/chartex" xmlns:cx2="http://schemas.microsoft.com/office/drawing/2015/10/21/chartex" xmlns:cx3="http://schemas.microsoft.com/office/drawing/2016/5/9/chartex" xmlns:cx4="http://schemas.microsoft.com/office/drawing/2016/5/10/chartex" xmlns:cx5="http://schemas.microsoft.com/office/drawing/2016/5/11/chartex" xmlns:w15="http://schemas.microsoft.com/office/word/2012/wordml" xmlns:w16se="http://schemas.microsoft.com/office/word/2015/wordml/symex">
+          <mc:Fallback>
             <w:pict>
-              <v:oval w14:anchorId="4995319E" id="Oval 118" o:spid="_x0000_s1044" style="position:absolute;margin-left:114.45pt;margin-top:267.65pt;width:44.5pt;height:21.85pt;z-index:251896832;visibility:visible;mso-wrap-style:square;mso-width-percent:0;mso-height-percent:0;mso-wrap-distance-left:9pt;mso-wrap-distance-top:0;mso-wrap-distance-right:9pt;mso-wrap-distance-bottom:0;mso-position-horizontal:absolute;mso-position-horizontal-relative:margin;mso-position-vertical:absolute;mso-position-vertical-relative:text;mso-width-percent:0;mso-height-percent:0;mso-width-relative:margin;mso-height-relative:margin;v-text-anchor:middle" o:gfxdata="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" fillcolor="window" strokecolor="windowText">
+              <v:oval id="Oval 118" o:spid="_x0000_s1048" style="position:absolute;margin-left:114.45pt;margin-top:267.65pt;width:44.5pt;height:21.85pt;z-index:251896832;visibility:visible;mso-wrap-style:square;mso-width-percent:0;mso-height-percent:0;mso-wrap-distance-left:9pt;mso-wrap-distance-top:0;mso-wrap-distance-right:9pt;mso-wrap-distance-bottom:0;mso-position-horizontal:absolute;mso-position-horizontal-relative:margin;mso-position-vertical:absolute;mso-position-vertical-relative:text;mso-width-percent:0;mso-height-percent:0;mso-width-relative:margin;mso-height-relative:margin;v-text-anchor:middle" o:gfxdata="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" fillcolor="window" strokecolor="windowText">
                 <v:stroke joinstyle="miter"/>
                 <v:textbox>
                   <w:txbxContent>
@@ -4811,7 +5095,7 @@
         <mc:AlternateContent>
           <mc:Choice Requires="wps">
             <w:drawing>
-              <wp:anchor distT="0" distB="0" distL="114300" distR="114300" simplePos="0" relativeHeight="251960320" behindDoc="0" locked="0" layoutInCell="1" allowOverlap="1" wp14:anchorId="0F9FA986" wp14:editId="7B373CAA">
+              <wp:anchor distT="0" distB="0" distL="114300" distR="114300" simplePos="0" relativeHeight="251960320" behindDoc="0" locked="0" layoutInCell="1" allowOverlap="1" wp14:anchorId="160305F0" wp14:editId="0D077EAA">
                 <wp:simplePos x="0" y="0"/>
                 <wp:positionH relativeFrom="margin">
                   <wp:posOffset>1930357</wp:posOffset>
@@ -4932,7 +5216,7 @@
         <mc:AlternateContent>
           <mc:Choice Requires="wps">
             <w:drawing>
-              <wp:anchor distT="0" distB="0" distL="114300" distR="114300" simplePos="0" relativeHeight="251964416" behindDoc="0" locked="0" layoutInCell="1" allowOverlap="1" wp14:anchorId="111F2E70" wp14:editId="744528B8">
+              <wp:anchor distT="0" distB="0" distL="114300" distR="114300" simplePos="0" relativeHeight="251964416" behindDoc="0" locked="0" layoutInCell="1" allowOverlap="1" wp14:anchorId="7392F541" wp14:editId="67D7B2FA">
                 <wp:simplePos x="0" y="0"/>
                 <wp:positionH relativeFrom="margin">
                   <wp:posOffset>2076212</wp:posOffset>
@@ -5053,7 +5337,7 @@
         <mc:AlternateContent>
           <mc:Choice Requires="wps">
             <w:drawing>
-              <wp:anchor distT="0" distB="0" distL="114300" distR="114300" simplePos="0" relativeHeight="251966464" behindDoc="0" locked="0" layoutInCell="1" allowOverlap="1" wp14:anchorId="1C38173A" wp14:editId="2EDFD3A1">
+              <wp:anchor distT="0" distB="0" distL="114300" distR="114300" simplePos="0" relativeHeight="251966464" behindDoc="0" locked="0" layoutInCell="1" allowOverlap="1" wp14:anchorId="58F9FE1B" wp14:editId="0996311F">
                 <wp:simplePos x="0" y="0"/>
                 <wp:positionH relativeFrom="margin">
                   <wp:posOffset>1631264</wp:posOffset>
@@ -5131,7 +5415,7 @@
         <mc:AlternateContent>
           <mc:Choice Requires="wps">
             <w:drawing>
-              <wp:anchor distT="0" distB="0" distL="114300" distR="114300" simplePos="0" relativeHeight="251962368" behindDoc="0" locked="0" layoutInCell="1" allowOverlap="1" wp14:anchorId="5BC68CDF" wp14:editId="6B17287E">
+              <wp:anchor distT="0" distB="0" distL="114300" distR="114300" simplePos="0" relativeHeight="251962368" behindDoc="0" locked="0" layoutInCell="1" allowOverlap="1" wp14:anchorId="61E72789" wp14:editId="7BE4923A">
                 <wp:simplePos x="0" y="0"/>
                 <wp:positionH relativeFrom="margin">
                   <wp:posOffset>1631263</wp:posOffset>
@@ -5209,7 +5493,7 @@
         <mc:AlternateContent>
           <mc:Choice Requires="wps">
             <w:drawing>
-              <wp:anchor distT="0" distB="0" distL="114300" distR="114300" simplePos="0" relativeHeight="251898880" behindDoc="0" locked="0" layoutInCell="1" allowOverlap="1" wp14:anchorId="72794FAC" wp14:editId="32F27AE3">
+              <wp:anchor distT="0" distB="0" distL="114300" distR="114300" simplePos="0" relativeHeight="251898880" behindDoc="0" locked="0" layoutInCell="1" allowOverlap="1" wp14:anchorId="0ACAA4A6" wp14:editId="1B1B253C">
                 <wp:simplePos x="0" y="0"/>
                 <wp:positionH relativeFrom="margin">
                   <wp:posOffset>1623948</wp:posOffset>
@@ -5287,7 +5571,7 @@
         <mc:AlternateContent>
           <mc:Choice Requires="wps">
             <w:drawing>
-              <wp:anchor distT="0" distB="0" distL="114300" distR="114300" simplePos="0" relativeHeight="251719680" behindDoc="0" locked="0" layoutInCell="1" allowOverlap="1" wp14:anchorId="1B61249E" wp14:editId="78C6862E">
+              <wp:anchor distT="0" distB="0" distL="114300" distR="114300" simplePos="0" relativeHeight="251719680" behindDoc="0" locked="0" layoutInCell="1" allowOverlap="1" wp14:anchorId="7B7039B9" wp14:editId="1B6360A0">
                 <wp:simplePos x="0" y="0"/>
                 <wp:positionH relativeFrom="column">
                   <wp:posOffset>950595</wp:posOffset>
@@ -5364,7 +5648,7 @@
         <mc:AlternateContent>
           <mc:Choice Requires="wpg">
             <w:drawing>
-              <wp:anchor distT="0" distB="0" distL="114300" distR="114300" simplePos="0" relativeHeight="251716608" behindDoc="0" locked="0" layoutInCell="1" allowOverlap="1" wp14:anchorId="7316892B" wp14:editId="42993D91">
+              <wp:anchor distT="0" distB="0" distL="114300" distR="114300" simplePos="0" relativeHeight="251716608" behindDoc="0" locked="0" layoutInCell="1" allowOverlap="1" wp14:anchorId="4E7E9BB0" wp14:editId="6A27864D">
                 <wp:simplePos x="0" y="0"/>
                 <wp:positionH relativeFrom="column">
                   <wp:posOffset>511810</wp:posOffset>
@@ -5671,17 +5955,7 @@
                                   <w:szCs w:val="24"/>
                                   <w:lang w:val="pt-PT"/>
                                 </w:rPr>
-                                <w:t>Horario</w:t>
-                              </w:r>
-                              <w:r>
-                                <w:rPr>
-                                  <w:b/>
-                                  <w:color w:val="000000" w:themeColor="text1"/>
-                                  <w:sz w:val="24"/>
-                                  <w:szCs w:val="24"/>
-                                  <w:lang w:val="pt-PT"/>
-                                </w:rPr>
-                                <w:t>s</w:t>
+                                <w:t>Calendarios</w:t>
                               </w:r>
                             </w:p>
                           </w:txbxContent>
@@ -5742,10 +6016,10 @@
               </wp:anchor>
             </w:drawing>
           </mc:Choice>
-          <mc:Fallback xmlns:cx="http://schemas.microsoft.com/office/drawing/2014/chartex" xmlns:cx1="http://schemas.microsoft.com/office/drawing/2015/9/8/chartex" xmlns:cx2="http://schemas.microsoft.com/office/drawing/2015/10/21/chartex" xmlns:cx3="http://schemas.microsoft.com/office/drawing/2016/5/9/chartex" xmlns:cx4="http://schemas.microsoft.com/office/drawing/2016/5/10/chartex" xmlns:cx5="http://schemas.microsoft.com/office/drawing/2016/5/11/chartex" xmlns:w15="http://schemas.microsoft.com/office/word/2012/wordml" xmlns:w16se="http://schemas.microsoft.com/office/word/2015/wordml/symex">
+          <mc:Fallback>
             <w:pict>
-              <v:group id="Grupo 33" o:spid="_x0000_s1047" style="position:absolute;margin-left:40.3pt;margin-top:188.55pt;width:87.6pt;height:190.15pt;flip:y;z-index:251716608;mso-width-relative:margin;mso-height-relative:margin" coordsize="11129,22035" o:gfxdata="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">
-                <v:rect id="Retângulo 11" o:spid="_x0000_s1048" style="position:absolute;top:12898;width:10572;height:2953;rotation:180;visibility:visible;mso-wrap-style:square;v-text-anchor:middle" o:gfxdata="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" filled="f" strokecolor="windowText" strokeweight="1.25pt">
+              <v:group id="Grupo 33" o:spid="_x0000_s1050" style="position:absolute;margin-left:40.3pt;margin-top:188.55pt;width:87.6pt;height:190.15pt;flip:y;z-index:251716608;mso-width-relative:margin;mso-height-relative:margin" coordsize="11129,22035" o:gfxdata="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">
+                <v:rect id="Retângulo 11" o:spid="_x0000_s1051" style="position:absolute;top:12898;width:10572;height:2953;rotation:180;visibility:visible;mso-wrap-style:square;v-text-anchor:middle" o:gfxdata="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" filled="f" strokecolor="windowText" strokeweight="1.25pt">
                   <v:textbox>
                     <w:txbxContent>
                       <w:p>
@@ -5774,7 +6048,7 @@
                     </w:txbxContent>
                   </v:textbox>
                 </v:rect>
-                <v:rect id="Retângulo 13" o:spid="_x0000_s1049" style="position:absolute;left:477;width:10572;height:2952;rotation:180;visibility:visible;mso-wrap-style:square;v-text-anchor:middle" o:gfxdata="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" filled="f" strokecolor="windowText" strokeweight="1.25pt">
+                <v:rect id="Retângulo 13" o:spid="_x0000_s1052" style="position:absolute;left:477;width:10572;height:2952;rotation:180;visibility:visible;mso-wrap-style:square;v-text-anchor:middle" o:gfxdata="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" filled="f" strokecolor="windowText" strokeweight="1.25pt">
                   <v:textbox>
                     <w:txbxContent>
                       <w:p>
@@ -5803,7 +6077,7 @@
                     </w:txbxContent>
                   </v:textbox>
                 </v:rect>
-                <v:rect id="Retângulo 14" o:spid="_x0000_s1050" style="position:absolute;top:19083;width:10572;height:2952;rotation:180;visibility:visible;mso-wrap-style:square;v-text-anchor:middle" o:gfxdata="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" filled="f" strokecolor="windowText" strokeweight="1.25pt">
+                <v:rect id="Retângulo 14" o:spid="_x0000_s1053" style="position:absolute;top:19083;width:10572;height:2952;rotation:180;visibility:visible;mso-wrap-style:square;v-text-anchor:middle" o:gfxdata="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" filled="f" strokecolor="windowText" strokeweight="1.25pt">
                   <v:textbox>
                     <w:txbxContent>
                       <w:p>
@@ -5851,15 +6125,15 @@
                   <v:path o:extrusionok="f" gradientshapeok="t" o:connecttype="rect"/>
                   <o:lock v:ext="edit" aspectratio="t"/>
                 </v:shapetype>
-                <v:shape id="Imagem 25" o:spid="_x0000_s1051" type="#_x0000_t75" alt="Resultado de imagem para Entity–relationship model arrows" style="position:absolute;left:3896;top:16776;width:3031;height:1412;rotation:-90;visibility:visible;mso-wrap-style:square" o:gfxdata="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">
+                <v:shape id="Imagem 25" o:spid="_x0000_s1054" type="#_x0000_t75" alt="Resultado de imagem para Entity–relationship model arrows" style="position:absolute;left:3896;top:16776;width:3031;height:1412;rotation:-90;visibility:visible;mso-wrap-style:square" o:gfxdata="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">
                   <v:imagedata r:id="rId8" o:title="Resultado de imagem para Entity–relationship model arrows" croptop="15101f" cropbottom="47455f" cropleft="24881f" cropright="33683f"/>
                   <v:path arrowok="t"/>
                 </v:shape>
-                <v:shape id="Imagem 28" o:spid="_x0000_s1052" type="#_x0000_t75" alt="Resultado de imagem para Entity–relationship model arrows" style="position:absolute;left:4810;top:4094;width:3651;height:1575;rotation:90;visibility:visible;mso-wrap-style:square" o:gfxdata="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">
+                <v:shape id="Imagem 28" o:spid="_x0000_s1055" type="#_x0000_t75" alt="Resultado de imagem para Entity–relationship model arrows" style="position:absolute;left:4810;top:4094;width:3651;height:1575;rotation:90;visibility:visible;mso-wrap-style:square" o:gfxdata="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">
                   <v:imagedata r:id="rId8" o:title="Resultado de imagem para Entity–relationship model arrows" croptop="15095f" cropbottom="47455f" cropleft="24305f" cropright="33683f"/>
                   <v:path arrowok="t"/>
                 </v:shape>
-                <v:rect id="Retângulo 22" o:spid="_x0000_s1053" style="position:absolute;left:556;top:6758;width:10573;height:2953;rotation:180;visibility:visible;mso-wrap-style:square;v-text-anchor:middle" o:gfxdata="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" filled="f" strokecolor="windowText" strokeweight="1.25pt">
+                <v:rect id="Retângulo 22" o:spid="_x0000_s1056" style="position:absolute;left:556;top:6758;width:10573;height:2953;rotation:180;visibility:visible;mso-wrap-style:square;v-text-anchor:middle" o:gfxdata="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" filled="f" strokecolor="windowText" strokeweight="1.25pt">
                   <v:textbox>
                     <w:txbxContent>
                       <w:p>
@@ -5882,23 +6156,13 @@
                             <w:szCs w:val="24"/>
                             <w:lang w:val="pt-PT"/>
                           </w:rPr>
-                          <w:t>Horario</w:t>
-                        </w:r>
-                        <w:r>
-                          <w:rPr>
-                            <w:b/>
-                            <w:color w:val="000000" w:themeColor="text1"/>
-                            <w:sz w:val="24"/>
-                            <w:szCs w:val="24"/>
-                            <w:lang w:val="pt-PT"/>
-                          </w:rPr>
-                          <w:t>s</w:t>
+                          <w:t>Calendarios</w:t>
                         </w:r>
                       </w:p>
                     </w:txbxContent>
                   </v:textbox>
                 </v:rect>
-                <v:shape id="Imagem 32" o:spid="_x0000_s1054" type="#_x0000_t75" alt="Resultado de imagem para Entity–relationship model arrows" style="position:absolute;left:3867;top:10583;width:3056;height:1312;rotation:-90;visibility:visible;mso-wrap-style:square" o:gfxdata="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">
+                <v:shape id="Imagem 32" o:spid="_x0000_s1057" type="#_x0000_t75" alt="Resultado de imagem para Entity–relationship model arrows" style="position:absolute;left:3867;top:10583;width:3056;height:1312;rotation:-90;visibility:visible;mso-wrap-style:square" o:gfxdata="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">
                   <v:imagedata r:id="rId8" o:title="Resultado de imagem para Entity–relationship model arrows" croptop="15095f" cropbottom="47455f" cropleft="24305f" cropright="33683f"/>
                   <v:path arrowok="t"/>
                 </v:shape>
@@ -5915,7 +6179,7 @@
         <mc:AlternateContent>
           <mc:Choice Requires="wps">
             <w:drawing>
-              <wp:anchor distT="0" distB="0" distL="114300" distR="114300" simplePos="0" relativeHeight="251958272" behindDoc="0" locked="0" layoutInCell="1" allowOverlap="1" wp14:anchorId="0BDBC2C3" wp14:editId="08CB7993">
+              <wp:anchor distT="0" distB="0" distL="114300" distR="114300" simplePos="0" relativeHeight="251958272" behindDoc="0" locked="0" layoutInCell="1" allowOverlap="1" wp14:anchorId="0958303C" wp14:editId="173F35BB">
                 <wp:simplePos x="0" y="0"/>
                 <wp:positionH relativeFrom="column">
                   <wp:posOffset>5310810</wp:posOffset>
@@ -6029,7 +6293,7 @@
         <mc:AlternateContent>
           <mc:Choice Requires="wps">
             <w:drawing>
-              <wp:anchor distT="0" distB="0" distL="114300" distR="114300" simplePos="0" relativeHeight="251945984" behindDoc="0" locked="0" layoutInCell="1" allowOverlap="1" wp14:anchorId="0103C1DD" wp14:editId="0830FD60">
+              <wp:anchor distT="0" distB="0" distL="114300" distR="114300" simplePos="0" relativeHeight="251945984" behindDoc="0" locked="0" layoutInCell="1" allowOverlap="1" wp14:anchorId="6EFD08CB" wp14:editId="7C4746FC">
                 <wp:simplePos x="0" y="0"/>
                 <wp:positionH relativeFrom="column">
                   <wp:posOffset>7170487</wp:posOffset>
@@ -6206,7 +6470,7 @@
         <mc:AlternateContent>
           <mc:Choice Requires="wps">
             <w:drawing>
-              <wp:anchor distT="0" distB="0" distL="114300" distR="114300" simplePos="0" relativeHeight="251954176" behindDoc="0" locked="0" layoutInCell="1" allowOverlap="1" wp14:anchorId="5A75074B" wp14:editId="56A5AF29">
+              <wp:anchor distT="0" distB="0" distL="114300" distR="114300" simplePos="0" relativeHeight="251954176" behindDoc="0" locked="0" layoutInCell="1" allowOverlap="1" wp14:anchorId="557B1979" wp14:editId="6E8D0E65">
                 <wp:simplePos x="0" y="0"/>
                 <wp:positionH relativeFrom="margin">
                   <wp:posOffset>7715650</wp:posOffset>
@@ -6284,7 +6548,7 @@
         <mc:AlternateContent>
           <mc:Choice Requires="wps">
             <w:drawing>
-              <wp:anchor distT="0" distB="0" distL="114300" distR="114300" simplePos="0" relativeHeight="251952128" behindDoc="0" locked="0" layoutInCell="1" allowOverlap="1" wp14:anchorId="2D3D9110" wp14:editId="2DF2CC22">
+              <wp:anchor distT="0" distB="0" distL="114300" distR="114300" simplePos="0" relativeHeight="251952128" behindDoc="0" locked="0" layoutInCell="1" allowOverlap="1" wp14:anchorId="346E37EC" wp14:editId="03641CB3">
                 <wp:simplePos x="0" y="0"/>
                 <wp:positionH relativeFrom="margin">
                   <wp:posOffset>7847216</wp:posOffset>
@@ -6418,7 +6682,7 @@
         <mc:AlternateContent>
           <mc:Choice Requires="wps">
             <w:drawing>
-              <wp:anchor distT="0" distB="0" distL="114300" distR="114300" simplePos="0" relativeHeight="251950080" behindDoc="0" locked="0" layoutInCell="1" allowOverlap="1" wp14:anchorId="568E0C77" wp14:editId="22812273">
+              <wp:anchor distT="0" distB="0" distL="114300" distR="114300" simplePos="0" relativeHeight="251950080" behindDoc="0" locked="0" layoutInCell="1" allowOverlap="1" wp14:anchorId="32ADA8D7" wp14:editId="4B330138">
                 <wp:simplePos x="0" y="0"/>
                 <wp:positionH relativeFrom="margin">
                   <wp:posOffset>6457689</wp:posOffset>
@@ -6496,7 +6760,7 @@
         <mc:AlternateContent>
           <mc:Choice Requires="wps">
             <w:drawing>
-              <wp:anchor distT="0" distB="0" distL="114300" distR="114300" simplePos="0" relativeHeight="251948032" behindDoc="0" locked="0" layoutInCell="1" allowOverlap="1" wp14:anchorId="4F135ADC" wp14:editId="349195E5">
+              <wp:anchor distT="0" distB="0" distL="114300" distR="114300" simplePos="0" relativeHeight="251948032" behindDoc="0" locked="0" layoutInCell="1" allowOverlap="1" wp14:anchorId="7EC29543" wp14:editId="09E515F7">
                 <wp:simplePos x="0" y="0"/>
                 <wp:positionH relativeFrom="margin">
                   <wp:posOffset>6144865</wp:posOffset>
@@ -6634,7 +6898,7 @@
         <mc:AlternateContent>
           <mc:Choice Requires="wps">
             <w:drawing>
-              <wp:anchor distT="0" distB="0" distL="114300" distR="114300" simplePos="0" relativeHeight="251939840" behindDoc="0" locked="0" layoutInCell="1" allowOverlap="1" wp14:anchorId="5F8B796C" wp14:editId="04BE0951">
+              <wp:anchor distT="0" distB="0" distL="114300" distR="114300" simplePos="0" relativeHeight="251939840" behindDoc="0" locked="0" layoutInCell="1" allowOverlap="1" wp14:anchorId="34886A7D" wp14:editId="706A1B5E">
                 <wp:simplePos x="0" y="0"/>
                 <wp:positionH relativeFrom="margin">
                   <wp:posOffset>7187094</wp:posOffset>
@@ -6712,7 +6976,7 @@
         <mc:AlternateContent>
           <mc:Choice Requires="wps">
             <w:drawing>
-              <wp:anchor distT="0" distB="0" distL="114300" distR="114300" simplePos="0" relativeHeight="251937792" behindDoc="0" locked="0" layoutInCell="1" allowOverlap="1" wp14:anchorId="097828A5" wp14:editId="61BBE89A">
+              <wp:anchor distT="0" distB="0" distL="114300" distR="114300" simplePos="0" relativeHeight="251937792" behindDoc="0" locked="0" layoutInCell="1" allowOverlap="1" wp14:anchorId="31A8DCCF" wp14:editId="362BCE30">
                 <wp:simplePos x="0" y="0"/>
                 <wp:positionH relativeFrom="margin">
                   <wp:posOffset>6790371</wp:posOffset>
@@ -6790,7 +7054,7 @@
         <mc:AlternateContent>
           <mc:Choice Requires="wps">
             <w:drawing>
-              <wp:anchor distT="0" distB="0" distL="114300" distR="114300" simplePos="0" relativeHeight="251935744" behindDoc="0" locked="0" layoutInCell="1" allowOverlap="1" wp14:anchorId="00D751A9" wp14:editId="5F648195">
+              <wp:anchor distT="0" distB="0" distL="114300" distR="114300" simplePos="0" relativeHeight="251935744" behindDoc="0" locked="0" layoutInCell="1" allowOverlap="1" wp14:anchorId="4991CADF" wp14:editId="7920B921">
                 <wp:simplePos x="0" y="0"/>
                 <wp:positionH relativeFrom="margin">
                   <wp:posOffset>6514792</wp:posOffset>
@@ -6928,7 +7192,7 @@
         <mc:AlternateContent>
           <mc:Choice Requires="wps">
             <w:drawing>
-              <wp:anchor distT="0" distB="0" distL="114300" distR="114300" simplePos="0" relativeHeight="251933696" behindDoc="0" locked="0" layoutInCell="1" allowOverlap="1" wp14:anchorId="2DCC0C05" wp14:editId="07F5E76C">
+              <wp:anchor distT="0" distB="0" distL="114300" distR="114300" simplePos="0" relativeHeight="251933696" behindDoc="0" locked="0" layoutInCell="1" allowOverlap="1" wp14:anchorId="776B2B4F" wp14:editId="65696D82">
                 <wp:simplePos x="0" y="0"/>
                 <wp:positionH relativeFrom="margin">
                   <wp:posOffset>7171239</wp:posOffset>
@@ -7062,7 +7326,7 @@
         <mc:AlternateContent>
           <mc:Choice Requires="wps">
             <w:drawing>
-              <wp:anchor distT="0" distB="0" distL="114300" distR="114300" simplePos="0" relativeHeight="251931648" behindDoc="0" locked="0" layoutInCell="1" allowOverlap="1" wp14:anchorId="7FBBD845" wp14:editId="6464DE8D">
+              <wp:anchor distT="0" distB="0" distL="114300" distR="114300" simplePos="0" relativeHeight="251931648" behindDoc="0" locked="0" layoutInCell="1" allowOverlap="1" wp14:anchorId="189AFF27" wp14:editId="0D3B365D">
                 <wp:simplePos x="0" y="0"/>
                 <wp:positionH relativeFrom="margin">
                   <wp:posOffset>4676268</wp:posOffset>
@@ -7140,7 +7404,7 @@
         <mc:AlternateContent>
           <mc:Choice Requires="wps">
             <w:drawing>
-              <wp:anchor distT="0" distB="0" distL="114300" distR="114300" simplePos="0" relativeHeight="251929600" behindDoc="0" locked="0" layoutInCell="1" allowOverlap="1" wp14:anchorId="0CBAC16F" wp14:editId="739B7C9D">
+              <wp:anchor distT="0" distB="0" distL="114300" distR="114300" simplePos="0" relativeHeight="251929600" behindDoc="0" locked="0" layoutInCell="1" allowOverlap="1" wp14:anchorId="33A1544B" wp14:editId="4F2B982A">
                 <wp:simplePos x="0" y="0"/>
                 <wp:positionH relativeFrom="margin">
                   <wp:posOffset>4352202</wp:posOffset>
@@ -7278,7 +7542,7 @@
         <mc:AlternateContent>
           <mc:Choice Requires="wps">
             <w:drawing>
-              <wp:anchor distT="0" distB="0" distL="114300" distR="114300" simplePos="0" relativeHeight="251927552" behindDoc="0" locked="0" layoutInCell="1" allowOverlap="1" wp14:anchorId="2F088334" wp14:editId="749E3894">
+              <wp:anchor distT="0" distB="0" distL="114300" distR="114300" simplePos="0" relativeHeight="251927552" behindDoc="0" locked="0" layoutInCell="1" allowOverlap="1" wp14:anchorId="567951B5" wp14:editId="07406D6A">
                 <wp:simplePos x="0" y="0"/>
                 <wp:positionH relativeFrom="margin">
                   <wp:posOffset>2683807</wp:posOffset>
@@ -7356,7 +7620,7 @@
         <mc:AlternateContent>
           <mc:Choice Requires="wps">
             <w:drawing>
-              <wp:anchor distT="0" distB="0" distL="114300" distR="114300" simplePos="0" relativeHeight="251923456" behindDoc="0" locked="0" layoutInCell="1" allowOverlap="1" wp14:anchorId="74ED8C09" wp14:editId="5822224A">
+              <wp:anchor distT="0" distB="0" distL="114300" distR="114300" simplePos="0" relativeHeight="251923456" behindDoc="0" locked="0" layoutInCell="1" allowOverlap="1" wp14:anchorId="4DB23B1F" wp14:editId="4992F645">
                 <wp:simplePos x="0" y="0"/>
                 <wp:positionH relativeFrom="margin">
                   <wp:posOffset>2387818</wp:posOffset>
@@ -7477,7 +7741,7 @@
         <mc:AlternateContent>
           <mc:Choice Requires="wps">
             <w:drawing>
-              <wp:anchor distT="0" distB="0" distL="114300" distR="114300" simplePos="0" relativeHeight="251907072" behindDoc="0" locked="0" layoutInCell="1" allowOverlap="1" wp14:anchorId="308A55D0" wp14:editId="460AD9BD">
+              <wp:anchor distT="0" distB="0" distL="114300" distR="114300" simplePos="0" relativeHeight="251907072" behindDoc="0" locked="0" layoutInCell="1" allowOverlap="1" wp14:anchorId="25FE7F06" wp14:editId="2F5BC75F">
                 <wp:simplePos x="0" y="0"/>
                 <wp:positionH relativeFrom="margin">
                   <wp:posOffset>1615991</wp:posOffset>
@@ -7555,7 +7819,7 @@
         <mc:AlternateContent>
           <mc:Choice Requires="wps">
             <w:drawing>
-              <wp:anchor distT="0" distB="0" distL="114300" distR="114300" simplePos="0" relativeHeight="251905024" behindDoc="0" locked="0" layoutInCell="1" allowOverlap="1" wp14:anchorId="096565AC" wp14:editId="11FA34EE">
+              <wp:anchor distT="0" distB="0" distL="114300" distR="114300" simplePos="0" relativeHeight="251905024" behindDoc="0" locked="0" layoutInCell="1" allowOverlap="1" wp14:anchorId="6EFC5835" wp14:editId="61D0DB25">
                 <wp:simplePos x="0" y="0"/>
                 <wp:positionH relativeFrom="margin">
                   <wp:posOffset>1510415</wp:posOffset>
@@ -7676,7 +7940,7 @@
         <mc:AlternateContent>
           <mc:Choice Requires="wps">
             <w:drawing>
-              <wp:anchor distT="0" distB="0" distL="114300" distR="114300" simplePos="0" relativeHeight="251776000" behindDoc="0" locked="0" layoutInCell="1" allowOverlap="1" wp14:anchorId="2DB79150" wp14:editId="764E6C5F">
+              <wp:anchor distT="0" distB="0" distL="114300" distR="114300" simplePos="0" relativeHeight="251776000" behindDoc="0" locked="0" layoutInCell="1" allowOverlap="1" wp14:anchorId="2473F7E1" wp14:editId="0FF939A0">
                 <wp:simplePos x="0" y="0"/>
                 <wp:positionH relativeFrom="column">
                   <wp:posOffset>5876278</wp:posOffset>
@@ -7835,7 +8099,7 @@
         <mc:AlternateContent>
           <mc:Choice Requires="wps">
             <w:drawing>
-              <wp:anchor distT="0" distB="0" distL="114300" distR="114300" simplePos="0" relativeHeight="251892736" behindDoc="0" locked="0" layoutInCell="1" allowOverlap="1" wp14:anchorId="612E2F74" wp14:editId="43DF6EE6">
+              <wp:anchor distT="0" distB="0" distL="114300" distR="114300" simplePos="0" relativeHeight="251892736" behindDoc="0" locked="0" layoutInCell="1" allowOverlap="1" wp14:anchorId="67245C28" wp14:editId="78F04ABC">
                 <wp:simplePos x="0" y="0"/>
                 <wp:positionH relativeFrom="margin">
                   <wp:posOffset>294738</wp:posOffset>
@@ -7913,7 +8177,7 @@
         <mc:AlternateContent>
           <mc:Choice Requires="wps">
             <w:drawing>
-              <wp:anchor distT="0" distB="0" distL="114300" distR="114300" simplePos="0" relativeHeight="251894784" behindDoc="0" locked="0" layoutInCell="1" allowOverlap="1" wp14:anchorId="4EF409AE" wp14:editId="03242790">
+              <wp:anchor distT="0" distB="0" distL="114300" distR="114300" simplePos="0" relativeHeight="251894784" behindDoc="0" locked="0" layoutInCell="1" allowOverlap="1" wp14:anchorId="35701731" wp14:editId="2836873F">
                 <wp:simplePos x="0" y="0"/>
                 <wp:positionH relativeFrom="margin">
                   <wp:align>left</wp:align>
@@ -8051,7 +8315,7 @@
         <mc:AlternateContent>
           <mc:Choice Requires="wps">
             <w:drawing>
-              <wp:anchor distT="0" distB="0" distL="114300" distR="114300" simplePos="0" relativeHeight="251736064" behindDoc="0" locked="0" layoutInCell="1" allowOverlap="1" wp14:anchorId="3D21EA97" wp14:editId="5931866F">
+              <wp:anchor distT="0" distB="0" distL="114300" distR="114300" simplePos="0" relativeHeight="251736064" behindDoc="0" locked="0" layoutInCell="1" allowOverlap="1" wp14:anchorId="4EEF4A90" wp14:editId="4D0C4583">
                 <wp:simplePos x="0" y="0"/>
                 <wp:positionH relativeFrom="column">
                   <wp:posOffset>1072515</wp:posOffset>
@@ -8111,9 +8375,9 @@
               </wp:anchor>
             </w:drawing>
           </mc:Choice>
-          <mc:Fallback xmlns:cx="http://schemas.microsoft.com/office/drawing/2014/chartex" xmlns:cx1="http://schemas.microsoft.com/office/drawing/2015/9/8/chartex" xmlns:cx2="http://schemas.microsoft.com/office/drawing/2015/10/21/chartex" xmlns:cx3="http://schemas.microsoft.com/office/drawing/2016/5/9/chartex" xmlns:cx4="http://schemas.microsoft.com/office/drawing/2016/5/10/chartex" xmlns:cx5="http://schemas.microsoft.com/office/drawing/2016/5/11/chartex" xmlns:w15="http://schemas.microsoft.com/office/word/2012/wordml" xmlns:w16se="http://schemas.microsoft.com/office/word/2015/wordml/symex">
+          <mc:Fallback>
             <w:pict>
-              <v:line w14:anchorId="08AC56DA" id="Conexão reta 53" o:spid="_x0000_s1026" style="position:absolute;z-index:251736064;visibility:visible;mso-wrap-style:square;mso-width-percent:0;mso-height-percent:0;mso-wrap-distance-left:9pt;mso-wrap-distance-top:0;mso-wrap-distance-right:9pt;mso-wrap-distance-bottom:0;mso-position-horizontal:absolute;mso-position-horizontal-relative:text;mso-position-vertical:absolute;mso-position-vertical-relative:text;mso-width-percent:0;mso-height-percent:0;mso-width-relative:margin;mso-height-relative:margin" from="84.45pt,346.2pt" to="101.35pt,346.2pt" o:gfxdata="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" strokecolor="#7f7f7f [1612]" strokeweight="1.75pt">
+              <v:line id="Conexão reta 53" o:spid="_x0000_s1026" style="position:absolute;z-index:251736064;visibility:visible;mso-wrap-style:square;mso-width-percent:0;mso-height-percent:0;mso-wrap-distance-left:9pt;mso-wrap-distance-top:0;mso-wrap-distance-right:9pt;mso-wrap-distance-bottom:0;mso-position-horizontal:absolute;mso-position-horizontal-relative:text;mso-position-vertical:absolute;mso-position-vertical-relative:text;mso-width-percent:0;mso-height-percent:0;mso-width-relative:margin;mso-height-relative:margin" from="84.45pt,346.2pt" to="101.35pt,346.2pt" o:gfxdata="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" strokecolor="#7f7f7f [1612]" strokeweight="1.75pt">
                 <v:stroke joinstyle="miter"/>
               </v:line>
             </w:pict>
@@ -8128,7 +8392,7 @@
         <mc:AlternateContent>
           <mc:Choice Requires="wps">
             <w:drawing>
-              <wp:anchor distT="0" distB="0" distL="114300" distR="114300" simplePos="0" relativeHeight="251890688" behindDoc="0" locked="0" layoutInCell="1" allowOverlap="1" wp14:anchorId="0D167F1E" wp14:editId="33175D8B">
+              <wp:anchor distT="0" distB="0" distL="114300" distR="114300" simplePos="0" relativeHeight="251890688" behindDoc="0" locked="0" layoutInCell="1" allowOverlap="1" wp14:anchorId="6AD38C34" wp14:editId="50B68A05">
                 <wp:simplePos x="0" y="0"/>
                 <wp:positionH relativeFrom="margin">
                   <wp:posOffset>294739</wp:posOffset>
@@ -8188,9 +8452,9 @@
               </wp:anchor>
             </w:drawing>
           </mc:Choice>
-          <mc:Fallback xmlns:cx="http://schemas.microsoft.com/office/drawing/2014/chartex" xmlns:cx1="http://schemas.microsoft.com/office/drawing/2015/9/8/chartex" xmlns:cx2="http://schemas.microsoft.com/office/drawing/2015/10/21/chartex" xmlns:cx3="http://schemas.microsoft.com/office/drawing/2016/5/9/chartex" xmlns:cx4="http://schemas.microsoft.com/office/drawing/2016/5/10/chartex" xmlns:cx5="http://schemas.microsoft.com/office/drawing/2016/5/11/chartex" xmlns:w15="http://schemas.microsoft.com/office/word/2012/wordml" xmlns:w16se="http://schemas.microsoft.com/office/word/2015/wordml/symex">
+          <mc:Fallback>
             <w:pict>
-              <v:line w14:anchorId="6C5603AC" id="Conexão reta 115" o:spid="_x0000_s1026" style="position:absolute;z-index:251890688;visibility:visible;mso-wrap-style:square;mso-width-percent:0;mso-height-percent:0;mso-wrap-distance-left:9pt;mso-wrap-distance-top:0;mso-wrap-distance-right:9pt;mso-wrap-distance-bottom:0;mso-position-horizontal:absolute;mso-position-horizontal-relative:margin;mso-position-vertical:absolute;mso-position-vertical-relative:text;mso-width-percent:0;mso-height-percent:0;mso-width-relative:margin;mso-height-relative:margin" from="23.2pt,238.75pt" to="40.25pt,251.65pt" o:gfxdata="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" strokecolor="#7f7f7f [1612]" strokeweight="1.75pt">
+              <v:line id="Conexão reta 115" o:spid="_x0000_s1026" style="position:absolute;z-index:251890688;visibility:visible;mso-wrap-style:square;mso-width-percent:0;mso-height-percent:0;mso-wrap-distance-left:9pt;mso-wrap-distance-top:0;mso-wrap-distance-right:9pt;mso-wrap-distance-bottom:0;mso-position-horizontal:absolute;mso-position-horizontal-relative:margin;mso-position-vertical:absolute;mso-position-vertical-relative:text;mso-width-percent:0;mso-height-percent:0;mso-width-relative:margin;mso-height-relative:margin" from="23.2pt,238.75pt" to="40.25pt,251.65pt" o:gfxdata="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" strokecolor="#7f7f7f [1612]" strokeweight="1.75pt">
                 <v:stroke joinstyle="miter"/>
                 <w10:wrap anchorx="margin"/>
               </v:line>
@@ -8206,7 +8470,7 @@
         <mc:AlternateContent>
           <mc:Choice Requires="wps">
             <w:drawing>
-              <wp:anchor distT="0" distB="0" distL="114300" distR="114300" simplePos="0" relativeHeight="251888640" behindDoc="0" locked="0" layoutInCell="1" allowOverlap="1" wp14:anchorId="40B2C97D" wp14:editId="25E89109">
+              <wp:anchor distT="0" distB="0" distL="114300" distR="114300" simplePos="0" relativeHeight="251888640" behindDoc="0" locked="0" layoutInCell="1" allowOverlap="1" wp14:anchorId="05D9C7A6" wp14:editId="0ECCD904">
                 <wp:simplePos x="0" y="0"/>
                 <wp:positionH relativeFrom="margin">
                   <wp:align>left</wp:align>
@@ -8344,7 +8608,7 @@
         <mc:AlternateContent>
           <mc:Choice Requires="wps">
             <w:drawing>
-              <wp:anchor distT="0" distB="0" distL="114300" distR="114300" simplePos="0" relativeHeight="251886592" behindDoc="0" locked="0" layoutInCell="1" allowOverlap="1" wp14:anchorId="6AB1E6C4" wp14:editId="45EED62D">
+              <wp:anchor distT="0" distB="0" distL="114300" distR="114300" simplePos="0" relativeHeight="251886592" behindDoc="0" locked="0" layoutInCell="1" allowOverlap="1" wp14:anchorId="63AE1A49" wp14:editId="29334653">
                 <wp:simplePos x="0" y="0"/>
                 <wp:positionH relativeFrom="margin">
                   <wp:posOffset>1362486</wp:posOffset>
@@ -8422,7 +8686,7 @@
         <mc:AlternateContent>
           <mc:Choice Requires="wps">
             <w:drawing>
-              <wp:anchor distT="0" distB="0" distL="114300" distR="114300" simplePos="0" relativeHeight="251884544" behindDoc="0" locked="0" layoutInCell="1" allowOverlap="1" wp14:anchorId="2A84F04F" wp14:editId="4903C9C3">
+              <wp:anchor distT="0" distB="0" distL="114300" distR="114300" simplePos="0" relativeHeight="251884544" behindDoc="0" locked="0" layoutInCell="1" allowOverlap="1" wp14:anchorId="2F1DB5E5" wp14:editId="21D7E092">
                 <wp:simplePos x="0" y="0"/>
                 <wp:positionH relativeFrom="margin">
                   <wp:posOffset>1160890</wp:posOffset>
@@ -8543,7 +8807,7 @@
         <mc:AlternateContent>
           <mc:Choice Requires="wps">
             <w:drawing>
-              <wp:anchor distT="0" distB="0" distL="114300" distR="114300" simplePos="0" relativeHeight="251882496" behindDoc="0" locked="0" layoutInCell="1" allowOverlap="1" wp14:anchorId="0A1E90FC" wp14:editId="51ACC48D">
+              <wp:anchor distT="0" distB="0" distL="114300" distR="114300" simplePos="0" relativeHeight="251882496" behindDoc="0" locked="0" layoutInCell="1" allowOverlap="1" wp14:anchorId="71CEF45D" wp14:editId="2B817DE3">
                 <wp:simplePos x="0" y="0"/>
                 <wp:positionH relativeFrom="margin">
                   <wp:posOffset>547197</wp:posOffset>
@@ -8681,7 +8945,7 @@
         <mc:AlternateContent>
           <mc:Choice Requires="wps">
             <w:drawing>
-              <wp:anchor distT="0" distB="0" distL="114300" distR="114300" simplePos="0" relativeHeight="251880448" behindDoc="0" locked="0" layoutInCell="1" allowOverlap="1" wp14:anchorId="2005E05F" wp14:editId="1C7D6C9D">
+              <wp:anchor distT="0" distB="0" distL="114300" distR="114300" simplePos="0" relativeHeight="251880448" behindDoc="0" locked="0" layoutInCell="1" allowOverlap="1" wp14:anchorId="21C728BC" wp14:editId="707281C5">
                 <wp:simplePos x="0" y="0"/>
                 <wp:positionH relativeFrom="margin">
                   <wp:posOffset>584244</wp:posOffset>
@@ -8741,9 +9005,9 @@
               </wp:anchor>
             </w:drawing>
           </mc:Choice>
-          <mc:Fallback xmlns:cx="http://schemas.microsoft.com/office/drawing/2014/chartex" xmlns:cx1="http://schemas.microsoft.com/office/drawing/2015/9/8/chartex" xmlns:cx2="http://schemas.microsoft.com/office/drawing/2015/10/21/chartex" xmlns:cx3="http://schemas.microsoft.com/office/drawing/2016/5/9/chartex" xmlns:cx4="http://schemas.microsoft.com/office/drawing/2016/5/10/chartex" xmlns:cx5="http://schemas.microsoft.com/office/drawing/2016/5/11/chartex" xmlns:w15="http://schemas.microsoft.com/office/word/2012/wordml" xmlns:w16se="http://schemas.microsoft.com/office/word/2015/wordml/symex">
+          <mc:Fallback>
             <w:pict>
-              <v:line w14:anchorId="2DC944DA" id="Conexão reta 110" o:spid="_x0000_s1026" style="position:absolute;flip:y;z-index:251880448;visibility:visible;mso-wrap-style:square;mso-width-percent:0;mso-height-percent:0;mso-wrap-distance-left:9pt;mso-wrap-distance-top:0;mso-wrap-distance-right:9pt;mso-wrap-distance-bottom:0;mso-position-horizontal:absolute;mso-position-horizontal-relative:margin;mso-position-vertical:absolute;mso-position-vertical-relative:text;mso-width-percent:0;mso-height-percent:0;mso-width-relative:margin;mso-height-relative:margin" from="46pt,178.9pt" to="61.8pt,188.55pt" o:gfxdata="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" strokecolor="#7f7f7f [1612]" strokeweight="1.75pt">
+              <v:line id="Conexão reta 110" o:spid="_x0000_s1026" style="position:absolute;flip:y;z-index:251880448;visibility:visible;mso-wrap-style:square;mso-width-percent:0;mso-height-percent:0;mso-wrap-distance-left:9pt;mso-wrap-distance-top:0;mso-wrap-distance-right:9pt;mso-wrap-distance-bottom:0;mso-position-horizontal:absolute;mso-position-horizontal-relative:margin;mso-position-vertical:absolute;mso-position-vertical-relative:text;mso-width-percent:0;mso-height-percent:0;mso-width-relative:margin;mso-height-relative:margin" from="46pt,178.9pt" to="61.8pt,188.55pt" o:gfxdata="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" strokecolor="#7f7f7f [1612]" strokeweight="1.75pt">
                 <v:stroke joinstyle="miter"/>
                 <w10:wrap anchorx="margin"/>
               </v:line>
@@ -8759,7 +9023,7 @@
         <mc:AlternateContent>
           <mc:Choice Requires="wps">
             <w:drawing>
-              <wp:anchor distT="0" distB="0" distL="114300" distR="114300" simplePos="0" relativeHeight="251874304" behindDoc="0" locked="0" layoutInCell="1" allowOverlap="1" wp14:anchorId="07243F2B" wp14:editId="149806FA">
+              <wp:anchor distT="0" distB="0" distL="114300" distR="114300" simplePos="0" relativeHeight="251874304" behindDoc="0" locked="0" layoutInCell="1" allowOverlap="1" wp14:anchorId="73E95BB9" wp14:editId="5A70BD78">
                 <wp:simplePos x="0" y="0"/>
                 <wp:positionH relativeFrom="margin">
                   <wp:posOffset>3079343</wp:posOffset>
@@ -8880,7 +9144,7 @@
         <mc:AlternateContent>
           <mc:Choice Requires="wps">
             <w:drawing>
-              <wp:anchor distT="0" distB="0" distL="114300" distR="114300" simplePos="0" relativeHeight="251878400" behindDoc="0" locked="0" layoutInCell="1" allowOverlap="1" wp14:anchorId="2005E05F" wp14:editId="1C7D6C9D">
+              <wp:anchor distT="0" distB="0" distL="114300" distR="114300" simplePos="0" relativeHeight="251878400" behindDoc="0" locked="0" layoutInCell="1" allowOverlap="1" wp14:anchorId="322188C6" wp14:editId="4B88E826">
                 <wp:simplePos x="0" y="0"/>
                 <wp:positionH relativeFrom="margin">
                   <wp:posOffset>3006226</wp:posOffset>
@@ -8958,7 +9222,7 @@
         <mc:AlternateContent>
           <mc:Choice Requires="wps">
             <w:drawing>
-              <wp:anchor distT="0" distB="0" distL="114300" distR="114300" simplePos="0" relativeHeight="251876352" behindDoc="0" locked="0" layoutInCell="1" allowOverlap="1" wp14:anchorId="2005E05F" wp14:editId="1C7D6C9D">
+              <wp:anchor distT="0" distB="0" distL="114300" distR="114300" simplePos="0" relativeHeight="251876352" behindDoc="0" locked="0" layoutInCell="1" allowOverlap="1" wp14:anchorId="5E3ED9F0" wp14:editId="2C3BA7C0">
                 <wp:simplePos x="0" y="0"/>
                 <wp:positionH relativeFrom="margin">
                   <wp:posOffset>3222933</wp:posOffset>
@@ -9036,7 +9300,7 @@
         <mc:AlternateContent>
           <mc:Choice Requires="wps">
             <w:drawing>
-              <wp:anchor distT="0" distB="0" distL="114300" distR="114300" simplePos="0" relativeHeight="251872256" behindDoc="0" locked="0" layoutInCell="1" allowOverlap="1" wp14:anchorId="07243F2B" wp14:editId="149806FA">
+              <wp:anchor distT="0" distB="0" distL="114300" distR="114300" simplePos="0" relativeHeight="251872256" behindDoc="0" locked="0" layoutInCell="1" allowOverlap="1" wp14:anchorId="079F493E" wp14:editId="04C996DC">
                 <wp:simplePos x="0" y="0"/>
                 <wp:positionH relativeFrom="margin">
                   <wp:posOffset>3402293</wp:posOffset>
@@ -9170,7 +9434,7 @@
         <mc:AlternateContent>
           <mc:Choice Requires="wps">
             <w:drawing>
-              <wp:anchor distT="0" distB="0" distL="114300" distR="114300" simplePos="0" relativeHeight="251870208" behindDoc="0" locked="0" layoutInCell="1" allowOverlap="1" wp14:anchorId="5CB4F1A2" wp14:editId="24A6AA65">
+              <wp:anchor distT="0" distB="0" distL="114300" distR="114300" simplePos="0" relativeHeight="251870208" behindDoc="0" locked="0" layoutInCell="1" allowOverlap="1" wp14:anchorId="44AD2667" wp14:editId="41A704E6">
                 <wp:simplePos x="0" y="0"/>
                 <wp:positionH relativeFrom="margin">
                   <wp:posOffset>3228219</wp:posOffset>
@@ -9248,7 +9512,7 @@
         <mc:AlternateContent>
           <mc:Choice Requires="wps">
             <w:drawing>
-              <wp:anchor distT="0" distB="0" distL="114300" distR="114300" simplePos="0" relativeHeight="251868160" behindDoc="0" locked="0" layoutInCell="1" allowOverlap="1" wp14:anchorId="1122048B" wp14:editId="6115051D">
+              <wp:anchor distT="0" distB="0" distL="114300" distR="114300" simplePos="0" relativeHeight="251868160" behindDoc="0" locked="0" layoutInCell="1" allowOverlap="1" wp14:anchorId="3F73D055" wp14:editId="590C327B">
                 <wp:simplePos x="0" y="0"/>
                 <wp:positionH relativeFrom="margin">
                   <wp:posOffset>3427800</wp:posOffset>
@@ -9342,9 +9606,9 @@
               </wp:anchor>
             </w:drawing>
           </mc:Choice>
-          <mc:Fallback xmlns:cx="http://schemas.microsoft.com/office/drawing/2014/chartex" xmlns:cx1="http://schemas.microsoft.com/office/drawing/2015/9/8/chartex" xmlns:cx2="http://schemas.microsoft.com/office/drawing/2015/10/21/chartex" xmlns:cx3="http://schemas.microsoft.com/office/drawing/2016/5/9/chartex" xmlns:cx4="http://schemas.microsoft.com/office/drawing/2016/5/10/chartex" xmlns:cx5="http://schemas.microsoft.com/office/drawing/2016/5/11/chartex" xmlns:w15="http://schemas.microsoft.com/office/word/2012/wordml" xmlns:w16se="http://schemas.microsoft.com/office/word/2015/wordml/symex">
+          <mc:Fallback>
             <w:pict>
-              <v:oval w14:anchorId="1122048B" id="Oval 104" o:spid="_x0000_s1056" style="position:absolute;margin-left:269.9pt;margin-top:227.4pt;width:45.35pt;height:25.4pt;z-index:251868160;visibility:visible;mso-wrap-style:square;mso-width-percent:0;mso-height-percent:0;mso-wrap-distance-left:9pt;mso-wrap-distance-top:0;mso-wrap-distance-right:9pt;mso-wrap-distance-bottom:0;mso-position-horizontal:absolute;mso-position-horizontal-relative:margin;mso-position-vertical:absolute;mso-position-vertical-relative:text;mso-width-percent:0;mso-height-percent:0;mso-width-relative:margin;mso-height-relative:margin;v-text-anchor:middle" o:gfxdata="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" fillcolor="white [3212]" strokecolor="black [3213]">
+              <v:oval id="Oval 104" o:spid="_x0000_s1076" style="position:absolute;margin-left:269.9pt;margin-top:227.4pt;width:45.35pt;height:25.4pt;z-index:251868160;visibility:visible;mso-wrap-style:square;mso-width-percent:0;mso-height-percent:0;mso-wrap-distance-left:9pt;mso-wrap-distance-top:0;mso-wrap-distance-right:9pt;mso-wrap-distance-bottom:0;mso-position-horizontal:absolute;mso-position-horizontal-relative:margin;mso-position-vertical:absolute;mso-position-vertical-relative:text;mso-width-percent:0;mso-height-percent:0;mso-width-relative:margin;mso-height-relative:margin;v-text-anchor:middle" o:gfxdata="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" fillcolor="white [3212]" strokecolor="black [3213]">
                 <v:stroke joinstyle="miter"/>
                 <v:textbox>
                   <w:txbxContent>
@@ -9386,7 +9650,7 @@
         <mc:AlternateContent>
           <mc:Choice Requires="wps">
             <w:drawing>
-              <wp:anchor distT="0" distB="0" distL="114300" distR="114300" simplePos="0" relativeHeight="251866112" behindDoc="0" locked="0" layoutInCell="1" allowOverlap="1" wp14:anchorId="44895256" wp14:editId="63287A57">
+              <wp:anchor distT="0" distB="0" distL="114300" distR="114300" simplePos="0" relativeHeight="251866112" behindDoc="0" locked="0" layoutInCell="1" allowOverlap="1" wp14:anchorId="43F97E36" wp14:editId="556BBC2D">
                 <wp:simplePos x="0" y="0"/>
                 <wp:positionH relativeFrom="margin">
                   <wp:posOffset>2736664</wp:posOffset>
@@ -9446,9 +9710,9 @@
               </wp:anchor>
             </w:drawing>
           </mc:Choice>
-          <mc:Fallback xmlns:cx="http://schemas.microsoft.com/office/drawing/2014/chartex" xmlns:cx1="http://schemas.microsoft.com/office/drawing/2015/9/8/chartex" xmlns:cx2="http://schemas.microsoft.com/office/drawing/2015/10/21/chartex" xmlns:cx3="http://schemas.microsoft.com/office/drawing/2016/5/9/chartex" xmlns:cx4="http://schemas.microsoft.com/office/drawing/2016/5/10/chartex" xmlns:cx5="http://schemas.microsoft.com/office/drawing/2016/5/11/chartex" xmlns:w15="http://schemas.microsoft.com/office/word/2012/wordml" xmlns:w16se="http://schemas.microsoft.com/office/word/2015/wordml/symex">
+          <mc:Fallback>
             <w:pict>
-              <v:line w14:anchorId="6EED9A71" id="Conexão reta 103" o:spid="_x0000_s1026" style="position:absolute;flip:x y;z-index:251866112;visibility:visible;mso-wrap-style:square;mso-width-percent:0;mso-height-percent:0;mso-wrap-distance-left:9pt;mso-wrap-distance-top:0;mso-wrap-distance-right:9pt;mso-wrap-distance-bottom:0;mso-position-horizontal:absolute;mso-position-horizontal-relative:margin;mso-position-vertical:absolute;mso-position-vertical-relative:text;mso-width-percent:0;mso-height-percent:0;mso-width-relative:margin;mso-height-relative:margin" from="215.5pt,178pt" to="216.75pt,188.8pt" o:gfxdata="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" strokecolor="#7f7f7f [1612]" strokeweight="1.75pt">
+              <v:line id="Conexão reta 103" o:spid="_x0000_s1026" style="position:absolute;flip:x y;z-index:251866112;visibility:visible;mso-wrap-style:square;mso-width-percent:0;mso-height-percent:0;mso-wrap-distance-left:9pt;mso-wrap-distance-top:0;mso-wrap-distance-right:9pt;mso-wrap-distance-bottom:0;mso-position-horizontal:absolute;mso-position-horizontal-relative:margin;mso-position-vertical:absolute;mso-position-vertical-relative:text;mso-width-percent:0;mso-height-percent:0;mso-width-relative:margin;mso-height-relative:margin" from="215.5pt,178pt" to="216.75pt,188.8pt" o:gfxdata="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" strokecolor="#7f7f7f [1612]" strokeweight="1.75pt">
                 <v:stroke joinstyle="miter"/>
                 <w10:wrap anchorx="margin"/>
               </v:line>
@@ -9464,7 +9728,7 @@
         <mc:AlternateContent>
           <mc:Choice Requires="wps">
             <w:drawing>
-              <wp:anchor distT="0" distB="0" distL="114300" distR="114300" simplePos="0" relativeHeight="251864064" behindDoc="0" locked="0" layoutInCell="1" allowOverlap="1" wp14:anchorId="22404B7E" wp14:editId="179CF31F">
+              <wp:anchor distT="0" distB="0" distL="114300" distR="114300" simplePos="0" relativeHeight="251864064" behindDoc="0" locked="0" layoutInCell="1" allowOverlap="1" wp14:anchorId="211EED08" wp14:editId="3A7807D9">
                 <wp:simplePos x="0" y="0"/>
                 <wp:positionH relativeFrom="margin">
                   <wp:posOffset>2439442</wp:posOffset>
@@ -9602,7 +9866,7 @@
         <mc:AlternateContent>
           <mc:Choice Requires="wps">
             <w:drawing>
-              <wp:anchor distT="0" distB="0" distL="114300" distR="114300" simplePos="0" relativeHeight="251862016" behindDoc="0" locked="0" layoutInCell="1" allowOverlap="1" wp14:anchorId="43CB54E0" wp14:editId="6A83FDF9">
+              <wp:anchor distT="0" distB="0" distL="114300" distR="114300" simplePos="0" relativeHeight="251862016" behindDoc="0" locked="0" layoutInCell="1" allowOverlap="1" wp14:anchorId="29D1F5A9" wp14:editId="76CA2876">
                 <wp:simplePos x="0" y="0"/>
                 <wp:positionH relativeFrom="margin">
                   <wp:posOffset>5289583</wp:posOffset>
@@ -9680,7 +9944,7 @@
         <mc:AlternateContent>
           <mc:Choice Requires="wps">
             <w:drawing>
-              <wp:anchor distT="0" distB="0" distL="114300" distR="114300" simplePos="0" relativeHeight="251859968" behindDoc="0" locked="0" layoutInCell="1" allowOverlap="1" wp14:anchorId="1A04E531" wp14:editId="48D9498A">
+              <wp:anchor distT="0" distB="0" distL="114300" distR="114300" simplePos="0" relativeHeight="251859968" behindDoc="0" locked="0" layoutInCell="1" allowOverlap="1" wp14:anchorId="447F2F6D" wp14:editId="5E4B4C7A">
                 <wp:simplePos x="0" y="0"/>
                 <wp:positionH relativeFrom="margin">
                   <wp:posOffset>5633145</wp:posOffset>
@@ -9758,7 +10022,7 @@
         <mc:AlternateContent>
           <mc:Choice Requires="wps">
             <w:drawing>
-              <wp:anchor distT="0" distB="0" distL="114300" distR="114300" simplePos="0" relativeHeight="251857920" behindDoc="0" locked="0" layoutInCell="1" allowOverlap="1" wp14:anchorId="39A07629" wp14:editId="5BE1DA42">
+              <wp:anchor distT="0" distB="0" distL="114300" distR="114300" simplePos="0" relativeHeight="251857920" behindDoc="0" locked="0" layoutInCell="1" allowOverlap="1" wp14:anchorId="09C1C309" wp14:editId="6963D428">
                 <wp:simplePos x="0" y="0"/>
                 <wp:positionH relativeFrom="margin">
                   <wp:posOffset>5379382</wp:posOffset>
@@ -9896,7 +10160,7 @@
         <mc:AlternateContent>
           <mc:Choice Requires="wps">
             <w:drawing>
-              <wp:anchor distT="0" distB="0" distL="114300" distR="114300" simplePos="0" relativeHeight="251855872" behindDoc="0" locked="0" layoutInCell="1" allowOverlap="1" wp14:anchorId="51DDD958" wp14:editId="46E7F68F">
+              <wp:anchor distT="0" distB="0" distL="114300" distR="114300" simplePos="0" relativeHeight="251855872" behindDoc="0" locked="0" layoutInCell="1" allowOverlap="1" wp14:anchorId="35CF02F6" wp14:editId="61B15794">
                 <wp:simplePos x="0" y="0"/>
                 <wp:positionH relativeFrom="margin">
                   <wp:posOffset>5201304</wp:posOffset>
@@ -10034,7 +10298,7 @@
         <mc:AlternateContent>
           <mc:Choice Requires="wps">
             <w:drawing>
-              <wp:anchor distT="0" distB="0" distL="114300" distR="114300" simplePos="0" relativeHeight="251853824" behindDoc="0" locked="0" layoutInCell="1" allowOverlap="1" wp14:anchorId="22EA4AB0" wp14:editId="113FFE55">
+              <wp:anchor distT="0" distB="0" distL="114300" distR="114300" simplePos="0" relativeHeight="251853824" behindDoc="0" locked="0" layoutInCell="1" allowOverlap="1" wp14:anchorId="6B79BC27" wp14:editId="383419E2">
                 <wp:simplePos x="0" y="0"/>
                 <wp:positionH relativeFrom="margin">
                   <wp:posOffset>7076098</wp:posOffset>
@@ -10112,7 +10376,7 @@
         <mc:AlternateContent>
           <mc:Choice Requires="wps">
             <w:drawing>
-              <wp:anchor distT="0" distB="0" distL="114300" distR="114300" simplePos="0" relativeHeight="251851776" behindDoc="0" locked="0" layoutInCell="1" allowOverlap="1" wp14:anchorId="2F9B1A6A" wp14:editId="6C5110BF">
+              <wp:anchor distT="0" distB="0" distL="114300" distR="114300" simplePos="0" relativeHeight="251851776" behindDoc="0" locked="0" layoutInCell="1" allowOverlap="1" wp14:anchorId="41D1B45D" wp14:editId="250135A5">
                 <wp:simplePos x="0" y="0"/>
                 <wp:positionH relativeFrom="margin">
                   <wp:posOffset>6828217</wp:posOffset>
@@ -10246,7 +10510,7 @@
         <mc:AlternateContent>
           <mc:Choice Requires="wps">
             <w:drawing>
-              <wp:anchor distT="0" distB="0" distL="114300" distR="114300" simplePos="0" relativeHeight="251849728" behindDoc="0" locked="0" layoutInCell="1" allowOverlap="1" wp14:anchorId="6BBC88B9" wp14:editId="3AD6157F">
+              <wp:anchor distT="0" distB="0" distL="114300" distR="114300" simplePos="0" relativeHeight="251849728" behindDoc="0" locked="0" layoutInCell="1" allowOverlap="1" wp14:anchorId="3A73B6F6" wp14:editId="043EC1CE">
                 <wp:simplePos x="0" y="0"/>
                 <wp:positionH relativeFrom="margin">
                   <wp:posOffset>7414374</wp:posOffset>
@@ -10324,7 +10588,7 @@
         <mc:AlternateContent>
           <mc:Choice Requires="wps">
             <w:drawing>
-              <wp:anchor distT="0" distB="0" distL="114300" distR="114300" simplePos="0" relativeHeight="251847680" behindDoc="0" locked="0" layoutInCell="1" allowOverlap="1" wp14:anchorId="5161A222" wp14:editId="2995E2AC">
+              <wp:anchor distT="0" distB="0" distL="114300" distR="114300" simplePos="0" relativeHeight="251847680" behindDoc="0" locked="0" layoutInCell="1" allowOverlap="1" wp14:anchorId="769DA56B" wp14:editId="18DFF2CF">
                 <wp:simplePos x="0" y="0"/>
                 <wp:positionH relativeFrom="margin">
                   <wp:posOffset>7171961</wp:posOffset>
@@ -10458,7 +10722,7 @@
         <mc:AlternateContent>
           <mc:Choice Requires="wps">
             <w:drawing>
-              <wp:anchor distT="0" distB="0" distL="114300" distR="114300" simplePos="0" relativeHeight="251845632" behindDoc="0" locked="0" layoutInCell="1" allowOverlap="1" wp14:anchorId="0E6B151A" wp14:editId="3D153A72">
+              <wp:anchor distT="0" distB="0" distL="114300" distR="114300" simplePos="0" relativeHeight="251845632" behindDoc="0" locked="0" layoutInCell="1" allowOverlap="1" wp14:anchorId="6272A944" wp14:editId="63D48D23">
                 <wp:simplePos x="0" y="0"/>
                 <wp:positionH relativeFrom="margin">
                   <wp:posOffset>7562369</wp:posOffset>
@@ -10536,7 +10800,7 @@
         <mc:AlternateContent>
           <mc:Choice Requires="wps">
             <w:drawing>
-              <wp:anchor distT="0" distB="0" distL="114300" distR="114300" simplePos="0" relativeHeight="251843584" behindDoc="0" locked="0" layoutInCell="1" allowOverlap="1" wp14:anchorId="20F03AAB" wp14:editId="3B076DC4">
+              <wp:anchor distT="0" distB="0" distL="114300" distR="114300" simplePos="0" relativeHeight="251843584" behindDoc="0" locked="0" layoutInCell="1" allowOverlap="1" wp14:anchorId="6C376615" wp14:editId="245422D3">
                 <wp:simplePos x="0" y="0"/>
                 <wp:positionH relativeFrom="margin">
                   <wp:posOffset>7793990</wp:posOffset>
@@ -10670,7 +10934,7 @@
         <mc:AlternateContent>
           <mc:Choice Requires="wps">
             <w:drawing>
-              <wp:anchor distT="0" distB="0" distL="114300" distR="114300" simplePos="0" relativeHeight="251840512" behindDoc="0" locked="0" layoutInCell="1" allowOverlap="1" wp14:anchorId="473A3AAC" wp14:editId="1FE9A849">
+              <wp:anchor distT="0" distB="0" distL="114300" distR="114300" simplePos="0" relativeHeight="251840512" behindDoc="0" locked="0" layoutInCell="1" allowOverlap="1" wp14:anchorId="4AC8C168" wp14:editId="12B09AEF">
                 <wp:simplePos x="0" y="0"/>
                 <wp:positionH relativeFrom="margin">
                   <wp:posOffset>7742078</wp:posOffset>
@@ -10808,7 +11072,7 @@
         <mc:AlternateContent>
           <mc:Choice Requires="wps">
             <w:drawing>
-              <wp:anchor distT="0" distB="0" distL="114300" distR="114300" simplePos="0" relativeHeight="251841536" behindDoc="0" locked="0" layoutInCell="1" allowOverlap="1" wp14:anchorId="5F0A69B1" wp14:editId="2D85940D">
+              <wp:anchor distT="0" distB="0" distL="114300" distR="114300" simplePos="0" relativeHeight="251841536" behindDoc="0" locked="0" layoutInCell="1" allowOverlap="1" wp14:anchorId="1C3488BC" wp14:editId="266E59D5">
                 <wp:simplePos x="0" y="0"/>
                 <wp:positionH relativeFrom="margin">
                   <wp:posOffset>7558405</wp:posOffset>
@@ -10868,9 +11132,9 @@
               </wp:anchor>
             </w:drawing>
           </mc:Choice>
-          <mc:Fallback xmlns:cx="http://schemas.microsoft.com/office/drawing/2014/chartex" xmlns:cx1="http://schemas.microsoft.com/office/drawing/2015/9/8/chartex" xmlns:cx2="http://schemas.microsoft.com/office/drawing/2015/10/21/chartex" xmlns:cx3="http://schemas.microsoft.com/office/drawing/2016/5/9/chartex" xmlns:cx4="http://schemas.microsoft.com/office/drawing/2016/5/10/chartex" xmlns:cx5="http://schemas.microsoft.com/office/drawing/2016/5/11/chartex" xmlns:w15="http://schemas.microsoft.com/office/word/2012/wordml" xmlns:w16se="http://schemas.microsoft.com/office/word/2015/wordml/symex">
+          <mc:Fallback>
             <w:pict>
-              <v:line w14:anchorId="1184AA08" id="Conexão reta 90" o:spid="_x0000_s1026" style="position:absolute;flip:y;z-index:251841536;visibility:visible;mso-wrap-style:square;mso-width-percent:0;mso-height-percent:0;mso-wrap-distance-left:9pt;mso-wrap-distance-top:0;mso-wrap-distance-right:9pt;mso-wrap-distance-bottom:0;mso-position-horizontal:absolute;mso-position-horizontal-relative:margin;mso-position-vertical:absolute;mso-position-vertical-relative:text;mso-width-percent:0;mso-height-percent:0;mso-width-relative:margin;mso-height-relative:margin" from="595.15pt,184.95pt" to="609.4pt,187.2pt" o:gfxdata="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" strokecolor="#7f7f7f [1612]" strokeweight="1.75pt">
+              <v:line id="Conexão reta 90" o:spid="_x0000_s1026" style="position:absolute;flip:y;z-index:251841536;visibility:visible;mso-wrap-style:square;mso-width-percent:0;mso-height-percent:0;mso-wrap-distance-left:9pt;mso-wrap-distance-top:0;mso-wrap-distance-right:9pt;mso-wrap-distance-bottom:0;mso-position-horizontal:absolute;mso-position-horizontal-relative:margin;mso-position-vertical:absolute;mso-position-vertical-relative:text;mso-width-percent:0;mso-height-percent:0;mso-width-relative:margin;mso-height-relative:margin" from="595.15pt,184.95pt" to="609.4pt,187.2pt" o:gfxdata="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" strokecolor="#7f7f7f [1612]" strokeweight="1.75pt">
                 <v:stroke joinstyle="miter"/>
                 <w10:wrap anchorx="margin"/>
               </v:line>
@@ -10886,140 +11150,7 @@
         <mc:AlternateContent>
           <mc:Choice Requires="wps">
             <w:drawing>
-              <wp:anchor distT="0" distB="0" distL="114300" distR="114300" simplePos="0" relativeHeight="251794432" behindDoc="0" locked="0" layoutInCell="1" allowOverlap="1" wp14:anchorId="7BE3D27A" wp14:editId="6E0E876E">
-                <wp:simplePos x="0" y="0"/>
-                <wp:positionH relativeFrom="column">
-                  <wp:posOffset>1881505</wp:posOffset>
-                </wp:positionH>
-                <wp:positionV relativeFrom="paragraph">
-                  <wp:posOffset>548641</wp:posOffset>
-                </wp:positionV>
-                <wp:extent cx="1127760" cy="323850"/>
-                <wp:effectExtent l="0" t="0" r="15240" b="19050"/>
-                <wp:wrapNone/>
-                <wp:docPr id="66" name="Oval 66"/>
-                <wp:cNvGraphicFramePr/>
-                <a:graphic xmlns:a="http://schemas.openxmlformats.org/drawingml/2006/main">
-                  <a:graphicData uri="http://schemas.microsoft.com/office/word/2010/wordprocessingShape">
-                    <wps:wsp>
-                      <wps:cNvSpPr/>
-                      <wps:spPr>
-                        <a:xfrm>
-                          <a:off x="0" y="0"/>
-                          <a:ext cx="1127760" cy="323850"/>
-                        </a:xfrm>
-                        <a:prstGeom prst="ellipse">
-                          <a:avLst/>
-                        </a:prstGeom>
-                        <a:solidFill>
-                          <a:schemeClr val="bg1"/>
-                        </a:solidFill>
-                        <a:ln w="9525">
-                          <a:solidFill>
-                            <a:schemeClr val="tx1"/>
-                          </a:solidFill>
-                        </a:ln>
-                      </wps:spPr>
-                      <wps:style>
-                        <a:lnRef idx="2">
-                          <a:schemeClr val="accent1">
-                            <a:shade val="50000"/>
-                          </a:schemeClr>
-                        </a:lnRef>
-                        <a:fillRef idx="1">
-                          <a:schemeClr val="accent1"/>
-                        </a:fillRef>
-                        <a:effectRef idx="0">
-                          <a:schemeClr val="accent1"/>
-                        </a:effectRef>
-                        <a:fontRef idx="minor">
-                          <a:schemeClr val="lt1"/>
-                        </a:fontRef>
-                      </wps:style>
-                      <wps:txbx>
-                        <w:txbxContent>
-                          <w:p>
-                            <w:pPr>
-                              <w:jc w:val="center"/>
-                              <w:rPr>
-                                <w:color w:val="000000" w:themeColor="text1"/>
-                                <w:sz w:val="16"/>
-                                <w:szCs w:val="16"/>
-                                <w:lang w:val="pt-PT"/>
-                              </w:rPr>
-                            </w:pPr>
-                            <w:r>
-                              <w:rPr>
-                                <w:color w:val="000000" w:themeColor="text1"/>
-                                <w:sz w:val="16"/>
-                                <w:szCs w:val="16"/>
-                                <w:lang w:val="pt-PT"/>
-                              </w:rPr>
-                              <w:t>palavra_passe</w:t>
-                            </w:r>
-                          </w:p>
-                        </w:txbxContent>
-                      </wps:txbx>
-                      <wps:bodyPr rot="0" spcFirstLastPara="0" vertOverflow="overflow" horzOverflow="overflow" vert="horz" wrap="square" lIns="91440" tIns="45720" rIns="91440" bIns="45720" numCol="1" spcCol="0" rtlCol="0" fromWordArt="0" anchor="ctr" anchorCtr="0" forceAA="0" compatLnSpc="1">
-                        <a:prstTxWarp prst="textNoShape">
-                          <a:avLst/>
-                        </a:prstTxWarp>
-                        <a:noAutofit/>
-                      </wps:bodyPr>
-                    </wps:wsp>
-                  </a:graphicData>
-                </a:graphic>
-                <wp14:sizeRelH relativeFrom="margin">
-                  <wp14:pctWidth>0</wp14:pctWidth>
-                </wp14:sizeRelH>
-                <wp14:sizeRelV relativeFrom="margin">
-                  <wp14:pctHeight>0</wp14:pctHeight>
-                </wp14:sizeRelV>
-              </wp:anchor>
-            </w:drawing>
-          </mc:Choice>
-          <mc:Fallback xmlns:cx="http://schemas.microsoft.com/office/drawing/2014/chartex" xmlns:cx1="http://schemas.microsoft.com/office/drawing/2015/9/8/chartex" xmlns:cx2="http://schemas.microsoft.com/office/drawing/2015/10/21/chartex" xmlns:cx3="http://schemas.microsoft.com/office/drawing/2016/5/9/chartex" xmlns:cx4="http://schemas.microsoft.com/office/drawing/2016/5/10/chartex" xmlns:cx5="http://schemas.microsoft.com/office/drawing/2016/5/11/chartex" xmlns:w15="http://schemas.microsoft.com/office/word/2012/wordml" xmlns:w16se="http://schemas.microsoft.com/office/word/2015/wordml/symex">
-            <w:pict>
-              <v:oval w14:anchorId="7BE3D27A" id="Oval 66" o:spid="_x0000_s1064" style="position:absolute;margin-left:148.15pt;margin-top:43.2pt;width:88.8pt;height:25.5pt;z-index:251794432;visibility:visible;mso-wrap-style:square;mso-width-percent:0;mso-height-percent:0;mso-wrap-distance-left:9pt;mso-wrap-distance-top:0;mso-wrap-distance-right:9pt;mso-wrap-distance-bottom:0;mso-position-horizontal:absolute;mso-position-horizontal-relative:text;mso-position-vertical:absolute;mso-position-vertical-relative:text;mso-width-percent:0;mso-height-percent:0;mso-width-relative:margin;mso-height-relative:margin;v-text-anchor:middle" o:gfxdata="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" fillcolor="white [3212]" strokecolor="black [3213]">
-                <v:stroke joinstyle="miter"/>
-                <v:textbox>
-                  <w:txbxContent>
-                    <w:p>
-                      <w:pPr>
-                        <w:jc w:val="center"/>
-                        <w:rPr>
-                          <w:color w:val="000000" w:themeColor="text1"/>
-                          <w:sz w:val="16"/>
-                          <w:szCs w:val="16"/>
-                          <w:lang w:val="pt-PT"/>
-                        </w:rPr>
-                      </w:pPr>
-                      <w:r>
-                        <w:rPr>
-                          <w:color w:val="000000" w:themeColor="text1"/>
-                          <w:sz w:val="16"/>
-                          <w:szCs w:val="16"/>
-                          <w:lang w:val="pt-PT"/>
-                        </w:rPr>
-                        <w:t>palavra_passe</w:t>
-                      </w:r>
-                    </w:p>
-                  </w:txbxContent>
-                </v:textbox>
-              </v:oval>
-            </w:pict>
-          </mc:Fallback>
-        </mc:AlternateContent>
-      </w:r>
-      <w:r>
-        <w:rPr>
-          <w:noProof/>
-          <w:lang w:val="pt-PT" w:eastAsia="pt-PT"/>
-        </w:rPr>
-        <mc:AlternateContent>
-          <mc:Choice Requires="wps">
-            <w:drawing>
-              <wp:anchor distT="0" distB="0" distL="114300" distR="114300" simplePos="0" relativeHeight="251759616" behindDoc="0" locked="0" layoutInCell="1" allowOverlap="1" wp14:anchorId="60EB5B1C" wp14:editId="401337C9">
+              <wp:anchor distT="0" distB="0" distL="114300" distR="114300" simplePos="0" relativeHeight="251759616" behindDoc="0" locked="0" layoutInCell="1" allowOverlap="1" wp14:anchorId="23264479" wp14:editId="0E1D8E9B">
                 <wp:simplePos x="0" y="0"/>
                 <wp:positionH relativeFrom="column">
                   <wp:posOffset>4586605</wp:posOffset>
@@ -11152,7 +11283,7 @@
         <mc:AlternateContent>
           <mc:Choice Requires="wps">
             <w:drawing>
-              <wp:anchor distT="0" distB="0" distL="114300" distR="114300" simplePos="0" relativeHeight="251757568" behindDoc="0" locked="0" layoutInCell="1" allowOverlap="1" wp14:anchorId="24B54AD9" wp14:editId="5A052685">
+              <wp:anchor distT="0" distB="0" distL="114300" distR="114300" simplePos="0" relativeHeight="251757568" behindDoc="0" locked="0" layoutInCell="1" allowOverlap="1" wp14:anchorId="1EF49013" wp14:editId="2747F27C">
                 <wp:simplePos x="0" y="0"/>
                 <wp:positionH relativeFrom="column">
                   <wp:posOffset>4872355</wp:posOffset>
@@ -11227,7 +11358,7 @@
           <w:lang w:val="pt-PT" w:eastAsia="pt-PT"/>
         </w:rPr>
         <w:drawing>
-          <wp:anchor distT="0" distB="0" distL="114300" distR="114300" simplePos="0" relativeHeight="251738112" behindDoc="0" locked="0" layoutInCell="1" allowOverlap="1" wp14:anchorId="7A9E6BBE" wp14:editId="2A98529C">
+          <wp:anchor distT="0" distB="0" distL="114300" distR="114300" simplePos="0" relativeHeight="251738112" behindDoc="0" locked="0" layoutInCell="1" allowOverlap="1" wp14:anchorId="0E2E40C3" wp14:editId="1F7737C8">
             <wp:simplePos x="0" y="0"/>
             <wp:positionH relativeFrom="column">
               <wp:posOffset>785617</wp:posOffset>
@@ -11297,81 +11428,10 @@
           <w:noProof/>
           <w:lang w:val="pt-PT" w:eastAsia="pt-PT"/>
         </w:rPr>
-        <w:drawing>
-          <wp:anchor distT="0" distB="0" distL="114300" distR="114300" simplePos="0" relativeHeight="251837440" behindDoc="1" locked="0" layoutInCell="1" allowOverlap="1" wp14:anchorId="1B705ACE" wp14:editId="40586009">
-            <wp:simplePos x="0" y="0"/>
-            <wp:positionH relativeFrom="margin">
-              <wp:posOffset>3357879</wp:posOffset>
-            </wp:positionH>
-            <wp:positionV relativeFrom="paragraph">
-              <wp:posOffset>1472564</wp:posOffset>
-            </wp:positionV>
-            <wp:extent cx="1284605" cy="148136"/>
-            <wp:effectExtent l="0" t="0" r="0" b="4445"/>
-            <wp:wrapNone/>
-            <wp:docPr id="88" name="Imagem 88" descr="Resultado de imagem para Entity–relationship model arrows"/>
-            <wp:cNvGraphicFramePr>
-              <a:graphicFrameLocks xmlns:a="http://schemas.openxmlformats.org/drawingml/2006/main" noChangeAspect="1"/>
-            </wp:cNvGraphicFramePr>
-            <a:graphic xmlns:a="http://schemas.openxmlformats.org/drawingml/2006/main">
-              <a:graphicData uri="http://schemas.openxmlformats.org/drawingml/2006/picture">
-                <pic:pic xmlns:pic="http://schemas.openxmlformats.org/drawingml/2006/picture">
-                  <pic:nvPicPr>
-                    <pic:cNvPr id="0" name="Picture 2" descr="Resultado de imagem para Entity–relationship model arrows"/>
-                    <pic:cNvPicPr>
-                      <a:picLocks noChangeAspect="1" noChangeArrowheads="1"/>
-                    </pic:cNvPicPr>
-                  </pic:nvPicPr>
-                  <pic:blipFill rotWithShape="1">
-                    <a:blip r:embed="rId7">
-                      <a:extLst>
-                        <a:ext uri="{28A0092B-C50C-407E-A947-70E740481C1C}">
-                          <a14:useLocalDpi xmlns:a14="http://schemas.microsoft.com/office/drawing/2010/main" val="0"/>
-                        </a:ext>
-                      </a:extLst>
-                    </a:blip>
-                    <a:srcRect l="3489" t="22816" r="51396" b="72411"/>
-                    <a:stretch/>
-                  </pic:blipFill>
-                  <pic:spPr bwMode="auto">
-                    <a:xfrm rot="10800000">
-                      <a:off x="0" y="0"/>
-                      <a:ext cx="1311790" cy="151271"/>
-                    </a:xfrm>
-                    <a:prstGeom prst="rect">
-                      <a:avLst/>
-                    </a:prstGeom>
-                    <a:noFill/>
-                    <a:ln>
-                      <a:noFill/>
-                    </a:ln>
-                    <a:extLst>
-                      <a:ext uri="{53640926-AAD7-44D8-BBD7-CCE9431645EC}">
-                        <a14:shadowObscured xmlns:a14="http://schemas.microsoft.com/office/drawing/2010/main"/>
-                      </a:ext>
-                    </a:extLst>
-                  </pic:spPr>
-                </pic:pic>
-              </a:graphicData>
-            </a:graphic>
-            <wp14:sizeRelH relativeFrom="page">
-              <wp14:pctWidth>0</wp14:pctWidth>
-            </wp14:sizeRelH>
-            <wp14:sizeRelV relativeFrom="page">
-              <wp14:pctHeight>0</wp14:pctHeight>
-            </wp14:sizeRelV>
-          </wp:anchor>
-        </w:drawing>
-      </w:r>
-      <w:r>
-        <w:rPr>
-          <w:noProof/>
-          <w:lang w:val="pt-PT" w:eastAsia="pt-PT"/>
-        </w:rPr>
         <mc:AlternateContent>
           <mc:Choice Requires="wps">
             <w:drawing>
-              <wp:anchor distT="0" distB="0" distL="114300" distR="114300" simplePos="0" relativeHeight="251830272" behindDoc="0" locked="0" layoutInCell="1" allowOverlap="1">
+              <wp:anchor distT="0" distB="0" distL="114300" distR="114300" simplePos="0" relativeHeight="251830272" behindDoc="0" locked="0" layoutInCell="1" allowOverlap="1" wp14:anchorId="3BA3BD50" wp14:editId="13A26EBF">
                 <wp:simplePos x="0" y="0"/>
                 <wp:positionH relativeFrom="column">
                   <wp:posOffset>562765</wp:posOffset>
@@ -11491,7 +11551,7 @@
               </wp:anchor>
             </w:drawing>
           </mc:Choice>
-          <mc:Fallback xmlns:cx="http://schemas.microsoft.com/office/drawing/2014/chartex" xmlns:cx1="http://schemas.microsoft.com/office/drawing/2015/9/8/chartex" xmlns:cx2="http://schemas.microsoft.com/office/drawing/2015/10/21/chartex" xmlns:cx3="http://schemas.microsoft.com/office/drawing/2016/5/9/chartex" xmlns:cx4="http://schemas.microsoft.com/office/drawing/2016/5/10/chartex" xmlns:cx5="http://schemas.microsoft.com/office/drawing/2016/5/11/chartex" xmlns:w15="http://schemas.microsoft.com/office/word/2012/wordml" xmlns:w16se="http://schemas.microsoft.com/office/word/2015/wordml/symex">
+          <mc:Fallback>
             <w:pict>
               <v:shapetype id="_x0000_t65" coordsize="21600,21600" o:spt="65" adj="18900" path="m,l,21600@0,21600,21600@0,21600,xem@0,21600nfl@3@5c@7@9@11@13,21600@0e">
                 <v:formulas>
@@ -11516,7 +11576,7 @@
                 </v:handles>
                 <o:complex v:ext="view"/>
               </v:shapetype>
-              <v:shape id="Retângulo: Canto Dobrado 84" o:spid="_x0000_s1029" type="#_x0000_t65" style="position:absolute;margin-left:44.3pt;margin-top:50.05pt;width:106.6pt;height:94.9pt;z-index:251830272;visibility:visible;mso-wrap-style:square;mso-width-percent:0;mso-height-percent:0;mso-wrap-distance-left:9pt;mso-wrap-distance-top:0;mso-wrap-distance-right:9pt;mso-wrap-distance-bottom:0;mso-position-horizontal:absolute;mso-position-horizontal-relative:text;mso-position-vertical:absolute;mso-position-vertical-relative:text;mso-width-percent:0;mso-height-percent:0;mso-width-relative:margin;mso-height-relative:margin;v-text-anchor:middle" o:gfxdata="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" adj="18000" fillcolor="#5b9bd5 [3204]" strokecolor="#1f4d78 [1604]" strokeweight="1pt">
+              <v:shape id="Retângulo: Canto Dobrado 84" o:spid="_x0000_s1084" type="#_x0000_t65" style="position:absolute;margin-left:44.3pt;margin-top:50.05pt;width:106.6pt;height:94.9pt;z-index:251830272;visibility:visible;mso-wrap-style:square;mso-width-percent:0;mso-height-percent:0;mso-wrap-distance-left:9pt;mso-wrap-distance-top:0;mso-wrap-distance-right:9pt;mso-wrap-distance-bottom:0;mso-position-horizontal:absolute;mso-position-horizontal-relative:text;mso-position-vertical:absolute;mso-position-vertical-relative:text;mso-width-percent:0;mso-height-percent:0;mso-width-relative:margin;mso-height-relative:margin;v-text-anchor:middle" o:gfxdata="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" adj="18000" fillcolor="#5b9bd5 [3204]" strokecolor="#1f4d78 [1604]" strokeweight="1pt">
                 <v:stroke joinstyle="miter"/>
                 <v:textbox>
                   <w:txbxContent>
@@ -11591,7 +11651,7 @@
         <mc:AlternateContent>
           <mc:Choice Requires="wps">
             <w:drawing>
-              <wp:anchor distT="0" distB="0" distL="114300" distR="114300" simplePos="0" relativeHeight="251829248" behindDoc="0" locked="0" layoutInCell="1" allowOverlap="1" wp14:anchorId="561DDBE2" wp14:editId="528943F1">
+              <wp:anchor distT="0" distB="0" distL="114300" distR="114300" simplePos="0" relativeHeight="251829248" behindDoc="0" locked="0" layoutInCell="1" allowOverlap="1" wp14:anchorId="597F5034" wp14:editId="0434CB49">
                 <wp:simplePos x="0" y="0"/>
                 <wp:positionH relativeFrom="margin">
                   <wp:posOffset>7424809</wp:posOffset>
@@ -11669,7 +11729,7 @@
         <mc:AlternateContent>
           <mc:Choice Requires="wps">
             <w:drawing>
-              <wp:anchor distT="0" distB="0" distL="114300" distR="114300" simplePos="0" relativeHeight="251827200" behindDoc="0" locked="0" layoutInCell="1" allowOverlap="1" wp14:anchorId="0DA17755" wp14:editId="066B9F98">
+              <wp:anchor distT="0" distB="0" distL="114300" distR="114300" simplePos="0" relativeHeight="251827200" behindDoc="0" locked="0" layoutInCell="1" allowOverlap="1" wp14:anchorId="786774AD" wp14:editId="33F403CA">
                 <wp:simplePos x="0" y="0"/>
                 <wp:positionH relativeFrom="margin">
                   <wp:posOffset>7755213</wp:posOffset>
@@ -11812,7 +11872,7 @@
         <mc:AlternateContent>
           <mc:Choice Requires="wps">
             <w:drawing>
-              <wp:anchor distT="0" distB="0" distL="114300" distR="114300" simplePos="0" relativeHeight="251825152" behindDoc="0" locked="0" layoutInCell="1" allowOverlap="1" wp14:anchorId="016CDCF8" wp14:editId="4865CAFE">
+              <wp:anchor distT="0" distB="0" distL="114300" distR="114300" simplePos="0" relativeHeight="251825152" behindDoc="0" locked="0" layoutInCell="1" allowOverlap="1" wp14:anchorId="33422870" wp14:editId="0C16122E">
                 <wp:simplePos x="0" y="0"/>
                 <wp:positionH relativeFrom="margin">
                   <wp:posOffset>7537622</wp:posOffset>
@@ -11890,7 +11950,7 @@
         <mc:AlternateContent>
           <mc:Choice Requires="wps">
             <w:drawing>
-              <wp:anchor distT="0" distB="0" distL="114300" distR="114300" simplePos="0" relativeHeight="251823104" behindDoc="0" locked="0" layoutInCell="1" allowOverlap="1" wp14:anchorId="4C8961B8" wp14:editId="4D76B66C">
+              <wp:anchor distT="0" distB="0" distL="114300" distR="114300" simplePos="0" relativeHeight="251823104" behindDoc="0" locked="0" layoutInCell="1" allowOverlap="1" wp14:anchorId="45C418BF" wp14:editId="0EF62D68">
                 <wp:simplePos x="0" y="0"/>
                 <wp:positionH relativeFrom="margin">
                   <wp:posOffset>7738110</wp:posOffset>
@@ -12042,7 +12102,7 @@
         <mc:AlternateContent>
           <mc:Choice Requires="wps">
             <w:drawing>
-              <wp:anchor distT="0" distB="0" distL="114300" distR="114300" simplePos="0" relativeHeight="251821056" behindDoc="0" locked="0" layoutInCell="1" allowOverlap="1" wp14:anchorId="08DFB355" wp14:editId="08EF8419">
+              <wp:anchor distT="0" distB="0" distL="114300" distR="114300" simplePos="0" relativeHeight="251821056" behindDoc="0" locked="0" layoutInCell="1" allowOverlap="1" wp14:anchorId="1538B657" wp14:editId="3BB7ECFD">
                 <wp:simplePos x="0" y="0"/>
                 <wp:positionH relativeFrom="margin">
                   <wp:posOffset>7543561</wp:posOffset>
@@ -12120,7 +12180,7 @@
         <mc:AlternateContent>
           <mc:Choice Requires="wps">
             <w:drawing>
-              <wp:anchor distT="0" distB="0" distL="114300" distR="114300" simplePos="0" relativeHeight="251812864" behindDoc="0" locked="0" layoutInCell="1" allowOverlap="1" wp14:anchorId="4A06D5C0" wp14:editId="0342F62E">
+              <wp:anchor distT="0" distB="0" distL="114300" distR="114300" simplePos="0" relativeHeight="251812864" behindDoc="0" locked="0" layoutInCell="1" allowOverlap="1" wp14:anchorId="1A0B8765" wp14:editId="4755ED3B">
                 <wp:simplePos x="0" y="0"/>
                 <wp:positionH relativeFrom="margin">
                   <wp:posOffset>7507935</wp:posOffset>
@@ -12198,7 +12258,7 @@
         <mc:AlternateContent>
           <mc:Choice Requires="wps">
             <w:drawing>
-              <wp:anchor distT="0" distB="0" distL="114300" distR="114300" simplePos="0" relativeHeight="251819008" behindDoc="0" locked="0" layoutInCell="1" allowOverlap="1" wp14:anchorId="48480995" wp14:editId="0EA47944">
+              <wp:anchor distT="0" distB="0" distL="114300" distR="114300" simplePos="0" relativeHeight="251819008" behindDoc="0" locked="0" layoutInCell="1" allowOverlap="1" wp14:anchorId="467ACB79" wp14:editId="6FDCAF08">
                 <wp:simplePos x="0" y="0"/>
                 <wp:positionH relativeFrom="margin">
                   <wp:posOffset>7689718</wp:posOffset>
@@ -12341,7 +12401,7 @@
         <mc:AlternateContent>
           <mc:Choice Requires="wps">
             <w:drawing>
-              <wp:anchor distT="0" distB="0" distL="114300" distR="114300" simplePos="0" relativeHeight="251814912" behindDoc="0" locked="0" layoutInCell="1" allowOverlap="1" wp14:anchorId="4B47A5AB" wp14:editId="16AB73F4">
+              <wp:anchor distT="0" distB="0" distL="114300" distR="114300" simplePos="0" relativeHeight="251814912" behindDoc="0" locked="0" layoutInCell="1" allowOverlap="1" wp14:anchorId="0033AA17" wp14:editId="5910E249">
                 <wp:simplePos x="0" y="0"/>
                 <wp:positionH relativeFrom="margin">
                   <wp:align>right</wp:align>
@@ -12484,7 +12544,7 @@
         <mc:AlternateContent>
           <mc:Choice Requires="wps">
             <w:drawing>
-              <wp:anchor distT="0" distB="0" distL="114300" distR="114300" simplePos="0" relativeHeight="251816960" behindDoc="0" locked="0" layoutInCell="1" allowOverlap="1" wp14:anchorId="14ECBF60" wp14:editId="5976856A">
+              <wp:anchor distT="0" distB="0" distL="114300" distR="114300" simplePos="0" relativeHeight="251816960" behindDoc="0" locked="0" layoutInCell="1" allowOverlap="1" wp14:anchorId="77C5F19F" wp14:editId="7FD34696">
                 <wp:simplePos x="0" y="0"/>
                 <wp:positionH relativeFrom="margin">
                   <wp:posOffset>7535899</wp:posOffset>
@@ -12562,7 +12622,7 @@
         <mc:AlternateContent>
           <mc:Choice Requires="wps">
             <w:drawing>
-              <wp:anchor distT="0" distB="0" distL="114300" distR="114300" simplePos="0" relativeHeight="251804672" behindDoc="0" locked="0" layoutInCell="1" allowOverlap="1" wp14:anchorId="23B4340F" wp14:editId="533DFA11">
+              <wp:anchor distT="0" distB="0" distL="114300" distR="114300" simplePos="0" relativeHeight="251804672" behindDoc="0" locked="0" layoutInCell="1" allowOverlap="1" wp14:anchorId="6747E2FF" wp14:editId="4BDC503D">
                 <wp:simplePos x="0" y="0"/>
                 <wp:positionH relativeFrom="margin">
                   <wp:posOffset>6567170</wp:posOffset>
@@ -12696,7 +12756,7 @@
         <mc:AlternateContent>
           <mc:Choice Requires="wps">
             <w:drawing>
-              <wp:anchor distT="0" distB="0" distL="114300" distR="114300" simplePos="0" relativeHeight="251810816" behindDoc="0" locked="0" layoutInCell="1" allowOverlap="1" wp14:anchorId="1B7D063D" wp14:editId="2665123A">
+              <wp:anchor distT="0" distB="0" distL="114300" distR="114300" simplePos="0" relativeHeight="251810816" behindDoc="0" locked="0" layoutInCell="1" allowOverlap="1" wp14:anchorId="5DFF1ACF" wp14:editId="1EB4718F">
                 <wp:simplePos x="0" y="0"/>
                 <wp:positionH relativeFrom="margin">
                   <wp:posOffset>6851427</wp:posOffset>
@@ -12839,7 +12899,7 @@
         <mc:AlternateContent>
           <mc:Choice Requires="wps">
             <w:drawing>
-              <wp:anchor distT="0" distB="0" distL="114300" distR="114300" simplePos="0" relativeHeight="251808768" behindDoc="0" locked="0" layoutInCell="1" allowOverlap="1" wp14:anchorId="412CA952" wp14:editId="69687778">
+              <wp:anchor distT="0" distB="0" distL="114300" distR="114300" simplePos="0" relativeHeight="251808768" behindDoc="0" locked="0" layoutInCell="1" allowOverlap="1" wp14:anchorId="0B75462E" wp14:editId="2D121446">
                 <wp:simplePos x="0" y="0"/>
                 <wp:positionH relativeFrom="margin">
                   <wp:posOffset>7145737</wp:posOffset>
@@ -12917,7 +12977,7 @@
         <mc:AlternateContent>
           <mc:Choice Requires="wps">
             <w:drawing>
-              <wp:anchor distT="0" distB="0" distL="114300" distR="114300" simplePos="0" relativeHeight="251806720" behindDoc="0" locked="0" layoutInCell="1" allowOverlap="1" wp14:anchorId="4E3D310F" wp14:editId="1C8FDBBA">
+              <wp:anchor distT="0" distB="0" distL="114300" distR="114300" simplePos="0" relativeHeight="251806720" behindDoc="0" locked="0" layoutInCell="1" allowOverlap="1" wp14:anchorId="29A098CC" wp14:editId="11129C02">
                 <wp:simplePos x="0" y="0"/>
                 <wp:positionH relativeFrom="margin">
                   <wp:posOffset>7073924</wp:posOffset>
@@ -13069,7 +13129,7 @@
         <mc:AlternateContent>
           <mc:Choice Requires="wps">
             <w:drawing>
-              <wp:anchor distT="0" distB="0" distL="114300" distR="114300" simplePos="0" relativeHeight="251802624" behindDoc="0" locked="0" layoutInCell="1" allowOverlap="1" wp14:anchorId="71F50C42" wp14:editId="60E429EC">
+              <wp:anchor distT="0" distB="0" distL="114300" distR="114300" simplePos="0" relativeHeight="251802624" behindDoc="0" locked="0" layoutInCell="1" allowOverlap="1" wp14:anchorId="11F7C0A9" wp14:editId="68A6D541">
                 <wp:simplePos x="0" y="0"/>
                 <wp:positionH relativeFrom="margin">
                   <wp:posOffset>6795415</wp:posOffset>
@@ -13147,7 +13207,7 @@
         <mc:AlternateContent>
           <mc:Choice Requires="wps">
             <w:drawing>
-              <wp:anchor distT="0" distB="0" distL="114300" distR="114300" simplePos="0" relativeHeight="251780096" behindDoc="0" locked="0" layoutInCell="1" allowOverlap="1" wp14:anchorId="37437DE6" wp14:editId="3341BDEB">
+              <wp:anchor distT="0" distB="0" distL="114300" distR="114300" simplePos="0" relativeHeight="251780096" behindDoc="0" locked="0" layoutInCell="1" allowOverlap="1" wp14:anchorId="635011DA" wp14:editId="11C9BFF9">
                 <wp:simplePos x="0" y="0"/>
                 <wp:positionH relativeFrom="column">
                   <wp:posOffset>6504470</wp:posOffset>
@@ -13224,7 +13284,7 @@
         <mc:AlternateContent>
           <mc:Choice Requires="wps">
             <w:drawing>
-              <wp:anchor distT="0" distB="0" distL="114300" distR="114300" simplePos="0" relativeHeight="251778048" behindDoc="0" locked="0" layoutInCell="1" allowOverlap="1" wp14:anchorId="584E1B45" wp14:editId="4779006E">
+              <wp:anchor distT="0" distB="0" distL="114300" distR="114300" simplePos="0" relativeHeight="251778048" behindDoc="0" locked="0" layoutInCell="1" allowOverlap="1" wp14:anchorId="03D67CE4" wp14:editId="5681EA9A">
                 <wp:simplePos x="0" y="0"/>
                 <wp:positionH relativeFrom="column">
                   <wp:posOffset>6119610</wp:posOffset>
@@ -13357,7 +13417,7 @@
         <mc:AlternateContent>
           <mc:Choice Requires="wps">
             <w:drawing>
-              <wp:anchor distT="0" distB="0" distL="114300" distR="114300" simplePos="0" relativeHeight="251773952" behindDoc="0" locked="0" layoutInCell="1" allowOverlap="1" wp14:anchorId="2D56E717" wp14:editId="79EC2C07">
+              <wp:anchor distT="0" distB="0" distL="114300" distR="114300" simplePos="0" relativeHeight="251773952" behindDoc="0" locked="0" layoutInCell="1" allowOverlap="1" wp14:anchorId="5112037D" wp14:editId="3B1CC1AE">
                 <wp:simplePos x="0" y="0"/>
                 <wp:positionH relativeFrom="column">
                   <wp:posOffset>6076958</wp:posOffset>
@@ -13434,7 +13494,7 @@
         <mc:AlternateContent>
           <mc:Choice Requires="wps">
             <w:drawing>
-              <wp:anchor distT="0" distB="0" distL="114300" distR="114300" simplePos="0" relativeHeight="251755520" behindDoc="0" locked="0" layoutInCell="1" allowOverlap="1" wp14:anchorId="36B7F74E" wp14:editId="4A9729AD">
+              <wp:anchor distT="0" distB="0" distL="114300" distR="114300" simplePos="0" relativeHeight="251755520" behindDoc="0" locked="0" layoutInCell="1" allowOverlap="1" wp14:anchorId="593EFFEF" wp14:editId="60ED57DA">
                 <wp:simplePos x="0" y="0"/>
                 <wp:positionH relativeFrom="column">
                   <wp:posOffset>5429753</wp:posOffset>
@@ -13591,7 +13651,7 @@
         <mc:AlternateContent>
           <mc:Choice Requires="wps">
             <w:drawing>
-              <wp:anchor distT="0" distB="0" distL="114300" distR="114300" simplePos="0" relativeHeight="251753472" behindDoc="0" locked="0" layoutInCell="1" allowOverlap="1" wp14:anchorId="44F301EC" wp14:editId="399D9360">
+              <wp:anchor distT="0" distB="0" distL="114300" distR="114300" simplePos="0" relativeHeight="251753472" behindDoc="0" locked="0" layoutInCell="1" allowOverlap="1" wp14:anchorId="0C5032D8" wp14:editId="7BBB4A7A">
                 <wp:simplePos x="0" y="0"/>
                 <wp:positionH relativeFrom="column">
                   <wp:posOffset>5607884</wp:posOffset>
@@ -13668,7 +13728,7 @@
         <mc:AlternateContent>
           <mc:Choice Requires="wps">
             <w:drawing>
-              <wp:anchor distT="0" distB="0" distL="114300" distR="114300" simplePos="0" relativeHeight="251750400" behindDoc="0" locked="0" layoutInCell="1" allowOverlap="1" wp14:anchorId="3660460A" wp14:editId="266BC573">
+              <wp:anchor distT="0" distB="0" distL="114300" distR="114300" simplePos="0" relativeHeight="251750400" behindDoc="0" locked="0" layoutInCell="1" allowOverlap="1" wp14:anchorId="5B252B7F" wp14:editId="3C0286AC">
                 <wp:simplePos x="0" y="0"/>
                 <wp:positionH relativeFrom="column">
                   <wp:posOffset>5269436</wp:posOffset>
@@ -13745,7 +13805,7 @@
         <mc:AlternateContent>
           <mc:Choice Requires="wps">
             <w:drawing>
-              <wp:anchor distT="0" distB="0" distL="114300" distR="114300" simplePos="0" relativeHeight="251751424" behindDoc="0" locked="0" layoutInCell="1" allowOverlap="1">
+              <wp:anchor distT="0" distB="0" distL="114300" distR="114300" simplePos="0" relativeHeight="251751424" behindDoc="0" locked="0" layoutInCell="1" allowOverlap="1" wp14:anchorId="47F53EAA" wp14:editId="2671D2DB">
                 <wp:simplePos x="0" y="0"/>
                 <wp:positionH relativeFrom="column">
                   <wp:posOffset>4979736</wp:posOffset>
@@ -13896,7 +13956,7 @@
         <mc:AlternateContent>
           <mc:Choice Requires="wps">
             <w:drawing>
-              <wp:anchor distT="0" distB="0" distL="114300" distR="114300" simplePos="0" relativeHeight="251761664" behindDoc="0" locked="0" layoutInCell="1" allowOverlap="1" wp14:anchorId="26F769FE" wp14:editId="7CAA0033">
+              <wp:anchor distT="0" distB="0" distL="114300" distR="114300" simplePos="0" relativeHeight="251761664" behindDoc="0" locked="0" layoutInCell="1" allowOverlap="1" wp14:anchorId="77B2DFE4" wp14:editId="244420D8">
                 <wp:simplePos x="0" y="0"/>
                 <wp:positionH relativeFrom="column">
                   <wp:posOffset>4343160</wp:posOffset>
@@ -13973,7 +14033,7 @@
         <mc:AlternateContent>
           <mc:Choice Requires="wps">
             <w:drawing>
-              <wp:anchor distT="0" distB="0" distL="114300" distR="114300" simplePos="0" relativeHeight="251763712" behindDoc="0" locked="0" layoutInCell="1" allowOverlap="1" wp14:anchorId="449E4FD6" wp14:editId="08698CAD">
+              <wp:anchor distT="0" distB="0" distL="114300" distR="114300" simplePos="0" relativeHeight="251763712" behindDoc="0" locked="0" layoutInCell="1" allowOverlap="1" wp14:anchorId="64ACD16A" wp14:editId="54EAAC45">
                 <wp:simplePos x="0" y="0"/>
                 <wp:positionH relativeFrom="column">
                   <wp:posOffset>3833652</wp:posOffset>
@@ -14106,7 +14166,7 @@
         <mc:AlternateContent>
           <mc:Choice Requires="wps">
             <w:drawing>
-              <wp:anchor distT="0" distB="0" distL="114300" distR="114300" simplePos="0" relativeHeight="251767808" behindDoc="0" locked="0" layoutInCell="1" allowOverlap="1" wp14:anchorId="5ED7ECFE" wp14:editId="1CABB374">
+              <wp:anchor distT="0" distB="0" distL="114300" distR="114300" simplePos="0" relativeHeight="251767808" behindDoc="0" locked="0" layoutInCell="1" allowOverlap="1" wp14:anchorId="49DFA7F6" wp14:editId="243B5A7E">
                 <wp:simplePos x="0" y="0"/>
                 <wp:positionH relativeFrom="column">
                   <wp:posOffset>3458448</wp:posOffset>
@@ -14183,7 +14243,7 @@
         <mc:AlternateContent>
           <mc:Choice Requires="wps">
             <w:drawing>
-              <wp:anchor distT="0" distB="0" distL="114300" distR="114300" simplePos="0" relativeHeight="251771904" behindDoc="0" locked="0" layoutInCell="1" allowOverlap="1" wp14:anchorId="357E76B2" wp14:editId="4F9C5EA9">
+              <wp:anchor distT="0" distB="0" distL="114300" distR="114300" simplePos="0" relativeHeight="251771904" behindDoc="0" locked="0" layoutInCell="1" allowOverlap="1" wp14:anchorId="140B4A40" wp14:editId="102C2EC1">
                 <wp:simplePos x="0" y="0"/>
                 <wp:positionH relativeFrom="column">
                   <wp:posOffset>4052215</wp:posOffset>
@@ -14260,7 +14320,7 @@
         <mc:AlternateContent>
           <mc:Choice Requires="wps">
             <w:drawing>
-              <wp:anchor distT="0" distB="0" distL="114300" distR="114300" simplePos="0" relativeHeight="251838464" behindDoc="0" locked="0" layoutInCell="1" allowOverlap="1" wp14:anchorId="33E71898" wp14:editId="43A741AE">
+              <wp:anchor distT="0" distB="0" distL="114300" distR="114300" simplePos="0" relativeHeight="251838464" behindDoc="0" locked="0" layoutInCell="1" allowOverlap="1" wp14:anchorId="0A0A49C1" wp14:editId="47BC27F6">
                 <wp:simplePos x="0" y="0"/>
                 <wp:positionH relativeFrom="column">
                   <wp:posOffset>3192558</wp:posOffset>
@@ -14393,7 +14453,7 @@
         <mc:AlternateContent>
           <mc:Choice Requires="wps">
             <w:drawing>
-              <wp:anchor distT="0" distB="0" distL="114300" distR="114300" simplePos="0" relativeHeight="251765760" behindDoc="0" locked="0" layoutInCell="1" allowOverlap="1" wp14:anchorId="357502FD" wp14:editId="65006B77">
+              <wp:anchor distT="0" distB="0" distL="114300" distR="114300" simplePos="0" relativeHeight="251765760" behindDoc="0" locked="0" layoutInCell="1" allowOverlap="1" wp14:anchorId="1855E0B6" wp14:editId="319A5F83">
                 <wp:simplePos x="0" y="0"/>
                 <wp:positionH relativeFrom="column">
                   <wp:posOffset>3044429</wp:posOffset>
@@ -14485,9 +14545,9 @@
               </wp:anchor>
             </w:drawing>
           </mc:Choice>
-          <mc:Fallback xmlns:cx="http://schemas.microsoft.com/office/drawing/2014/chartex" xmlns:cx1="http://schemas.microsoft.com/office/drawing/2015/9/8/chartex" xmlns:cx2="http://schemas.microsoft.com/office/drawing/2015/10/21/chartex" xmlns:cx3="http://schemas.microsoft.com/office/drawing/2016/5/9/chartex" xmlns:cx4="http://schemas.microsoft.com/office/drawing/2016/5/10/chartex" xmlns:cx5="http://schemas.microsoft.com/office/drawing/2016/5/11/chartex" xmlns:w15="http://schemas.microsoft.com/office/word/2012/wordml" xmlns:w16se="http://schemas.microsoft.com/office/word/2015/wordml/symex">
+          <mc:Fallback>
             <w:pict>
-              <v:oval w14:anchorId="357502FD" id="Oval 45" o:spid="_x0000_s1043" style="position:absolute;margin-left:239.7pt;margin-top:44.7pt;width:68.7pt;height:22.9pt;z-index:251765760;visibility:visible;mso-wrap-style:square;mso-width-percent:0;mso-height-percent:0;mso-wrap-distance-left:9pt;mso-wrap-distance-top:0;mso-wrap-distance-right:9pt;mso-wrap-distance-bottom:0;mso-position-horizontal:absolute;mso-position-horizontal-relative:text;mso-position-vertical:absolute;mso-position-vertical-relative:text;mso-width-percent:0;mso-height-percent:0;mso-width-relative:margin;mso-height-relative:margin;v-text-anchor:middle" o:gfxdata="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" fillcolor="white [3212]" strokecolor="black [3213]">
+              <v:oval id="Oval 45" o:spid="_x0000_s1097" style="position:absolute;margin-left:239.7pt;margin-top:44.7pt;width:68.7pt;height:22.9pt;z-index:251765760;visibility:visible;mso-wrap-style:square;mso-width-percent:0;mso-height-percent:0;mso-wrap-distance-left:9pt;mso-wrap-distance-top:0;mso-wrap-distance-right:9pt;mso-wrap-distance-bottom:0;mso-position-horizontal:absolute;mso-position-horizontal-relative:text;mso-position-vertical:absolute;mso-position-vertical-relative:text;mso-width-percent:0;mso-height-percent:0;mso-width-relative:margin;mso-height-relative:margin;v-text-anchor:middle" o:gfxdata="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" fillcolor="white [3212]" strokecolor="black [3213]">
                 <v:stroke joinstyle="miter"/>
                 <v:textbox>
                   <w:txbxContent>
@@ -14526,294 +14586,7 @@
         <mc:AlternateContent>
           <mc:Choice Requires="wps">
             <w:drawing>
-              <wp:anchor distT="0" distB="0" distL="114300" distR="114300" simplePos="0" relativeHeight="251792384" behindDoc="0" locked="0" layoutInCell="1" allowOverlap="1" wp14:anchorId="08B76457" wp14:editId="7E9122E9">
-                <wp:simplePos x="0" y="0"/>
-                <wp:positionH relativeFrom="column">
-                  <wp:posOffset>2947810</wp:posOffset>
-                </wp:positionH>
-                <wp:positionV relativeFrom="paragraph">
-                  <wp:posOffset>1164186</wp:posOffset>
-                </wp:positionV>
-                <wp:extent cx="53439" cy="249044"/>
-                <wp:effectExtent l="0" t="0" r="22860" b="17780"/>
-                <wp:wrapNone/>
-                <wp:docPr id="65" name="Conexão reta 65"/>
-                <wp:cNvGraphicFramePr/>
-                <a:graphic xmlns:a="http://schemas.openxmlformats.org/drawingml/2006/main">
-                  <a:graphicData uri="http://schemas.microsoft.com/office/word/2010/wordprocessingShape">
-                    <wps:wsp>
-                      <wps:cNvCnPr/>
-                      <wps:spPr>
-                        <a:xfrm flipV="1">
-                          <a:off x="0" y="0"/>
-                          <a:ext cx="53439" cy="249044"/>
-                        </a:xfrm>
-                        <a:prstGeom prst="line">
-                          <a:avLst/>
-                        </a:prstGeom>
-                        <a:ln w="22225">
-                          <a:solidFill>
-                            <a:schemeClr val="bg1">
-                              <a:lumMod val="50000"/>
-                            </a:schemeClr>
-                          </a:solidFill>
-                        </a:ln>
-                      </wps:spPr>
-                      <wps:style>
-                        <a:lnRef idx="1">
-                          <a:schemeClr val="accent1"/>
-                        </a:lnRef>
-                        <a:fillRef idx="0">
-                          <a:schemeClr val="accent1"/>
-                        </a:fillRef>
-                        <a:effectRef idx="0">
-                          <a:schemeClr val="accent1"/>
-                        </a:effectRef>
-                        <a:fontRef idx="minor">
-                          <a:schemeClr val="tx1"/>
-                        </a:fontRef>
-                      </wps:style>
-                      <wps:bodyPr/>
-                    </wps:wsp>
-                  </a:graphicData>
-                </a:graphic>
-                <wp14:sizeRelH relativeFrom="margin">
-                  <wp14:pctWidth>0</wp14:pctWidth>
-                </wp14:sizeRelH>
-                <wp14:sizeRelV relativeFrom="margin">
-                  <wp14:pctHeight>0</wp14:pctHeight>
-                </wp14:sizeRelV>
-              </wp:anchor>
-            </w:drawing>
-          </mc:Choice>
-          <mc:Fallback xmlns:cx="http://schemas.microsoft.com/office/drawing/2014/chartex" xmlns:cx1="http://schemas.microsoft.com/office/drawing/2015/9/8/chartex" xmlns:cx2="http://schemas.microsoft.com/office/drawing/2015/10/21/chartex" xmlns:cx3="http://schemas.microsoft.com/office/drawing/2016/5/9/chartex" xmlns:cx4="http://schemas.microsoft.com/office/drawing/2016/5/10/chartex" xmlns:cx5="http://schemas.microsoft.com/office/drawing/2016/5/11/chartex" xmlns:w15="http://schemas.microsoft.com/office/word/2012/wordml" xmlns:w16se="http://schemas.microsoft.com/office/word/2015/wordml/symex">
-            <w:pict>
-              <v:line w14:anchorId="106069AB" id="Conexão reta 65" o:spid="_x0000_s1026" style="position:absolute;flip:y;z-index:251792384;visibility:visible;mso-wrap-style:square;mso-width-percent:0;mso-height-percent:0;mso-wrap-distance-left:9pt;mso-wrap-distance-top:0;mso-wrap-distance-right:9pt;mso-wrap-distance-bottom:0;mso-position-horizontal:absolute;mso-position-horizontal-relative:text;mso-position-vertical:absolute;mso-position-vertical-relative:text;mso-width-percent:0;mso-height-percent:0;mso-width-relative:margin;mso-height-relative:margin" from="232.1pt,91.65pt" to="236.3pt,111.25pt" o:gfxdata="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" strokecolor="#7f7f7f [1612]" strokeweight="1.75pt">
-                <v:stroke joinstyle="miter"/>
-              </v:line>
-            </w:pict>
-          </mc:Fallback>
-        </mc:AlternateContent>
-      </w:r>
-      <w:r>
-        <w:rPr>
-          <w:noProof/>
-          <w:lang w:val="pt-PT" w:eastAsia="pt-PT"/>
-        </w:rPr>
-        <mc:AlternateContent>
-          <mc:Choice Requires="wps">
-            <w:drawing>
-              <wp:anchor distT="0" distB="0" distL="114300" distR="114300" simplePos="0" relativeHeight="251790336" behindDoc="0" locked="0" layoutInCell="1" allowOverlap="1" wp14:anchorId="16FD65F1" wp14:editId="123C7EF5">
-                <wp:simplePos x="0" y="0"/>
-                <wp:positionH relativeFrom="column">
-                  <wp:posOffset>2699756</wp:posOffset>
-                </wp:positionH>
-                <wp:positionV relativeFrom="paragraph">
-                  <wp:posOffset>875615</wp:posOffset>
-                </wp:positionV>
-                <wp:extent cx="626745" cy="290830"/>
-                <wp:effectExtent l="0" t="0" r="20955" b="13970"/>
-                <wp:wrapNone/>
-                <wp:docPr id="64" name="Oval 64"/>
-                <wp:cNvGraphicFramePr/>
-                <a:graphic xmlns:a="http://schemas.openxmlformats.org/drawingml/2006/main">
-                  <a:graphicData uri="http://schemas.microsoft.com/office/word/2010/wordprocessingShape">
-                    <wps:wsp>
-                      <wps:cNvSpPr/>
-                      <wps:spPr>
-                        <a:xfrm>
-                          <a:off x="0" y="0"/>
-                          <a:ext cx="626745" cy="290830"/>
-                        </a:xfrm>
-                        <a:prstGeom prst="ellipse">
-                          <a:avLst/>
-                        </a:prstGeom>
-                        <a:solidFill>
-                          <a:schemeClr val="bg1"/>
-                        </a:solidFill>
-                        <a:ln w="9525">
-                          <a:solidFill>
-                            <a:schemeClr val="tx1"/>
-                          </a:solidFill>
-                        </a:ln>
-                      </wps:spPr>
-                      <wps:style>
-                        <a:lnRef idx="2">
-                          <a:schemeClr val="accent1">
-                            <a:shade val="50000"/>
-                          </a:schemeClr>
-                        </a:lnRef>
-                        <a:fillRef idx="1">
-                          <a:schemeClr val="accent1"/>
-                        </a:fillRef>
-                        <a:effectRef idx="0">
-                          <a:schemeClr val="accent1"/>
-                        </a:effectRef>
-                        <a:fontRef idx="minor">
-                          <a:schemeClr val="lt1"/>
-                        </a:fontRef>
-                      </wps:style>
-                      <wps:txbx>
-                        <w:txbxContent>
-                          <w:p>
-                            <w:pPr>
-                              <w:jc w:val="center"/>
-                              <w:rPr>
-                                <w:color w:val="000000" w:themeColor="text1"/>
-                                <w:sz w:val="16"/>
-                                <w:szCs w:val="16"/>
-                                <w:lang w:val="pt-PT"/>
-                              </w:rPr>
-                            </w:pPr>
-                            <w:r>
-                              <w:rPr>
-                                <w:color w:val="000000" w:themeColor="text1"/>
-                                <w:sz w:val="16"/>
-                                <w:szCs w:val="16"/>
-                                <w:lang w:val="pt-PT"/>
-                              </w:rPr>
-                              <w:t>nome</w:t>
-                            </w:r>
-                          </w:p>
-                        </w:txbxContent>
-                      </wps:txbx>
-                      <wps:bodyPr rot="0" spcFirstLastPara="0" vertOverflow="overflow" horzOverflow="overflow" vert="horz" wrap="square" lIns="91440" tIns="45720" rIns="91440" bIns="45720" numCol="1" spcCol="0" rtlCol="0" fromWordArt="0" anchor="ctr" anchorCtr="0" forceAA="0" compatLnSpc="1">
-                        <a:prstTxWarp prst="textNoShape">
-                          <a:avLst/>
-                        </a:prstTxWarp>
-                        <a:noAutofit/>
-                      </wps:bodyPr>
-                    </wps:wsp>
-                  </a:graphicData>
-                </a:graphic>
-                <wp14:sizeRelH relativeFrom="margin">
-                  <wp14:pctWidth>0</wp14:pctWidth>
-                </wp14:sizeRelH>
-                <wp14:sizeRelV relativeFrom="margin">
-                  <wp14:pctHeight>0</wp14:pctHeight>
-                </wp14:sizeRelV>
-              </wp:anchor>
-            </w:drawing>
-          </mc:Choice>
-          <mc:Fallback xmlns:cx="http://schemas.microsoft.com/office/drawing/2014/chartex" xmlns:cx1="http://schemas.microsoft.com/office/drawing/2015/9/8/chartex" xmlns:cx2="http://schemas.microsoft.com/office/drawing/2015/10/21/chartex" xmlns:cx3="http://schemas.microsoft.com/office/drawing/2016/5/9/chartex" xmlns:cx4="http://schemas.microsoft.com/office/drawing/2016/5/10/chartex" xmlns:cx5="http://schemas.microsoft.com/office/drawing/2016/5/11/chartex" xmlns:w15="http://schemas.microsoft.com/office/word/2012/wordml" xmlns:w16se="http://schemas.microsoft.com/office/word/2015/wordml/symex">
-            <w:pict>
-              <v:oval w14:anchorId="16FD65F1" id="Oval 64" o:spid="_x0000_s1044" style="position:absolute;margin-left:212.6pt;margin-top:68.95pt;width:49.35pt;height:22.9pt;z-index:251790336;visibility:visible;mso-wrap-style:square;mso-width-percent:0;mso-height-percent:0;mso-wrap-distance-left:9pt;mso-wrap-distance-top:0;mso-wrap-distance-right:9pt;mso-wrap-distance-bottom:0;mso-position-horizontal:absolute;mso-position-horizontal-relative:text;mso-position-vertical:absolute;mso-position-vertical-relative:text;mso-width-percent:0;mso-height-percent:0;mso-width-relative:margin;mso-height-relative:margin;v-text-anchor:middle" o:gfxdata="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" fillcolor="white [3212]" strokecolor="black [3213]">
-                <v:stroke joinstyle="miter"/>
-                <v:textbox>
-                  <w:txbxContent>
-                    <w:p>
-                      <w:pPr>
-                        <w:jc w:val="center"/>
-                        <w:rPr>
-                          <w:color w:val="000000" w:themeColor="text1"/>
-                          <w:sz w:val="16"/>
-                          <w:szCs w:val="16"/>
-                          <w:lang w:val="pt-PT"/>
-                        </w:rPr>
-                      </w:pPr>
-                      <w:r>
-                        <w:rPr>
-                          <w:color w:val="000000" w:themeColor="text1"/>
-                          <w:sz w:val="16"/>
-                          <w:szCs w:val="16"/>
-                          <w:lang w:val="pt-PT"/>
-                        </w:rPr>
-                        <w:t>nome</w:t>
-                      </w:r>
-                    </w:p>
-                  </w:txbxContent>
-                </v:textbox>
-              </v:oval>
-            </w:pict>
-          </mc:Fallback>
-        </mc:AlternateContent>
-      </w:r>
-      <w:r>
-        <w:rPr>
-          <w:noProof/>
-          <w:lang w:val="pt-PT" w:eastAsia="pt-PT"/>
-        </w:rPr>
-        <mc:AlternateContent>
-          <mc:Choice Requires="wps">
-            <w:drawing>
-              <wp:anchor distT="0" distB="0" distL="114300" distR="114300" simplePos="0" relativeHeight="251796480" behindDoc="0" locked="0" layoutInCell="1" allowOverlap="1" wp14:anchorId="50F51A9E" wp14:editId="660B00BA">
-                <wp:simplePos x="0" y="0"/>
-                <wp:positionH relativeFrom="column">
-                  <wp:posOffset>2662802</wp:posOffset>
-                </wp:positionH>
-                <wp:positionV relativeFrom="paragraph">
-                  <wp:posOffset>843668</wp:posOffset>
-                </wp:positionV>
-                <wp:extent cx="11298" cy="569818"/>
-                <wp:effectExtent l="0" t="0" r="27305" b="20955"/>
-                <wp:wrapNone/>
-                <wp:docPr id="67" name="Conexão reta 67"/>
-                <wp:cNvGraphicFramePr/>
-                <a:graphic xmlns:a="http://schemas.openxmlformats.org/drawingml/2006/main">
-                  <a:graphicData uri="http://schemas.microsoft.com/office/word/2010/wordprocessingShape">
-                    <wps:wsp>
-                      <wps:cNvCnPr/>
-                      <wps:spPr>
-                        <a:xfrm flipH="1" flipV="1">
-                          <a:off x="0" y="0"/>
-                          <a:ext cx="11298" cy="569818"/>
-                        </a:xfrm>
-                        <a:prstGeom prst="line">
-                          <a:avLst/>
-                        </a:prstGeom>
-                        <a:ln w="22225">
-                          <a:solidFill>
-                            <a:schemeClr val="bg1">
-                              <a:lumMod val="50000"/>
-                            </a:schemeClr>
-                          </a:solidFill>
-                        </a:ln>
-                      </wps:spPr>
-                      <wps:style>
-                        <a:lnRef idx="1">
-                          <a:schemeClr val="accent1"/>
-                        </a:lnRef>
-                        <a:fillRef idx="0">
-                          <a:schemeClr val="accent1"/>
-                        </a:fillRef>
-                        <a:effectRef idx="0">
-                          <a:schemeClr val="accent1"/>
-                        </a:effectRef>
-                        <a:fontRef idx="minor">
-                          <a:schemeClr val="tx1"/>
-                        </a:fontRef>
-                      </wps:style>
-                      <wps:bodyPr/>
-                    </wps:wsp>
-                  </a:graphicData>
-                </a:graphic>
-                <wp14:sizeRelH relativeFrom="margin">
-                  <wp14:pctWidth>0</wp14:pctWidth>
-                </wp14:sizeRelH>
-                <wp14:sizeRelV relativeFrom="margin">
-                  <wp14:pctHeight>0</wp14:pctHeight>
-                </wp14:sizeRelV>
-              </wp:anchor>
-            </w:drawing>
-          </mc:Choice>
-          <mc:Fallback xmlns:cx="http://schemas.microsoft.com/office/drawing/2014/chartex" xmlns:cx1="http://schemas.microsoft.com/office/drawing/2015/9/8/chartex" xmlns:cx2="http://schemas.microsoft.com/office/drawing/2015/10/21/chartex" xmlns:cx3="http://schemas.microsoft.com/office/drawing/2016/5/9/chartex" xmlns:cx4="http://schemas.microsoft.com/office/drawing/2016/5/10/chartex" xmlns:cx5="http://schemas.microsoft.com/office/drawing/2016/5/11/chartex" xmlns:w15="http://schemas.microsoft.com/office/word/2012/wordml" xmlns:w16se="http://schemas.microsoft.com/office/word/2015/wordml/symex">
-            <w:pict>
-              <v:line w14:anchorId="3239A548" id="Conexão reta 67" o:spid="_x0000_s1026" style="position:absolute;flip:x y;z-index:251796480;visibility:visible;mso-wrap-style:square;mso-width-percent:0;mso-height-percent:0;mso-wrap-distance-left:9pt;mso-wrap-distance-top:0;mso-wrap-distance-right:9pt;mso-wrap-distance-bottom:0;mso-position-horizontal:absolute;mso-position-horizontal-relative:text;mso-position-vertical:absolute;mso-position-vertical-relative:text;mso-width-percent:0;mso-height-percent:0;mso-width-relative:margin;mso-height-relative:margin" from="209.65pt,66.45pt" to="210.55pt,111.3pt" o:gfxdata="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" strokecolor="#7f7f7f [1612]" strokeweight="1.75pt">
-                <v:stroke joinstyle="miter"/>
-              </v:line>
-            </w:pict>
-          </mc:Fallback>
-        </mc:AlternateContent>
-      </w:r>
-      <w:r>
-        <w:rPr>
-          <w:noProof/>
-          <w:lang w:val="pt-PT" w:eastAsia="pt-PT"/>
-        </w:rPr>
-        <mc:AlternateContent>
-          <mc:Choice Requires="wps">
-            <w:drawing>
-              <wp:anchor distT="0" distB="0" distL="114300" distR="114300" simplePos="0" relativeHeight="251748352" behindDoc="0" locked="0" layoutInCell="1" allowOverlap="1" wp14:anchorId="58CC923B" wp14:editId="3B12CF81">
+              <wp:anchor distT="0" distB="0" distL="114300" distR="114300" simplePos="0" relativeHeight="251748352" behindDoc="0" locked="0" layoutInCell="1" allowOverlap="1" wp14:anchorId="573F3E5E" wp14:editId="30486EB8">
                 <wp:simplePos x="0" y="0"/>
                 <wp:positionH relativeFrom="column">
                   <wp:posOffset>2447574</wp:posOffset>
@@ -14888,7 +14661,7 @@
           <w:lang w:val="pt-PT" w:eastAsia="pt-PT"/>
         </w:rPr>
         <w:drawing>
-          <wp:anchor distT="0" distB="0" distL="114300" distR="114300" simplePos="0" relativeHeight="251746304" behindDoc="0" locked="0" layoutInCell="1" allowOverlap="1" wp14:anchorId="20E24DCF" wp14:editId="24CFAF21">
+          <wp:anchor distT="0" distB="0" distL="114300" distR="114300" simplePos="0" relativeHeight="251746304" behindDoc="0" locked="0" layoutInCell="1" allowOverlap="1" wp14:anchorId="65CC6920" wp14:editId="6DE9DA1F">
             <wp:simplePos x="0" y="0"/>
             <wp:positionH relativeFrom="column">
               <wp:posOffset>1640512</wp:posOffset>
@@ -14958,7 +14731,7 @@
         <mc:AlternateContent>
           <mc:Choice Requires="wps">
             <w:drawing>
-              <wp:anchor distT="0" distB="0" distL="114300" distR="114300" simplePos="0" relativeHeight="251744256" behindDoc="0" locked="0" layoutInCell="1" allowOverlap="1" wp14:anchorId="3F19A346" wp14:editId="55998E91">
+              <wp:anchor distT="0" distB="0" distL="114300" distR="114300" simplePos="0" relativeHeight="251744256" behindDoc="0" locked="0" layoutInCell="1" allowOverlap="1" wp14:anchorId="3F61CDE0" wp14:editId="2623D288">
                 <wp:simplePos x="0" y="0"/>
                 <wp:positionH relativeFrom="column">
                   <wp:posOffset>2524944</wp:posOffset>
@@ -15075,7 +14848,7 @@
         <mc:AlternateContent>
           <mc:Choice Requires="wps">
             <w:drawing>
-              <wp:anchor distT="0" distB="0" distL="114300" distR="114300" simplePos="0" relativeHeight="251742208" behindDoc="0" locked="0" layoutInCell="1" allowOverlap="1" wp14:anchorId="5E153A99" wp14:editId="6F75FA03">
+              <wp:anchor distT="0" distB="0" distL="114300" distR="114300" simplePos="0" relativeHeight="251742208" behindDoc="0" locked="0" layoutInCell="1" allowOverlap="1" wp14:anchorId="4750822C" wp14:editId="769EB8DC">
                 <wp:simplePos x="0" y="0"/>
                 <wp:positionH relativeFrom="column">
                   <wp:posOffset>990272</wp:posOffset>
@@ -15152,7 +14925,7 @@
         <mc:AlternateContent>
           <mc:Choice Requires="wps">
             <w:drawing>
-              <wp:anchor distT="0" distB="0" distL="114300" distR="114300" simplePos="0" relativeHeight="251740160" behindDoc="0" locked="0" layoutInCell="1" allowOverlap="1" wp14:anchorId="28A6A0B8" wp14:editId="1B707A54">
+              <wp:anchor distT="0" distB="0" distL="114300" distR="114300" simplePos="0" relativeHeight="251740160" behindDoc="0" locked="0" layoutInCell="1" allowOverlap="1" wp14:anchorId="4226B8D2" wp14:editId="628D3584">
                 <wp:simplePos x="0" y="0"/>
                 <wp:positionH relativeFrom="margin">
                   <wp:posOffset>572135</wp:posOffset>
@@ -15276,144 +15049,7 @@
         <mc:AlternateContent>
           <mc:Choice Requires="wps">
             <w:drawing>
-              <wp:anchor distT="0" distB="0" distL="114300" distR="114300" simplePos="0" relativeHeight="251782144" behindDoc="0" locked="0" layoutInCell="1" allowOverlap="1" wp14:anchorId="2856811B" wp14:editId="19A3A880">
-                <wp:simplePos x="0" y="0"/>
-                <wp:positionH relativeFrom="margin">
-                  <wp:posOffset>2257977</wp:posOffset>
-                </wp:positionH>
-                <wp:positionV relativeFrom="paragraph">
-                  <wp:posOffset>1409424</wp:posOffset>
-                </wp:positionV>
-                <wp:extent cx="1104900" cy="314325"/>
-                <wp:effectExtent l="0" t="0" r="19050" b="28575"/>
-                <wp:wrapNone/>
-                <wp:docPr id="60" name="Retângulo 60"/>
-                <wp:cNvGraphicFramePr/>
-                <a:graphic xmlns:a="http://schemas.openxmlformats.org/drawingml/2006/main">
-                  <a:graphicData uri="http://schemas.microsoft.com/office/word/2010/wordprocessingShape">
-                    <wps:wsp>
-                      <wps:cNvSpPr/>
-                      <wps:spPr>
-                        <a:xfrm>
-                          <a:off x="0" y="0"/>
-                          <a:ext cx="1104900" cy="314325"/>
-                        </a:xfrm>
-                        <a:prstGeom prst="rect">
-                          <a:avLst/>
-                        </a:prstGeom>
-                        <a:noFill/>
-                        <a:ln w="15875">
-                          <a:solidFill>
-                            <a:schemeClr val="tx1"/>
-                          </a:solidFill>
-                        </a:ln>
-                      </wps:spPr>
-                      <wps:style>
-                        <a:lnRef idx="2">
-                          <a:schemeClr val="accent1">
-                            <a:shade val="50000"/>
-                          </a:schemeClr>
-                        </a:lnRef>
-                        <a:fillRef idx="1">
-                          <a:schemeClr val="accent1"/>
-                        </a:fillRef>
-                        <a:effectRef idx="0">
-                          <a:schemeClr val="accent1"/>
-                        </a:effectRef>
-                        <a:fontRef idx="minor">
-                          <a:schemeClr val="lt1"/>
-                        </a:fontRef>
-                      </wps:style>
-                      <wps:txbx>
-                        <w:txbxContent>
-                          <w:p>
-                            <w:pPr>
-                              <w:spacing w:after="100" w:afterAutospacing="1"/>
-                              <w:jc w:val="center"/>
-                              <w:rPr>
-                                <w:b/>
-                                <w:color w:val="000000" w:themeColor="text1"/>
-                                <w:sz w:val="24"/>
-                                <w:szCs w:val="24"/>
-                                <w:lang w:val="pt-PT"/>
-                              </w:rPr>
-                            </w:pPr>
-                            <w:r>
-                              <w:rPr>
-                                <w:b/>
-                                <w:color w:val="000000" w:themeColor="text1"/>
-                                <w:sz w:val="24"/>
-                                <w:szCs w:val="24"/>
-                                <w:lang w:val="pt-PT"/>
-                              </w:rPr>
-                              <w:t>Utilizadores</w:t>
-                            </w:r>
-                          </w:p>
-                        </w:txbxContent>
-                      </wps:txbx>
-                      <wps:bodyPr rot="0" spcFirstLastPara="0" vertOverflow="overflow" horzOverflow="overflow" vert="horz" wrap="square" lIns="91440" tIns="45720" rIns="91440" bIns="45720" numCol="1" spcCol="0" rtlCol="0" fromWordArt="0" anchor="ctr" anchorCtr="0" forceAA="0" compatLnSpc="1">
-                        <a:prstTxWarp prst="textNoShape">
-                          <a:avLst/>
-                        </a:prstTxWarp>
-                        <a:noAutofit/>
-                      </wps:bodyPr>
-                    </wps:wsp>
-                  </a:graphicData>
-                </a:graphic>
-                <wp14:sizeRelH relativeFrom="margin">
-                  <wp14:pctWidth>0</wp14:pctWidth>
-                </wp14:sizeRelH>
-                <wp14:sizeRelV relativeFrom="margin">
-                  <wp14:pctHeight>0</wp14:pctHeight>
-                </wp14:sizeRelV>
-              </wp:anchor>
-            </w:drawing>
-          </mc:Choice>
-          <mc:Fallback xmlns:cx="http://schemas.microsoft.com/office/drawing/2014/chartex" xmlns:cx1="http://schemas.microsoft.com/office/drawing/2015/9/8/chartex" xmlns:cx2="http://schemas.microsoft.com/office/drawing/2015/10/21/chartex" xmlns:cx3="http://schemas.microsoft.com/office/drawing/2016/5/9/chartex" xmlns:cx4="http://schemas.microsoft.com/office/drawing/2016/5/10/chartex" xmlns:cx5="http://schemas.microsoft.com/office/drawing/2016/5/11/chartex" xmlns:w15="http://schemas.microsoft.com/office/word/2012/wordml" xmlns:w16se="http://schemas.microsoft.com/office/word/2015/wordml/symex">
-            <w:pict>
-              <v:rect w14:anchorId="2856811B" id="Retângulo 60" o:spid="_x0000_s1084" style="position:absolute;margin-left:177.8pt;margin-top:111pt;width:87pt;height:24.75pt;z-index:251782144;visibility:visible;mso-wrap-style:square;mso-width-percent:0;mso-height-percent:0;mso-wrap-distance-left:9pt;mso-wrap-distance-top:0;mso-wrap-distance-right:9pt;mso-wrap-distance-bottom:0;mso-position-horizontal:absolute;mso-position-horizontal-relative:margin;mso-position-vertical:absolute;mso-position-vertical-relative:text;mso-width-percent:0;mso-height-percent:0;mso-width-relative:margin;mso-height-relative:margin;v-text-anchor:middle" o:gfxdata="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" filled="f" strokecolor="black [3213]" strokeweight="1.25pt">
-                <v:textbox>
-                  <w:txbxContent>
-                    <w:p>
-                      <w:pPr>
-                        <w:spacing w:after="100" w:afterAutospacing="1"/>
-                        <w:jc w:val="center"/>
-                        <w:rPr>
-                          <w:b/>
-                          <w:color w:val="000000" w:themeColor="text1"/>
-                          <w:sz w:val="24"/>
-                          <w:szCs w:val="24"/>
-                          <w:lang w:val="pt-PT"/>
-                        </w:rPr>
-                      </w:pPr>
-                      <w:r>
-                        <w:rPr>
-                          <w:b/>
-                          <w:color w:val="000000" w:themeColor="text1"/>
-                          <w:sz w:val="24"/>
-                          <w:szCs w:val="24"/>
-                          <w:lang w:val="pt-PT"/>
-                        </w:rPr>
-                        <w:t>Utilizadores</w:t>
-                      </w:r>
-                    </w:p>
-                  </w:txbxContent>
-                </v:textbox>
-                <w10:wrap anchorx="margin"/>
-              </v:rect>
-            </w:pict>
-          </mc:Fallback>
-        </mc:AlternateContent>
-      </w:r>
-      <w:r>
-        <w:rPr>
-          <w:noProof/>
-          <w:lang w:val="pt-PT" w:eastAsia="pt-PT"/>
-        </w:rPr>
-        <mc:AlternateContent>
-          <mc:Choice Requires="wps">
-            <w:drawing>
-              <wp:anchor distT="0" distB="0" distL="114300" distR="114300" simplePos="0" relativeHeight="251734016" behindDoc="0" locked="0" layoutInCell="1" allowOverlap="1" wp14:anchorId="5F97F409" wp14:editId="6379DE73">
+              <wp:anchor distT="0" distB="0" distL="114300" distR="114300" simplePos="0" relativeHeight="251734016" behindDoc="0" locked="0" layoutInCell="1" allowOverlap="1" wp14:anchorId="465B7511" wp14:editId="3DA6DABA">
                 <wp:simplePos x="0" y="0"/>
                 <wp:positionH relativeFrom="column">
                   <wp:posOffset>1676428</wp:posOffset>
@@ -15473,9 +15109,9 @@
               </wp:anchor>
             </w:drawing>
           </mc:Choice>
-          <mc:Fallback xmlns:cx="http://schemas.microsoft.com/office/drawing/2014/chartex" xmlns:cx1="http://schemas.microsoft.com/office/drawing/2015/9/8/chartex" xmlns:cx2="http://schemas.microsoft.com/office/drawing/2015/10/21/chartex" xmlns:cx3="http://schemas.microsoft.com/office/drawing/2016/5/9/chartex" xmlns:cx4="http://schemas.microsoft.com/office/drawing/2016/5/10/chartex" xmlns:cx5="http://schemas.microsoft.com/office/drawing/2016/5/11/chartex" xmlns:w15="http://schemas.microsoft.com/office/word/2012/wordml" xmlns:w16se="http://schemas.microsoft.com/office/word/2015/wordml/symex">
+          <mc:Fallback>
             <w:pict>
-              <v:line w14:anchorId="3A42CD97" id="Conexão reta 52" o:spid="_x0000_s1026" style="position:absolute;z-index:251734016;visibility:visible;mso-wrap-style:square;mso-width-percent:0;mso-height-percent:0;mso-wrap-distance-left:9pt;mso-wrap-distance-top:0;mso-wrap-distance-right:9pt;mso-wrap-distance-bottom:0;mso-position-horizontal:absolute;mso-position-horizontal-relative:text;mso-position-vertical:absolute;mso-position-vertical-relative:text;mso-width-percent:0;mso-height-percent:0;mso-width-relative:margin;mso-height-relative:margin" from="132pt,245.5pt" to="132pt,263pt" o:gfxdata="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" strokecolor="#7f7f7f [1612]" strokeweight="1.75pt">
+              <v:line id="Conexão reta 52" o:spid="_x0000_s1026" style="position:absolute;z-index:251734016;visibility:visible;mso-wrap-style:square;mso-width-percent:0;mso-height-percent:0;mso-wrap-distance-left:9pt;mso-wrap-distance-top:0;mso-wrap-distance-right:9pt;mso-wrap-distance-bottom:0;mso-position-horizontal:absolute;mso-position-horizontal-relative:text;mso-position-vertical:absolute;mso-position-vertical-relative:text;mso-width-percent:0;mso-height-percent:0;mso-width-relative:margin;mso-height-relative:margin" from="132pt,245.5pt" to="132pt,263pt" o:gfxdata="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" strokecolor="#7f7f7f [1612]" strokeweight="1.75pt">
                 <v:stroke joinstyle="miter"/>
               </v:line>
             </w:pict>
@@ -15490,7 +15126,7 @@
         <mc:AlternateContent>
           <mc:Choice Requires="wps">
             <w:drawing>
-              <wp:anchor distT="0" distB="0" distL="114300" distR="114300" simplePos="0" relativeHeight="251731968" behindDoc="0" locked="0" layoutInCell="1" allowOverlap="1" wp14:anchorId="3B5430D7" wp14:editId="27E269D2">
+              <wp:anchor distT="0" distB="0" distL="114300" distR="114300" simplePos="0" relativeHeight="251731968" behindDoc="0" locked="0" layoutInCell="1" allowOverlap="1" wp14:anchorId="4521EB56" wp14:editId="414E0CF2">
                 <wp:simplePos x="0" y="0"/>
                 <wp:positionH relativeFrom="column">
                   <wp:posOffset>2575919</wp:posOffset>
@@ -15565,7 +15201,7 @@
           <w:lang w:val="pt-PT" w:eastAsia="pt-PT"/>
         </w:rPr>
         <w:drawing>
-          <wp:anchor distT="0" distB="0" distL="114300" distR="114300" simplePos="0" relativeHeight="251729920" behindDoc="0" locked="0" layoutInCell="1" allowOverlap="1" wp14:anchorId="46A854D1" wp14:editId="42CABC34">
+          <wp:anchor distT="0" distB="0" distL="114300" distR="114300" simplePos="0" relativeHeight="251729920" behindDoc="0" locked="0" layoutInCell="1" allowOverlap="1" wp14:anchorId="6A537D6C" wp14:editId="1FFF8C73">
             <wp:simplePos x="0" y="0"/>
             <wp:positionH relativeFrom="column">
               <wp:posOffset>1580515</wp:posOffset>
@@ -15638,7 +15274,7 @@
         <mc:AlternateContent>
           <mc:Choice Requires="wps">
             <w:drawing>
-              <wp:anchor distT="0" distB="0" distL="114300" distR="114300" simplePos="0" relativeHeight="251725824" behindDoc="0" locked="0" layoutInCell="1" allowOverlap="1" wp14:anchorId="0C66A93A" wp14:editId="5976C8F2">
+              <wp:anchor distT="0" distB="0" distL="114300" distR="114300" simplePos="0" relativeHeight="251725824" behindDoc="0" locked="0" layoutInCell="1" allowOverlap="1" wp14:anchorId="29BBE70E" wp14:editId="289BBE4F">
                 <wp:simplePos x="0" y="0"/>
                 <wp:positionH relativeFrom="column">
                   <wp:posOffset>2160574</wp:posOffset>
@@ -15753,7 +15389,7 @@
           <w:lang w:val="pt-PT" w:eastAsia="pt-PT"/>
         </w:rPr>
         <w:drawing>
-          <wp:anchor distT="0" distB="0" distL="114300" distR="114300" simplePos="0" relativeHeight="251727872" behindDoc="0" locked="0" layoutInCell="1" allowOverlap="1" wp14:anchorId="20A9EC66" wp14:editId="31DEC74B">
+          <wp:anchor distT="0" distB="0" distL="114300" distR="114300" simplePos="0" relativeHeight="251727872" behindDoc="0" locked="0" layoutInCell="1" allowOverlap="1" wp14:anchorId="79E09558" wp14:editId="37CE3719">
             <wp:simplePos x="0" y="0"/>
             <wp:positionH relativeFrom="column">
               <wp:posOffset>2496572</wp:posOffset>
@@ -15826,7 +15462,7 @@
         <mc:AlternateContent>
           <mc:Choice Requires="wps">
             <w:drawing>
-              <wp:anchor distT="0" distB="0" distL="114300" distR="114300" simplePos="0" relativeHeight="251721728" behindDoc="0" locked="0" layoutInCell="1" allowOverlap="1" wp14:anchorId="00C4D677" wp14:editId="1A644CB4">
+              <wp:anchor distT="0" distB="0" distL="114300" distR="114300" simplePos="0" relativeHeight="251721728" behindDoc="0" locked="0" layoutInCell="1" allowOverlap="1" wp14:anchorId="7D2483BC" wp14:editId="7CDEB256">
                 <wp:simplePos x="0" y="0"/>
                 <wp:positionH relativeFrom="column">
                   <wp:posOffset>929998</wp:posOffset>
@@ -15901,7 +15537,7 @@
           <w:lang w:val="pt-PT" w:eastAsia="pt-PT"/>
         </w:rPr>
         <w:drawing>
-          <wp:anchor distT="0" distB="0" distL="114300" distR="114300" simplePos="0" relativeHeight="251693056" behindDoc="1" locked="0" layoutInCell="1" allowOverlap="1" wp14:anchorId="59070352" wp14:editId="7D173B86">
+          <wp:anchor distT="0" distB="0" distL="114300" distR="114300" simplePos="0" relativeHeight="251693056" behindDoc="1" locked="0" layoutInCell="1" allowOverlap="1" wp14:anchorId="066C94F1" wp14:editId="0E9A933B">
             <wp:simplePos x="0" y="0"/>
             <wp:positionH relativeFrom="margin">
               <wp:posOffset>5723641</wp:posOffset>
@@ -15974,7 +15610,7 @@
         <mc:AlternateContent>
           <mc:Choice Requires="wps">
             <w:drawing>
-              <wp:anchor distT="0" distB="0" distL="114300" distR="114300" simplePos="0" relativeHeight="251669504" behindDoc="0" locked="0" layoutInCell="1" allowOverlap="1" wp14:anchorId="565F754C" wp14:editId="2723D9CD">
+              <wp:anchor distT="0" distB="0" distL="114300" distR="114300" simplePos="0" relativeHeight="251669504" behindDoc="0" locked="0" layoutInCell="1" allowOverlap="1" wp14:anchorId="5B0F0251" wp14:editId="69D8CCFE">
                 <wp:simplePos x="0" y="0"/>
                 <wp:positionH relativeFrom="margin">
                   <wp:posOffset>6647180</wp:posOffset>
@@ -16098,7 +15734,7 @@
         <mc:AlternateContent>
           <mc:Choice Requires="wps">
             <w:drawing>
-              <wp:anchor distT="0" distB="0" distL="114300" distR="114300" simplePos="0" relativeHeight="251671552" behindDoc="0" locked="0" layoutInCell="1" allowOverlap="1" wp14:anchorId="3DCED4A0" wp14:editId="42BFE275">
+              <wp:anchor distT="0" distB="0" distL="114300" distR="114300" simplePos="0" relativeHeight="251671552" behindDoc="0" locked="0" layoutInCell="1" allowOverlap="1" wp14:anchorId="3D3D17DF" wp14:editId="6BC9998E">
                 <wp:simplePos x="0" y="0"/>
                 <wp:positionH relativeFrom="margin">
                   <wp:posOffset>6647180</wp:posOffset>
@@ -16240,7 +15876,7 @@
           <w:lang w:val="pt-PT" w:eastAsia="pt-PT"/>
         </w:rPr>
         <w:drawing>
-          <wp:anchor distT="0" distB="0" distL="114300" distR="114300" simplePos="0" relativeHeight="251695104" behindDoc="1" locked="0" layoutInCell="1" allowOverlap="1" wp14:anchorId="3A7D5281" wp14:editId="74D2E0CD">
+          <wp:anchor distT="0" distB="0" distL="114300" distR="114300" simplePos="0" relativeHeight="251695104" behindDoc="1" locked="0" layoutInCell="1" allowOverlap="1" wp14:anchorId="3014CABB" wp14:editId="28B24260">
             <wp:simplePos x="0" y="0"/>
             <wp:positionH relativeFrom="margin">
               <wp:posOffset>6821115</wp:posOffset>
@@ -16313,7 +15949,7 @@
         <mc:AlternateContent>
           <mc:Choice Requires="wps">
             <w:drawing>
-              <wp:anchor distT="0" distB="0" distL="114300" distR="114300" simplePos="0" relativeHeight="251658240" behindDoc="0" locked="0" layoutInCell="1" allowOverlap="1" wp14:anchorId="0C72CE93" wp14:editId="2B6BA197">
+              <wp:anchor distT="0" distB="0" distL="114300" distR="114300" simplePos="0" relativeHeight="251658240" behindDoc="0" locked="0" layoutInCell="1" allowOverlap="1" wp14:anchorId="59A91991" wp14:editId="4746AE76">
                 <wp:simplePos x="0" y="0"/>
                 <wp:positionH relativeFrom="column">
                   <wp:posOffset>304800</wp:posOffset>
@@ -16555,7 +16191,7 @@
         <mc:AlternateContent>
           <mc:Choice Requires="wps">
             <w:drawing>
-              <wp:anchor distT="0" distB="0" distL="114300" distR="114300" simplePos="0" relativeHeight="251673600" behindDoc="0" locked="0" layoutInCell="1" allowOverlap="1" wp14:anchorId="03A8ED01" wp14:editId="0298DFD0">
+              <wp:anchor distT="0" distB="0" distL="114300" distR="114300" simplePos="0" relativeHeight="251673600" behindDoc="0" locked="0" layoutInCell="1" allowOverlap="1" wp14:anchorId="7D9FB616" wp14:editId="7319664C">
                 <wp:simplePos x="0" y="0"/>
                 <wp:positionH relativeFrom="margin">
                   <wp:posOffset>2524760</wp:posOffset>
@@ -16677,7 +16313,7 @@
           <w:lang w:val="pt-PT" w:eastAsia="pt-PT"/>
         </w:rPr>
         <w:drawing>
-          <wp:anchor distT="0" distB="0" distL="114300" distR="114300" simplePos="0" relativeHeight="251697152" behindDoc="1" locked="0" layoutInCell="1" allowOverlap="1" wp14:anchorId="4389355A" wp14:editId="01D098AA">
+          <wp:anchor distT="0" distB="0" distL="114300" distR="114300" simplePos="0" relativeHeight="251697152" behindDoc="1" locked="0" layoutInCell="1" allowOverlap="1" wp14:anchorId="307658A3" wp14:editId="473335C3">
             <wp:simplePos x="0" y="0"/>
             <wp:positionH relativeFrom="margin">
               <wp:posOffset>3591560</wp:posOffset>
@@ -16748,7 +16384,7 @@
           <w:lang w:val="pt-PT" w:eastAsia="pt-PT"/>
         </w:rPr>
         <w:drawing>
-          <wp:anchor distT="0" distB="0" distL="114300" distR="114300" simplePos="0" relativeHeight="251691008" behindDoc="1" locked="0" layoutInCell="1" allowOverlap="1" wp14:anchorId="7F53829B" wp14:editId="41C6691F">
+          <wp:anchor distT="0" distB="0" distL="114300" distR="114300" simplePos="0" relativeHeight="251691008" behindDoc="1" locked="0" layoutInCell="1" allowOverlap="1" wp14:anchorId="12A25DCC" wp14:editId="79F51A6C">
             <wp:simplePos x="0" y="0"/>
             <wp:positionH relativeFrom="margin">
               <wp:posOffset>5744474</wp:posOffset>
@@ -16819,7 +16455,7 @@
           <w:lang w:val="pt-PT" w:eastAsia="pt-PT"/>
         </w:rPr>
         <w:drawing>
-          <wp:anchor distT="0" distB="0" distL="114300" distR="114300" simplePos="0" relativeHeight="251688960" behindDoc="1" locked="0" layoutInCell="1" allowOverlap="1" wp14:anchorId="73BBAAFE" wp14:editId="019BBF39">
+          <wp:anchor distT="0" distB="0" distL="114300" distR="114300" simplePos="0" relativeHeight="251688960" behindDoc="1" locked="0" layoutInCell="1" allowOverlap="1" wp14:anchorId="4B038DBB" wp14:editId="6261195F">
             <wp:simplePos x="0" y="0"/>
             <wp:positionH relativeFrom="margin">
               <wp:posOffset>4819752</wp:posOffset>
@@ -16890,7 +16526,7 @@
           <w:lang w:val="pt-PT" w:eastAsia="pt-PT"/>
         </w:rPr>
         <w:drawing>
-          <wp:anchor distT="0" distB="0" distL="114300" distR="114300" simplePos="0" relativeHeight="251686912" behindDoc="1" locked="0" layoutInCell="1" allowOverlap="1" wp14:anchorId="4F03A561" wp14:editId="59EC5281">
+          <wp:anchor distT="0" distB="0" distL="114300" distR="114300" simplePos="0" relativeHeight="251686912" behindDoc="1" locked="0" layoutInCell="1" allowOverlap="1" wp14:anchorId="42173491" wp14:editId="0F487D77">
             <wp:simplePos x="0" y="0"/>
             <wp:positionH relativeFrom="margin">
               <wp:posOffset>4805998</wp:posOffset>
@@ -16961,7 +16597,7 @@
           <w:lang w:val="pt-PT" w:eastAsia="pt-PT"/>
         </w:rPr>
         <w:drawing>
-          <wp:anchor distT="0" distB="0" distL="114300" distR="114300" simplePos="0" relativeHeight="251684864" behindDoc="1" locked="0" layoutInCell="1" allowOverlap="1" wp14:anchorId="5A26031E" wp14:editId="7F527115">
+          <wp:anchor distT="0" distB="0" distL="114300" distR="114300" simplePos="0" relativeHeight="251684864" behindDoc="1" locked="0" layoutInCell="1" allowOverlap="1" wp14:anchorId="6B01E916" wp14:editId="4357ED4C">
             <wp:simplePos x="0" y="0"/>
             <wp:positionH relativeFrom="margin">
               <wp:posOffset>5763554</wp:posOffset>
@@ -17034,7 +16670,7 @@
         <mc:AlternateContent>
           <mc:Choice Requires="wps">
             <w:drawing>
-              <wp:anchor distT="0" distB="0" distL="114300" distR="114300" simplePos="0" relativeHeight="251667456" behindDoc="0" locked="0" layoutInCell="1" allowOverlap="1" wp14:anchorId="2567443F" wp14:editId="05B1F643">
+              <wp:anchor distT="0" distB="0" distL="114300" distR="114300" simplePos="0" relativeHeight="251667456" behindDoc="0" locked="0" layoutInCell="1" allowOverlap="1" wp14:anchorId="1F3763A3" wp14:editId="2AF634B0">
                 <wp:simplePos x="0" y="0"/>
                 <wp:positionH relativeFrom="margin">
                   <wp:posOffset>4657725</wp:posOffset>
@@ -17158,7 +16794,7 @@
         <mc:AlternateContent>
           <mc:Choice Requires="wps">
             <w:drawing>
-              <wp:anchor distT="0" distB="0" distL="114300" distR="114300" simplePos="0" relativeHeight="251663360" behindDoc="0" locked="0" layoutInCell="1" allowOverlap="1" wp14:anchorId="174125DC" wp14:editId="39562145">
+              <wp:anchor distT="0" distB="0" distL="114300" distR="114300" simplePos="0" relativeHeight="251663360" behindDoc="0" locked="0" layoutInCell="1" allowOverlap="1" wp14:anchorId="425020EC" wp14:editId="170BE789">
                 <wp:simplePos x="0" y="0"/>
                 <wp:positionH relativeFrom="margin">
                   <wp:posOffset>4667885</wp:posOffset>
@@ -17282,7 +16918,7 @@
         <mc:AlternateContent>
           <mc:Choice Requires="wps">
             <w:drawing>
-              <wp:anchor distT="0" distB="0" distL="114300" distR="114300" simplePos="0" relativeHeight="251659264" behindDoc="0" locked="0" layoutInCell="1" allowOverlap="1" wp14:anchorId="38471E52" wp14:editId="1B6309DB">
+              <wp:anchor distT="0" distB="0" distL="114300" distR="114300" simplePos="0" relativeHeight="251659264" behindDoc="0" locked="0" layoutInCell="1" allowOverlap="1" wp14:anchorId="3EBE3887" wp14:editId="228B7101">
                 <wp:simplePos x="0" y="0"/>
                 <wp:positionH relativeFrom="margin">
                   <wp:posOffset>4649025</wp:posOffset>
@@ -17439,7 +17075,7 @@
         <mc:AlternateContent>
           <mc:Choice Requires="wps">
             <w:drawing>
-              <wp:anchor distT="0" distB="0" distL="114300" distR="114300" simplePos="0" relativeHeight="251665408" behindDoc="0" locked="0" layoutInCell="1" allowOverlap="1" wp14:anchorId="417DD6C6" wp14:editId="13A536F6">
+              <wp:anchor distT="0" distB="0" distL="114300" distR="114300" simplePos="0" relativeHeight="251665408" behindDoc="0" locked="0" layoutInCell="1" allowOverlap="1" wp14:anchorId="5A7B04A9" wp14:editId="3C6EA44E">
                 <wp:simplePos x="0" y="0"/>
                 <wp:positionH relativeFrom="margin">
                   <wp:posOffset>6623050</wp:posOffset>
@@ -17563,7 +17199,7 @@
         <mc:AlternateContent>
           <mc:Choice Requires="wps">
             <w:drawing>
-              <wp:anchor distT="0" distB="0" distL="114300" distR="114300" simplePos="0" relativeHeight="251661312" behindDoc="0" locked="0" layoutInCell="1" allowOverlap="1" wp14:anchorId="443A245A" wp14:editId="05917840">
+              <wp:anchor distT="0" distB="0" distL="114300" distR="114300" simplePos="0" relativeHeight="251661312" behindDoc="0" locked="0" layoutInCell="1" allowOverlap="1" wp14:anchorId="7BA2272A" wp14:editId="16C56681">
                 <wp:simplePos x="0" y="0"/>
                 <wp:positionH relativeFrom="margin">
                   <wp:posOffset>6594475</wp:posOffset>
@@ -18481,7 +18117,7 @@
 </file>
 
 <file path=customXml/itemProps1.xml><?xml version="1.0" encoding="utf-8"?>
-<ds:datastoreItem xmlns:ds="http://schemas.openxmlformats.org/officeDocument/2006/customXml" ds:itemID="{18ED37E1-8DDF-4E1C-AE16-08AB0104F358}">
+<ds:datastoreItem xmlns:ds="http://schemas.openxmlformats.org/officeDocument/2006/customXml" ds:itemID="{BD27BACC-128F-41BA-BBCB-875C06472D66}">
   <ds:schemaRefs>
     <ds:schemaRef ds:uri="http://schemas.openxmlformats.org/officeDocument/2006/bibliography"/>
   </ds:schemaRefs>

</xml_diff>